<commit_message>
finished CAP Theorem section
</commit_message>
<xml_diff>
--- a/thesis.docx
+++ b/thesis.docx
@@ -2,6 +2,36 @@
 <file path=word/document.xml><?xml version="1.0" encoding="utf-8"?>
 <w:document xmlns:wpc="http://schemas.microsoft.com/office/word/2010/wordprocessingCanvas" xmlns:cx="http://schemas.microsoft.com/office/drawing/2014/chartex" xmlns:cx1="http://schemas.microsoft.com/office/drawing/2015/9/8/chartex" xmlns:cx2="http://schemas.microsoft.com/office/drawing/2015/10/21/chartex" xmlns:cx3="http://schemas.microsoft.com/office/drawing/2016/5/9/chartex" xmlns:cx4="http://schemas.microsoft.com/office/drawing/2016/5/10/chartex" xmlns:cx5="http://schemas.microsoft.com/office/drawing/2016/5/11/chartex" xmlns:cx6="http://schemas.microsoft.com/office/drawing/2016/5/12/chartex" xmlns:cx7="http://schemas.microsoft.com/office/drawing/2016/5/13/chartex" xmlns:cx8="http://schemas.microsoft.com/office/drawing/2016/5/14/chartex" xmlns:mc="http://schemas.openxmlformats.org/markup-compatibility/2006" xmlns:aink="http://schemas.microsoft.com/office/drawing/2016/ink" xmlns:am3d="http://schemas.microsoft.com/office/drawing/2017/model3d" xmlns:o="urn:schemas-microsoft-com:office:office" xmlns:r="http://schemas.openxmlformats.org/officeDocument/2006/relationships" xmlns:m="http://schemas.openxmlformats.org/officeDocument/2006/math" xmlns:v="urn:schemas-microsoft-com:vml" xmlns:wp14="http://schemas.microsoft.com/office/word/2010/wordprocessingDrawing" xmlns:wp="http://schemas.openxmlformats.org/drawingml/2006/wordprocessingDrawing" xmlns:w10="urn:schemas-microsoft-com:office:word" xmlns:w="http://schemas.openxmlformats.org/wordprocessingml/2006/main" xmlns:w14="http://schemas.microsoft.com/office/word/2010/wordml" xmlns:w15="http://schemas.microsoft.com/office/word/2012/wordml" xmlns:w16cid="http://schemas.microsoft.com/office/word/2016/wordml/cid" xmlns:w16se="http://schemas.microsoft.com/office/word/2015/wordml/symex" xmlns:wpg="http://schemas.microsoft.com/office/word/2010/wordprocessingGroup" xmlns:wpi="http://schemas.microsoft.com/office/word/2010/wordprocessingInk" xmlns:wne="http://schemas.microsoft.com/office/word/2006/wordml" xmlns:wps="http://schemas.microsoft.com/office/word/2010/wordprocessingShape" mc:Ignorable="w14 w15 w16se w16cid wp14">
   <w:body>
+    <w:p>
+      <w:pPr>
+        <w:autoSpaceDE w:val="0"/>
+        <w:autoSpaceDN w:val="0"/>
+        <w:adjustRightInd w:val="0"/>
+        <w:rPr>
+          <w:rFonts w:ascii="AppleSystemUIFontBold" w:hAnsi="AppleSystemUIFontBold" w:cs="AppleSystemUIFontBold"/>
+          <w:b/>
+          <w:bCs/>
+        </w:rPr>
+      </w:pPr>
+      <w:r>
+        <w:rPr>
+          <w:rFonts w:ascii="AppleSystemUIFontBold" w:hAnsi="AppleSystemUIFontBold" w:cs="AppleSystemUIFontBold"/>
+          <w:b/>
+          <w:bCs/>
+        </w:rPr>
+        <w:t>An Outdated Philosophy of Distributed Systems</w:t>
+      </w:r>
+    </w:p>
+    <w:p>
+      <w:pPr>
+        <w:autoSpaceDE w:val="0"/>
+        <w:autoSpaceDN w:val="0"/>
+        <w:adjustRightInd w:val="0"/>
+        <w:rPr>
+          <w:rFonts w:ascii="AppleSystemUIFontBold" w:hAnsi="AppleSystemUIFontBold" w:cs="AppleSystemUIFontBold"/>
+        </w:rPr>
+      </w:pPr>
+    </w:p>
     <w:p>
       <w:pPr>
         <w:autoSpaceDE w:val="0"/>
@@ -667,7 +697,6 @@
         <w:rPr>
           <w:rFonts w:ascii="AppleSystemUIFontBold" w:hAnsi="AppleSystemUIFontBold" w:cs="AppleSystemUIFontBold"/>
         </w:rPr>
-        <w:lastRenderedPageBreak/>
         <w:t>The consistency models discussed above and written about by IBM in 1979, attempt to achieve distribution transparency – the idea that, to the user, the distributed system appears like it is one singular system instead of a network of databases working together</w:t>
       </w:r>
       <w:r>
@@ -707,43 +736,6 @@
           <w:rFonts w:ascii="AppleSystemUIFontBold" w:hAnsi="AppleSystemUIFontBold" w:cs="AppleSystemUIFontBold"/>
         </w:rPr>
         <w:t xml:space="preserve"> </w:t>
-      </w:r>
-      <w:r>
-        <w:rPr>
-          <w:rFonts w:ascii="AppleSystemUIFontBold" w:hAnsi="AppleSystemUIFontBold" w:cs="AppleSystemUIFontBold"/>
-        </w:rPr>
-        <w:t xml:space="preserve">However, in the mid 1990’s, as distributed systems continued to grow in size, this philosophy was revisited. Researchers began to think that perhaps availability was more important </w:t>
-      </w:r>
-      <w:r>
-        <w:rPr>
-          <w:rFonts w:ascii="AppleSystemUIFontBold" w:hAnsi="AppleSystemUIFontBold" w:cs="AppleSystemUIFontBold"/>
-        </w:rPr>
-        <w:t xml:space="preserve">than </w:t>
-      </w:r>
-      <w:r>
-        <w:rPr>
-          <w:rFonts w:ascii="AppleSystemUIFontBold" w:hAnsi="AppleSystemUIFontBold" w:cs="AppleSystemUIFontBold"/>
-        </w:rPr>
-        <w:t>consistency.</w:t>
-      </w:r>
-      <w:r>
-        <w:rPr>
-          <w:rStyle w:val="FootnoteReference"/>
-          <w:rFonts w:ascii="AppleSystemUIFontBold" w:hAnsi="AppleSystemUIFontBold" w:cs="AppleSystemUIFontBold"/>
-        </w:rPr>
-        <w:footnoteReference w:id="10"/>
-      </w:r>
-      <w:r>
-        <w:rPr>
-          <w:rFonts w:ascii="AppleSystemUIFontBold" w:hAnsi="AppleSystemUIFontBold" w:cs="AppleSystemUIFontBold"/>
-        </w:rPr>
-        <w:t xml:space="preserve"> </w:t>
-      </w:r>
-      <w:r>
-        <w:rPr>
-          <w:rFonts w:ascii="AppleSystemUIFontBold" w:hAnsi="AppleSystemUIFontBold" w:cs="AppleSystemUIFontBold"/>
-        </w:rPr>
-        <w:t xml:space="preserve">  </w:t>
       </w:r>
     </w:p>
     <w:p>
@@ -763,6 +755,36 @@
         <w:adjustRightInd w:val="0"/>
         <w:rPr>
           <w:rFonts w:ascii="AppleSystemUIFontBold" w:hAnsi="AppleSystemUIFontBold" w:cs="AppleSystemUIFontBold"/>
+          <w:b/>
+          <w:bCs/>
+        </w:rPr>
+      </w:pPr>
+      <w:r>
+        <w:rPr>
+          <w:rFonts w:ascii="AppleSystemUIFontBold" w:hAnsi="AppleSystemUIFontBold" w:cs="AppleSystemUIFontBold"/>
+          <w:b/>
+          <w:bCs/>
+        </w:rPr>
+        <w:t>The CAP Theorem – formalizing tradeoffs</w:t>
+      </w:r>
+    </w:p>
+    <w:p>
+      <w:pPr>
+        <w:autoSpaceDE w:val="0"/>
+        <w:autoSpaceDN w:val="0"/>
+        <w:adjustRightInd w:val="0"/>
+        <w:rPr>
+          <w:rFonts w:ascii="AppleSystemUIFontBold" w:hAnsi="AppleSystemUIFontBold" w:cs="AppleSystemUIFontBold"/>
+        </w:rPr>
+      </w:pPr>
+    </w:p>
+    <w:p>
+      <w:pPr>
+        <w:autoSpaceDE w:val="0"/>
+        <w:autoSpaceDN w:val="0"/>
+        <w:adjustRightInd w:val="0"/>
+        <w:rPr>
+          <w:rFonts w:ascii="AppleSystemUIFontBold" w:hAnsi="AppleSystemUIFontBold" w:cs="AppleSystemUIFontBold"/>
         </w:rPr>
       </w:pPr>
       <w:r>
@@ -872,19 +894,32 @@
           <w:rStyle w:val="FootnoteReference"/>
           <w:rFonts w:ascii="AppleSystemUIFontBold" w:hAnsi="AppleSystemUIFontBold" w:cs="AppleSystemUIFontBold"/>
         </w:rPr>
+        <w:footnoteReference w:id="10"/>
+      </w:r>
+      <w:r>
+        <w:rPr>
+          <w:rFonts w:ascii="AppleSystemUIFontBold" w:hAnsi="AppleSystemUIFontBold" w:cs="AppleSystemUIFontBold"/>
+        </w:rPr>
+        <w:t xml:space="preserve"> Consistency is the guarantee that there exists some ordering of all operations such that it appears as if each operation occurred at one singular instant.</w:t>
+      </w:r>
+      <w:r>
+        <w:rPr>
+          <w:rFonts w:ascii="AppleSystemUIFontBold" w:hAnsi="AppleSystemUIFontBold" w:cs="AppleSystemUIFontBold"/>
+        </w:rPr>
+        <w:t xml:space="preserve"> You can think of this as making the execution in a distributed environment look as if it were on a singular node.</w:t>
+      </w:r>
+      <w:r>
+        <w:rPr>
+          <w:rStyle w:val="FootnoteReference"/>
+          <w:rFonts w:ascii="AppleSystemUIFontBold" w:hAnsi="AppleSystemUIFontBold" w:cs="AppleSystemUIFontBold"/>
+        </w:rPr>
         <w:footnoteReference w:id="11"/>
       </w:r>
       <w:r>
         <w:rPr>
           <w:rFonts w:ascii="AppleSystemUIFontBold" w:hAnsi="AppleSystemUIFontBold" w:cs="AppleSystemUIFontBold"/>
         </w:rPr>
-        <w:t xml:space="preserve"> Consistency is the guarantee that there exists some ordering of all operations such that it appears as if each operation occurred at one singular instant.</w:t>
-      </w:r>
-      <w:r>
-        <w:rPr>
-          <w:rFonts w:ascii="AppleSystemUIFontBold" w:hAnsi="AppleSystemUIFontBold" w:cs="AppleSystemUIFontBold"/>
-        </w:rPr>
-        <w:t xml:space="preserve"> You can think of this as making the execution in a distributed environment look as if it were on a singular node.</w:t>
+        <w:t xml:space="preserve"> Availability says that every request received by a non-failing node must eventually terminate with some response.</w:t>
       </w:r>
       <w:r>
         <w:rPr>
@@ -897,7 +932,7 @@
         <w:rPr>
           <w:rFonts w:ascii="AppleSystemUIFontBold" w:hAnsi="AppleSystemUIFontBold" w:cs="AppleSystemUIFontBold"/>
         </w:rPr>
-        <w:t xml:space="preserve"> Availability says that every request received by a non-failing node must eventually terminate with some response.</w:t>
+        <w:t xml:space="preserve"> A partition is the a division of the nodes in a network such that there are no successful communications between nodes in different partitions. Thus, partition-tolerance states that consistency and availability still occur even if the network is partitioned. </w:t>
       </w:r>
       <w:r>
         <w:rPr>
@@ -905,19 +940,6 @@
           <w:rFonts w:ascii="AppleSystemUIFontBold" w:hAnsi="AppleSystemUIFontBold" w:cs="AppleSystemUIFontBold"/>
         </w:rPr>
         <w:footnoteReference w:id="13"/>
-      </w:r>
-      <w:r>
-        <w:rPr>
-          <w:rFonts w:ascii="AppleSystemUIFontBold" w:hAnsi="AppleSystemUIFontBold" w:cs="AppleSystemUIFontBold"/>
-        </w:rPr>
-        <w:t xml:space="preserve"> A partition is the a division of the nodes in a network such that there are no successful communications between nodes in different partitions. Thus, partition-tolerance states that consistency and availability still occur even if the network is partitioned. </w:t>
-      </w:r>
-      <w:r>
-        <w:rPr>
-          <w:rStyle w:val="FootnoteReference"/>
-          <w:rFonts w:ascii="AppleSystemUIFontBold" w:hAnsi="AppleSystemUIFontBold" w:cs="AppleSystemUIFontBold"/>
-        </w:rPr>
-        <w:footnoteReference w:id="14"/>
       </w:r>
       <w:r>
         <w:rPr>
@@ -1231,7 +1253,19 @@
         <w:rPr>
           <w:rFonts w:ascii="AppleSystemUIFontBold" w:hAnsi="AppleSystemUIFontBold" w:cs="AppleSystemUIFontBold"/>
         </w:rPr>
-        <w:t xml:space="preserve">. Later, </w:t>
+        <w:t>. Later,</w:t>
+      </w:r>
+      <w:r>
+        <w:rPr>
+          <w:rFonts w:ascii="AppleSystemUIFontBold" w:hAnsi="AppleSystemUIFontBold" w:cs="AppleSystemUIFontBold"/>
+        </w:rPr>
+        <w:t xml:space="preserve"> let</w:t>
+      </w:r>
+      <w:r>
+        <w:rPr>
+          <w:rFonts w:ascii="AppleSystemUIFontBold" w:hAnsi="AppleSystemUIFontBold" w:cs="AppleSystemUIFontBold"/>
+        </w:rPr>
+        <w:t xml:space="preserve"> </w:t>
       </w:r>
       <m:oMath>
         <m:sSub>
@@ -1261,6 +1295,133 @@
           </m:sub>
         </m:sSub>
       </m:oMath>
+      <w:r>
+        <w:rPr>
+          <w:rFonts w:ascii="AppleSystemUIFontBold" w:hAnsi="AppleSystemUIFontBold" w:cs="AppleSystemUIFontBold"/>
+        </w:rPr>
+        <w:t xml:space="preserve"> read from </w:t>
+      </w:r>
+      <m:oMath>
+        <m:sSub>
+          <m:sSubPr>
+            <m:ctrlPr>
+              <w:rPr>
+                <w:rFonts w:ascii="Cambria Math" w:hAnsi="Cambria Math" w:cs="AppleSystemUIFontBold"/>
+                <w:i/>
+              </w:rPr>
+            </m:ctrlPr>
+          </m:sSubPr>
+          <m:e>
+            <m:r>
+              <w:rPr>
+                <w:rFonts w:ascii="Cambria Math" w:hAnsi="Cambria Math" w:cs="AppleSystemUIFontBold"/>
+              </w:rPr>
+              <m:t>n</m:t>
+            </m:r>
+          </m:e>
+          <m:sub>
+            <m:r>
+              <w:rPr>
+                <w:rFonts w:ascii="Cambria Math" w:hAnsi="Cambria Math" w:cs="AppleSystemUIFontBold"/>
+              </w:rPr>
+              <m:t>2</m:t>
+            </m:r>
+          </m:sub>
+        </m:sSub>
+      </m:oMath>
+      <w:r>
+        <w:rPr>
+          <w:rFonts w:ascii="AppleSystemUIFontBold" w:hAnsi="AppleSystemUIFontBold" w:cs="AppleSystemUIFontBold"/>
+        </w:rPr>
+        <w:t xml:space="preserve">. The value returned from </w:t>
+      </w:r>
+      <m:oMath>
+        <m:sSub>
+          <m:sSubPr>
+            <m:ctrlPr>
+              <w:rPr>
+                <w:rFonts w:ascii="Cambria Math" w:hAnsi="Cambria Math" w:cs="AppleSystemUIFontBold"/>
+                <w:i/>
+              </w:rPr>
+            </m:ctrlPr>
+          </m:sSubPr>
+          <m:e>
+            <m:r>
+              <w:rPr>
+                <w:rFonts w:ascii="Cambria Math" w:hAnsi="Cambria Math" w:cs="AppleSystemUIFontBold"/>
+              </w:rPr>
+              <m:t>f</m:t>
+            </m:r>
+          </m:e>
+          <m:sub>
+            <m:r>
+              <w:rPr>
+                <w:rFonts w:ascii="Cambria Math" w:hAnsi="Cambria Math" w:cs="AppleSystemUIFontBold"/>
+              </w:rPr>
+              <m:t>1</m:t>
+            </m:r>
+          </m:sub>
+        </m:sSub>
+      </m:oMath>
+      <w:r>
+        <w:rPr>
+          <w:rFonts w:ascii="AppleSystemUIFontBold" w:hAnsi="AppleSystemUIFontBold" w:cs="AppleSystemUIFontBold"/>
+        </w:rPr>
+        <w:t xml:space="preserve"> and </w:t>
+      </w:r>
+      <m:oMath>
+        <m:sSub>
+          <m:sSubPr>
+            <m:ctrlPr>
+              <w:rPr>
+                <w:rFonts w:ascii="Cambria Math" w:hAnsi="Cambria Math" w:cs="AppleSystemUIFontBold"/>
+                <w:i/>
+              </w:rPr>
+            </m:ctrlPr>
+          </m:sSubPr>
+          <m:e>
+            <m:r>
+              <w:rPr>
+                <w:rFonts w:ascii="Cambria Math" w:hAnsi="Cambria Math" w:cs="AppleSystemUIFontBold"/>
+              </w:rPr>
+              <m:t>f</m:t>
+            </m:r>
+          </m:e>
+          <m:sub>
+            <m:r>
+              <w:rPr>
+                <w:rFonts w:ascii="Cambria Math" w:hAnsi="Cambria Math" w:cs="AppleSystemUIFontBold"/>
+              </w:rPr>
+              <m:t>2</m:t>
+            </m:r>
+          </m:sub>
+        </m:sSub>
+      </m:oMath>
+      <w:r>
+        <w:rPr>
+          <w:rFonts w:ascii="AppleSystemUIFontBold" w:hAnsi="AppleSystemUIFontBold" w:cs="AppleSystemUIFontBold"/>
+        </w:rPr>
+        <w:t>will be the same.</w:t>
+      </w:r>
+      <w:r>
+        <w:rPr>
+          <w:rFonts w:ascii="AppleSystemUIFontBold" w:hAnsi="AppleSystemUIFontBold" w:cs="AppleSystemUIFontBold"/>
+        </w:rPr>
+        <w:t xml:space="preserve"> Thus, this system is not consistent. </w:t>
+      </w:r>
+      <w:r>
+        <w:rPr>
+          <w:rStyle w:val="FootnoteReference"/>
+          <w:rFonts w:ascii="AppleSystemUIFontBold" w:hAnsi="AppleSystemUIFontBold" w:cs="AppleSystemUIFontBold"/>
+        </w:rPr>
+        <w:footnoteReference w:id="14"/>
+      </w:r>
+      <w:r>
+        <w:rPr>
+          <w:rFonts w:ascii="AppleSystemUIFontBold" w:hAnsi="AppleSystemUIFontBold" w:cs="AppleSystemUIFontBold"/>
+        </w:rPr>
+        <w:t xml:space="preserve"> </w:t>
+      </w:r>
     </w:p>
     <w:p>
       <w:pPr>
@@ -1281,6 +1442,62 @@
           <w:rFonts w:ascii="AppleSystemUIFontBold" w:hAnsi="AppleSystemUIFontBold" w:cs="AppleSystemUIFontBold"/>
         </w:rPr>
       </w:pPr>
+      <w:r>
+        <w:rPr>
+          <w:rFonts w:ascii="AppleSystemUIFontBold" w:hAnsi="AppleSystemUIFontBold" w:cs="AppleSystemUIFontBold"/>
+        </w:rPr>
+        <w:t>Second, in a distributed system it is impossible for a read/write data object to be available in all executions and consentient in all executions in which no data is lost.</w:t>
+      </w:r>
+      <w:r>
+        <w:rPr>
+          <w:rFonts w:ascii="AppleSystemUIFontBold" w:hAnsi="AppleSystemUIFontBold" w:cs="AppleSystemUIFontBold"/>
+        </w:rPr>
+        <w:t xml:space="preserve"> Let us again discuss</w:t>
+      </w:r>
+      <w:r>
+        <w:rPr>
+          <w:rFonts w:ascii="AppleSystemUIFontBold" w:hAnsi="AppleSystemUIFontBold" w:cs="AppleSystemUIFontBold"/>
+        </w:rPr>
+        <w:t xml:space="preserve"> the </w:t>
+      </w:r>
+      <w:r>
+        <w:rPr>
+          <w:rFonts w:ascii="AppleSystemUIFontBold" w:hAnsi="AppleSystemUIFontBold" w:cs="AppleSystemUIFontBold"/>
+        </w:rPr>
+        <w:t>high-level</w:t>
+      </w:r>
+      <w:r>
+        <w:rPr>
+          <w:rFonts w:ascii="AppleSystemUIFontBold" w:hAnsi="AppleSystemUIFontBold" w:cs="AppleSystemUIFontBold"/>
+        </w:rPr>
+        <w:t xml:space="preserve"> </w:t>
+      </w:r>
+      <w:r>
+        <w:rPr>
+          <w:rFonts w:ascii="AppleSystemUIFontBold" w:hAnsi="AppleSystemUIFontBold" w:cs="AppleSystemUIFontBold"/>
+        </w:rPr>
+        <w:t xml:space="preserve">ideas of the proof. First, note that the algorithm cannot determine if a message is lost or if its transmission through the network is facing some arbitrary delay. Thus, if the algorithm guarantees atomic consistency for all transactions in which no messages are lost, it must also </w:t>
+      </w:r>
+      <w:r>
+        <w:rPr>
+          <w:rFonts w:ascii="AppleSystemUIFontBold" w:hAnsi="AppleSystemUIFontBold" w:cs="AppleSystemUIFontBold"/>
+        </w:rPr>
+        <w:lastRenderedPageBreak/>
+        <w:t>guarantee atomic consistency in all executions</w:t>
+      </w:r>
+      <w:r>
+        <w:rPr>
+          <w:rFonts w:ascii="AppleSystemUIFontBold" w:hAnsi="AppleSystemUIFontBold" w:cs="AppleSystemUIFontBold"/>
+        </w:rPr>
+        <w:t xml:space="preserve">. However, our first proof showed that a network cannot guarantee availability and atomic consistency in all fair executions. Thus, the network is unable to guarantee availability in all fair executions and atomic consistency in only fair executions with no message loss. </w:t>
+      </w:r>
+      <w:r>
+        <w:rPr>
+          <w:rStyle w:val="FootnoteReference"/>
+          <w:rFonts w:ascii="AppleSystemUIFontBold" w:hAnsi="AppleSystemUIFontBold" w:cs="AppleSystemUIFontBold"/>
+        </w:rPr>
+        <w:footnoteReference w:id="15"/>
+      </w:r>
     </w:p>
     <w:p>
       <w:pPr>
@@ -1291,57 +1508,6 @@
           <w:rFonts w:ascii="AppleSystemUIFontBold" w:hAnsi="AppleSystemUIFontBold" w:cs="AppleSystemUIFontBold"/>
         </w:rPr>
       </w:pPr>
-      <w:r>
-        <w:rPr>
-          <w:rFonts w:ascii="AppleSystemUIFontBold" w:hAnsi="AppleSystemUIFontBold" w:cs="AppleSystemUIFontBold"/>
-        </w:rPr>
-        <w:t>The desired behavior of consistency models ha</w:t>
-      </w:r>
-      <w:r>
-        <w:rPr>
-          <w:rFonts w:ascii="AppleSystemUIFontBold" w:hAnsi="AppleSystemUIFontBold" w:cs="AppleSystemUIFontBold"/>
-        </w:rPr>
-        <w:t>s</w:t>
-      </w:r>
-      <w:r>
-        <w:rPr>
-          <w:rFonts w:ascii="AppleSystemUIFontBold" w:hAnsi="AppleSystemUIFontBold" w:cs="AppleSystemUIFontBold"/>
-        </w:rPr>
-        <w:t xml:space="preserve"> changed throughout the history of distributed systems</w:t>
-      </w:r>
-      <w:r>
-        <w:rPr>
-          <w:rStyle w:val="FootnoteReference"/>
-          <w:rFonts w:ascii="AppleSystemUIFontBold" w:hAnsi="AppleSystemUIFontBold" w:cs="AppleSystemUIFontBold"/>
-        </w:rPr>
-        <w:footnoteReference w:id="15"/>
-      </w:r>
-      <w:r>
-        <w:rPr>
-          <w:rFonts w:ascii="AppleSystemUIFontBold" w:hAnsi="AppleSystemUIFontBold" w:cs="AppleSystemUIFontBold"/>
-        </w:rPr>
-        <w:t xml:space="preserve">.  </w:t>
-      </w:r>
-      <w:proofErr w:type="gramStart"/>
-      <w:r>
-        <w:rPr>
-          <w:rFonts w:ascii="AppleSystemUIFontBold" w:hAnsi="AppleSystemUIFontBold" w:cs="AppleSystemUIFontBold"/>
-        </w:rPr>
-        <w:t>Of course</w:t>
-      </w:r>
-      <w:proofErr w:type="gramEnd"/>
-      <w:r>
-        <w:rPr>
-          <w:rFonts w:ascii="AppleSystemUIFontBold" w:hAnsi="AppleSystemUIFontBold" w:cs="AppleSystemUIFontBold"/>
-        </w:rPr>
-        <w:t xml:space="preserve"> in practice </w:t>
-      </w:r>
-      <w:r>
-        <w:rPr>
-          <w:rFonts w:ascii="AppleSystemUIFontBold" w:hAnsi="AppleSystemUIFontBold" w:cs="AppleSystemUIFontBold"/>
-        </w:rPr>
-        <w:t xml:space="preserve"> </w:t>
-      </w:r>
     </w:p>
     <w:p>
       <w:pPr>
@@ -1354,6 +1520,14 @@
           <w:bCs/>
         </w:rPr>
       </w:pPr>
+      <w:r>
+        <w:rPr>
+          <w:rFonts w:ascii="AppleSystemUIFontBold" w:hAnsi="AppleSystemUIFontBold" w:cs="AppleSystemUIFontBold"/>
+          <w:b/>
+          <w:bCs/>
+        </w:rPr>
+        <w:t>Shifting Philosophies</w:t>
+      </w:r>
     </w:p>
     <w:p>
       <w:pPr>
@@ -1366,14 +1540,6 @@
           <w:bCs/>
         </w:rPr>
       </w:pPr>
-      <w:r>
-        <w:rPr>
-          <w:rFonts w:ascii="AppleSystemUIFontBold" w:hAnsi="AppleSystemUIFontBold" w:cs="AppleSystemUIFontBold"/>
-          <w:b/>
-          <w:bCs/>
-        </w:rPr>
-        <w:t>What is a CRDT?</w:t>
-      </w:r>
     </w:p>
     <w:p>
       <w:pPr>
@@ -1381,6 +1547,535 @@
         <w:autoSpaceDN w:val="0"/>
         <w:adjustRightInd w:val="0"/>
         <w:rPr>
+          <w:rFonts w:ascii="AppleSystemUIFontBold" w:hAnsi="AppleSystemUIFontBold" w:cs="AppleSystemUIFontBold"/>
+        </w:rPr>
+      </w:pPr>
+      <w:r>
+        <w:rPr>
+          <w:rFonts w:ascii="AppleSystemUIFontBold" w:hAnsi="AppleSystemUIFontBold" w:cs="AppleSystemUIFontBold"/>
+        </w:rPr>
+        <w:t xml:space="preserve">Let us remember that up until the </w:t>
+      </w:r>
+      <w:r>
+        <w:rPr>
+          <w:rFonts w:ascii="AppleSystemUIFontBold" w:hAnsi="AppleSystemUIFontBold" w:cs="AppleSystemUIFontBold"/>
+        </w:rPr>
+        <w:t>mid-</w:t>
+      </w:r>
+      <w:r>
+        <w:rPr>
+          <w:rFonts w:ascii="AppleSystemUIFontBold" w:hAnsi="AppleSystemUIFontBold" w:cs="AppleSystemUIFontBold"/>
+        </w:rPr>
+        <w:t xml:space="preserve">1990’s the standard belief was that </w:t>
+      </w:r>
+      <w:r>
+        <w:rPr>
+          <w:rFonts w:ascii="AppleSystemUIFontBold" w:hAnsi="AppleSystemUIFontBold" w:cs="AppleSystemUIFontBold"/>
+        </w:rPr>
+        <w:t xml:space="preserve">distributed systems </w:t>
+      </w:r>
+      <w:r>
+        <w:rPr>
+          <w:rFonts w:ascii="AppleSystemUIFontBold" w:hAnsi="AppleSystemUIFontBold" w:cs="AppleSystemUIFontBold"/>
+        </w:rPr>
+        <w:t xml:space="preserve">should </w:t>
+      </w:r>
+      <w:r>
+        <w:rPr>
+          <w:rFonts w:ascii="AppleSystemUIFontBold" w:hAnsi="AppleSystemUIFontBold" w:cs="AppleSystemUIFontBold"/>
+        </w:rPr>
+        <w:t>aim for distribution transparency</w:t>
+      </w:r>
+      <w:r>
+        <w:rPr>
+          <w:rFonts w:ascii="AppleSystemUIFontBold" w:hAnsi="AppleSystemUIFontBold" w:cs="AppleSystemUIFontBold"/>
+        </w:rPr>
+        <w:t xml:space="preserve">, that is, </w:t>
+      </w:r>
+      <w:r>
+        <w:rPr>
+          <w:rFonts w:ascii="AppleSystemUIFontBold" w:hAnsi="AppleSystemUIFontBold" w:cs="AppleSystemUIFontBold"/>
+        </w:rPr>
+        <w:t>it is better to fail than break consistency.</w:t>
+      </w:r>
+      <w:r>
+        <w:rPr>
+          <w:rStyle w:val="FootnoteReference"/>
+          <w:rFonts w:ascii="AppleSystemUIFontBold" w:hAnsi="AppleSystemUIFontBold" w:cs="AppleSystemUIFontBold"/>
+        </w:rPr>
+        <w:t xml:space="preserve"> </w:t>
+      </w:r>
+      <w:r>
+        <w:rPr>
+          <w:rStyle w:val="FootnoteReference"/>
+          <w:rFonts w:ascii="AppleSystemUIFontBold" w:hAnsi="AppleSystemUIFontBold" w:cs="AppleSystemUIFontBold"/>
+        </w:rPr>
+        <w:footnoteReference w:id="16"/>
+      </w:r>
+      <w:r>
+        <w:rPr>
+          <w:rFonts w:ascii="AppleSystemUIFontBold" w:hAnsi="AppleSystemUIFontBold" w:cs="AppleSystemUIFontBold"/>
+        </w:rPr>
+        <w:t xml:space="preserve"> </w:t>
+      </w:r>
+    </w:p>
+    <w:p>
+      <w:pPr>
+        <w:autoSpaceDE w:val="0"/>
+        <w:autoSpaceDN w:val="0"/>
+        <w:adjustRightInd w:val="0"/>
+        <w:rPr>
+          <w:rFonts w:ascii="AppleSystemUIFontBold" w:hAnsi="AppleSystemUIFontBold" w:cs="AppleSystemUIFontBold"/>
+        </w:rPr>
+      </w:pPr>
+    </w:p>
+    <w:p>
+      <w:pPr>
+        <w:autoSpaceDE w:val="0"/>
+        <w:autoSpaceDN w:val="0"/>
+        <w:adjustRightInd w:val="0"/>
+        <w:rPr>
+          <w:rFonts w:ascii="AppleSystemUIFontBold" w:hAnsi="AppleSystemUIFontBold" w:cs="AppleSystemUIFontBold"/>
+        </w:rPr>
+      </w:pPr>
+      <w:r>
+        <w:rPr>
+          <w:rFonts w:ascii="AppleSystemUIFontBold" w:hAnsi="AppleSystemUIFontBold" w:cs="AppleSystemUIFontBold"/>
+        </w:rPr>
+        <w:t xml:space="preserve">However, as </w:t>
+      </w:r>
+      <w:r>
+        <w:rPr>
+          <w:rFonts w:ascii="AppleSystemUIFontBold" w:hAnsi="AppleSystemUIFontBold" w:cs="AppleSystemUIFontBold"/>
+        </w:rPr>
+        <w:t xml:space="preserve">the internet grew and </w:t>
+      </w:r>
+      <w:r>
+        <w:rPr>
+          <w:rFonts w:ascii="AppleSystemUIFontBold" w:hAnsi="AppleSystemUIFontBold" w:cs="AppleSystemUIFontBold"/>
+        </w:rPr>
+        <w:t>di</w:t>
+      </w:r>
+      <w:r>
+        <w:rPr>
+          <w:rFonts w:ascii="AppleSystemUIFontBold" w:hAnsi="AppleSystemUIFontBold" w:cs="AppleSystemUIFontBold"/>
+        </w:rPr>
+        <w:t xml:space="preserve">stributed systems </w:t>
+      </w:r>
+      <w:r>
+        <w:rPr>
+          <w:rFonts w:ascii="AppleSystemUIFontBold" w:hAnsi="AppleSystemUIFontBold" w:cs="AppleSystemUIFontBold"/>
+        </w:rPr>
+        <w:t>became an increasingly popular and important tool to everyday life</w:t>
+      </w:r>
+      <w:r>
+        <w:rPr>
+          <w:rFonts w:ascii="AppleSystemUIFontBold" w:hAnsi="AppleSystemUIFontBold" w:cs="AppleSystemUIFontBold"/>
+        </w:rPr>
+        <w:t xml:space="preserve"> – sites like UseNet, a messaging board to exchange information on threaded topics </w:t>
+      </w:r>
+      <w:r>
+        <w:rPr>
+          <w:rStyle w:val="FootnoteReference"/>
+          <w:rFonts w:ascii="AppleSystemUIFontBold" w:hAnsi="AppleSystemUIFontBold" w:cs="AppleSystemUIFontBold"/>
+        </w:rPr>
+        <w:footnoteReference w:id="17"/>
+      </w:r>
+      <w:r>
+        <w:rPr>
+          <w:rFonts w:ascii="AppleSystemUIFontBold" w:hAnsi="AppleSystemUIFontBold" w:cs="AppleSystemUIFontBold"/>
+        </w:rPr>
+        <w:t xml:space="preserve"> </w:t>
+      </w:r>
+      <w:proofErr w:type="gramStart"/>
+      <w:r>
+        <w:rPr>
+          <w:rFonts w:ascii="AppleSystemUIFontBold" w:hAnsi="AppleSystemUIFontBold" w:cs="AppleSystemUIFontBold"/>
+        </w:rPr>
+        <w:t>–</w:t>
+      </w:r>
+      <w:r>
+        <w:rPr>
+          <w:rFonts w:ascii="AppleSystemUIFontBold" w:hAnsi="AppleSystemUIFontBold" w:cs="AppleSystemUIFontBold"/>
+        </w:rPr>
+        <w:t xml:space="preserve"> </w:t>
+      </w:r>
+      <w:r>
+        <w:rPr>
+          <w:rFonts w:ascii="AppleSystemUIFontBold" w:hAnsi="AppleSystemUIFontBold" w:cs="AppleSystemUIFontBold"/>
+        </w:rPr>
+        <w:t>,</w:t>
+      </w:r>
+      <w:proofErr w:type="gramEnd"/>
+      <w:r>
+        <w:rPr>
+          <w:rFonts w:ascii="AppleSystemUIFontBold" w:hAnsi="AppleSystemUIFontBold" w:cs="AppleSystemUIFontBold"/>
+        </w:rPr>
+        <w:t xml:space="preserve"> the idea of systems being unavailable became increasingly less tolerable. </w:t>
+      </w:r>
+      <w:r>
+        <w:rPr>
+          <w:rStyle w:val="FootnoteReference"/>
+          <w:rFonts w:ascii="AppleSystemUIFontBold" w:hAnsi="AppleSystemUIFontBold" w:cs="AppleSystemUIFontBold"/>
+        </w:rPr>
+        <w:footnoteReference w:id="18"/>
+      </w:r>
+      <w:r>
+        <w:rPr>
+          <w:rFonts w:ascii="AppleSystemUIFontBold" w:hAnsi="AppleSystemUIFontBold" w:cs="AppleSystemUIFontBold"/>
+        </w:rPr>
+        <w:t xml:space="preserve"> </w:t>
+      </w:r>
+      <w:r>
+        <w:rPr>
+          <w:rFonts w:ascii="AppleSystemUIFontBold" w:hAnsi="AppleSystemUIFontBold" w:cs="AppleSystemUIFontBold"/>
+          <w:highlight w:val="yellow"/>
+        </w:rPr>
+        <w:t>MAYBE A GRAPH OF USE OF INTERNET AND SIZE OF DISTRIBUTED SYSTEMS</w:t>
+      </w:r>
+      <w:r>
+        <w:rPr>
+          <w:rFonts w:ascii="AppleSystemUIFontBold" w:hAnsi="AppleSystemUIFontBold" w:cs="AppleSystemUIFontBold"/>
+        </w:rPr>
+        <w:t xml:space="preserve"> </w:t>
+      </w:r>
+      <w:r>
+        <w:rPr>
+          <w:rFonts w:ascii="AppleSystemUIFontBold" w:hAnsi="AppleSystemUIFontBold" w:cs="AppleSystemUIFontBold"/>
+        </w:rPr>
+        <w:t xml:space="preserve">Thus, </w:t>
+      </w:r>
+      <w:r>
+        <w:rPr>
+          <w:rFonts w:ascii="AppleSystemUIFontBold" w:hAnsi="AppleSystemUIFontBold" w:cs="AppleSystemUIFontBold"/>
+        </w:rPr>
+        <w:t xml:space="preserve">the industry’s mindset began to shift </w:t>
+      </w:r>
+      <w:r>
+        <w:rPr>
+          <w:rFonts w:ascii="AppleSystemUIFontBold" w:hAnsi="AppleSystemUIFontBold" w:cs="AppleSystemUIFontBold"/>
+        </w:rPr>
+        <w:t xml:space="preserve">from one prioritizing consistency to one prioritizing availability. </w:t>
+      </w:r>
+    </w:p>
+    <w:p>
+      <w:pPr>
+        <w:autoSpaceDE w:val="0"/>
+        <w:autoSpaceDN w:val="0"/>
+        <w:adjustRightInd w:val="0"/>
+        <w:rPr>
+          <w:rFonts w:ascii="AppleSystemUIFontBold" w:hAnsi="AppleSystemUIFontBold" w:cs="AppleSystemUIFontBold"/>
+        </w:rPr>
+      </w:pPr>
+    </w:p>
+    <w:p>
+      <w:pPr>
+        <w:autoSpaceDE w:val="0"/>
+        <w:autoSpaceDN w:val="0"/>
+        <w:adjustRightInd w:val="0"/>
+        <w:rPr>
+          <w:rFonts w:ascii="AppleSystemUIFontBold" w:hAnsi="AppleSystemUIFontBold" w:cs="AppleSystemUIFontBold"/>
+        </w:rPr>
+      </w:pPr>
+      <w:r>
+        <w:rPr>
+          <w:rFonts w:ascii="AppleSystemUIFontBold" w:hAnsi="AppleSystemUIFontBold" w:cs="AppleSystemUIFontBold"/>
+        </w:rPr>
+        <w:t xml:space="preserve">The CAP </w:t>
+      </w:r>
+      <w:r>
+        <w:rPr>
+          <w:rFonts w:ascii="AppleSystemUIFontBold" w:hAnsi="AppleSystemUIFontBold" w:cs="AppleSystemUIFontBold"/>
+        </w:rPr>
+        <w:t>T</w:t>
+      </w:r>
+      <w:r>
+        <w:rPr>
+          <w:rFonts w:ascii="AppleSystemUIFontBold" w:hAnsi="AppleSystemUIFontBold" w:cs="AppleSystemUIFontBold"/>
+        </w:rPr>
+        <w:t xml:space="preserve">heorem helped </w:t>
+      </w:r>
+      <w:r>
+        <w:rPr>
+          <w:rFonts w:ascii="AppleSystemUIFontBold" w:hAnsi="AppleSystemUIFontBold" w:cs="AppleSystemUIFontBold"/>
+        </w:rPr>
+        <w:t xml:space="preserve">researchers understand the tradeoffs that could be made to maintain availability. It </w:t>
+      </w:r>
+      <w:r>
+        <w:rPr>
+          <w:rFonts w:ascii="AppleSystemUIFontBold" w:hAnsi="AppleSystemUIFontBold" w:cs="AppleSystemUIFontBold"/>
+        </w:rPr>
+        <w:t>proved</w:t>
+      </w:r>
+      <w:r>
+        <w:rPr>
+          <w:rFonts w:ascii="AppleSystemUIFontBold" w:hAnsi="AppleSystemUIFontBold" w:cs="AppleSystemUIFontBold"/>
+        </w:rPr>
+        <w:t xml:space="preserve"> that </w:t>
+      </w:r>
+      <w:r>
+        <w:rPr>
+          <w:rFonts w:ascii="AppleSystemUIFontBold" w:hAnsi="AppleSystemUIFontBold" w:cs="AppleSystemUIFontBold"/>
+        </w:rPr>
+        <w:t>only two of the following three properties could be achieved in a distributed system</w:t>
+      </w:r>
+      <w:r>
+        <w:rPr>
+          <w:rFonts w:ascii="AppleSystemUIFontBold" w:hAnsi="AppleSystemUIFontBold" w:cs="AppleSystemUIFontBold"/>
+        </w:rPr>
+        <w:t>: data consistency, system availability, and tolerance to network partitions.</w:t>
+      </w:r>
+      <w:r>
+        <w:rPr>
+          <w:rFonts w:ascii="AppleSystemUIFontBold" w:hAnsi="AppleSystemUIFontBold" w:cs="AppleSystemUIFontBold"/>
+        </w:rPr>
+        <w:t xml:space="preserve"> </w:t>
+      </w:r>
+      <w:r>
+        <w:rPr>
+          <w:rStyle w:val="FootnoteReference"/>
+          <w:rFonts w:ascii="AppleSystemUIFontBold" w:hAnsi="AppleSystemUIFontBold" w:cs="AppleSystemUIFontBold"/>
+        </w:rPr>
+        <w:footnoteReference w:id="19"/>
+      </w:r>
+      <w:r>
+        <w:rPr>
+          <w:rStyle w:val="FootnoteReference"/>
+          <w:rFonts w:ascii="AppleSystemUIFontBold" w:hAnsi="AppleSystemUIFontBold" w:cs="AppleSystemUIFontBold"/>
+        </w:rPr>
+        <w:footnoteReference w:id="20"/>
+      </w:r>
+      <w:r>
+        <w:rPr>
+          <w:rFonts w:ascii="AppleSystemUIFontBold" w:hAnsi="AppleSystemUIFontBold" w:cs="AppleSystemUIFontBold"/>
+        </w:rPr>
+        <w:t xml:space="preserve"> </w:t>
+      </w:r>
+    </w:p>
+    <w:p>
+      <w:pPr>
+        <w:autoSpaceDE w:val="0"/>
+        <w:autoSpaceDN w:val="0"/>
+        <w:adjustRightInd w:val="0"/>
+        <w:rPr>
+          <w:rFonts w:ascii="AppleSystemUIFontBold" w:hAnsi="AppleSystemUIFontBold" w:cs="AppleSystemUIFontBold"/>
+        </w:rPr>
+      </w:pPr>
+    </w:p>
+    <w:p>
+      <w:pPr>
+        <w:autoSpaceDE w:val="0"/>
+        <w:autoSpaceDN w:val="0"/>
+        <w:adjustRightInd w:val="0"/>
+        <w:rPr>
+          <w:rFonts w:ascii="AppleSystemUIFontBold" w:hAnsi="AppleSystemUIFontBold" w:cs="AppleSystemUIFontBold"/>
+        </w:rPr>
+      </w:pPr>
+      <w:r>
+        <w:rPr>
+          <w:rFonts w:ascii="AppleSystemUIFontBold" w:hAnsi="AppleSystemUIFontBold" w:cs="AppleSystemUIFontBold"/>
+        </w:rPr>
+        <w:t>Importantly, in large-scale distributed systems, network partitions are inevitabl</w:t>
+      </w:r>
+      <w:r>
+        <w:rPr>
+          <w:rFonts w:ascii="AppleSystemUIFontBold" w:hAnsi="AppleSystemUIFontBold" w:cs="AppleSystemUIFontBold"/>
+        </w:rPr>
+        <w:t xml:space="preserve">e </w:t>
+      </w:r>
+      <w:r>
+        <w:rPr>
+          <w:rStyle w:val="FootnoteReference"/>
+          <w:rFonts w:ascii="AppleSystemUIFontBold" w:hAnsi="AppleSystemUIFontBold" w:cs="AppleSystemUIFontBold"/>
+        </w:rPr>
+        <w:footnoteReference w:id="21"/>
+      </w:r>
+      <w:r>
+        <w:rPr>
+          <w:rFonts w:ascii="AppleSystemUIFontBold" w:hAnsi="AppleSystemUIFontBold" w:cs="AppleSystemUIFontBold"/>
+        </w:rPr>
+        <w:t xml:space="preserve"> and therefore, </w:t>
+      </w:r>
+      <w:r>
+        <w:rPr>
+          <w:rFonts w:ascii="AppleSystemUIFontBold" w:hAnsi="AppleSystemUIFontBold" w:cs="AppleSystemUIFontBold"/>
+        </w:rPr>
+        <w:t>it is impossible for large-scale distributed systems to maintain data consistency and system availability</w:t>
+      </w:r>
+      <w:r>
+        <w:rPr>
+          <w:rFonts w:ascii="AppleSystemUIFontBold" w:hAnsi="AppleSystemUIFontBold" w:cs="AppleSystemUIFontBold"/>
+        </w:rPr>
+        <w:t xml:space="preserve"> according to the CAP Theorem</w:t>
+      </w:r>
+      <w:r>
+        <w:rPr>
+          <w:rFonts w:ascii="AppleSystemUIFontBold" w:hAnsi="AppleSystemUIFontBold" w:cs="AppleSystemUIFontBold"/>
+        </w:rPr>
+        <w:t>.</w:t>
+      </w:r>
+      <w:r>
+        <w:rPr>
+          <w:rFonts w:ascii="AppleSystemUIFontBold" w:hAnsi="AppleSystemUIFontBold" w:cs="AppleSystemUIFontBold"/>
+        </w:rPr>
+        <w:t xml:space="preserve"> </w:t>
+      </w:r>
+      <w:r>
+        <w:rPr>
+          <w:rStyle w:val="FootnoteReference"/>
+          <w:rFonts w:ascii="AppleSystemUIFontBold" w:hAnsi="AppleSystemUIFontBold" w:cs="AppleSystemUIFontBold"/>
+        </w:rPr>
+        <w:footnoteReference w:id="22"/>
+      </w:r>
+      <w:r>
+        <w:rPr>
+          <w:rStyle w:val="FootnoteReference"/>
+          <w:rFonts w:ascii="AppleSystemUIFontBold" w:hAnsi="AppleSystemUIFontBold" w:cs="AppleSystemUIFontBold"/>
+        </w:rPr>
+        <w:footnoteReference w:id="23"/>
+      </w:r>
+      <w:r>
+        <w:rPr>
+          <w:rFonts w:ascii="AppleSystemUIFontBold" w:hAnsi="AppleSystemUIFontBold" w:cs="AppleSystemUIFontBold"/>
+        </w:rPr>
+        <w:t xml:space="preserve"> </w:t>
+      </w:r>
+      <w:r>
+        <w:rPr>
+          <w:rFonts w:ascii="AppleSystemUIFontBold" w:hAnsi="AppleSystemUIFontBold" w:cs="AppleSystemUIFontBold"/>
+        </w:rPr>
+        <w:t xml:space="preserve">Therefore, if we want to prioritize availability, then it must be at the expense of consistency. </w:t>
+      </w:r>
+      <w:r>
+        <w:rPr>
+          <w:rFonts w:ascii="AppleSystemUIFontBold" w:hAnsi="AppleSystemUIFontBold" w:cs="AppleSystemUIFontBold"/>
+        </w:rPr>
+        <w:t>Thus, distributed systems will have weak data consistency, system availability, and partition tolerance</w:t>
+      </w:r>
+      <w:r>
+        <w:rPr>
+          <w:rFonts w:ascii="AppleSystemUIFontBold" w:hAnsi="AppleSystemUIFontBold" w:cs="AppleSystemUIFontBold"/>
+        </w:rPr>
+        <w:t xml:space="preserve">. </w:t>
+      </w:r>
+    </w:p>
+    <w:p>
+      <w:pPr>
+        <w:autoSpaceDE w:val="0"/>
+        <w:autoSpaceDN w:val="0"/>
+        <w:adjustRightInd w:val="0"/>
+        <w:rPr>
+          <w:rFonts w:ascii="AppleSystemUIFontBold" w:hAnsi="AppleSystemUIFontBold" w:cs="AppleSystemUIFontBold"/>
+        </w:rPr>
+      </w:pPr>
+    </w:p>
+    <w:p>
+      <w:pPr>
+        <w:autoSpaceDE w:val="0"/>
+        <w:autoSpaceDN w:val="0"/>
+        <w:adjustRightInd w:val="0"/>
+        <w:rPr>
+          <w:rFonts w:ascii="AppleSystemUIFontBold" w:hAnsi="AppleSystemUIFontBold" w:cs="AppleSystemUIFontBold"/>
+          <w:b/>
+          <w:bCs/>
+        </w:rPr>
+      </w:pPr>
+      <w:r>
+        <w:rPr>
+          <w:rFonts w:ascii="AppleSystemUIFontBold" w:hAnsi="AppleSystemUIFontBold" w:cs="AppleSystemUIFontBold"/>
+          <w:b/>
+          <w:bCs/>
+        </w:rPr>
+        <w:t xml:space="preserve">Eventual </w:t>
+      </w:r>
+      <w:r>
+        <w:rPr>
+          <w:rFonts w:ascii="AppleSystemUIFontBold" w:hAnsi="AppleSystemUIFontBold" w:cs="AppleSystemUIFontBold"/>
+          <w:b/>
+          <w:bCs/>
+        </w:rPr>
+        <w:t>Consistency</w:t>
+      </w:r>
+    </w:p>
+    <w:p>
+      <w:pPr>
+        <w:autoSpaceDE w:val="0"/>
+        <w:autoSpaceDN w:val="0"/>
+        <w:adjustRightInd w:val="0"/>
+        <w:rPr>
+          <w:rFonts w:ascii="AppleSystemUIFontBold" w:hAnsi="AppleSystemUIFontBold" w:cs="AppleSystemUIFontBold"/>
+          <w:b/>
+          <w:bCs/>
+        </w:rPr>
+      </w:pPr>
+    </w:p>
+    <w:p>
+      <w:pPr>
+        <w:autoSpaceDE w:val="0"/>
+        <w:autoSpaceDN w:val="0"/>
+        <w:adjustRightInd w:val="0"/>
+        <w:rPr>
+          <w:rFonts w:ascii="AppleSystemUIFontBold" w:hAnsi="AppleSystemUIFontBold" w:cs="AppleSystemUIFontBold"/>
+        </w:rPr>
+      </w:pPr>
+      <w:r>
+        <w:rPr>
+          <w:rFonts w:ascii="AppleSystemUIFontBold" w:hAnsi="AppleSystemUIFontBold" w:cs="AppleSystemUIFontBold"/>
+        </w:rPr>
+        <w:t xml:space="preserve">Weak consistency is defined as </w:t>
+      </w:r>
+    </w:p>
+    <w:p>
+      <w:pPr>
+        <w:autoSpaceDE w:val="0"/>
+        <w:autoSpaceDN w:val="0"/>
+        <w:adjustRightInd w:val="0"/>
+        <w:rPr>
+          <w:rFonts w:ascii="AppleSystemUIFontBold" w:hAnsi="AppleSystemUIFontBold" w:cs="AppleSystemUIFontBold"/>
+          <w:b/>
+          <w:bCs/>
+        </w:rPr>
+      </w:pPr>
+    </w:p>
+    <w:p>
+      <w:pPr>
+        <w:autoSpaceDE w:val="0"/>
+        <w:autoSpaceDN w:val="0"/>
+        <w:adjustRightInd w:val="0"/>
+        <w:rPr>
+          <w:rFonts w:ascii="AppleSystemUIFontBold" w:hAnsi="AppleSystemUIFontBold" w:cs="AppleSystemUIFontBold"/>
+          <w:b/>
+          <w:bCs/>
+        </w:rPr>
+      </w:pPr>
+    </w:p>
+    <w:p>
+      <w:pPr>
+        <w:autoSpaceDE w:val="0"/>
+        <w:autoSpaceDN w:val="0"/>
+        <w:adjustRightInd w:val="0"/>
+        <w:rPr>
+          <w:rFonts w:ascii="AppleSystemUIFontBold" w:hAnsi="AppleSystemUIFontBold" w:cs="AppleSystemUIFontBold"/>
+          <w:b/>
+          <w:bCs/>
+        </w:rPr>
+      </w:pPr>
+      <w:r>
+        <w:rPr>
+          <w:rFonts w:ascii="AppleSystemUIFontBold" w:hAnsi="AppleSystemUIFontBold" w:cs="AppleSystemUIFontBold"/>
+          <w:b/>
+          <w:bCs/>
+        </w:rPr>
+        <w:lastRenderedPageBreak/>
+        <w:t>What is a CRDT?</w:t>
+      </w:r>
+    </w:p>
+    <w:p>
+      <w:pPr>
+        <w:autoSpaceDE w:val="0"/>
+        <w:autoSpaceDN w:val="0"/>
+        <w:adjustRightInd w:val="0"/>
+        <w:rPr>
           <w:rFonts w:ascii="AppleSystemUIFont" w:hAnsi="AppleSystemUIFont" w:cs="AppleSystemUIFont"/>
         </w:rPr>
       </w:pPr>
@@ -1390,7 +2085,6 @@
         <w:rPr>
           <w:rFonts w:ascii="AppleSystemUIFont" w:hAnsi="AppleSystemUIFont" w:cs="AppleSystemUIFont"/>
         </w:rPr>
-        <w:lastRenderedPageBreak/>
         <w:t xml:space="preserve">A conflict-free replicated data type is a data structure, able to be replicated across multiple nodes in a network such that transactions can be processed independently by nodes and shared across the network such that regardless of the order in which each node receives each transaction, each node will result in </w:t>
       </w:r>
       <w:proofErr w:type="spellStart"/>
@@ -1409,6 +2103,7 @@
           <w:id w:val="785853501"/>
           <w:citation/>
         </w:sdtPr>
+        <w:sdtEndPr/>
         <w:sdtContent>
           <w:r>
             <w:rPr>
@@ -1461,14 +2156,14 @@
           <w:rStyle w:val="FootnoteReference"/>
           <w:rFonts w:ascii="AppleSystemUIFont" w:hAnsi="AppleSystemUIFont" w:cs="AppleSystemUIFont"/>
         </w:rPr>
-        <w:footnoteReference w:id="16"/>
+        <w:footnoteReference w:id="24"/>
       </w:r>
       <w:r>
         <w:rPr>
           <w:rStyle w:val="FootnoteReference"/>
           <w:rFonts w:ascii="AppleSystemUIFont" w:hAnsi="AppleSystemUIFont" w:cs="AppleSystemUIFont"/>
         </w:rPr>
-        <w:footnoteReference w:id="17"/>
+        <w:footnoteReference w:id="25"/>
       </w:r>
     </w:p>
     <w:sectPr>
@@ -1580,21 +2275,7 @@
         <w:rPr>
           <w:rFonts w:ascii="Calibri" w:cs="Calibri"/>
         </w:rPr>
-        <w:t xml:space="preserve">Werner </w:t>
-      </w:r>
-      <w:proofErr w:type="spellStart"/>
-      <w:r>
-        <w:rPr>
-          <w:rFonts w:ascii="Calibri" w:cs="Calibri"/>
-        </w:rPr>
-        <w:t>Vogels</w:t>
-      </w:r>
-      <w:proofErr w:type="spellEnd"/>
-      <w:r>
-        <w:rPr>
-          <w:rFonts w:ascii="Calibri" w:cs="Calibri"/>
-        </w:rPr>
-        <w:t xml:space="preserve">, “Eventually Consistent,” </w:t>
+        <w:t xml:space="preserve">Werner Vogels, “Eventually Consistent,” </w:t>
       </w:r>
       <w:r>
         <w:rPr>
@@ -1823,19 +2504,11 @@
       <w:r>
         <w:fldChar w:fldCharType="separate"/>
       </w:r>
-      <w:proofErr w:type="spellStart"/>
       <w:r>
         <w:rPr>
           <w:rFonts w:ascii="Calibri" w:cs="Calibri"/>
         </w:rPr>
-        <w:t>Vogels</w:t>
-      </w:r>
-      <w:proofErr w:type="spellEnd"/>
-      <w:r>
-        <w:rPr>
-          <w:rFonts w:ascii="Calibri" w:cs="Calibri"/>
-        </w:rPr>
-        <w:t>, “Eventually Consistent.”</w:t>
+        <w:t>Vogels, “Eventually Consistent.”</w:t>
       </w:r>
       <w:r>
         <w:fldChar w:fldCharType="end"/>
@@ -1894,19 +2567,22 @@
         <w:fldChar w:fldCharType="begin"/>
       </w:r>
       <w:r>
-        <w:instrText xml:space="preserve"> ADDIN ZOTERO_ITEM CSL_CITATION {"citationID":"Sso5BeFY","properties":{"formattedCitation":"Vogels.","plainCitation":"Vogels.","noteIndex":10},"citationItems":[{"id":5,"uris":["http://zotero.org/users/local/MVhi2670/items/MBVCKZQS"],"uri":["http://zotero.org/users/local/MVhi2670/items/MBVCKZQS"],"itemData":{"id":5,"type":"article-journal","container-title":"ACM Queue","issue":"6","title":"Eventually Consistent","URL":"https://queue.acm.org/detail.cfm?id=1466448","volume":"6","author":[{"family":"Vogels","given":"Werner"}],"accessed":{"date-parts":[["2020",3,12]]},"issued":{"date-parts":[["2008",12,4]]}}}],"schema":"https://github.com/citation-style-language/schema/raw/master/csl-citation.json"} </w:instrText>
+        <w:instrText xml:space="preserve"> ADDIN ZOTERO_ITEM CSL_CITATION {"citationID":"HDOEHAuL","properties":{"formattedCitation":"Seth Gilbert and Nancy Lynch, \\uc0\\u8220{}Brewer\\uc0\\u8217{}s Conjecture and the Feasibility of Consistent, Available, Partition-Tolerant Web Services\\uc0\\u8221{} (Laboratory for Computer Science, Massachusetts Institute of Technology, Cambridge, MA 02139, 2002), https://users.ece.cmu.edu/~adrian/731-sp04/readings/GL-cap.pdf.","plainCitation":"Seth Gilbert and Nancy Lynch, “Brewer’s Conjecture and the Feasibility of Consistent, Available, Partition-Tolerant Web Services” (Laboratory for Computer Science, Massachusetts Institute of Technology, Cambridge, MA 02139, 2002), https://users.ece.cmu.edu/~adrian/731-sp04/readings/GL-cap.pdf.","noteIndex":10},"citationItems":[{"id":8,"uris":["http://zotero.org/users/local/MVhi2670/items/TKL4HCMQ"],"uri":["http://zotero.org/users/local/MVhi2670/items/TKL4HCMQ"],"itemData":{"id":8,"type":"report","abstract":"When designing distributed web services, there are three properties that are commonly desired: consitency, availability, and partition tolerance. It is impossible to achieve all three. In this note, we prove this conjecture in the asynchronous network model, and then discuss solutions to this dilemma in the partially synchronous model.","publisher":"Laboratory for Computer Science, Massachusetts Institute of Technology, Cambridge, MA 02139","title":"Brewer's Conjecture and the Feasibility of Consistent, Available, Partition-Tolerant Web Services","URL":"https://users.ece.cmu.edu/~adrian/731-sp04/readings/GL-cap.pdf","author":[{"family":"Gilbert","given":"Seth"},{"family":"Lynch","given":"Nancy"}],"issued":{"date-parts":[["2002"]]}}}],"schema":"https://github.com/citation-style-language/schema/raw/master/csl-citation.json"} </w:instrText>
       </w:r>
       <w:r>
         <w:fldChar w:fldCharType="separate"/>
       </w:r>
       <w:r>
         <w:rPr>
-          <w:noProof/>
-        </w:rPr>
-        <w:t>Vogels.</w:t>
+          <w:rFonts w:ascii="Calibri" w:cs="Calibri"/>
+        </w:rPr>
+        <w:t>Seth Gilbert and Nancy Lynch, “Brewer’s Conjecture and the Feasibility of Consistent, Available, Partition-Tolerant Web Services” (Laboratory for Computer Science, Massachusetts Institute of Technology, Cambridge, MA 02139, 2002), https://users.ece.cmu.edu/~adrian/731-sp04/readings/GL-cap.pdf.</w:t>
       </w:r>
       <w:r>
         <w:fldChar w:fldCharType="end"/>
+      </w:r>
+      <w:r>
+        <w:t xml:space="preserve"> page 1.</w:t>
       </w:r>
     </w:p>
   </w:footnote>
@@ -1928,22 +2604,19 @@
         <w:fldChar w:fldCharType="begin"/>
       </w:r>
       <w:r>
-        <w:instrText xml:space="preserve"> ADDIN ZOTERO_ITEM CSL_CITATION {"citationID":"HDOEHAuL","properties":{"formattedCitation":"Seth Gilbert and Nancy Lynch, \\uc0\\u8220{}Brewer\\uc0\\u8217{}s Conjecture and the Feasibility of Consistent, Available, Partition-Tolerant Web Services\\uc0\\u8221{} (Laboratory for Computer Science, Massachusetts Institute of Technology, Cambridge, MA 02139, 2002), https://users.ece.cmu.edu/~adrian/731-sp04/readings/GL-cap.pdf.","plainCitation":"Seth Gilbert and Nancy Lynch, “Brewer’s Conjecture and the Feasibility of Consistent, Available, Partition-Tolerant Web Services” (Laboratory for Computer Science, Massachusetts Institute of Technology, Cambridge, MA 02139, 2002), https://users.ece.cmu.edu/~adrian/731-sp04/readings/GL-cap.pdf.","noteIndex":11},"citationItems":[{"id":8,"uris":["http://zotero.org/users/local/MVhi2670/items/TKL4HCMQ"],"uri":["http://zotero.org/users/local/MVhi2670/items/TKL4HCMQ"],"itemData":{"id":8,"type":"report","abstract":"When designing distributed web services, there are three properties that are commonly desired: consitency, availability, and partition tolerance. It is impossible to achieve all three. In this note, we prove this conjecture in the asynchronous network model, and then discuss solutions to this dilemma in the partially synchronous model.","publisher":"Laboratory for Computer Science, Massachusetts Institute of Technology, Cambridge, MA 02139","title":"Brewer's Conjecture and the Feasibility of Consistent, Available, Partition-Tolerant Web Services","URL":"https://users.ece.cmu.edu/~adrian/731-sp04/readings/GL-cap.pdf","author":[{"family":"Gilbert","given":"Seth"},{"family":"Lynch","given":"Nancy"}],"issued":{"date-parts":[["2002"]]}}}],"schema":"https://github.com/citation-style-language/schema/raw/master/csl-citation.json"} </w:instrText>
+        <w:instrText xml:space="preserve"> ADDIN ZOTERO_ITEM CSL_CITATION {"citationID":"noxa9SaI","properties":{"formattedCitation":"Gilbert and Lynch.","plainCitation":"Gilbert and Lynch.","dontUpdate":true,"noteIndex":11},"citationItems":[{"id":8,"uris":["http://zotero.org/users/local/MVhi2670/items/TKL4HCMQ"],"uri":["http://zotero.org/users/local/MVhi2670/items/TKL4HCMQ"],"itemData":{"id":8,"type":"report","abstract":"When designing distributed web services, there are three properties that are commonly desired: consitency, availability, and partition tolerance. It is impossible to achieve all three. In this note, we prove this conjecture in the asynchronous network model, and then discuss solutions to this dilemma in the partially synchronous model.","publisher":"Laboratory for Computer Science, Massachusetts Institute of Technology, Cambridge, MA 02139","title":"Brewer's Conjecture and the Feasibility of Consistent, Available, Partition-Tolerant Web Services","URL":"https://users.ece.cmu.edu/~adrian/731-sp04/readings/GL-cap.pdf","author":[{"family":"Gilbert","given":"Seth"},{"family":"Lynch","given":"Nancy"}],"issued":{"date-parts":[["2002"]]}}}],"schema":"https://github.com/citation-style-language/schema/raw/master/csl-citation.json"} </w:instrText>
       </w:r>
       <w:r>
         <w:fldChar w:fldCharType="separate"/>
       </w:r>
       <w:r>
         <w:rPr>
-          <w:rFonts w:ascii="Calibri" w:cs="Calibri"/>
-        </w:rPr>
-        <w:t>Seth Gilbert and Nancy Lynch, “Brewer’s Conjecture and the Feasibility of Consistent, Available, Partition-Tolerant Web Services” (Laboratory for Computer Science, Massachusetts Institute of Technology, Cambridge, MA 02139, 2002), https://users.ece.cmu.edu/~adrian/731-sp04/readings/GL-cap.pdf.</w:t>
+          <w:noProof/>
+        </w:rPr>
+        <w:t>Gilbert and Lynch page 3.</w:t>
       </w:r>
       <w:r>
         <w:fldChar w:fldCharType="end"/>
-      </w:r>
-      <w:r>
-        <w:t xml:space="preserve"> page 1.</w:t>
       </w:r>
     </w:p>
   </w:footnote>
@@ -1965,7 +2638,7 @@
         <w:fldChar w:fldCharType="begin"/>
       </w:r>
       <w:r>
-        <w:instrText xml:space="preserve"> ADDIN ZOTERO_ITEM CSL_CITATION {"citationID":"noxa9SaI","properties":{"formattedCitation":"Gilbert and Lynch.","plainCitation":"Gilbert and Lynch.","noteIndex":12},"citationItems":[{"id":8,"uris":["http://zotero.org/users/local/MVhi2670/items/TKL4HCMQ"],"uri":["http://zotero.org/users/local/MVhi2670/items/TKL4HCMQ"],"itemData":{"id":8,"type":"report","abstract":"When designing distributed web services, there are three properties that are commonly desired: consitency, availability, and partition tolerance. It is impossible to achieve all three. In this note, we prove this conjecture in the asynchronous network model, and then discuss solutions to this dilemma in the partially synchronous model.","publisher":"Laboratory for Computer Science, Massachusetts Institute of Technology, Cambridge, MA 02139","title":"Brewer's Conjecture and the Feasibility of Consistent, Available, Partition-Tolerant Web Services","URL":"https://users.ece.cmu.edu/~adrian/731-sp04/readings/GL-cap.pdf","author":[{"family":"Gilbert","given":"Seth"},{"family":"Lynch","given":"Nancy"}],"issued":{"date-parts":[["2002"]]}}}],"schema":"https://github.com/citation-style-language/schema/raw/master/csl-citation.json"} </w:instrText>
+        <w:instrText xml:space="preserve"> ADDIN ZOTERO_ITEM CSL_CITATION {"citationID":"57bDxooZ","properties":{"formattedCitation":"Gilbert and Lynch.","plainCitation":"Gilbert and Lynch.","dontUpdate":true,"noteIndex":12},"citationItems":[{"id":8,"uris":["http://zotero.org/users/local/MVhi2670/items/TKL4HCMQ"],"uri":["http://zotero.org/users/local/MVhi2670/items/TKL4HCMQ"],"itemData":{"id":8,"type":"report","abstract":"When designing distributed web services, there are three properties that are commonly desired: consitency, availability, and partition tolerance. It is impossible to achieve all three. In this note, we prove this conjecture in the asynchronous network model, and then discuss solutions to this dilemma in the partially synchronous model.","publisher":"Laboratory for Computer Science, Massachusetts Institute of Technology, Cambridge, MA 02139","title":"Brewer's Conjecture and the Feasibility of Consistent, Available, Partition-Tolerant Web Services","URL":"https://users.ece.cmu.edu/~adrian/731-sp04/readings/GL-cap.pdf","author":[{"family":"Gilbert","given":"Seth"},{"family":"Lynch","given":"Nancy"}],"issued":{"date-parts":[["2002"]]}}}],"schema":"https://github.com/citation-style-language/schema/raw/master/csl-citation.json"} </w:instrText>
       </w:r>
       <w:r>
         <w:fldChar w:fldCharType="separate"/>
@@ -1999,7 +2672,7 @@
         <w:fldChar w:fldCharType="begin"/>
       </w:r>
       <w:r>
-        <w:instrText xml:space="preserve"> ADDIN ZOTERO_ITEM CSL_CITATION {"citationID":"57bDxooZ","properties":{"formattedCitation":"Gilbert and Lynch.","plainCitation":"Gilbert and Lynch.","noteIndex":13},"citationItems":[{"id":8,"uris":["http://zotero.org/users/local/MVhi2670/items/TKL4HCMQ"],"uri":["http://zotero.org/users/local/MVhi2670/items/TKL4HCMQ"],"itemData":{"id":8,"type":"report","abstract":"When designing distributed web services, there are three properties that are commonly desired: consitency, availability, and partition tolerance. It is impossible to achieve all three. In this note, we prove this conjecture in the asynchronous network model, and then discuss solutions to this dilemma in the partially synchronous model.","publisher":"Laboratory for Computer Science, Massachusetts Institute of Technology, Cambridge, MA 02139","title":"Brewer's Conjecture and the Feasibility of Consistent, Available, Partition-Tolerant Web Services","URL":"https://users.ece.cmu.edu/~adrian/731-sp04/readings/GL-cap.pdf","author":[{"family":"Gilbert","given":"Seth"},{"family":"Lynch","given":"Nancy"}],"issued":{"date-parts":[["2002"]]}}}],"schema":"https://github.com/citation-style-language/schema/raw/master/csl-citation.json"} </w:instrText>
+        <w:instrText xml:space="preserve"> ADDIN ZOTERO_ITEM CSL_CITATION {"citationID":"FHulwhqW","properties":{"formattedCitation":"Gilbert and Lynch.","plainCitation":"Gilbert and Lynch.","dontUpdate":true,"noteIndex":13},"citationItems":[{"id":8,"uris":["http://zotero.org/users/local/MVhi2670/items/TKL4HCMQ"],"uri":["http://zotero.org/users/local/MVhi2670/items/TKL4HCMQ"],"itemData":{"id":8,"type":"report","abstract":"When designing distributed web services, there are three properties that are commonly desired: consitency, availability, and partition tolerance. It is impossible to achieve all three. In this note, we prove this conjecture in the asynchronous network model, and then discuss solutions to this dilemma in the partially synchronous model.","publisher":"Laboratory for Computer Science, Massachusetts Institute of Technology, Cambridge, MA 02139","title":"Brewer's Conjecture and the Feasibility of Consistent, Available, Partition-Tolerant Web Services","URL":"https://users.ece.cmu.edu/~adrian/731-sp04/readings/GL-cap.pdf","author":[{"family":"Gilbert","given":"Seth"},{"family":"Lynch","given":"Nancy"}],"issued":{"date-parts":[["2002"]]}}}],"schema":"https://github.com/citation-style-language/schema/raw/master/csl-citation.json"} </w:instrText>
       </w:r>
       <w:r>
         <w:fldChar w:fldCharType="separate"/>
@@ -2008,7 +2681,7 @@
         <w:rPr>
           <w:noProof/>
         </w:rPr>
-        <w:t>Gilbert and Lynch page 3.</w:t>
+        <w:t>Gilbert and Lynch pages 3-4.</w:t>
       </w:r>
       <w:r>
         <w:fldChar w:fldCharType="end"/>
@@ -2033,7 +2706,7 @@
         <w:fldChar w:fldCharType="begin"/>
       </w:r>
       <w:r>
-        <w:instrText xml:space="preserve"> ADDIN ZOTERO_ITEM CSL_CITATION {"citationID":"FHulwhqW","properties":{"formattedCitation":"Gilbert and Lynch.","plainCitation":"Gilbert and Lynch.","noteIndex":14},"citationItems":[{"id":8,"uris":["http://zotero.org/users/local/MVhi2670/items/TKL4HCMQ"],"uri":["http://zotero.org/users/local/MVhi2670/items/TKL4HCMQ"],"itemData":{"id":8,"type":"report","abstract":"When designing distributed web services, there are three properties that are commonly desired: consitency, availability, and partition tolerance. It is impossible to achieve all three. In this note, we prove this conjecture in the asynchronous network model, and then discuss solutions to this dilemma in the partially synchronous model.","publisher":"Laboratory for Computer Science, Massachusetts Institute of Technology, Cambridge, MA 02139","title":"Brewer's Conjecture and the Feasibility of Consistent, Available, Partition-Tolerant Web Services","URL":"https://users.ece.cmu.edu/~adrian/731-sp04/readings/GL-cap.pdf","author":[{"family":"Gilbert","given":"Seth"},{"family":"Lynch","given":"Nancy"}],"issued":{"date-parts":[["2002"]]}}}],"schema":"https://github.com/citation-style-language/schema/raw/master/csl-citation.json"} </w:instrText>
+        <w:instrText xml:space="preserve"> ADDIN ZOTERO_ITEM CSL_CITATION {"citationID":"iGFMqspx","properties":{"formattedCitation":"Gilbert and Lynch.","plainCitation":"Gilbert and Lynch.","dontUpdate":true,"noteIndex":14},"citationItems":[{"id":8,"uris":["http://zotero.org/users/local/MVhi2670/items/TKL4HCMQ"],"uri":["http://zotero.org/users/local/MVhi2670/items/TKL4HCMQ"],"itemData":{"id":8,"type":"report","abstract":"When designing distributed web services, there are three properties that are commonly desired: consitency, availability, and partition tolerance. It is impossible to achieve all three. In this note, we prove this conjecture in the asynchronous network model, and then discuss solutions to this dilemma in the partially synchronous model.","publisher":"Laboratory for Computer Science, Massachusetts Institute of Technology, Cambridge, MA 02139","title":"Brewer's Conjecture and the Feasibility of Consistent, Available, Partition-Tolerant Web Services","URL":"https://users.ece.cmu.edu/~adrian/731-sp04/readings/GL-cap.pdf","author":[{"family":"Gilbert","given":"Seth"},{"family":"Lynch","given":"Nancy"}],"issued":{"date-parts":[["2002"]]}}}],"schema":"https://github.com/citation-style-language/schema/raw/master/csl-citation.json"} </w:instrText>
       </w:r>
       <w:r>
         <w:fldChar w:fldCharType="separate"/>
@@ -2042,7 +2715,7 @@
         <w:rPr>
           <w:noProof/>
         </w:rPr>
-        <w:t>Gilbert and Lynch pages 3-4.</w:t>
+        <w:t>Gilbert and Lynch page 5.</w:t>
       </w:r>
       <w:r>
         <w:fldChar w:fldCharType="end"/>
@@ -2067,24 +2740,16 @@
         <w:fldChar w:fldCharType="begin"/>
       </w:r>
       <w:r>
-        <w:instrText xml:space="preserve"> ADDIN ZOTERO_ITEM CSL_CITATION {"citationID":"ekKhJDdR","properties":{"formattedCitation":"Vogels, \\uc0\\u8220{}Eventually Consistent.\\uc0\\u8221{}","plainCitation":"Vogels, “Eventually Consistent.”","noteIndex":13},"citationItems":[{"id":5,"uris":["http://zotero.org/users/local/MVhi2670/items/MBVCKZQS"],"uri":["http://zotero.org/users/local/MVhi2670/items/MBVCKZQS"],"itemData":{"id":5,"type":"article-journal","container-title":"ACM Queue","issue":"6","title":"Eventually Consistent","URL":"https://queue.acm.org/detail.cfm?id=1466448","volume":"6","author":[{"family":"Vogels","given":"Werner"}],"accessed":{"date-parts":[["2020",3,12]]},"issued":{"date-parts":[["2008",12,4]]}}}],"schema":"https://github.com/citation-style-language/schema/raw/master/csl-citation.json"} </w:instrText>
+        <w:instrText xml:space="preserve"> ADDIN ZOTERO_ITEM CSL_CITATION {"citationID":"4Mzhs8Eb","properties":{"formattedCitation":"Gilbert and Lynch.","plainCitation":"Gilbert and Lynch.","dontUpdate":true,"noteIndex":15},"citationItems":[{"id":8,"uris":["http://zotero.org/users/local/MVhi2670/items/TKL4HCMQ"],"uri":["http://zotero.org/users/local/MVhi2670/items/TKL4HCMQ"],"itemData":{"id":8,"type":"report","abstract":"When designing distributed web services, there are three properties that are commonly desired: consitency, availability, and partition tolerance. It is impossible to achieve all three. In this note, we prove this conjecture in the asynchronous network model, and then discuss solutions to this dilemma in the partially synchronous model.","publisher":"Laboratory for Computer Science, Massachusetts Institute of Technology, Cambridge, MA 02139","title":"Brewer's Conjecture and the Feasibility of Consistent, Available, Partition-Tolerant Web Services","URL":"https://users.ece.cmu.edu/~adrian/731-sp04/readings/GL-cap.pdf","author":[{"family":"Gilbert","given":"Seth"},{"family":"Lynch","given":"Nancy"}],"issued":{"date-parts":[["2002"]]}}}],"schema":"https://github.com/citation-style-language/schema/raw/master/csl-citation.json"} </w:instrText>
       </w:r>
       <w:r>
         <w:fldChar w:fldCharType="separate"/>
       </w:r>
-      <w:proofErr w:type="spellStart"/>
-      <w:r>
-        <w:rPr>
-          <w:rFonts w:ascii="Calibri" w:cs="Calibri"/>
-        </w:rPr>
-        <w:t>Vogels</w:t>
-      </w:r>
-      <w:proofErr w:type="spellEnd"/>
-      <w:r>
-        <w:rPr>
-          <w:rFonts w:ascii="Calibri" w:cs="Calibri"/>
-        </w:rPr>
-        <w:t>, “Eventually Consistent.”</w:t>
+      <w:r>
+        <w:rPr>
+          <w:noProof/>
+        </w:rPr>
+        <w:t>Gilbert and Lynch page 5.</w:t>
       </w:r>
       <w:r>
         <w:fldChar w:fldCharType="end"/>
@@ -2109,7 +2774,7 @@
         <w:fldChar w:fldCharType="begin"/>
       </w:r>
       <w:r>
-        <w:instrText xml:space="preserve"> ADDIN ZOTERO_ITEM CSL_CITATION {"citationID":"OFo1Vqap","properties":{"formattedCitation":"Marc Shapiro et al., \\uc0\\u8220{}A Comprehensive Study of Convergent and Commutative Replicated Data Types,\\uc0\\u8221{} {\\i{}Hal-Inria}, January 13, 2011, https://doi.org/inria-00555588.","plainCitation":"Marc Shapiro et al., “A Comprehensive Study of Convergent and Commutative Replicated Data Types,” Hal-Inria, January 13, 2011, https://doi.org/inria-00555588.","noteIndex":13},"citationItems":[{"id":3,"uris":["http://zotero.org/users/local/MVhi2670/items/UHUITP2N"],"uri":["http://zotero.org/users/local/MVhi2670/items/UHUITP2N"],"itemData":{"id":3,"type":"article-journal","abstract":"Eventual consistency aims to ensure that replicas of some mutable shared object converge without foreground synchronisation. Previous approaches to eventual consistency are ad-hoc and error-prone. We study a principled approach: to base the design of shared data types on some simple formal conditions that are sufficient to guarantee eventual consistency. We call these types Convergent or Commutative Replicated Data Types (CRDTs). This paper formalises asynchronous object replication, either state based or operation based, and provides a sufficient condition appropriate for each case. It describes\nseveral useful CRDTs, including container data types supporting both add and remove operations with clean semantics, and more complex types such as graphs, montonic DAGs, and sequences. It discusses some properties needed to implement non-trivial CRDTs.","container-title":"Hal-Inria","DOI":"inria-00555588","title":"A comprehensive study of Convergent and Commutative Replicated Data Types","URL":"https://hal.inria.fr/inria-00555588","author":[{"family":"Shapiro","given":"Marc"},{"family":"Preguica","given":"Nuno"},{"family":"Baquero","given":"Carlos"},{"family":"Zawirski","given":"Marek"}],"issued":{"date-parts":[["2011",1,13]]}}}],"schema":"https://github.com/citation-style-language/schema/raw/master/csl-citation.json"} </w:instrText>
+        <w:instrText xml:space="preserve"> ADDIN ZOTERO_ITEM CSL_CITATION {"citationID":"Y1FUIyXU","properties":{"formattedCitation":"Lindsay et al., \\uc0\\u8220{}Note on Distributed Databases.\\uc0\\u8221{}","plainCitation":"Lindsay et al., “Note on Distributed Databases.”","noteIndex":17},"citationItems":[{"id":7,"uris":["http://zotero.org/users/local/MVhi2670/items/9AFI3286"],"uri":["http://zotero.org/users/local/MVhi2670/items/9AFI3286"],"itemData":{"id":7,"type":"report","event-place":"IBM Research Laboratory San Jose, California 95193","publisher":"IBM","publisher-place":"IBM Research Laboratory San Jose, California 95193","title":"Note on Distributed Databases","URL":"https://domino.research.ibm.com/library/cyberdig.nsf/papers/A776EC17FC2FCE73852579F100578964/$File/RJ2571.pdf","author":[{"family":"Lindsay","given":"Bruce"},{"family":"Selinger","given":"Patricia"},{"family":"Galtieri","given":"Cesare"},{"family":"Gray","given":"James"},{"family":"Lorie","given":"Raymond"},{"family":"Price","given":"Thomas"},{"family":"Putzolu","given":"Franco"},{"family":"Traiger","given":"Irving"},{"family":"Wade","given":"Bradford"}],"issued":{"date-parts":[["1979",7,14]]}}}],"schema":"https://github.com/citation-style-language/schema/raw/master/csl-citation.json"} </w:instrText>
       </w:r>
       <w:r>
         <w:fldChar w:fldCharType="separate"/>
@@ -2118,7 +2783,211 @@
         <w:rPr>
           <w:rFonts w:ascii="Calibri" w:cs="Calibri"/>
         </w:rPr>
-        <w:t xml:space="preserve">Marc Shapiro et al., “A Comprehensive Study of Convergent and Commutative Replicated Data Types,” </w:t>
+        <w:t>Lindsay et al., “Note on Distributed Databases.</w:t>
+      </w:r>
+      <w:r>
+        <w:rPr>
+          <w:rFonts w:ascii="Calibri" w:cs="Calibri"/>
+        </w:rPr>
+        <w:t>" page 2</w:t>
+      </w:r>
+      <w:r>
+        <w:fldChar w:fldCharType="end"/>
+      </w:r>
+    </w:p>
+  </w:footnote>
+  <w:footnote w:id="17">
+    <w:p>
+      <w:pPr>
+        <w:pStyle w:val="FootnoteText"/>
+      </w:pPr>
+      <w:r>
+        <w:rPr>
+          <w:rStyle w:val="FootnoteReference"/>
+        </w:rPr>
+        <w:footnoteRef/>
+      </w:r>
+      <w:r>
+        <w:t xml:space="preserve"> </w:t>
+      </w:r>
+      <w:r>
+        <w:fldChar w:fldCharType="begin"/>
+      </w:r>
+      <w:r>
+        <w:instrText xml:space="preserve"> ADDIN ZOTERO_ITEM CSL_CITATION {"citationID":"79PGHIfF","properties":{"formattedCitation":"\\uc0\\u8220{}Usenet.Com,\\uc0\\u8221{} n.d., https://www.usenet.com/what-is-usenet/.","plainCitation":"“Usenet.Com,” n.d., https://www.usenet.com/what-is-usenet/.","noteIndex":17},"citationItems":[{"id":9,"uris":["http://zotero.org/users/local/MVhi2670/items/G3P7GFVX"],"uri":["http://zotero.org/users/local/MVhi2670/items/G3P7GFVX"],"itemData":{"id":9,"type":"webpage","title":"Usenet.com","URL":"https://www.usenet.com/what-is-usenet/"}}],"schema":"https://github.com/citation-style-language/schema/raw/master/csl-citation.json"} </w:instrText>
+      </w:r>
+      <w:r>
+        <w:fldChar w:fldCharType="separate"/>
+      </w:r>
+      <w:r>
+        <w:rPr>
+          <w:rFonts w:ascii="Calibri" w:cs="Calibri"/>
+        </w:rPr>
+        <w:t>“Usenet.Com,” n.d., https://www.usenet.com/what-is-usenet/.</w:t>
+      </w:r>
+      <w:r>
+        <w:fldChar w:fldCharType="end"/>
+      </w:r>
+    </w:p>
+  </w:footnote>
+  <w:footnote w:id="18">
+    <w:p>
+      <w:pPr>
+        <w:pStyle w:val="FootnoteText"/>
+      </w:pPr>
+      <w:r>
+        <w:rPr>
+          <w:rStyle w:val="FootnoteReference"/>
+        </w:rPr>
+        <w:footnoteRef/>
+      </w:r>
+      <w:r>
+        <w:t xml:space="preserve"> </w:t>
+      </w:r>
+      <w:r>
+        <w:fldChar w:fldCharType="begin"/>
+      </w:r>
+      <w:r>
+        <w:instrText xml:space="preserve"> ADDIN ZOTERO_ITEM CSL_CITATION {"citationID":"WSOy8jKO","properties":{"formattedCitation":"Vogels, \\uc0\\u8220{}Eventually Consistent.\\uc0\\u8221{}","plainCitation":"Vogels, “Eventually Consistent.”","noteIndex":18},"citationItems":[{"id":5,"uris":["http://zotero.org/users/local/MVhi2670/items/MBVCKZQS"],"uri":["http://zotero.org/users/local/MVhi2670/items/MBVCKZQS"],"itemData":{"id":5,"type":"article-journal","container-title":"ACM Queue","issue":"6","title":"Eventually Consistent","URL":"https://queue.acm.org/detail.cfm?id=1466448","volume":"6","author":[{"family":"Vogels","given":"Werner"}],"accessed":{"date-parts":[["2020",3,12]]},"issued":{"date-parts":[["2008",12,4]]}}}],"schema":"https://github.com/citation-style-language/schema/raw/master/csl-citation.json"} </w:instrText>
+      </w:r>
+      <w:r>
+        <w:fldChar w:fldCharType="separate"/>
+      </w:r>
+      <w:proofErr w:type="spellStart"/>
+      <w:r>
+        <w:rPr>
+          <w:rFonts w:ascii="Calibri" w:cs="Calibri"/>
+        </w:rPr>
+        <w:t>Vogels</w:t>
+      </w:r>
+      <w:proofErr w:type="spellEnd"/>
+      <w:r>
+        <w:rPr>
+          <w:rFonts w:ascii="Calibri" w:cs="Calibri"/>
+        </w:rPr>
+        <w:t>, “Eventually Consistent.”</w:t>
+      </w:r>
+      <w:r>
+        <w:fldChar w:fldCharType="end"/>
+      </w:r>
+    </w:p>
+  </w:footnote>
+  <w:footnote w:id="19">
+    <w:p>
+      <w:pPr>
+        <w:pStyle w:val="FootnoteText"/>
+      </w:pPr>
+      <w:r>
+        <w:rPr>
+          <w:rStyle w:val="FootnoteReference"/>
+        </w:rPr>
+        <w:footnoteRef/>
+      </w:r>
+      <w:r>
+        <w:t xml:space="preserve"> </w:t>
+      </w:r>
+      <w:r>
+        <w:fldChar w:fldCharType="begin"/>
+      </w:r>
+      <w:r>
+        <w:instrText xml:space="preserve"> ADDIN ZOTERO_ITEM CSL_CITATION {"citationID":"BwpcjxWM","properties":{"formattedCitation":"Vogels.","plainCitation":"Vogels.","noteIndex":20},"citationItems":[{"id":5,"uris":["http://zotero.org/users/local/MVhi2670/items/MBVCKZQS"],"uri":["http://zotero.org/users/local/MVhi2670/items/MBVCKZQS"],"itemData":{"id":5,"type":"article-journal","container-title":"ACM Queue","issue":"6","title":"Eventually Consistent","URL":"https://queue.acm.org/detail.cfm?id=1466448","volume":"6","author":[{"family":"Vogels","given":"Werner"}],"accessed":{"date-parts":[["2020",3,12]]},"issued":{"date-parts":[["2008",12,4]]}}}],"schema":"https://github.com/citation-style-language/schema/raw/master/csl-citation.json"} </w:instrText>
+      </w:r>
+      <w:r>
+        <w:fldChar w:fldCharType="separate"/>
+      </w:r>
+      <w:r>
+        <w:rPr>
+          <w:noProof/>
+        </w:rPr>
+        <w:t>Vogels.</w:t>
+      </w:r>
+      <w:r>
+        <w:fldChar w:fldCharType="end"/>
+      </w:r>
+    </w:p>
+  </w:footnote>
+  <w:footnote w:id="20">
+    <w:p>
+      <w:pPr>
+        <w:pStyle w:val="FootnoteText"/>
+      </w:pPr>
+      <w:r>
+        <w:rPr>
+          <w:rStyle w:val="FootnoteReference"/>
+        </w:rPr>
+        <w:footnoteRef/>
+      </w:r>
+      <w:r>
+        <w:t xml:space="preserve"> </w:t>
+      </w:r>
+      <w:r>
+        <w:fldChar w:fldCharType="begin"/>
+      </w:r>
+      <w:r>
+        <w:instrText xml:space="preserve"> ADDIN ZOTERO_ITEM CSL_CITATION {"citationID":"7jeIkwIQ","properties":{"formattedCitation":"Gilbert and Lynch, \\uc0\\u8220{}Brewer\\uc0\\u8217{}s Conjecture and the Feasibility of Consistent, Available, Partition-Tolerant Web Services.\\uc0\\u8221{}","plainCitation":"Gilbert and Lynch, “Brewer’s Conjecture and the Feasibility of Consistent, Available, Partition-Tolerant Web Services.”","dontUpdate":true,"noteIndex":20},"citationItems":[{"id":8,"uris":["http://zotero.org/users/local/MVhi2670/items/TKL4HCMQ"],"uri":["http://zotero.org/users/local/MVhi2670/items/TKL4HCMQ"],"itemData":{"id":8,"type":"report","abstract":"When designing distributed web services, there are three properties that are commonly desired: consitency, availability, and partition tolerance. It is impossible to achieve all three. In this note, we prove this conjecture in the asynchronous network model, and then discuss solutions to this dilemma in the partially synchronous model.","publisher":"Laboratory for Computer Science, Massachusetts Institute of Technology, Cambridge, MA 02139","title":"Brewer's Conjecture and the Feasibility of Consistent, Available, Partition-Tolerant Web Services","URL":"https://users.ece.cmu.edu/~adrian/731-sp04/readings/GL-cap.pdf","author":[{"family":"Gilbert","given":"Seth"},{"family":"Lynch","given":"Nancy"}],"issued":{"date-parts":[["2002"]]}}}],"schema":"https://github.com/citation-style-language/schema/raw/master/csl-citation.json"} </w:instrText>
+      </w:r>
+      <w:r>
+        <w:fldChar w:fldCharType="separate"/>
+      </w:r>
+      <w:r>
+        <w:rPr>
+          <w:rFonts w:ascii="Calibri" w:cs="Calibri"/>
+        </w:rPr>
+        <w:t>Gilbert and Lynch, “Brewer’s Conjecture and the Feasibility of Consistent, Available, Partition-Tolerant Web Services.</w:t>
+      </w:r>
+      <w:r>
+        <w:rPr>
+          <w:rFonts w:ascii="Calibri" w:cs="Calibri"/>
+        </w:rPr>
+        <w:t xml:space="preserve">" page 3 </w:t>
+      </w:r>
+      <w:r>
+        <w:fldChar w:fldCharType="end"/>
+      </w:r>
+    </w:p>
+  </w:footnote>
+  <w:footnote w:id="21">
+    <w:p>
+      <w:pPr>
+        <w:pStyle w:val="FootnoteText"/>
+      </w:pPr>
+      <w:r>
+        <w:rPr>
+          <w:rStyle w:val="FootnoteReference"/>
+        </w:rPr>
+        <w:footnoteRef/>
+      </w:r>
+      <w:r>
+        <w:t xml:space="preserve"> </w:t>
+      </w:r>
+      <w:r>
+        <w:fldChar w:fldCharType="begin"/>
+      </w:r>
+      <w:r>
+        <w:instrText xml:space="preserve"> ADDIN ZOTERO_ITEM CSL_CITATION {"citationID":"iXBb6etX","properties":{"formattedCitation":"Ariel Tseitlin, \\uc0\\u8220{}The Antifragile Organization,\\uc0\\u8221{} {\\i{}ACM Queue} 56, no. 8 (August 2013), https://doi.org/doi:10.1145/2492007.2492022.","plainCitation":"Ariel Tseitlin, “The Antifragile Organization,” ACM Queue 56, no. 8 (August 2013), https://doi.org/doi:10.1145/2492007.2492022.","noteIndex":21},"citationItems":[{"id":10,"uris":["http://zotero.org/users/local/MVhi2670/items/4QJXFR7B"],"uri":["http://zotero.org/users/local/MVhi2670/items/4QJXFR7B"],"itemData":{"id":10,"type":"article-journal","abstract":"Embrace failure to imporve resilience and maximize availability.","container-title":"ACM Queue","DOI":"doi:10.1145/2492007.2492022","issue":"8","title":"The Antifragile Organization","URL":"https://dl.acm.org/doi/10.1145/2492007.2492022","volume":"56","author":[{"family":"Tseitlin","given":"Ariel"}],"issued":{"date-parts":[["2013",8]]}}}],"schema":"https://github.com/citation-style-language/schema/raw/master/csl-citation.json"} </w:instrText>
+      </w:r>
+      <w:r>
+        <w:fldChar w:fldCharType="separate"/>
+      </w:r>
+      <w:r>
+        <w:rPr>
+          <w:rFonts w:ascii="Calibri" w:cs="Calibri"/>
+        </w:rPr>
+        <w:t xml:space="preserve">Ariel </w:t>
+      </w:r>
+      <w:proofErr w:type="spellStart"/>
+      <w:r>
+        <w:rPr>
+          <w:rFonts w:ascii="Calibri" w:cs="Calibri"/>
+        </w:rPr>
+        <w:t>Tseitlin</w:t>
+      </w:r>
+      <w:proofErr w:type="spellEnd"/>
+      <w:r>
+        <w:rPr>
+          <w:rFonts w:ascii="Calibri" w:cs="Calibri"/>
+        </w:rPr>
+        <w:t xml:space="preserve">, “The Antifragile Organization,” </w:t>
       </w:r>
       <w:r>
         <w:rPr>
@@ -2126,6 +2995,148 @@
           <w:i/>
           <w:iCs/>
         </w:rPr>
+        <w:t>ACM Queue</w:t>
+      </w:r>
+      <w:r>
+        <w:rPr>
+          <w:rFonts w:ascii="Calibri" w:cs="Calibri"/>
+        </w:rPr>
+        <w:t xml:space="preserve"> 56, no. 8 (August 2013), https://doi.org/doi:10.1145/2492007.2492022</w:t>
+      </w:r>
+      <w:r>
+        <w:rPr>
+          <w:rFonts w:ascii="Calibri" w:cs="Calibri"/>
+        </w:rPr>
+        <w:t xml:space="preserve"> page 1</w:t>
+      </w:r>
+      <w:r>
+        <w:rPr>
+          <w:rFonts w:ascii="Calibri" w:cs="Calibri"/>
+        </w:rPr>
+        <w:t>.</w:t>
+      </w:r>
+      <w:r>
+        <w:fldChar w:fldCharType="end"/>
+      </w:r>
+    </w:p>
+  </w:footnote>
+  <w:footnote w:id="22">
+    <w:p>
+      <w:pPr>
+        <w:pStyle w:val="FootnoteText"/>
+      </w:pPr>
+      <w:r>
+        <w:rPr>
+          <w:rStyle w:val="FootnoteReference"/>
+        </w:rPr>
+        <w:footnoteRef/>
+      </w:r>
+      <w:r>
+        <w:t xml:space="preserve"> </w:t>
+      </w:r>
+      <w:r>
+        <w:fldChar w:fldCharType="begin"/>
+      </w:r>
+      <w:r>
+        <w:instrText xml:space="preserve"> ADDIN ZOTERO_ITEM CSL_CITATION {"citationID":"TEu37Hhr","properties":{"formattedCitation":"Vogels, \\uc0\\u8220{}Eventually Consistent.\\uc0\\u8221{}","plainCitation":"Vogels, “Eventually Consistent.”","noteIndex":22},"citationItems":[{"id":5,"uris":["http://zotero.org/users/local/MVhi2670/items/MBVCKZQS"],"uri":["http://zotero.org/users/local/MVhi2670/items/MBVCKZQS"],"itemData":{"id":5,"type":"article-journal","container-title":"ACM Queue","issue":"6","title":"Eventually Consistent","URL":"https://queue.acm.org/detail.cfm?id=1466448","volume":"6","author":[{"family":"Vogels","given":"Werner"}],"accessed":{"date-parts":[["2020",3,12]]},"issued":{"date-parts":[["2008",12,4]]}}}],"schema":"https://github.com/citation-style-language/schema/raw/master/csl-citation.json"} </w:instrText>
+      </w:r>
+      <w:r>
+        <w:fldChar w:fldCharType="separate"/>
+      </w:r>
+      <w:proofErr w:type="spellStart"/>
+      <w:r>
+        <w:rPr>
+          <w:rFonts w:ascii="Calibri" w:cs="Calibri"/>
+        </w:rPr>
+        <w:t>Vogels</w:t>
+      </w:r>
+      <w:proofErr w:type="spellEnd"/>
+      <w:r>
+        <w:rPr>
+          <w:rFonts w:ascii="Calibri" w:cs="Calibri"/>
+        </w:rPr>
+        <w:t>, “Eventually Consistent.”</w:t>
+      </w:r>
+      <w:r>
+        <w:fldChar w:fldCharType="end"/>
+      </w:r>
+    </w:p>
+  </w:footnote>
+  <w:footnote w:id="23">
+    <w:p>
+      <w:pPr>
+        <w:pStyle w:val="FootnoteText"/>
+      </w:pPr>
+      <w:r>
+        <w:rPr>
+          <w:rStyle w:val="FootnoteReference"/>
+        </w:rPr>
+        <w:footnoteRef/>
+      </w:r>
+      <w:r>
+        <w:t xml:space="preserve"> </w:t>
+      </w:r>
+      <w:r>
+        <w:fldChar w:fldCharType="begin"/>
+      </w:r>
+      <w:r>
+        <w:instrText xml:space="preserve"> ADDIN ZOTERO_ITEM CSL_CITATION {"citationID":"2fdhIF3A","properties":{"formattedCitation":"Gilbert and Lynch, \\uc0\\u8220{}Brewer\\uc0\\u8217{}s Conjecture and the Feasibility of Consistent, Available, Partition-Tolerant Web Services.\\uc0\\u8221{}","plainCitation":"Gilbert and Lynch, “Brewer’s Conjecture and the Feasibility of Consistent, Available, Partition-Tolerant Web Services.”","noteIndex":22},"citationItems":[{"id":8,"uris":["http://zotero.org/users/local/MVhi2670/items/TKL4HCMQ"],"uri":["http://zotero.org/users/local/MVhi2670/items/TKL4HCMQ"],"itemData":{"id":8,"type":"report","abstract":"When designing distributed web services, there are three properties that are commonly desired: consitency, availability, and partition tolerance. It is impossible to achieve all three. In this note, we prove this conjecture in the asynchronous network model, and then discuss solutions to this dilemma in the partially synchronous model.","publisher":"Laboratory for Computer Science, Massachusetts Institute of Technology, Cambridge, MA 02139","title":"Brewer's Conjecture and the Feasibility of Consistent, Available, Partition-Tolerant Web Services","URL":"https://users.ece.cmu.edu/~adrian/731-sp04/readings/GL-cap.pdf","author":[{"family":"Gilbert","given":"Seth"},{"family":"Lynch","given":"Nancy"}],"issued":{"date-parts":[["2002"]]}}}],"schema":"https://github.com/citation-style-language/schema/raw/master/csl-citation.json"} </w:instrText>
+      </w:r>
+      <w:r>
+        <w:fldChar w:fldCharType="separate"/>
+      </w:r>
+      <w:r>
+        <w:rPr>
+          <w:rFonts w:ascii="Calibri" w:cs="Calibri"/>
+        </w:rPr>
+        <w:t>Gilbert and Lynch, “Brewer’s Conjecture and the Feasibility of Consistent, Available, Partition-Tolerant Web Services.</w:t>
+      </w:r>
+      <w:r>
+        <w:rPr>
+          <w:rFonts w:ascii="Calibri" w:cs="Calibri"/>
+        </w:rPr>
+        <w:t>" page 3</w:t>
+      </w:r>
+      <w:r>
+        <w:fldChar w:fldCharType="end"/>
+      </w:r>
+    </w:p>
+  </w:footnote>
+  <w:footnote w:id="24">
+    <w:p>
+      <w:pPr>
+        <w:pStyle w:val="FootnoteText"/>
+      </w:pPr>
+      <w:r>
+        <w:rPr>
+          <w:rStyle w:val="FootnoteReference"/>
+        </w:rPr>
+        <w:footnoteRef/>
+      </w:r>
+      <w:r>
+        <w:t xml:space="preserve"> </w:t>
+      </w:r>
+      <w:r>
+        <w:fldChar w:fldCharType="begin"/>
+      </w:r>
+      <w:r>
+        <w:instrText xml:space="preserve"> ADDIN ZOTERO_ITEM CSL_CITATION {"citationID":"OFo1Vqap","properties":{"formattedCitation":"Marc Shapiro et al., \\uc0\\u8220{}A Comprehensive Study of Convergent and Commutative Replicated Data Types,\\uc0\\u8221{} {\\i{}Hal-Inria}, January 13, 2011, https://doi.org/inria-00555588.","plainCitation":"Marc Shapiro et al., “A Comprehensive Study of Convergent and Commutative Replicated Data Types,” Hal-Inria, January 13, 2011, https://doi.org/inria-00555588.","noteIndex":17},"citationItems":[{"id":3,"uris":["http://zotero.org/users/local/MVhi2670/items/UHUITP2N"],"uri":["http://zotero.org/users/local/MVhi2670/items/UHUITP2N"],"itemData":{"id":3,"type":"article-journal","abstract":"Eventual consistency aims to ensure that replicas of some mutable shared object converge without foreground synchronisation. Previous approaches to eventual consistency are ad-hoc and error-prone. We study a principled approach: to base the design of shared data types on some simple formal conditions that are sufficient to guarantee eventual consistency. We call these types Convergent or Commutative Replicated Data Types (CRDTs). This paper formalises asynchronous object replication, either state based or operation based, and provides a sufficient condition appropriate for each case. It describes\nseveral useful CRDTs, including container data types supporting both add and remove operations with clean semantics, and more complex types such as graphs, montonic DAGs, and sequences. It discusses some properties needed to implement non-trivial CRDTs.","container-title":"Hal-Inria","DOI":"inria-00555588","title":"A comprehensive study of Convergent and Commutative Replicated Data Types","URL":"https://hal.inria.fr/inria-00555588","author":[{"family":"Shapiro","given":"Marc"},{"family":"Preguica","given":"Nuno"},{"family":"Baquero","given":"Carlos"},{"family":"Zawirski","given":"Marek"}],"issued":{"date-parts":[["2011",1,13]]}}}],"schema":"https://github.com/citation-style-language/schema/raw/master/csl-citation.json"} </w:instrText>
+      </w:r>
+      <w:r>
+        <w:fldChar w:fldCharType="separate"/>
+      </w:r>
+      <w:r>
+        <w:rPr>
+          <w:rFonts w:ascii="Calibri" w:cs="Calibri"/>
+        </w:rPr>
+        <w:t xml:space="preserve">Marc Shapiro et al., “A Comprehensive Study of Convergent and Commutative Replicated Data Types,” </w:t>
+      </w:r>
+      <w:r>
+        <w:rPr>
+          <w:rFonts w:ascii="Calibri" w:cs="Calibri"/>
+          <w:i/>
+          <w:iCs/>
+        </w:rPr>
         <w:t>Hal-Inria</w:t>
       </w:r>
       <w:r>
@@ -2139,7 +3150,7 @@
       </w:r>
     </w:p>
   </w:footnote>
-  <w:footnote w:id="17">
+  <w:footnote w:id="25">
     <w:p>
       <w:pPr>
         <w:pStyle w:val="FootnoteText"/>
@@ -2157,7 +3168,7 @@
         <w:fldChar w:fldCharType="begin"/>
       </w:r>
       <w:r>
-        <w:instrText xml:space="preserve"> ADDIN ZOTERO_ITEM CSL_CITATION {"citationID":"tnlD9T5k","properties":{"formattedCitation":"Nitin Savant, Elise Olivares, and Sun-Li Beatteay, \\uc0\\u8220{}Conclave - A Private and Secure Real-Time Collaborative Text Editor,\\uc0\\u8221{} Conclave, accessed May 12, 2020, https://conclave-team.github.io/conclave-site/.","plainCitation":"Nitin Savant, Elise Olivares, and Sun-Li Beatteay, “Conclave - A Private and Secure Real-Time Collaborative Text Editor,” Conclave, accessed May 12, 2020, https://conclave-team.github.io/conclave-site/.","noteIndex":14},"citationItems":[{"id":4,"uris":["http://zotero.org/users/local/MVhi2670/items/7QJV4ELE"],"uri":["http://zotero.org/users/local/MVhi2670/items/7QJV4ELE"],"itemData":{"id":4,"type":"webpage","container-title":"Conclave","title":"Conclave - A private and secure real-time collaborative text editor","URL":"https://conclave-team.github.io/conclave-site/","author":[{"family":"Savant","given":"Nitin"},{"family":"Olivares","given":"Elise"},{"family":"Beatteay","given":"Sun-Li"}],"accessed":{"date-parts":[["2020",5,12]]}}}],"schema":"https://github.com/citation-style-language/schema/raw/master/csl-citation.json"} </w:instrText>
+        <w:instrText xml:space="preserve"> ADDIN ZOTERO_ITEM CSL_CITATION {"citationID":"tnlD9T5k","properties":{"formattedCitation":"Nitin Savant, Elise Olivares, and Sun-Li Beatteay, \\uc0\\u8220{}Conclave - A Private and Secure Real-Time Collaborative Text Editor,\\uc0\\u8221{} Conclave, accessed May 12, 2020, https://conclave-team.github.io/conclave-site/.","plainCitation":"Nitin Savant, Elise Olivares, and Sun-Li Beatteay, “Conclave - A Private and Secure Real-Time Collaborative Text Editor,” Conclave, accessed May 12, 2020, https://conclave-team.github.io/conclave-site/.","noteIndex":18},"citationItems":[{"id":4,"uris":["http://zotero.org/users/local/MVhi2670/items/7QJV4ELE"],"uri":["http://zotero.org/users/local/MVhi2670/items/7QJV4ELE"],"itemData":{"id":4,"type":"webpage","container-title":"Conclave","title":"Conclave - A private and secure real-time collaborative text editor","URL":"https://conclave-team.github.io/conclave-site/","author":[{"family":"Savant","given":"Nitin"},{"family":"Olivares","given":"Elise"},{"family":"Beatteay","given":"Sun-Li"}],"accessed":{"date-parts":[["2020",5,12]]}}}],"schema":"https://github.com/citation-style-language/schema/raw/master/csl-citation.json"} </w:instrText>
       </w:r>
       <w:r>
         <w:fldChar w:fldCharType="separate"/>
@@ -2938,7 +3949,7 @@
 </file>
 
 <file path=customXml/itemProps1.xml><?xml version="1.0" encoding="utf-8"?>
-<ds:datastoreItem xmlns:ds="http://schemas.openxmlformats.org/officeDocument/2006/customXml" ds:itemID="{7525CAC5-E9FF-C842-9C2A-E6F7FB099C76}">
+<ds:datastoreItem xmlns:ds="http://schemas.openxmlformats.org/officeDocument/2006/customXml" ds:itemID="{71EE8A30-1928-1E4D-8D05-EE757B1C7464}">
   <ds:schemaRefs>
     <ds:schemaRef ds:uri="http://schemas.openxmlformats.org/officeDocument/2006/bibliography"/>
   </ds:schemaRefs>

</xml_diff>

<commit_message>
first draft of eventual consistency
</commit_message>
<xml_diff>
--- a/thesis.docx
+++ b/thesis.docx
@@ -8,14 +8,14 @@
         <w:autoSpaceDN w:val="0"/>
         <w:adjustRightInd w:val="0"/>
         <w:rPr>
-          <w:rFonts w:ascii="AppleSystemUIFontBold" w:hAnsi="AppleSystemUIFontBold" w:cs="AppleSystemUIFontBold"/>
+          <w:rFonts w:asciiTheme="minorHAnsi" w:hAnsiTheme="minorHAnsi" w:cstheme="minorHAnsi"/>
           <w:b/>
           <w:bCs/>
         </w:rPr>
       </w:pPr>
       <w:r>
         <w:rPr>
-          <w:rFonts w:ascii="AppleSystemUIFontBold" w:hAnsi="AppleSystemUIFontBold" w:cs="AppleSystemUIFontBold"/>
+          <w:rFonts w:asciiTheme="minorHAnsi" w:hAnsiTheme="minorHAnsi" w:cstheme="minorHAnsi"/>
           <w:b/>
           <w:bCs/>
         </w:rPr>
@@ -28,34 +28,86 @@
         <w:autoSpaceDN w:val="0"/>
         <w:adjustRightInd w:val="0"/>
         <w:rPr>
-          <w:rFonts w:ascii="AppleSystemUIFontBold" w:hAnsi="AppleSystemUIFontBold" w:cs="AppleSystemUIFontBold"/>
-        </w:rPr>
-      </w:pPr>
-    </w:p>
-    <w:p>
-      <w:pPr>
-        <w:autoSpaceDE w:val="0"/>
-        <w:autoSpaceDN w:val="0"/>
-        <w:adjustRightInd w:val="0"/>
-        <w:rPr>
-          <w:rFonts w:ascii="AppleSystemUIFontBold" w:hAnsi="AppleSystemUIFontBold" w:cs="AppleSystemUIFontBold"/>
-        </w:rPr>
-      </w:pPr>
-      <w:r>
-        <w:rPr>
-          <w:rFonts w:ascii="AppleSystemUIFontBold" w:hAnsi="AppleSystemUIFontBold" w:cs="AppleSystemUIFontBold"/>
+          <w:rFonts w:asciiTheme="minorHAnsi" w:hAnsiTheme="minorHAnsi" w:cstheme="minorHAnsi"/>
+        </w:rPr>
+      </w:pPr>
+    </w:p>
+    <w:p>
+      <w:pPr>
+        <w:rPr>
+          <w:rFonts w:asciiTheme="minorHAnsi" w:hAnsiTheme="minorHAnsi" w:cstheme="minorHAnsi"/>
+        </w:rPr>
+      </w:pPr>
+      <w:r>
+        <w:rPr>
+          <w:rFonts w:asciiTheme="minorHAnsi" w:hAnsiTheme="minorHAnsi" w:cstheme="minorHAnsi"/>
         </w:rPr>
         <w:t xml:space="preserve">Before we begin our analysis of Conflict-free replicable data types, let’s start with a discussion of distributed systems. </w:t>
       </w:r>
       <w:r>
         <w:rPr>
-          <w:rFonts w:ascii="AppleSystemUIFontBold" w:hAnsi="AppleSystemUIFontBold" w:cs="AppleSystemUIFontBold"/>
-        </w:rPr>
-        <w:t xml:space="preserve">In IBM’s 1979 </w:t>
-      </w:r>
-      <w:r>
-        <w:rPr>
-          <w:rFonts w:ascii="AppleSystemUIFontBold" w:hAnsi="AppleSystemUIFontBold" w:cs="AppleSystemUIFontBold"/>
+          <w:rFonts w:asciiTheme="minorHAnsi" w:hAnsiTheme="minorHAnsi" w:cstheme="minorHAnsi"/>
+        </w:rPr>
+        <w:t>Formally, “</w:t>
+      </w:r>
+      <w:r>
+        <w:rPr>
+          <w:rFonts w:asciiTheme="minorHAnsi" w:hAnsiTheme="minorHAnsi" w:cstheme="minorHAnsi"/>
+        </w:rPr>
+        <w:t>A distributed system is a composition of a set of processes/participants invoking methods on shared objects (registers, queues, etc.). An object implements a programming interface (API) defined by a set of methods</w:t>
+      </w:r>
+      <w:r>
+        <w:rPr>
+          <w:rFonts w:asciiTheme="minorHAnsi" w:hAnsiTheme="minorHAnsi" w:cstheme="minorHAnsi"/>
+        </w:rPr>
+        <w:t>,</w:t>
+      </w:r>
+      <w:r>
+        <w:rPr>
+          <w:rFonts w:asciiTheme="minorHAnsi" w:hAnsiTheme="minorHAnsi" w:cstheme="minorHAnsi"/>
+        </w:rPr>
+        <w:t xml:space="preserve"> M</w:t>
+      </w:r>
+      <w:r>
+        <w:rPr>
+          <w:rFonts w:asciiTheme="minorHAnsi" w:hAnsiTheme="minorHAnsi" w:cstheme="minorHAnsi"/>
+        </w:rPr>
+        <w:t>,</w:t>
+      </w:r>
+      <w:r>
+        <w:rPr>
+          <w:rFonts w:asciiTheme="minorHAnsi" w:hAnsiTheme="minorHAnsi" w:cstheme="minorHAnsi"/>
+        </w:rPr>
+        <w:t xml:space="preserve"> with input and output from a data domain D.</w:t>
+      </w:r>
+      <w:r>
+        <w:rPr>
+          <w:rFonts w:asciiTheme="minorHAnsi" w:hAnsiTheme="minorHAnsi" w:cstheme="minorHAnsi"/>
+        </w:rPr>
+        <w:t xml:space="preserve">” </w:t>
+      </w:r>
+      <w:r>
+        <w:rPr>
+          <w:rStyle w:val="FootnoteReference"/>
+          <w:rFonts w:asciiTheme="minorHAnsi" w:hAnsiTheme="minorHAnsi" w:cstheme="minorHAnsi"/>
+        </w:rPr>
+        <w:footnoteReference w:id="1"/>
+      </w:r>
+      <w:r>
+        <w:rPr>
+          <w:rFonts w:asciiTheme="minorHAnsi" w:hAnsiTheme="minorHAnsi" w:cstheme="minorHAnsi"/>
+        </w:rPr>
+        <w:t xml:space="preserve"> </w:t>
+      </w:r>
+      <w:r>
+        <w:rPr>
+          <w:rFonts w:asciiTheme="minorHAnsi" w:hAnsiTheme="minorHAnsi" w:cstheme="minorHAnsi"/>
+        </w:rPr>
+        <w:t xml:space="preserve">IBM’s 1979 </w:t>
+      </w:r>
+      <w:r>
+        <w:rPr>
+          <w:rFonts w:asciiTheme="minorHAnsi" w:hAnsiTheme="minorHAnsi" w:cstheme="minorHAnsi"/>
           <w:i/>
           <w:iCs/>
         </w:rPr>
@@ -63,131 +115,166 @@
       </w:r>
       <w:r>
         <w:rPr>
-          <w:rFonts w:ascii="AppleSystemUIFontBold" w:hAnsi="AppleSystemUIFontBold" w:cs="AppleSystemUIFontBold"/>
-        </w:rPr>
-        <w:t>, they define a distributed database as a database with “</w:t>
-      </w:r>
-      <w:r>
-        <w:rPr>
-          <w:rFonts w:ascii="AppleSystemUIFontBold" w:hAnsi="AppleSystemUIFontBold" w:cs="AppleSystemUIFontBold"/>
+          <w:rFonts w:asciiTheme="minorHAnsi" w:hAnsiTheme="minorHAnsi" w:cstheme="minorHAnsi"/>
+        </w:rPr>
+        <w:t xml:space="preserve">, </w:t>
+      </w:r>
+      <w:r>
+        <w:rPr>
+          <w:rFonts w:asciiTheme="minorHAnsi" w:hAnsiTheme="minorHAnsi" w:cstheme="minorHAnsi"/>
+        </w:rPr>
+        <w:t xml:space="preserve">puts it more simply – a </w:t>
+      </w:r>
+      <w:r>
+        <w:rPr>
+          <w:rFonts w:asciiTheme="minorHAnsi" w:hAnsiTheme="minorHAnsi" w:cstheme="minorHAnsi"/>
+        </w:rPr>
+        <w:t xml:space="preserve">distributed database </w:t>
+      </w:r>
+      <w:r>
+        <w:rPr>
+          <w:rFonts w:asciiTheme="minorHAnsi" w:hAnsiTheme="minorHAnsi" w:cstheme="minorHAnsi"/>
+        </w:rPr>
+        <w:t>is</w:t>
+      </w:r>
+      <w:r>
+        <w:rPr>
+          <w:rFonts w:asciiTheme="minorHAnsi" w:hAnsiTheme="minorHAnsi" w:cstheme="minorHAnsi"/>
+        </w:rPr>
+        <w:t xml:space="preserve"> a database with “</w:t>
+      </w:r>
+      <w:r>
+        <w:rPr>
+          <w:rFonts w:asciiTheme="minorHAnsi" w:hAnsiTheme="minorHAnsi" w:cstheme="minorHAnsi"/>
         </w:rPr>
         <w:t>multiple</w:t>
       </w:r>
       <w:r>
         <w:rPr>
-          <w:rFonts w:ascii="AppleSystemUIFontBold" w:hAnsi="AppleSystemUIFontBold" w:cs="AppleSystemUIFontBold"/>
+          <w:rFonts w:asciiTheme="minorHAnsi" w:hAnsiTheme="minorHAnsi" w:cstheme="minorHAnsi"/>
         </w:rPr>
         <w:t xml:space="preserve"> sites each of which stores data. These sites communicate over a slow, unreliable communication network. Such a network can lose messages, duplicate messages, and deliver messages out of order.”</w:t>
       </w:r>
       <w:r>
         <w:rPr>
           <w:rStyle w:val="FootnoteReference"/>
-          <w:rFonts w:ascii="AppleSystemUIFontBold" w:hAnsi="AppleSystemUIFontBold" w:cs="AppleSystemUIFontBold"/>
-        </w:rPr>
-        <w:footnoteReference w:id="1"/>
-      </w:r>
-      <w:r>
-        <w:rPr>
-          <w:rStyle w:val="FootnoteReference"/>
-          <w:rFonts w:ascii="AppleSystemUIFontBold" w:hAnsi="AppleSystemUIFontBold" w:cs="AppleSystemUIFontBold"/>
-        </w:rPr>
-        <w:t xml:space="preserve"> </w:t>
-      </w:r>
-      <w:r>
-        <w:rPr>
-          <w:rStyle w:val="FootnoteReference"/>
-          <w:rFonts w:ascii="AppleSystemUIFontBold" w:hAnsi="AppleSystemUIFontBold" w:cs="AppleSystemUIFontBold"/>
-        </w:rPr>
-        <w:t xml:space="preserve">  </w:t>
-      </w:r>
-      <w:r>
-        <w:rPr>
-          <w:rFonts w:ascii="AppleSystemUIFontBold" w:hAnsi="AppleSystemUIFontBold" w:cs="AppleSystemUIFontBold"/>
-        </w:rPr>
-        <w:t xml:space="preserve">Data is replicated in multiple locations across the network to maximize data availability. Consider the following example presented in the IBM paper, if each </w:t>
-      </w:r>
-      <w:r>
-        <w:rPr>
-          <w:rFonts w:ascii="AppleSystemUIFontBold" w:hAnsi="AppleSystemUIFontBold" w:cs="AppleSystemUIFontBold"/>
+          <w:rFonts w:asciiTheme="minorHAnsi" w:hAnsiTheme="minorHAnsi" w:cstheme="minorHAnsi"/>
+        </w:rPr>
+        <w:footnoteReference w:id="2"/>
+      </w:r>
+      <w:r>
+        <w:rPr>
+          <w:rStyle w:val="FootnoteReference"/>
+          <w:rFonts w:asciiTheme="minorHAnsi" w:hAnsiTheme="minorHAnsi" w:cstheme="minorHAnsi"/>
+        </w:rPr>
+        <w:t xml:space="preserve">   </w:t>
+      </w:r>
+      <w:r>
+        <w:rPr>
+          <w:rFonts w:asciiTheme="minorHAnsi" w:hAnsiTheme="minorHAnsi" w:cstheme="minorHAnsi"/>
+        </w:rPr>
+        <w:t xml:space="preserve">Fundamentally, replicating data </w:t>
+      </w:r>
+      <w:r>
+        <w:rPr>
+          <w:rFonts w:asciiTheme="minorHAnsi" w:hAnsiTheme="minorHAnsi" w:cstheme="minorHAnsi"/>
+        </w:rPr>
+        <w:t xml:space="preserve">in multiple locations across the network </w:t>
+      </w:r>
+      <w:r>
+        <w:rPr>
+          <w:rFonts w:asciiTheme="minorHAnsi" w:hAnsiTheme="minorHAnsi" w:cstheme="minorHAnsi"/>
+        </w:rPr>
+        <w:t xml:space="preserve">is done </w:t>
+      </w:r>
+      <w:r>
+        <w:rPr>
+          <w:rFonts w:asciiTheme="minorHAnsi" w:hAnsiTheme="minorHAnsi" w:cstheme="minorHAnsi"/>
+        </w:rPr>
+        <w:t xml:space="preserve">to maximize data availability. Consider the following example presented in the IBM paper, if each </w:t>
+      </w:r>
+      <w:r>
+        <w:rPr>
+          <w:rFonts w:asciiTheme="minorHAnsi" w:hAnsiTheme="minorHAnsi" w:cstheme="minorHAnsi"/>
         </w:rPr>
         <w:t>datastore</w:t>
       </w:r>
       <w:r>
         <w:rPr>
-          <w:rFonts w:ascii="AppleSystemUIFontBold" w:hAnsi="AppleSystemUIFontBold" w:cs="AppleSystemUIFontBold"/>
+          <w:rFonts w:asciiTheme="minorHAnsi" w:hAnsiTheme="minorHAnsi" w:cstheme="minorHAnsi"/>
         </w:rPr>
         <w:t xml:space="preserve"> is available with a probability </w:t>
       </w:r>
       <m:oMath>
         <m:r>
           <w:rPr>
-            <w:rFonts w:ascii="Cambria Math" w:hAnsi="Cambria Math" w:cs="AppleSystemUIFontBold"/>
+            <w:rFonts w:ascii="Cambria Math" w:hAnsi="Cambria Math" w:cstheme="minorHAnsi"/>
           </w:rPr>
           <m:t>p</m:t>
         </m:r>
       </m:oMath>
       <w:r>
         <w:rPr>
-          <w:rFonts w:ascii="AppleSystemUIFontBold" w:eastAsiaTheme="minorEastAsia" w:hAnsi="AppleSystemUIFontBold" w:cs="AppleSystemUIFontBold"/>
+          <w:rFonts w:asciiTheme="minorHAnsi" w:eastAsiaTheme="minorEastAsia" w:hAnsiTheme="minorHAnsi" w:cstheme="minorHAnsi"/>
         </w:rPr>
         <w:t xml:space="preserve">, then if each piece of data exists in only one location, each piece of data is accessible with probability </w:t>
       </w:r>
       <m:oMath>
         <m:r>
           <w:rPr>
-            <w:rFonts w:ascii="Cambria Math" w:hAnsi="Cambria Math" w:cs="AppleSystemUIFontBold"/>
+            <w:rFonts w:ascii="Cambria Math" w:hAnsi="Cambria Math" w:cstheme="minorHAnsi"/>
           </w:rPr>
           <m:t>p.</m:t>
         </m:r>
       </m:oMath>
       <w:r>
         <w:rPr>
-          <w:rFonts w:ascii="AppleSystemUIFontBold" w:eastAsiaTheme="minorEastAsia" w:hAnsi="AppleSystemUIFontBold" w:cs="AppleSystemUIFontBold"/>
+          <w:rFonts w:asciiTheme="minorHAnsi" w:eastAsiaTheme="minorEastAsia" w:hAnsiTheme="minorHAnsi" w:cstheme="minorHAnsi"/>
         </w:rPr>
         <w:t xml:space="preserve"> If, on the other hand, each piece of data is replicated </w:t>
       </w:r>
       <m:oMath>
         <m:r>
           <w:rPr>
-            <w:rFonts w:ascii="Cambria Math" w:eastAsiaTheme="minorEastAsia" w:hAnsi="Cambria Math" w:cs="AppleSystemUIFontBold"/>
+            <w:rFonts w:ascii="Cambria Math" w:eastAsiaTheme="minorEastAsia" w:hAnsi="Cambria Math" w:cstheme="minorHAnsi"/>
           </w:rPr>
           <m:t>N</m:t>
         </m:r>
       </m:oMath>
       <w:r>
         <w:rPr>
-          <w:rFonts w:ascii="AppleSystemUIFontBold" w:eastAsiaTheme="minorEastAsia" w:hAnsi="AppleSystemUIFontBold" w:cs="AppleSystemUIFontBold"/>
+          <w:rFonts w:asciiTheme="minorHAnsi" w:eastAsiaTheme="minorEastAsia" w:hAnsiTheme="minorHAnsi" w:cstheme="minorHAnsi"/>
         </w:rPr>
         <w:t xml:space="preserve"> times</w:t>
       </w:r>
       <w:r>
         <w:rPr>
-          <w:rFonts w:ascii="AppleSystemUIFontBold" w:eastAsiaTheme="minorEastAsia" w:hAnsi="AppleSystemUIFontBold" w:cs="AppleSystemUIFontBold"/>
+          <w:rFonts w:asciiTheme="minorHAnsi" w:eastAsiaTheme="minorEastAsia" w:hAnsiTheme="minorHAnsi" w:cstheme="minorHAnsi"/>
         </w:rPr>
         <w:t>,</w:t>
       </w:r>
       <w:r>
         <w:rPr>
-          <w:rFonts w:ascii="AppleSystemUIFontBold" w:eastAsiaTheme="minorEastAsia" w:hAnsi="AppleSystemUIFontBold" w:cs="AppleSystemUIFontBold"/>
-        </w:rPr>
-        <w:t xml:space="preserve"> </w:t>
-      </w:r>
-      <w:r>
-        <w:rPr>
-          <w:rFonts w:ascii="AppleSystemUIFontBold" w:eastAsiaTheme="minorEastAsia" w:hAnsi="AppleSystemUIFontBold" w:cs="AppleSystemUIFontBold"/>
+          <w:rFonts w:asciiTheme="minorHAnsi" w:eastAsiaTheme="minorEastAsia" w:hAnsiTheme="minorHAnsi" w:cstheme="minorHAnsi"/>
+        </w:rPr>
+        <w:t xml:space="preserve"> </w:t>
+      </w:r>
+      <w:r>
+        <w:rPr>
+          <w:rFonts w:asciiTheme="minorHAnsi" w:eastAsiaTheme="minorEastAsia" w:hAnsiTheme="minorHAnsi" w:cstheme="minorHAnsi"/>
         </w:rPr>
         <w:t>t</w:t>
       </w:r>
       <w:r>
         <w:rPr>
-          <w:rFonts w:ascii="AppleSystemUIFontBold" w:eastAsiaTheme="minorEastAsia" w:hAnsi="AppleSystemUIFontBold" w:cs="AppleSystemUIFontBold"/>
+          <w:rFonts w:asciiTheme="minorHAnsi" w:eastAsiaTheme="minorEastAsia" w:hAnsiTheme="minorHAnsi" w:cstheme="minorHAnsi"/>
         </w:rPr>
         <w:t xml:space="preserve">hen each piece of data is available with probability </w:t>
       </w:r>
       <m:oMath>
         <m:r>
           <w:rPr>
-            <w:rFonts w:ascii="Cambria Math" w:eastAsiaTheme="minorEastAsia" w:hAnsi="Cambria Math" w:cs="AppleSystemUIFontBold"/>
+            <w:rFonts w:ascii="Cambria Math" w:eastAsiaTheme="minorEastAsia" w:hAnsi="Cambria Math" w:cstheme="minorHAnsi"/>
           </w:rPr>
           <m:t>1-</m:t>
         </m:r>
@@ -195,7 +282,7 @@
           <m:sSupPr>
             <m:ctrlPr>
               <w:rPr>
-                <w:rFonts w:ascii="Cambria Math" w:eastAsiaTheme="minorEastAsia" w:hAnsi="Cambria Math" w:cs="AppleSystemUIFontBold"/>
+                <w:rFonts w:ascii="Cambria Math" w:eastAsiaTheme="minorEastAsia" w:hAnsi="Cambria Math" w:cstheme="minorHAnsi"/>
                 <w:i/>
               </w:rPr>
             </m:ctrlPr>
@@ -203,7 +290,7 @@
           <m:e>
             <m:r>
               <w:rPr>
-                <w:rFonts w:ascii="Cambria Math" w:eastAsiaTheme="minorEastAsia" w:hAnsi="Cambria Math" w:cs="AppleSystemUIFontBold"/>
+                <w:rFonts w:ascii="Cambria Math" w:eastAsiaTheme="minorEastAsia" w:hAnsi="Cambria Math" w:cstheme="minorHAnsi"/>
               </w:rPr>
               <m:t>(1-p)</m:t>
             </m:r>
@@ -211,7 +298,7 @@
           <m:sup>
             <m:r>
               <w:rPr>
-                <w:rFonts w:ascii="Cambria Math" w:eastAsiaTheme="minorEastAsia" w:hAnsi="Cambria Math" w:cs="AppleSystemUIFontBold"/>
+                <w:rFonts w:ascii="Cambria Math" w:eastAsiaTheme="minorEastAsia" w:hAnsi="Cambria Math" w:cstheme="minorHAnsi"/>
               </w:rPr>
               <m:t>N</m:t>
             </m:r>
@@ -220,178 +307,166 @@
       </m:oMath>
       <w:r>
         <w:rPr>
-          <w:rFonts w:ascii="AppleSystemUIFontBold" w:eastAsiaTheme="minorEastAsia" w:hAnsi="AppleSystemUIFontBold" w:cs="AppleSystemUIFontBold"/>
+          <w:rFonts w:asciiTheme="minorHAnsi" w:eastAsiaTheme="minorEastAsia" w:hAnsiTheme="minorHAnsi" w:cstheme="minorHAnsi"/>
         </w:rPr>
         <w:t xml:space="preserve">. If we assume that </w:t>
       </w:r>
       <m:oMath>
         <m:r>
           <w:rPr>
-            <w:rFonts w:ascii="Cambria Math" w:hAnsi="Cambria Math" w:cs="AppleSystemUIFontBold"/>
+            <w:rFonts w:ascii="Cambria Math" w:hAnsi="Cambria Math" w:cstheme="minorHAnsi"/>
           </w:rPr>
           <m:t>p= .95</m:t>
         </m:r>
         <m:r>
           <w:rPr>
-            <w:rFonts w:ascii="Cambria Math" w:eastAsiaTheme="minorEastAsia" w:hAnsi="Cambria Math" w:cs="AppleSystemUIFontBold"/>
+            <w:rFonts w:ascii="Cambria Math" w:eastAsiaTheme="minorEastAsia" w:hAnsi="Cambria Math" w:cstheme="minorHAnsi"/>
           </w:rPr>
           <m:t xml:space="preserve"> </m:t>
         </m:r>
       </m:oMath>
       <w:r>
         <w:rPr>
-          <w:rFonts w:ascii="AppleSystemUIFontBold" w:eastAsiaTheme="minorEastAsia" w:hAnsi="AppleSystemUIFontBold" w:cs="AppleSystemUIFontBold"/>
+          <w:rFonts w:asciiTheme="minorHAnsi" w:eastAsiaTheme="minorEastAsia" w:hAnsiTheme="minorHAnsi" w:cstheme="minorHAnsi"/>
         </w:rPr>
         <w:t xml:space="preserve">and </w:t>
       </w:r>
       <m:oMath>
         <m:r>
           <w:rPr>
-            <w:rFonts w:ascii="Cambria Math" w:eastAsiaTheme="minorEastAsia" w:hAnsi="Cambria Math" w:cs="AppleSystemUIFontBold"/>
+            <w:rFonts w:ascii="Cambria Math" w:eastAsiaTheme="minorEastAsia" w:hAnsi="Cambria Math" w:cstheme="minorHAnsi"/>
           </w:rPr>
           <m:t>N=4</m:t>
         </m:r>
       </m:oMath>
       <w:r>
         <w:rPr>
-          <w:rFonts w:ascii="AppleSystemUIFontBold" w:eastAsiaTheme="minorEastAsia" w:hAnsi="AppleSystemUIFontBold" w:cs="AppleSystemUIFontBold"/>
-        </w:rPr>
-        <w:t xml:space="preserve"> then the result of replicating the data changes the probability of availability from .95 to </w:t>
-      </w:r>
-      <w:r>
-        <w:rPr>
-          <w:rFonts w:ascii="AppleSystemUIFontBold" w:eastAsiaTheme="minorEastAsia" w:hAnsi="AppleSystemUIFontBold" w:cs="AppleSystemUIFontBold"/>
-        </w:rPr>
-        <w:t>0.00000625</w:t>
-      </w:r>
-      <w:r>
-        <w:rPr>
-          <w:rFonts w:ascii="AppleSystemUIFontBold" w:eastAsiaTheme="minorEastAsia" w:hAnsi="AppleSystemUIFontBold" w:cs="AppleSystemUIFontBold"/>
-        </w:rPr>
-        <w:t xml:space="preserve">. </w:t>
-      </w:r>
-      <w:r>
-        <w:rPr>
-          <w:rFonts w:ascii="AppleSystemUIFontBold" w:eastAsiaTheme="minorEastAsia" w:hAnsi="AppleSystemUIFontBold" w:cs="AppleSystemUIFontBold"/>
+          <w:rFonts w:asciiTheme="minorHAnsi" w:eastAsiaTheme="minorEastAsia" w:hAnsiTheme="minorHAnsi" w:cstheme="minorHAnsi"/>
+        </w:rPr>
+        <w:t xml:space="preserve"> then the result of replicating the data changes the probability of availability from .95 to 0.00000625. </w:t>
+      </w:r>
+      <w:r>
+        <w:rPr>
+          <w:rFonts w:asciiTheme="minorHAnsi" w:eastAsiaTheme="minorEastAsia" w:hAnsiTheme="minorHAnsi" w:cstheme="minorHAnsi"/>
         </w:rPr>
         <w:t>Although .95 is still a relatively high probability of uptime, i</w:t>
       </w:r>
       <w:r>
         <w:rPr>
-          <w:rFonts w:ascii="AppleSystemUIFontBold" w:hAnsi="AppleSystemUIFontBold" w:cs="AppleSystemUIFontBold"/>
+          <w:rFonts w:asciiTheme="minorHAnsi" w:hAnsiTheme="minorHAnsi" w:cstheme="minorHAnsi"/>
         </w:rPr>
         <w:t>n large scale distributed systems</w:t>
       </w:r>
       <w:r>
         <w:rPr>
-          <w:rFonts w:ascii="AppleSystemUIFontBold" w:hAnsi="AppleSystemUIFontBold" w:cs="AppleSystemUIFontBold"/>
+          <w:rFonts w:asciiTheme="minorHAnsi" w:hAnsiTheme="minorHAnsi" w:cstheme="minorHAnsi"/>
         </w:rPr>
         <w:t xml:space="preserve"> (</w:t>
       </w:r>
       <w:r>
         <w:rPr>
-          <w:rFonts w:ascii="AppleSystemUIFontBold" w:hAnsi="AppleSystemUIFontBold" w:cs="AppleSystemUIFontBold"/>
+          <w:rFonts w:asciiTheme="minorHAnsi" w:hAnsiTheme="minorHAnsi" w:cstheme="minorHAnsi"/>
         </w:rPr>
         <w:t>think AWS</w:t>
       </w:r>
       <w:r>
         <w:rPr>
-          <w:rFonts w:ascii="AppleSystemUIFontBold" w:hAnsi="AppleSystemUIFontBold" w:cs="AppleSystemUIFontBold"/>
+          <w:rFonts w:asciiTheme="minorHAnsi" w:hAnsiTheme="minorHAnsi" w:cstheme="minorHAnsi"/>
         </w:rPr>
         <w:t>)</w:t>
       </w:r>
       <w:r>
         <w:rPr>
-          <w:rFonts w:ascii="AppleSystemUIFontBold" w:hAnsi="AppleSystemUIFontBold" w:cs="AppleSystemUIFontBold"/>
-        </w:rPr>
-        <w:t xml:space="preserve"> </w:t>
-      </w:r>
-      <w:r>
-        <w:rPr>
-          <w:rFonts w:ascii="AppleSystemUIFontBold" w:hAnsi="AppleSystemUIFontBold" w:cs="AppleSystemUIFontBold"/>
+          <w:rFonts w:asciiTheme="minorHAnsi" w:hAnsiTheme="minorHAnsi" w:cstheme="minorHAnsi"/>
+        </w:rPr>
+        <w:t xml:space="preserve"> </w:t>
+      </w:r>
+      <w:r>
+        <w:rPr>
+          <w:rFonts w:asciiTheme="minorHAnsi" w:hAnsiTheme="minorHAnsi" w:cstheme="minorHAnsi"/>
         </w:rPr>
         <w:t xml:space="preserve">that </w:t>
       </w:r>
       <w:r>
         <w:rPr>
-          <w:rFonts w:ascii="AppleSystemUIFontBold" w:hAnsi="AppleSystemUIFontBold" w:cs="AppleSystemUIFontBold"/>
+          <w:rFonts w:asciiTheme="minorHAnsi" w:hAnsiTheme="minorHAnsi" w:cstheme="minorHAnsi"/>
         </w:rPr>
         <w:t xml:space="preserve">handle trillions of transactions, </w:t>
       </w:r>
       <w:r>
         <w:rPr>
-          <w:rFonts w:ascii="AppleSystemUIFontBold" w:hAnsi="AppleSystemUIFontBold" w:cs="AppleSystemUIFontBold"/>
+          <w:rFonts w:asciiTheme="minorHAnsi" w:hAnsiTheme="minorHAnsi" w:cstheme="minorHAnsi"/>
         </w:rPr>
         <w:t>improbable events</w:t>
       </w:r>
       <w:r>
         <w:rPr>
-          <w:rFonts w:ascii="AppleSystemUIFontBold" w:hAnsi="AppleSystemUIFontBold" w:cs="AppleSystemUIFontBold"/>
+          <w:rFonts w:asciiTheme="minorHAnsi" w:hAnsiTheme="minorHAnsi" w:cstheme="minorHAnsi"/>
         </w:rPr>
         <w:t xml:space="preserve"> like server downtime</w:t>
       </w:r>
       <w:r>
         <w:rPr>
-          <w:rFonts w:ascii="AppleSystemUIFontBold" w:hAnsi="AppleSystemUIFontBold" w:cs="AppleSystemUIFontBold"/>
+          <w:rFonts w:asciiTheme="minorHAnsi" w:hAnsiTheme="minorHAnsi" w:cstheme="minorHAnsi"/>
         </w:rPr>
         <w:t xml:space="preserve"> become almost guaranteed</w:t>
       </w:r>
       <w:r>
         <w:rPr>
-          <w:rFonts w:ascii="AppleSystemUIFontBold" w:hAnsi="AppleSystemUIFontBold" w:cs="AppleSystemUIFontBold"/>
+          <w:rFonts w:asciiTheme="minorHAnsi" w:hAnsiTheme="minorHAnsi" w:cstheme="minorHAnsi"/>
         </w:rPr>
         <w:t>.</w:t>
       </w:r>
       <w:r>
         <w:rPr>
           <w:rStyle w:val="FootnoteReference"/>
-          <w:rFonts w:ascii="AppleSystemUIFontBold" w:hAnsi="AppleSystemUIFontBold" w:cs="AppleSystemUIFontBold"/>
-        </w:rPr>
-        <w:footnoteReference w:id="2"/>
-      </w:r>
-      <w:r>
-        <w:rPr>
-          <w:rFonts w:ascii="AppleSystemUIFontBold" w:hAnsi="AppleSystemUIFontBold" w:cs="AppleSystemUIFontBold"/>
-        </w:rPr>
-        <w:t xml:space="preserve"> </w:t>
-      </w:r>
-      <w:r>
-        <w:rPr>
-          <w:rFonts w:ascii="AppleSystemUIFontBold" w:hAnsi="AppleSystemUIFontBold" w:cs="AppleSystemUIFontBold"/>
+          <w:rFonts w:asciiTheme="minorHAnsi" w:hAnsiTheme="minorHAnsi" w:cstheme="minorHAnsi"/>
+        </w:rPr>
+        <w:footnoteReference w:id="3"/>
+      </w:r>
+      <w:r>
+        <w:rPr>
+          <w:rFonts w:asciiTheme="minorHAnsi" w:hAnsiTheme="minorHAnsi" w:cstheme="minorHAnsi"/>
+        </w:rPr>
+        <w:t xml:space="preserve"> </w:t>
+      </w:r>
+      <w:r>
+        <w:rPr>
+          <w:rFonts w:asciiTheme="minorHAnsi" w:hAnsiTheme="minorHAnsi" w:cstheme="minorHAnsi"/>
         </w:rPr>
         <w:t>As a result, systems are designed with replication of datastores to guarantee consistent availability</w:t>
       </w:r>
       <w:r>
         <w:rPr>
-          <w:rFonts w:ascii="AppleSystemUIFontBold" w:hAnsi="AppleSystemUIFontBold" w:cs="AppleSystemUIFontBold"/>
+          <w:rFonts w:asciiTheme="minorHAnsi" w:hAnsiTheme="minorHAnsi" w:cstheme="minorHAnsi"/>
         </w:rPr>
         <w:t>.</w:t>
       </w:r>
       <w:r>
         <w:rPr>
           <w:rStyle w:val="FootnoteReference"/>
-          <w:rFonts w:ascii="AppleSystemUIFontBold" w:hAnsi="AppleSystemUIFontBold" w:cs="AppleSystemUIFontBold"/>
-        </w:rPr>
-        <w:footnoteReference w:id="3"/>
-      </w:r>
-      <w:r>
-        <w:rPr>
-          <w:rFonts w:ascii="AppleSystemUIFontBold" w:hAnsi="AppleSystemUIFontBold" w:cs="AppleSystemUIFontBold"/>
+          <w:rFonts w:asciiTheme="minorHAnsi" w:hAnsiTheme="minorHAnsi" w:cstheme="minorHAnsi"/>
+        </w:rPr>
+        <w:footnoteReference w:id="4"/>
+      </w:r>
+      <w:r>
+        <w:rPr>
+          <w:rFonts w:asciiTheme="minorHAnsi" w:hAnsiTheme="minorHAnsi" w:cstheme="minorHAnsi"/>
         </w:rPr>
         <w:t xml:space="preserve"> This solution helps systems maintain their availability in exchange for creating complexity in making sure that data is consistent across the replicas</w:t>
       </w:r>
       <w:r>
         <w:rPr>
-          <w:rFonts w:ascii="AppleSystemUIFontBold" w:hAnsi="AppleSystemUIFontBold" w:cs="AppleSystemUIFontBold"/>
+          <w:rFonts w:asciiTheme="minorHAnsi" w:hAnsiTheme="minorHAnsi" w:cstheme="minorHAnsi"/>
         </w:rPr>
         <w:t>.</w:t>
       </w:r>
       <w:r>
         <w:rPr>
           <w:rStyle w:val="FootnoteReference"/>
-          <w:rFonts w:ascii="AppleSystemUIFontBold" w:hAnsi="AppleSystemUIFontBold" w:cs="AppleSystemUIFontBold"/>
-        </w:rPr>
-        <w:footnoteReference w:id="4"/>
+          <w:rFonts w:asciiTheme="minorHAnsi" w:hAnsiTheme="minorHAnsi" w:cstheme="minorHAnsi"/>
+        </w:rPr>
+        <w:footnoteReference w:id="5"/>
       </w:r>
     </w:p>
     <w:p>
@@ -400,7 +475,7 @@
         <w:autoSpaceDN w:val="0"/>
         <w:adjustRightInd w:val="0"/>
         <w:rPr>
-          <w:rFonts w:ascii="AppleSystemUIFontBold" w:hAnsi="AppleSystemUIFontBold" w:cs="AppleSystemUIFontBold"/>
+          <w:rFonts w:asciiTheme="minorHAnsi" w:hAnsiTheme="minorHAnsi" w:cstheme="minorHAnsi"/>
         </w:rPr>
       </w:pPr>
     </w:p>
@@ -410,101 +485,101 @@
         <w:autoSpaceDN w:val="0"/>
         <w:adjustRightInd w:val="0"/>
         <w:rPr>
-          <w:rFonts w:ascii="AppleSystemUIFontBold" w:hAnsi="AppleSystemUIFontBold" w:cs="AppleSystemUIFontBold"/>
-        </w:rPr>
-      </w:pPr>
-      <w:r>
-        <w:rPr>
-          <w:rFonts w:ascii="AppleSystemUIFontBold" w:hAnsi="AppleSystemUIFontBold" w:cs="AppleSystemUIFontBold"/>
+          <w:rFonts w:asciiTheme="minorHAnsi" w:hAnsiTheme="minorHAnsi" w:cstheme="minorHAnsi"/>
+        </w:rPr>
+      </w:pPr>
+      <w:r>
+        <w:rPr>
+          <w:rFonts w:asciiTheme="minorHAnsi" w:hAnsiTheme="minorHAnsi" w:cstheme="minorHAnsi"/>
         </w:rPr>
         <w:t xml:space="preserve">Ideally, </w:t>
       </w:r>
       <w:r>
         <w:rPr>
-          <w:rFonts w:ascii="AppleSystemUIFontBold" w:hAnsi="AppleSystemUIFontBold" w:cs="AppleSystemUIFontBold"/>
+          <w:rFonts w:asciiTheme="minorHAnsi" w:hAnsiTheme="minorHAnsi" w:cstheme="minorHAnsi"/>
         </w:rPr>
         <w:t xml:space="preserve">the consistency model would say that when one update is made to one replica, that update is automatically reflected in real time on all other replicas. </w:t>
       </w:r>
       <w:r>
         <w:rPr>
-          <w:rFonts w:ascii="AppleSystemUIFontBold" w:hAnsi="AppleSystemUIFontBold" w:cs="AppleSystemUIFontBold"/>
+          <w:rFonts w:asciiTheme="minorHAnsi" w:hAnsiTheme="minorHAnsi" w:cstheme="minorHAnsi"/>
         </w:rPr>
         <w:t xml:space="preserve">Of course, it is not possible for an update to automatically update every replica without communication between </w:t>
       </w:r>
       <w:r>
         <w:rPr>
-          <w:rFonts w:ascii="AppleSystemUIFontBold" w:hAnsi="AppleSystemUIFontBold" w:cs="AppleSystemUIFontBold"/>
+          <w:rFonts w:asciiTheme="minorHAnsi" w:hAnsiTheme="minorHAnsi" w:cstheme="minorHAnsi"/>
         </w:rPr>
         <w:t xml:space="preserve">replicas. </w:t>
       </w:r>
       <w:r>
         <w:rPr>
-          <w:rFonts w:ascii="AppleSystemUIFontBold" w:hAnsi="AppleSystemUIFontBold" w:cs="AppleSystemUIFontBold"/>
+          <w:rFonts w:asciiTheme="minorHAnsi" w:hAnsiTheme="minorHAnsi" w:cstheme="minorHAnsi"/>
         </w:rPr>
         <w:t xml:space="preserve">However, there is a consistency model that mimics this desired behavior, </w:t>
       </w:r>
       <w:r>
         <w:rPr>
-          <w:rFonts w:ascii="AppleSystemUIFontBold" w:hAnsi="AppleSystemUIFontBold" w:cs="AppleSystemUIFontBold"/>
+          <w:rFonts w:asciiTheme="minorHAnsi" w:hAnsiTheme="minorHAnsi" w:cstheme="minorHAnsi"/>
         </w:rPr>
         <w:t>the unanimous agreement update strategy</w:t>
       </w:r>
       <w:r>
         <w:rPr>
-          <w:rFonts w:ascii="AppleSystemUIFontBold" w:hAnsi="AppleSystemUIFontBold" w:cs="AppleSystemUIFontBold"/>
+          <w:rFonts w:asciiTheme="minorHAnsi" w:hAnsiTheme="minorHAnsi" w:cstheme="minorHAnsi"/>
         </w:rPr>
         <w:t>.</w:t>
       </w:r>
       <w:r>
         <w:rPr>
           <w:rStyle w:val="FootnoteReference"/>
-          <w:rFonts w:ascii="AppleSystemUIFontBold" w:hAnsi="AppleSystemUIFontBold" w:cs="AppleSystemUIFontBold"/>
-        </w:rPr>
-        <w:footnoteReference w:id="5"/>
-      </w:r>
-      <w:r>
-        <w:rPr>
-          <w:rFonts w:ascii="AppleSystemUIFontBold" w:hAnsi="AppleSystemUIFontBold" w:cs="AppleSystemUIFontBold"/>
+          <w:rFonts w:asciiTheme="minorHAnsi" w:hAnsiTheme="minorHAnsi" w:cstheme="minorHAnsi"/>
+        </w:rPr>
+        <w:footnoteReference w:id="6"/>
+      </w:r>
+      <w:r>
+        <w:rPr>
+          <w:rFonts w:asciiTheme="minorHAnsi" w:hAnsiTheme="minorHAnsi" w:cstheme="minorHAnsi"/>
         </w:rPr>
         <w:t xml:space="preserve"> This strategy dictates that unless </w:t>
       </w:r>
       <w:r>
         <w:rPr>
-          <w:rFonts w:ascii="AppleSystemUIFontBold" w:hAnsi="AppleSystemUIFontBold" w:cs="AppleSystemUIFontBold"/>
+          <w:rFonts w:asciiTheme="minorHAnsi" w:hAnsiTheme="minorHAnsi" w:cstheme="minorHAnsi"/>
         </w:rPr>
         <w:t>every replica accepts the update, the update is rejected.</w:t>
       </w:r>
       <w:r>
         <w:rPr>
-          <w:rFonts w:ascii="AppleSystemUIFontBold" w:hAnsi="AppleSystemUIFontBold" w:cs="AppleSystemUIFontBold"/>
+          <w:rFonts w:asciiTheme="minorHAnsi" w:hAnsiTheme="minorHAnsi" w:cstheme="minorHAnsi"/>
         </w:rPr>
         <w:t xml:space="preserve"> Thus, with a replica availability probability of </w:t>
       </w:r>
       <m:oMath>
         <m:r>
           <w:rPr>
-            <w:rFonts w:ascii="Cambria Math" w:hAnsi="Cambria Math" w:cs="AppleSystemUIFontBold"/>
+            <w:rFonts w:ascii="Cambria Math" w:hAnsi="Cambria Math" w:cstheme="minorHAnsi"/>
           </w:rPr>
           <m:t>p</m:t>
         </m:r>
       </m:oMath>
       <w:r>
         <w:rPr>
-          <w:rFonts w:ascii="AppleSystemUIFontBold" w:eastAsiaTheme="minorEastAsia" w:hAnsi="AppleSystemUIFontBold" w:cs="AppleSystemUIFontBold"/>
+          <w:rFonts w:asciiTheme="minorHAnsi" w:eastAsiaTheme="minorEastAsia" w:hAnsiTheme="minorHAnsi" w:cstheme="minorHAnsi"/>
         </w:rPr>
         <w:t xml:space="preserve"> and </w:t>
       </w:r>
       <m:oMath>
         <m:r>
           <w:rPr>
-            <w:rFonts w:ascii="Cambria Math" w:eastAsiaTheme="minorEastAsia" w:hAnsi="Cambria Math" w:cs="AppleSystemUIFontBold"/>
+            <w:rFonts w:ascii="Cambria Math" w:eastAsiaTheme="minorEastAsia" w:hAnsi="Cambria Math" w:cstheme="minorHAnsi"/>
           </w:rPr>
           <m:t>N</m:t>
         </m:r>
       </m:oMath>
       <w:r>
         <w:rPr>
-          <w:rFonts w:ascii="AppleSystemUIFontBold" w:eastAsiaTheme="minorEastAsia" w:hAnsi="AppleSystemUIFontBold" w:cs="AppleSystemUIFontBold"/>
+          <w:rFonts w:asciiTheme="minorHAnsi" w:eastAsiaTheme="minorEastAsia" w:hAnsiTheme="minorHAnsi" w:cstheme="minorHAnsi"/>
         </w:rPr>
         <w:t xml:space="preserve"> replicas, each update is only accepted with probability </w:t>
       </w:r>
@@ -513,7 +588,7 @@
           <m:sSupPr>
             <m:ctrlPr>
               <w:rPr>
-                <w:rFonts w:ascii="Cambria Math" w:eastAsiaTheme="minorEastAsia" w:hAnsi="Cambria Math" w:cs="AppleSystemUIFontBold"/>
+                <w:rFonts w:ascii="Cambria Math" w:eastAsiaTheme="minorEastAsia" w:hAnsi="Cambria Math" w:cstheme="minorHAnsi"/>
                 <w:i/>
               </w:rPr>
             </m:ctrlPr>
@@ -521,7 +596,7 @@
           <m:e>
             <m:r>
               <w:rPr>
-                <w:rFonts w:ascii="Cambria Math" w:eastAsiaTheme="minorEastAsia" w:hAnsi="Cambria Math" w:cs="AppleSystemUIFontBold"/>
+                <w:rFonts w:ascii="Cambria Math" w:eastAsiaTheme="minorEastAsia" w:hAnsi="Cambria Math" w:cstheme="minorHAnsi"/>
               </w:rPr>
               <m:t>p</m:t>
             </m:r>
@@ -529,7 +604,7 @@
           <m:sup>
             <m:r>
               <w:rPr>
-                <w:rFonts w:ascii="Cambria Math" w:eastAsiaTheme="minorEastAsia" w:hAnsi="Cambria Math" w:cs="AppleSystemUIFontBold"/>
+                <w:rFonts w:ascii="Cambria Math" w:eastAsiaTheme="minorEastAsia" w:hAnsi="Cambria Math" w:cstheme="minorHAnsi"/>
               </w:rPr>
               <m:t>N</m:t>
             </m:r>
@@ -537,92 +612,99 @@
         </m:sSup>
         <m:r>
           <w:rPr>
-            <w:rFonts w:ascii="Cambria Math" w:eastAsiaTheme="minorEastAsia" w:hAnsi="Cambria Math" w:cs="AppleSystemUIFontBold"/>
+            <w:rFonts w:ascii="Cambria Math" w:eastAsiaTheme="minorEastAsia" w:hAnsi="Cambria Math" w:cstheme="minorHAnsi"/>
           </w:rPr>
           <m:t xml:space="preserve">. </m:t>
         </m:r>
       </m:oMath>
       <w:r>
         <w:rPr>
-          <w:rFonts w:ascii="AppleSystemUIFontBold" w:eastAsiaTheme="minorEastAsia" w:hAnsi="AppleSystemUIFontBold" w:cs="AppleSystemUIFontBold"/>
+          <w:rFonts w:asciiTheme="minorHAnsi" w:eastAsiaTheme="minorEastAsia" w:hAnsiTheme="minorHAnsi" w:cstheme="minorHAnsi"/>
         </w:rPr>
         <w:t xml:space="preserve">Again, if </w:t>
       </w:r>
       <m:oMath>
         <m:r>
           <w:rPr>
-            <w:rFonts w:ascii="Cambria Math" w:hAnsi="Cambria Math" w:cs="AppleSystemUIFontBold"/>
+            <w:rFonts w:ascii="Cambria Math" w:hAnsi="Cambria Math" w:cstheme="minorHAnsi"/>
           </w:rPr>
           <m:t>p= .95</m:t>
         </m:r>
       </m:oMath>
       <w:r>
         <w:rPr>
-          <w:rFonts w:ascii="AppleSystemUIFontBold" w:eastAsiaTheme="minorEastAsia" w:hAnsi="AppleSystemUIFontBold" w:cs="AppleSystemUIFontBold"/>
+          <w:rFonts w:asciiTheme="minorHAnsi" w:eastAsiaTheme="minorEastAsia" w:hAnsiTheme="minorHAnsi" w:cstheme="minorHAnsi"/>
         </w:rPr>
         <w:t xml:space="preserve"> and </w:t>
       </w:r>
       <m:oMath>
         <m:r>
           <w:rPr>
-            <w:rFonts w:ascii="Cambria Math" w:eastAsiaTheme="minorEastAsia" w:hAnsi="Cambria Math" w:cs="AppleSystemUIFontBold"/>
+            <w:rFonts w:ascii="Cambria Math" w:eastAsiaTheme="minorEastAsia" w:hAnsi="Cambria Math" w:cstheme="minorHAnsi"/>
           </w:rPr>
           <m:t>N=4</m:t>
         </m:r>
       </m:oMath>
       <w:r>
         <w:rPr>
-          <w:rFonts w:ascii="AppleSystemUIFontBold" w:eastAsiaTheme="minorEastAsia" w:hAnsi="AppleSystemUIFontBold" w:cs="AppleSystemUIFontBold"/>
+          <w:rFonts w:asciiTheme="minorHAnsi" w:eastAsiaTheme="minorEastAsia" w:hAnsiTheme="minorHAnsi" w:cstheme="minorHAnsi"/>
         </w:rPr>
         <w:t>, each update is only accepted about 81% of the time</w:t>
       </w:r>
       <w:r>
         <w:rPr>
-          <w:rFonts w:ascii="AppleSystemUIFontBold" w:eastAsiaTheme="minorEastAsia" w:hAnsi="AppleSystemUIFontBold" w:cs="AppleSystemUIFontBold"/>
+          <w:rFonts w:asciiTheme="minorHAnsi" w:eastAsiaTheme="minorEastAsia" w:hAnsiTheme="minorHAnsi" w:cstheme="minorHAnsi"/>
         </w:rPr>
         <w:t>.</w:t>
       </w:r>
       <w:r>
         <w:rPr>
           <w:rStyle w:val="FootnoteReference"/>
-          <w:rFonts w:ascii="AppleSystemUIFontBold" w:eastAsiaTheme="minorEastAsia" w:hAnsi="AppleSystemUIFontBold" w:cs="AppleSystemUIFontBold"/>
-        </w:rPr>
-        <w:footnoteReference w:id="6"/>
-      </w:r>
-      <w:r>
-        <w:rPr>
-          <w:rFonts w:ascii="AppleSystemUIFontBold" w:eastAsiaTheme="minorEastAsia" w:hAnsi="AppleSystemUIFontBold" w:cs="AppleSystemUIFontBold"/>
-        </w:rPr>
-        <w:t xml:space="preserve"> </w:t>
-      </w:r>
-      <w:r>
-        <w:rPr>
-          <w:rFonts w:ascii="AppleSystemUIFontBold" w:eastAsiaTheme="minorEastAsia" w:hAnsi="AppleSystemUIFontBold" w:cs="AppleSystemUIFontBold"/>
+          <w:rFonts w:asciiTheme="minorHAnsi" w:eastAsiaTheme="minorEastAsia" w:hAnsiTheme="minorHAnsi" w:cstheme="minorHAnsi"/>
+        </w:rPr>
+        <w:footnoteReference w:id="7"/>
+      </w:r>
+      <w:r>
+        <w:rPr>
+          <w:rFonts w:asciiTheme="minorHAnsi" w:eastAsiaTheme="minorEastAsia" w:hAnsiTheme="minorHAnsi" w:cstheme="minorHAnsi"/>
+        </w:rPr>
+        <w:t xml:space="preserve"> </w:t>
+      </w:r>
+      <w:r>
+        <w:rPr>
+          <w:rFonts w:asciiTheme="minorHAnsi" w:eastAsiaTheme="minorEastAsia" w:hAnsiTheme="minorHAnsi" w:cstheme="minorHAnsi"/>
         </w:rPr>
         <w:t>Note, that as the number of replicas grows large, the probability of a successful write operation goes to 0. So, u</w:t>
       </w:r>
       <w:r>
         <w:rPr>
-          <w:rFonts w:ascii="AppleSystemUIFontBold" w:eastAsiaTheme="minorEastAsia" w:hAnsi="AppleSystemUIFontBold" w:cs="AppleSystemUIFontBold"/>
-        </w:rPr>
-        <w:t>nless the database is used dramatically more for reading than writing and data consistency is of the absolute most importance</w:t>
-      </w:r>
-      <w:r>
-        <w:rPr>
-          <w:rFonts w:ascii="AppleSystemUIFontBold" w:eastAsiaTheme="minorEastAsia" w:hAnsi="AppleSystemUIFontBold" w:cs="AppleSystemUIFontBold"/>
+          <w:rFonts w:asciiTheme="minorHAnsi" w:eastAsiaTheme="minorEastAsia" w:hAnsiTheme="minorHAnsi" w:cstheme="minorHAnsi"/>
+        </w:rPr>
+        <w:t xml:space="preserve">nless the database is used dramatically more for reading than writing and data consistency is of the absolute most </w:t>
+      </w:r>
+      <w:r>
+        <w:rPr>
+          <w:rFonts w:asciiTheme="minorHAnsi" w:eastAsiaTheme="minorEastAsia" w:hAnsiTheme="minorHAnsi" w:cstheme="minorHAnsi"/>
+        </w:rPr>
+        <w:lastRenderedPageBreak/>
+        <w:t>importance</w:t>
+      </w:r>
+      <w:r>
+        <w:rPr>
+          <w:rFonts w:asciiTheme="minorHAnsi" w:eastAsiaTheme="minorEastAsia" w:hAnsiTheme="minorHAnsi" w:cstheme="minorHAnsi"/>
         </w:rPr>
         <w:t>, the unanimous agreement update strategy prevents write transactions too frequently to be a suitable solution.</w:t>
       </w:r>
       <w:r>
         <w:rPr>
           <w:rStyle w:val="FootnoteReference"/>
-          <w:rFonts w:ascii="AppleSystemUIFontBold" w:eastAsiaTheme="minorEastAsia" w:hAnsi="AppleSystemUIFontBold" w:cs="AppleSystemUIFontBold"/>
-        </w:rPr>
-        <w:footnoteReference w:id="7"/>
-      </w:r>
-      <w:r>
-        <w:rPr>
-          <w:rFonts w:ascii="AppleSystemUIFontBold" w:eastAsiaTheme="minorEastAsia" w:hAnsi="AppleSystemUIFontBold" w:cs="AppleSystemUIFontBold"/>
+          <w:rFonts w:asciiTheme="minorHAnsi" w:eastAsiaTheme="minorEastAsia" w:hAnsiTheme="minorHAnsi" w:cstheme="minorHAnsi"/>
+        </w:rPr>
+        <w:footnoteReference w:id="8"/>
+      </w:r>
+      <w:r>
+        <w:rPr>
+          <w:rFonts w:asciiTheme="minorHAnsi" w:eastAsiaTheme="minorEastAsia" w:hAnsiTheme="minorHAnsi" w:cstheme="minorHAnsi"/>
         </w:rPr>
         <w:t xml:space="preserve"> </w:t>
       </w:r>
@@ -633,7 +715,7 @@
         <w:autoSpaceDN w:val="0"/>
         <w:adjustRightInd w:val="0"/>
         <w:rPr>
-          <w:rFonts w:ascii="AppleSystemUIFontBold" w:hAnsi="AppleSystemUIFontBold" w:cs="AppleSystemUIFontBold"/>
+          <w:rFonts w:asciiTheme="minorHAnsi" w:hAnsiTheme="minorHAnsi" w:cstheme="minorHAnsi"/>
         </w:rPr>
       </w:pPr>
     </w:p>
@@ -643,33 +725,33 @@
         <w:autoSpaceDN w:val="0"/>
         <w:adjustRightInd w:val="0"/>
         <w:rPr>
-          <w:rFonts w:ascii="AppleSystemUIFontBold" w:hAnsi="AppleSystemUIFontBold" w:cs="AppleSystemUIFontBold"/>
-        </w:rPr>
-      </w:pPr>
-      <w:r>
-        <w:rPr>
-          <w:rFonts w:ascii="AppleSystemUIFontBold" w:hAnsi="AppleSystemUIFontBold" w:cs="AppleSystemUIFontBold"/>
+          <w:rFonts w:asciiTheme="minorHAnsi" w:hAnsiTheme="minorHAnsi" w:cstheme="minorHAnsi"/>
+        </w:rPr>
+      </w:pPr>
+      <w:r>
+        <w:rPr>
+          <w:rFonts w:asciiTheme="minorHAnsi" w:hAnsiTheme="minorHAnsi" w:cstheme="minorHAnsi"/>
           <w:highlight w:val="yellow"/>
         </w:rPr>
         <w:t>There are many other data consistency strategies</w:t>
       </w:r>
       <w:r>
         <w:rPr>
-          <w:rFonts w:ascii="AppleSystemUIFontBold" w:hAnsi="AppleSystemUIFontBold" w:cs="AppleSystemUIFontBold"/>
+          <w:rFonts w:asciiTheme="minorHAnsi" w:hAnsiTheme="minorHAnsi" w:cstheme="minorHAnsi"/>
           <w:highlight w:val="yellow"/>
         </w:rPr>
         <w:t xml:space="preserve"> that offer a higher probability that write requests will succeed</w:t>
       </w:r>
       <w:r>
         <w:rPr>
-          <w:rFonts w:ascii="AppleSystemUIFontBold" w:hAnsi="AppleSystemUIFontBold" w:cs="AppleSystemUIFontBold"/>
+          <w:rFonts w:asciiTheme="minorHAnsi" w:hAnsiTheme="minorHAnsi" w:cstheme="minorHAnsi"/>
           <w:highlight w:val="yellow"/>
         </w:rPr>
         <w:t>….</w:t>
       </w:r>
       <w:r>
         <w:rPr>
-          <w:rFonts w:ascii="AppleSystemUIFontBold" w:hAnsi="AppleSystemUIFontBold" w:cs="AppleSystemUIFontBold"/>
+          <w:rFonts w:asciiTheme="minorHAnsi" w:hAnsiTheme="minorHAnsi" w:cstheme="minorHAnsi"/>
         </w:rPr>
         <w:t xml:space="preserve"> </w:t>
       </w:r>
@@ -680,7 +762,7 @@
         <w:autoSpaceDN w:val="0"/>
         <w:adjustRightInd w:val="0"/>
         <w:rPr>
-          <w:rFonts w:ascii="AppleSystemUIFontBold" w:hAnsi="AppleSystemUIFontBold" w:cs="AppleSystemUIFontBold"/>
+          <w:rFonts w:asciiTheme="minorHAnsi" w:hAnsiTheme="minorHAnsi" w:cstheme="minorHAnsi"/>
         </w:rPr>
       </w:pPr>
     </w:p>
@@ -690,50 +772,50 @@
         <w:autoSpaceDN w:val="0"/>
         <w:adjustRightInd w:val="0"/>
         <w:rPr>
-          <w:rFonts w:ascii="AppleSystemUIFontBold" w:hAnsi="AppleSystemUIFontBold" w:cs="AppleSystemUIFontBold"/>
-        </w:rPr>
-      </w:pPr>
-      <w:r>
-        <w:rPr>
-          <w:rFonts w:ascii="AppleSystemUIFontBold" w:hAnsi="AppleSystemUIFontBold" w:cs="AppleSystemUIFontBold"/>
+          <w:rFonts w:asciiTheme="minorHAnsi" w:hAnsiTheme="minorHAnsi" w:cstheme="minorHAnsi"/>
+        </w:rPr>
+      </w:pPr>
+      <w:r>
+        <w:rPr>
+          <w:rFonts w:asciiTheme="minorHAnsi" w:hAnsiTheme="minorHAnsi" w:cstheme="minorHAnsi"/>
         </w:rPr>
         <w:t>The consistency models discussed above and written about by IBM in 1979, attempt to achieve distribution transparency – the idea that, to the user, the distributed system appears like it is one singular system instead of a network of databases working together</w:t>
       </w:r>
       <w:r>
         <w:rPr>
-          <w:rFonts w:ascii="AppleSystemUIFontBold" w:hAnsi="AppleSystemUIFontBold" w:cs="AppleSystemUIFontBold"/>
+          <w:rFonts w:asciiTheme="minorHAnsi" w:hAnsiTheme="minorHAnsi" w:cstheme="minorHAnsi"/>
         </w:rPr>
         <w:t>.</w:t>
       </w:r>
       <w:r>
         <w:rPr>
           <w:rStyle w:val="FootnoteReference"/>
-          <w:rFonts w:ascii="AppleSystemUIFontBold" w:hAnsi="AppleSystemUIFontBold" w:cs="AppleSystemUIFontBold"/>
-        </w:rPr>
-        <w:footnoteReference w:id="8"/>
-      </w:r>
-      <w:r>
-        <w:rPr>
-          <w:rFonts w:ascii="AppleSystemUIFontBold" w:hAnsi="AppleSystemUIFontBold" w:cs="AppleSystemUIFontBold"/>
+          <w:rFonts w:asciiTheme="minorHAnsi" w:hAnsiTheme="minorHAnsi" w:cstheme="minorHAnsi"/>
+        </w:rPr>
+        <w:footnoteReference w:id="9"/>
+      </w:r>
+      <w:r>
+        <w:rPr>
+          <w:rFonts w:asciiTheme="minorHAnsi" w:hAnsiTheme="minorHAnsi" w:cstheme="minorHAnsi"/>
         </w:rPr>
         <w:t xml:space="preserve"> They took the philosophy that it was better to fail transactions than break the façade of distribution transparency.</w:t>
       </w:r>
       <w:r>
         <w:rPr>
           <w:rStyle w:val="FootnoteReference"/>
-          <w:rFonts w:ascii="AppleSystemUIFontBold" w:hAnsi="AppleSystemUIFontBold" w:cs="AppleSystemUIFontBold"/>
-        </w:rPr>
-        <w:footnoteReference w:id="9"/>
-      </w:r>
-      <w:r>
-        <w:rPr>
-          <w:rFonts w:ascii="AppleSystemUIFontBold" w:hAnsi="AppleSystemUIFontBold" w:cs="AppleSystemUIFontBold"/>
-        </w:rPr>
-        <w:t xml:space="preserve"> </w:t>
-      </w:r>
-      <w:r>
-        <w:rPr>
-          <w:rFonts w:ascii="AppleSystemUIFontBold" w:hAnsi="AppleSystemUIFontBold" w:cs="AppleSystemUIFontBold"/>
+          <w:rFonts w:asciiTheme="minorHAnsi" w:hAnsiTheme="minorHAnsi" w:cstheme="minorHAnsi"/>
+        </w:rPr>
+        <w:footnoteReference w:id="10"/>
+      </w:r>
+      <w:r>
+        <w:rPr>
+          <w:rFonts w:asciiTheme="minorHAnsi" w:hAnsiTheme="minorHAnsi" w:cstheme="minorHAnsi"/>
+        </w:rPr>
+        <w:t xml:space="preserve"> </w:t>
+      </w:r>
+      <w:r>
+        <w:rPr>
+          <w:rFonts w:asciiTheme="minorHAnsi" w:hAnsiTheme="minorHAnsi" w:cstheme="minorHAnsi"/>
         </w:rPr>
         <w:t xml:space="preserve"> </w:t>
       </w:r>
@@ -744,7 +826,7 @@
         <w:autoSpaceDN w:val="0"/>
         <w:adjustRightInd w:val="0"/>
         <w:rPr>
-          <w:rFonts w:ascii="AppleSystemUIFontBold" w:hAnsi="AppleSystemUIFontBold" w:cs="AppleSystemUIFontBold"/>
+          <w:rFonts w:asciiTheme="minorHAnsi" w:hAnsiTheme="minorHAnsi" w:cstheme="minorHAnsi"/>
         </w:rPr>
       </w:pPr>
     </w:p>
@@ -754,14 +836,14 @@
         <w:autoSpaceDN w:val="0"/>
         <w:adjustRightInd w:val="0"/>
         <w:rPr>
-          <w:rFonts w:ascii="AppleSystemUIFontBold" w:hAnsi="AppleSystemUIFontBold" w:cs="AppleSystemUIFontBold"/>
+          <w:rFonts w:asciiTheme="minorHAnsi" w:hAnsiTheme="minorHAnsi" w:cstheme="minorHAnsi"/>
           <w:b/>
           <w:bCs/>
         </w:rPr>
       </w:pPr>
       <w:r>
         <w:rPr>
-          <w:rFonts w:ascii="AppleSystemUIFontBold" w:hAnsi="AppleSystemUIFontBold" w:cs="AppleSystemUIFontBold"/>
+          <w:rFonts w:asciiTheme="minorHAnsi" w:hAnsiTheme="minorHAnsi" w:cstheme="minorHAnsi"/>
           <w:b/>
           <w:bCs/>
         </w:rPr>
@@ -774,7 +856,7 @@
         <w:autoSpaceDN w:val="0"/>
         <w:adjustRightInd w:val="0"/>
         <w:rPr>
-          <w:rFonts w:ascii="AppleSystemUIFontBold" w:hAnsi="AppleSystemUIFontBold" w:cs="AppleSystemUIFontBold"/>
+          <w:rFonts w:asciiTheme="minorHAnsi" w:hAnsiTheme="minorHAnsi" w:cstheme="minorHAnsi"/>
         </w:rPr>
       </w:pPr>
     </w:p>
@@ -784,166 +866,166 @@
         <w:autoSpaceDN w:val="0"/>
         <w:adjustRightInd w:val="0"/>
         <w:rPr>
-          <w:rFonts w:ascii="AppleSystemUIFontBold" w:hAnsi="AppleSystemUIFontBold" w:cs="AppleSystemUIFontBold"/>
-        </w:rPr>
-      </w:pPr>
-      <w:r>
-        <w:rPr>
-          <w:rFonts w:ascii="AppleSystemUIFontBold" w:hAnsi="AppleSystemUIFontBold" w:cs="AppleSystemUIFontBold"/>
+          <w:rFonts w:asciiTheme="minorHAnsi" w:hAnsiTheme="minorHAnsi" w:cstheme="minorHAnsi"/>
+        </w:rPr>
+      </w:pPr>
+      <w:r>
+        <w:rPr>
+          <w:rFonts w:asciiTheme="minorHAnsi" w:hAnsiTheme="minorHAnsi" w:cstheme="minorHAnsi"/>
         </w:rPr>
         <w:t xml:space="preserve">In 2002, </w:t>
       </w:r>
       <w:r>
         <w:rPr>
-          <w:rFonts w:ascii="AppleSystemUIFontBold" w:hAnsi="AppleSystemUIFontBold" w:cs="AppleSystemUIFontBold"/>
+          <w:rFonts w:asciiTheme="minorHAnsi" w:hAnsiTheme="minorHAnsi" w:cstheme="minorHAnsi"/>
         </w:rPr>
         <w:t xml:space="preserve">researchers from MIT formalized the CAP theorem, </w:t>
       </w:r>
       <w:r>
         <w:rPr>
-          <w:rFonts w:ascii="AppleSystemUIFontBold" w:hAnsi="AppleSystemUIFontBold" w:cs="AppleSystemUIFontBold"/>
+          <w:rFonts w:asciiTheme="minorHAnsi" w:hAnsiTheme="minorHAnsi" w:cstheme="minorHAnsi"/>
         </w:rPr>
         <w:t>which states, “it is impossible for a web service to provide the following three guarantees:</w:t>
       </w:r>
       <w:r>
         <w:rPr>
-          <w:rFonts w:ascii="AppleSystemUIFontBold" w:hAnsi="AppleSystemUIFontBold" w:cs="AppleSystemUIFontBold"/>
+          <w:rFonts w:asciiTheme="minorHAnsi" w:hAnsiTheme="minorHAnsi" w:cstheme="minorHAnsi"/>
         </w:rPr>
         <w:t>”</w:t>
       </w:r>
       <w:r>
         <w:rPr>
-          <w:rFonts w:ascii="AppleSystemUIFontBold" w:hAnsi="AppleSystemUIFontBold" w:cs="AppleSystemUIFontBold"/>
-        </w:rPr>
-        <w:t xml:space="preserve"> </w:t>
-      </w:r>
-      <w:r>
-        <w:rPr>
-          <w:rFonts w:ascii="AppleSystemUIFontBold" w:hAnsi="AppleSystemUIFontBold" w:cs="AppleSystemUIFontBold"/>
+          <w:rFonts w:asciiTheme="minorHAnsi" w:hAnsiTheme="minorHAnsi" w:cstheme="minorHAnsi"/>
+        </w:rPr>
+        <w:t xml:space="preserve"> </w:t>
+      </w:r>
+      <w:r>
+        <w:rPr>
+          <w:rFonts w:asciiTheme="minorHAnsi" w:hAnsiTheme="minorHAnsi" w:cstheme="minorHAnsi"/>
         </w:rPr>
         <w:t>“</w:t>
       </w:r>
       <w:r>
         <w:rPr>
-          <w:rFonts w:ascii="AppleSystemUIFontBold" w:hAnsi="AppleSystemUIFontBold" w:cs="AppleSystemUIFontBold"/>
+          <w:rFonts w:asciiTheme="minorHAnsi" w:hAnsiTheme="minorHAnsi" w:cstheme="minorHAnsi"/>
         </w:rPr>
         <w:t>consistency</w:t>
       </w:r>
       <w:r>
         <w:rPr>
-          <w:rFonts w:ascii="AppleSystemUIFontBold" w:hAnsi="AppleSystemUIFontBold" w:cs="AppleSystemUIFontBold"/>
+          <w:rFonts w:asciiTheme="minorHAnsi" w:hAnsiTheme="minorHAnsi" w:cstheme="minorHAnsi"/>
         </w:rPr>
         <w:t>”</w:t>
       </w:r>
       <w:r>
         <w:rPr>
-          <w:rFonts w:ascii="AppleSystemUIFontBold" w:hAnsi="AppleSystemUIFontBold" w:cs="AppleSystemUIFontBold"/>
+          <w:rFonts w:asciiTheme="minorHAnsi" w:hAnsiTheme="minorHAnsi" w:cstheme="minorHAnsi"/>
         </w:rPr>
         <w:t xml:space="preserve">, </w:t>
       </w:r>
       <w:r>
         <w:rPr>
-          <w:rFonts w:ascii="AppleSystemUIFontBold" w:hAnsi="AppleSystemUIFontBold" w:cs="AppleSystemUIFontBold"/>
+          <w:rFonts w:asciiTheme="minorHAnsi" w:hAnsiTheme="minorHAnsi" w:cstheme="minorHAnsi"/>
         </w:rPr>
         <w:t>“</w:t>
       </w:r>
       <w:r>
         <w:rPr>
-          <w:rFonts w:ascii="AppleSystemUIFontBold" w:hAnsi="AppleSystemUIFontBold" w:cs="AppleSystemUIFontBold"/>
+          <w:rFonts w:asciiTheme="minorHAnsi" w:hAnsiTheme="minorHAnsi" w:cstheme="minorHAnsi"/>
         </w:rPr>
         <w:t>availability</w:t>
       </w:r>
       <w:r>
         <w:rPr>
-          <w:rFonts w:ascii="AppleSystemUIFontBold" w:hAnsi="AppleSystemUIFontBold" w:cs="AppleSystemUIFontBold"/>
+          <w:rFonts w:asciiTheme="minorHAnsi" w:hAnsiTheme="minorHAnsi" w:cstheme="minorHAnsi"/>
         </w:rPr>
         <w:t>”</w:t>
       </w:r>
       <w:r>
         <w:rPr>
-          <w:rFonts w:ascii="AppleSystemUIFontBold" w:hAnsi="AppleSystemUIFontBold" w:cs="AppleSystemUIFontBold"/>
+          <w:rFonts w:asciiTheme="minorHAnsi" w:hAnsiTheme="minorHAnsi" w:cstheme="minorHAnsi"/>
         </w:rPr>
         <w:t xml:space="preserve">, and </w:t>
       </w:r>
       <w:r>
         <w:rPr>
-          <w:rFonts w:ascii="AppleSystemUIFontBold" w:hAnsi="AppleSystemUIFontBold" w:cs="AppleSystemUIFontBold"/>
+          <w:rFonts w:asciiTheme="minorHAnsi" w:hAnsiTheme="minorHAnsi" w:cstheme="minorHAnsi"/>
         </w:rPr>
         <w:t>“</w:t>
       </w:r>
       <w:r>
         <w:rPr>
-          <w:rFonts w:ascii="AppleSystemUIFontBold" w:hAnsi="AppleSystemUIFontBold" w:cs="AppleSystemUIFontBold"/>
+          <w:rFonts w:asciiTheme="minorHAnsi" w:hAnsiTheme="minorHAnsi" w:cstheme="minorHAnsi"/>
         </w:rPr>
         <w:t>partition-tolerance</w:t>
       </w:r>
       <w:r>
         <w:rPr>
-          <w:rFonts w:ascii="AppleSystemUIFontBold" w:hAnsi="AppleSystemUIFontBold" w:cs="AppleSystemUIFontBold"/>
+          <w:rFonts w:asciiTheme="minorHAnsi" w:hAnsiTheme="minorHAnsi" w:cstheme="minorHAnsi"/>
         </w:rPr>
         <w:t>.</w:t>
       </w:r>
       <w:r>
         <w:rPr>
-          <w:rFonts w:ascii="AppleSystemUIFontBold" w:hAnsi="AppleSystemUIFontBold" w:cs="AppleSystemUIFontBold"/>
+          <w:rFonts w:asciiTheme="minorHAnsi" w:hAnsiTheme="minorHAnsi" w:cstheme="minorHAnsi"/>
         </w:rPr>
         <w:t>”</w:t>
       </w:r>
       <w:r>
         <w:rPr>
           <w:rStyle w:val="FootnoteReference"/>
-          <w:rFonts w:ascii="AppleSystemUIFontBold" w:hAnsi="AppleSystemUIFontBold" w:cs="AppleSystemUIFontBold"/>
-        </w:rPr>
-        <w:footnoteReference w:id="10"/>
-      </w:r>
-      <w:r>
-        <w:rPr>
-          <w:rFonts w:ascii="AppleSystemUIFontBold" w:hAnsi="AppleSystemUIFontBold" w:cs="AppleSystemUIFontBold"/>
+          <w:rFonts w:asciiTheme="minorHAnsi" w:hAnsiTheme="minorHAnsi" w:cstheme="minorHAnsi"/>
+        </w:rPr>
+        <w:footnoteReference w:id="11"/>
+      </w:r>
+      <w:r>
+        <w:rPr>
+          <w:rFonts w:asciiTheme="minorHAnsi" w:hAnsiTheme="minorHAnsi" w:cstheme="minorHAnsi"/>
         </w:rPr>
         <w:t xml:space="preserve"> Consistency is the guarantee that there exists some ordering of all operations such that it appears as if each operation occurred at one singular instant.</w:t>
       </w:r>
       <w:r>
         <w:rPr>
-          <w:rFonts w:ascii="AppleSystemUIFontBold" w:hAnsi="AppleSystemUIFontBold" w:cs="AppleSystemUIFontBold"/>
+          <w:rFonts w:asciiTheme="minorHAnsi" w:hAnsiTheme="minorHAnsi" w:cstheme="minorHAnsi"/>
         </w:rPr>
         <w:t xml:space="preserve"> You can think of this as making the execution in a distributed environment look as if it were on a singular node.</w:t>
       </w:r>
       <w:r>
         <w:rPr>
           <w:rStyle w:val="FootnoteReference"/>
-          <w:rFonts w:ascii="AppleSystemUIFontBold" w:hAnsi="AppleSystemUIFontBold" w:cs="AppleSystemUIFontBold"/>
-        </w:rPr>
-        <w:footnoteReference w:id="11"/>
-      </w:r>
-      <w:r>
-        <w:rPr>
-          <w:rFonts w:ascii="AppleSystemUIFontBold" w:hAnsi="AppleSystemUIFontBold" w:cs="AppleSystemUIFontBold"/>
+          <w:rFonts w:asciiTheme="minorHAnsi" w:hAnsiTheme="minorHAnsi" w:cstheme="minorHAnsi"/>
+        </w:rPr>
+        <w:footnoteReference w:id="12"/>
+      </w:r>
+      <w:r>
+        <w:rPr>
+          <w:rFonts w:asciiTheme="minorHAnsi" w:hAnsiTheme="minorHAnsi" w:cstheme="minorHAnsi"/>
         </w:rPr>
         <w:t xml:space="preserve"> Availability says that every request received by a non-failing node must eventually terminate with some response.</w:t>
       </w:r>
       <w:r>
         <w:rPr>
           <w:rStyle w:val="FootnoteReference"/>
-          <w:rFonts w:ascii="AppleSystemUIFontBold" w:hAnsi="AppleSystemUIFontBold" w:cs="AppleSystemUIFontBold"/>
-        </w:rPr>
-        <w:footnoteReference w:id="12"/>
-      </w:r>
-      <w:r>
-        <w:rPr>
-          <w:rFonts w:ascii="AppleSystemUIFontBold" w:hAnsi="AppleSystemUIFontBold" w:cs="AppleSystemUIFontBold"/>
+          <w:rFonts w:asciiTheme="minorHAnsi" w:hAnsiTheme="minorHAnsi" w:cstheme="minorHAnsi"/>
+        </w:rPr>
+        <w:footnoteReference w:id="13"/>
+      </w:r>
+      <w:r>
+        <w:rPr>
+          <w:rFonts w:asciiTheme="minorHAnsi" w:hAnsiTheme="minorHAnsi" w:cstheme="minorHAnsi"/>
         </w:rPr>
         <w:t xml:space="preserve"> A partition is the a division of the nodes in a network such that there are no successful communications between nodes in different partitions. Thus, partition-tolerance states that consistency and availability still occur even if the network is partitioned. </w:t>
       </w:r>
       <w:r>
         <w:rPr>
           <w:rStyle w:val="FootnoteReference"/>
-          <w:rFonts w:ascii="AppleSystemUIFontBold" w:hAnsi="AppleSystemUIFontBold" w:cs="AppleSystemUIFontBold"/>
-        </w:rPr>
-        <w:footnoteReference w:id="13"/>
-      </w:r>
-      <w:r>
-        <w:rPr>
-          <w:rFonts w:ascii="AppleSystemUIFontBold" w:hAnsi="AppleSystemUIFontBold" w:cs="AppleSystemUIFontBold"/>
+          <w:rFonts w:asciiTheme="minorHAnsi" w:hAnsiTheme="minorHAnsi" w:cstheme="minorHAnsi"/>
+        </w:rPr>
+        <w:footnoteReference w:id="14"/>
+      </w:r>
+      <w:r>
+        <w:rPr>
+          <w:rFonts w:asciiTheme="minorHAnsi" w:hAnsiTheme="minorHAnsi" w:cstheme="minorHAnsi"/>
         </w:rPr>
         <w:t xml:space="preserve"> </w:t>
       </w:r>
@@ -954,7 +1036,7 @@
         <w:autoSpaceDN w:val="0"/>
         <w:adjustRightInd w:val="0"/>
         <w:rPr>
-          <w:rFonts w:ascii="AppleSystemUIFontBold" w:hAnsi="AppleSystemUIFontBold" w:cs="AppleSystemUIFontBold"/>
+          <w:rFonts w:asciiTheme="minorHAnsi" w:hAnsiTheme="minorHAnsi" w:cstheme="minorHAnsi"/>
         </w:rPr>
       </w:pPr>
     </w:p>
@@ -964,36 +1046,36 @@
         <w:autoSpaceDN w:val="0"/>
         <w:adjustRightInd w:val="0"/>
         <w:rPr>
-          <w:rFonts w:ascii="AppleSystemUIFontBold" w:hAnsi="AppleSystemUIFontBold" w:cs="AppleSystemUIFontBold"/>
-        </w:rPr>
-      </w:pPr>
-      <w:r>
-        <w:rPr>
-          <w:rFonts w:ascii="AppleSystemUIFontBold" w:hAnsi="AppleSystemUIFontBold" w:cs="AppleSystemUIFontBold"/>
+          <w:rFonts w:asciiTheme="minorHAnsi" w:hAnsiTheme="minorHAnsi" w:cstheme="minorHAnsi"/>
+        </w:rPr>
+      </w:pPr>
+      <w:r>
+        <w:rPr>
+          <w:rFonts w:asciiTheme="minorHAnsi" w:hAnsiTheme="minorHAnsi" w:cstheme="minorHAnsi"/>
         </w:rPr>
         <w:t xml:space="preserve">Let us discuss the </w:t>
       </w:r>
       <w:r>
         <w:rPr>
-          <w:rFonts w:ascii="AppleSystemUIFontBold" w:hAnsi="AppleSystemUIFontBold" w:cs="AppleSystemUIFontBold"/>
+          <w:rFonts w:asciiTheme="minorHAnsi" w:hAnsiTheme="minorHAnsi" w:cstheme="minorHAnsi"/>
         </w:rPr>
         <w:t>high-level</w:t>
       </w:r>
       <w:r>
         <w:rPr>
-          <w:rFonts w:ascii="AppleSystemUIFontBold" w:hAnsi="AppleSystemUIFontBold" w:cs="AppleSystemUIFontBold"/>
+          <w:rFonts w:asciiTheme="minorHAnsi" w:hAnsiTheme="minorHAnsi" w:cstheme="minorHAnsi"/>
         </w:rPr>
         <w:t xml:space="preserve"> impossibility</w:t>
       </w:r>
       <w:r>
         <w:rPr>
-          <w:rFonts w:ascii="AppleSystemUIFontBold" w:hAnsi="AppleSystemUIFontBold" w:cs="AppleSystemUIFontBold"/>
+          <w:rFonts w:asciiTheme="minorHAnsi" w:hAnsiTheme="minorHAnsi" w:cstheme="minorHAnsi"/>
         </w:rPr>
         <w:t xml:space="preserve"> proof that distributed databases cannot have consistency, availability and partition-tolerance. </w:t>
       </w:r>
       <w:r>
         <w:rPr>
-          <w:rFonts w:ascii="AppleSystemUIFontBold" w:hAnsi="AppleSystemUIFontBold" w:cs="AppleSystemUIFontBold"/>
+          <w:rFonts w:asciiTheme="minorHAnsi" w:hAnsiTheme="minorHAnsi" w:cstheme="minorHAnsi"/>
         </w:rPr>
         <w:t xml:space="preserve">We will break this proof up into two claims. </w:t>
       </w:r>
@@ -1004,7 +1086,7 @@
         <w:autoSpaceDN w:val="0"/>
         <w:adjustRightInd w:val="0"/>
         <w:rPr>
-          <w:rFonts w:ascii="AppleSystemUIFontBold" w:hAnsi="AppleSystemUIFontBold" w:cs="AppleSystemUIFontBold"/>
+          <w:rFonts w:asciiTheme="minorHAnsi" w:hAnsiTheme="minorHAnsi" w:cstheme="minorHAnsi"/>
         </w:rPr>
       </w:pPr>
     </w:p>
@@ -1014,24 +1096,24 @@
         <w:autoSpaceDN w:val="0"/>
         <w:adjustRightInd w:val="0"/>
         <w:rPr>
-          <w:rFonts w:ascii="AppleSystemUIFontBold" w:hAnsi="AppleSystemUIFontBold" w:cs="AppleSystemUIFontBold"/>
-        </w:rPr>
-      </w:pPr>
-      <w:r>
-        <w:rPr>
-          <w:rFonts w:ascii="AppleSystemUIFontBold" w:hAnsi="AppleSystemUIFontBold" w:cs="AppleSystemUIFontBold"/>
+          <w:rFonts w:asciiTheme="minorHAnsi" w:hAnsiTheme="minorHAnsi" w:cstheme="minorHAnsi"/>
+        </w:rPr>
+      </w:pPr>
+      <w:r>
+        <w:rPr>
+          <w:rFonts w:asciiTheme="minorHAnsi" w:hAnsiTheme="minorHAnsi" w:cstheme="minorHAnsi"/>
         </w:rPr>
         <w:t xml:space="preserve">First, in a distributed system it is impossible for a read/write data object to have availability and consistency in an environment in which messages may be lost. The basis of the proof follows: assume a network </w:t>
       </w:r>
       <w:r>
         <w:rPr>
-          <w:rFonts w:ascii="AppleSystemUIFontBold" w:hAnsi="AppleSystemUIFontBold" w:cs="AppleSystemUIFontBold"/>
+          <w:rFonts w:asciiTheme="minorHAnsi" w:hAnsiTheme="minorHAnsi" w:cstheme="minorHAnsi"/>
         </w:rPr>
         <w:t>contains</w:t>
       </w:r>
       <w:r>
         <w:rPr>
-          <w:rFonts w:ascii="AppleSystemUIFontBold" w:hAnsi="AppleSystemUIFontBold" w:cs="AppleSystemUIFontBold"/>
+          <w:rFonts w:asciiTheme="minorHAnsi" w:hAnsiTheme="minorHAnsi" w:cstheme="minorHAnsi"/>
         </w:rPr>
         <w:t xml:space="preserve"> two nodes </w:t>
       </w:r>
@@ -1040,7 +1122,7 @@
           <m:sSubPr>
             <m:ctrlPr>
               <w:rPr>
-                <w:rFonts w:ascii="Cambria Math" w:hAnsi="Cambria Math" w:cs="AppleSystemUIFontBold"/>
+                <w:rFonts w:ascii="Cambria Math" w:hAnsi="Cambria Math" w:cstheme="minorHAnsi"/>
                 <w:i/>
               </w:rPr>
             </m:ctrlPr>
@@ -1048,7 +1130,7 @@
           <m:e>
             <m:r>
               <w:rPr>
-                <w:rFonts w:ascii="Cambria Math" w:hAnsi="Cambria Math" w:cs="AppleSystemUIFontBold"/>
+                <w:rFonts w:ascii="Cambria Math" w:hAnsi="Cambria Math" w:cstheme="minorHAnsi"/>
               </w:rPr>
               <m:t>n</m:t>
             </m:r>
@@ -1056,7 +1138,7 @@
           <m:sub>
             <m:r>
               <w:rPr>
-                <w:rFonts w:ascii="Cambria Math" w:hAnsi="Cambria Math" w:cs="AppleSystemUIFontBold"/>
+                <w:rFonts w:ascii="Cambria Math" w:hAnsi="Cambria Math" w:cstheme="minorHAnsi"/>
               </w:rPr>
               <m:t>1</m:t>
             </m:r>
@@ -1064,7 +1146,7 @@
         </m:sSub>
         <m:r>
           <w:rPr>
-            <w:rFonts w:ascii="Cambria Math" w:hAnsi="Cambria Math" w:cs="AppleSystemUIFontBold"/>
+            <w:rFonts w:ascii="Cambria Math" w:hAnsi="Cambria Math" w:cstheme="minorHAnsi"/>
           </w:rPr>
           <m:t xml:space="preserve">, </m:t>
         </m:r>
@@ -1072,7 +1154,7 @@
           <m:sSubPr>
             <m:ctrlPr>
               <w:rPr>
-                <w:rFonts w:ascii="Cambria Math" w:hAnsi="Cambria Math" w:cs="AppleSystemUIFontBold"/>
+                <w:rFonts w:ascii="Cambria Math" w:hAnsi="Cambria Math" w:cstheme="minorHAnsi"/>
                 <w:i/>
               </w:rPr>
             </m:ctrlPr>
@@ -1080,7 +1162,7 @@
           <m:e>
             <m:r>
               <w:rPr>
-                <w:rFonts w:ascii="Cambria Math" w:hAnsi="Cambria Math" w:cs="AppleSystemUIFontBold"/>
+                <w:rFonts w:ascii="Cambria Math" w:hAnsi="Cambria Math" w:cstheme="minorHAnsi"/>
               </w:rPr>
               <m:t>n</m:t>
             </m:r>
@@ -1088,7 +1170,7 @@
           <m:sub>
             <m:r>
               <w:rPr>
-                <w:rFonts w:ascii="Cambria Math" w:hAnsi="Cambria Math" w:cs="AppleSystemUIFontBold"/>
+                <w:rFonts w:ascii="Cambria Math" w:hAnsi="Cambria Math" w:cstheme="minorHAnsi"/>
               </w:rPr>
               <m:t>2</m:t>
             </m:r>
@@ -1097,13 +1179,13 @@
       </m:oMath>
       <w:r>
         <w:rPr>
-          <w:rFonts w:ascii="AppleSystemUIFontBold" w:hAnsi="AppleSystemUIFontBold" w:cs="AppleSystemUIFontBold"/>
+          <w:rFonts w:asciiTheme="minorHAnsi" w:hAnsiTheme="minorHAnsi" w:cstheme="minorHAnsi"/>
         </w:rPr>
         <w:t xml:space="preserve">. </w:t>
       </w:r>
       <w:r>
         <w:rPr>
-          <w:rFonts w:ascii="AppleSystemUIFontBold" w:hAnsi="AppleSystemUIFontBold" w:cs="AppleSystemUIFontBold"/>
+          <w:rFonts w:asciiTheme="minorHAnsi" w:hAnsiTheme="minorHAnsi" w:cstheme="minorHAnsi"/>
         </w:rPr>
         <w:t xml:space="preserve">Create a partition of the network such that </w:t>
       </w:r>
@@ -1112,7 +1194,7 @@
           <m:sSubPr>
             <m:ctrlPr>
               <w:rPr>
-                <w:rFonts w:ascii="Cambria Math" w:hAnsi="Cambria Math" w:cs="AppleSystemUIFontBold"/>
+                <w:rFonts w:ascii="Cambria Math" w:hAnsi="Cambria Math" w:cstheme="minorHAnsi"/>
                 <w:i/>
               </w:rPr>
             </m:ctrlPr>
@@ -1120,7 +1202,7 @@
           <m:e>
             <m:r>
               <w:rPr>
-                <w:rFonts w:ascii="Cambria Math" w:hAnsi="Cambria Math" w:cs="AppleSystemUIFontBold"/>
+                <w:rFonts w:ascii="Cambria Math" w:hAnsi="Cambria Math" w:cstheme="minorHAnsi"/>
               </w:rPr>
               <m:t>n</m:t>
             </m:r>
@@ -1128,7 +1210,7 @@
           <m:sub>
             <m:r>
               <w:rPr>
-                <w:rFonts w:ascii="Cambria Math" w:hAnsi="Cambria Math" w:cs="AppleSystemUIFontBold"/>
+                <w:rFonts w:ascii="Cambria Math" w:hAnsi="Cambria Math" w:cstheme="minorHAnsi"/>
               </w:rPr>
               <m:t>1</m:t>
             </m:r>
@@ -1137,14 +1219,14 @@
       </m:oMath>
       <w:r>
         <w:rPr>
-          <w:rFonts w:ascii="AppleSystemUIFontBold" w:hAnsi="AppleSystemUIFontBold" w:cs="AppleSystemUIFontBold"/>
+          <w:rFonts w:asciiTheme="minorHAnsi" w:hAnsiTheme="minorHAnsi" w:cstheme="minorHAnsi"/>
         </w:rPr>
         <w:t xml:space="preserve"> and </w:t>
       </w:r>
       <m:oMath>
         <m:r>
           <w:rPr>
-            <w:rFonts w:ascii="Cambria Math" w:hAnsi="Cambria Math" w:cs="AppleSystemUIFontBold"/>
+            <w:rFonts w:ascii="Cambria Math" w:hAnsi="Cambria Math" w:cstheme="minorHAnsi"/>
           </w:rPr>
           <m:t xml:space="preserve"> </m:t>
         </m:r>
@@ -1152,7 +1234,7 @@
           <m:sSubPr>
             <m:ctrlPr>
               <w:rPr>
-                <w:rFonts w:ascii="Cambria Math" w:hAnsi="Cambria Math" w:cs="AppleSystemUIFontBold"/>
+                <w:rFonts w:ascii="Cambria Math" w:hAnsi="Cambria Math" w:cstheme="minorHAnsi"/>
                 <w:i/>
               </w:rPr>
             </m:ctrlPr>
@@ -1160,7 +1242,7 @@
           <m:e>
             <m:r>
               <w:rPr>
-                <w:rFonts w:ascii="Cambria Math" w:hAnsi="Cambria Math" w:cs="AppleSystemUIFontBold"/>
+                <w:rFonts w:ascii="Cambria Math" w:hAnsi="Cambria Math" w:cstheme="minorHAnsi"/>
               </w:rPr>
               <m:t>n</m:t>
             </m:r>
@@ -1168,7 +1250,7 @@
           <m:sub>
             <m:r>
               <w:rPr>
-                <w:rFonts w:ascii="Cambria Math" w:hAnsi="Cambria Math" w:cs="AppleSystemUIFontBold"/>
+                <w:rFonts w:ascii="Cambria Math" w:hAnsi="Cambria Math" w:cstheme="minorHAnsi"/>
               </w:rPr>
               <m:t>2</m:t>
             </m:r>
@@ -1177,13 +1259,13 @@
       </m:oMath>
       <w:r>
         <w:rPr>
-          <w:rFonts w:ascii="AppleSystemUIFontBold" w:hAnsi="AppleSystemUIFontBold" w:cs="AppleSystemUIFontBold"/>
+          <w:rFonts w:asciiTheme="minorHAnsi" w:hAnsiTheme="minorHAnsi" w:cstheme="minorHAnsi"/>
         </w:rPr>
         <w:t xml:space="preserve"> can no longer communicate with each other. </w:t>
       </w:r>
       <w:r>
         <w:rPr>
-          <w:rFonts w:ascii="AppleSystemUIFontBold" w:hAnsi="AppleSystemUIFontBold" w:cs="AppleSystemUIFontBold"/>
+          <w:rFonts w:asciiTheme="minorHAnsi" w:hAnsiTheme="minorHAnsi" w:cstheme="minorHAnsi"/>
         </w:rPr>
         <w:t xml:space="preserve">Let function </w:t>
       </w:r>
@@ -1192,7 +1274,7 @@
           <m:sSubPr>
             <m:ctrlPr>
               <w:rPr>
-                <w:rFonts w:ascii="Cambria Math" w:hAnsi="Cambria Math" w:cs="AppleSystemUIFontBold"/>
+                <w:rFonts w:ascii="Cambria Math" w:hAnsi="Cambria Math" w:cstheme="minorHAnsi"/>
                 <w:i/>
               </w:rPr>
             </m:ctrlPr>
@@ -1200,7 +1282,7 @@
           <m:e>
             <m:r>
               <w:rPr>
-                <w:rFonts w:ascii="Cambria Math" w:hAnsi="Cambria Math" w:cs="AppleSystemUIFontBold"/>
+                <w:rFonts w:ascii="Cambria Math" w:hAnsi="Cambria Math" w:cstheme="minorHAnsi"/>
               </w:rPr>
               <m:t>f</m:t>
             </m:r>
@@ -1208,7 +1290,7 @@
           <m:sub>
             <m:r>
               <w:rPr>
-                <w:rFonts w:ascii="Cambria Math" w:hAnsi="Cambria Math" w:cs="AppleSystemUIFontBold"/>
+                <w:rFonts w:ascii="Cambria Math" w:hAnsi="Cambria Math" w:cstheme="minorHAnsi"/>
               </w:rPr>
               <m:t>1</m:t>
             </m:r>
@@ -1217,7 +1299,7 @@
       </m:oMath>
       <w:r>
         <w:rPr>
-          <w:rFonts w:ascii="AppleSystemUIFontBold" w:hAnsi="AppleSystemUIFontBold" w:cs="AppleSystemUIFontBold"/>
+          <w:rFonts w:asciiTheme="minorHAnsi" w:hAnsiTheme="minorHAnsi" w:cstheme="minorHAnsi"/>
         </w:rPr>
         <w:t xml:space="preserve"> write data to </w:t>
       </w:r>
@@ -1226,7 +1308,7 @@
           <m:sSubPr>
             <m:ctrlPr>
               <w:rPr>
-                <w:rFonts w:ascii="Cambria Math" w:hAnsi="Cambria Math" w:cs="AppleSystemUIFontBold"/>
+                <w:rFonts w:ascii="Cambria Math" w:hAnsi="Cambria Math" w:cstheme="minorHAnsi"/>
                 <w:i/>
               </w:rPr>
             </m:ctrlPr>
@@ -1234,7 +1316,7 @@
           <m:e>
             <m:r>
               <w:rPr>
-                <w:rFonts w:ascii="Cambria Math" w:hAnsi="Cambria Math" w:cs="AppleSystemUIFontBold"/>
+                <w:rFonts w:ascii="Cambria Math" w:hAnsi="Cambria Math" w:cstheme="minorHAnsi"/>
               </w:rPr>
               <m:t>n</m:t>
             </m:r>
@@ -1242,7 +1324,7 @@
           <m:sub>
             <m:r>
               <w:rPr>
-                <w:rFonts w:ascii="Cambria Math" w:hAnsi="Cambria Math" w:cs="AppleSystemUIFontBold"/>
+                <w:rFonts w:ascii="Cambria Math" w:hAnsi="Cambria Math" w:cstheme="minorHAnsi"/>
               </w:rPr>
               <m:t>1</m:t>
             </m:r>
@@ -1251,19 +1333,19 @@
       </m:oMath>
       <w:r>
         <w:rPr>
-          <w:rFonts w:ascii="AppleSystemUIFontBold" w:hAnsi="AppleSystemUIFontBold" w:cs="AppleSystemUIFontBold"/>
+          <w:rFonts w:asciiTheme="minorHAnsi" w:hAnsiTheme="minorHAnsi" w:cstheme="minorHAnsi"/>
         </w:rPr>
         <w:t>. Later,</w:t>
       </w:r>
       <w:r>
         <w:rPr>
-          <w:rFonts w:ascii="AppleSystemUIFontBold" w:hAnsi="AppleSystemUIFontBold" w:cs="AppleSystemUIFontBold"/>
+          <w:rFonts w:asciiTheme="minorHAnsi" w:hAnsiTheme="minorHAnsi" w:cstheme="minorHAnsi"/>
         </w:rPr>
         <w:t xml:space="preserve"> let</w:t>
       </w:r>
       <w:r>
         <w:rPr>
-          <w:rFonts w:ascii="AppleSystemUIFontBold" w:hAnsi="AppleSystemUIFontBold" w:cs="AppleSystemUIFontBold"/>
+          <w:rFonts w:asciiTheme="minorHAnsi" w:hAnsiTheme="minorHAnsi" w:cstheme="minorHAnsi"/>
         </w:rPr>
         <w:t xml:space="preserve"> </w:t>
       </w:r>
@@ -1272,7 +1354,7 @@
           <m:sSubPr>
             <m:ctrlPr>
               <w:rPr>
-                <w:rFonts w:ascii="Cambria Math" w:hAnsi="Cambria Math" w:cs="AppleSystemUIFontBold"/>
+                <w:rFonts w:ascii="Cambria Math" w:hAnsi="Cambria Math" w:cstheme="minorHAnsi"/>
                 <w:i/>
               </w:rPr>
             </m:ctrlPr>
@@ -1280,7 +1362,7 @@
           <m:e>
             <m:r>
               <w:rPr>
-                <w:rFonts w:ascii="Cambria Math" w:hAnsi="Cambria Math" w:cs="AppleSystemUIFontBold"/>
+                <w:rFonts w:ascii="Cambria Math" w:hAnsi="Cambria Math" w:cstheme="minorHAnsi"/>
               </w:rPr>
               <m:t>f</m:t>
             </m:r>
@@ -1288,7 +1370,7 @@
           <m:sub>
             <m:r>
               <w:rPr>
-                <w:rFonts w:ascii="Cambria Math" w:hAnsi="Cambria Math" w:cs="AppleSystemUIFontBold"/>
+                <w:rFonts w:ascii="Cambria Math" w:hAnsi="Cambria Math" w:cstheme="minorHAnsi"/>
               </w:rPr>
               <m:t>2</m:t>
             </m:r>
@@ -1297,7 +1379,7 @@
       </m:oMath>
       <w:r>
         <w:rPr>
-          <w:rFonts w:ascii="AppleSystemUIFontBold" w:hAnsi="AppleSystemUIFontBold" w:cs="AppleSystemUIFontBold"/>
+          <w:rFonts w:asciiTheme="minorHAnsi" w:hAnsiTheme="minorHAnsi" w:cstheme="minorHAnsi"/>
         </w:rPr>
         <w:t xml:space="preserve"> read from </w:t>
       </w:r>
@@ -1306,7 +1388,7 @@
           <m:sSubPr>
             <m:ctrlPr>
               <w:rPr>
-                <w:rFonts w:ascii="Cambria Math" w:hAnsi="Cambria Math" w:cs="AppleSystemUIFontBold"/>
+                <w:rFonts w:ascii="Cambria Math" w:hAnsi="Cambria Math" w:cstheme="minorHAnsi"/>
                 <w:i/>
               </w:rPr>
             </m:ctrlPr>
@@ -1314,7 +1396,7 @@
           <m:e>
             <m:r>
               <w:rPr>
-                <w:rFonts w:ascii="Cambria Math" w:hAnsi="Cambria Math" w:cs="AppleSystemUIFontBold"/>
+                <w:rFonts w:ascii="Cambria Math" w:hAnsi="Cambria Math" w:cstheme="minorHAnsi"/>
               </w:rPr>
               <m:t>n</m:t>
             </m:r>
@@ -1322,7 +1404,7 @@
           <m:sub>
             <m:r>
               <w:rPr>
-                <w:rFonts w:ascii="Cambria Math" w:hAnsi="Cambria Math" w:cs="AppleSystemUIFontBold"/>
+                <w:rFonts w:ascii="Cambria Math" w:hAnsi="Cambria Math" w:cstheme="minorHAnsi"/>
               </w:rPr>
               <m:t>2</m:t>
             </m:r>
@@ -1331,7 +1413,7 @@
       </m:oMath>
       <w:r>
         <w:rPr>
-          <w:rFonts w:ascii="AppleSystemUIFontBold" w:hAnsi="AppleSystemUIFontBold" w:cs="AppleSystemUIFontBold"/>
+          <w:rFonts w:asciiTheme="minorHAnsi" w:hAnsiTheme="minorHAnsi" w:cstheme="minorHAnsi"/>
         </w:rPr>
         <w:t xml:space="preserve">. The value returned from </w:t>
       </w:r>
@@ -1340,7 +1422,7 @@
           <m:sSubPr>
             <m:ctrlPr>
               <w:rPr>
-                <w:rFonts w:ascii="Cambria Math" w:hAnsi="Cambria Math" w:cs="AppleSystemUIFontBold"/>
+                <w:rFonts w:ascii="Cambria Math" w:hAnsi="Cambria Math" w:cstheme="minorHAnsi"/>
                 <w:i/>
               </w:rPr>
             </m:ctrlPr>
@@ -1348,7 +1430,7 @@
           <m:e>
             <m:r>
               <w:rPr>
-                <w:rFonts w:ascii="Cambria Math" w:hAnsi="Cambria Math" w:cs="AppleSystemUIFontBold"/>
+                <w:rFonts w:ascii="Cambria Math" w:hAnsi="Cambria Math" w:cstheme="minorHAnsi"/>
               </w:rPr>
               <m:t>f</m:t>
             </m:r>
@@ -1356,7 +1438,7 @@
           <m:sub>
             <m:r>
               <w:rPr>
-                <w:rFonts w:ascii="Cambria Math" w:hAnsi="Cambria Math" w:cs="AppleSystemUIFontBold"/>
+                <w:rFonts w:ascii="Cambria Math" w:hAnsi="Cambria Math" w:cstheme="minorHAnsi"/>
               </w:rPr>
               <m:t>1</m:t>
             </m:r>
@@ -1365,7 +1447,7 @@
       </m:oMath>
       <w:r>
         <w:rPr>
-          <w:rFonts w:ascii="AppleSystemUIFontBold" w:hAnsi="AppleSystemUIFontBold" w:cs="AppleSystemUIFontBold"/>
+          <w:rFonts w:asciiTheme="minorHAnsi" w:hAnsiTheme="minorHAnsi" w:cstheme="minorHAnsi"/>
         </w:rPr>
         <w:t xml:space="preserve"> and </w:t>
       </w:r>
@@ -1374,7 +1456,7 @@
           <m:sSubPr>
             <m:ctrlPr>
               <w:rPr>
-                <w:rFonts w:ascii="Cambria Math" w:hAnsi="Cambria Math" w:cs="AppleSystemUIFontBold"/>
+                <w:rFonts w:ascii="Cambria Math" w:hAnsi="Cambria Math" w:cstheme="minorHAnsi"/>
                 <w:i/>
               </w:rPr>
             </m:ctrlPr>
@@ -1382,7 +1464,7 @@
           <m:e>
             <m:r>
               <w:rPr>
-                <w:rFonts w:ascii="Cambria Math" w:hAnsi="Cambria Math" w:cs="AppleSystemUIFontBold"/>
+                <w:rFonts w:ascii="Cambria Math" w:hAnsi="Cambria Math" w:cstheme="minorHAnsi"/>
               </w:rPr>
               <m:t>f</m:t>
             </m:r>
@@ -1390,7 +1472,7 @@
           <m:sub>
             <m:r>
               <w:rPr>
-                <w:rFonts w:ascii="Cambria Math" w:hAnsi="Cambria Math" w:cs="AppleSystemUIFontBold"/>
+                <w:rFonts w:ascii="Cambria Math" w:hAnsi="Cambria Math" w:cstheme="minorHAnsi"/>
               </w:rPr>
               <m:t>2</m:t>
             </m:r>
@@ -1399,26 +1481,26 @@
       </m:oMath>
       <w:r>
         <w:rPr>
-          <w:rFonts w:ascii="AppleSystemUIFontBold" w:hAnsi="AppleSystemUIFontBold" w:cs="AppleSystemUIFontBold"/>
+          <w:rFonts w:asciiTheme="minorHAnsi" w:hAnsiTheme="minorHAnsi" w:cstheme="minorHAnsi"/>
         </w:rPr>
         <w:t>will be the same.</w:t>
       </w:r>
       <w:r>
         <w:rPr>
-          <w:rFonts w:ascii="AppleSystemUIFontBold" w:hAnsi="AppleSystemUIFontBold" w:cs="AppleSystemUIFontBold"/>
+          <w:rFonts w:asciiTheme="minorHAnsi" w:hAnsiTheme="minorHAnsi" w:cstheme="minorHAnsi"/>
         </w:rPr>
         <w:t xml:space="preserve"> Thus, this system is not consistent. </w:t>
       </w:r>
       <w:r>
         <w:rPr>
           <w:rStyle w:val="FootnoteReference"/>
-          <w:rFonts w:ascii="AppleSystemUIFontBold" w:hAnsi="AppleSystemUIFontBold" w:cs="AppleSystemUIFontBold"/>
-        </w:rPr>
-        <w:footnoteReference w:id="14"/>
-      </w:r>
-      <w:r>
-        <w:rPr>
-          <w:rFonts w:ascii="AppleSystemUIFontBold" w:hAnsi="AppleSystemUIFontBold" w:cs="AppleSystemUIFontBold"/>
+          <w:rFonts w:asciiTheme="minorHAnsi" w:hAnsiTheme="minorHAnsi" w:cstheme="minorHAnsi"/>
+        </w:rPr>
+        <w:footnoteReference w:id="15"/>
+      </w:r>
+      <w:r>
+        <w:rPr>
+          <w:rFonts w:asciiTheme="minorHAnsi" w:hAnsiTheme="minorHAnsi" w:cstheme="minorHAnsi"/>
         </w:rPr>
         <w:t xml:space="preserve"> </w:t>
       </w:r>
@@ -1429,7 +1511,7 @@
         <w:autoSpaceDN w:val="0"/>
         <w:adjustRightInd w:val="0"/>
         <w:rPr>
-          <w:rFonts w:ascii="AppleSystemUIFontBold" w:hAnsi="AppleSystemUIFontBold" w:cs="AppleSystemUIFontBold"/>
+          <w:rFonts w:asciiTheme="minorHAnsi" w:hAnsiTheme="minorHAnsi" w:cstheme="minorHAnsi"/>
         </w:rPr>
       </w:pPr>
     </w:p>
@@ -1439,64 +1521,57 @@
         <w:autoSpaceDN w:val="0"/>
         <w:adjustRightInd w:val="0"/>
         <w:rPr>
-          <w:rFonts w:ascii="AppleSystemUIFontBold" w:hAnsi="AppleSystemUIFontBold" w:cs="AppleSystemUIFontBold"/>
-        </w:rPr>
-      </w:pPr>
-      <w:r>
-        <w:rPr>
-          <w:rFonts w:ascii="AppleSystemUIFontBold" w:hAnsi="AppleSystemUIFontBold" w:cs="AppleSystemUIFontBold"/>
+          <w:rFonts w:asciiTheme="minorHAnsi" w:hAnsiTheme="minorHAnsi" w:cstheme="minorHAnsi"/>
+        </w:rPr>
+      </w:pPr>
+      <w:r>
+        <w:rPr>
+          <w:rFonts w:asciiTheme="minorHAnsi" w:hAnsiTheme="minorHAnsi" w:cstheme="minorHAnsi"/>
         </w:rPr>
         <w:t>Second, in a distributed system it is impossible for a read/write data object to be available in all executions and consentient in all executions in which no data is lost.</w:t>
       </w:r>
       <w:r>
         <w:rPr>
-          <w:rFonts w:ascii="AppleSystemUIFontBold" w:hAnsi="AppleSystemUIFontBold" w:cs="AppleSystemUIFontBold"/>
+          <w:rFonts w:asciiTheme="minorHAnsi" w:hAnsiTheme="minorHAnsi" w:cstheme="minorHAnsi"/>
         </w:rPr>
         <w:t xml:space="preserve"> Let us again discuss</w:t>
       </w:r>
       <w:r>
         <w:rPr>
-          <w:rFonts w:ascii="AppleSystemUIFontBold" w:hAnsi="AppleSystemUIFontBold" w:cs="AppleSystemUIFontBold"/>
+          <w:rFonts w:asciiTheme="minorHAnsi" w:hAnsiTheme="minorHAnsi" w:cstheme="minorHAnsi"/>
         </w:rPr>
         <w:t xml:space="preserve"> the </w:t>
       </w:r>
       <w:r>
         <w:rPr>
-          <w:rFonts w:ascii="AppleSystemUIFontBold" w:hAnsi="AppleSystemUIFontBold" w:cs="AppleSystemUIFontBold"/>
+          <w:rFonts w:asciiTheme="minorHAnsi" w:hAnsiTheme="minorHAnsi" w:cstheme="minorHAnsi"/>
         </w:rPr>
         <w:t>high-level</w:t>
       </w:r>
       <w:r>
         <w:rPr>
-          <w:rFonts w:ascii="AppleSystemUIFontBold" w:hAnsi="AppleSystemUIFontBold" w:cs="AppleSystemUIFontBold"/>
-        </w:rPr>
-        <w:t xml:space="preserve"> </w:t>
-      </w:r>
-      <w:r>
-        <w:rPr>
-          <w:rFonts w:ascii="AppleSystemUIFontBold" w:hAnsi="AppleSystemUIFontBold" w:cs="AppleSystemUIFontBold"/>
-        </w:rPr>
-        <w:t xml:space="preserve">ideas of the proof. First, note that the algorithm cannot determine if a message is lost or if its transmission through the network is facing some arbitrary delay. Thus, if the algorithm guarantees atomic consistency for all transactions in which no messages are lost, it must also </w:t>
-      </w:r>
-      <w:r>
-        <w:rPr>
-          <w:rFonts w:ascii="AppleSystemUIFontBold" w:hAnsi="AppleSystemUIFontBold" w:cs="AppleSystemUIFontBold"/>
-        </w:rPr>
-        <w:lastRenderedPageBreak/>
-        <w:t>guarantee atomic consistency in all executions</w:t>
-      </w:r>
-      <w:r>
-        <w:rPr>
-          <w:rFonts w:ascii="AppleSystemUIFontBold" w:hAnsi="AppleSystemUIFontBold" w:cs="AppleSystemUIFontBold"/>
+          <w:rFonts w:asciiTheme="minorHAnsi" w:hAnsiTheme="minorHAnsi" w:cstheme="minorHAnsi"/>
+        </w:rPr>
+        <w:t xml:space="preserve"> </w:t>
+      </w:r>
+      <w:r>
+        <w:rPr>
+          <w:rFonts w:asciiTheme="minorHAnsi" w:hAnsiTheme="minorHAnsi" w:cstheme="minorHAnsi"/>
+        </w:rPr>
+        <w:t>ideas of the proof. First, note that the algorithm cannot determine if a message is lost or if its transmission through the network is facing some arbitrary delay. Thus, if the algorithm guarantees atomic consistency for all transactions in which no messages are lost, it must also guarantee atomic consistency in all executions</w:t>
+      </w:r>
+      <w:r>
+        <w:rPr>
+          <w:rFonts w:asciiTheme="minorHAnsi" w:hAnsiTheme="minorHAnsi" w:cstheme="minorHAnsi"/>
         </w:rPr>
         <w:t xml:space="preserve">. However, our first proof showed that a network cannot guarantee availability and atomic consistency in all fair executions. Thus, the network is unable to guarantee availability in all fair executions and atomic consistency in only fair executions with no message loss. </w:t>
       </w:r>
       <w:r>
         <w:rPr>
           <w:rStyle w:val="FootnoteReference"/>
-          <w:rFonts w:ascii="AppleSystemUIFontBold" w:hAnsi="AppleSystemUIFontBold" w:cs="AppleSystemUIFontBold"/>
-        </w:rPr>
-        <w:footnoteReference w:id="15"/>
+          <w:rFonts w:asciiTheme="minorHAnsi" w:hAnsiTheme="minorHAnsi" w:cstheme="minorHAnsi"/>
+        </w:rPr>
+        <w:footnoteReference w:id="16"/>
       </w:r>
     </w:p>
     <w:p>
@@ -1505,7 +1580,7 @@
         <w:autoSpaceDN w:val="0"/>
         <w:adjustRightInd w:val="0"/>
         <w:rPr>
-          <w:rFonts w:ascii="AppleSystemUIFontBold" w:hAnsi="AppleSystemUIFontBold" w:cs="AppleSystemUIFontBold"/>
+          <w:rFonts w:asciiTheme="minorHAnsi" w:hAnsiTheme="minorHAnsi" w:cstheme="minorHAnsi"/>
         </w:rPr>
       </w:pPr>
     </w:p>
@@ -1515,14 +1590,14 @@
         <w:autoSpaceDN w:val="0"/>
         <w:adjustRightInd w:val="0"/>
         <w:rPr>
-          <w:rFonts w:ascii="AppleSystemUIFontBold" w:hAnsi="AppleSystemUIFontBold" w:cs="AppleSystemUIFontBold"/>
+          <w:rFonts w:asciiTheme="minorHAnsi" w:hAnsiTheme="minorHAnsi" w:cstheme="minorHAnsi"/>
           <w:b/>
           <w:bCs/>
         </w:rPr>
       </w:pPr>
       <w:r>
         <w:rPr>
-          <w:rFonts w:ascii="AppleSystemUIFontBold" w:hAnsi="AppleSystemUIFontBold" w:cs="AppleSystemUIFontBold"/>
+          <w:rFonts w:asciiTheme="minorHAnsi" w:hAnsiTheme="minorHAnsi" w:cstheme="minorHAnsi"/>
           <w:b/>
           <w:bCs/>
         </w:rPr>
@@ -1535,7 +1610,7 @@
         <w:autoSpaceDN w:val="0"/>
         <w:adjustRightInd w:val="0"/>
         <w:rPr>
-          <w:rFonts w:ascii="AppleSystemUIFontBold" w:hAnsi="AppleSystemUIFontBold" w:cs="AppleSystemUIFontBold"/>
+          <w:rFonts w:asciiTheme="minorHAnsi" w:hAnsiTheme="minorHAnsi" w:cstheme="minorHAnsi"/>
           <w:b/>
           <w:bCs/>
         </w:rPr>
@@ -1547,74 +1622,74 @@
         <w:autoSpaceDN w:val="0"/>
         <w:adjustRightInd w:val="0"/>
         <w:rPr>
-          <w:rFonts w:ascii="AppleSystemUIFontBold" w:hAnsi="AppleSystemUIFontBold" w:cs="AppleSystemUIFontBold"/>
-        </w:rPr>
-      </w:pPr>
-      <w:r>
-        <w:rPr>
-          <w:rFonts w:ascii="AppleSystemUIFontBold" w:hAnsi="AppleSystemUIFontBold" w:cs="AppleSystemUIFontBold"/>
+          <w:rFonts w:asciiTheme="minorHAnsi" w:hAnsiTheme="minorHAnsi" w:cstheme="minorHAnsi"/>
+        </w:rPr>
+      </w:pPr>
+      <w:r>
+        <w:rPr>
+          <w:rFonts w:asciiTheme="minorHAnsi" w:hAnsiTheme="minorHAnsi" w:cstheme="minorHAnsi"/>
         </w:rPr>
         <w:t xml:space="preserve">Let us remember that up until the </w:t>
       </w:r>
       <w:r>
         <w:rPr>
-          <w:rFonts w:ascii="AppleSystemUIFontBold" w:hAnsi="AppleSystemUIFontBold" w:cs="AppleSystemUIFontBold"/>
+          <w:rFonts w:asciiTheme="minorHAnsi" w:hAnsiTheme="minorHAnsi" w:cstheme="minorHAnsi"/>
         </w:rPr>
         <w:t>mid-</w:t>
       </w:r>
       <w:r>
         <w:rPr>
-          <w:rFonts w:ascii="AppleSystemUIFontBold" w:hAnsi="AppleSystemUIFontBold" w:cs="AppleSystemUIFontBold"/>
+          <w:rFonts w:asciiTheme="minorHAnsi" w:hAnsiTheme="minorHAnsi" w:cstheme="minorHAnsi"/>
         </w:rPr>
         <w:t xml:space="preserve">1990’s the standard belief was that </w:t>
       </w:r>
       <w:r>
         <w:rPr>
-          <w:rFonts w:ascii="AppleSystemUIFontBold" w:hAnsi="AppleSystemUIFontBold" w:cs="AppleSystemUIFontBold"/>
+          <w:rFonts w:asciiTheme="minorHAnsi" w:hAnsiTheme="minorHAnsi" w:cstheme="minorHAnsi"/>
         </w:rPr>
         <w:t xml:space="preserve">distributed systems </w:t>
       </w:r>
       <w:r>
         <w:rPr>
-          <w:rFonts w:ascii="AppleSystemUIFontBold" w:hAnsi="AppleSystemUIFontBold" w:cs="AppleSystemUIFontBold"/>
+          <w:rFonts w:asciiTheme="minorHAnsi" w:hAnsiTheme="minorHAnsi" w:cstheme="minorHAnsi"/>
         </w:rPr>
         <w:t xml:space="preserve">should </w:t>
       </w:r>
       <w:r>
         <w:rPr>
-          <w:rFonts w:ascii="AppleSystemUIFontBold" w:hAnsi="AppleSystemUIFontBold" w:cs="AppleSystemUIFontBold"/>
+          <w:rFonts w:asciiTheme="minorHAnsi" w:hAnsiTheme="minorHAnsi" w:cstheme="minorHAnsi"/>
         </w:rPr>
         <w:t>aim for distribution transparency</w:t>
       </w:r>
       <w:r>
         <w:rPr>
-          <w:rFonts w:ascii="AppleSystemUIFontBold" w:hAnsi="AppleSystemUIFontBold" w:cs="AppleSystemUIFontBold"/>
+          <w:rFonts w:asciiTheme="minorHAnsi" w:hAnsiTheme="minorHAnsi" w:cstheme="minorHAnsi"/>
         </w:rPr>
         <w:t xml:space="preserve">, that is, </w:t>
       </w:r>
       <w:r>
         <w:rPr>
-          <w:rFonts w:ascii="AppleSystemUIFontBold" w:hAnsi="AppleSystemUIFontBold" w:cs="AppleSystemUIFontBold"/>
+          <w:rFonts w:asciiTheme="minorHAnsi" w:hAnsiTheme="minorHAnsi" w:cstheme="minorHAnsi"/>
         </w:rPr>
         <w:t>it is better to fail than break consistency.</w:t>
       </w:r>
       <w:r>
         <w:rPr>
           <w:rStyle w:val="FootnoteReference"/>
-          <w:rFonts w:ascii="AppleSystemUIFontBold" w:hAnsi="AppleSystemUIFontBold" w:cs="AppleSystemUIFontBold"/>
-        </w:rPr>
-        <w:t xml:space="preserve"> </w:t>
-      </w:r>
-      <w:r>
-        <w:rPr>
-          <w:rStyle w:val="FootnoteReference"/>
-          <w:rFonts w:ascii="AppleSystemUIFontBold" w:hAnsi="AppleSystemUIFontBold" w:cs="AppleSystemUIFontBold"/>
-        </w:rPr>
-        <w:footnoteReference w:id="16"/>
-      </w:r>
-      <w:r>
-        <w:rPr>
-          <w:rFonts w:ascii="AppleSystemUIFontBold" w:hAnsi="AppleSystemUIFontBold" w:cs="AppleSystemUIFontBold"/>
+          <w:rFonts w:asciiTheme="minorHAnsi" w:hAnsiTheme="minorHAnsi" w:cstheme="minorHAnsi"/>
+        </w:rPr>
+        <w:t xml:space="preserve"> </w:t>
+      </w:r>
+      <w:r>
+        <w:rPr>
+          <w:rStyle w:val="FootnoteReference"/>
+          <w:rFonts w:asciiTheme="minorHAnsi" w:hAnsiTheme="minorHAnsi" w:cstheme="minorHAnsi"/>
+        </w:rPr>
+        <w:footnoteReference w:id="17"/>
+      </w:r>
+      <w:r>
+        <w:rPr>
+          <w:rFonts w:asciiTheme="minorHAnsi" w:hAnsiTheme="minorHAnsi" w:cstheme="minorHAnsi"/>
         </w:rPr>
         <w:t xml:space="preserve"> </w:t>
       </w:r>
@@ -1625,7 +1700,7 @@
         <w:autoSpaceDN w:val="0"/>
         <w:adjustRightInd w:val="0"/>
         <w:rPr>
-          <w:rFonts w:ascii="AppleSystemUIFontBold" w:hAnsi="AppleSystemUIFontBold" w:cs="AppleSystemUIFontBold"/>
+          <w:rFonts w:asciiTheme="minorHAnsi" w:hAnsiTheme="minorHAnsi" w:cstheme="minorHAnsi"/>
         </w:rPr>
       </w:pPr>
     </w:p>
@@ -1635,125 +1710,125 @@
         <w:autoSpaceDN w:val="0"/>
         <w:adjustRightInd w:val="0"/>
         <w:rPr>
-          <w:rFonts w:ascii="AppleSystemUIFontBold" w:hAnsi="AppleSystemUIFontBold" w:cs="AppleSystemUIFontBold"/>
-        </w:rPr>
-      </w:pPr>
-      <w:r>
-        <w:rPr>
-          <w:rFonts w:ascii="AppleSystemUIFontBold" w:hAnsi="AppleSystemUIFontBold" w:cs="AppleSystemUIFontBold"/>
+          <w:rFonts w:asciiTheme="minorHAnsi" w:hAnsiTheme="minorHAnsi" w:cstheme="minorHAnsi"/>
+        </w:rPr>
+      </w:pPr>
+      <w:r>
+        <w:rPr>
+          <w:rFonts w:asciiTheme="minorHAnsi" w:hAnsiTheme="minorHAnsi" w:cstheme="minorHAnsi"/>
         </w:rPr>
         <w:t xml:space="preserve">However, as </w:t>
       </w:r>
       <w:r>
         <w:rPr>
-          <w:rFonts w:ascii="AppleSystemUIFontBold" w:hAnsi="AppleSystemUIFontBold" w:cs="AppleSystemUIFontBold"/>
+          <w:rFonts w:asciiTheme="minorHAnsi" w:hAnsiTheme="minorHAnsi" w:cstheme="minorHAnsi"/>
         </w:rPr>
         <w:t xml:space="preserve">the internet grew and </w:t>
       </w:r>
       <w:r>
         <w:rPr>
-          <w:rFonts w:ascii="AppleSystemUIFontBold" w:hAnsi="AppleSystemUIFontBold" w:cs="AppleSystemUIFontBold"/>
+          <w:rFonts w:asciiTheme="minorHAnsi" w:hAnsiTheme="minorHAnsi" w:cstheme="minorHAnsi"/>
         </w:rPr>
         <w:t>di</w:t>
       </w:r>
       <w:r>
         <w:rPr>
-          <w:rFonts w:ascii="AppleSystemUIFontBold" w:hAnsi="AppleSystemUIFontBold" w:cs="AppleSystemUIFontBold"/>
+          <w:rFonts w:asciiTheme="minorHAnsi" w:hAnsiTheme="minorHAnsi" w:cstheme="minorHAnsi"/>
         </w:rPr>
         <w:t xml:space="preserve">stributed systems </w:t>
       </w:r>
       <w:r>
         <w:rPr>
-          <w:rFonts w:ascii="AppleSystemUIFontBold" w:hAnsi="AppleSystemUIFontBold" w:cs="AppleSystemUIFontBold"/>
+          <w:rFonts w:asciiTheme="minorHAnsi" w:hAnsiTheme="minorHAnsi" w:cstheme="minorHAnsi"/>
         </w:rPr>
         <w:t>became an increasingly popular and important tool to everyday life</w:t>
       </w:r>
       <w:r>
         <w:rPr>
-          <w:rFonts w:ascii="AppleSystemUIFontBold" w:hAnsi="AppleSystemUIFontBold" w:cs="AppleSystemUIFontBold"/>
+          <w:rFonts w:asciiTheme="minorHAnsi" w:hAnsiTheme="minorHAnsi" w:cstheme="minorHAnsi"/>
         </w:rPr>
         <w:t xml:space="preserve"> – sites like UseNet, a messaging board to exchange information on threaded topics </w:t>
       </w:r>
       <w:r>
         <w:rPr>
           <w:rStyle w:val="FootnoteReference"/>
-          <w:rFonts w:ascii="AppleSystemUIFontBold" w:hAnsi="AppleSystemUIFontBold" w:cs="AppleSystemUIFontBold"/>
-        </w:rPr>
-        <w:footnoteReference w:id="17"/>
-      </w:r>
-      <w:r>
-        <w:rPr>
-          <w:rFonts w:ascii="AppleSystemUIFontBold" w:hAnsi="AppleSystemUIFontBold" w:cs="AppleSystemUIFontBold"/>
+          <w:rFonts w:asciiTheme="minorHAnsi" w:hAnsiTheme="minorHAnsi" w:cstheme="minorHAnsi"/>
+        </w:rPr>
+        <w:footnoteReference w:id="18"/>
+      </w:r>
+      <w:r>
+        <w:rPr>
+          <w:rFonts w:asciiTheme="minorHAnsi" w:hAnsiTheme="minorHAnsi" w:cstheme="minorHAnsi"/>
         </w:rPr>
         <w:t xml:space="preserve"> </w:t>
       </w:r>
       <w:proofErr w:type="gramStart"/>
       <w:r>
         <w:rPr>
-          <w:rFonts w:ascii="AppleSystemUIFontBold" w:hAnsi="AppleSystemUIFontBold" w:cs="AppleSystemUIFontBold"/>
+          <w:rFonts w:asciiTheme="minorHAnsi" w:hAnsiTheme="minorHAnsi" w:cstheme="minorHAnsi"/>
         </w:rPr>
         <w:t>–</w:t>
       </w:r>
       <w:r>
         <w:rPr>
-          <w:rFonts w:ascii="AppleSystemUIFontBold" w:hAnsi="AppleSystemUIFontBold" w:cs="AppleSystemUIFontBold"/>
-        </w:rPr>
-        <w:t xml:space="preserve"> </w:t>
-      </w:r>
-      <w:r>
-        <w:rPr>
-          <w:rFonts w:ascii="AppleSystemUIFontBold" w:hAnsi="AppleSystemUIFontBold" w:cs="AppleSystemUIFontBold"/>
+          <w:rFonts w:asciiTheme="minorHAnsi" w:hAnsiTheme="minorHAnsi" w:cstheme="minorHAnsi"/>
+        </w:rPr>
+        <w:t xml:space="preserve"> </w:t>
+      </w:r>
+      <w:r>
+        <w:rPr>
+          <w:rFonts w:asciiTheme="minorHAnsi" w:hAnsiTheme="minorHAnsi" w:cstheme="minorHAnsi"/>
         </w:rPr>
         <w:t>,</w:t>
       </w:r>
       <w:proofErr w:type="gramEnd"/>
       <w:r>
         <w:rPr>
-          <w:rFonts w:ascii="AppleSystemUIFontBold" w:hAnsi="AppleSystemUIFontBold" w:cs="AppleSystemUIFontBold"/>
+          <w:rFonts w:asciiTheme="minorHAnsi" w:hAnsiTheme="minorHAnsi" w:cstheme="minorHAnsi"/>
         </w:rPr>
         <w:t xml:space="preserve"> the idea of systems being unavailable became increasingly less tolerable. </w:t>
       </w:r>
       <w:r>
         <w:rPr>
           <w:rStyle w:val="FootnoteReference"/>
-          <w:rFonts w:ascii="AppleSystemUIFontBold" w:hAnsi="AppleSystemUIFontBold" w:cs="AppleSystemUIFontBold"/>
-        </w:rPr>
-        <w:footnoteReference w:id="18"/>
-      </w:r>
-      <w:r>
-        <w:rPr>
-          <w:rFonts w:ascii="AppleSystemUIFontBold" w:hAnsi="AppleSystemUIFontBold" w:cs="AppleSystemUIFontBold"/>
-        </w:rPr>
-        <w:t xml:space="preserve"> </w:t>
-      </w:r>
-      <w:r>
-        <w:rPr>
-          <w:rFonts w:ascii="AppleSystemUIFontBold" w:hAnsi="AppleSystemUIFontBold" w:cs="AppleSystemUIFontBold"/>
+          <w:rFonts w:asciiTheme="minorHAnsi" w:hAnsiTheme="minorHAnsi" w:cstheme="minorHAnsi"/>
+        </w:rPr>
+        <w:footnoteReference w:id="19"/>
+      </w:r>
+      <w:r>
+        <w:rPr>
+          <w:rFonts w:asciiTheme="minorHAnsi" w:hAnsiTheme="minorHAnsi" w:cstheme="minorHAnsi"/>
+        </w:rPr>
+        <w:t xml:space="preserve"> </w:t>
+      </w:r>
+      <w:r>
+        <w:rPr>
+          <w:rFonts w:asciiTheme="minorHAnsi" w:hAnsiTheme="minorHAnsi" w:cstheme="minorHAnsi"/>
           <w:highlight w:val="yellow"/>
         </w:rPr>
         <w:t>MAYBE A GRAPH OF USE OF INTERNET AND SIZE OF DISTRIBUTED SYSTEMS</w:t>
       </w:r>
       <w:r>
         <w:rPr>
-          <w:rFonts w:ascii="AppleSystemUIFontBold" w:hAnsi="AppleSystemUIFontBold" w:cs="AppleSystemUIFontBold"/>
-        </w:rPr>
-        <w:t xml:space="preserve"> </w:t>
-      </w:r>
-      <w:r>
-        <w:rPr>
-          <w:rFonts w:ascii="AppleSystemUIFontBold" w:hAnsi="AppleSystemUIFontBold" w:cs="AppleSystemUIFontBold"/>
+          <w:rFonts w:asciiTheme="minorHAnsi" w:hAnsiTheme="minorHAnsi" w:cstheme="minorHAnsi"/>
+        </w:rPr>
+        <w:t xml:space="preserve"> </w:t>
+      </w:r>
+      <w:r>
+        <w:rPr>
+          <w:rFonts w:asciiTheme="minorHAnsi" w:hAnsiTheme="minorHAnsi" w:cstheme="minorHAnsi"/>
         </w:rPr>
         <w:t xml:space="preserve">Thus, </w:t>
       </w:r>
       <w:r>
         <w:rPr>
-          <w:rFonts w:ascii="AppleSystemUIFontBold" w:hAnsi="AppleSystemUIFontBold" w:cs="AppleSystemUIFontBold"/>
+          <w:rFonts w:asciiTheme="minorHAnsi" w:hAnsiTheme="minorHAnsi" w:cstheme="minorHAnsi"/>
         </w:rPr>
         <w:t xml:space="preserve">the industry’s mindset began to shift </w:t>
       </w:r>
       <w:r>
         <w:rPr>
-          <w:rFonts w:ascii="AppleSystemUIFontBold" w:hAnsi="AppleSystemUIFontBold" w:cs="AppleSystemUIFontBold"/>
+          <w:rFonts w:asciiTheme="minorHAnsi" w:hAnsiTheme="minorHAnsi" w:cstheme="minorHAnsi"/>
         </w:rPr>
         <w:t xml:space="preserve">from one prioritizing consistency to one prioritizing availability. </w:t>
       </w:r>
@@ -1764,7 +1839,7 @@
         <w:autoSpaceDN w:val="0"/>
         <w:adjustRightInd w:val="0"/>
         <w:rPr>
-          <w:rFonts w:ascii="AppleSystemUIFontBold" w:hAnsi="AppleSystemUIFontBold" w:cs="AppleSystemUIFontBold"/>
+          <w:rFonts w:asciiTheme="minorHAnsi" w:hAnsiTheme="minorHAnsi" w:cstheme="minorHAnsi"/>
         </w:rPr>
       </w:pPr>
     </w:p>
@@ -1774,80 +1849,80 @@
         <w:autoSpaceDN w:val="0"/>
         <w:adjustRightInd w:val="0"/>
         <w:rPr>
-          <w:rFonts w:ascii="AppleSystemUIFontBold" w:hAnsi="AppleSystemUIFontBold" w:cs="AppleSystemUIFontBold"/>
-        </w:rPr>
-      </w:pPr>
-      <w:r>
-        <w:rPr>
-          <w:rFonts w:ascii="AppleSystemUIFontBold" w:hAnsi="AppleSystemUIFontBold" w:cs="AppleSystemUIFontBold"/>
+          <w:rFonts w:asciiTheme="minorHAnsi" w:hAnsiTheme="minorHAnsi" w:cstheme="minorHAnsi"/>
+        </w:rPr>
+      </w:pPr>
+      <w:r>
+        <w:rPr>
+          <w:rFonts w:asciiTheme="minorHAnsi" w:hAnsiTheme="minorHAnsi" w:cstheme="minorHAnsi"/>
         </w:rPr>
         <w:t xml:space="preserve">The CAP </w:t>
       </w:r>
       <w:r>
         <w:rPr>
-          <w:rFonts w:ascii="AppleSystemUIFontBold" w:hAnsi="AppleSystemUIFontBold" w:cs="AppleSystemUIFontBold"/>
+          <w:rFonts w:asciiTheme="minorHAnsi" w:hAnsiTheme="minorHAnsi" w:cstheme="minorHAnsi"/>
         </w:rPr>
         <w:t>T</w:t>
       </w:r>
       <w:r>
         <w:rPr>
-          <w:rFonts w:ascii="AppleSystemUIFontBold" w:hAnsi="AppleSystemUIFontBold" w:cs="AppleSystemUIFontBold"/>
+          <w:rFonts w:asciiTheme="minorHAnsi" w:hAnsiTheme="minorHAnsi" w:cstheme="minorHAnsi"/>
         </w:rPr>
         <w:t xml:space="preserve">heorem helped </w:t>
       </w:r>
       <w:r>
         <w:rPr>
-          <w:rFonts w:ascii="AppleSystemUIFontBold" w:hAnsi="AppleSystemUIFontBold" w:cs="AppleSystemUIFontBold"/>
+          <w:rFonts w:asciiTheme="minorHAnsi" w:hAnsiTheme="minorHAnsi" w:cstheme="minorHAnsi"/>
         </w:rPr>
         <w:t xml:space="preserve">researchers understand the tradeoffs that could be made to maintain availability. It </w:t>
       </w:r>
       <w:r>
         <w:rPr>
-          <w:rFonts w:ascii="AppleSystemUIFontBold" w:hAnsi="AppleSystemUIFontBold" w:cs="AppleSystemUIFontBold"/>
+          <w:rFonts w:asciiTheme="minorHAnsi" w:hAnsiTheme="minorHAnsi" w:cstheme="minorHAnsi"/>
         </w:rPr>
         <w:t>proved</w:t>
       </w:r>
       <w:r>
         <w:rPr>
-          <w:rFonts w:ascii="AppleSystemUIFontBold" w:hAnsi="AppleSystemUIFontBold" w:cs="AppleSystemUIFontBold"/>
+          <w:rFonts w:asciiTheme="minorHAnsi" w:hAnsiTheme="minorHAnsi" w:cstheme="minorHAnsi"/>
         </w:rPr>
         <w:t xml:space="preserve"> that </w:t>
       </w:r>
       <w:r>
         <w:rPr>
-          <w:rFonts w:ascii="AppleSystemUIFontBold" w:hAnsi="AppleSystemUIFontBold" w:cs="AppleSystemUIFontBold"/>
+          <w:rFonts w:asciiTheme="minorHAnsi" w:hAnsiTheme="minorHAnsi" w:cstheme="minorHAnsi"/>
         </w:rPr>
         <w:t>only two of the following three properties could be achieved in a distributed system</w:t>
       </w:r>
       <w:r>
         <w:rPr>
-          <w:rFonts w:ascii="AppleSystemUIFontBold" w:hAnsi="AppleSystemUIFontBold" w:cs="AppleSystemUIFontBold"/>
+          <w:rFonts w:asciiTheme="minorHAnsi" w:hAnsiTheme="minorHAnsi" w:cstheme="minorHAnsi"/>
         </w:rPr>
         <w:t>: data consistency, system availability, and tolerance to network partitions.</w:t>
       </w:r>
       <w:r>
         <w:rPr>
-          <w:rFonts w:ascii="AppleSystemUIFontBold" w:hAnsi="AppleSystemUIFontBold" w:cs="AppleSystemUIFontBold"/>
-        </w:rPr>
-        <w:t xml:space="preserve"> </w:t>
-      </w:r>
-      <w:r>
-        <w:rPr>
-          <w:rStyle w:val="FootnoteReference"/>
-          <w:rFonts w:ascii="AppleSystemUIFontBold" w:hAnsi="AppleSystemUIFontBold" w:cs="AppleSystemUIFontBold"/>
-        </w:rPr>
-        <w:footnoteReference w:id="19"/>
-      </w:r>
-      <w:r>
-        <w:rPr>
-          <w:rStyle w:val="FootnoteReference"/>
-          <w:rFonts w:ascii="AppleSystemUIFontBold" w:hAnsi="AppleSystemUIFontBold" w:cs="AppleSystemUIFontBold"/>
+          <w:rFonts w:asciiTheme="minorHAnsi" w:hAnsiTheme="minorHAnsi" w:cstheme="minorHAnsi"/>
+        </w:rPr>
+        <w:t xml:space="preserve"> </w:t>
+      </w:r>
+      <w:r>
+        <w:rPr>
+          <w:rStyle w:val="FootnoteReference"/>
+          <w:rFonts w:asciiTheme="minorHAnsi" w:hAnsiTheme="minorHAnsi" w:cstheme="minorHAnsi"/>
         </w:rPr>
         <w:footnoteReference w:id="20"/>
       </w:r>
       <w:r>
         <w:rPr>
-          <w:rFonts w:ascii="AppleSystemUIFontBold" w:hAnsi="AppleSystemUIFontBold" w:cs="AppleSystemUIFontBold"/>
+          <w:rStyle w:val="FootnoteReference"/>
+          <w:rFonts w:asciiTheme="minorHAnsi" w:hAnsiTheme="minorHAnsi" w:cstheme="minorHAnsi"/>
+        </w:rPr>
+        <w:footnoteReference w:id="21"/>
+      </w:r>
+      <w:r>
+        <w:rPr>
+          <w:rFonts w:asciiTheme="minorHAnsi" w:hAnsiTheme="minorHAnsi" w:cstheme="minorHAnsi"/>
         </w:rPr>
         <w:t xml:space="preserve"> </w:t>
       </w:r>
@@ -1858,7 +1933,7 @@
         <w:autoSpaceDN w:val="0"/>
         <w:adjustRightInd w:val="0"/>
         <w:rPr>
-          <w:rFonts w:ascii="AppleSystemUIFontBold" w:hAnsi="AppleSystemUIFontBold" w:cs="AppleSystemUIFontBold"/>
+          <w:rFonts w:asciiTheme="minorHAnsi" w:hAnsiTheme="minorHAnsi" w:cstheme="minorHAnsi"/>
         </w:rPr>
       </w:pPr>
     </w:p>
@@ -1868,93 +1943,93 @@
         <w:autoSpaceDN w:val="0"/>
         <w:adjustRightInd w:val="0"/>
         <w:rPr>
-          <w:rFonts w:ascii="AppleSystemUIFontBold" w:hAnsi="AppleSystemUIFontBold" w:cs="AppleSystemUIFontBold"/>
-        </w:rPr>
-      </w:pPr>
-      <w:r>
-        <w:rPr>
-          <w:rFonts w:ascii="AppleSystemUIFontBold" w:hAnsi="AppleSystemUIFontBold" w:cs="AppleSystemUIFontBold"/>
+          <w:rFonts w:asciiTheme="minorHAnsi" w:hAnsiTheme="minorHAnsi" w:cstheme="minorHAnsi"/>
+        </w:rPr>
+      </w:pPr>
+      <w:r>
+        <w:rPr>
+          <w:rFonts w:asciiTheme="minorHAnsi" w:hAnsiTheme="minorHAnsi" w:cstheme="minorHAnsi"/>
         </w:rPr>
         <w:t>Importantly, in large-scale distributed systems, network partitions are inevitabl</w:t>
       </w:r>
       <w:r>
         <w:rPr>
-          <w:rFonts w:ascii="AppleSystemUIFontBold" w:hAnsi="AppleSystemUIFontBold" w:cs="AppleSystemUIFontBold"/>
+          <w:rFonts w:asciiTheme="minorHAnsi" w:hAnsiTheme="minorHAnsi" w:cstheme="minorHAnsi"/>
         </w:rPr>
         <w:t xml:space="preserve">e </w:t>
       </w:r>
       <w:r>
         <w:rPr>
           <w:rStyle w:val="FootnoteReference"/>
-          <w:rFonts w:ascii="AppleSystemUIFontBold" w:hAnsi="AppleSystemUIFontBold" w:cs="AppleSystemUIFontBold"/>
-        </w:rPr>
-        <w:footnoteReference w:id="21"/>
-      </w:r>
-      <w:r>
-        <w:rPr>
-          <w:rFonts w:ascii="AppleSystemUIFontBold" w:hAnsi="AppleSystemUIFontBold" w:cs="AppleSystemUIFontBold"/>
+          <w:rFonts w:asciiTheme="minorHAnsi" w:hAnsiTheme="minorHAnsi" w:cstheme="minorHAnsi"/>
+        </w:rPr>
+        <w:footnoteReference w:id="22"/>
+      </w:r>
+      <w:r>
+        <w:rPr>
+          <w:rFonts w:asciiTheme="minorHAnsi" w:hAnsiTheme="minorHAnsi" w:cstheme="minorHAnsi"/>
         </w:rPr>
         <w:t xml:space="preserve"> and therefore, </w:t>
       </w:r>
       <w:r>
         <w:rPr>
-          <w:rFonts w:ascii="AppleSystemUIFontBold" w:hAnsi="AppleSystemUIFontBold" w:cs="AppleSystemUIFontBold"/>
+          <w:rFonts w:asciiTheme="minorHAnsi" w:hAnsiTheme="minorHAnsi" w:cstheme="minorHAnsi"/>
         </w:rPr>
         <w:t>it is impossible for large-scale distributed systems to maintain data consistency and system availability</w:t>
       </w:r>
       <w:r>
         <w:rPr>
-          <w:rFonts w:ascii="AppleSystemUIFontBold" w:hAnsi="AppleSystemUIFontBold" w:cs="AppleSystemUIFontBold"/>
+          <w:rFonts w:asciiTheme="minorHAnsi" w:hAnsiTheme="minorHAnsi" w:cstheme="minorHAnsi"/>
         </w:rPr>
         <w:t xml:space="preserve"> according to the CAP Theorem</w:t>
       </w:r>
       <w:r>
         <w:rPr>
-          <w:rFonts w:ascii="AppleSystemUIFontBold" w:hAnsi="AppleSystemUIFontBold" w:cs="AppleSystemUIFontBold"/>
+          <w:rFonts w:asciiTheme="minorHAnsi" w:hAnsiTheme="minorHAnsi" w:cstheme="minorHAnsi"/>
         </w:rPr>
         <w:t>.</w:t>
       </w:r>
       <w:r>
         <w:rPr>
-          <w:rFonts w:ascii="AppleSystemUIFontBold" w:hAnsi="AppleSystemUIFontBold" w:cs="AppleSystemUIFontBold"/>
-        </w:rPr>
-        <w:t xml:space="preserve"> </w:t>
-      </w:r>
-      <w:r>
-        <w:rPr>
-          <w:rStyle w:val="FootnoteReference"/>
-          <w:rFonts w:ascii="AppleSystemUIFontBold" w:hAnsi="AppleSystemUIFontBold" w:cs="AppleSystemUIFontBold"/>
-        </w:rPr>
-        <w:footnoteReference w:id="22"/>
-      </w:r>
-      <w:r>
-        <w:rPr>
-          <w:rStyle w:val="FootnoteReference"/>
-          <w:rFonts w:ascii="AppleSystemUIFontBold" w:hAnsi="AppleSystemUIFontBold" w:cs="AppleSystemUIFontBold"/>
+          <w:rFonts w:asciiTheme="minorHAnsi" w:hAnsiTheme="minorHAnsi" w:cstheme="minorHAnsi"/>
+        </w:rPr>
+        <w:t xml:space="preserve"> </w:t>
+      </w:r>
+      <w:r>
+        <w:rPr>
+          <w:rStyle w:val="FootnoteReference"/>
+          <w:rFonts w:asciiTheme="minorHAnsi" w:hAnsiTheme="minorHAnsi" w:cstheme="minorHAnsi"/>
         </w:rPr>
         <w:footnoteReference w:id="23"/>
       </w:r>
       <w:r>
         <w:rPr>
-          <w:rFonts w:ascii="AppleSystemUIFontBold" w:hAnsi="AppleSystemUIFontBold" w:cs="AppleSystemUIFontBold"/>
-        </w:rPr>
-        <w:t xml:space="preserve"> </w:t>
-      </w:r>
-      <w:r>
-        <w:rPr>
-          <w:rFonts w:ascii="AppleSystemUIFontBold" w:hAnsi="AppleSystemUIFontBold" w:cs="AppleSystemUIFontBold"/>
+          <w:rStyle w:val="FootnoteReference"/>
+          <w:rFonts w:asciiTheme="minorHAnsi" w:hAnsiTheme="minorHAnsi" w:cstheme="minorHAnsi"/>
+        </w:rPr>
+        <w:footnoteReference w:id="24"/>
+      </w:r>
+      <w:r>
+        <w:rPr>
+          <w:rFonts w:asciiTheme="minorHAnsi" w:hAnsiTheme="minorHAnsi" w:cstheme="minorHAnsi"/>
+        </w:rPr>
+        <w:t xml:space="preserve"> </w:t>
+      </w:r>
+      <w:r>
+        <w:rPr>
+          <w:rFonts w:asciiTheme="minorHAnsi" w:hAnsiTheme="minorHAnsi" w:cstheme="minorHAnsi"/>
         </w:rPr>
         <w:t xml:space="preserve">Therefore, if we want to prioritize availability, then it must be at the expense of consistency. </w:t>
       </w:r>
       <w:r>
         <w:rPr>
-          <w:rFonts w:ascii="AppleSystemUIFontBold" w:hAnsi="AppleSystemUIFontBold" w:cs="AppleSystemUIFontBold"/>
+          <w:rFonts w:asciiTheme="minorHAnsi" w:hAnsiTheme="minorHAnsi" w:cstheme="minorHAnsi"/>
         </w:rPr>
         <w:t>Thus, distributed systems will have weak data consistency, system availability, and partition tolerance</w:t>
       </w:r>
       <w:r>
         <w:rPr>
-          <w:rFonts w:ascii="AppleSystemUIFontBold" w:hAnsi="AppleSystemUIFontBold" w:cs="AppleSystemUIFontBold"/>
+          <w:rFonts w:asciiTheme="minorHAnsi" w:hAnsiTheme="minorHAnsi" w:cstheme="minorHAnsi"/>
         </w:rPr>
         <w:t xml:space="preserve">. </w:t>
       </w:r>
@@ -1965,7 +2040,7 @@
         <w:autoSpaceDN w:val="0"/>
         <w:adjustRightInd w:val="0"/>
         <w:rPr>
-          <w:rFonts w:ascii="AppleSystemUIFontBold" w:hAnsi="AppleSystemUIFontBold" w:cs="AppleSystemUIFontBold"/>
+          <w:rFonts w:asciiTheme="minorHAnsi" w:hAnsiTheme="minorHAnsi" w:cstheme="minorHAnsi"/>
         </w:rPr>
       </w:pPr>
     </w:p>
@@ -1975,14 +2050,14 @@
         <w:autoSpaceDN w:val="0"/>
         <w:adjustRightInd w:val="0"/>
         <w:rPr>
-          <w:rFonts w:ascii="AppleSystemUIFontBold" w:hAnsi="AppleSystemUIFontBold" w:cs="AppleSystemUIFontBold"/>
+          <w:rFonts w:asciiTheme="minorHAnsi" w:hAnsiTheme="minorHAnsi" w:cstheme="minorHAnsi"/>
           <w:b/>
           <w:bCs/>
         </w:rPr>
       </w:pPr>
       <w:r>
         <w:rPr>
-          <w:rFonts w:ascii="AppleSystemUIFontBold" w:hAnsi="AppleSystemUIFontBold" w:cs="AppleSystemUIFontBold"/>
+          <w:rFonts w:asciiTheme="minorHAnsi" w:hAnsiTheme="minorHAnsi" w:cstheme="minorHAnsi"/>
           <w:b/>
           <w:bCs/>
         </w:rPr>
@@ -1990,7 +2065,7 @@
       </w:r>
       <w:r>
         <w:rPr>
-          <w:rFonts w:ascii="AppleSystemUIFontBold" w:hAnsi="AppleSystemUIFontBold" w:cs="AppleSystemUIFontBold"/>
+          <w:rFonts w:asciiTheme="minorHAnsi" w:hAnsiTheme="minorHAnsi" w:cstheme="minorHAnsi"/>
           <w:b/>
           <w:bCs/>
         </w:rPr>
@@ -2003,7 +2078,7 @@
         <w:autoSpaceDN w:val="0"/>
         <w:adjustRightInd w:val="0"/>
         <w:rPr>
-          <w:rFonts w:ascii="AppleSystemUIFontBold" w:hAnsi="AppleSystemUIFontBold" w:cs="AppleSystemUIFontBold"/>
+          <w:rFonts w:asciiTheme="minorHAnsi" w:hAnsiTheme="minorHAnsi" w:cstheme="minorHAnsi"/>
           <w:b/>
           <w:bCs/>
         </w:rPr>
@@ -2015,14 +2090,64 @@
         <w:autoSpaceDN w:val="0"/>
         <w:adjustRightInd w:val="0"/>
         <w:rPr>
-          <w:rFonts w:ascii="AppleSystemUIFontBold" w:hAnsi="AppleSystemUIFontBold" w:cs="AppleSystemUIFontBold"/>
-        </w:rPr>
-      </w:pPr>
-      <w:r>
-        <w:rPr>
-          <w:rFonts w:ascii="AppleSystemUIFontBold" w:hAnsi="AppleSystemUIFontBold" w:cs="AppleSystemUIFontBold"/>
-        </w:rPr>
-        <w:t xml:space="preserve">Weak consistency is defined as </w:t>
+          <w:rFonts w:asciiTheme="minorHAnsi" w:hAnsiTheme="minorHAnsi" w:cstheme="minorHAnsi"/>
+        </w:rPr>
+      </w:pPr>
+      <w:r>
+        <w:rPr>
+          <w:rFonts w:asciiTheme="minorHAnsi" w:hAnsiTheme="minorHAnsi" w:cstheme="minorHAnsi"/>
+        </w:rPr>
+        <w:t xml:space="preserve">Let’s informally define weak data consistency as the following: </w:t>
+      </w:r>
+      <w:r>
+        <w:rPr>
+          <w:rFonts w:asciiTheme="minorHAnsi" w:hAnsiTheme="minorHAnsi" w:cstheme="minorHAnsi"/>
+        </w:rPr>
+        <w:t>“The system does not guarantee that subsequent accesses will return the updated value. A number of conditions need to be met before the value with be returned.</w:t>
+      </w:r>
+      <w:r>
+        <w:rPr>
+          <w:rFonts w:asciiTheme="minorHAnsi" w:hAnsiTheme="minorHAnsi" w:cstheme="minorHAnsi"/>
+        </w:rPr>
+        <w:t>”</w:t>
+      </w:r>
+      <w:r>
+        <w:rPr>
+          <w:rFonts w:asciiTheme="minorHAnsi" w:hAnsiTheme="minorHAnsi" w:cstheme="minorHAnsi"/>
+        </w:rPr>
+        <w:t xml:space="preserve"> </w:t>
+      </w:r>
+      <w:r>
+        <w:rPr>
+          <w:rStyle w:val="FootnoteReference"/>
+          <w:rFonts w:asciiTheme="minorHAnsi" w:hAnsiTheme="minorHAnsi" w:cstheme="minorHAnsi"/>
+        </w:rPr>
+        <w:footnoteReference w:id="25"/>
+      </w:r>
+      <w:r>
+        <w:rPr>
+          <w:rFonts w:asciiTheme="minorHAnsi" w:hAnsiTheme="minorHAnsi" w:cstheme="minorHAnsi"/>
+        </w:rPr>
+        <w:t xml:space="preserve"> </w:t>
+      </w:r>
+      <w:r>
+        <w:rPr>
+          <w:rFonts w:asciiTheme="minorHAnsi" w:hAnsiTheme="minorHAnsi" w:cstheme="minorHAnsi"/>
+        </w:rPr>
+        <w:t xml:space="preserve">Those conditions are determined by the specific implementation of weak consistency. </w:t>
+      </w:r>
+      <w:r>
+        <w:rPr>
+          <w:rStyle w:val="FootnoteReference"/>
+          <w:rFonts w:asciiTheme="minorHAnsi" w:hAnsiTheme="minorHAnsi" w:cstheme="minorHAnsi"/>
+        </w:rPr>
+        <w:footnoteReference w:id="26"/>
+      </w:r>
+      <w:r>
+        <w:rPr>
+          <w:rFonts w:asciiTheme="minorHAnsi" w:hAnsiTheme="minorHAnsi" w:cstheme="minorHAnsi"/>
+        </w:rPr>
+        <w:t xml:space="preserve"> </w:t>
       </w:r>
     </w:p>
     <w:p>
@@ -2031,9 +2156,7 @@
         <w:autoSpaceDN w:val="0"/>
         <w:adjustRightInd w:val="0"/>
         <w:rPr>
-          <w:rFonts w:ascii="AppleSystemUIFontBold" w:hAnsi="AppleSystemUIFontBold" w:cs="AppleSystemUIFontBold"/>
-          <w:b/>
-          <w:bCs/>
+          <w:rFonts w:asciiTheme="minorHAnsi" w:hAnsiTheme="minorHAnsi" w:cstheme="minorHAnsi"/>
         </w:rPr>
       </w:pPr>
     </w:p>
@@ -2043,11 +2166,15 @@
         <w:autoSpaceDN w:val="0"/>
         <w:adjustRightInd w:val="0"/>
         <w:rPr>
-          <w:rFonts w:ascii="AppleSystemUIFontBold" w:hAnsi="AppleSystemUIFontBold" w:cs="AppleSystemUIFontBold"/>
-          <w:b/>
-          <w:bCs/>
-        </w:rPr>
-      </w:pPr>
+          <w:rFonts w:asciiTheme="minorHAnsi" w:hAnsiTheme="minorHAnsi" w:cstheme="minorHAnsi"/>
+        </w:rPr>
+      </w:pPr>
+      <w:r>
+        <w:rPr>
+          <w:rFonts w:asciiTheme="minorHAnsi" w:hAnsiTheme="minorHAnsi" w:cstheme="minorHAnsi"/>
+        </w:rPr>
+        <w:t xml:space="preserve">One such form of weak consistency is eventual consistency. </w:t>
+      </w:r>
     </w:p>
     <w:p>
       <w:pPr>
@@ -2055,20 +2182,9 @@
         <w:autoSpaceDN w:val="0"/>
         <w:adjustRightInd w:val="0"/>
         <w:rPr>
-          <w:rFonts w:ascii="AppleSystemUIFontBold" w:hAnsi="AppleSystemUIFontBold" w:cs="AppleSystemUIFontBold"/>
-          <w:b/>
-          <w:bCs/>
-        </w:rPr>
-      </w:pPr>
-      <w:r>
-        <w:rPr>
-          <w:rFonts w:ascii="AppleSystemUIFontBold" w:hAnsi="AppleSystemUIFontBold" w:cs="AppleSystemUIFontBold"/>
-          <w:b/>
-          <w:bCs/>
-        </w:rPr>
-        <w:lastRenderedPageBreak/>
-        <w:t>What is a CRDT?</w:t>
-      </w:r>
+          <w:rFonts w:asciiTheme="minorHAnsi" w:hAnsiTheme="minorHAnsi" w:cstheme="minorHAnsi"/>
+        </w:rPr>
+      </w:pPr>
     </w:p>
     <w:p>
       <w:pPr>
@@ -2076,21 +2192,528 @@
         <w:autoSpaceDN w:val="0"/>
         <w:adjustRightInd w:val="0"/>
         <w:rPr>
-          <w:rFonts w:ascii="AppleSystemUIFont" w:hAnsi="AppleSystemUIFont" w:cs="AppleSystemUIFont"/>
-        </w:rPr>
-      </w:pPr>
-    </w:p>
-    <w:p>
-      <w:r>
-        <w:rPr>
-          <w:rFonts w:ascii="AppleSystemUIFont" w:hAnsi="AppleSystemUIFont" w:cs="AppleSystemUIFont"/>
-        </w:rPr>
+          <w:rFonts w:asciiTheme="minorHAnsi" w:hAnsiTheme="minorHAnsi" w:cstheme="minorHAnsi"/>
+        </w:rPr>
+      </w:pPr>
+      <w:r>
+        <w:rPr>
+          <w:rFonts w:asciiTheme="minorHAnsi" w:hAnsiTheme="minorHAnsi" w:cstheme="minorHAnsi"/>
+        </w:rPr>
+        <w:t>In</w:t>
+      </w:r>
+      <w:r>
+        <w:rPr>
+          <w:rFonts w:asciiTheme="minorHAnsi" w:hAnsiTheme="minorHAnsi" w:cstheme="minorHAnsi"/>
+        </w:rPr>
+        <w:t xml:space="preserve"> an eventually consistent model, </w:t>
+      </w:r>
+      <w:r>
+        <w:rPr>
+          <w:rFonts w:asciiTheme="minorHAnsi" w:hAnsiTheme="minorHAnsi" w:cstheme="minorHAnsi"/>
+        </w:rPr>
+        <w:t xml:space="preserve">data is easily accessed, but it may be stale. In a strong consistency model, </w:t>
+      </w:r>
+      <w:r>
+        <w:rPr>
+          <w:rFonts w:asciiTheme="minorHAnsi" w:hAnsiTheme="minorHAnsi" w:cstheme="minorHAnsi"/>
+        </w:rPr>
+        <w:t xml:space="preserve">data access may be delayed, but it will always be up to date. </w:t>
+      </w:r>
+      <w:r>
+        <w:rPr>
+          <w:rFonts w:asciiTheme="minorHAnsi" w:hAnsiTheme="minorHAnsi" w:cstheme="minorHAnsi"/>
+        </w:rPr>
+        <w:t xml:space="preserve">Consider the following example </w:t>
+      </w:r>
+      <w:r>
+        <w:rPr>
+          <w:rFonts w:asciiTheme="minorHAnsi" w:hAnsiTheme="minorHAnsi" w:cstheme="minorHAnsi"/>
+        </w:rPr>
+        <w:t>inspired</w:t>
+      </w:r>
+      <w:r>
+        <w:rPr>
+          <w:rFonts w:asciiTheme="minorHAnsi" w:hAnsiTheme="minorHAnsi" w:cstheme="minorHAnsi"/>
+        </w:rPr>
+        <w:t xml:space="preserve"> </w:t>
+      </w:r>
+      <w:r>
+        <w:rPr>
+          <w:rFonts w:asciiTheme="minorHAnsi" w:hAnsiTheme="minorHAnsi" w:cstheme="minorHAnsi"/>
+        </w:rPr>
+        <w:t>by</w:t>
+      </w:r>
+      <w:r>
+        <w:rPr>
+          <w:rFonts w:asciiTheme="minorHAnsi" w:hAnsiTheme="minorHAnsi" w:cstheme="minorHAnsi"/>
+        </w:rPr>
+        <w:t xml:space="preserve"> </w:t>
+      </w:r>
+      <w:proofErr w:type="spellStart"/>
+      <w:r>
+        <w:rPr>
+          <w:rFonts w:asciiTheme="minorHAnsi" w:hAnsiTheme="minorHAnsi" w:cstheme="minorHAnsi"/>
+        </w:rPr>
+        <w:t>Hackernoon</w:t>
+      </w:r>
+      <w:proofErr w:type="spellEnd"/>
+      <w:r>
+        <w:rPr>
+          <w:rFonts w:asciiTheme="minorHAnsi" w:hAnsiTheme="minorHAnsi" w:cstheme="minorHAnsi"/>
+        </w:rPr>
+        <w:t xml:space="preserve">. </w:t>
+      </w:r>
+    </w:p>
+    <w:p>
+      <w:pPr>
+        <w:autoSpaceDE w:val="0"/>
+        <w:autoSpaceDN w:val="0"/>
+        <w:adjustRightInd w:val="0"/>
+        <w:rPr>
+          <w:rFonts w:asciiTheme="minorHAnsi" w:hAnsiTheme="minorHAnsi" w:cstheme="minorHAnsi"/>
+        </w:rPr>
+      </w:pPr>
+    </w:p>
+    <w:p>
+      <w:pPr>
+        <w:autoSpaceDE w:val="0"/>
+        <w:autoSpaceDN w:val="0"/>
+        <w:adjustRightInd w:val="0"/>
+        <w:rPr>
+          <w:rFonts w:asciiTheme="minorHAnsi" w:hAnsiTheme="minorHAnsi" w:cstheme="minorHAnsi"/>
+        </w:rPr>
+      </w:pPr>
+      <w:r>
+        <w:rPr>
+          <w:rFonts w:asciiTheme="minorHAnsi" w:hAnsiTheme="minorHAnsi" w:cstheme="minorHAnsi"/>
+        </w:rPr>
+        <w:t xml:space="preserve">As </w:t>
+      </w:r>
+      <w:r>
+        <w:rPr>
+          <w:rFonts w:asciiTheme="minorHAnsi" w:hAnsiTheme="minorHAnsi" w:cstheme="minorHAnsi"/>
+        </w:rPr>
+        <w:t xml:space="preserve">I am writing this paper, I </w:t>
+      </w:r>
+      <w:r>
+        <w:rPr>
+          <w:rFonts w:asciiTheme="minorHAnsi" w:hAnsiTheme="minorHAnsi" w:cstheme="minorHAnsi"/>
+        </w:rPr>
+        <w:t xml:space="preserve">want to </w:t>
+      </w:r>
+      <w:r>
+        <w:rPr>
+          <w:rFonts w:asciiTheme="minorHAnsi" w:hAnsiTheme="minorHAnsi" w:cstheme="minorHAnsi"/>
+        </w:rPr>
+        <w:t>tak</w:t>
+      </w:r>
+      <w:r>
+        <w:rPr>
+          <w:rFonts w:asciiTheme="minorHAnsi" w:hAnsiTheme="minorHAnsi" w:cstheme="minorHAnsi"/>
+        </w:rPr>
+        <w:t>e</w:t>
+      </w:r>
+      <w:r>
+        <w:rPr>
+          <w:rFonts w:asciiTheme="minorHAnsi" w:hAnsiTheme="minorHAnsi" w:cstheme="minorHAnsi"/>
+        </w:rPr>
+        <w:t xml:space="preserve"> precautions to make sure that even if my laptop breaks, I will not lose my paper. </w:t>
+      </w:r>
+      <w:r>
+        <w:rPr>
+          <w:rFonts w:asciiTheme="minorHAnsi" w:hAnsiTheme="minorHAnsi" w:cstheme="minorHAnsi"/>
+        </w:rPr>
+        <w:t xml:space="preserve">To do this, I have bought a </w:t>
+      </w:r>
+      <w:r>
+        <w:rPr>
+          <w:rFonts w:asciiTheme="minorHAnsi" w:hAnsiTheme="minorHAnsi" w:cstheme="minorHAnsi"/>
+        </w:rPr>
+        <w:t xml:space="preserve">backup external hard drive and am syncing my paper to Dropbox. </w:t>
+      </w:r>
+      <w:r>
+        <w:rPr>
+          <w:rFonts w:asciiTheme="minorHAnsi" w:hAnsiTheme="minorHAnsi" w:cstheme="minorHAnsi"/>
+        </w:rPr>
+        <w:t xml:space="preserve">With this hardware, I can </w:t>
+      </w:r>
+      <w:r>
+        <w:rPr>
+          <w:rFonts w:asciiTheme="minorHAnsi" w:hAnsiTheme="minorHAnsi" w:cstheme="minorHAnsi"/>
+        </w:rPr>
+        <w:t>back up</w:t>
+      </w:r>
+      <w:r>
+        <w:rPr>
+          <w:rFonts w:asciiTheme="minorHAnsi" w:hAnsiTheme="minorHAnsi" w:cstheme="minorHAnsi"/>
+        </w:rPr>
+        <w:t xml:space="preserve"> my work in a few ways. </w:t>
+      </w:r>
+    </w:p>
+    <w:p>
+      <w:pPr>
+        <w:autoSpaceDE w:val="0"/>
+        <w:autoSpaceDN w:val="0"/>
+        <w:adjustRightInd w:val="0"/>
+        <w:rPr>
+          <w:rFonts w:asciiTheme="minorHAnsi" w:hAnsiTheme="minorHAnsi" w:cstheme="minorHAnsi"/>
+        </w:rPr>
+      </w:pPr>
+    </w:p>
+    <w:p>
+      <w:pPr>
+        <w:autoSpaceDE w:val="0"/>
+        <w:autoSpaceDN w:val="0"/>
+        <w:adjustRightInd w:val="0"/>
+        <w:rPr>
+          <w:rFonts w:asciiTheme="minorHAnsi" w:hAnsiTheme="minorHAnsi" w:cstheme="minorHAnsi"/>
+        </w:rPr>
+      </w:pPr>
+      <w:r>
+        <w:rPr>
+          <w:rFonts w:asciiTheme="minorHAnsi" w:hAnsiTheme="minorHAnsi" w:cstheme="minorHAnsi"/>
+        </w:rPr>
+        <w:t>Option 1.</w:t>
+      </w:r>
+      <w:r>
+        <w:rPr>
+          <w:rFonts w:asciiTheme="minorHAnsi" w:hAnsiTheme="minorHAnsi" w:cstheme="minorHAnsi"/>
+        </w:rPr>
+        <w:t xml:space="preserve"> Dropbox automatically syncs my paper to the Dropbox server every time I am connected to the internet and I manually back up my paper to my external hard drive every 20 days. </w:t>
+      </w:r>
+      <w:r>
+        <w:rPr>
+          <w:rFonts w:asciiTheme="minorHAnsi" w:hAnsiTheme="minorHAnsi" w:cstheme="minorHAnsi"/>
+        </w:rPr>
+        <w:t>If I want a friend to edit my paper</w:t>
+      </w:r>
+      <w:r>
+        <w:rPr>
+          <w:rFonts w:asciiTheme="minorHAnsi" w:hAnsiTheme="minorHAnsi" w:cstheme="minorHAnsi"/>
+        </w:rPr>
+        <w:t xml:space="preserve"> in the middle of one of my twenty-day cycles</w:t>
+      </w:r>
+      <w:r>
+        <w:rPr>
+          <w:rFonts w:asciiTheme="minorHAnsi" w:hAnsiTheme="minorHAnsi" w:cstheme="minorHAnsi"/>
+        </w:rPr>
+        <w:t xml:space="preserve">, I </w:t>
+      </w:r>
+      <w:r>
+        <w:rPr>
+          <w:rFonts w:asciiTheme="minorHAnsi" w:hAnsiTheme="minorHAnsi" w:cstheme="minorHAnsi"/>
+        </w:rPr>
+        <w:t xml:space="preserve">hand them my hard drive even though it might contain a version of my paper that is not the most up to date. This allows my friend to get immediate access to my paper at the expense of having a slightly stale version. </w:t>
+      </w:r>
+      <w:r>
+        <w:rPr>
+          <w:rFonts w:asciiTheme="minorHAnsi" w:hAnsiTheme="minorHAnsi" w:cstheme="minorHAnsi"/>
+        </w:rPr>
+        <w:t xml:space="preserve">This is an eventually consistent model because I know that by the end of the next </w:t>
+      </w:r>
+      <w:proofErr w:type="gramStart"/>
+      <w:r>
+        <w:rPr>
+          <w:rFonts w:asciiTheme="minorHAnsi" w:hAnsiTheme="minorHAnsi" w:cstheme="minorHAnsi"/>
+        </w:rPr>
+        <w:t>20 day</w:t>
+      </w:r>
+      <w:proofErr w:type="gramEnd"/>
+      <w:r>
+        <w:rPr>
+          <w:rFonts w:asciiTheme="minorHAnsi" w:hAnsiTheme="minorHAnsi" w:cstheme="minorHAnsi"/>
+        </w:rPr>
+        <w:t xml:space="preserve"> cycle, my data will once again be consistent across all three replicas. </w:t>
+      </w:r>
+    </w:p>
+    <w:p>
+      <w:pPr>
+        <w:autoSpaceDE w:val="0"/>
+        <w:autoSpaceDN w:val="0"/>
+        <w:adjustRightInd w:val="0"/>
+        <w:rPr>
+          <w:rFonts w:asciiTheme="minorHAnsi" w:hAnsiTheme="minorHAnsi" w:cstheme="minorHAnsi"/>
+        </w:rPr>
+      </w:pPr>
+    </w:p>
+    <w:p>
+      <w:pPr>
+        <w:autoSpaceDE w:val="0"/>
+        <w:autoSpaceDN w:val="0"/>
+        <w:adjustRightInd w:val="0"/>
+        <w:rPr>
+          <w:rFonts w:asciiTheme="minorHAnsi" w:hAnsiTheme="minorHAnsi" w:cstheme="minorHAnsi"/>
+        </w:rPr>
+      </w:pPr>
+      <w:r>
+        <w:rPr>
+          <w:rFonts w:asciiTheme="minorHAnsi" w:hAnsiTheme="minorHAnsi" w:cstheme="minorHAnsi"/>
+        </w:rPr>
+        <w:t xml:space="preserve">Option 2. I use the same cadence for backing up my </w:t>
+      </w:r>
+      <w:r>
+        <w:rPr>
+          <w:rFonts w:asciiTheme="minorHAnsi" w:hAnsiTheme="minorHAnsi" w:cstheme="minorHAnsi"/>
+        </w:rPr>
+        <w:t xml:space="preserve">paper. </w:t>
+      </w:r>
+      <w:r>
+        <w:rPr>
+          <w:rFonts w:asciiTheme="minorHAnsi" w:hAnsiTheme="minorHAnsi" w:cstheme="minorHAnsi"/>
+        </w:rPr>
+        <w:t>On the twentieth day</w:t>
+      </w:r>
+      <w:r>
+        <w:rPr>
+          <w:rFonts w:asciiTheme="minorHAnsi" w:hAnsiTheme="minorHAnsi" w:cstheme="minorHAnsi"/>
+        </w:rPr>
+        <w:t xml:space="preserve"> </w:t>
+      </w:r>
+      <w:r>
+        <w:rPr>
+          <w:rFonts w:asciiTheme="minorHAnsi" w:hAnsiTheme="minorHAnsi" w:cstheme="minorHAnsi"/>
+        </w:rPr>
+        <w:t xml:space="preserve">of my </w:t>
+      </w:r>
+      <w:r>
+        <w:rPr>
+          <w:rFonts w:asciiTheme="minorHAnsi" w:hAnsiTheme="minorHAnsi" w:cstheme="minorHAnsi"/>
+        </w:rPr>
+        <w:t>back-up</w:t>
+      </w:r>
+      <w:r>
+        <w:rPr>
+          <w:rFonts w:asciiTheme="minorHAnsi" w:hAnsiTheme="minorHAnsi" w:cstheme="minorHAnsi"/>
+        </w:rPr>
+        <w:t xml:space="preserve"> </w:t>
+      </w:r>
+      <w:r>
+        <w:rPr>
+          <w:rFonts w:asciiTheme="minorHAnsi" w:hAnsiTheme="minorHAnsi" w:cstheme="minorHAnsi"/>
+        </w:rPr>
+        <w:t xml:space="preserve">cycle, </w:t>
+      </w:r>
+      <w:r>
+        <w:rPr>
+          <w:rFonts w:asciiTheme="minorHAnsi" w:hAnsiTheme="minorHAnsi" w:cstheme="minorHAnsi"/>
+        </w:rPr>
+        <w:t>I am editing my paper in a park and bring my hard drive with me</w:t>
+      </w:r>
+      <w:r>
+        <w:rPr>
+          <w:rFonts w:asciiTheme="minorHAnsi" w:hAnsiTheme="minorHAnsi" w:cstheme="minorHAnsi"/>
+        </w:rPr>
+        <w:t>.</w:t>
+      </w:r>
+      <w:r>
+        <w:rPr>
+          <w:rFonts w:asciiTheme="minorHAnsi" w:hAnsiTheme="minorHAnsi" w:cstheme="minorHAnsi"/>
+        </w:rPr>
+        <w:t xml:space="preserve"> </w:t>
+      </w:r>
+      <w:r>
+        <w:rPr>
+          <w:rFonts w:asciiTheme="minorHAnsi" w:hAnsiTheme="minorHAnsi" w:cstheme="minorHAnsi"/>
+        </w:rPr>
+        <w:t xml:space="preserve">As I am </w:t>
+      </w:r>
+      <w:r>
+        <w:rPr>
+          <w:rFonts w:asciiTheme="minorHAnsi" w:hAnsiTheme="minorHAnsi" w:cstheme="minorHAnsi"/>
+        </w:rPr>
+        <w:t>uploading my newest version of the paper to my hard</w:t>
+      </w:r>
+      <w:r>
+        <w:rPr>
+          <w:rFonts w:asciiTheme="minorHAnsi" w:hAnsiTheme="minorHAnsi" w:cstheme="minorHAnsi"/>
+        </w:rPr>
+        <w:t xml:space="preserve"> d</w:t>
+      </w:r>
+      <w:r>
+        <w:rPr>
+          <w:rFonts w:asciiTheme="minorHAnsi" w:hAnsiTheme="minorHAnsi" w:cstheme="minorHAnsi"/>
+        </w:rPr>
+        <w:t xml:space="preserve">rive, </w:t>
+      </w:r>
+      <w:r>
+        <w:rPr>
+          <w:rFonts w:asciiTheme="minorHAnsi" w:hAnsiTheme="minorHAnsi" w:cstheme="minorHAnsi"/>
+        </w:rPr>
+        <w:t xml:space="preserve">I run into a friend, Jake. </w:t>
+      </w:r>
+      <w:r>
+        <w:rPr>
+          <w:rFonts w:asciiTheme="minorHAnsi" w:hAnsiTheme="minorHAnsi" w:cstheme="minorHAnsi"/>
+        </w:rPr>
+        <w:t xml:space="preserve">Jake is interested in </w:t>
+      </w:r>
+      <w:r>
+        <w:rPr>
+          <w:rFonts w:asciiTheme="minorHAnsi" w:hAnsiTheme="minorHAnsi" w:cstheme="minorHAnsi"/>
+        </w:rPr>
+        <w:t xml:space="preserve">what I </w:t>
+      </w:r>
+      <w:proofErr w:type="gramStart"/>
+      <w:r>
+        <w:rPr>
+          <w:rFonts w:asciiTheme="minorHAnsi" w:hAnsiTheme="minorHAnsi" w:cstheme="minorHAnsi"/>
+        </w:rPr>
+        <w:t>reading</w:t>
+      </w:r>
+      <w:proofErr w:type="gramEnd"/>
+      <w:r>
+        <w:rPr>
+          <w:rFonts w:asciiTheme="minorHAnsi" w:hAnsiTheme="minorHAnsi" w:cstheme="minorHAnsi"/>
+        </w:rPr>
+        <w:t xml:space="preserve"> my paper, so I share with him a link to my Dropbox paper</w:t>
+      </w:r>
+      <w:r>
+        <w:rPr>
+          <w:rFonts w:asciiTheme="minorHAnsi" w:hAnsiTheme="minorHAnsi" w:cstheme="minorHAnsi"/>
+        </w:rPr>
+        <w:t xml:space="preserve">. But because I have been making edits to my paper while in the park and not connected to </w:t>
+      </w:r>
+      <w:proofErr w:type="spellStart"/>
+      <w:r>
+        <w:rPr>
+          <w:rFonts w:asciiTheme="minorHAnsi" w:hAnsiTheme="minorHAnsi" w:cstheme="minorHAnsi"/>
+        </w:rPr>
+        <w:t>wifi</w:t>
+      </w:r>
+      <w:proofErr w:type="spellEnd"/>
+      <w:r>
+        <w:rPr>
+          <w:rFonts w:asciiTheme="minorHAnsi" w:hAnsiTheme="minorHAnsi" w:cstheme="minorHAnsi"/>
+        </w:rPr>
+        <w:t>, I tell Jake to only access the link in an hour after I am able to return home</w:t>
+      </w:r>
+      <w:r>
+        <w:rPr>
+          <w:rFonts w:asciiTheme="minorHAnsi" w:hAnsiTheme="minorHAnsi" w:cstheme="minorHAnsi"/>
+        </w:rPr>
+        <w:t>,</w:t>
+      </w:r>
+      <w:r>
+        <w:rPr>
+          <w:rFonts w:asciiTheme="minorHAnsi" w:hAnsiTheme="minorHAnsi" w:cstheme="minorHAnsi"/>
+        </w:rPr>
+        <w:t xml:space="preserve"> reconnect to </w:t>
+      </w:r>
+      <w:proofErr w:type="spellStart"/>
+      <w:r>
+        <w:rPr>
+          <w:rFonts w:asciiTheme="minorHAnsi" w:hAnsiTheme="minorHAnsi" w:cstheme="minorHAnsi"/>
+        </w:rPr>
+        <w:t>wifi</w:t>
+      </w:r>
+      <w:proofErr w:type="spellEnd"/>
+      <w:r>
+        <w:rPr>
+          <w:rFonts w:asciiTheme="minorHAnsi" w:hAnsiTheme="minorHAnsi" w:cstheme="minorHAnsi"/>
+        </w:rPr>
+        <w:t xml:space="preserve">, and update the version of the paper stored on Dropbox. </w:t>
+      </w:r>
+      <w:r>
+        <w:rPr>
+          <w:rFonts w:asciiTheme="minorHAnsi" w:hAnsiTheme="minorHAnsi" w:cstheme="minorHAnsi"/>
+        </w:rPr>
+        <w:t xml:space="preserve">This strong consistent model allows Jake to have the most up to date version of my paper at the expense of immediate access to it. </w:t>
+      </w:r>
+      <w:r>
+        <w:rPr>
+          <w:rStyle w:val="FootnoteReference"/>
+          <w:rFonts w:asciiTheme="minorHAnsi" w:hAnsiTheme="minorHAnsi" w:cstheme="minorHAnsi"/>
+        </w:rPr>
+        <w:footnoteReference w:id="27"/>
+      </w:r>
+    </w:p>
+    <w:p>
+      <w:pPr>
+        <w:autoSpaceDE w:val="0"/>
+        <w:autoSpaceDN w:val="0"/>
+        <w:adjustRightInd w:val="0"/>
+        <w:rPr>
+          <w:rFonts w:asciiTheme="minorHAnsi" w:hAnsiTheme="minorHAnsi" w:cstheme="minorHAnsi"/>
+        </w:rPr>
+      </w:pPr>
+    </w:p>
+    <w:p>
+      <w:pPr>
+        <w:autoSpaceDE w:val="0"/>
+        <w:autoSpaceDN w:val="0"/>
+        <w:adjustRightInd w:val="0"/>
+        <w:rPr>
+          <w:rFonts w:asciiTheme="minorHAnsi" w:hAnsiTheme="minorHAnsi" w:cstheme="minorHAnsi"/>
+          <w:b/>
+          <w:bCs/>
+        </w:rPr>
+      </w:pPr>
+      <w:r>
+        <w:rPr>
+          <w:rFonts w:asciiTheme="minorHAnsi" w:hAnsiTheme="minorHAnsi" w:cstheme="minorHAnsi"/>
+        </w:rPr>
+        <w:t xml:space="preserve"> </w:t>
+      </w:r>
+    </w:p>
+    <w:p>
+      <w:pPr>
+        <w:autoSpaceDE w:val="0"/>
+        <w:autoSpaceDN w:val="0"/>
+        <w:adjustRightInd w:val="0"/>
+        <w:rPr>
+          <w:rFonts w:asciiTheme="minorHAnsi" w:hAnsiTheme="minorHAnsi" w:cstheme="minorHAnsi"/>
+          <w:b/>
+          <w:bCs/>
+        </w:rPr>
+      </w:pPr>
+    </w:p>
+    <w:p>
+      <w:pPr>
+        <w:autoSpaceDE w:val="0"/>
+        <w:autoSpaceDN w:val="0"/>
+        <w:adjustRightInd w:val="0"/>
+        <w:rPr>
+          <w:rFonts w:asciiTheme="minorHAnsi" w:hAnsiTheme="minorHAnsi" w:cstheme="minorHAnsi"/>
+          <w:b/>
+          <w:bCs/>
+        </w:rPr>
+      </w:pPr>
+      <w:r>
+        <w:rPr>
+          <w:rFonts w:asciiTheme="minorHAnsi" w:hAnsiTheme="minorHAnsi" w:cstheme="minorHAnsi"/>
+          <w:b/>
+          <w:bCs/>
+        </w:rPr>
+        <w:t>What is a CRDT?</w:t>
+      </w:r>
+    </w:p>
+    <w:p>
+      <w:pPr>
+        <w:autoSpaceDE w:val="0"/>
+        <w:autoSpaceDN w:val="0"/>
+        <w:adjustRightInd w:val="0"/>
+        <w:rPr>
+          <w:rFonts w:asciiTheme="minorHAnsi" w:hAnsiTheme="minorHAnsi" w:cstheme="minorHAnsi"/>
+        </w:rPr>
+      </w:pPr>
+    </w:p>
+    <w:p>
+      <w:pPr>
+        <w:rPr>
+          <w:rFonts w:asciiTheme="minorHAnsi" w:hAnsiTheme="minorHAnsi" w:cstheme="minorHAnsi"/>
+        </w:rPr>
+      </w:pPr>
+      <w:r>
+        <w:rPr>
+          <w:rFonts w:asciiTheme="minorHAnsi" w:hAnsiTheme="minorHAnsi" w:cstheme="minorHAnsi"/>
+        </w:rPr>
+        <w:lastRenderedPageBreak/>
         <w:t xml:space="preserve">A conflict-free replicated data type is a data structure, able to be replicated across multiple nodes in a network such that transactions can be processed independently by nodes and shared across the network such that regardless of the order in which each node receives each transaction, each node will result in </w:t>
       </w:r>
       <w:proofErr w:type="spellStart"/>
       <w:r>
         <w:rPr>
-          <w:rFonts w:ascii="AppleSystemUIFont" w:hAnsi="AppleSystemUIFont" w:cs="AppleSystemUIFont"/>
+          <w:rFonts w:asciiTheme="minorHAnsi" w:hAnsiTheme="minorHAnsi" w:cstheme="minorHAnsi"/>
         </w:rPr>
         <w:t>th</w:t>
       </w:r>
@@ -2098,7 +2721,7 @@
       <w:sdt>
         <w:sdtPr>
           <w:rPr>
-            <w:rFonts w:ascii="AppleSystemUIFont" w:hAnsi="AppleSystemUIFont" w:cs="AppleSystemUIFont"/>
+            <w:rFonts w:asciiTheme="minorHAnsi" w:hAnsiTheme="minorHAnsi" w:cstheme="minorHAnsi"/>
           </w:rPr>
           <w:id w:val="785853501"/>
           <w:citation/>
@@ -2107,39 +2730,32 @@
         <w:sdtContent>
           <w:r>
             <w:rPr>
-              <w:rFonts w:ascii="AppleSystemUIFont" w:hAnsi="AppleSystemUIFont" w:cs="AppleSystemUIFont"/>
+              <w:rFonts w:asciiTheme="minorHAnsi" w:hAnsiTheme="minorHAnsi" w:cstheme="minorHAnsi"/>
             </w:rPr>
             <w:fldChar w:fldCharType="begin"/>
           </w:r>
           <w:r>
             <w:rPr>
-              <w:rFonts w:ascii="AppleSystemUIFont" w:hAnsi="AppleSystemUIFont" w:cs="AppleSystemUIFont"/>
+              <w:rFonts w:asciiTheme="minorHAnsi" w:hAnsiTheme="minorHAnsi" w:cstheme="minorHAnsi"/>
             </w:rPr>
             <w:instrText xml:space="preserve"> CITATION Gil02 \l 1033 </w:instrText>
           </w:r>
           <w:r>
             <w:rPr>
-              <w:rFonts w:ascii="AppleSystemUIFont" w:hAnsi="AppleSystemUIFont" w:cs="AppleSystemUIFont"/>
+              <w:rFonts w:asciiTheme="minorHAnsi" w:hAnsiTheme="minorHAnsi" w:cstheme="minorHAnsi"/>
             </w:rPr>
             <w:fldChar w:fldCharType="separate"/>
           </w:r>
           <w:r>
             <w:rPr>
-              <w:rFonts w:ascii="AppleSystemUIFont" w:hAnsi="AppleSystemUIFont" w:cs="AppleSystemUIFont"/>
+              <w:rFonts w:asciiTheme="minorHAnsi" w:hAnsiTheme="minorHAnsi" w:cstheme="minorHAnsi"/>
               <w:noProof/>
             </w:rPr>
-            <w:t xml:space="preserve"> </w:t>
+            <w:t xml:space="preserve"> (Gilbert and Nancy 2002)</w:t>
           </w:r>
           <w:r>
             <w:rPr>
-              <w:rFonts w:ascii="AppleSystemUIFont" w:hAnsi="AppleSystemUIFont" w:cs="AppleSystemUIFont"/>
-              <w:noProof/>
-            </w:rPr>
-            <w:t>(Gilbert and Nancy 2002)</w:t>
-          </w:r>
-          <w:r>
-            <w:rPr>
-              <w:rFonts w:ascii="AppleSystemUIFont" w:hAnsi="AppleSystemUIFont" w:cs="AppleSystemUIFont"/>
+              <w:rFonts w:asciiTheme="minorHAnsi" w:hAnsiTheme="minorHAnsi" w:cstheme="minorHAnsi"/>
             </w:rPr>
             <w:fldChar w:fldCharType="end"/>
           </w:r>
@@ -2147,23 +2763,23 @@
       </w:sdt>
       <w:r>
         <w:rPr>
-          <w:rFonts w:ascii="AppleSystemUIFont" w:hAnsi="AppleSystemUIFont" w:cs="AppleSystemUIFont"/>
+          <w:rFonts w:asciiTheme="minorHAnsi" w:hAnsiTheme="minorHAnsi" w:cstheme="minorHAnsi"/>
         </w:rPr>
         <w:t xml:space="preserve">e same final state </w:t>
       </w:r>
       <w:r>
         <w:rPr>
           <w:rStyle w:val="FootnoteReference"/>
-          <w:rFonts w:ascii="AppleSystemUIFont" w:hAnsi="AppleSystemUIFont" w:cs="AppleSystemUIFont"/>
-        </w:rPr>
-        <w:footnoteReference w:id="24"/>
-      </w:r>
-      <w:r>
-        <w:rPr>
-          <w:rStyle w:val="FootnoteReference"/>
-          <w:rFonts w:ascii="AppleSystemUIFont" w:hAnsi="AppleSystemUIFont" w:cs="AppleSystemUIFont"/>
-        </w:rPr>
-        <w:footnoteReference w:id="25"/>
+          <w:rFonts w:asciiTheme="minorHAnsi" w:hAnsiTheme="minorHAnsi" w:cstheme="minorHAnsi"/>
+        </w:rPr>
+        <w:footnoteReference w:id="28"/>
+      </w:r>
+      <w:r>
+        <w:rPr>
+          <w:rStyle w:val="FootnoteReference"/>
+          <w:rFonts w:asciiTheme="minorHAnsi" w:hAnsiTheme="minorHAnsi" w:cstheme="minorHAnsi"/>
+        </w:rPr>
+        <w:footnoteReference w:id="29"/>
       </w:r>
     </w:p>
     <w:sectPr>
@@ -2229,22 +2845,83 @@
         <w:fldChar w:fldCharType="begin"/>
       </w:r>
       <w:r>
-        <w:instrText xml:space="preserve"> ADDIN ZOTERO_ITEM CSL_CITATION {"citationID":"9Loh5CKc","properties":{"formattedCitation":"Bruce Lindsay et al., \\uc0\\u8220{}Note on Distributed Databases\\uc0\\u8221{} (IBM Research Laboratory San Jose, California 95193: IBM, July 14, 1979), https://domino.research.ibm.com/library/cyberdig.nsf/papers/A776EC17FC2FCE73852579F100578964/$File/RJ2571.pdf.","plainCitation":"Bruce Lindsay et al., “Note on Distributed Databases” (IBM Research Laboratory San Jose, California 95193: IBM, July 14, 1979), https://domino.research.ibm.com/library/cyberdig.nsf/papers/A776EC17FC2FCE73852579F100578964/$File/RJ2571.pdf.","noteIndex":1},"citationItems":[{"id":7,"uris":["http://zotero.org/users/local/MVhi2670/items/9AFI3286"],"uri":["http://zotero.org/users/local/MVhi2670/items/9AFI3286"],"itemData":{"id":7,"type":"report","event-place":"IBM Research Laboratory San Jose, California 95193","publisher":"IBM","publisher-place":"IBM Research Laboratory San Jose, California 95193","title":"Note on Distributed Databases","URL":"https://domino.research.ibm.com/library/cyberdig.nsf/papers/A776EC17FC2FCE73852579F100578964/$File/RJ2571.pdf","author":[{"family":"Lindsay","given":"Bruce"},{"family":"Selinger","given":"Patricia"},{"family":"Galtieri","given":"Cesare"},{"family":"Gray","given":"James"},{"family":"Lorie","given":"Raymond"},{"family":"Price","given":"Thomas"},{"family":"Putzolu","given":"Franco"},{"family":"Traiger","given":"Irving"},{"family":"Wade","given":"Bradford"}],"issued":{"date-parts":[["1979",7,14]]}}}],"schema":"https://github.com/citation-style-language/schema/raw/master/csl-citation.json"} </w:instrText>
+        <w:instrText xml:space="preserve"> ADDIN ZOTERO_ITEM CSL_CITATION {"citationID":"XdsbRsrf","properties":{"formattedCitation":"Gaoang Liu and Xiuying Liu, \\uc0\\u8220{}The Complexity of Weak Consitency,\\uc0\\u8221{} {\\i{}Zenodo}, January 29, 2018, https://doi.org/10.5281/zenodo.1161960.","plainCitation":"Gaoang Liu and Xiuying Liu, “The Complexity of Weak Consitency,” Zenodo, January 29, 2018, https://doi.org/10.5281/zenodo.1161960.","dontUpdate":true,"noteIndex":1},"citationItems":[{"id":11,"uris":["http://zotero.org/users/local/MVhi2670/items/YIPAK9L2"],"uri":["http://zotero.org/users/local/MVhi2670/items/YIPAK9L2"],"itemData":{"id":11,"type":"article-journal","container-title":"Zenodo","DOI":"10.5281/zenodo.1161960","title":"The Complexity of Weak Consitency","URL":"https://zenodo.org/record/1161960","author":[{"family":"Liu","given":"Gaoang"},{"family":"Liu","given":"Xiuying"}],"issued":{"date-parts":[["2018",1,29]]}}}],"schema":"https://github.com/citation-style-language/schema/raw/master/csl-citation.json"} </w:instrText>
       </w:r>
       <w:r>
         <w:fldChar w:fldCharType="separate"/>
       </w:r>
-      <w:r>
-        <w:rPr>
-          <w:rFonts w:ascii="Calibri" w:cs="Calibri"/>
-        </w:rPr>
-        <w:t>Bruce Lindsay et al., “Note on Distributed Databases” (IBM Research Laboratory San Jose, California 95193: IBM, July 14, 1979), https://domino.research.ibm.com/library/cyberdig.nsf/papers/A776EC17FC2FCE73852579F100578964/$File/RJ2571.pdf.</w:t>
+      <w:proofErr w:type="spellStart"/>
+      <w:r>
+        <w:rPr>
+          <w:rFonts w:ascii="Calibri" w:cs="Calibri"/>
+        </w:rPr>
+        <w:t>Gaoang</w:t>
+      </w:r>
+      <w:proofErr w:type="spellEnd"/>
+      <w:r>
+        <w:rPr>
+          <w:rFonts w:ascii="Calibri" w:cs="Calibri"/>
+        </w:rPr>
+        <w:t xml:space="preserve"> Liu and </w:t>
+      </w:r>
+      <w:proofErr w:type="spellStart"/>
+      <w:r>
+        <w:rPr>
+          <w:rFonts w:ascii="Calibri" w:cs="Calibri"/>
+        </w:rPr>
+        <w:t>Xiuying</w:t>
+      </w:r>
+      <w:proofErr w:type="spellEnd"/>
+      <w:r>
+        <w:rPr>
+          <w:rFonts w:ascii="Calibri" w:cs="Calibri"/>
+        </w:rPr>
+        <w:t xml:space="preserve"> Liu, “The Complexity of Weak </w:t>
+      </w:r>
+      <w:proofErr w:type="spellStart"/>
+      <w:r>
+        <w:rPr>
+          <w:rFonts w:ascii="Calibri" w:cs="Calibri"/>
+        </w:rPr>
+        <w:t>Consitency</w:t>
+      </w:r>
+      <w:proofErr w:type="spellEnd"/>
+      <w:r>
+        <w:rPr>
+          <w:rFonts w:ascii="Calibri" w:cs="Calibri"/>
+        </w:rPr>
+        <w:t xml:space="preserve">,” </w:t>
+      </w:r>
+      <w:proofErr w:type="spellStart"/>
+      <w:r>
+        <w:rPr>
+          <w:rFonts w:ascii="Calibri" w:cs="Calibri"/>
+          <w:i/>
+          <w:iCs/>
+        </w:rPr>
+        <w:t>Zenodo</w:t>
+      </w:r>
+      <w:proofErr w:type="spellEnd"/>
+      <w:r>
+        <w:rPr>
+          <w:rFonts w:ascii="Calibri" w:cs="Calibri"/>
+        </w:rPr>
+        <w:t>, January 29, 2018, https://doi.org/10.5281/zenodo.1161960</w:t>
+      </w:r>
+      <w:r>
+        <w:rPr>
+          <w:rFonts w:ascii="Calibri" w:cs="Calibri"/>
+        </w:rPr>
+        <w:t xml:space="preserve"> page 3</w:t>
+      </w:r>
+      <w:r>
+        <w:rPr>
+          <w:rFonts w:ascii="Calibri" w:cs="Calibri"/>
+        </w:rPr>
+        <w:t>.</w:t>
       </w:r>
       <w:r>
         <w:fldChar w:fldCharType="end"/>
-      </w:r>
-      <w:r>
-        <w:t xml:space="preserve"> page 1</w:t>
       </w:r>
     </w:p>
   </w:footnote>
@@ -2266,7 +2943,7 @@
         <w:fldChar w:fldCharType="begin"/>
       </w:r>
       <w:r>
-        <w:instrText xml:space="preserve"> ADDIN ZOTERO_ITEM CSL_CITATION {"citationID":"jV5nnuDE","properties":{"formattedCitation":"Werner Vogels, \\uc0\\u8220{}Eventually Consistent,\\uc0\\u8221{} {\\i{}ACM Queue} 6, no. 6 (December 4, 2008), https://queue.acm.org/detail.cfm?id=1466448.","plainCitation":"Werner Vogels, “Eventually Consistent,” ACM Queue 6, no. 6 (December 4, 2008), https://queue.acm.org/detail.cfm?id=1466448.","noteIndex":2},"citationItems":[{"id":5,"uris":["http://zotero.org/users/local/MVhi2670/items/MBVCKZQS"],"uri":["http://zotero.org/users/local/MVhi2670/items/MBVCKZQS"],"itemData":{"id":5,"type":"article-journal","container-title":"ACM Queue","issue":"6","title":"Eventually Consistent","URL":"https://queue.acm.org/detail.cfm?id=1466448","volume":"6","author":[{"family":"Vogels","given":"Werner"}],"accessed":{"date-parts":[["2020",3,12]]},"issued":{"date-parts":[["2008",12,4]]}}}],"schema":"https://github.com/citation-style-language/schema/raw/master/csl-citation.json"} </w:instrText>
+        <w:instrText xml:space="preserve"> ADDIN ZOTERO_ITEM CSL_CITATION {"citationID":"9Loh5CKc","properties":{"formattedCitation":"Bruce Lindsay et al., \\uc0\\u8220{}Note on Distributed Databases\\uc0\\u8221{} (IBM Research Laboratory San Jose, California 95193: IBM, July 14, 1979), https://domino.research.ibm.com/library/cyberdig.nsf/papers/A776EC17FC2FCE73852579F100578964/$File/RJ2571.pdf.","plainCitation":"Bruce Lindsay et al., “Note on Distributed Databases” (IBM Research Laboratory San Jose, California 95193: IBM, July 14, 1979), https://domino.research.ibm.com/library/cyberdig.nsf/papers/A776EC17FC2FCE73852579F100578964/$File/RJ2571.pdf.","noteIndex":2},"citationItems":[{"id":7,"uris":["http://zotero.org/users/local/MVhi2670/items/9AFI3286"],"uri":["http://zotero.org/users/local/MVhi2670/items/9AFI3286"],"itemData":{"id":7,"type":"report","event-place":"IBM Research Laboratory San Jose, California 95193","publisher":"IBM","publisher-place":"IBM Research Laboratory San Jose, California 95193","title":"Note on Distributed Databases","URL":"https://domino.research.ibm.com/library/cyberdig.nsf/papers/A776EC17FC2FCE73852579F100578964/$File/RJ2571.pdf","author":[{"family":"Lindsay","given":"Bruce"},{"family":"Selinger","given":"Patricia"},{"family":"Galtieri","given":"Cesare"},{"family":"Gray","given":"James"},{"family":"Lorie","given":"Raymond"},{"family":"Price","given":"Thomas"},{"family":"Putzolu","given":"Franco"},{"family":"Traiger","given":"Irving"},{"family":"Wade","given":"Bradford"}],"issued":{"date-parts":[["1979",7,14]]}}}],"schema":"https://github.com/citation-style-language/schema/raw/master/csl-citation.json"} </w:instrText>
       </w:r>
       <w:r>
         <w:fldChar w:fldCharType="separate"/>
@@ -2275,7 +2952,58 @@
         <w:rPr>
           <w:rFonts w:ascii="Calibri" w:cs="Calibri"/>
         </w:rPr>
-        <w:t xml:space="preserve">Werner Vogels, “Eventually Consistent,” </w:t>
+        <w:t>Bruce Lindsay et al., “Note on Distributed Databases” (IBM Research Laboratory San Jose, California 95193: IBM, July 14, 1979), https://domino.research.ibm.com/library/cyberdig.nsf/papers/A776EC17FC2FCE73852579F100578964/$File/RJ2571.pdf.</w:t>
+      </w:r>
+      <w:r>
+        <w:fldChar w:fldCharType="end"/>
+      </w:r>
+      <w:r>
+        <w:t xml:space="preserve"> page 1</w:t>
+      </w:r>
+    </w:p>
+  </w:footnote>
+  <w:footnote w:id="3">
+    <w:p>
+      <w:pPr>
+        <w:pStyle w:val="FootnoteText"/>
+      </w:pPr>
+      <w:r>
+        <w:rPr>
+          <w:rStyle w:val="FootnoteReference"/>
+        </w:rPr>
+        <w:footnoteRef/>
+      </w:r>
+      <w:r>
+        <w:t xml:space="preserve"> </w:t>
+      </w:r>
+      <w:r>
+        <w:fldChar w:fldCharType="begin"/>
+      </w:r>
+      <w:r>
+        <w:instrText xml:space="preserve"> ADDIN ZOTERO_ITEM CSL_CITATION {"citationID":"jV5nnuDE","properties":{"formattedCitation":"Werner Vogels, \\uc0\\u8220{}Eventually Consistent,\\uc0\\u8221{} {\\i{}ACM Queue} 6, no. 6 (December 4, 2008), https://queue.acm.org/detail.cfm?id=1466448.","plainCitation":"Werner Vogels, “Eventually Consistent,” ACM Queue 6, no. 6 (December 4, 2008), https://queue.acm.org/detail.cfm?id=1466448.","noteIndex":3},"citationItems":[{"id":5,"uris":["http://zotero.org/users/local/MVhi2670/items/MBVCKZQS"],"uri":["http://zotero.org/users/local/MVhi2670/items/MBVCKZQS"],"itemData":{"id":5,"type":"article-journal","container-title":"ACM Queue","issue":"6","title":"Eventually Consistent","URL":"https://queue.acm.org/detail.cfm?id=1466448","volume":"6","author":[{"family":"Vogels","given":"Werner"}],"accessed":{"date-parts":[["2020",3,12]]},"issued":{"date-parts":[["2008",12,4]]}}}],"schema":"https://github.com/citation-style-language/schema/raw/master/csl-citation.json"} </w:instrText>
+      </w:r>
+      <w:r>
+        <w:fldChar w:fldCharType="separate"/>
+      </w:r>
+      <w:r>
+        <w:rPr>
+          <w:rFonts w:ascii="Calibri" w:cs="Calibri"/>
+        </w:rPr>
+        <w:t xml:space="preserve">Werner </w:t>
+      </w:r>
+      <w:proofErr w:type="spellStart"/>
+      <w:r>
+        <w:rPr>
+          <w:rFonts w:ascii="Calibri" w:cs="Calibri"/>
+        </w:rPr>
+        <w:t>Vogels</w:t>
+      </w:r>
+      <w:proofErr w:type="spellEnd"/>
+      <w:r>
+        <w:rPr>
+          <w:rFonts w:ascii="Calibri" w:cs="Calibri"/>
+        </w:rPr>
+        <w:t xml:space="preserve">, “Eventually Consistent,” </w:t>
       </w:r>
       <w:r>
         <w:rPr>
@@ -2296,7 +3024,7 @@
       </w:r>
     </w:p>
   </w:footnote>
-  <w:footnote w:id="3">
+  <w:footnote w:id="4">
     <w:p>
       <w:pPr>
         <w:pStyle w:val="FootnoteText"/>
@@ -2314,41 +3042,7 @@
         <w:fldChar w:fldCharType="begin"/>
       </w:r>
       <w:r>
-        <w:instrText xml:space="preserve"> ADDIN ZOTERO_ITEM CSL_CITATION {"citationID":"1RWjnRjg","properties":{"formattedCitation":"Vogels.","plainCitation":"Vogels.","noteIndex":3},"citationItems":[{"id":5,"uris":["http://zotero.org/users/local/MVhi2670/items/MBVCKZQS"],"uri":["http://zotero.org/users/local/MVhi2670/items/MBVCKZQS"],"itemData":{"id":5,"type":"article-journal","container-title":"ACM Queue","issue":"6","title":"Eventually Consistent","URL":"https://queue.acm.org/detail.cfm?id=1466448","volume":"6","author":[{"family":"Vogels","given":"Werner"}],"accessed":{"date-parts":[["2020",3,12]]},"issued":{"date-parts":[["2008",12,4]]}}}],"schema":"https://github.com/citation-style-language/schema/raw/master/csl-citation.json"} </w:instrText>
-      </w:r>
-      <w:r>
-        <w:fldChar w:fldCharType="separate"/>
-      </w:r>
-      <w:r>
-        <w:rPr>
-          <w:noProof/>
-        </w:rPr>
-        <w:t>Vogels.</w:t>
-      </w:r>
-      <w:r>
-        <w:fldChar w:fldCharType="end"/>
-      </w:r>
-    </w:p>
-  </w:footnote>
-  <w:footnote w:id="4">
-    <w:p>
-      <w:pPr>
-        <w:pStyle w:val="FootnoteText"/>
-      </w:pPr>
-      <w:r>
-        <w:rPr>
-          <w:rStyle w:val="FootnoteReference"/>
-        </w:rPr>
-        <w:footnoteRef/>
-      </w:r>
-      <w:r>
-        <w:t xml:space="preserve"> </w:t>
-      </w:r>
-      <w:r>
-        <w:fldChar w:fldCharType="begin"/>
-      </w:r>
-      <w:r>
-        <w:instrText xml:space="preserve"> ADDIN ZOTERO_ITEM CSL_CITATION {"citationID":"yXZzwXjY","properties":{"formattedCitation":"Vogels.","plainCitation":"Vogels.","noteIndex":4},"citationItems":[{"id":5,"uris":["http://zotero.org/users/local/MVhi2670/items/MBVCKZQS"],"uri":["http://zotero.org/users/local/MVhi2670/items/MBVCKZQS"],"itemData":{"id":5,"type":"article-journal","container-title":"ACM Queue","issue":"6","title":"Eventually Consistent","URL":"https://queue.acm.org/detail.cfm?id=1466448","volume":"6","author":[{"family":"Vogels","given":"Werner"}],"accessed":{"date-parts":[["2020",3,12]]},"issued":{"date-parts":[["2008",12,4]]}}}],"schema":"https://github.com/citation-style-language/schema/raw/master/csl-citation.json"} </w:instrText>
+        <w:instrText xml:space="preserve"> ADDIN ZOTERO_ITEM CSL_CITATION {"citationID":"1RWjnRjg","properties":{"formattedCitation":"Vogels.","plainCitation":"Vogels.","noteIndex":4},"citationItems":[{"id":5,"uris":["http://zotero.org/users/local/MVhi2670/items/MBVCKZQS"],"uri":["http://zotero.org/users/local/MVhi2670/items/MBVCKZQS"],"itemData":{"id":5,"type":"article-journal","container-title":"ACM Queue","issue":"6","title":"Eventually Consistent","URL":"https://queue.acm.org/detail.cfm?id=1466448","volume":"6","author":[{"family":"Vogels","given":"Werner"}],"accessed":{"date-parts":[["2020",3,12]]},"issued":{"date-parts":[["2008",12,4]]}}}],"schema":"https://github.com/citation-style-language/schema/raw/master/csl-citation.json"} </w:instrText>
       </w:r>
       <w:r>
         <w:fldChar w:fldCharType="separate"/>
@@ -2382,28 +3076,19 @@
         <w:fldChar w:fldCharType="begin"/>
       </w:r>
       <w:r>
-        <w:instrText xml:space="preserve"> ADDIN ZOTERO_ITEM CSL_CITATION {"citationID":"3jj6DXjv","properties":{"formattedCitation":"Lindsay et al., \\uc0\\u8220{}Note on Distributed Databases.\\uc0\\u8221{}","plainCitation":"Lindsay et al., “Note on Distributed Databases.”","noteIndex":5},"citationItems":[{"id":7,"uris":["http://zotero.org/users/local/MVhi2670/items/9AFI3286"],"uri":["http://zotero.org/users/local/MVhi2670/items/9AFI3286"],"itemData":{"id":7,"type":"report","event-place":"IBM Research Laboratory San Jose, California 95193","publisher":"IBM","publisher-place":"IBM Research Laboratory San Jose, California 95193","title":"Note on Distributed Databases","URL":"https://domino.research.ibm.com/library/cyberdig.nsf/papers/A776EC17FC2FCE73852579F100578964/$File/RJ2571.pdf","author":[{"family":"Lindsay","given":"Bruce"},{"family":"Selinger","given":"Patricia"},{"family":"Galtieri","given":"Cesare"},{"family":"Gray","given":"James"},{"family":"Lorie","given":"Raymond"},{"family":"Price","given":"Thomas"},{"family":"Putzolu","given":"Franco"},{"family":"Traiger","given":"Irving"},{"family":"Wade","given":"Bradford"}],"issued":{"date-parts":[["1979",7,14]]}}}],"schema":"https://github.com/citation-style-language/schema/raw/master/csl-citation.json"} </w:instrText>
+        <w:instrText xml:space="preserve"> ADDIN ZOTERO_ITEM CSL_CITATION {"citationID":"yXZzwXjY","properties":{"formattedCitation":"Vogels.","plainCitation":"Vogels.","noteIndex":5},"citationItems":[{"id":5,"uris":["http://zotero.org/users/local/MVhi2670/items/MBVCKZQS"],"uri":["http://zotero.org/users/local/MVhi2670/items/MBVCKZQS"],"itemData":{"id":5,"type":"article-journal","container-title":"ACM Queue","issue":"6","title":"Eventually Consistent","URL":"https://queue.acm.org/detail.cfm?id=1466448","volume":"6","author":[{"family":"Vogels","given":"Werner"}],"accessed":{"date-parts":[["2020",3,12]]},"issued":{"date-parts":[["2008",12,4]]}}}],"schema":"https://github.com/citation-style-language/schema/raw/master/csl-citation.json"} </w:instrText>
       </w:r>
       <w:r>
         <w:fldChar w:fldCharType="separate"/>
       </w:r>
       <w:r>
         <w:rPr>
-          <w:rFonts w:ascii="Calibri" w:cs="Calibri"/>
-        </w:rPr>
-        <w:t>Lindsay et al., “Note on Distributed Databases.”</w:t>
+          <w:noProof/>
+        </w:rPr>
+        <w:t>Vogels.</w:t>
       </w:r>
       <w:r>
         <w:fldChar w:fldCharType="end"/>
-      </w:r>
-      <w:r>
-        <w:t xml:space="preserve"> </w:t>
-      </w:r>
-      <w:r>
-        <w:t>p</w:t>
-      </w:r>
-      <w:r>
-        <w:t>age 2</w:t>
       </w:r>
     </w:p>
   </w:footnote>
@@ -2425,22 +3110,28 @@
         <w:fldChar w:fldCharType="begin"/>
       </w:r>
       <w:r>
-        <w:instrText xml:space="preserve"> ADDIN ZOTERO_ITEM CSL_CITATION {"citationID":"fri3kGbI","properties":{"formattedCitation":"Lindsay et al.","plainCitation":"Lindsay et al.","noteIndex":6},"citationItems":[{"id":7,"uris":["http://zotero.org/users/local/MVhi2670/items/9AFI3286"],"uri":["http://zotero.org/users/local/MVhi2670/items/9AFI3286"],"itemData":{"id":7,"type":"report","event-place":"IBM Research Laboratory San Jose, California 95193","publisher":"IBM","publisher-place":"IBM Research Laboratory San Jose, California 95193","title":"Note on Distributed Databases","URL":"https://domino.research.ibm.com/library/cyberdig.nsf/papers/A776EC17FC2FCE73852579F100578964/$File/RJ2571.pdf","author":[{"family":"Lindsay","given":"Bruce"},{"family":"Selinger","given":"Patricia"},{"family":"Galtieri","given":"Cesare"},{"family":"Gray","given":"James"},{"family":"Lorie","given":"Raymond"},{"family":"Price","given":"Thomas"},{"family":"Putzolu","given":"Franco"},{"family":"Traiger","given":"Irving"},{"family":"Wade","given":"Bradford"}],"issued":{"date-parts":[["1979",7,14]]}}}],"schema":"https://github.com/citation-style-language/schema/raw/master/csl-citation.json"} </w:instrText>
+        <w:instrText xml:space="preserve"> ADDIN ZOTERO_ITEM CSL_CITATION {"citationID":"3jj6DXjv","properties":{"formattedCitation":"Lindsay et al., \\uc0\\u8220{}Note on Distributed Databases.\\uc0\\u8221{}","plainCitation":"Lindsay et al., “Note on Distributed Databases.”","noteIndex":6},"citationItems":[{"id":7,"uris":["http://zotero.org/users/local/MVhi2670/items/9AFI3286"],"uri":["http://zotero.org/users/local/MVhi2670/items/9AFI3286"],"itemData":{"id":7,"type":"report","event-place":"IBM Research Laboratory San Jose, California 95193","publisher":"IBM","publisher-place":"IBM Research Laboratory San Jose, California 95193","title":"Note on Distributed Databases","URL":"https://domino.research.ibm.com/library/cyberdig.nsf/papers/A776EC17FC2FCE73852579F100578964/$File/RJ2571.pdf","author":[{"family":"Lindsay","given":"Bruce"},{"family":"Selinger","given":"Patricia"},{"family":"Galtieri","given":"Cesare"},{"family":"Gray","given":"James"},{"family":"Lorie","given":"Raymond"},{"family":"Price","given":"Thomas"},{"family":"Putzolu","given":"Franco"},{"family":"Traiger","given":"Irving"},{"family":"Wade","given":"Bradford"}],"issued":{"date-parts":[["1979",7,14]]}}}],"schema":"https://github.com/citation-style-language/schema/raw/master/csl-citation.json"} </w:instrText>
       </w:r>
       <w:r>
         <w:fldChar w:fldCharType="separate"/>
       </w:r>
       <w:r>
         <w:rPr>
-          <w:noProof/>
-        </w:rPr>
-        <w:t>Lindsay et al.</w:t>
+          <w:rFonts w:ascii="Calibri" w:cs="Calibri"/>
+        </w:rPr>
+        <w:t>Lindsay et al., “Note on Distributed Databases.”</w:t>
       </w:r>
       <w:r>
         <w:fldChar w:fldCharType="end"/>
       </w:r>
       <w:r>
-        <w:t xml:space="preserve"> page 2</w:t>
+        <w:t xml:space="preserve"> </w:t>
+      </w:r>
+      <w:r>
+        <w:t>p</w:t>
+      </w:r>
+      <w:r>
+        <w:t>age 2</w:t>
       </w:r>
     </w:p>
   </w:footnote>
@@ -2462,7 +3153,7 @@
         <w:fldChar w:fldCharType="begin"/>
       </w:r>
       <w:r>
-        <w:instrText xml:space="preserve"> ADDIN ZOTERO_ITEM CSL_CITATION {"citationID":"4Vhu7J0a","properties":{"formattedCitation":"Lindsay et al.","plainCitation":"Lindsay et al.","noteIndex":7},"citationItems":[{"id":7,"uris":["http://zotero.org/users/local/MVhi2670/items/9AFI3286"],"uri":["http://zotero.org/users/local/MVhi2670/items/9AFI3286"],"itemData":{"id":7,"type":"report","event-place":"IBM Research Laboratory San Jose, California 95193","publisher":"IBM","publisher-place":"IBM Research Laboratory San Jose, California 95193","title":"Note on Distributed Databases","URL":"https://domino.research.ibm.com/library/cyberdig.nsf/papers/A776EC17FC2FCE73852579F100578964/$File/RJ2571.pdf","author":[{"family":"Lindsay","given":"Bruce"},{"family":"Selinger","given":"Patricia"},{"family":"Galtieri","given":"Cesare"},{"family":"Gray","given":"James"},{"family":"Lorie","given":"Raymond"},{"family":"Price","given":"Thomas"},{"family":"Putzolu","given":"Franco"},{"family":"Traiger","given":"Irving"},{"family":"Wade","given":"Bradford"}],"issued":{"date-parts":[["1979",7,14]]}}}],"schema":"https://github.com/citation-style-language/schema/raw/master/csl-citation.json"} </w:instrText>
+        <w:instrText xml:space="preserve"> ADDIN ZOTERO_ITEM CSL_CITATION {"citationID":"fri3kGbI","properties":{"formattedCitation":"Lindsay et al.","plainCitation":"Lindsay et al.","noteIndex":7},"citationItems":[{"id":7,"uris":["http://zotero.org/users/local/MVhi2670/items/9AFI3286"],"uri":["http://zotero.org/users/local/MVhi2670/items/9AFI3286"],"itemData":{"id":7,"type":"report","event-place":"IBM Research Laboratory San Jose, California 95193","publisher":"IBM","publisher-place":"IBM Research Laboratory San Jose, California 95193","title":"Note on Distributed Databases","URL":"https://domino.research.ibm.com/library/cyberdig.nsf/papers/A776EC17FC2FCE73852579F100578964/$File/RJ2571.pdf","author":[{"family":"Lindsay","given":"Bruce"},{"family":"Selinger","given":"Patricia"},{"family":"Galtieri","given":"Cesare"},{"family":"Gray","given":"James"},{"family":"Lorie","given":"Raymond"},{"family":"Price","given":"Thomas"},{"family":"Putzolu","given":"Franco"},{"family":"Traiger","given":"Irving"},{"family":"Wade","given":"Bradford"}],"issued":{"date-parts":[["1979",7,14]]}}}],"schema":"https://github.com/citation-style-language/schema/raw/master/csl-citation.json"} </w:instrText>
       </w:r>
       <w:r>
         <w:fldChar w:fldCharType="separate"/>
@@ -2499,19 +3190,22 @@
         <w:fldChar w:fldCharType="begin"/>
       </w:r>
       <w:r>
-        <w:instrText xml:space="preserve"> ADDIN ZOTERO_ITEM CSL_CITATION {"citationID":"IbROBPED","properties":{"formattedCitation":"Vogels, \\uc0\\u8220{}Eventually Consistent.\\uc0\\u8221{}","plainCitation":"Vogels, “Eventually Consistent.”","noteIndex":8},"citationItems":[{"id":5,"uris":["http://zotero.org/users/local/MVhi2670/items/MBVCKZQS"],"uri":["http://zotero.org/users/local/MVhi2670/items/MBVCKZQS"],"itemData":{"id":5,"type":"article-journal","container-title":"ACM Queue","issue":"6","title":"Eventually Consistent","URL":"https://queue.acm.org/detail.cfm?id=1466448","volume":"6","author":[{"family":"Vogels","given":"Werner"}],"accessed":{"date-parts":[["2020",3,12]]},"issued":{"date-parts":[["2008",12,4]]}}}],"schema":"https://github.com/citation-style-language/schema/raw/master/csl-citation.json"} </w:instrText>
+        <w:instrText xml:space="preserve"> ADDIN ZOTERO_ITEM CSL_CITATION {"citationID":"4Vhu7J0a","properties":{"formattedCitation":"Lindsay et al.","plainCitation":"Lindsay et al.","noteIndex":8},"citationItems":[{"id":7,"uris":["http://zotero.org/users/local/MVhi2670/items/9AFI3286"],"uri":["http://zotero.org/users/local/MVhi2670/items/9AFI3286"],"itemData":{"id":7,"type":"report","event-place":"IBM Research Laboratory San Jose, California 95193","publisher":"IBM","publisher-place":"IBM Research Laboratory San Jose, California 95193","title":"Note on Distributed Databases","URL":"https://domino.research.ibm.com/library/cyberdig.nsf/papers/A776EC17FC2FCE73852579F100578964/$File/RJ2571.pdf","author":[{"family":"Lindsay","given":"Bruce"},{"family":"Selinger","given":"Patricia"},{"family":"Galtieri","given":"Cesare"},{"family":"Gray","given":"James"},{"family":"Lorie","given":"Raymond"},{"family":"Price","given":"Thomas"},{"family":"Putzolu","given":"Franco"},{"family":"Traiger","given":"Irving"},{"family":"Wade","given":"Bradford"}],"issued":{"date-parts":[["1979",7,14]]}}}],"schema":"https://github.com/citation-style-language/schema/raw/master/csl-citation.json"} </w:instrText>
       </w:r>
       <w:r>
         <w:fldChar w:fldCharType="separate"/>
       </w:r>
       <w:r>
         <w:rPr>
-          <w:rFonts w:ascii="Calibri" w:cs="Calibri"/>
-        </w:rPr>
-        <w:t>Vogels, “Eventually Consistent.”</w:t>
+          <w:noProof/>
+        </w:rPr>
+        <w:t>Lindsay et al.</w:t>
       </w:r>
       <w:r>
         <w:fldChar w:fldCharType="end"/>
+      </w:r>
+      <w:r>
+        <w:t xml:space="preserve"> page 2</w:t>
       </w:r>
     </w:p>
   </w:footnote>
@@ -2533,16 +3227,24 @@
         <w:fldChar w:fldCharType="begin"/>
       </w:r>
       <w:r>
-        <w:instrText xml:space="preserve"> ADDIN ZOTERO_ITEM CSL_CITATION {"citationID":"WHlinHn0","properties":{"formattedCitation":"Vogels.","plainCitation":"Vogels.","noteIndex":9},"citationItems":[{"id":5,"uris":["http://zotero.org/users/local/MVhi2670/items/MBVCKZQS"],"uri":["http://zotero.org/users/local/MVhi2670/items/MBVCKZQS"],"itemData":{"id":5,"type":"article-journal","container-title":"ACM Queue","issue":"6","title":"Eventually Consistent","URL":"https://queue.acm.org/detail.cfm?id=1466448","volume":"6","author":[{"family":"Vogels","given":"Werner"}],"accessed":{"date-parts":[["2020",3,12]]},"issued":{"date-parts":[["2008",12,4]]}}}],"schema":"https://github.com/citation-style-language/schema/raw/master/csl-citation.json"} </w:instrText>
+        <w:instrText xml:space="preserve"> ADDIN ZOTERO_ITEM CSL_CITATION {"citationID":"IbROBPED","properties":{"formattedCitation":"Vogels, \\uc0\\u8220{}Eventually Consistent.\\uc0\\u8221{}","plainCitation":"Vogels, “Eventually Consistent.”","noteIndex":9},"citationItems":[{"id":5,"uris":["http://zotero.org/users/local/MVhi2670/items/MBVCKZQS"],"uri":["http://zotero.org/users/local/MVhi2670/items/MBVCKZQS"],"itemData":{"id":5,"type":"article-journal","container-title":"ACM Queue","issue":"6","title":"Eventually Consistent","URL":"https://queue.acm.org/detail.cfm?id=1466448","volume":"6","author":[{"family":"Vogels","given":"Werner"}],"accessed":{"date-parts":[["2020",3,12]]},"issued":{"date-parts":[["2008",12,4]]}}}],"schema":"https://github.com/citation-style-language/schema/raw/master/csl-citation.json"} </w:instrText>
       </w:r>
       <w:r>
         <w:fldChar w:fldCharType="separate"/>
       </w:r>
-      <w:r>
-        <w:rPr>
-          <w:noProof/>
-        </w:rPr>
-        <w:t>Vogels.</w:t>
+      <w:proofErr w:type="spellStart"/>
+      <w:r>
+        <w:rPr>
+          <w:rFonts w:ascii="Calibri" w:cs="Calibri"/>
+        </w:rPr>
+        <w:t>Vogels</w:t>
+      </w:r>
+      <w:proofErr w:type="spellEnd"/>
+      <w:r>
+        <w:rPr>
+          <w:rFonts w:ascii="Calibri" w:cs="Calibri"/>
+        </w:rPr>
+        <w:t>, “Eventually Consistent.”</w:t>
       </w:r>
       <w:r>
         <w:fldChar w:fldCharType="end"/>
@@ -2567,22 +3269,19 @@
         <w:fldChar w:fldCharType="begin"/>
       </w:r>
       <w:r>
-        <w:instrText xml:space="preserve"> ADDIN ZOTERO_ITEM CSL_CITATION {"citationID":"HDOEHAuL","properties":{"formattedCitation":"Seth Gilbert and Nancy Lynch, \\uc0\\u8220{}Brewer\\uc0\\u8217{}s Conjecture and the Feasibility of Consistent, Available, Partition-Tolerant Web Services\\uc0\\u8221{} (Laboratory for Computer Science, Massachusetts Institute of Technology, Cambridge, MA 02139, 2002), https://users.ece.cmu.edu/~adrian/731-sp04/readings/GL-cap.pdf.","plainCitation":"Seth Gilbert and Nancy Lynch, “Brewer’s Conjecture and the Feasibility of Consistent, Available, Partition-Tolerant Web Services” (Laboratory for Computer Science, Massachusetts Institute of Technology, Cambridge, MA 02139, 2002), https://users.ece.cmu.edu/~adrian/731-sp04/readings/GL-cap.pdf.","noteIndex":10},"citationItems":[{"id":8,"uris":["http://zotero.org/users/local/MVhi2670/items/TKL4HCMQ"],"uri":["http://zotero.org/users/local/MVhi2670/items/TKL4HCMQ"],"itemData":{"id":8,"type":"report","abstract":"When designing distributed web services, there are three properties that are commonly desired: consitency, availability, and partition tolerance. It is impossible to achieve all three. In this note, we prove this conjecture in the asynchronous network model, and then discuss solutions to this dilemma in the partially synchronous model.","publisher":"Laboratory for Computer Science, Massachusetts Institute of Technology, Cambridge, MA 02139","title":"Brewer's Conjecture and the Feasibility of Consistent, Available, Partition-Tolerant Web Services","URL":"https://users.ece.cmu.edu/~adrian/731-sp04/readings/GL-cap.pdf","author":[{"family":"Gilbert","given":"Seth"},{"family":"Lynch","given":"Nancy"}],"issued":{"date-parts":[["2002"]]}}}],"schema":"https://github.com/citation-style-language/schema/raw/master/csl-citation.json"} </w:instrText>
+        <w:instrText xml:space="preserve"> ADDIN ZOTERO_ITEM CSL_CITATION {"citationID":"WHlinHn0","properties":{"formattedCitation":"Vogels.","plainCitation":"Vogels.","noteIndex":10},"citationItems":[{"id":5,"uris":["http://zotero.org/users/local/MVhi2670/items/MBVCKZQS"],"uri":["http://zotero.org/users/local/MVhi2670/items/MBVCKZQS"],"itemData":{"id":5,"type":"article-journal","container-title":"ACM Queue","issue":"6","title":"Eventually Consistent","URL":"https://queue.acm.org/detail.cfm?id=1466448","volume":"6","author":[{"family":"Vogels","given":"Werner"}],"accessed":{"date-parts":[["2020",3,12]]},"issued":{"date-parts":[["2008",12,4]]}}}],"schema":"https://github.com/citation-style-language/schema/raw/master/csl-citation.json"} </w:instrText>
       </w:r>
       <w:r>
         <w:fldChar w:fldCharType="separate"/>
       </w:r>
       <w:r>
         <w:rPr>
-          <w:rFonts w:ascii="Calibri" w:cs="Calibri"/>
-        </w:rPr>
-        <w:t>Seth Gilbert and Nancy Lynch, “Brewer’s Conjecture and the Feasibility of Consistent, Available, Partition-Tolerant Web Services” (Laboratory for Computer Science, Massachusetts Institute of Technology, Cambridge, MA 02139, 2002), https://users.ece.cmu.edu/~adrian/731-sp04/readings/GL-cap.pdf.</w:t>
+          <w:noProof/>
+        </w:rPr>
+        <w:t>Vogels.</w:t>
       </w:r>
       <w:r>
         <w:fldChar w:fldCharType="end"/>
-      </w:r>
-      <w:r>
-        <w:t xml:space="preserve"> page 1.</w:t>
       </w:r>
     </w:p>
   </w:footnote>
@@ -2604,19 +3303,22 @@
         <w:fldChar w:fldCharType="begin"/>
       </w:r>
       <w:r>
-        <w:instrText xml:space="preserve"> ADDIN ZOTERO_ITEM CSL_CITATION {"citationID":"noxa9SaI","properties":{"formattedCitation":"Gilbert and Lynch.","plainCitation":"Gilbert and Lynch.","dontUpdate":true,"noteIndex":11},"citationItems":[{"id":8,"uris":["http://zotero.org/users/local/MVhi2670/items/TKL4HCMQ"],"uri":["http://zotero.org/users/local/MVhi2670/items/TKL4HCMQ"],"itemData":{"id":8,"type":"report","abstract":"When designing distributed web services, there are three properties that are commonly desired: consitency, availability, and partition tolerance. It is impossible to achieve all three. In this note, we prove this conjecture in the asynchronous network model, and then discuss solutions to this dilemma in the partially synchronous model.","publisher":"Laboratory for Computer Science, Massachusetts Institute of Technology, Cambridge, MA 02139","title":"Brewer's Conjecture and the Feasibility of Consistent, Available, Partition-Tolerant Web Services","URL":"https://users.ece.cmu.edu/~adrian/731-sp04/readings/GL-cap.pdf","author":[{"family":"Gilbert","given":"Seth"},{"family":"Lynch","given":"Nancy"}],"issued":{"date-parts":[["2002"]]}}}],"schema":"https://github.com/citation-style-language/schema/raw/master/csl-citation.json"} </w:instrText>
+        <w:instrText xml:space="preserve"> ADDIN ZOTERO_ITEM CSL_CITATION {"citationID":"HDOEHAuL","properties":{"formattedCitation":"Seth Gilbert and Nancy Lynch, \\uc0\\u8220{}Brewer\\uc0\\u8217{}s Conjecture and the Feasibility of Consistent, Available, Partition-Tolerant Web Services\\uc0\\u8221{} (Laboratory for Computer Science, Massachusetts Institute of Technology, Cambridge, MA 02139, 2002), https://users.ece.cmu.edu/~adrian/731-sp04/readings/GL-cap.pdf.","plainCitation":"Seth Gilbert and Nancy Lynch, “Brewer’s Conjecture and the Feasibility of Consistent, Available, Partition-Tolerant Web Services” (Laboratory for Computer Science, Massachusetts Institute of Technology, Cambridge, MA 02139, 2002), https://users.ece.cmu.edu/~adrian/731-sp04/readings/GL-cap.pdf.","noteIndex":11},"citationItems":[{"id":8,"uris":["http://zotero.org/users/local/MVhi2670/items/TKL4HCMQ"],"uri":["http://zotero.org/users/local/MVhi2670/items/TKL4HCMQ"],"itemData":{"id":8,"type":"report","abstract":"When designing distributed web services, there are three properties that are commonly desired: consitency, availability, and partition tolerance. It is impossible to achieve all three. In this note, we prove this conjecture in the asynchronous network model, and then discuss solutions to this dilemma in the partially synchronous model.","publisher":"Laboratory for Computer Science, Massachusetts Institute of Technology, Cambridge, MA 02139","title":"Brewer's Conjecture and the Feasibility of Consistent, Available, Partition-Tolerant Web Services","URL":"https://users.ece.cmu.edu/~adrian/731-sp04/readings/GL-cap.pdf","author":[{"family":"Gilbert","given":"Seth"},{"family":"Lynch","given":"Nancy"}],"issued":{"date-parts":[["2002"]]}}}],"schema":"https://github.com/citation-style-language/schema/raw/master/csl-citation.json"} </w:instrText>
       </w:r>
       <w:r>
         <w:fldChar w:fldCharType="separate"/>
       </w:r>
       <w:r>
         <w:rPr>
-          <w:noProof/>
-        </w:rPr>
-        <w:t>Gilbert and Lynch page 3.</w:t>
+          <w:rFonts w:ascii="Calibri" w:cs="Calibri"/>
+        </w:rPr>
+        <w:t>Seth Gilbert and Nancy Lynch, “Brewer’s Conjecture and the Feasibility of Consistent, Available, Partition-Tolerant Web Services” (Laboratory for Computer Science, Massachusetts Institute of Technology, Cambridge, MA 02139, 2002), https://users.ece.cmu.edu/~adrian/731-sp04/readings/GL-cap.pdf.</w:t>
       </w:r>
       <w:r>
         <w:fldChar w:fldCharType="end"/>
+      </w:r>
+      <w:r>
+        <w:t xml:space="preserve"> page 1.</w:t>
       </w:r>
     </w:p>
   </w:footnote>
@@ -2638,7 +3340,7 @@
         <w:fldChar w:fldCharType="begin"/>
       </w:r>
       <w:r>
-        <w:instrText xml:space="preserve"> ADDIN ZOTERO_ITEM CSL_CITATION {"citationID":"57bDxooZ","properties":{"formattedCitation":"Gilbert and Lynch.","plainCitation":"Gilbert and Lynch.","dontUpdate":true,"noteIndex":12},"citationItems":[{"id":8,"uris":["http://zotero.org/users/local/MVhi2670/items/TKL4HCMQ"],"uri":["http://zotero.org/users/local/MVhi2670/items/TKL4HCMQ"],"itemData":{"id":8,"type":"report","abstract":"When designing distributed web services, there are three properties that are commonly desired: consitency, availability, and partition tolerance. It is impossible to achieve all three. In this note, we prove this conjecture in the asynchronous network model, and then discuss solutions to this dilemma in the partially synchronous model.","publisher":"Laboratory for Computer Science, Massachusetts Institute of Technology, Cambridge, MA 02139","title":"Brewer's Conjecture and the Feasibility of Consistent, Available, Partition-Tolerant Web Services","URL":"https://users.ece.cmu.edu/~adrian/731-sp04/readings/GL-cap.pdf","author":[{"family":"Gilbert","given":"Seth"},{"family":"Lynch","given":"Nancy"}],"issued":{"date-parts":[["2002"]]}}}],"schema":"https://github.com/citation-style-language/schema/raw/master/csl-citation.json"} </w:instrText>
+        <w:instrText xml:space="preserve"> ADDIN ZOTERO_ITEM CSL_CITATION {"citationID":"noxa9SaI","properties":{"formattedCitation":"Gilbert and Lynch.","plainCitation":"Gilbert and Lynch.","dontUpdate":true,"noteIndex":12},"citationItems":[{"id":8,"uris":["http://zotero.org/users/local/MVhi2670/items/TKL4HCMQ"],"uri":["http://zotero.org/users/local/MVhi2670/items/TKL4HCMQ"],"itemData":{"id":8,"type":"report","abstract":"When designing distributed web services, there are three properties that are commonly desired: consitency, availability, and partition tolerance. It is impossible to achieve all three. In this note, we prove this conjecture in the asynchronous network model, and then discuss solutions to this dilemma in the partially synchronous model.","publisher":"Laboratory for Computer Science, Massachusetts Institute of Technology, Cambridge, MA 02139","title":"Brewer's Conjecture and the Feasibility of Consistent, Available, Partition-Tolerant Web Services","URL":"https://users.ece.cmu.edu/~adrian/731-sp04/readings/GL-cap.pdf","author":[{"family":"Gilbert","given":"Seth"},{"family":"Lynch","given":"Nancy"}],"issued":{"date-parts":[["2002"]]}}}],"schema":"https://github.com/citation-style-language/schema/raw/master/csl-citation.json"} </w:instrText>
       </w:r>
       <w:r>
         <w:fldChar w:fldCharType="separate"/>
@@ -2672,7 +3374,7 @@
         <w:fldChar w:fldCharType="begin"/>
       </w:r>
       <w:r>
-        <w:instrText xml:space="preserve"> ADDIN ZOTERO_ITEM CSL_CITATION {"citationID":"FHulwhqW","properties":{"formattedCitation":"Gilbert and Lynch.","plainCitation":"Gilbert and Lynch.","dontUpdate":true,"noteIndex":13},"citationItems":[{"id":8,"uris":["http://zotero.org/users/local/MVhi2670/items/TKL4HCMQ"],"uri":["http://zotero.org/users/local/MVhi2670/items/TKL4HCMQ"],"itemData":{"id":8,"type":"report","abstract":"When designing distributed web services, there are three properties that are commonly desired: consitency, availability, and partition tolerance. It is impossible to achieve all three. In this note, we prove this conjecture in the asynchronous network model, and then discuss solutions to this dilemma in the partially synchronous model.","publisher":"Laboratory for Computer Science, Massachusetts Institute of Technology, Cambridge, MA 02139","title":"Brewer's Conjecture and the Feasibility of Consistent, Available, Partition-Tolerant Web Services","URL":"https://users.ece.cmu.edu/~adrian/731-sp04/readings/GL-cap.pdf","author":[{"family":"Gilbert","given":"Seth"},{"family":"Lynch","given":"Nancy"}],"issued":{"date-parts":[["2002"]]}}}],"schema":"https://github.com/citation-style-language/schema/raw/master/csl-citation.json"} </w:instrText>
+        <w:instrText xml:space="preserve"> ADDIN ZOTERO_ITEM CSL_CITATION {"citationID":"57bDxooZ","properties":{"formattedCitation":"Gilbert and Lynch.","plainCitation":"Gilbert and Lynch.","dontUpdate":true,"noteIndex":13},"citationItems":[{"id":8,"uris":["http://zotero.org/users/local/MVhi2670/items/TKL4HCMQ"],"uri":["http://zotero.org/users/local/MVhi2670/items/TKL4HCMQ"],"itemData":{"id":8,"type":"report","abstract":"When designing distributed web services, there are three properties that are commonly desired: consitency, availability, and partition tolerance. It is impossible to achieve all three. In this note, we prove this conjecture in the asynchronous network model, and then discuss solutions to this dilemma in the partially synchronous model.","publisher":"Laboratory for Computer Science, Massachusetts Institute of Technology, Cambridge, MA 02139","title":"Brewer's Conjecture and the Feasibility of Consistent, Available, Partition-Tolerant Web Services","URL":"https://users.ece.cmu.edu/~adrian/731-sp04/readings/GL-cap.pdf","author":[{"family":"Gilbert","given":"Seth"},{"family":"Lynch","given":"Nancy"}],"issued":{"date-parts":[["2002"]]}}}],"schema":"https://github.com/citation-style-language/schema/raw/master/csl-citation.json"} </w:instrText>
       </w:r>
       <w:r>
         <w:fldChar w:fldCharType="separate"/>
@@ -2681,7 +3383,7 @@
         <w:rPr>
           <w:noProof/>
         </w:rPr>
-        <w:t>Gilbert and Lynch pages 3-4.</w:t>
+        <w:t>Gilbert and Lynch page 3.</w:t>
       </w:r>
       <w:r>
         <w:fldChar w:fldCharType="end"/>
@@ -2706,7 +3408,7 @@
         <w:fldChar w:fldCharType="begin"/>
       </w:r>
       <w:r>
-        <w:instrText xml:space="preserve"> ADDIN ZOTERO_ITEM CSL_CITATION {"citationID":"iGFMqspx","properties":{"formattedCitation":"Gilbert and Lynch.","plainCitation":"Gilbert and Lynch.","dontUpdate":true,"noteIndex":14},"citationItems":[{"id":8,"uris":["http://zotero.org/users/local/MVhi2670/items/TKL4HCMQ"],"uri":["http://zotero.org/users/local/MVhi2670/items/TKL4HCMQ"],"itemData":{"id":8,"type":"report","abstract":"When designing distributed web services, there are three properties that are commonly desired: consitency, availability, and partition tolerance. It is impossible to achieve all three. In this note, we prove this conjecture in the asynchronous network model, and then discuss solutions to this dilemma in the partially synchronous model.","publisher":"Laboratory for Computer Science, Massachusetts Institute of Technology, Cambridge, MA 02139","title":"Brewer's Conjecture and the Feasibility of Consistent, Available, Partition-Tolerant Web Services","URL":"https://users.ece.cmu.edu/~adrian/731-sp04/readings/GL-cap.pdf","author":[{"family":"Gilbert","given":"Seth"},{"family":"Lynch","given":"Nancy"}],"issued":{"date-parts":[["2002"]]}}}],"schema":"https://github.com/citation-style-language/schema/raw/master/csl-citation.json"} </w:instrText>
+        <w:instrText xml:space="preserve"> ADDIN ZOTERO_ITEM CSL_CITATION {"citationID":"FHulwhqW","properties":{"formattedCitation":"Gilbert and Lynch.","plainCitation":"Gilbert and Lynch.","dontUpdate":true,"noteIndex":14},"citationItems":[{"id":8,"uris":["http://zotero.org/users/local/MVhi2670/items/TKL4HCMQ"],"uri":["http://zotero.org/users/local/MVhi2670/items/TKL4HCMQ"],"itemData":{"id":8,"type":"report","abstract":"When designing distributed web services, there are three properties that are commonly desired: consitency, availability, and partition tolerance. It is impossible to achieve all three. In this note, we prove this conjecture in the asynchronous network model, and then discuss solutions to this dilemma in the partially synchronous model.","publisher":"Laboratory for Computer Science, Massachusetts Institute of Technology, Cambridge, MA 02139","title":"Brewer's Conjecture and the Feasibility of Consistent, Available, Partition-Tolerant Web Services","URL":"https://users.ece.cmu.edu/~adrian/731-sp04/readings/GL-cap.pdf","author":[{"family":"Gilbert","given":"Seth"},{"family":"Lynch","given":"Nancy"}],"issued":{"date-parts":[["2002"]]}}}],"schema":"https://github.com/citation-style-language/schema/raw/master/csl-citation.json"} </w:instrText>
       </w:r>
       <w:r>
         <w:fldChar w:fldCharType="separate"/>
@@ -2715,7 +3417,7 @@
         <w:rPr>
           <w:noProof/>
         </w:rPr>
-        <w:t>Gilbert and Lynch page 5.</w:t>
+        <w:t>Gilbert and Lynch pages 3-4.</w:t>
       </w:r>
       <w:r>
         <w:fldChar w:fldCharType="end"/>
@@ -2740,7 +3442,7 @@
         <w:fldChar w:fldCharType="begin"/>
       </w:r>
       <w:r>
-        <w:instrText xml:space="preserve"> ADDIN ZOTERO_ITEM CSL_CITATION {"citationID":"4Mzhs8Eb","properties":{"formattedCitation":"Gilbert and Lynch.","plainCitation":"Gilbert and Lynch.","dontUpdate":true,"noteIndex":15},"citationItems":[{"id":8,"uris":["http://zotero.org/users/local/MVhi2670/items/TKL4HCMQ"],"uri":["http://zotero.org/users/local/MVhi2670/items/TKL4HCMQ"],"itemData":{"id":8,"type":"report","abstract":"When designing distributed web services, there are three properties that are commonly desired: consitency, availability, and partition tolerance. It is impossible to achieve all three. In this note, we prove this conjecture in the asynchronous network model, and then discuss solutions to this dilemma in the partially synchronous model.","publisher":"Laboratory for Computer Science, Massachusetts Institute of Technology, Cambridge, MA 02139","title":"Brewer's Conjecture and the Feasibility of Consistent, Available, Partition-Tolerant Web Services","URL":"https://users.ece.cmu.edu/~adrian/731-sp04/readings/GL-cap.pdf","author":[{"family":"Gilbert","given":"Seth"},{"family":"Lynch","given":"Nancy"}],"issued":{"date-parts":[["2002"]]}}}],"schema":"https://github.com/citation-style-language/schema/raw/master/csl-citation.json"} </w:instrText>
+        <w:instrText xml:space="preserve"> ADDIN ZOTERO_ITEM CSL_CITATION {"citationID":"iGFMqspx","properties":{"formattedCitation":"Gilbert and Lynch.","plainCitation":"Gilbert and Lynch.","dontUpdate":true,"noteIndex":15},"citationItems":[{"id":8,"uris":["http://zotero.org/users/local/MVhi2670/items/TKL4HCMQ"],"uri":["http://zotero.org/users/local/MVhi2670/items/TKL4HCMQ"],"itemData":{"id":8,"type":"report","abstract":"When designing distributed web services, there are three properties that are commonly desired: consitency, availability, and partition tolerance. It is impossible to achieve all three. In this note, we prove this conjecture in the asynchronous network model, and then discuss solutions to this dilemma in the partially synchronous model.","publisher":"Laboratory for Computer Science, Massachusetts Institute of Technology, Cambridge, MA 02139","title":"Brewer's Conjecture and the Feasibility of Consistent, Available, Partition-Tolerant Web Services","URL":"https://users.ece.cmu.edu/~adrian/731-sp04/readings/GL-cap.pdf","author":[{"family":"Gilbert","given":"Seth"},{"family":"Lynch","given":"Nancy"}],"issued":{"date-parts":[["2002"]]}}}],"schema":"https://github.com/citation-style-language/schema/raw/master/csl-citation.json"} </w:instrText>
       </w:r>
       <w:r>
         <w:fldChar w:fldCharType="separate"/>
@@ -2774,22 +3476,16 @@
         <w:fldChar w:fldCharType="begin"/>
       </w:r>
       <w:r>
-        <w:instrText xml:space="preserve"> ADDIN ZOTERO_ITEM CSL_CITATION {"citationID":"Y1FUIyXU","properties":{"formattedCitation":"Lindsay et al., \\uc0\\u8220{}Note on Distributed Databases.\\uc0\\u8221{}","plainCitation":"Lindsay et al., “Note on Distributed Databases.”","noteIndex":17},"citationItems":[{"id":7,"uris":["http://zotero.org/users/local/MVhi2670/items/9AFI3286"],"uri":["http://zotero.org/users/local/MVhi2670/items/9AFI3286"],"itemData":{"id":7,"type":"report","event-place":"IBM Research Laboratory San Jose, California 95193","publisher":"IBM","publisher-place":"IBM Research Laboratory San Jose, California 95193","title":"Note on Distributed Databases","URL":"https://domino.research.ibm.com/library/cyberdig.nsf/papers/A776EC17FC2FCE73852579F100578964/$File/RJ2571.pdf","author":[{"family":"Lindsay","given":"Bruce"},{"family":"Selinger","given":"Patricia"},{"family":"Galtieri","given":"Cesare"},{"family":"Gray","given":"James"},{"family":"Lorie","given":"Raymond"},{"family":"Price","given":"Thomas"},{"family":"Putzolu","given":"Franco"},{"family":"Traiger","given":"Irving"},{"family":"Wade","given":"Bradford"}],"issued":{"date-parts":[["1979",7,14]]}}}],"schema":"https://github.com/citation-style-language/schema/raw/master/csl-citation.json"} </w:instrText>
+        <w:instrText xml:space="preserve"> ADDIN ZOTERO_ITEM CSL_CITATION {"citationID":"4Mzhs8Eb","properties":{"formattedCitation":"Gilbert and Lynch.","plainCitation":"Gilbert and Lynch.","dontUpdate":true,"noteIndex":16},"citationItems":[{"id":8,"uris":["http://zotero.org/users/local/MVhi2670/items/TKL4HCMQ"],"uri":["http://zotero.org/users/local/MVhi2670/items/TKL4HCMQ"],"itemData":{"id":8,"type":"report","abstract":"When designing distributed web services, there are three properties that are commonly desired: consitency, availability, and partition tolerance. It is impossible to achieve all three. In this note, we prove this conjecture in the asynchronous network model, and then discuss solutions to this dilemma in the partially synchronous model.","publisher":"Laboratory for Computer Science, Massachusetts Institute of Technology, Cambridge, MA 02139","title":"Brewer's Conjecture and the Feasibility of Consistent, Available, Partition-Tolerant Web Services","URL":"https://users.ece.cmu.edu/~adrian/731-sp04/readings/GL-cap.pdf","author":[{"family":"Gilbert","given":"Seth"},{"family":"Lynch","given":"Nancy"}],"issued":{"date-parts":[["2002"]]}}}],"schema":"https://github.com/citation-style-language/schema/raw/master/csl-citation.json"} </w:instrText>
       </w:r>
       <w:r>
         <w:fldChar w:fldCharType="separate"/>
       </w:r>
       <w:r>
         <w:rPr>
-          <w:rFonts w:ascii="Calibri" w:cs="Calibri"/>
-        </w:rPr>
-        <w:t>Lindsay et al., “Note on Distributed Databases.</w:t>
-      </w:r>
-      <w:r>
-        <w:rPr>
-          <w:rFonts w:ascii="Calibri" w:cs="Calibri"/>
-        </w:rPr>
-        <w:t>" page 2</w:t>
+          <w:noProof/>
+        </w:rPr>
+        <w:t>Gilbert and Lynch page 5.</w:t>
       </w:r>
       <w:r>
         <w:fldChar w:fldCharType="end"/>
@@ -2814,7 +3510,7 @@
         <w:fldChar w:fldCharType="begin"/>
       </w:r>
       <w:r>
-        <w:instrText xml:space="preserve"> ADDIN ZOTERO_ITEM CSL_CITATION {"citationID":"79PGHIfF","properties":{"formattedCitation":"\\uc0\\u8220{}Usenet.Com,\\uc0\\u8221{} n.d., https://www.usenet.com/what-is-usenet/.","plainCitation":"“Usenet.Com,” n.d., https://www.usenet.com/what-is-usenet/.","noteIndex":17},"citationItems":[{"id":9,"uris":["http://zotero.org/users/local/MVhi2670/items/G3P7GFVX"],"uri":["http://zotero.org/users/local/MVhi2670/items/G3P7GFVX"],"itemData":{"id":9,"type":"webpage","title":"Usenet.com","URL":"https://www.usenet.com/what-is-usenet/"}}],"schema":"https://github.com/citation-style-language/schema/raw/master/csl-citation.json"} </w:instrText>
+        <w:instrText xml:space="preserve"> ADDIN ZOTERO_ITEM CSL_CITATION {"citationID":"Y1FUIyXU","properties":{"formattedCitation":"Lindsay et al., \\uc0\\u8220{}Note on Distributed Databases.\\uc0\\u8221{}","plainCitation":"Lindsay et al., “Note on Distributed Databases.”","dontUpdate":true,"noteIndex":17},"citationItems":[{"id":7,"uris":["http://zotero.org/users/local/MVhi2670/items/9AFI3286"],"uri":["http://zotero.org/users/local/MVhi2670/items/9AFI3286"],"itemData":{"id":7,"type":"report","event-place":"IBM Research Laboratory San Jose, California 95193","publisher":"IBM","publisher-place":"IBM Research Laboratory San Jose, California 95193","title":"Note on Distributed Databases","URL":"https://domino.research.ibm.com/library/cyberdig.nsf/papers/A776EC17FC2FCE73852579F100578964/$File/RJ2571.pdf","author":[{"family":"Lindsay","given":"Bruce"},{"family":"Selinger","given":"Patricia"},{"family":"Galtieri","given":"Cesare"},{"family":"Gray","given":"James"},{"family":"Lorie","given":"Raymond"},{"family":"Price","given":"Thomas"},{"family":"Putzolu","given":"Franco"},{"family":"Traiger","given":"Irving"},{"family":"Wade","given":"Bradford"}],"issued":{"date-parts":[["1979",7,14]]}}}],"schema":"https://github.com/citation-style-language/schema/raw/master/csl-citation.json"} </w:instrText>
       </w:r>
       <w:r>
         <w:fldChar w:fldCharType="separate"/>
@@ -2823,7 +3519,13 @@
         <w:rPr>
           <w:rFonts w:ascii="Calibri" w:cs="Calibri"/>
         </w:rPr>
-        <w:t>“Usenet.Com,” n.d., https://www.usenet.com/what-is-usenet/.</w:t>
+        <w:t>Lindsay et al., “Note on Distributed Databases.</w:t>
+      </w:r>
+      <w:r>
+        <w:rPr>
+          <w:rFonts w:ascii="Calibri" w:cs="Calibri"/>
+        </w:rPr>
+        <w:t>" page 2</w:t>
       </w:r>
       <w:r>
         <w:fldChar w:fldCharType="end"/>
@@ -2848,24 +3550,16 @@
         <w:fldChar w:fldCharType="begin"/>
       </w:r>
       <w:r>
-        <w:instrText xml:space="preserve"> ADDIN ZOTERO_ITEM CSL_CITATION {"citationID":"WSOy8jKO","properties":{"formattedCitation":"Vogels, \\uc0\\u8220{}Eventually Consistent.\\uc0\\u8221{}","plainCitation":"Vogels, “Eventually Consistent.”","noteIndex":18},"citationItems":[{"id":5,"uris":["http://zotero.org/users/local/MVhi2670/items/MBVCKZQS"],"uri":["http://zotero.org/users/local/MVhi2670/items/MBVCKZQS"],"itemData":{"id":5,"type":"article-journal","container-title":"ACM Queue","issue":"6","title":"Eventually Consistent","URL":"https://queue.acm.org/detail.cfm?id=1466448","volume":"6","author":[{"family":"Vogels","given":"Werner"}],"accessed":{"date-parts":[["2020",3,12]]},"issued":{"date-parts":[["2008",12,4]]}}}],"schema":"https://github.com/citation-style-language/schema/raw/master/csl-citation.json"} </w:instrText>
+        <w:instrText xml:space="preserve"> ADDIN ZOTERO_ITEM CSL_CITATION {"citationID":"79PGHIfF","properties":{"formattedCitation":"\\uc0\\u8220{}Usenet.Com,\\uc0\\u8221{} n.d., https://www.usenet.com/what-is-usenet/.","plainCitation":"“Usenet.Com,” n.d., https://www.usenet.com/what-is-usenet/.","noteIndex":17},"citationItems":[{"id":9,"uris":["http://zotero.org/users/local/MVhi2670/items/G3P7GFVX"],"uri":["http://zotero.org/users/local/MVhi2670/items/G3P7GFVX"],"itemData":{"id":9,"type":"webpage","title":"Usenet.com","URL":"https://www.usenet.com/what-is-usenet/"}}],"schema":"https://github.com/citation-style-language/schema/raw/master/csl-citation.json"} </w:instrText>
       </w:r>
       <w:r>
         <w:fldChar w:fldCharType="separate"/>
       </w:r>
-      <w:proofErr w:type="spellStart"/>
-      <w:r>
-        <w:rPr>
-          <w:rFonts w:ascii="Calibri" w:cs="Calibri"/>
-        </w:rPr>
-        <w:t>Vogels</w:t>
-      </w:r>
-      <w:proofErr w:type="spellEnd"/>
-      <w:r>
-        <w:rPr>
-          <w:rFonts w:ascii="Calibri" w:cs="Calibri"/>
-        </w:rPr>
-        <w:t>, “Eventually Consistent.”</w:t>
+      <w:r>
+        <w:rPr>
+          <w:rFonts w:ascii="Calibri" w:cs="Calibri"/>
+        </w:rPr>
+        <w:t>“Usenet.Com,” n.d., https://www.usenet.com/what-is-usenet/.</w:t>
       </w:r>
       <w:r>
         <w:fldChar w:fldCharType="end"/>
@@ -2890,16 +3584,24 @@
         <w:fldChar w:fldCharType="begin"/>
       </w:r>
       <w:r>
-        <w:instrText xml:space="preserve"> ADDIN ZOTERO_ITEM CSL_CITATION {"citationID":"BwpcjxWM","properties":{"formattedCitation":"Vogels.","plainCitation":"Vogels.","noteIndex":20},"citationItems":[{"id":5,"uris":["http://zotero.org/users/local/MVhi2670/items/MBVCKZQS"],"uri":["http://zotero.org/users/local/MVhi2670/items/MBVCKZQS"],"itemData":{"id":5,"type":"article-journal","container-title":"ACM Queue","issue":"6","title":"Eventually Consistent","URL":"https://queue.acm.org/detail.cfm?id=1466448","volume":"6","author":[{"family":"Vogels","given":"Werner"}],"accessed":{"date-parts":[["2020",3,12]]},"issued":{"date-parts":[["2008",12,4]]}}}],"schema":"https://github.com/citation-style-language/schema/raw/master/csl-citation.json"} </w:instrText>
+        <w:instrText xml:space="preserve"> ADDIN ZOTERO_ITEM CSL_CITATION {"citationID":"WSOy8jKO","properties":{"formattedCitation":"Vogels, \\uc0\\u8220{}Eventually Consistent.\\uc0\\u8221{}","plainCitation":"Vogels, “Eventually Consistent.”","noteIndex":19},"citationItems":[{"id":5,"uris":["http://zotero.org/users/local/MVhi2670/items/MBVCKZQS"],"uri":["http://zotero.org/users/local/MVhi2670/items/MBVCKZQS"],"itemData":{"id":5,"type":"article-journal","container-title":"ACM Queue","issue":"6","title":"Eventually Consistent","URL":"https://queue.acm.org/detail.cfm?id=1466448","volume":"6","author":[{"family":"Vogels","given":"Werner"}],"accessed":{"date-parts":[["2020",3,12]]},"issued":{"date-parts":[["2008",12,4]]}}}],"schema":"https://github.com/citation-style-language/schema/raw/master/csl-citation.json"} </w:instrText>
       </w:r>
       <w:r>
         <w:fldChar w:fldCharType="separate"/>
       </w:r>
-      <w:r>
-        <w:rPr>
-          <w:noProof/>
-        </w:rPr>
-        <w:t>Vogels.</w:t>
+      <w:proofErr w:type="spellStart"/>
+      <w:r>
+        <w:rPr>
+          <w:rFonts w:ascii="Calibri" w:cs="Calibri"/>
+        </w:rPr>
+        <w:t>Vogels</w:t>
+      </w:r>
+      <w:proofErr w:type="spellEnd"/>
+      <w:r>
+        <w:rPr>
+          <w:rFonts w:ascii="Calibri" w:cs="Calibri"/>
+        </w:rPr>
+        <w:t>, “Eventually Consistent.”</w:t>
       </w:r>
       <w:r>
         <w:fldChar w:fldCharType="end"/>
@@ -2924,22 +3626,16 @@
         <w:fldChar w:fldCharType="begin"/>
       </w:r>
       <w:r>
-        <w:instrText xml:space="preserve"> ADDIN ZOTERO_ITEM CSL_CITATION {"citationID":"7jeIkwIQ","properties":{"formattedCitation":"Gilbert and Lynch, \\uc0\\u8220{}Brewer\\uc0\\u8217{}s Conjecture and the Feasibility of Consistent, Available, Partition-Tolerant Web Services.\\uc0\\u8221{}","plainCitation":"Gilbert and Lynch, “Brewer’s Conjecture and the Feasibility of Consistent, Available, Partition-Tolerant Web Services.”","dontUpdate":true,"noteIndex":20},"citationItems":[{"id":8,"uris":["http://zotero.org/users/local/MVhi2670/items/TKL4HCMQ"],"uri":["http://zotero.org/users/local/MVhi2670/items/TKL4HCMQ"],"itemData":{"id":8,"type":"report","abstract":"When designing distributed web services, there are three properties that are commonly desired: consitency, availability, and partition tolerance. It is impossible to achieve all three. In this note, we prove this conjecture in the asynchronous network model, and then discuss solutions to this dilemma in the partially synchronous model.","publisher":"Laboratory for Computer Science, Massachusetts Institute of Technology, Cambridge, MA 02139","title":"Brewer's Conjecture and the Feasibility of Consistent, Available, Partition-Tolerant Web Services","URL":"https://users.ece.cmu.edu/~adrian/731-sp04/readings/GL-cap.pdf","author":[{"family":"Gilbert","given":"Seth"},{"family":"Lynch","given":"Nancy"}],"issued":{"date-parts":[["2002"]]}}}],"schema":"https://github.com/citation-style-language/schema/raw/master/csl-citation.json"} </w:instrText>
+        <w:instrText xml:space="preserve"> ADDIN ZOTERO_ITEM CSL_CITATION {"citationID":"BwpcjxWM","properties":{"formattedCitation":"Vogels.","plainCitation":"Vogels.","noteIndex":20},"citationItems":[{"id":5,"uris":["http://zotero.org/users/local/MVhi2670/items/MBVCKZQS"],"uri":["http://zotero.org/users/local/MVhi2670/items/MBVCKZQS"],"itemData":{"id":5,"type":"article-journal","container-title":"ACM Queue","issue":"6","title":"Eventually Consistent","URL":"https://queue.acm.org/detail.cfm?id=1466448","volume":"6","author":[{"family":"Vogels","given":"Werner"}],"accessed":{"date-parts":[["2020",3,12]]},"issued":{"date-parts":[["2008",12,4]]}}}],"schema":"https://github.com/citation-style-language/schema/raw/master/csl-citation.json"} </w:instrText>
       </w:r>
       <w:r>
         <w:fldChar w:fldCharType="separate"/>
       </w:r>
       <w:r>
         <w:rPr>
-          <w:rFonts w:ascii="Calibri" w:cs="Calibri"/>
-        </w:rPr>
-        <w:t>Gilbert and Lynch, “Brewer’s Conjecture and the Feasibility of Consistent, Available, Partition-Tolerant Web Services.</w:t>
-      </w:r>
-      <w:r>
-        <w:rPr>
-          <w:rFonts w:ascii="Calibri" w:cs="Calibri"/>
-        </w:rPr>
-        <w:t xml:space="preserve">" page 3 </w:t>
+          <w:noProof/>
+        </w:rPr>
+        <w:t>Vogels.</w:t>
       </w:r>
       <w:r>
         <w:fldChar w:fldCharType="end"/>
@@ -2964,6 +3660,46 @@
         <w:fldChar w:fldCharType="begin"/>
       </w:r>
       <w:r>
+        <w:instrText xml:space="preserve"> ADDIN ZOTERO_ITEM CSL_CITATION {"citationID":"7jeIkwIQ","properties":{"formattedCitation":"Gilbert and Lynch, \\uc0\\u8220{}Brewer\\uc0\\u8217{}s Conjecture and the Feasibility of Consistent, Available, Partition-Tolerant Web Services.\\uc0\\u8221{}","plainCitation":"Gilbert and Lynch, “Brewer’s Conjecture and the Feasibility of Consistent, Available, Partition-Tolerant Web Services.”","dontUpdate":true,"noteIndex":21},"citationItems":[{"id":8,"uris":["http://zotero.org/users/local/MVhi2670/items/TKL4HCMQ"],"uri":["http://zotero.org/users/local/MVhi2670/items/TKL4HCMQ"],"itemData":{"id":8,"type":"report","abstract":"When designing distributed web services, there are three properties that are commonly desired: consitency, availability, and partition tolerance. It is impossible to achieve all three. In this note, we prove this conjecture in the asynchronous network model, and then discuss solutions to this dilemma in the partially synchronous model.","publisher":"Laboratory for Computer Science, Massachusetts Institute of Technology, Cambridge, MA 02139","title":"Brewer's Conjecture and the Feasibility of Consistent, Available, Partition-Tolerant Web Services","URL":"https://users.ece.cmu.edu/~adrian/731-sp04/readings/GL-cap.pdf","author":[{"family":"Gilbert","given":"Seth"},{"family":"Lynch","given":"Nancy"}],"issued":{"date-parts":[["2002"]]}}}],"schema":"https://github.com/citation-style-language/schema/raw/master/csl-citation.json"} </w:instrText>
+      </w:r>
+      <w:r>
+        <w:fldChar w:fldCharType="separate"/>
+      </w:r>
+      <w:r>
+        <w:rPr>
+          <w:rFonts w:ascii="Calibri" w:cs="Calibri"/>
+        </w:rPr>
+        <w:t>Gilbert and Lynch, “Brewer’s Conjecture and the Feasibility of Consistent, Available, Partition-Tolerant Web Services.</w:t>
+      </w:r>
+      <w:r>
+        <w:rPr>
+          <w:rFonts w:ascii="Calibri" w:cs="Calibri"/>
+        </w:rPr>
+        <w:t xml:space="preserve">" page 3 </w:t>
+      </w:r>
+      <w:r>
+        <w:fldChar w:fldCharType="end"/>
+      </w:r>
+    </w:p>
+  </w:footnote>
+  <w:footnote w:id="22">
+    <w:p>
+      <w:pPr>
+        <w:pStyle w:val="FootnoteText"/>
+      </w:pPr>
+      <w:r>
+        <w:rPr>
+          <w:rStyle w:val="FootnoteReference"/>
+        </w:rPr>
+        <w:footnoteRef/>
+      </w:r>
+      <w:r>
+        <w:t xml:space="preserve"> </w:t>
+      </w:r>
+      <w:r>
+        <w:fldChar w:fldCharType="begin"/>
+      </w:r>
+      <w:r>
         <w:instrText xml:space="preserve"> ADDIN ZOTERO_ITEM CSL_CITATION {"citationID":"iXBb6etX","properties":{"formattedCitation":"Ariel Tseitlin, \\uc0\\u8220{}The Antifragile Organization,\\uc0\\u8221{} {\\i{}ACM Queue} 56, no. 8 (August 2013), https://doi.org/doi:10.1145/2492007.2492022.","plainCitation":"Ariel Tseitlin, “The Antifragile Organization,” ACM Queue 56, no. 8 (August 2013), https://doi.org/doi:10.1145/2492007.2492022.","noteIndex":21},"citationItems":[{"id":10,"uris":["http://zotero.org/users/local/MVhi2670/items/4QJXFR7B"],"uri":["http://zotero.org/users/local/MVhi2670/items/4QJXFR7B"],"itemData":{"id":10,"type":"article-journal","abstract":"Embrace failure to imporve resilience and maximize availability.","container-title":"ACM Queue","DOI":"doi:10.1145/2492007.2492022","issue":"8","title":"The Antifragile Organization","URL":"https://dl.acm.org/doi/10.1145/2492007.2492022","volume":"56","author":[{"family":"Tseitlin","given":"Ariel"}],"issued":{"date-parts":[["2013",8]]}}}],"schema":"https://github.com/citation-style-language/schema/raw/master/csl-citation.json"} </w:instrText>
       </w:r>
       <w:r>
@@ -3020,7 +3756,7 @@
       </w:r>
     </w:p>
   </w:footnote>
-  <w:footnote w:id="22">
+  <w:footnote w:id="23">
     <w:p>
       <w:pPr>
         <w:pStyle w:val="FootnoteText"/>
@@ -3038,7 +3774,7 @@
         <w:fldChar w:fldCharType="begin"/>
       </w:r>
       <w:r>
-        <w:instrText xml:space="preserve"> ADDIN ZOTERO_ITEM CSL_CITATION {"citationID":"TEu37Hhr","properties":{"formattedCitation":"Vogels, \\uc0\\u8220{}Eventually Consistent.\\uc0\\u8221{}","plainCitation":"Vogels, “Eventually Consistent.”","noteIndex":22},"citationItems":[{"id":5,"uris":["http://zotero.org/users/local/MVhi2670/items/MBVCKZQS"],"uri":["http://zotero.org/users/local/MVhi2670/items/MBVCKZQS"],"itemData":{"id":5,"type":"article-journal","container-title":"ACM Queue","issue":"6","title":"Eventually Consistent","URL":"https://queue.acm.org/detail.cfm?id=1466448","volume":"6","author":[{"family":"Vogels","given":"Werner"}],"accessed":{"date-parts":[["2020",3,12]]},"issued":{"date-parts":[["2008",12,4]]}}}],"schema":"https://github.com/citation-style-language/schema/raw/master/csl-citation.json"} </w:instrText>
+        <w:instrText xml:space="preserve"> ADDIN ZOTERO_ITEM CSL_CITATION {"citationID":"TEu37Hhr","properties":{"formattedCitation":"Vogels, \\uc0\\u8220{}Eventually Consistent.\\uc0\\u8221{}","plainCitation":"Vogels, “Eventually Consistent.”","noteIndex":23},"citationItems":[{"id":5,"uris":["http://zotero.org/users/local/MVhi2670/items/MBVCKZQS"],"uri":["http://zotero.org/users/local/MVhi2670/items/MBVCKZQS"],"itemData":{"id":5,"type":"article-journal","container-title":"ACM Queue","issue":"6","title":"Eventually Consistent","URL":"https://queue.acm.org/detail.cfm?id=1466448","volume":"6","author":[{"family":"Vogels","given":"Werner"}],"accessed":{"date-parts":[["2020",3,12]]},"issued":{"date-parts":[["2008",12,4]]}}}],"schema":"https://github.com/citation-style-language/schema/raw/master/csl-citation.json"} </w:instrText>
       </w:r>
       <w:r>
         <w:fldChar w:fldCharType="separate"/>
@@ -3056,46 +3792,6 @@
           <w:rFonts w:ascii="Calibri" w:cs="Calibri"/>
         </w:rPr>
         <w:t>, “Eventually Consistent.”</w:t>
-      </w:r>
-      <w:r>
-        <w:fldChar w:fldCharType="end"/>
-      </w:r>
-    </w:p>
-  </w:footnote>
-  <w:footnote w:id="23">
-    <w:p>
-      <w:pPr>
-        <w:pStyle w:val="FootnoteText"/>
-      </w:pPr>
-      <w:r>
-        <w:rPr>
-          <w:rStyle w:val="FootnoteReference"/>
-        </w:rPr>
-        <w:footnoteRef/>
-      </w:r>
-      <w:r>
-        <w:t xml:space="preserve"> </w:t>
-      </w:r>
-      <w:r>
-        <w:fldChar w:fldCharType="begin"/>
-      </w:r>
-      <w:r>
-        <w:instrText xml:space="preserve"> ADDIN ZOTERO_ITEM CSL_CITATION {"citationID":"2fdhIF3A","properties":{"formattedCitation":"Gilbert and Lynch, \\uc0\\u8220{}Brewer\\uc0\\u8217{}s Conjecture and the Feasibility of Consistent, Available, Partition-Tolerant Web Services.\\uc0\\u8221{}","plainCitation":"Gilbert and Lynch, “Brewer’s Conjecture and the Feasibility of Consistent, Available, Partition-Tolerant Web Services.”","noteIndex":22},"citationItems":[{"id":8,"uris":["http://zotero.org/users/local/MVhi2670/items/TKL4HCMQ"],"uri":["http://zotero.org/users/local/MVhi2670/items/TKL4HCMQ"],"itemData":{"id":8,"type":"report","abstract":"When designing distributed web services, there are three properties that are commonly desired: consitency, availability, and partition tolerance. It is impossible to achieve all three. In this note, we prove this conjecture in the asynchronous network model, and then discuss solutions to this dilemma in the partially synchronous model.","publisher":"Laboratory for Computer Science, Massachusetts Institute of Technology, Cambridge, MA 02139","title":"Brewer's Conjecture and the Feasibility of Consistent, Available, Partition-Tolerant Web Services","URL":"https://users.ece.cmu.edu/~adrian/731-sp04/readings/GL-cap.pdf","author":[{"family":"Gilbert","given":"Seth"},{"family":"Lynch","given":"Nancy"}],"issued":{"date-parts":[["2002"]]}}}],"schema":"https://github.com/citation-style-language/schema/raw/master/csl-citation.json"} </w:instrText>
-      </w:r>
-      <w:r>
-        <w:fldChar w:fldCharType="separate"/>
-      </w:r>
-      <w:r>
-        <w:rPr>
-          <w:rFonts w:ascii="Calibri" w:cs="Calibri"/>
-        </w:rPr>
-        <w:t>Gilbert and Lynch, “Brewer’s Conjecture and the Feasibility of Consistent, Available, Partition-Tolerant Web Services.</w:t>
-      </w:r>
-      <w:r>
-        <w:rPr>
-          <w:rFonts w:ascii="Calibri" w:cs="Calibri"/>
-        </w:rPr>
-        <w:t>" page 3</w:t>
       </w:r>
       <w:r>
         <w:fldChar w:fldCharType="end"/>
@@ -3120,6 +3816,210 @@
         <w:fldChar w:fldCharType="begin"/>
       </w:r>
       <w:r>
+        <w:instrText xml:space="preserve"> ADDIN ZOTERO_ITEM CSL_CITATION {"citationID":"2fdhIF3A","properties":{"formattedCitation":"Gilbert and Lynch, \\uc0\\u8220{}Brewer\\uc0\\u8217{}s Conjecture and the Feasibility of Consistent, Available, Partition-Tolerant Web Services.\\uc0\\u8221{}","plainCitation":"Gilbert and Lynch, “Brewer’s Conjecture and the Feasibility of Consistent, Available, Partition-Tolerant Web Services.”","dontUpdate":true,"noteIndex":24},"citationItems":[{"id":8,"uris":["http://zotero.org/users/local/MVhi2670/items/TKL4HCMQ"],"uri":["http://zotero.org/users/local/MVhi2670/items/TKL4HCMQ"],"itemData":{"id":8,"type":"report","abstract":"When designing distributed web services, there are three properties that are commonly desired: consitency, availability, and partition tolerance. It is impossible to achieve all three. In this note, we prove this conjecture in the asynchronous network model, and then discuss solutions to this dilemma in the partially synchronous model.","publisher":"Laboratory for Computer Science, Massachusetts Institute of Technology, Cambridge, MA 02139","title":"Brewer's Conjecture and the Feasibility of Consistent, Available, Partition-Tolerant Web Services","URL":"https://users.ece.cmu.edu/~adrian/731-sp04/readings/GL-cap.pdf","author":[{"family":"Gilbert","given":"Seth"},{"family":"Lynch","given":"Nancy"}],"issued":{"date-parts":[["2002"]]}}}],"schema":"https://github.com/citation-style-language/schema/raw/master/csl-citation.json"} </w:instrText>
+      </w:r>
+      <w:r>
+        <w:fldChar w:fldCharType="separate"/>
+      </w:r>
+      <w:r>
+        <w:rPr>
+          <w:rFonts w:ascii="Calibri" w:cs="Calibri"/>
+        </w:rPr>
+        <w:t>Gilbert and Lynch, “Brewer’s Conjecture and the Feasibility of Consistent, Available, Partition-Tolerant Web Services.</w:t>
+      </w:r>
+      <w:r>
+        <w:rPr>
+          <w:rFonts w:ascii="Calibri" w:cs="Calibri"/>
+        </w:rPr>
+        <w:t>" page 3</w:t>
+      </w:r>
+      <w:r>
+        <w:fldChar w:fldCharType="end"/>
+      </w:r>
+    </w:p>
+  </w:footnote>
+  <w:footnote w:id="25">
+    <w:p>
+      <w:pPr>
+        <w:pStyle w:val="FootnoteText"/>
+      </w:pPr>
+      <w:r>
+        <w:rPr>
+          <w:rStyle w:val="FootnoteReference"/>
+        </w:rPr>
+        <w:footnoteRef/>
+      </w:r>
+      <w:r>
+        <w:t xml:space="preserve"> </w:t>
+      </w:r>
+      <w:r>
+        <w:fldChar w:fldCharType="begin"/>
+      </w:r>
+      <w:r>
+        <w:instrText xml:space="preserve"> ADDIN ZOTERO_ITEM CSL_CITATION {"citationID":"EYmRUKeY","properties":{"formattedCitation":"Vogels, \\uc0\\u8220{}Eventually Consistent.\\uc0\\u8221{}","plainCitation":"Vogels, “Eventually Consistent.”","noteIndex":25},"citationItems":[{"id":5,"uris":["http://zotero.org/users/local/MVhi2670/items/MBVCKZQS"],"uri":["http://zotero.org/users/local/MVhi2670/items/MBVCKZQS"],"itemData":{"id":5,"type":"article-journal","container-title":"ACM Queue","issue":"6","title":"Eventually Consistent","URL":"https://queue.acm.org/detail.cfm?id=1466448","volume":"6","author":[{"family":"Vogels","given":"Werner"}],"accessed":{"date-parts":[["2020",3,12]]},"issued":{"date-parts":[["2008",12,4]]}}}],"schema":"https://github.com/citation-style-language/schema/raw/master/csl-citation.json"} </w:instrText>
+      </w:r>
+      <w:r>
+        <w:fldChar w:fldCharType="separate"/>
+      </w:r>
+      <w:proofErr w:type="spellStart"/>
+      <w:r>
+        <w:rPr>
+          <w:rFonts w:ascii="Calibri" w:cs="Calibri"/>
+        </w:rPr>
+        <w:t>Vogels</w:t>
+      </w:r>
+      <w:proofErr w:type="spellEnd"/>
+      <w:r>
+        <w:rPr>
+          <w:rFonts w:ascii="Calibri" w:cs="Calibri"/>
+        </w:rPr>
+        <w:t>, “Eventually Consistent.”</w:t>
+      </w:r>
+      <w:r>
+        <w:fldChar w:fldCharType="end"/>
+      </w:r>
+    </w:p>
+  </w:footnote>
+  <w:footnote w:id="26">
+    <w:p>
+      <w:pPr>
+        <w:pStyle w:val="FootnoteText"/>
+      </w:pPr>
+      <w:r>
+        <w:rPr>
+          <w:rStyle w:val="FootnoteReference"/>
+        </w:rPr>
+        <w:footnoteRef/>
+      </w:r>
+      <w:r>
+        <w:t xml:space="preserve"> </w:t>
+      </w:r>
+      <w:r>
+        <w:fldChar w:fldCharType="begin"/>
+      </w:r>
+      <w:r>
+        <w:instrText xml:space="preserve"> ADDIN ZOTERO_ITEM CSL_CITATION {"citationID":"GoEfNIgs","properties":{"formattedCitation":"Liu and Liu, \\uc0\\u8220{}The Complexity of Weak Consitency.\\uc0\\u8221{}","plainCitation":"Liu and Liu, “The Complexity of Weak Consitency.”","noteIndex":26},"citationItems":[{"id":11,"uris":["http://zotero.org/users/local/MVhi2670/items/YIPAK9L2"],"uri":["http://zotero.org/users/local/MVhi2670/items/YIPAK9L2"],"itemData":{"id":11,"type":"article-journal","container-title":"Zenodo","DOI":"10.5281/zenodo.1161960","title":"The Complexity of Weak Consitency","URL":"https://zenodo.org/record/1161960","author":[{"family":"Liu","given":"Gaoang"},{"family":"Liu","given":"Xiuying"}],"issued":{"date-parts":[["2018",1,29]]}}}],"schema":"https://github.com/citation-style-language/schema/raw/master/csl-citation.json"} </w:instrText>
+      </w:r>
+      <w:r>
+        <w:fldChar w:fldCharType="separate"/>
+      </w:r>
+      <w:r>
+        <w:rPr>
+          <w:rFonts w:ascii="Calibri" w:cs="Calibri"/>
+        </w:rPr>
+        <w:t xml:space="preserve">Liu and Liu, “The Complexity of Weak </w:t>
+      </w:r>
+      <w:proofErr w:type="spellStart"/>
+      <w:r>
+        <w:rPr>
+          <w:rFonts w:ascii="Calibri" w:cs="Calibri"/>
+        </w:rPr>
+        <w:t>Consitency</w:t>
+      </w:r>
+      <w:proofErr w:type="spellEnd"/>
+      <w:r>
+        <w:rPr>
+          <w:rFonts w:ascii="Calibri" w:cs="Calibri"/>
+        </w:rPr>
+        <w:t>.</w:t>
+      </w:r>
+      <w:r>
+        <w:rPr>
+          <w:rFonts w:ascii="Calibri" w:cs="Calibri"/>
+        </w:rPr>
+        <w:t xml:space="preserve"> page 3</w:t>
+      </w:r>
+      <w:r>
+        <w:rPr>
+          <w:rFonts w:ascii="Calibri" w:cs="Calibri"/>
+        </w:rPr>
+        <w:t>”</w:t>
+      </w:r>
+      <w:r>
+        <w:fldChar w:fldCharType="end"/>
+      </w:r>
+    </w:p>
+  </w:footnote>
+  <w:footnote w:id="27">
+    <w:p>
+      <w:pPr>
+        <w:pStyle w:val="FootnoteText"/>
+      </w:pPr>
+      <w:r>
+        <w:rPr>
+          <w:rStyle w:val="FootnoteReference"/>
+        </w:rPr>
+        <w:footnoteRef/>
+      </w:r>
+      <w:r>
+        <w:t xml:space="preserve"> </w:t>
+      </w:r>
+      <w:r>
+        <w:fldChar w:fldCharType="begin"/>
+      </w:r>
+      <w:r>
+        <w:instrText xml:space="preserve"> ADDIN ZOTERO_ITEM CSL_CITATION {"citationID":"5Kbpwl4L","properties":{"formattedCitation":"Saurabh V, \\uc0\\u8220{}Eventual vs Strong Consitency in Distributed Databases,\\uc0\\u8221{} Hackernoon, July 16, 2017, https://hackernoon.com/eventual-vs-strong-consistency-in-distributed-databases-282fdad37cf7.","plainCitation":"Saurabh V, “Eventual vs Strong Consitency in Distributed Databases,” Hackernoon, July 16, 2017, https://hackernoon.com/eventual-vs-strong-consistency-in-distributed-databases-282fdad37cf7.","noteIndex":27},"citationItems":[{"id":12,"uris":["http://zotero.org/users/local/MVhi2670/items/KQZ243JF"],"uri":["http://zotero.org/users/local/MVhi2670/items/KQZ243JF"],"itemData":{"id":12,"type":"webpage","container-title":"Hackernoon","title":"Eventual vs Strong Consitency in Distributed Databases","URL":"https://hackernoon.com/eventual-vs-strong-consistency-in-distributed-databases-282fdad37cf7","author":[{"family":"V","given":"Saurabh"}],"issued":{"date-parts":[["2017",7,16]]}}}],"schema":"https://github.com/citation-style-language/schema/raw/master/csl-citation.json"} </w:instrText>
+      </w:r>
+      <w:r>
+        <w:fldChar w:fldCharType="separate"/>
+      </w:r>
+      <w:r>
+        <w:rPr>
+          <w:rFonts w:ascii="Calibri" w:cs="Calibri"/>
+        </w:rPr>
+        <w:t xml:space="preserve">Saurabh V, “Eventual vs Strong </w:t>
+      </w:r>
+      <w:proofErr w:type="spellStart"/>
+      <w:r>
+        <w:rPr>
+          <w:rFonts w:ascii="Calibri" w:cs="Calibri"/>
+        </w:rPr>
+        <w:t>Consitency</w:t>
+      </w:r>
+      <w:proofErr w:type="spellEnd"/>
+      <w:r>
+        <w:rPr>
+          <w:rFonts w:ascii="Calibri" w:cs="Calibri"/>
+        </w:rPr>
+        <w:t xml:space="preserve"> in Distributed Databases,” </w:t>
+      </w:r>
+      <w:proofErr w:type="spellStart"/>
+      <w:r>
+        <w:rPr>
+          <w:rFonts w:ascii="Calibri" w:cs="Calibri"/>
+        </w:rPr>
+        <w:t>Hackernoon</w:t>
+      </w:r>
+      <w:proofErr w:type="spellEnd"/>
+      <w:r>
+        <w:rPr>
+          <w:rFonts w:ascii="Calibri" w:cs="Calibri"/>
+        </w:rPr>
+        <w:t>, July 16, 2017, https://hackernoon.com/eventual-vs-strong-consistency-in-distributed-databases-282fdad37cf7.</w:t>
+      </w:r>
+      <w:r>
+        <w:fldChar w:fldCharType="end"/>
+      </w:r>
+    </w:p>
+  </w:footnote>
+  <w:footnote w:id="28">
+    <w:p>
+      <w:pPr>
+        <w:pStyle w:val="FootnoteText"/>
+      </w:pPr>
+      <w:r>
+        <w:rPr>
+          <w:rStyle w:val="FootnoteReference"/>
+        </w:rPr>
+        <w:footnoteRef/>
+      </w:r>
+      <w:r>
+        <w:t xml:space="preserve"> </w:t>
+      </w:r>
+      <w:r>
+        <w:fldChar w:fldCharType="begin"/>
+      </w:r>
+      <w:r>
         <w:instrText xml:space="preserve"> ADDIN ZOTERO_ITEM CSL_CITATION {"citationID":"OFo1Vqap","properties":{"formattedCitation":"Marc Shapiro et al., \\uc0\\u8220{}A Comprehensive Study of Convergent and Commutative Replicated Data Types,\\uc0\\u8221{} {\\i{}Hal-Inria}, January 13, 2011, https://doi.org/inria-00555588.","plainCitation":"Marc Shapiro et al., “A Comprehensive Study of Convergent and Commutative Replicated Data Types,” Hal-Inria, January 13, 2011, https://doi.org/inria-00555588.","noteIndex":17},"citationItems":[{"id":3,"uris":["http://zotero.org/users/local/MVhi2670/items/UHUITP2N"],"uri":["http://zotero.org/users/local/MVhi2670/items/UHUITP2N"],"itemData":{"id":3,"type":"article-journal","abstract":"Eventual consistency aims to ensure that replicas of some mutable shared object converge without foreground synchronisation. Previous approaches to eventual consistency are ad-hoc and error-prone. We study a principled approach: to base the design of shared data types on some simple formal conditions that are sufficient to guarantee eventual consistency. We call these types Convergent or Commutative Replicated Data Types (CRDTs). This paper formalises asynchronous object replication, either state based or operation based, and provides a sufficient condition appropriate for each case. It describes\nseveral useful CRDTs, including container data types supporting both add and remove operations with clean semantics, and more complex types such as graphs, montonic DAGs, and sequences. It discusses some properties needed to implement non-trivial CRDTs.","container-title":"Hal-Inria","DOI":"inria-00555588","title":"A comprehensive study of Convergent and Commutative Replicated Data Types","URL":"https://hal.inria.fr/inria-00555588","author":[{"family":"Shapiro","given":"Marc"},{"family":"Preguica","given":"Nuno"},{"family":"Baquero","given":"Carlos"},{"family":"Zawirski","given":"Marek"}],"issued":{"date-parts":[["2011",1,13]]}}}],"schema":"https://github.com/citation-style-language/schema/raw/master/csl-citation.json"} </w:instrText>
       </w:r>
       <w:r>
@@ -3150,7 +4050,7 @@
       </w:r>
     </w:p>
   </w:footnote>
-  <w:footnote w:id="25">
+  <w:footnote w:id="29">
     <w:p>
       <w:pPr>
         <w:pStyle w:val="FootnoteText"/>

</xml_diff>

<commit_message>
finished strong eventual consistency section
</commit_message>
<xml_diff>
--- a/thesis.docx
+++ b/thesis.docx
@@ -48,37 +48,7 @@
         <w:rPr>
           <w:rFonts w:asciiTheme="minorHAnsi" w:hAnsiTheme="minorHAnsi" w:cstheme="minorHAnsi"/>
         </w:rPr>
-        <w:t>Formally, “</w:t>
-      </w:r>
-      <w:r>
-        <w:rPr>
-          <w:rFonts w:asciiTheme="minorHAnsi" w:hAnsiTheme="minorHAnsi" w:cstheme="minorHAnsi"/>
-        </w:rPr>
-        <w:t>A distributed system is a composition of a set of processes/participants invoking methods on shared objects (registers, queues, etc.). An object implements a programming interface (API) defined by a set of methods</w:t>
-      </w:r>
-      <w:r>
-        <w:rPr>
-          <w:rFonts w:asciiTheme="minorHAnsi" w:hAnsiTheme="minorHAnsi" w:cstheme="minorHAnsi"/>
-        </w:rPr>
-        <w:t>,</w:t>
-      </w:r>
-      <w:r>
-        <w:rPr>
-          <w:rFonts w:asciiTheme="minorHAnsi" w:hAnsiTheme="minorHAnsi" w:cstheme="minorHAnsi"/>
-        </w:rPr>
-        <w:t xml:space="preserve"> M</w:t>
-      </w:r>
-      <w:r>
-        <w:rPr>
-          <w:rFonts w:asciiTheme="minorHAnsi" w:hAnsiTheme="minorHAnsi" w:cstheme="minorHAnsi"/>
-        </w:rPr>
-        <w:t>,</w:t>
-      </w:r>
-      <w:r>
-        <w:rPr>
-          <w:rFonts w:asciiTheme="minorHAnsi" w:hAnsiTheme="minorHAnsi" w:cstheme="minorHAnsi"/>
-        </w:rPr>
-        <w:t xml:space="preserve"> with input and output from a data domain D.</w:t>
+        <w:t>Formally, “A distributed system is a composition of a set of processes/participants invoking methods on shared objects (registers, queues, etc.). An object implements a programming interface (API) defined by a set of methods, M, with input and output from a data domain D.</w:t>
       </w:r>
       <w:r>
         <w:rPr>
@@ -1641,7 +1611,71 @@
         <w:rPr>
           <w:rFonts w:asciiTheme="minorHAnsi" w:hAnsiTheme="minorHAnsi" w:cstheme="minorHAnsi"/>
         </w:rPr>
-        <w:t xml:space="preserve">1990’s the standard belief was that </w:t>
+        <w:t>1990’s the standard belief was that distributed systems should aim for distribution transparency</w:t>
+      </w:r>
+      <w:r>
+        <w:rPr>
+          <w:rFonts w:asciiTheme="minorHAnsi" w:hAnsiTheme="minorHAnsi" w:cstheme="minorHAnsi"/>
+        </w:rPr>
+        <w:t xml:space="preserve">, that is, </w:t>
+      </w:r>
+      <w:r>
+        <w:rPr>
+          <w:rFonts w:asciiTheme="minorHAnsi" w:hAnsiTheme="minorHAnsi" w:cstheme="minorHAnsi"/>
+        </w:rPr>
+        <w:t>it is better to fail than break consistency.</w:t>
+      </w:r>
+      <w:r>
+        <w:rPr>
+          <w:rStyle w:val="FootnoteReference"/>
+          <w:rFonts w:asciiTheme="minorHAnsi" w:hAnsiTheme="minorHAnsi" w:cstheme="minorHAnsi"/>
+        </w:rPr>
+        <w:t xml:space="preserve"> </w:t>
+      </w:r>
+      <w:r>
+        <w:rPr>
+          <w:rStyle w:val="FootnoteReference"/>
+          <w:rFonts w:asciiTheme="minorHAnsi" w:hAnsiTheme="minorHAnsi" w:cstheme="minorHAnsi"/>
+        </w:rPr>
+        <w:footnoteReference w:id="17"/>
+      </w:r>
+      <w:r>
+        <w:rPr>
+          <w:rFonts w:asciiTheme="minorHAnsi" w:hAnsiTheme="minorHAnsi" w:cstheme="minorHAnsi"/>
+        </w:rPr>
+        <w:t xml:space="preserve"> </w:t>
+      </w:r>
+    </w:p>
+    <w:p>
+      <w:pPr>
+        <w:autoSpaceDE w:val="0"/>
+        <w:autoSpaceDN w:val="0"/>
+        <w:adjustRightInd w:val="0"/>
+        <w:rPr>
+          <w:rFonts w:asciiTheme="minorHAnsi" w:hAnsiTheme="minorHAnsi" w:cstheme="minorHAnsi"/>
+        </w:rPr>
+      </w:pPr>
+    </w:p>
+    <w:p>
+      <w:pPr>
+        <w:autoSpaceDE w:val="0"/>
+        <w:autoSpaceDN w:val="0"/>
+        <w:adjustRightInd w:val="0"/>
+        <w:rPr>
+          <w:rFonts w:asciiTheme="minorHAnsi" w:hAnsiTheme="minorHAnsi" w:cstheme="minorHAnsi"/>
+        </w:rPr>
+      </w:pPr>
+      <w:r>
+        <w:rPr>
+          <w:rFonts w:asciiTheme="minorHAnsi" w:hAnsiTheme="minorHAnsi" w:cstheme="minorHAnsi"/>
+        </w:rPr>
+        <w:t xml:space="preserve">However, as </w:t>
+      </w:r>
+      <w:r>
+        <w:rPr>
+          <w:rFonts w:asciiTheme="minorHAnsi" w:hAnsiTheme="minorHAnsi" w:cstheme="minorHAnsi"/>
+        </w:rPr>
+        <w:t xml:space="preserve">the internet grew and </w:t>
       </w:r>
       <w:r>
         <w:rPr>
@@ -1653,94 +1687,6 @@
         <w:rPr>
           <w:rFonts w:asciiTheme="minorHAnsi" w:hAnsiTheme="minorHAnsi" w:cstheme="minorHAnsi"/>
         </w:rPr>
-        <w:t xml:space="preserve">should </w:t>
-      </w:r>
-      <w:r>
-        <w:rPr>
-          <w:rFonts w:asciiTheme="minorHAnsi" w:hAnsiTheme="minorHAnsi" w:cstheme="minorHAnsi"/>
-        </w:rPr>
-        <w:t>aim for distribution transparency</w:t>
-      </w:r>
-      <w:r>
-        <w:rPr>
-          <w:rFonts w:asciiTheme="minorHAnsi" w:hAnsiTheme="minorHAnsi" w:cstheme="minorHAnsi"/>
-        </w:rPr>
-        <w:t xml:space="preserve">, that is, </w:t>
-      </w:r>
-      <w:r>
-        <w:rPr>
-          <w:rFonts w:asciiTheme="minorHAnsi" w:hAnsiTheme="minorHAnsi" w:cstheme="minorHAnsi"/>
-        </w:rPr>
-        <w:t>it is better to fail than break consistency.</w:t>
-      </w:r>
-      <w:r>
-        <w:rPr>
-          <w:rStyle w:val="FootnoteReference"/>
-          <w:rFonts w:asciiTheme="minorHAnsi" w:hAnsiTheme="minorHAnsi" w:cstheme="minorHAnsi"/>
-        </w:rPr>
-        <w:t xml:space="preserve"> </w:t>
-      </w:r>
-      <w:r>
-        <w:rPr>
-          <w:rStyle w:val="FootnoteReference"/>
-          <w:rFonts w:asciiTheme="minorHAnsi" w:hAnsiTheme="minorHAnsi" w:cstheme="minorHAnsi"/>
-        </w:rPr>
-        <w:footnoteReference w:id="17"/>
-      </w:r>
-      <w:r>
-        <w:rPr>
-          <w:rFonts w:asciiTheme="minorHAnsi" w:hAnsiTheme="minorHAnsi" w:cstheme="minorHAnsi"/>
-        </w:rPr>
-        <w:t xml:space="preserve"> </w:t>
-      </w:r>
-    </w:p>
-    <w:p>
-      <w:pPr>
-        <w:autoSpaceDE w:val="0"/>
-        <w:autoSpaceDN w:val="0"/>
-        <w:adjustRightInd w:val="0"/>
-        <w:rPr>
-          <w:rFonts w:asciiTheme="minorHAnsi" w:hAnsiTheme="minorHAnsi" w:cstheme="minorHAnsi"/>
-        </w:rPr>
-      </w:pPr>
-    </w:p>
-    <w:p>
-      <w:pPr>
-        <w:autoSpaceDE w:val="0"/>
-        <w:autoSpaceDN w:val="0"/>
-        <w:adjustRightInd w:val="0"/>
-        <w:rPr>
-          <w:rFonts w:asciiTheme="minorHAnsi" w:hAnsiTheme="minorHAnsi" w:cstheme="minorHAnsi"/>
-        </w:rPr>
-      </w:pPr>
-      <w:r>
-        <w:rPr>
-          <w:rFonts w:asciiTheme="minorHAnsi" w:hAnsiTheme="minorHAnsi" w:cstheme="minorHAnsi"/>
-        </w:rPr>
-        <w:t xml:space="preserve">However, as </w:t>
-      </w:r>
-      <w:r>
-        <w:rPr>
-          <w:rFonts w:asciiTheme="minorHAnsi" w:hAnsiTheme="minorHAnsi" w:cstheme="minorHAnsi"/>
-        </w:rPr>
-        <w:t xml:space="preserve">the internet grew and </w:t>
-      </w:r>
-      <w:r>
-        <w:rPr>
-          <w:rFonts w:asciiTheme="minorHAnsi" w:hAnsiTheme="minorHAnsi" w:cstheme="minorHAnsi"/>
-        </w:rPr>
-        <w:t>di</w:t>
-      </w:r>
-      <w:r>
-        <w:rPr>
-          <w:rFonts w:asciiTheme="minorHAnsi" w:hAnsiTheme="minorHAnsi" w:cstheme="minorHAnsi"/>
-        </w:rPr>
-        <w:t xml:space="preserve">stributed systems </w:t>
-      </w:r>
-      <w:r>
-        <w:rPr>
-          <w:rFonts w:asciiTheme="minorHAnsi" w:hAnsiTheme="minorHAnsi" w:cstheme="minorHAnsi"/>
-        </w:rPr>
         <w:t>became an increasingly popular and important tool to everyday life</w:t>
       </w:r>
       <w:r>
@@ -1762,6 +1708,7 @@
         </w:rPr>
         <w:t xml:space="preserve"> </w:t>
       </w:r>
+      <w:proofErr w:type="gramStart"/>
       <w:r>
         <w:rPr>
           <w:rFonts w:asciiTheme="minorHAnsi" w:hAnsiTheme="minorHAnsi" w:cstheme="minorHAnsi"/>
@@ -1778,7 +1725,14 @@
         <w:rPr>
           <w:rFonts w:asciiTheme="minorHAnsi" w:hAnsiTheme="minorHAnsi" w:cstheme="minorHAnsi"/>
         </w:rPr>
-        <w:t xml:space="preserve">, the idea of systems being unavailable became increasingly less tolerable. </w:t>
+        <w:t>,</w:t>
+      </w:r>
+      <w:proofErr w:type="gramEnd"/>
+      <w:r>
+        <w:rPr>
+          <w:rFonts w:asciiTheme="minorHAnsi" w:hAnsiTheme="minorHAnsi" w:cstheme="minorHAnsi"/>
+        </w:rPr>
+        <w:t xml:space="preserve"> the idea of systems being unavailable became increasingly less tolerable. </w:t>
       </w:r>
       <w:r>
         <w:rPr>
@@ -2205,7 +2159,180 @@
         <w:rPr>
           <w:rFonts w:asciiTheme="minorHAnsi" w:hAnsiTheme="minorHAnsi" w:cstheme="minorHAnsi"/>
         </w:rPr>
-        <w:t xml:space="preserve">, which </w:t>
+        <w:t>. Formally, strong consistency is defined by Shapiro, et al. in the following way:</w:t>
+      </w:r>
+    </w:p>
+    <w:p>
+      <w:pPr>
+        <w:autoSpaceDE w:val="0"/>
+        <w:autoSpaceDN w:val="0"/>
+        <w:adjustRightInd w:val="0"/>
+        <w:rPr>
+          <w:rFonts w:asciiTheme="minorHAnsi" w:hAnsiTheme="minorHAnsi" w:cstheme="minorHAnsi"/>
+        </w:rPr>
+      </w:pPr>
+    </w:p>
+    <w:p>
+      <w:pPr>
+        <w:autoSpaceDE w:val="0"/>
+        <w:autoSpaceDN w:val="0"/>
+        <w:adjustRightInd w:val="0"/>
+        <w:rPr>
+          <w:rFonts w:asciiTheme="minorHAnsi" w:hAnsiTheme="minorHAnsi" w:cstheme="minorHAnsi"/>
+        </w:rPr>
+      </w:pPr>
+      <w:r>
+        <w:rPr>
+          <w:rFonts w:asciiTheme="minorHAnsi" w:hAnsiTheme="minorHAnsi" w:cstheme="minorHAnsi"/>
+        </w:rPr>
+        <w:t xml:space="preserve">Eventual Consistency is combination of three properties. </w:t>
+      </w:r>
+    </w:p>
+    <w:p>
+      <w:pPr>
+        <w:autoSpaceDE w:val="0"/>
+        <w:autoSpaceDN w:val="0"/>
+        <w:adjustRightInd w:val="0"/>
+        <w:rPr>
+          <w:rFonts w:asciiTheme="minorHAnsi" w:hAnsiTheme="minorHAnsi" w:cstheme="minorHAnsi"/>
+        </w:rPr>
+      </w:pPr>
+    </w:p>
+    <w:p>
+      <w:pPr>
+        <w:autoSpaceDE w:val="0"/>
+        <w:autoSpaceDN w:val="0"/>
+        <w:adjustRightInd w:val="0"/>
+        <w:rPr>
+          <w:rFonts w:asciiTheme="minorHAnsi" w:hAnsiTheme="minorHAnsi" w:cstheme="minorHAnsi"/>
+        </w:rPr>
+      </w:pPr>
+      <w:r>
+        <w:rPr>
+          <w:rFonts w:asciiTheme="minorHAnsi" w:hAnsiTheme="minorHAnsi" w:cstheme="minorHAnsi"/>
+        </w:rPr>
+        <w:t xml:space="preserve">Property 1 </w:t>
+      </w:r>
+      <w:r>
+        <w:rPr>
+          <w:rFonts w:asciiTheme="minorHAnsi" w:hAnsiTheme="minorHAnsi" w:cstheme="minorHAnsi"/>
+        </w:rPr>
+        <w:t>–</w:t>
+      </w:r>
+      <w:r>
+        <w:rPr>
+          <w:rFonts w:asciiTheme="minorHAnsi" w:hAnsiTheme="minorHAnsi" w:cstheme="minorHAnsi"/>
+        </w:rPr>
+        <w:t xml:space="preserve"> Eventual Delivery: An update that reaches one replica will eventually reach all replicas. </w:t>
+      </w:r>
+    </w:p>
+    <w:p>
+      <w:pPr>
+        <w:autoSpaceDE w:val="0"/>
+        <w:autoSpaceDN w:val="0"/>
+        <w:adjustRightInd w:val="0"/>
+        <w:rPr>
+          <w:rFonts w:asciiTheme="minorHAnsi" w:hAnsiTheme="minorHAnsi" w:cstheme="minorHAnsi"/>
+        </w:rPr>
+      </w:pPr>
+    </w:p>
+    <w:p>
+      <w:pPr>
+        <w:autoSpaceDE w:val="0"/>
+        <w:autoSpaceDN w:val="0"/>
+        <w:adjustRightInd w:val="0"/>
+        <w:rPr>
+          <w:rFonts w:asciiTheme="minorHAnsi" w:hAnsiTheme="minorHAnsi" w:cstheme="minorHAnsi"/>
+        </w:rPr>
+      </w:pPr>
+      <w:r>
+        <w:rPr>
+          <w:rFonts w:asciiTheme="minorHAnsi" w:hAnsiTheme="minorHAnsi" w:cstheme="minorHAnsi"/>
+        </w:rPr>
+        <w:t xml:space="preserve">Property 2 – Convergence: Replicas that have received the same updates will eventually have the same state. </w:t>
+      </w:r>
+    </w:p>
+    <w:p>
+      <w:pPr>
+        <w:autoSpaceDE w:val="0"/>
+        <w:autoSpaceDN w:val="0"/>
+        <w:adjustRightInd w:val="0"/>
+        <w:rPr>
+          <w:rFonts w:asciiTheme="minorHAnsi" w:hAnsiTheme="minorHAnsi" w:cstheme="minorHAnsi"/>
+        </w:rPr>
+      </w:pPr>
+    </w:p>
+    <w:p>
+      <w:pPr>
+        <w:autoSpaceDE w:val="0"/>
+        <w:autoSpaceDN w:val="0"/>
+        <w:adjustRightInd w:val="0"/>
+        <w:rPr>
+          <w:rFonts w:asciiTheme="minorHAnsi" w:hAnsiTheme="minorHAnsi" w:cstheme="minorHAnsi"/>
+        </w:rPr>
+      </w:pPr>
+      <w:r>
+        <w:rPr>
+          <w:rFonts w:asciiTheme="minorHAnsi" w:hAnsiTheme="minorHAnsi" w:cstheme="minorHAnsi"/>
+        </w:rPr>
+        <w:t xml:space="preserve">Property 3 </w:t>
+      </w:r>
+      <w:r>
+        <w:rPr>
+          <w:rFonts w:asciiTheme="minorHAnsi" w:hAnsiTheme="minorHAnsi" w:cstheme="minorHAnsi"/>
+        </w:rPr>
+        <w:t>–</w:t>
+      </w:r>
+      <w:r>
+        <w:rPr>
+          <w:rFonts w:asciiTheme="minorHAnsi" w:hAnsiTheme="minorHAnsi" w:cstheme="minorHAnsi"/>
+        </w:rPr>
+        <w:t xml:space="preserve"> Termination: All transactions terminate. </w:t>
+      </w:r>
+      <w:r>
+        <w:rPr>
+          <w:rStyle w:val="FootnoteReference"/>
+          <w:rFonts w:asciiTheme="minorHAnsi" w:hAnsiTheme="minorHAnsi" w:cstheme="minorHAnsi"/>
+        </w:rPr>
+        <w:footnoteReference w:id="28"/>
+      </w:r>
+      <w:r>
+        <w:rPr>
+          <w:rFonts w:asciiTheme="minorHAnsi" w:hAnsiTheme="minorHAnsi" w:cstheme="minorHAnsi"/>
+        </w:rPr>
+        <w:t xml:space="preserve"> </w:t>
+      </w:r>
+    </w:p>
+    <w:p>
+      <w:pPr>
+        <w:autoSpaceDE w:val="0"/>
+        <w:autoSpaceDN w:val="0"/>
+        <w:adjustRightInd w:val="0"/>
+        <w:rPr>
+          <w:rFonts w:asciiTheme="minorHAnsi" w:hAnsiTheme="minorHAnsi" w:cstheme="minorHAnsi"/>
+        </w:rPr>
+      </w:pPr>
+    </w:p>
+    <w:p>
+      <w:pPr>
+        <w:autoSpaceDE w:val="0"/>
+        <w:autoSpaceDN w:val="0"/>
+        <w:adjustRightInd w:val="0"/>
+        <w:rPr>
+          <w:rFonts w:asciiTheme="minorHAnsi" w:hAnsiTheme="minorHAnsi" w:cstheme="minorHAnsi"/>
+        </w:rPr>
+      </w:pPr>
+      <w:r>
+        <w:rPr>
+          <w:rFonts w:asciiTheme="minorHAnsi" w:hAnsiTheme="minorHAnsi" w:cstheme="minorHAnsi"/>
+        </w:rPr>
+        <w:t>Plainly, the combination of these three properties</w:t>
+      </w:r>
+      <w:r>
+        <w:rPr>
+          <w:rFonts w:asciiTheme="minorHAnsi" w:hAnsiTheme="minorHAnsi" w:cstheme="minorHAnsi"/>
+        </w:rPr>
+        <w:t xml:space="preserve"> </w:t>
       </w:r>
       <w:r>
         <w:rPr>
@@ -2272,39 +2399,53 @@
           <w:rStyle w:val="FootnoteReference"/>
           <w:rFonts w:asciiTheme="minorHAnsi" w:hAnsiTheme="minorHAnsi" w:cstheme="minorHAnsi"/>
         </w:rPr>
-        <w:footnoteReference w:id="28"/>
-      </w:r>
-      <w:r>
-        <w:rPr>
-          <w:rFonts w:asciiTheme="minorHAnsi" w:hAnsiTheme="minorHAnsi" w:cstheme="minorHAnsi"/>
-        </w:rPr>
-        <w:t xml:space="preserve"> </w:t>
-      </w:r>
-    </w:p>
-    <w:p>
-      <w:pPr>
-        <w:autoSpaceDE w:val="0"/>
-        <w:autoSpaceDN w:val="0"/>
-        <w:adjustRightInd w:val="0"/>
-        <w:rPr>
-          <w:rFonts w:asciiTheme="minorHAnsi" w:hAnsiTheme="minorHAnsi" w:cstheme="minorHAnsi"/>
-        </w:rPr>
-      </w:pPr>
-    </w:p>
-    <w:p>
-      <w:pPr>
-        <w:autoSpaceDE w:val="0"/>
-        <w:autoSpaceDN w:val="0"/>
-        <w:adjustRightInd w:val="0"/>
-        <w:rPr>
-          <w:rFonts w:asciiTheme="minorHAnsi" w:hAnsiTheme="minorHAnsi" w:cstheme="minorHAnsi"/>
-        </w:rPr>
-      </w:pPr>
-      <w:r>
-        <w:rPr>
-          <w:rFonts w:asciiTheme="minorHAnsi" w:hAnsiTheme="minorHAnsi" w:cstheme="minorHAnsi"/>
-        </w:rPr>
-        <w:t xml:space="preserve">Consider the following example inspired by Hackernoon. </w:t>
+        <w:footnoteReference w:id="29"/>
+      </w:r>
+      <w:r>
+        <w:rPr>
+          <w:rFonts w:asciiTheme="minorHAnsi" w:hAnsiTheme="minorHAnsi" w:cstheme="minorHAnsi"/>
+        </w:rPr>
+        <w:t xml:space="preserve"> </w:t>
+      </w:r>
+    </w:p>
+    <w:p>
+      <w:pPr>
+        <w:autoSpaceDE w:val="0"/>
+        <w:autoSpaceDN w:val="0"/>
+        <w:adjustRightInd w:val="0"/>
+        <w:rPr>
+          <w:rFonts w:asciiTheme="minorHAnsi" w:hAnsiTheme="minorHAnsi" w:cstheme="minorHAnsi"/>
+        </w:rPr>
+      </w:pPr>
+    </w:p>
+    <w:p>
+      <w:pPr>
+        <w:autoSpaceDE w:val="0"/>
+        <w:autoSpaceDN w:val="0"/>
+        <w:adjustRightInd w:val="0"/>
+        <w:rPr>
+          <w:rFonts w:asciiTheme="minorHAnsi" w:hAnsiTheme="minorHAnsi" w:cstheme="minorHAnsi"/>
+        </w:rPr>
+      </w:pPr>
+      <w:r>
+        <w:rPr>
+          <w:rFonts w:asciiTheme="minorHAnsi" w:hAnsiTheme="minorHAnsi" w:cstheme="minorHAnsi"/>
+        </w:rPr>
+        <w:t xml:space="preserve">Consider the following example inspired by </w:t>
+      </w:r>
+      <w:proofErr w:type="spellStart"/>
+      <w:r>
+        <w:rPr>
+          <w:rFonts w:asciiTheme="minorHAnsi" w:hAnsiTheme="minorHAnsi" w:cstheme="minorHAnsi"/>
+        </w:rPr>
+        <w:t>Hackernoon</w:t>
+      </w:r>
+      <w:proofErr w:type="spellEnd"/>
+      <w:r>
+        <w:rPr>
+          <w:rFonts w:asciiTheme="minorHAnsi" w:hAnsiTheme="minorHAnsi" w:cstheme="minorHAnsi"/>
+        </w:rPr>
+        <w:t xml:space="preserve">. </w:t>
       </w:r>
     </w:p>
     <w:p>
@@ -2446,13 +2587,34 @@
         <w:rPr>
           <w:rFonts w:asciiTheme="minorHAnsi" w:hAnsiTheme="minorHAnsi" w:cstheme="minorHAnsi"/>
         </w:rPr>
-        <w:t xml:space="preserve">hand them my hard drive even though it might contain a version of my paper that is not the most up to date. This allows my friend to get immediate access to my paper at the expense of having a slightly stale version. </w:t>
-      </w:r>
-      <w:r>
-        <w:rPr>
-          <w:rFonts w:asciiTheme="minorHAnsi" w:hAnsiTheme="minorHAnsi" w:cstheme="minorHAnsi"/>
-        </w:rPr>
-        <w:t xml:space="preserve">This is an eventually consistent model because I know that by the end of the next 20 day cycle, my data will once again be consistent across all three replicas. </w:t>
+        <w:t xml:space="preserve">hand them my hard drive even though it might contain a version of my paper that is not the most up to date. This allows my friend to get immediate access to my paper at the expense of having a </w:t>
+      </w:r>
+      <w:r>
+        <w:rPr>
+          <w:rFonts w:asciiTheme="minorHAnsi" w:hAnsiTheme="minorHAnsi" w:cstheme="minorHAnsi"/>
+        </w:rPr>
+        <w:lastRenderedPageBreak/>
+        <w:t xml:space="preserve">slightly stale version. </w:t>
+      </w:r>
+      <w:r>
+        <w:rPr>
+          <w:rFonts w:asciiTheme="minorHAnsi" w:hAnsiTheme="minorHAnsi" w:cstheme="minorHAnsi"/>
+        </w:rPr>
+        <w:t xml:space="preserve">This is an eventually consistent model because I know that by the end of the next </w:t>
+      </w:r>
+      <w:proofErr w:type="gramStart"/>
+      <w:r>
+        <w:rPr>
+          <w:rFonts w:asciiTheme="minorHAnsi" w:hAnsiTheme="minorHAnsi" w:cstheme="minorHAnsi"/>
+        </w:rPr>
+        <w:t>20 day</w:t>
+      </w:r>
+      <w:proofErr w:type="gramEnd"/>
+      <w:r>
+        <w:rPr>
+          <w:rFonts w:asciiTheme="minorHAnsi" w:hAnsiTheme="minorHAnsi" w:cstheme="minorHAnsi"/>
+        </w:rPr>
+        <w:t xml:space="preserve"> cycle, my data will once again be consistent across all three replicas. </w:t>
       </w:r>
     </w:p>
     <w:p>
@@ -2580,13 +2742,41 @@
         <w:rPr>
           <w:rFonts w:asciiTheme="minorHAnsi" w:hAnsiTheme="minorHAnsi" w:cstheme="minorHAnsi"/>
         </w:rPr>
-        <w:t>what I reading my paper, so I share with him a link to my Dropbox paper</w:t>
-      </w:r>
-      <w:r>
-        <w:rPr>
-          <w:rFonts w:asciiTheme="minorHAnsi" w:hAnsiTheme="minorHAnsi" w:cstheme="minorHAnsi"/>
-        </w:rPr>
-        <w:t>. But because I have been making edits to my paper while in the park and not connected to wifi, I tell Jake to only access the link in an hour after I am able to return home</w:t>
+        <w:t xml:space="preserve">what I </w:t>
+      </w:r>
+      <w:proofErr w:type="gramStart"/>
+      <w:r>
+        <w:rPr>
+          <w:rFonts w:asciiTheme="minorHAnsi" w:hAnsiTheme="minorHAnsi" w:cstheme="minorHAnsi"/>
+        </w:rPr>
+        <w:t>reading</w:t>
+      </w:r>
+      <w:proofErr w:type="gramEnd"/>
+      <w:r>
+        <w:rPr>
+          <w:rFonts w:asciiTheme="minorHAnsi" w:hAnsiTheme="minorHAnsi" w:cstheme="minorHAnsi"/>
+        </w:rPr>
+        <w:t xml:space="preserve"> my paper, so I share with him a link to my Dropbox paper</w:t>
+      </w:r>
+      <w:r>
+        <w:rPr>
+          <w:rFonts w:asciiTheme="minorHAnsi" w:hAnsiTheme="minorHAnsi" w:cstheme="minorHAnsi"/>
+        </w:rPr>
+        <w:t xml:space="preserve">. But because I have been making edits to my paper while in the park and not connected to </w:t>
+      </w:r>
+      <w:proofErr w:type="spellStart"/>
+      <w:r>
+        <w:rPr>
+          <w:rFonts w:asciiTheme="minorHAnsi" w:hAnsiTheme="minorHAnsi" w:cstheme="minorHAnsi"/>
+        </w:rPr>
+        <w:t>wifi</w:t>
+      </w:r>
+      <w:proofErr w:type="spellEnd"/>
+      <w:r>
+        <w:rPr>
+          <w:rFonts w:asciiTheme="minorHAnsi" w:hAnsiTheme="minorHAnsi" w:cstheme="minorHAnsi"/>
+        </w:rPr>
+        <w:t>, I tell Jake to only access the link in an hour after I am able to return home</w:t>
       </w:r>
       <w:r>
         <w:rPr>
@@ -2598,8 +2788,16 @@
         <w:rPr>
           <w:rFonts w:asciiTheme="minorHAnsi" w:hAnsiTheme="minorHAnsi" w:cstheme="minorHAnsi"/>
         </w:rPr>
-        <w:t xml:space="preserve"> reconnect to wifi</w:t>
-      </w:r>
+        <w:t xml:space="preserve"> reconnect to </w:t>
+      </w:r>
+      <w:proofErr w:type="spellStart"/>
+      <w:r>
+        <w:rPr>
+          <w:rFonts w:asciiTheme="minorHAnsi" w:hAnsiTheme="minorHAnsi" w:cstheme="minorHAnsi"/>
+        </w:rPr>
+        <w:t>wifi</w:t>
+      </w:r>
+      <w:proofErr w:type="spellEnd"/>
       <w:r>
         <w:rPr>
           <w:rFonts w:asciiTheme="minorHAnsi" w:hAnsiTheme="minorHAnsi" w:cstheme="minorHAnsi"/>
@@ -2617,33 +2815,32 @@
           <w:rStyle w:val="FootnoteReference"/>
           <w:rFonts w:asciiTheme="minorHAnsi" w:hAnsiTheme="minorHAnsi" w:cstheme="minorHAnsi"/>
         </w:rPr>
-        <w:footnoteReference w:id="29"/>
-      </w:r>
-    </w:p>
-    <w:p>
-      <w:pPr>
-        <w:autoSpaceDE w:val="0"/>
-        <w:autoSpaceDN w:val="0"/>
-        <w:adjustRightInd w:val="0"/>
-        <w:rPr>
-          <w:rFonts w:asciiTheme="minorHAnsi" w:hAnsiTheme="minorHAnsi" w:cstheme="minorHAnsi"/>
-        </w:rPr>
-      </w:pPr>
-    </w:p>
-    <w:p>
-      <w:pPr>
-        <w:autoSpaceDE w:val="0"/>
-        <w:autoSpaceDN w:val="0"/>
-        <w:adjustRightInd w:val="0"/>
-        <w:rPr>
-          <w:rFonts w:asciiTheme="minorHAnsi" w:hAnsiTheme="minorHAnsi" w:cstheme="minorHAnsi"/>
-        </w:rPr>
-      </w:pPr>
-      <w:r>
-        <w:rPr>
-          <w:rFonts w:asciiTheme="minorHAnsi" w:hAnsiTheme="minorHAnsi" w:cstheme="minorHAnsi"/>
-        </w:rPr>
-        <w:lastRenderedPageBreak/>
+        <w:footnoteReference w:id="30"/>
+      </w:r>
+    </w:p>
+    <w:p>
+      <w:pPr>
+        <w:autoSpaceDE w:val="0"/>
+        <w:autoSpaceDN w:val="0"/>
+        <w:adjustRightInd w:val="0"/>
+        <w:rPr>
+          <w:rFonts w:asciiTheme="minorHAnsi" w:hAnsiTheme="minorHAnsi" w:cstheme="minorHAnsi"/>
+        </w:rPr>
+      </w:pPr>
+    </w:p>
+    <w:p>
+      <w:pPr>
+        <w:autoSpaceDE w:val="0"/>
+        <w:autoSpaceDN w:val="0"/>
+        <w:adjustRightInd w:val="0"/>
+        <w:rPr>
+          <w:rFonts w:asciiTheme="minorHAnsi" w:hAnsiTheme="minorHAnsi" w:cstheme="minorHAnsi"/>
+        </w:rPr>
+      </w:pPr>
+      <w:r>
+        <w:rPr>
+          <w:rFonts w:asciiTheme="minorHAnsi" w:hAnsiTheme="minorHAnsi" w:cstheme="minorHAnsi"/>
+        </w:rPr>
         <w:t xml:space="preserve">We can summarize the above example </w:t>
       </w:r>
       <w:r>
@@ -2656,18 +2853,26 @@
         <w:rPr>
           <w:rFonts w:asciiTheme="minorHAnsi" w:hAnsiTheme="minorHAnsi" w:cstheme="minorHAnsi"/>
         </w:rPr>
-        <w:t>In a weak consistent model, data is easily accessed, but it may be stale. In a strong consistency model, data access may be delayed, but it will always be up to date.</w:t>
-      </w:r>
-    </w:p>
-    <w:p>
-      <w:pPr>
-        <w:autoSpaceDE w:val="0"/>
-        <w:autoSpaceDN w:val="0"/>
-        <w:adjustRightInd w:val="0"/>
-        <w:rPr>
-          <w:rFonts w:asciiTheme="minorHAnsi" w:hAnsiTheme="minorHAnsi" w:cstheme="minorHAnsi"/>
-        </w:rPr>
-      </w:pPr>
+        <w:t>In a</w:t>
+      </w:r>
+      <w:r>
+        <w:rPr>
+          <w:rFonts w:asciiTheme="minorHAnsi" w:hAnsiTheme="minorHAnsi" w:cstheme="minorHAnsi"/>
+        </w:rPr>
+        <w:t xml:space="preserve">n </w:t>
+      </w:r>
+      <w:r>
+        <w:rPr>
+          <w:rFonts w:asciiTheme="minorHAnsi" w:hAnsiTheme="minorHAnsi" w:cstheme="minorHAnsi"/>
+        </w:rPr>
+        <w:t>eventually</w:t>
+      </w:r>
+      <w:r>
+        <w:rPr>
+          <w:rFonts w:asciiTheme="minorHAnsi" w:hAnsiTheme="minorHAnsi" w:cstheme="minorHAnsi"/>
+        </w:rPr>
+        <w:t xml:space="preserve"> consistent model, data is easily accessed, but it may be stale. In a strong consistency model, data access may be delayed, but it will always be up to date.</w:t>
+      </w:r>
     </w:p>
     <w:p>
       <w:pPr>
@@ -2680,18 +2885,6 @@
           <w:bCs/>
         </w:rPr>
       </w:pPr>
-      <w:r>
-        <w:rPr>
-          <w:rFonts w:asciiTheme="minorHAnsi" w:hAnsiTheme="minorHAnsi" w:cstheme="minorHAnsi"/>
-        </w:rPr>
-        <w:t xml:space="preserve">Perhaps the most </w:t>
-      </w:r>
-      <w:r>
-        <w:rPr>
-          <w:rFonts w:asciiTheme="minorHAnsi" w:hAnsiTheme="minorHAnsi" w:cstheme="minorHAnsi"/>
-        </w:rPr>
-        <w:t xml:space="preserve"> </w:t>
-      </w:r>
     </w:p>
     <w:p>
       <w:pPr>
@@ -2704,104 +2897,89 @@
           <w:bCs/>
         </w:rPr>
       </w:pPr>
-    </w:p>
-    <w:p>
-      <w:pPr>
-        <w:autoSpaceDE w:val="0"/>
-        <w:autoSpaceDN w:val="0"/>
-        <w:adjustRightInd w:val="0"/>
+      <w:r>
         <w:rPr>
           <w:rFonts w:asciiTheme="minorHAnsi" w:hAnsiTheme="minorHAnsi" w:cstheme="minorHAnsi"/>
           <w:b/>
           <w:bCs/>
         </w:rPr>
-      </w:pPr>
-      <w:r>
+        <w:t>Strong Eventual Consistency</w:t>
+      </w:r>
+    </w:p>
+    <w:p>
+      <w:pPr>
+        <w:autoSpaceDE w:val="0"/>
+        <w:autoSpaceDN w:val="0"/>
+        <w:adjustRightInd w:val="0"/>
         <w:rPr>
           <w:rFonts w:asciiTheme="minorHAnsi" w:hAnsiTheme="minorHAnsi" w:cstheme="minorHAnsi"/>
           <w:b/>
           <w:bCs/>
         </w:rPr>
-        <w:t>What is a CRDT?</w:t>
-      </w:r>
-    </w:p>
-    <w:p>
-      <w:pPr>
-        <w:autoSpaceDE w:val="0"/>
-        <w:autoSpaceDN w:val="0"/>
-        <w:adjustRightInd w:val="0"/>
-        <w:rPr>
-          <w:rFonts w:asciiTheme="minorHAnsi" w:hAnsiTheme="minorHAnsi" w:cstheme="minorHAnsi"/>
-        </w:rPr>
-      </w:pPr>
-    </w:p>
-    <w:p>
-      <w:pPr>
-        <w:rPr>
-          <w:rFonts w:asciiTheme="minorHAnsi" w:hAnsiTheme="minorHAnsi" w:cstheme="minorHAnsi"/>
-        </w:rPr>
-      </w:pPr>
-      <w:r>
-        <w:rPr>
-          <w:rFonts w:asciiTheme="minorHAnsi" w:hAnsiTheme="minorHAnsi" w:cstheme="minorHAnsi"/>
-        </w:rPr>
-        <w:t>A conflict-free replicated data type is a data structure, able to be replicated across multiple nodes in a network such that transactions can be processed independently by nodes and shared across the network such that regardless of the order in which each node receives each transaction, each node will result in th</w:t>
-      </w:r>
-      <w:sdt>
-        <w:sdtPr>
-          <w:rPr>
-            <w:rFonts w:asciiTheme="minorHAnsi" w:hAnsiTheme="minorHAnsi" w:cstheme="minorHAnsi"/>
-          </w:rPr>
-          <w:id w:val="785853501"/>
-          <w:citation/>
-        </w:sdtPr>
-        <w:sdtEndPr/>
-        <w:sdtContent>
-          <w:r>
-            <w:rPr>
-              <w:rFonts w:asciiTheme="minorHAnsi" w:hAnsiTheme="minorHAnsi" w:cstheme="minorHAnsi"/>
-            </w:rPr>
-            <w:fldChar w:fldCharType="begin"/>
-          </w:r>
-          <w:r>
-            <w:rPr>
-              <w:rFonts w:asciiTheme="minorHAnsi" w:hAnsiTheme="minorHAnsi" w:cstheme="minorHAnsi"/>
-            </w:rPr>
-            <w:instrText xml:space="preserve"> CITATION Gil02 \l 1033 </w:instrText>
-          </w:r>
-          <w:r>
-            <w:rPr>
-              <w:rFonts w:asciiTheme="minorHAnsi" w:hAnsiTheme="minorHAnsi" w:cstheme="minorHAnsi"/>
-            </w:rPr>
-            <w:fldChar w:fldCharType="separate"/>
-          </w:r>
-          <w:r>
-            <w:rPr>
-              <w:rFonts w:asciiTheme="minorHAnsi" w:hAnsiTheme="minorHAnsi" w:cstheme="minorHAnsi"/>
-              <w:noProof/>
-            </w:rPr>
-            <w:t xml:space="preserve"> (Gilbert and Nancy 2002)</w:t>
-          </w:r>
-          <w:r>
-            <w:rPr>
-              <w:rFonts w:asciiTheme="minorHAnsi" w:hAnsiTheme="minorHAnsi" w:cstheme="minorHAnsi"/>
-            </w:rPr>
-            <w:fldChar w:fldCharType="end"/>
-          </w:r>
-        </w:sdtContent>
-      </w:sdt>
-      <w:r>
-        <w:rPr>
-          <w:rFonts w:asciiTheme="minorHAnsi" w:hAnsiTheme="minorHAnsi" w:cstheme="minorHAnsi"/>
-        </w:rPr>
-        <w:t xml:space="preserve">e same final state </w:t>
-      </w:r>
-      <w:r>
-        <w:rPr>
-          <w:rStyle w:val="FootnoteReference"/>
-          <w:rFonts w:asciiTheme="minorHAnsi" w:hAnsiTheme="minorHAnsi" w:cstheme="minorHAnsi"/>
-        </w:rPr>
-        <w:footnoteReference w:id="30"/>
+      </w:pPr>
+    </w:p>
+    <w:p>
+      <w:pPr>
+        <w:autoSpaceDE w:val="0"/>
+        <w:autoSpaceDN w:val="0"/>
+        <w:adjustRightInd w:val="0"/>
+        <w:rPr>
+          <w:rFonts w:asciiTheme="minorHAnsi" w:hAnsiTheme="minorHAnsi" w:cstheme="minorHAnsi"/>
+        </w:rPr>
+      </w:pPr>
+      <w:r>
+        <w:rPr>
+          <w:rFonts w:asciiTheme="minorHAnsi" w:hAnsiTheme="minorHAnsi" w:cstheme="minorHAnsi"/>
+        </w:rPr>
+        <w:t>Many eventual</w:t>
+      </w:r>
+      <w:r>
+        <w:rPr>
+          <w:rFonts w:asciiTheme="minorHAnsi" w:hAnsiTheme="minorHAnsi" w:cstheme="minorHAnsi"/>
+        </w:rPr>
+        <w:t>ly</w:t>
+      </w:r>
+      <w:r>
+        <w:rPr>
+          <w:rFonts w:asciiTheme="minorHAnsi" w:hAnsiTheme="minorHAnsi" w:cstheme="minorHAnsi"/>
+        </w:rPr>
+        <w:t xml:space="preserve"> consistent systems execute updates immediately upon receipt. This, however, creates the possibility that a future update conflicts with an update previously processed by a replica. </w:t>
+      </w:r>
+      <w:r>
+        <w:rPr>
+          <w:rFonts w:asciiTheme="minorHAnsi" w:hAnsiTheme="minorHAnsi" w:cstheme="minorHAnsi"/>
+        </w:rPr>
+        <w:t>I</w:t>
+      </w:r>
+      <w:r>
+        <w:rPr>
+          <w:rFonts w:asciiTheme="minorHAnsi" w:hAnsiTheme="minorHAnsi" w:cstheme="minorHAnsi"/>
+        </w:rPr>
+        <w:t>n order to eventually achieve</w:t>
+      </w:r>
+      <w:r>
+        <w:rPr>
+          <w:rFonts w:asciiTheme="minorHAnsi" w:hAnsiTheme="minorHAnsi" w:cstheme="minorHAnsi"/>
+        </w:rPr>
+        <w:t xml:space="preserve"> data</w:t>
+      </w:r>
+      <w:r>
+        <w:rPr>
+          <w:rFonts w:asciiTheme="minorHAnsi" w:hAnsiTheme="minorHAnsi" w:cstheme="minorHAnsi"/>
+        </w:rPr>
+        <w:t xml:space="preserve"> consistency</w:t>
+      </w:r>
+      <w:r>
+        <w:rPr>
+          <w:rFonts w:asciiTheme="minorHAnsi" w:hAnsiTheme="minorHAnsi" w:cstheme="minorHAnsi"/>
+        </w:rPr>
+        <w:t xml:space="preserve"> across replicas</w:t>
+      </w:r>
+      <w:r>
+        <w:rPr>
+          <w:rFonts w:asciiTheme="minorHAnsi" w:hAnsiTheme="minorHAnsi" w:cstheme="minorHAnsi"/>
+        </w:rPr>
+        <w:t>, each replica must arbitrate these discrepancies in the same manner using some consensus mechanism.</w:t>
       </w:r>
       <w:r>
         <w:rPr>
@@ -2810,6 +2988,358 @@
         </w:rPr>
         <w:footnoteReference w:id="31"/>
       </w:r>
+      <w:r>
+        <w:rPr>
+          <w:rFonts w:asciiTheme="minorHAnsi" w:hAnsiTheme="minorHAnsi" w:cstheme="minorHAnsi"/>
+        </w:rPr>
+        <w:t xml:space="preserve"> </w:t>
+      </w:r>
+      <w:r>
+        <w:rPr>
+          <w:rFonts w:asciiTheme="minorHAnsi" w:hAnsiTheme="minorHAnsi" w:cstheme="minorHAnsi"/>
+        </w:rPr>
+        <w:t xml:space="preserve">This is arbitration process and the sometimes rolling back of updates is a waste of resources which we would like to avoid. </w:t>
+      </w:r>
+      <w:r>
+        <w:rPr>
+          <w:rStyle w:val="FootnoteReference"/>
+          <w:rFonts w:asciiTheme="minorHAnsi" w:hAnsiTheme="minorHAnsi" w:cstheme="minorHAnsi"/>
+        </w:rPr>
+        <w:footnoteReference w:id="32"/>
+      </w:r>
+    </w:p>
+    <w:p>
+      <w:pPr>
+        <w:autoSpaceDE w:val="0"/>
+        <w:autoSpaceDN w:val="0"/>
+        <w:adjustRightInd w:val="0"/>
+        <w:rPr>
+          <w:rFonts w:asciiTheme="minorHAnsi" w:hAnsiTheme="minorHAnsi" w:cstheme="minorHAnsi"/>
+        </w:rPr>
+      </w:pPr>
+    </w:p>
+    <w:p>
+      <w:pPr>
+        <w:autoSpaceDE w:val="0"/>
+        <w:autoSpaceDN w:val="0"/>
+        <w:adjustRightInd w:val="0"/>
+        <w:rPr>
+          <w:rFonts w:asciiTheme="minorHAnsi" w:hAnsiTheme="minorHAnsi" w:cstheme="minorHAnsi"/>
+          <w:i/>
+          <w:iCs/>
+        </w:rPr>
+      </w:pPr>
+      <w:r>
+        <w:rPr>
+          <w:rFonts w:asciiTheme="minorHAnsi" w:hAnsiTheme="minorHAnsi" w:cstheme="minorHAnsi"/>
+        </w:rPr>
+        <w:t xml:space="preserve">Enter strong eventual consistency. </w:t>
+      </w:r>
+      <w:r>
+        <w:rPr>
+          <w:rFonts w:asciiTheme="minorHAnsi" w:hAnsiTheme="minorHAnsi" w:cstheme="minorHAnsi"/>
+        </w:rPr>
+        <w:t xml:space="preserve">Strong eventual consistency is a specification of eventual consistency. </w:t>
+      </w:r>
+      <w:r>
+        <w:rPr>
+          <w:rFonts w:asciiTheme="minorHAnsi" w:hAnsiTheme="minorHAnsi" w:cstheme="minorHAnsi"/>
+        </w:rPr>
+        <w:t xml:space="preserve">Recall the formal definition of eventual consistency. </w:t>
+      </w:r>
+      <w:r>
+        <w:rPr>
+          <w:rFonts w:asciiTheme="minorHAnsi" w:hAnsiTheme="minorHAnsi" w:cstheme="minorHAnsi"/>
+        </w:rPr>
+        <w:t xml:space="preserve">Strong eventual consistency is eventually consistent with the additional specification of strong convergence, which says that replicas that have received the same updates also have the same state. </w:t>
+      </w:r>
+      <w:r>
+        <w:rPr>
+          <w:rStyle w:val="FootnoteReference"/>
+          <w:rFonts w:asciiTheme="minorHAnsi" w:hAnsiTheme="minorHAnsi" w:cstheme="minorHAnsi"/>
+        </w:rPr>
+        <w:footnoteReference w:id="33"/>
+      </w:r>
+      <w:r>
+        <w:rPr>
+          <w:rFonts w:asciiTheme="minorHAnsi" w:hAnsiTheme="minorHAnsi" w:cstheme="minorHAnsi"/>
+        </w:rPr>
+        <w:t xml:space="preserve"> Therefore, instead of replicas which have seen the same updates being consistency </w:t>
+      </w:r>
+      <w:r>
+        <w:rPr>
+          <w:rFonts w:asciiTheme="minorHAnsi" w:hAnsiTheme="minorHAnsi" w:cstheme="minorHAnsi"/>
+          <w:i/>
+          <w:iCs/>
+        </w:rPr>
+        <w:t xml:space="preserve">eventually, </w:t>
+      </w:r>
+      <w:r>
+        <w:rPr>
+          <w:rFonts w:asciiTheme="minorHAnsi" w:hAnsiTheme="minorHAnsi" w:cstheme="minorHAnsi"/>
+        </w:rPr>
+        <w:t xml:space="preserve">they are now consistent </w:t>
+      </w:r>
+      <w:r>
+        <w:rPr>
+          <w:rFonts w:asciiTheme="minorHAnsi" w:hAnsiTheme="minorHAnsi" w:cstheme="minorHAnsi"/>
+          <w:i/>
+          <w:iCs/>
+        </w:rPr>
+        <w:t xml:space="preserve">immediately. </w:t>
+      </w:r>
+    </w:p>
+    <w:p>
+      <w:pPr>
+        <w:autoSpaceDE w:val="0"/>
+        <w:autoSpaceDN w:val="0"/>
+        <w:adjustRightInd w:val="0"/>
+        <w:rPr>
+          <w:rFonts w:asciiTheme="minorHAnsi" w:hAnsiTheme="minorHAnsi" w:cstheme="minorHAnsi"/>
+          <w:b/>
+          <w:bCs/>
+        </w:rPr>
+      </w:pPr>
+    </w:p>
+    <w:p>
+      <w:pPr>
+        <w:autoSpaceDE w:val="0"/>
+        <w:autoSpaceDN w:val="0"/>
+        <w:adjustRightInd w:val="0"/>
+        <w:rPr>
+          <w:rFonts w:asciiTheme="minorHAnsi" w:hAnsiTheme="minorHAnsi" w:cstheme="minorHAnsi"/>
+        </w:rPr>
+      </w:pPr>
+      <w:r>
+        <w:rPr>
+          <w:rFonts w:asciiTheme="minorHAnsi" w:hAnsiTheme="minorHAnsi" w:cstheme="minorHAnsi"/>
+        </w:rPr>
+        <w:t xml:space="preserve">Let’s remember that eventual consistency </w:t>
+      </w:r>
+      <w:r>
+        <w:rPr>
+          <w:rFonts w:asciiTheme="minorHAnsi" w:hAnsiTheme="minorHAnsi" w:cstheme="minorHAnsi"/>
+        </w:rPr>
+        <w:t xml:space="preserve">guarantees that if no new updates are made to a data object, then </w:t>
+      </w:r>
+      <w:r>
+        <w:rPr>
+          <w:rFonts w:asciiTheme="minorHAnsi" w:hAnsiTheme="minorHAnsi" w:cstheme="minorHAnsi"/>
+          <w:i/>
+          <w:iCs/>
+        </w:rPr>
+        <w:t>eventually</w:t>
+      </w:r>
+      <w:r>
+        <w:rPr>
+          <w:rFonts w:asciiTheme="minorHAnsi" w:hAnsiTheme="minorHAnsi" w:cstheme="minorHAnsi"/>
+        </w:rPr>
+        <w:t xml:space="preserve"> all accesses to that data object will return its most recently updated value</w:t>
+      </w:r>
+      <w:r>
+        <w:rPr>
+          <w:rFonts w:asciiTheme="minorHAnsi" w:hAnsiTheme="minorHAnsi" w:cstheme="minorHAnsi"/>
+        </w:rPr>
+        <w:t xml:space="preserve">, giving no specification for </w:t>
+      </w:r>
+      <w:r>
+        <w:rPr>
+          <w:rFonts w:asciiTheme="minorHAnsi" w:hAnsiTheme="minorHAnsi" w:cstheme="minorHAnsi"/>
+        </w:rPr>
+        <w:t>how long until the data replicas’ state converges.</w:t>
+      </w:r>
+      <w:r>
+        <w:rPr>
+          <w:rStyle w:val="FootnoteReference"/>
+          <w:rFonts w:asciiTheme="minorHAnsi" w:hAnsiTheme="minorHAnsi" w:cstheme="minorHAnsi"/>
+        </w:rPr>
+        <w:footnoteReference w:id="34"/>
+      </w:r>
+      <w:r>
+        <w:rPr>
+          <w:rFonts w:asciiTheme="minorHAnsi" w:hAnsiTheme="minorHAnsi" w:cstheme="minorHAnsi"/>
+        </w:rPr>
+        <w:t xml:space="preserve"> </w:t>
+      </w:r>
+      <w:r>
+        <w:rPr>
+          <w:rFonts w:asciiTheme="minorHAnsi" w:hAnsiTheme="minorHAnsi" w:cstheme="minorHAnsi"/>
+        </w:rPr>
+        <w:t xml:space="preserve"> </w:t>
+      </w:r>
+      <w:r>
+        <w:rPr>
+          <w:rFonts w:asciiTheme="minorHAnsi" w:hAnsiTheme="minorHAnsi" w:cstheme="minorHAnsi"/>
+        </w:rPr>
+        <w:t xml:space="preserve"> </w:t>
+      </w:r>
+    </w:p>
+    <w:p>
+      <w:pPr>
+        <w:autoSpaceDE w:val="0"/>
+        <w:autoSpaceDN w:val="0"/>
+        <w:adjustRightInd w:val="0"/>
+        <w:rPr>
+          <w:rFonts w:asciiTheme="minorHAnsi" w:hAnsiTheme="minorHAnsi" w:cstheme="minorHAnsi"/>
+        </w:rPr>
+      </w:pPr>
+    </w:p>
+    <w:p>
+      <w:pPr>
+        <w:autoSpaceDE w:val="0"/>
+        <w:autoSpaceDN w:val="0"/>
+        <w:adjustRightInd w:val="0"/>
+        <w:rPr>
+          <w:rFonts w:asciiTheme="minorHAnsi" w:hAnsiTheme="minorHAnsi" w:cstheme="minorHAnsi"/>
+          <w:b/>
+          <w:bCs/>
+        </w:rPr>
+      </w:pPr>
+    </w:p>
+    <w:p>
+      <w:pPr>
+        <w:autoSpaceDE w:val="0"/>
+        <w:autoSpaceDN w:val="0"/>
+        <w:adjustRightInd w:val="0"/>
+        <w:rPr>
+          <w:rFonts w:asciiTheme="minorHAnsi" w:hAnsiTheme="minorHAnsi" w:cstheme="minorHAnsi"/>
+          <w:b/>
+          <w:bCs/>
+        </w:rPr>
+      </w:pPr>
+      <w:r>
+        <w:rPr>
+          <w:rFonts w:asciiTheme="minorHAnsi" w:hAnsiTheme="minorHAnsi" w:cstheme="minorHAnsi"/>
+          <w:b/>
+          <w:bCs/>
+        </w:rPr>
+        <w:t>Achieving Strong Eventual Consistency Through Conflict-free Replicated Data Types</w:t>
+      </w:r>
+    </w:p>
+    <w:p>
+      <w:pPr>
+        <w:autoSpaceDE w:val="0"/>
+        <w:autoSpaceDN w:val="0"/>
+        <w:adjustRightInd w:val="0"/>
+        <w:rPr>
+          <w:rFonts w:asciiTheme="minorHAnsi" w:hAnsiTheme="minorHAnsi" w:cstheme="minorHAnsi"/>
+        </w:rPr>
+      </w:pPr>
+    </w:p>
+    <w:p>
+      <w:pPr>
+        <w:rPr>
+          <w:rFonts w:asciiTheme="minorHAnsi" w:hAnsiTheme="minorHAnsi" w:cstheme="minorHAnsi"/>
+        </w:rPr>
+      </w:pPr>
+      <w:r>
+        <w:rPr>
+          <w:rFonts w:asciiTheme="minorHAnsi" w:hAnsiTheme="minorHAnsi" w:cstheme="minorHAnsi"/>
+        </w:rPr>
+        <w:t>A conflict-free replicated data type</w:t>
+      </w:r>
+      <w:r>
+        <w:rPr>
+          <w:rFonts w:asciiTheme="minorHAnsi" w:hAnsiTheme="minorHAnsi" w:cstheme="minorHAnsi"/>
+        </w:rPr>
+        <w:t xml:space="preserve"> (CRDT)</w:t>
+      </w:r>
+      <w:r>
+        <w:rPr>
+          <w:rFonts w:asciiTheme="minorHAnsi" w:hAnsiTheme="minorHAnsi" w:cstheme="minorHAnsi"/>
+        </w:rPr>
+        <w:t xml:space="preserve"> is a data structure, able to be replicated across multiple nodes in a network such that transactions can be processed independently by nodes and shared across the network such that regardless of the order in which each node receives each transaction, each node will result in the same final state </w:t>
+      </w:r>
+      <w:r>
+        <w:rPr>
+          <w:rStyle w:val="FootnoteReference"/>
+          <w:rFonts w:asciiTheme="minorHAnsi" w:hAnsiTheme="minorHAnsi" w:cstheme="minorHAnsi"/>
+        </w:rPr>
+        <w:footnoteReference w:id="35"/>
+      </w:r>
+      <w:r>
+        <w:rPr>
+          <w:rStyle w:val="FootnoteReference"/>
+          <w:rFonts w:asciiTheme="minorHAnsi" w:hAnsiTheme="minorHAnsi" w:cstheme="minorHAnsi"/>
+        </w:rPr>
+        <w:footnoteReference w:id="36"/>
+      </w:r>
+      <w:r>
+        <w:rPr>
+          <w:rFonts w:asciiTheme="minorHAnsi" w:hAnsiTheme="minorHAnsi" w:cstheme="minorHAnsi"/>
+        </w:rPr>
+        <w:t xml:space="preserve"> </w:t>
+      </w:r>
+      <w:r>
+        <w:rPr>
+          <w:rFonts w:asciiTheme="minorHAnsi" w:hAnsiTheme="minorHAnsi" w:cstheme="minorHAnsi"/>
+        </w:rPr>
+        <w:t xml:space="preserve">The “conflict-free” nomenclature is a nod to </w:t>
+      </w:r>
+      <w:r>
+        <w:rPr>
+          <w:rFonts w:asciiTheme="minorHAnsi" w:hAnsiTheme="minorHAnsi" w:cstheme="minorHAnsi"/>
+        </w:rPr>
+        <w:t xml:space="preserve">strong </w:t>
+      </w:r>
+      <w:r>
+        <w:rPr>
+          <w:rFonts w:asciiTheme="minorHAnsi" w:hAnsiTheme="minorHAnsi" w:cstheme="minorHAnsi"/>
+        </w:rPr>
+        <w:t>eventual consistency.</w:t>
+      </w:r>
+      <w:r>
+        <w:rPr>
+          <w:rFonts w:asciiTheme="minorHAnsi" w:hAnsiTheme="minorHAnsi" w:cstheme="minorHAnsi"/>
+        </w:rPr>
+        <w:t xml:space="preserve"> CRDT’s remove the requirement of replicas to coordinate conflict resolution strategies because the nature of updates made in these systems do not afford conflicts to occur.</w:t>
+      </w:r>
+      <w:r>
+        <w:rPr>
+          <w:rFonts w:asciiTheme="minorHAnsi" w:hAnsiTheme="minorHAnsi" w:cstheme="minorHAnsi"/>
+        </w:rPr>
+        <w:t xml:space="preserve"> </w:t>
+      </w:r>
+      <w:r>
+        <w:rPr>
+          <w:rStyle w:val="FootnoteReference"/>
+          <w:rFonts w:asciiTheme="minorHAnsi" w:hAnsiTheme="minorHAnsi" w:cstheme="minorHAnsi"/>
+        </w:rPr>
+        <w:footnoteReference w:id="37"/>
+      </w:r>
+      <w:r>
+        <w:rPr>
+          <w:rFonts w:asciiTheme="minorHAnsi" w:hAnsiTheme="minorHAnsi" w:cstheme="minorHAnsi"/>
+        </w:rPr>
+        <w:t xml:space="preserve"> As all good things do, this ability comes with a tradeoff – CRDT’s can only service “simple locally verifiable invariants.”</w:t>
+      </w:r>
+      <w:r>
+        <w:rPr>
+          <w:rFonts w:asciiTheme="minorHAnsi" w:hAnsiTheme="minorHAnsi" w:cstheme="minorHAnsi"/>
+        </w:rPr>
+        <w:t xml:space="preserve"> </w:t>
+      </w:r>
+      <w:r>
+        <w:rPr>
+          <w:rStyle w:val="FootnoteReference"/>
+          <w:rFonts w:asciiTheme="minorHAnsi" w:hAnsiTheme="minorHAnsi" w:cstheme="minorHAnsi"/>
+        </w:rPr>
+        <w:footnoteReference w:id="38"/>
+      </w:r>
+    </w:p>
+    <w:p>
+      <w:pPr>
+        <w:rPr>
+          <w:rFonts w:asciiTheme="minorHAnsi" w:hAnsiTheme="minorHAnsi" w:cstheme="minorHAnsi"/>
+        </w:rPr>
+      </w:pPr>
+    </w:p>
+    <w:p>
+      <w:pPr>
+        <w:rPr>
+          <w:rFonts w:asciiTheme="minorHAnsi" w:hAnsiTheme="minorHAnsi" w:cstheme="minorHAnsi"/>
+        </w:rPr>
+      </w:pPr>
     </w:p>
     <w:sectPr>
       <w:pgSz w:w="12240" w:h="15840"/>
@@ -2879,12 +3409,49 @@
       <w:r>
         <w:fldChar w:fldCharType="separate"/>
       </w:r>
-      <w:r>
-        <w:rPr>
-          <w:rFonts w:ascii="Calibri" w:cs="Calibri"/>
-        </w:rPr>
-        <w:t xml:space="preserve">Gaoang Liu and Xiuying Liu, “The Complexity of Weak Consitency,” </w:t>
-      </w:r>
+      <w:proofErr w:type="spellStart"/>
+      <w:r>
+        <w:rPr>
+          <w:rFonts w:ascii="Calibri" w:cs="Calibri"/>
+        </w:rPr>
+        <w:t>Gaoang</w:t>
+      </w:r>
+      <w:proofErr w:type="spellEnd"/>
+      <w:r>
+        <w:rPr>
+          <w:rFonts w:ascii="Calibri" w:cs="Calibri"/>
+        </w:rPr>
+        <w:t xml:space="preserve"> Liu and </w:t>
+      </w:r>
+      <w:proofErr w:type="spellStart"/>
+      <w:r>
+        <w:rPr>
+          <w:rFonts w:ascii="Calibri" w:cs="Calibri"/>
+        </w:rPr>
+        <w:t>Xiuying</w:t>
+      </w:r>
+      <w:proofErr w:type="spellEnd"/>
+      <w:r>
+        <w:rPr>
+          <w:rFonts w:ascii="Calibri" w:cs="Calibri"/>
+        </w:rPr>
+        <w:t xml:space="preserve"> Liu, “The Complexity of Weak </w:t>
+      </w:r>
+      <w:proofErr w:type="spellStart"/>
+      <w:r>
+        <w:rPr>
+          <w:rFonts w:ascii="Calibri" w:cs="Calibri"/>
+        </w:rPr>
+        <w:t>Consitency</w:t>
+      </w:r>
+      <w:proofErr w:type="spellEnd"/>
+      <w:r>
+        <w:rPr>
+          <w:rFonts w:ascii="Calibri" w:cs="Calibri"/>
+        </w:rPr>
+        <w:t xml:space="preserve">,” </w:t>
+      </w:r>
+      <w:proofErr w:type="spellStart"/>
       <w:r>
         <w:rPr>
           <w:rFonts w:ascii="Calibri" w:cs="Calibri"/>
@@ -2893,6 +3460,7 @@
         </w:rPr>
         <w:t>Zenodo</w:t>
       </w:r>
+      <w:proofErr w:type="spellEnd"/>
       <w:r>
         <w:rPr>
           <w:rFonts w:ascii="Calibri" w:cs="Calibri"/>
@@ -2980,7 +3548,21 @@
         <w:rPr>
           <w:rFonts w:ascii="Calibri" w:cs="Calibri"/>
         </w:rPr>
-        <w:t xml:space="preserve">Werner Vogels, “Eventually Consistent,” </w:t>
+        <w:t xml:space="preserve">Werner </w:t>
+      </w:r>
+      <w:proofErr w:type="spellStart"/>
+      <w:r>
+        <w:rPr>
+          <w:rFonts w:ascii="Calibri" w:cs="Calibri"/>
+        </w:rPr>
+        <w:t>Vogels</w:t>
+      </w:r>
+      <w:proofErr w:type="spellEnd"/>
+      <w:r>
+        <w:rPr>
+          <w:rFonts w:ascii="Calibri" w:cs="Calibri"/>
+        </w:rPr>
+        <w:t xml:space="preserve">, “Eventually Consistent,” </w:t>
       </w:r>
       <w:r>
         <w:rPr>
@@ -3209,11 +3791,19 @@
       <w:r>
         <w:fldChar w:fldCharType="separate"/>
       </w:r>
-      <w:r>
-        <w:rPr>
-          <w:rFonts w:ascii="Calibri" w:cs="Calibri"/>
-        </w:rPr>
-        <w:t>Vogels, “Eventually Consistent.”</w:t>
+      <w:proofErr w:type="spellStart"/>
+      <w:r>
+        <w:rPr>
+          <w:rFonts w:ascii="Calibri" w:cs="Calibri"/>
+        </w:rPr>
+        <w:t>Vogels</w:t>
+      </w:r>
+      <w:proofErr w:type="spellEnd"/>
+      <w:r>
+        <w:rPr>
+          <w:rFonts w:ascii="Calibri" w:cs="Calibri"/>
+        </w:rPr>
+        <w:t>, “Eventually Consistent.”</w:t>
       </w:r>
       <w:r>
         <w:fldChar w:fldCharType="end"/>
@@ -3519,7 +4109,7 @@
         <w:fldChar w:fldCharType="begin"/>
       </w:r>
       <w:r>
-        <w:instrText xml:space="preserve"> ADDIN ZOTERO_ITEM CSL_CITATION {"citationID":"79PGHIfF","properties":{"formattedCitation":"\\uc0\\u8220{}Usenet.Com,\\uc0\\u8221{} n.d., https://www.usenet.com/what-is-usenet/.","plainCitation":"“Usenet.Com,” n.d., https://www.usenet.com/what-is-usenet/.","noteIndex":17},"citationItems":[{"id":9,"uris":["http://zotero.org/users/local/MVhi2670/items/G3P7GFVX"],"uri":["http://zotero.org/users/local/MVhi2670/items/G3P7GFVX"],"itemData":{"id":9,"type":"webpage","title":"Usenet.com","URL":"https://www.usenet.com/what-is-usenet/"}}],"schema":"https://github.com/citation-style-language/schema/raw/master/csl-citation.json"} </w:instrText>
+        <w:instrText xml:space="preserve"> ADDIN ZOTERO_ITEM CSL_CITATION {"citationID":"79PGHIfF","properties":{"formattedCitation":"\\uc0\\u8220{}Usenet.Com,\\uc0\\u8221{} n.d., https://www.usenet.com/what-is-usenet/.","plainCitation":"“Usenet.Com,” n.d., https://www.usenet.com/what-is-usenet/.","noteIndex":18},"citationItems":[{"id":9,"uris":["http://zotero.org/users/local/MVhi2670/items/G3P7GFVX"],"uri":["http://zotero.org/users/local/MVhi2670/items/G3P7GFVX"],"itemData":{"id":9,"type":"webpage","title":"Usenet.com","URL":"https://www.usenet.com/what-is-usenet/"}}],"schema":"https://github.com/citation-style-language/schema/raw/master/csl-citation.json"} </w:instrText>
       </w:r>
       <w:r>
         <w:fldChar w:fldCharType="separate"/>
@@ -3558,11 +4148,19 @@
       <w:r>
         <w:fldChar w:fldCharType="separate"/>
       </w:r>
-      <w:r>
-        <w:rPr>
-          <w:rFonts w:ascii="Calibri" w:cs="Calibri"/>
-        </w:rPr>
-        <w:t>Vogels, “Eventually Consistent.”</w:t>
+      <w:proofErr w:type="spellStart"/>
+      <w:r>
+        <w:rPr>
+          <w:rFonts w:ascii="Calibri" w:cs="Calibri"/>
+        </w:rPr>
+        <w:t>Vogels</w:t>
+      </w:r>
+      <w:proofErr w:type="spellEnd"/>
+      <w:r>
+        <w:rPr>
+          <w:rFonts w:ascii="Calibri" w:cs="Calibri"/>
+        </w:rPr>
+        <w:t>, “Eventually Consistent.”</w:t>
       </w:r>
       <w:r>
         <w:fldChar w:fldCharType="end"/>
@@ -3661,7 +4259,7 @@
         <w:fldChar w:fldCharType="begin"/>
       </w:r>
       <w:r>
-        <w:instrText xml:space="preserve"> ADDIN ZOTERO_ITEM CSL_CITATION {"citationID":"iXBb6etX","properties":{"formattedCitation":"Ariel Tseitlin, \\uc0\\u8220{}The Antifragile Organization,\\uc0\\u8221{} {\\i{}ACM Queue} 56, no. 8 (August 2013), https://doi.org/doi:10.1145/2492007.2492022.","plainCitation":"Ariel Tseitlin, “The Antifragile Organization,” ACM Queue 56, no. 8 (August 2013), https://doi.org/doi:10.1145/2492007.2492022.","noteIndex":21},"citationItems":[{"id":10,"uris":["http://zotero.org/users/local/MVhi2670/items/4QJXFR7B"],"uri":["http://zotero.org/users/local/MVhi2670/items/4QJXFR7B"],"itemData":{"id":10,"type":"article-journal","abstract":"Embrace failure to imporve resilience and maximize availability.","container-title":"ACM Queue","DOI":"doi:10.1145/2492007.2492022","issue":"8","title":"The Antifragile Organization","URL":"https://dl.acm.org/doi/10.1145/2492007.2492022","volume":"56","author":[{"family":"Tseitlin","given":"Ariel"}],"issued":{"date-parts":[["2013",8]]}}}],"schema":"https://github.com/citation-style-language/schema/raw/master/csl-citation.json"} </w:instrText>
+        <w:instrText xml:space="preserve"> ADDIN ZOTERO_ITEM CSL_CITATION {"citationID":"iXBb6etX","properties":{"formattedCitation":"Ariel Tseitlin, \\uc0\\u8220{}The Antifragile Organization,\\uc0\\u8221{} {\\i{}ACM Queue} 56, no. 8 (August 2013), https://doi.org/doi:10.1145/2492007.2492022.","plainCitation":"Ariel Tseitlin, “The Antifragile Organization,” ACM Queue 56, no. 8 (August 2013), https://doi.org/doi:10.1145/2492007.2492022.","dontUpdate":true,"noteIndex":22},"citationItems":[{"id":10,"uris":["http://zotero.org/users/local/MVhi2670/items/4QJXFR7B"],"uri":["http://zotero.org/users/local/MVhi2670/items/4QJXFR7B"],"itemData":{"id":10,"type":"article-journal","abstract":"Embrace failure to imporve resilience and maximize availability.","container-title":"ACM Queue","DOI":"doi:10.1145/2492007.2492022","issue":"8","title":"The Antifragile Organization","URL":"https://dl.acm.org/doi/10.1145/2492007.2492022","volume":"56","author":[{"family":"Tseitlin","given":"Ariel"}],"issued":{"date-parts":[["2013",8]]}}}],"schema":"https://github.com/citation-style-language/schema/raw/master/csl-citation.json"} </w:instrText>
       </w:r>
       <w:r>
         <w:fldChar w:fldCharType="separate"/>
@@ -3670,7 +4268,21 @@
         <w:rPr>
           <w:rFonts w:ascii="Calibri" w:cs="Calibri"/>
         </w:rPr>
-        <w:t xml:space="preserve">Ariel Tseitlin, “The Antifragile Organization,” </w:t>
+        <w:t xml:space="preserve">Ariel </w:t>
+      </w:r>
+      <w:proofErr w:type="spellStart"/>
+      <w:r>
+        <w:rPr>
+          <w:rFonts w:ascii="Calibri" w:cs="Calibri"/>
+        </w:rPr>
+        <w:t>Tseitlin</w:t>
+      </w:r>
+      <w:proofErr w:type="spellEnd"/>
+      <w:r>
+        <w:rPr>
+          <w:rFonts w:ascii="Calibri" w:cs="Calibri"/>
+        </w:rPr>
+        <w:t xml:space="preserve">, “The Antifragile Organization,” </w:t>
       </w:r>
       <w:r>
         <w:rPr>
@@ -3726,11 +4338,19 @@
       <w:r>
         <w:fldChar w:fldCharType="separate"/>
       </w:r>
-      <w:r>
-        <w:rPr>
-          <w:rFonts w:ascii="Calibri" w:cs="Calibri"/>
-        </w:rPr>
-        <w:t>Vogels, “Eventually Consistent.”</w:t>
+      <w:proofErr w:type="spellStart"/>
+      <w:r>
+        <w:rPr>
+          <w:rFonts w:ascii="Calibri" w:cs="Calibri"/>
+        </w:rPr>
+        <w:t>Vogels</w:t>
+      </w:r>
+      <w:proofErr w:type="spellEnd"/>
+      <w:r>
+        <w:rPr>
+          <w:rFonts w:ascii="Calibri" w:cs="Calibri"/>
+        </w:rPr>
+        <w:t>, “Eventually Consistent.”</w:t>
       </w:r>
       <w:r>
         <w:fldChar w:fldCharType="end"/>
@@ -3795,7 +4415,7 @@
         <w:fldChar w:fldCharType="begin"/>
       </w:r>
       <w:r>
-        <w:instrText xml:space="preserve"> ADDIN ZOTERO_ITEM CSL_CITATION {"citationID":"IgiK6zQf","properties":{"formattedCitation":"Gilbert and Lynch.","plainCitation":"Gilbert and Lynch.","noteIndex":25},"citationItems":[{"id":8,"uris":["http://zotero.org/users/local/MVhi2670/items/TKL4HCMQ"],"uri":["http://zotero.org/users/local/MVhi2670/items/TKL4HCMQ"],"itemData":{"id":8,"type":"report","abstract":"When designing distributed web services, there are three properties that are commonly desired: consitency, availability, and partition tolerance. It is impossible to achieve all three. In this note, we prove this conjecture in the asynchronous network model, and then discuss solutions to this dilemma in the partially synchronous model.","publisher":"Laboratory for Computer Science, Massachusetts Institute of Technology, Cambridge, MA 02139","title":"Brewer's Conjecture and the Feasibility of Consistent, Available, Partition-Tolerant Web Services","URL":"https://users.ece.cmu.edu/~adrian/731-sp04/readings/GL-cap.pdf","author":[{"family":"Gilbert","given":"Seth"},{"family":"Lynch","given":"Nancy"}],"issued":{"date-parts":[["2002"]]}}}],"schema":"https://github.com/citation-style-language/schema/raw/master/csl-citation.json"} </w:instrText>
+        <w:instrText xml:space="preserve"> ADDIN ZOTERO_ITEM CSL_CITATION {"citationID":"IgiK6zQf","properties":{"formattedCitation":"Gilbert and Lynch.","plainCitation":"Gilbert and Lynch.","dontUpdate":true,"noteIndex":25},"citationItems":[{"id":8,"uris":["http://zotero.org/users/local/MVhi2670/items/TKL4HCMQ"],"uri":["http://zotero.org/users/local/MVhi2670/items/TKL4HCMQ"],"itemData":{"id":8,"type":"report","abstract":"When designing distributed web services, there are three properties that are commonly desired: consitency, availability, and partition tolerance. It is impossible to achieve all three. In this note, we prove this conjecture in the asynchronous network model, and then discuss solutions to this dilemma in the partially synchronous model.","publisher":"Laboratory for Computer Science, Massachusetts Institute of Technology, Cambridge, MA 02139","title":"Brewer's Conjecture and the Feasibility of Consistent, Available, Partition-Tolerant Web Services","URL":"https://users.ece.cmu.edu/~adrian/731-sp04/readings/GL-cap.pdf","author":[{"family":"Gilbert","given":"Seth"},{"family":"Lynch","given":"Nancy"}],"issued":{"date-parts":[["2002"]]}}}],"schema":"https://github.com/citation-style-language/schema/raw/master/csl-citation.json"} </w:instrText>
       </w:r>
       <w:r>
         <w:fldChar w:fldCharType="separate"/>
@@ -3829,16 +4449,24 @@
         <w:fldChar w:fldCharType="begin"/>
       </w:r>
       <w:r>
-        <w:instrText xml:space="preserve"> ADDIN ZOTERO_ITEM CSL_CITATION {"citationID":"EYmRUKeY","properties":{"formattedCitation":"Vogels, \\uc0\\u8220{}Eventually Consistent.\\uc0\\u8221{}","plainCitation":"Vogels, “Eventually Consistent.”","noteIndex":25},"citationItems":[{"id":5,"uris":["http://zotero.org/users/local/MVhi2670/items/MBVCKZQS"],"uri":["http://zotero.org/users/local/MVhi2670/items/MBVCKZQS"],"itemData":{"id":5,"type":"article-journal","container-title":"ACM Queue","issue":"6","title":"Eventually Consistent","URL":"https://queue.acm.org/detail.cfm?id=1466448","volume":"6","author":[{"family":"Vogels","given":"Werner"}],"accessed":{"date-parts":[["2020",3,12]]},"issued":{"date-parts":[["2008",12,4]]}}}],"schema":"https://github.com/citation-style-language/schema/raw/master/csl-citation.json"} </w:instrText>
+        <w:instrText xml:space="preserve"> ADDIN ZOTERO_ITEM CSL_CITATION {"citationID":"EYmRUKeY","properties":{"formattedCitation":"Vogels, \\uc0\\u8220{}Eventually Consistent.\\uc0\\u8221{}","plainCitation":"Vogels, “Eventually Consistent.”","noteIndex":26},"citationItems":[{"id":5,"uris":["http://zotero.org/users/local/MVhi2670/items/MBVCKZQS"],"uri":["http://zotero.org/users/local/MVhi2670/items/MBVCKZQS"],"itemData":{"id":5,"type":"article-journal","container-title":"ACM Queue","issue":"6","title":"Eventually Consistent","URL":"https://queue.acm.org/detail.cfm?id=1466448","volume":"6","author":[{"family":"Vogels","given":"Werner"}],"accessed":{"date-parts":[["2020",3,12]]},"issued":{"date-parts":[["2008",12,4]]}}}],"schema":"https://github.com/citation-style-language/schema/raw/master/csl-citation.json"} </w:instrText>
       </w:r>
       <w:r>
         <w:fldChar w:fldCharType="separate"/>
       </w:r>
-      <w:r>
-        <w:rPr>
-          <w:rFonts w:ascii="Calibri" w:cs="Calibri"/>
-        </w:rPr>
-        <w:t>Vogels, “Eventually Consistent.”</w:t>
+      <w:proofErr w:type="spellStart"/>
+      <w:r>
+        <w:rPr>
+          <w:rFonts w:ascii="Calibri" w:cs="Calibri"/>
+        </w:rPr>
+        <w:t>Vogels</w:t>
+      </w:r>
+      <w:proofErr w:type="spellEnd"/>
+      <w:r>
+        <w:rPr>
+          <w:rFonts w:ascii="Calibri" w:cs="Calibri"/>
+        </w:rPr>
+        <w:t>, “Eventually Consistent.”</w:t>
       </w:r>
       <w:r>
         <w:fldChar w:fldCharType="end"/>
@@ -3863,7 +4491,7 @@
         <w:fldChar w:fldCharType="begin"/>
       </w:r>
       <w:r>
-        <w:instrText xml:space="preserve"> ADDIN ZOTERO_ITEM CSL_CITATION {"citationID":"GoEfNIgs","properties":{"formattedCitation":"Liu and Liu, \\uc0\\u8220{}The Complexity of Weak Consitency.\\uc0\\u8221{}","plainCitation":"Liu and Liu, “The Complexity of Weak Consitency.”","noteIndex":26},"citationItems":[{"id":11,"uris":["http://zotero.org/users/local/MVhi2670/items/YIPAK9L2"],"uri":["http://zotero.org/users/local/MVhi2670/items/YIPAK9L2"],"itemData":{"id":11,"type":"article-journal","container-title":"Zenodo","DOI":"10.5281/zenodo.1161960","title":"The Complexity of Weak Consitency","URL":"https://zenodo.org/record/1161960","author":[{"family":"Liu","given":"Gaoang"},{"family":"Liu","given":"Xiuying"}],"issued":{"date-parts":[["2018",1,29]]}}}],"schema":"https://github.com/citation-style-language/schema/raw/master/csl-citation.json"} </w:instrText>
+        <w:instrText xml:space="preserve"> ADDIN ZOTERO_ITEM CSL_CITATION {"citationID":"GoEfNIgs","properties":{"formattedCitation":"Liu and Liu, \\uc0\\u8220{}The Complexity of Weak Consitency.\\uc0\\u8221{}","plainCitation":"Liu and Liu, “The Complexity of Weak Consitency.”","dontUpdate":true,"noteIndex":27},"citationItems":[{"id":11,"uris":["http://zotero.org/users/local/MVhi2670/items/YIPAK9L2"],"uri":["http://zotero.org/users/local/MVhi2670/items/YIPAK9L2"],"itemData":{"id":11,"type":"article-journal","container-title":"Zenodo","DOI":"10.5281/zenodo.1161960","title":"The Complexity of Weak Consitency","URL":"https://zenodo.org/record/1161960","author":[{"family":"Liu","given":"Gaoang"},{"family":"Liu","given":"Xiuying"}],"issued":{"date-parts":[["2018",1,29]]}}}],"schema":"https://github.com/citation-style-language/schema/raw/master/csl-citation.json"} </w:instrText>
       </w:r>
       <w:r>
         <w:fldChar w:fldCharType="separate"/>
@@ -3872,7 +4500,21 @@
         <w:rPr>
           <w:rFonts w:ascii="Calibri" w:cs="Calibri"/>
         </w:rPr>
-        <w:t>Liu and Liu, “The Complexity of Weak Consitency.</w:t>
+        <w:t xml:space="preserve">Liu and Liu, “The Complexity of Weak </w:t>
+      </w:r>
+      <w:proofErr w:type="spellStart"/>
+      <w:r>
+        <w:rPr>
+          <w:rFonts w:ascii="Calibri" w:cs="Calibri"/>
+        </w:rPr>
+        <w:t>Consitency</w:t>
+      </w:r>
+      <w:proofErr w:type="spellEnd"/>
+      <w:r>
+        <w:rPr>
+          <w:rFonts w:ascii="Calibri" w:cs="Calibri"/>
+        </w:rPr>
+        <w:t>.</w:t>
       </w:r>
       <w:r>
         <w:rPr>
@@ -3909,7 +4551,7 @@
         <w:fldChar w:fldCharType="begin"/>
       </w:r>
       <w:r>
-        <w:instrText xml:space="preserve"> ADDIN ZOTERO_ITEM CSL_CITATION {"citationID":"3ysNVKf2","properties":{"formattedCitation":"Vogels, \\uc0\\u8220{}Eventually Consistent.\\uc0\\u8221{}","plainCitation":"Vogels, “Eventually Consistent.”","noteIndex":28},"citationItems":[{"id":5,"uris":["http://zotero.org/users/local/MVhi2670/items/MBVCKZQS"],"uri":["http://zotero.org/users/local/MVhi2670/items/MBVCKZQS"],"itemData":{"id":5,"type":"article-journal","container-title":"ACM Queue","issue":"6","title":"Eventually Consistent","URL":"https://queue.acm.org/detail.cfm?id=1466448","volume":"6","author":[{"family":"Vogels","given":"Werner"}],"accessed":{"date-parts":[["2020",3,12]]},"issued":{"date-parts":[["2008",12,4]]}}}],"schema":"https://github.com/citation-style-language/schema/raw/master/csl-citation.json"} </w:instrText>
+        <w:instrText xml:space="preserve"> ADDIN ZOTERO_ITEM CSL_CITATION {"citationID":"rjJFvBoL","properties":{"formattedCitation":"Marc Shapiro et al., \\uc0\\u8220{}Conflict-Free Replicated Data Types,\\uc0\\u8221{} {\\i{}Inria Reocquencourt} 25 (January 19, 2011): 18.","plainCitation":"Marc Shapiro et al., “Conflict-Free Replicated Data Types,” Inria Reocquencourt 25 (January 19, 2011): 18.","dontUpdate":true,"noteIndex":28},"citationItems":[{"id":13,"uris":["http://zotero.org/users/local/MVhi2670/items/CLYT35F5"],"uri":["http://zotero.org/users/local/MVhi2670/items/CLYT35F5"],"itemData":{"id":13,"type":"article-journal","container-title":"Inria Reocquencourt","title":"Conflict-free Replicated Data Types","URL":"https://pages.lip6.fr/Marc.Shapiro/papers/RR-7687.pdf","volume":"25","author":[{"family":"Shapiro","given":"Marc"},{"family":"Preguica","given":"Nuno"},{"family":"Baquero","given":"Carlos"},{"family":"Zawirski","given":"Marek"}],"issued":{"date-parts":[["2011",1,19]]}}}],"schema":"https://github.com/citation-style-language/schema/raw/master/csl-citation.json"} </w:instrText>
       </w:r>
       <w:r>
         <w:fldChar w:fldCharType="separate"/>
@@ -3918,7 +4560,59 @@
         <w:rPr>
           <w:rFonts w:ascii="Calibri" w:cs="Calibri"/>
         </w:rPr>
-        <w:t>Vogels, “Eventually Consistent.”</w:t>
+        <w:t xml:space="preserve">Marc Shapiro et al., “Conflict-Free Replicated Data Types,” </w:t>
+      </w:r>
+      <w:proofErr w:type="spellStart"/>
+      <w:r>
+        <w:rPr>
+          <w:rFonts w:ascii="Calibri" w:cs="Calibri"/>
+          <w:i/>
+          <w:iCs/>
+        </w:rPr>
+        <w:t>Inria</w:t>
+      </w:r>
+      <w:proofErr w:type="spellEnd"/>
+      <w:r>
+        <w:rPr>
+          <w:rFonts w:ascii="Calibri" w:cs="Calibri"/>
+          <w:i/>
+          <w:iCs/>
+        </w:rPr>
+        <w:t xml:space="preserve"> </w:t>
+      </w:r>
+      <w:proofErr w:type="spellStart"/>
+      <w:r>
+        <w:rPr>
+          <w:rFonts w:ascii="Calibri" w:cs="Calibri"/>
+          <w:i/>
+          <w:iCs/>
+        </w:rPr>
+        <w:t>Reocquencourt</w:t>
+      </w:r>
+      <w:proofErr w:type="spellEnd"/>
+      <w:r>
+        <w:rPr>
+          <w:rFonts w:ascii="Calibri" w:cs="Calibri"/>
+        </w:rPr>
+        <w:t xml:space="preserve"> 25 (January 19, 2011)</w:t>
+      </w:r>
+      <w:r>
+        <w:rPr>
+          <w:rFonts w:ascii="Calibri" w:cs="Calibri"/>
+        </w:rPr>
+        <w:t xml:space="preserve"> page </w:t>
+      </w:r>
+      <w:r>
+        <w:rPr>
+          <w:rFonts w:ascii="Calibri" w:cs="Calibri"/>
+        </w:rPr>
+        <w:t>5</w:t>
+      </w:r>
+      <w:r>
+        <w:rPr>
+          <w:rFonts w:ascii="Calibri" w:cs="Calibri"/>
+        </w:rPr>
+        <w:t>.</w:t>
       </w:r>
       <w:r>
         <w:fldChar w:fldCharType="end"/>
@@ -3943,16 +4637,24 @@
         <w:fldChar w:fldCharType="begin"/>
       </w:r>
       <w:r>
-        <w:instrText xml:space="preserve"> ADDIN ZOTERO_ITEM CSL_CITATION {"citationID":"5Kbpwl4L","properties":{"formattedCitation":"Saurabh V, \\uc0\\u8220{}Eventual vs Strong Consitency in Distributed Databases,\\uc0\\u8221{} Hackernoon, July 16, 2017, https://hackernoon.com/eventual-vs-strong-consistency-in-distributed-databases-282fdad37cf7.","plainCitation":"Saurabh V, “Eventual vs Strong Consitency in Distributed Databases,” Hackernoon, July 16, 2017, https://hackernoon.com/eventual-vs-strong-consistency-in-distributed-databases-282fdad37cf7.","noteIndex":27},"citationItems":[{"id":12,"uris":["http://zotero.org/users/local/MVhi2670/items/KQZ243JF"],"uri":["http://zotero.org/users/local/MVhi2670/items/KQZ243JF"],"itemData":{"id":12,"type":"webpage","container-title":"Hackernoon","title":"Eventual vs Strong Consitency in Distributed Databases","URL":"https://hackernoon.com/eventual-vs-strong-consistency-in-distributed-databases-282fdad37cf7","author":[{"family":"V","given":"Saurabh"}],"issued":{"date-parts":[["2017",7,16]]}}}],"schema":"https://github.com/citation-style-language/schema/raw/master/csl-citation.json"} </w:instrText>
+        <w:instrText xml:space="preserve"> ADDIN ZOTERO_ITEM CSL_CITATION {"citationID":"3ysNVKf2","properties":{"formattedCitation":"Vogels, \\uc0\\u8220{}Eventually Consistent.\\uc0\\u8221{}","plainCitation":"Vogels, “Eventually Consistent.”","noteIndex":29},"citationItems":[{"id":5,"uris":["http://zotero.org/users/local/MVhi2670/items/MBVCKZQS"],"uri":["http://zotero.org/users/local/MVhi2670/items/MBVCKZQS"],"itemData":{"id":5,"type":"article-journal","container-title":"ACM Queue","issue":"6","title":"Eventually Consistent","URL":"https://queue.acm.org/detail.cfm?id=1466448","volume":"6","author":[{"family":"Vogels","given":"Werner"}],"accessed":{"date-parts":[["2020",3,12]]},"issued":{"date-parts":[["2008",12,4]]}}}],"schema":"https://github.com/citation-style-language/schema/raw/master/csl-citation.json"} </w:instrText>
       </w:r>
       <w:r>
         <w:fldChar w:fldCharType="separate"/>
       </w:r>
-      <w:r>
-        <w:rPr>
-          <w:rFonts w:ascii="Calibri" w:cs="Calibri"/>
-        </w:rPr>
-        <w:t>Saurabh V, “Eventual vs Strong Consitency in Distributed Databases,” Hackernoon, July 16, 2017, https://hackernoon.com/eventual-vs-strong-consistency-in-distributed-databases-282fdad37cf7.</w:t>
+      <w:proofErr w:type="spellStart"/>
+      <w:r>
+        <w:rPr>
+          <w:rFonts w:ascii="Calibri" w:cs="Calibri"/>
+        </w:rPr>
+        <w:t>Vogels</w:t>
+      </w:r>
+      <w:proofErr w:type="spellEnd"/>
+      <w:r>
+        <w:rPr>
+          <w:rFonts w:ascii="Calibri" w:cs="Calibri"/>
+        </w:rPr>
+        <w:t>, “Eventually Consistent.”</w:t>
       </w:r>
       <w:r>
         <w:fldChar w:fldCharType="end"/>
@@ -3977,7 +4679,228 @@
         <w:fldChar w:fldCharType="begin"/>
       </w:r>
       <w:r>
-        <w:instrText xml:space="preserve"> ADDIN ZOTERO_ITEM CSL_CITATION {"citationID":"OFo1Vqap","properties":{"formattedCitation":"Marc Shapiro et al., \\uc0\\u8220{}A Comprehensive Study of Convergent and Commutative Replicated Data Types,\\uc0\\u8221{} {\\i{}Hal-Inria}, January 13, 2011, https://doi.org/inria-00555588.","plainCitation":"Marc Shapiro et al., “A Comprehensive Study of Convergent and Commutative Replicated Data Types,” Hal-Inria, January 13, 2011, https://doi.org/inria-00555588.","noteIndex":17},"citationItems":[{"id":3,"uris":["http://zotero.org/users/local/MVhi2670/items/UHUITP2N"],"uri":["http://zotero.org/users/local/MVhi2670/items/UHUITP2N"],"itemData":{"id":3,"type":"article-journal","abstract":"Eventual consistency aims to ensure that replicas of some mutable shared object converge without foreground synchronisation. Previous approaches to eventual consistency are ad-hoc and error-prone. We study a principled approach: to base the design of shared data types on some simple formal conditions that are sufficient to guarantee eventual consistency. We call these types Convergent or Commutative Replicated Data Types (CRDTs). This paper formalises asynchronous object replication, either state based or operation based, and provides a sufficient condition appropriate for each case. It describes\nseveral useful CRDTs, including container data types supporting both add and remove operations with clean semantics, and more complex types such as graphs, montonic DAGs, and sequences. It discusses some properties needed to implement non-trivial CRDTs.","container-title":"Hal-Inria","DOI":"inria-00555588","title":"A comprehensive study of Convergent and Commutative Replicated Data Types","URL":"https://hal.inria.fr/inria-00555588","author":[{"family":"Shapiro","given":"Marc"},{"family":"Preguica","given":"Nuno"},{"family":"Baquero","given":"Carlos"},{"family":"Zawirski","given":"Marek"}],"issued":{"date-parts":[["2011",1,13]]}}}],"schema":"https://github.com/citation-style-language/schema/raw/master/csl-citation.json"} </w:instrText>
+        <w:instrText xml:space="preserve"> ADDIN ZOTERO_ITEM CSL_CITATION {"citationID":"5Kbpwl4L","properties":{"formattedCitation":"Saurabh V, \\uc0\\u8220{}Eventual vs Strong Consitency in Distributed Databases,\\uc0\\u8221{} Hackernoon, July 16, 2017, https://hackernoon.com/eventual-vs-strong-consistency-in-distributed-databases-282fdad37cf7.","plainCitation":"Saurabh V, “Eventual vs Strong Consitency in Distributed Databases,” Hackernoon, July 16, 2017, https://hackernoon.com/eventual-vs-strong-consistency-in-distributed-databases-282fdad37cf7.","noteIndex":30},"citationItems":[{"id":12,"uris":["http://zotero.org/users/local/MVhi2670/items/KQZ243JF"],"uri":["http://zotero.org/users/local/MVhi2670/items/KQZ243JF"],"itemData":{"id":12,"type":"webpage","container-title":"Hackernoon","title":"Eventual vs Strong Consitency in Distributed Databases","URL":"https://hackernoon.com/eventual-vs-strong-consistency-in-distributed-databases-282fdad37cf7","author":[{"family":"V","given":"Saurabh"}],"issued":{"date-parts":[["2017",7,16]]}}}],"schema":"https://github.com/citation-style-language/schema/raw/master/csl-citation.json"} </w:instrText>
+      </w:r>
+      <w:r>
+        <w:fldChar w:fldCharType="separate"/>
+      </w:r>
+      <w:r>
+        <w:rPr>
+          <w:rFonts w:ascii="Calibri" w:cs="Calibri"/>
+        </w:rPr>
+        <w:t xml:space="preserve">Saurabh V, “Eventual vs Strong </w:t>
+      </w:r>
+      <w:proofErr w:type="spellStart"/>
+      <w:r>
+        <w:rPr>
+          <w:rFonts w:ascii="Calibri" w:cs="Calibri"/>
+        </w:rPr>
+        <w:t>Consitency</w:t>
+      </w:r>
+      <w:proofErr w:type="spellEnd"/>
+      <w:r>
+        <w:rPr>
+          <w:rFonts w:ascii="Calibri" w:cs="Calibri"/>
+        </w:rPr>
+        <w:t xml:space="preserve"> in Distributed Databases,” </w:t>
+      </w:r>
+      <w:proofErr w:type="spellStart"/>
+      <w:r>
+        <w:rPr>
+          <w:rFonts w:ascii="Calibri" w:cs="Calibri"/>
+        </w:rPr>
+        <w:t>Hackernoon</w:t>
+      </w:r>
+      <w:proofErr w:type="spellEnd"/>
+      <w:r>
+        <w:rPr>
+          <w:rFonts w:ascii="Calibri" w:cs="Calibri"/>
+        </w:rPr>
+        <w:t>, July 16, 2017, https://hackernoon.com/eventual-vs-strong-consistency-in-distributed-databases-282fdad37cf7.</w:t>
+      </w:r>
+      <w:r>
+        <w:fldChar w:fldCharType="end"/>
+      </w:r>
+    </w:p>
+  </w:footnote>
+  <w:footnote w:id="31">
+    <w:p>
+      <w:pPr>
+        <w:pStyle w:val="FootnoteText"/>
+      </w:pPr>
+      <w:r>
+        <w:rPr>
+          <w:rStyle w:val="FootnoteReference"/>
+        </w:rPr>
+        <w:footnoteRef/>
+      </w:r>
+      <w:r>
+        <w:t xml:space="preserve"> </w:t>
+      </w:r>
+      <w:r>
+        <w:fldChar w:fldCharType="begin"/>
+      </w:r>
+      <w:r>
+        <w:instrText xml:space="preserve"> ADDIN ZOTERO_ITEM CSL_CITATION {"citationID":"CTWafpIg","properties":{"formattedCitation":"Shapiro et al., \\uc0\\u8220{}Conflict-Free Replicated Data Types.\\uc0\\u8221{}","plainCitation":"Shapiro et al., “Conflict-Free Replicated Data Types.”","noteIndex":31},"citationItems":[{"id":13,"uris":["http://zotero.org/users/local/MVhi2670/items/CLYT35F5"],"uri":["http://zotero.org/users/local/MVhi2670/items/CLYT35F5"],"itemData":{"id":13,"type":"article-journal","container-title":"Inria Reocquencourt","title":"Conflict-free Replicated Data Types","URL":"https://pages.lip6.fr/Marc.Shapiro/papers/RR-7687.pdf","volume":"25","author":[{"family":"Shapiro","given":"Marc"},{"family":"Preguica","given":"Nuno"},{"family":"Baquero","given":"Carlos"},{"family":"Zawirski","given":"Marek"}],"issued":{"date-parts":[["2011",1,19]]}}}],"schema":"https://github.com/citation-style-language/schema/raw/master/csl-citation.json"} </w:instrText>
+      </w:r>
+      <w:r>
+        <w:fldChar w:fldCharType="separate"/>
+      </w:r>
+      <w:r>
+        <w:rPr>
+          <w:rFonts w:ascii="Calibri" w:cs="Calibri"/>
+        </w:rPr>
+        <w:t>Shapiro et al., “Conflict-Free Replicated Data Types.</w:t>
+      </w:r>
+      <w:r>
+        <w:rPr>
+          <w:rFonts w:ascii="Calibri" w:cs="Calibri"/>
+        </w:rPr>
+        <w:t>" page 5</w:t>
+      </w:r>
+      <w:r>
+        <w:fldChar w:fldCharType="end"/>
+      </w:r>
+      <w:r>
+        <w:t xml:space="preserve"> </w:t>
+      </w:r>
+    </w:p>
+  </w:footnote>
+  <w:footnote w:id="32">
+    <w:p>
+      <w:pPr>
+        <w:pStyle w:val="FootnoteText"/>
+      </w:pPr>
+      <w:r>
+        <w:rPr>
+          <w:rStyle w:val="FootnoteReference"/>
+        </w:rPr>
+        <w:footnoteRef/>
+      </w:r>
+      <w:r>
+        <w:t xml:space="preserve"> </w:t>
+      </w:r>
+      <w:r>
+        <w:fldChar w:fldCharType="begin"/>
+      </w:r>
+      <w:r>
+        <w:instrText xml:space="preserve"> ADDIN ZOTERO_ITEM CSL_CITATION {"citationID":"laYwlwox","properties":{"formattedCitation":"Shapiro et al.","plainCitation":"Shapiro et al.","noteIndex":32},"citationItems":[{"id":13,"uris":["http://zotero.org/users/local/MVhi2670/items/CLYT35F5"],"uri":["http://zotero.org/users/local/MVhi2670/items/CLYT35F5"],"itemData":{"id":13,"type":"article-journal","container-title":"Inria Reocquencourt","title":"Conflict-free Replicated Data Types","URL":"https://pages.lip6.fr/Marc.Shapiro/papers/RR-7687.pdf","volume":"25","author":[{"family":"Shapiro","given":"Marc"},{"family":"Preguica","given":"Nuno"},{"family":"Baquero","given":"Carlos"},{"family":"Zawirski","given":"Marek"}],"issued":{"date-parts":[["2011",1,19]]}}}],"schema":"https://github.com/citation-style-language/schema/raw/master/csl-citation.json"} </w:instrText>
+      </w:r>
+      <w:r>
+        <w:fldChar w:fldCharType="separate"/>
+      </w:r>
+      <w:r>
+        <w:rPr>
+          <w:noProof/>
+        </w:rPr>
+        <w:t>Shapiro et al. page 5</w:t>
+      </w:r>
+      <w:r>
+        <w:fldChar w:fldCharType="end"/>
+      </w:r>
+    </w:p>
+  </w:footnote>
+  <w:footnote w:id="33">
+    <w:p>
+      <w:pPr>
+        <w:pStyle w:val="FootnoteText"/>
+      </w:pPr>
+      <w:r>
+        <w:rPr>
+          <w:rStyle w:val="FootnoteReference"/>
+        </w:rPr>
+        <w:footnoteRef/>
+      </w:r>
+      <w:r>
+        <w:t xml:space="preserve"> </w:t>
+      </w:r>
+      <w:r>
+        <w:fldChar w:fldCharType="begin"/>
+      </w:r>
+      <w:r>
+        <w:instrText xml:space="preserve"> ADDIN ZOTERO_ITEM CSL_CITATION {"citationID":"amnaqQ2j","properties":{"formattedCitation":"Shapiro et al., \\uc0\\u8220{}Conflict-Free Replicated Data Types.\\uc0\\u8221{}","plainCitation":"Shapiro et al., “Conflict-Free Replicated Data Types.”","dontUpdate":true,"noteIndex":32},"citationItems":[{"id":13,"uris":["http://zotero.org/users/local/MVhi2670/items/CLYT35F5"],"uri":["http://zotero.org/users/local/MVhi2670/items/CLYT35F5"],"itemData":{"id":13,"type":"article-journal","container-title":"Inria Reocquencourt","title":"Conflict-free Replicated Data Types","URL":"https://pages.lip6.fr/Marc.Shapiro/papers/RR-7687.pdf","volume":"25","author":[{"family":"Shapiro","given":"Marc"},{"family":"Preguica","given":"Nuno"},{"family":"Baquero","given":"Carlos"},{"family":"Zawirski","given":"Marek"}],"issued":{"date-parts":[["2011",1,19]]}}}],"schema":"https://github.com/citation-style-language/schema/raw/master/csl-citation.json"} </w:instrText>
+      </w:r>
+      <w:r>
+        <w:fldChar w:fldCharType="separate"/>
+      </w:r>
+      <w:r>
+        <w:rPr>
+          <w:rFonts w:ascii="Calibri" w:cs="Calibri"/>
+        </w:rPr>
+        <w:t>Shapiro et al., “Conflict-Free Replicated Data Types.</w:t>
+      </w:r>
+      <w:r>
+        <w:rPr>
+          <w:rFonts w:ascii="Calibri" w:cs="Calibri"/>
+        </w:rPr>
+        <w:t xml:space="preserve">" page 5 </w:t>
+      </w:r>
+      <w:r>
+        <w:fldChar w:fldCharType="end"/>
+      </w:r>
+    </w:p>
+  </w:footnote>
+  <w:footnote w:id="34">
+    <w:p>
+      <w:pPr>
+        <w:pStyle w:val="FootnoteText"/>
+      </w:pPr>
+      <w:r>
+        <w:rPr>
+          <w:rStyle w:val="FootnoteReference"/>
+        </w:rPr>
+        <w:footnoteRef/>
+      </w:r>
+      <w:r>
+        <w:t xml:space="preserve"> </w:t>
+      </w:r>
+      <w:r>
+        <w:fldChar w:fldCharType="begin"/>
+      </w:r>
+      <w:r>
+        <w:instrText xml:space="preserve"> ADDIN ZOTERO_ITEM CSL_CITATION {"citationID":"Js61w9qf","properties":{"formattedCitation":"Vogels, \\uc0\\u8220{}Eventually Consistent.\\uc0\\u8221{}","plainCitation":"Vogels, “Eventually Consistent.”","noteIndex":31},"citationItems":[{"id":5,"uris":["http://zotero.org/users/local/MVhi2670/items/MBVCKZQS"],"uri":["http://zotero.org/users/local/MVhi2670/items/MBVCKZQS"],"itemData":{"id":5,"type":"article-journal","container-title":"ACM Queue","issue":"6","title":"Eventually Consistent","URL":"https://queue.acm.org/detail.cfm?id=1466448","volume":"6","author":[{"family":"Vogels","given":"Werner"}],"accessed":{"date-parts":[["2020",3,12]]},"issued":{"date-parts":[["2008",12,4]]}}}],"schema":"https://github.com/citation-style-language/schema/raw/master/csl-citation.json"} </w:instrText>
+      </w:r>
+      <w:r>
+        <w:fldChar w:fldCharType="separate"/>
+      </w:r>
+      <w:proofErr w:type="spellStart"/>
+      <w:r>
+        <w:rPr>
+          <w:rFonts w:ascii="Calibri" w:cs="Calibri"/>
+        </w:rPr>
+        <w:t>Vogels</w:t>
+      </w:r>
+      <w:proofErr w:type="spellEnd"/>
+      <w:r>
+        <w:rPr>
+          <w:rFonts w:ascii="Calibri" w:cs="Calibri"/>
+        </w:rPr>
+        <w:t>, “Eventually Consistent.”</w:t>
+      </w:r>
+      <w:r>
+        <w:fldChar w:fldCharType="end"/>
+      </w:r>
+    </w:p>
+  </w:footnote>
+  <w:footnote w:id="35">
+    <w:p>
+      <w:pPr>
+        <w:pStyle w:val="FootnoteText"/>
+      </w:pPr>
+      <w:r>
+        <w:rPr>
+          <w:rStyle w:val="FootnoteReference"/>
+        </w:rPr>
+        <w:footnoteRef/>
+      </w:r>
+      <w:r>
+        <w:t xml:space="preserve"> </w:t>
+      </w:r>
+      <w:r>
+        <w:fldChar w:fldCharType="begin"/>
+      </w:r>
+      <w:r>
+        <w:instrText xml:space="preserve"> ADDIN ZOTERO_ITEM CSL_CITATION {"citationID":"OFo1Vqap","properties":{"formattedCitation":"Marc Shapiro et al., \\uc0\\u8220{}A Comprehensive Study of Convergent and Commutative Replicated Data Types,\\uc0\\u8221{} {\\i{}Hal-Inria}, January 13, 2011, https://doi.org/inria-00555588.","plainCitation":"Marc Shapiro et al., “A Comprehensive Study of Convergent and Commutative Replicated Data Types,” Hal-Inria, January 13, 2011, https://doi.org/inria-00555588.","noteIndex":32},"citationItems":[{"id":3,"uris":["http://zotero.org/users/local/MVhi2670/items/UHUITP2N"],"uri":["http://zotero.org/users/local/MVhi2670/items/UHUITP2N"],"itemData":{"id":3,"type":"article-journal","abstract":"Eventual consistency aims to ensure that replicas of some mutable shared object converge without foreground synchronisation. Previous approaches to eventual consistency are ad-hoc and error-prone. We study a principled approach: to base the design of shared data types on some simple formal conditions that are sufficient to guarantee eventual consistency. We call these types Convergent or Commutative Replicated Data Types (CRDTs). This paper formalises asynchronous object replication, either state based or operation based, and provides a sufficient condition appropriate for each case. It describes\nseveral useful CRDTs, including container data types supporting both add and remove operations with clean semantics, and more complex types such as graphs, montonic DAGs, and sequences. It discusses some properties needed to implement non-trivial CRDTs.","container-title":"Hal-Inria","DOI":"inria-00555588","title":"A comprehensive study of Convergent and Commutative Replicated Data Types","URL":"https://hal.inria.fr/inria-00555588","author":[{"family":"Shapiro","given":"Marc"},{"family":"Preguica","given":"Nuno"},{"family":"Baquero","given":"Carlos"},{"family":"Zawirski","given":"Marek"}],"issued":{"date-parts":[["2011",1,13]]}}}],"schema":"https://github.com/citation-style-language/schema/raw/master/csl-citation.json"} </w:instrText>
       </w:r>
       <w:r>
         <w:fldChar w:fldCharType="separate"/>
@@ -3994,8 +4917,18 @@
           <w:i/>
           <w:iCs/>
         </w:rPr>
-        <w:t>Hal-Inria</w:t>
-      </w:r>
+        <w:t>Hal-</w:t>
+      </w:r>
+      <w:proofErr w:type="spellStart"/>
+      <w:r>
+        <w:rPr>
+          <w:rFonts w:ascii="Calibri" w:cs="Calibri"/>
+          <w:i/>
+          <w:iCs/>
+        </w:rPr>
+        <w:t>Inria</w:t>
+      </w:r>
+      <w:proofErr w:type="spellEnd"/>
       <w:r>
         <w:rPr>
           <w:rFonts w:ascii="Calibri" w:cs="Calibri"/>
@@ -4007,7 +4940,7 @@
       </w:r>
     </w:p>
   </w:footnote>
-  <w:footnote w:id="31">
+  <w:footnote w:id="36">
     <w:p>
       <w:pPr>
         <w:pStyle w:val="FootnoteText"/>
@@ -4025,7 +4958,7 @@
         <w:fldChar w:fldCharType="begin"/>
       </w:r>
       <w:r>
-        <w:instrText xml:space="preserve"> ADDIN ZOTERO_ITEM CSL_CITATION {"citationID":"tnlD9T5k","properties":{"formattedCitation":"Nitin Savant, Elise Olivares, and Sun-Li Beatteay, \\uc0\\u8220{}Conclave - A Private and Secure Real-Time Collaborative Text Editor,\\uc0\\u8221{} Conclave, accessed May 12, 2020, https://conclave-team.github.io/conclave-site/.","plainCitation":"Nitin Savant, Elise Olivares, and Sun-Li Beatteay, “Conclave - A Private and Secure Real-Time Collaborative Text Editor,” Conclave, accessed May 12, 2020, https://conclave-team.github.io/conclave-site/.","noteIndex":18},"citationItems":[{"id":4,"uris":["http://zotero.org/users/local/MVhi2670/items/7QJV4ELE"],"uri":["http://zotero.org/users/local/MVhi2670/items/7QJV4ELE"],"itemData":{"id":4,"type":"webpage","container-title":"Conclave","title":"Conclave - A private and secure real-time collaborative text editor","URL":"https://conclave-team.github.io/conclave-site/","author":[{"family":"Savant","given":"Nitin"},{"family":"Olivares","given":"Elise"},{"family":"Beatteay","given":"Sun-Li"}],"accessed":{"date-parts":[["2020",5,12]]}}}],"schema":"https://github.com/citation-style-language/schema/raw/master/csl-citation.json"} </w:instrText>
+        <w:instrText xml:space="preserve"> ADDIN ZOTERO_ITEM CSL_CITATION {"citationID":"tnlD9T5k","properties":{"formattedCitation":"Nitin Savant, Elise Olivares, and Sun-Li Beatteay, \\uc0\\u8220{}Conclave - A Private and Secure Real-Time Collaborative Text Editor,\\uc0\\u8221{} Conclave, accessed May 12, 2020, https://conclave-team.github.io/conclave-site/.","plainCitation":"Nitin Savant, Elise Olivares, and Sun-Li Beatteay, “Conclave - A Private and Secure Real-Time Collaborative Text Editor,” Conclave, accessed May 12, 2020, https://conclave-team.github.io/conclave-site/.","noteIndex":33},"citationItems":[{"id":4,"uris":["http://zotero.org/users/local/MVhi2670/items/7QJV4ELE"],"uri":["http://zotero.org/users/local/MVhi2670/items/7QJV4ELE"],"itemData":{"id":4,"type":"webpage","container-title":"Conclave","title":"Conclave - A private and secure real-time collaborative text editor","URL":"https://conclave-team.github.io/conclave-site/","author":[{"family":"Savant","given":"Nitin"},{"family":"Olivares","given":"Elise"},{"family":"Beatteay","given":"Sun-Li"}],"accessed":{"date-parts":[["2020",5,12]]}}}],"schema":"https://github.com/citation-style-language/schema/raw/master/csl-citation.json"} </w:instrText>
       </w:r>
       <w:r>
         <w:fldChar w:fldCharType="separate"/>
@@ -4034,7 +4967,125 @@
         <w:rPr>
           <w:rFonts w:ascii="Calibri" w:cs="Calibri"/>
         </w:rPr>
-        <w:t>Nitin Savant, Elise Olivares, and Sun-Li Beatteay, “Conclave - A Private and Secure Real-Time Collaborative Text Editor,” Conclave, accessed May 12, 2020, https://conclave-team.github.io/conclave-site/.</w:t>
+        <w:t xml:space="preserve">Nitin Savant, Elise Olivares, and Sun-Li </w:t>
+      </w:r>
+      <w:proofErr w:type="spellStart"/>
+      <w:r>
+        <w:rPr>
+          <w:rFonts w:ascii="Calibri" w:cs="Calibri"/>
+        </w:rPr>
+        <w:t>Beatteay</w:t>
+      </w:r>
+      <w:proofErr w:type="spellEnd"/>
+      <w:r>
+        <w:rPr>
+          <w:rFonts w:ascii="Calibri" w:cs="Calibri"/>
+        </w:rPr>
+        <w:t>, “Conclave - A Private and Secure Real-Time Collaborative Text Editor,” Conclave, accessed May 12, 2020, https://conclave-team.github.io/conclave-site/.</w:t>
+      </w:r>
+      <w:r>
+        <w:fldChar w:fldCharType="end"/>
+      </w:r>
+    </w:p>
+  </w:footnote>
+  <w:footnote w:id="37">
+    <w:p>
+      <w:pPr>
+        <w:pStyle w:val="FootnoteText"/>
+      </w:pPr>
+      <w:r>
+        <w:rPr>
+          <w:rStyle w:val="FootnoteReference"/>
+        </w:rPr>
+        <w:footnoteRef/>
+      </w:r>
+      <w:r>
+        <w:t xml:space="preserve"> </w:t>
+      </w:r>
+      <w:r>
+        <w:fldChar w:fldCharType="begin"/>
+      </w:r>
+      <w:r>
+        <w:instrText xml:space="preserve"> ADDIN ZOTERO_ITEM CSL_CITATION {"citationID":"JnUIOpTu","properties":{"formattedCitation":"Murat Demirbas, \\uc0\\u8220{}Conflict-Free Replicated Data Types,\\uc0\\u8221{} Blog, {\\i{}Metadata} (blog), April 23, 2013, https://muratbuffalo.blogspot.com/2013/04/conflict-free-replicated-data-types.html.","plainCitation":"Murat Demirbas, “Conflict-Free Replicated Data Types,” Blog, Metadata (blog), April 23, 2013, https://muratbuffalo.blogspot.com/2013/04/conflict-free-replicated-data-types.html.","noteIndex":37},"citationItems":[{"id":14,"uris":["http://zotero.org/users/local/MVhi2670/items/YLDJAA4Y"],"uri":["http://zotero.org/users/local/MVhi2670/items/YLDJAA4Y"],"itemData":{"id":14,"type":"post-weblog","container-title":"Metadata","genre":"Blog","title":"Conflict-free Replicated Data Types","URL":"https://muratbuffalo.blogspot.com/2013/04/conflict-free-replicated-data-types.html","author":[{"family":"Demirbas","given":"Murat"}],"issued":{"date-parts":[["2013",4,23]]}}}],"schema":"https://github.com/citation-style-language/schema/raw/master/csl-citation.json"} </w:instrText>
+      </w:r>
+      <w:r>
+        <w:fldChar w:fldCharType="separate"/>
+      </w:r>
+      <w:r>
+        <w:rPr>
+          <w:rFonts w:ascii="Calibri" w:cs="Calibri"/>
+        </w:rPr>
+        <w:t xml:space="preserve">Murat </w:t>
+      </w:r>
+      <w:proofErr w:type="spellStart"/>
+      <w:r>
+        <w:rPr>
+          <w:rFonts w:ascii="Calibri" w:cs="Calibri"/>
+        </w:rPr>
+        <w:t>Demirbas</w:t>
+      </w:r>
+      <w:proofErr w:type="spellEnd"/>
+      <w:r>
+        <w:rPr>
+          <w:rFonts w:ascii="Calibri" w:cs="Calibri"/>
+        </w:rPr>
+        <w:t xml:space="preserve">, “Conflict-Free Replicated Data Types,” Blog, </w:t>
+      </w:r>
+      <w:r>
+        <w:rPr>
+          <w:rFonts w:ascii="Calibri" w:cs="Calibri"/>
+          <w:i/>
+          <w:iCs/>
+        </w:rPr>
+        <w:t>Metadata</w:t>
+      </w:r>
+      <w:r>
+        <w:rPr>
+          <w:rFonts w:ascii="Calibri" w:cs="Calibri"/>
+        </w:rPr>
+        <w:t xml:space="preserve"> (blog), April 23, 2013, https://muratbuffalo.blogspot.com/2013/04/conflict-free-replicated-data-types.html.</w:t>
+      </w:r>
+      <w:r>
+        <w:fldChar w:fldCharType="end"/>
+      </w:r>
+    </w:p>
+  </w:footnote>
+  <w:footnote w:id="38">
+    <w:p>
+      <w:pPr>
+        <w:pStyle w:val="FootnoteText"/>
+      </w:pPr>
+      <w:r>
+        <w:rPr>
+          <w:rStyle w:val="FootnoteReference"/>
+        </w:rPr>
+        <w:footnoteRef/>
+      </w:r>
+      <w:r>
+        <w:t xml:space="preserve"> </w:t>
+      </w:r>
+      <w:r>
+        <w:fldChar w:fldCharType="begin"/>
+      </w:r>
+      <w:r>
+        <w:instrText xml:space="preserve"> ADDIN ZOTERO_ITEM CSL_CITATION {"citationID":"0UVjqaTX","properties":{"formattedCitation":"Demirbas.","plainCitation":"Demirbas.","noteIndex":38},"citationItems":[{"id":14,"uris":["http://zotero.org/users/local/MVhi2670/items/YLDJAA4Y"],"uri":["http://zotero.org/users/local/MVhi2670/items/YLDJAA4Y"],"itemData":{"id":14,"type":"post-weblog","container-title":"Metadata","genre":"Blog","title":"Conflict-free Replicated Data Types","URL":"https://muratbuffalo.blogspot.com/2013/04/conflict-free-replicated-data-types.html","author":[{"family":"Demirbas","given":"Murat"}],"issued":{"date-parts":[["2013",4,23]]}}}],"schema":"https://github.com/citation-style-language/schema/raw/master/csl-citation.json"} </w:instrText>
+      </w:r>
+      <w:r>
+        <w:fldChar w:fldCharType="separate"/>
+      </w:r>
+      <w:proofErr w:type="spellStart"/>
+      <w:r>
+        <w:rPr>
+          <w:rFonts w:ascii="Calibri" w:cs="Calibri"/>
+        </w:rPr>
+        <w:t>Demirbas</w:t>
+      </w:r>
+      <w:proofErr w:type="spellEnd"/>
+      <w:r>
+        <w:rPr>
+          <w:rFonts w:ascii="Calibri" w:cs="Calibri"/>
+        </w:rPr>
+        <w:t>.</w:t>
       </w:r>
       <w:r>
         <w:fldChar w:fldCharType="end"/>
@@ -4435,7 +5486,7 @@
   <w:style w:type="paragraph" w:default="1" w:styleId="Normal">
     <w:name w:val="Normal"/>
     <w:qFormat/>
-    <w:rsid w:val="003F56AD"/>
+    <w:rsid w:val="00BE05CB"/>
     <w:rPr>
       <w:rFonts w:ascii="Times New Roman" w:eastAsia="Times New Roman" w:hAnsi="Times New Roman" w:cs="Times New Roman"/>
     </w:rPr>

</xml_diff>

<commit_message>
added grow only set code
</commit_message>
<xml_diff>
--- a/thesis.docx
+++ b/thesis.docx
@@ -4717,13 +4717,7 @@
               <w:rPr>
                 <w:rFonts w:ascii="Cambria Math" w:hAnsi="Cambria Math" w:cstheme="minorHAnsi"/>
               </w:rPr>
-              <m:t>1</m:t>
-            </m:r>
-            <m:r>
-              <w:rPr>
-                <w:rFonts w:ascii="Cambria Math" w:hAnsi="Cambria Math" w:cstheme="minorHAnsi"/>
-              </w:rPr>
-              <m:t>2</m:t>
+              <m:t>12</m:t>
             </m:r>
           </m:sub>
         </m:sSub>
@@ -4757,13 +4751,7 @@
               <w:rPr>
                 <w:rFonts w:ascii="Cambria Math" w:hAnsi="Cambria Math" w:cstheme="minorHAnsi"/>
               </w:rPr>
-              <m:t>1</m:t>
-            </m:r>
-            <m:r>
-              <w:rPr>
-                <w:rFonts w:ascii="Cambria Math" w:hAnsi="Cambria Math" w:cstheme="minorHAnsi"/>
-              </w:rPr>
-              <m:t>3</m:t>
+              <m:t>13</m:t>
             </m:r>
           </m:sub>
         </m:sSub>
@@ -4905,13 +4893,7 @@
               <w:rPr>
                 <w:rFonts w:ascii="Cambria Math" w:hAnsi="Cambria Math" w:cstheme="minorHAnsi"/>
               </w:rPr>
-              <m:t>1</m:t>
-            </m:r>
-            <m:r>
-              <w:rPr>
-                <w:rFonts w:ascii="Cambria Math" w:hAnsi="Cambria Math" w:cstheme="minorHAnsi"/>
-              </w:rPr>
-              <m:t>2</m:t>
+              <m:t>12</m:t>
             </m:r>
           </m:sub>
         </m:sSub>
@@ -6086,13 +6068,7 @@
               <w:rPr>
                 <w:rFonts w:ascii="Cambria Math" w:hAnsi="Cambria Math" w:cstheme="minorHAnsi"/>
               </w:rPr>
-              <m:t>'</m:t>
-            </m:r>
-            <m:r>
-              <w:rPr>
-                <w:rFonts w:ascii="Cambria Math" w:hAnsi="Cambria Math" w:cstheme="minorHAnsi"/>
-              </w:rPr>
-              <m:t>≤</m:t>
+              <m:t>'≤</m:t>
             </m:r>
           </m:e>
           <m:sub>
@@ -6257,43 +6233,1948 @@
       <w:pPr>
         <w:rPr>
           <w:rFonts w:asciiTheme="minorHAnsi" w:hAnsiTheme="minorHAnsi" w:cstheme="minorHAnsi"/>
+          <w:iCs/>
+        </w:rPr>
+      </w:pPr>
+      <w:r>
+        <w:rPr>
+          <w:rFonts w:asciiTheme="minorHAnsi" w:hAnsiTheme="minorHAnsi" w:cstheme="minorHAnsi"/>
           <w:b/>
           <w:bCs/>
           <w:iCs/>
         </w:rPr>
-      </w:pPr>
-    </w:p>
-    <w:p>
-      <w:pPr>
-        <w:rPr>
-          <w:rFonts w:asciiTheme="minorHAnsi" w:hAnsiTheme="minorHAnsi" w:cstheme="minorHAnsi"/>
-        </w:rPr>
-      </w:pPr>
-    </w:p>
-    <w:p>
-      <w:pPr>
-        <w:rPr>
-          <w:rFonts w:asciiTheme="minorHAnsi" w:hAnsiTheme="minorHAnsi" w:cstheme="minorHAnsi"/>
-        </w:rPr>
-      </w:pPr>
-    </w:p>
-    <w:p>
-      <w:pPr>
-        <w:rPr>
-          <w:rFonts w:asciiTheme="minorHAnsi" w:hAnsiTheme="minorHAnsi" w:cstheme="minorHAnsi"/>
-        </w:rPr>
-      </w:pPr>
-      <w:r>
-        <w:rPr>
-          <w:rFonts w:asciiTheme="minorHAnsi" w:hAnsiTheme="minorHAnsi" w:cstheme="minorHAnsi"/>
-        </w:rPr>
-        <w:t xml:space="preserve">With these definitions in hand, let’s formalize </w:t>
-      </w:r>
-      <w:r>
-        <w:rPr>
-          <w:rFonts w:asciiTheme="minorHAnsi" w:hAnsiTheme="minorHAnsi" w:cstheme="minorHAnsi"/>
-        </w:rPr>
-        <w:t xml:space="preserve">state-based conflict free replicated data types. </w:t>
+        <w:t xml:space="preserve">Definition 2.4 – Join Semilattice: </w:t>
+      </w:r>
+      <w:r>
+        <w:rPr>
+          <w:rFonts w:asciiTheme="minorHAnsi" w:hAnsiTheme="minorHAnsi" w:cstheme="minorHAnsi"/>
+          <w:iCs/>
+        </w:rPr>
+        <w:t>An ordered set (S,</w:t>
+      </w:r>
+      <w:r>
+        <w:rPr>
+          <w:rFonts w:asciiTheme="minorHAnsi" w:hAnsiTheme="minorHAnsi" w:cstheme="minorHAnsi"/>
+        </w:rPr>
+        <w:t xml:space="preserve"> </w:t>
+      </w:r>
+      <m:oMath>
+        <m:sSub>
+          <m:sSubPr>
+            <m:ctrlPr>
+              <w:rPr>
+                <w:rFonts w:ascii="Cambria Math" w:hAnsi="Cambria Math" w:cstheme="minorHAnsi"/>
+                <w:i/>
+              </w:rPr>
+            </m:ctrlPr>
+          </m:sSubPr>
+          <m:e>
+            <m:r>
+              <w:rPr>
+                <w:rFonts w:ascii="Cambria Math" w:hAnsi="Cambria Math" w:cstheme="minorHAnsi"/>
+              </w:rPr>
+              <m:t>≤</m:t>
+            </m:r>
+          </m:e>
+          <m:sub>
+            <m:r>
+              <w:rPr>
+                <w:rFonts w:ascii="Cambria Math" w:hAnsi="Cambria Math" w:cstheme="minorHAnsi"/>
+              </w:rPr>
+              <m:t>v</m:t>
+            </m:r>
+          </m:sub>
+        </m:sSub>
+      </m:oMath>
+      <w:r>
+        <w:rPr>
+          <w:rFonts w:asciiTheme="minorHAnsi" w:hAnsiTheme="minorHAnsi" w:cstheme="minorHAnsi"/>
+        </w:rPr>
+        <w:t xml:space="preserve">) is a Join Semilattice if and only if </w:t>
+      </w:r>
+      <m:oMath>
+        <m:r>
+          <w:rPr>
+            <w:rFonts w:ascii="Cambria Math" w:hAnsi="Cambria Math" w:cstheme="minorHAnsi"/>
+          </w:rPr>
+          <m:t>∀</m:t>
+        </m:r>
+        <m:sSub>
+          <m:sSubPr>
+            <m:ctrlPr>
+              <w:rPr>
+                <w:rFonts w:ascii="Cambria Math" w:hAnsi="Cambria Math" w:cstheme="minorHAnsi"/>
+                <w:i/>
+              </w:rPr>
+            </m:ctrlPr>
+          </m:sSubPr>
+          <m:e>
+            <m:r>
+              <w:rPr>
+                <w:rFonts w:ascii="Cambria Math" w:hAnsi="Cambria Math" w:cstheme="minorHAnsi"/>
+              </w:rPr>
+              <m:t>x</m:t>
+            </m:r>
+            <m:r>
+              <w:rPr>
+                <w:rFonts w:ascii="Cambria Math" w:hAnsi="Cambria Math" w:cstheme="minorHAnsi"/>
+              </w:rPr>
+              <m:t>, y</m:t>
+            </m:r>
+            <m:r>
+              <w:rPr>
+                <w:rFonts w:ascii="Cambria Math" w:hAnsi="Cambria Math" w:cstheme="minorHAnsi"/>
+              </w:rPr>
+              <m:t xml:space="preserve">∈S,  </m:t>
+            </m:r>
+            <m:r>
+              <w:rPr>
+                <w:rFonts w:ascii="Cambria Math" w:hAnsi="Cambria Math" w:cstheme="minorHAnsi"/>
+              </w:rPr>
+              <m:t>x</m:t>
+            </m:r>
+            <m:r>
+              <w:rPr>
+                <w:rFonts w:ascii="Cambria Math" w:hAnsi="Cambria Math" w:cstheme="minorHAnsi"/>
+              </w:rPr>
+              <m:t>≤</m:t>
+            </m:r>
+          </m:e>
+          <m:sub>
+            <m:r>
+              <w:rPr>
+                <w:rFonts w:ascii="Cambria Math" w:hAnsi="Cambria Math" w:cstheme="minorHAnsi"/>
+              </w:rPr>
+              <m:t>v</m:t>
+            </m:r>
+          </m:sub>
+        </m:sSub>
+        <m:r>
+          <w:rPr>
+            <w:rFonts w:ascii="Cambria Math" w:hAnsi="Cambria Math" w:cstheme="minorHAnsi"/>
+          </w:rPr>
+          <m:t xml:space="preserve"> </m:t>
+        </m:r>
+        <m:r>
+          <w:rPr>
+            <w:rFonts w:ascii="Cambria Math" w:hAnsi="Cambria Math" w:cstheme="minorHAnsi"/>
+          </w:rPr>
+          <m:t>y</m:t>
+        </m:r>
+      </m:oMath>
+      <w:r>
+        <w:rPr>
+          <w:rFonts w:asciiTheme="minorHAnsi" w:hAnsiTheme="minorHAnsi" w:cstheme="minorHAnsi"/>
+        </w:rPr>
+        <w:t xml:space="preserve"> </w:t>
+      </w:r>
+      <w:r>
+        <w:rPr>
+          <w:rFonts w:asciiTheme="minorHAnsi" w:hAnsiTheme="minorHAnsi" w:cstheme="minorHAnsi"/>
+        </w:rPr>
+        <w:t>exists.</w:t>
+      </w:r>
+      <w:r>
+        <w:rPr>
+          <w:rFonts w:asciiTheme="minorHAnsi" w:hAnsiTheme="minorHAnsi" w:cstheme="minorHAnsi"/>
+        </w:rPr>
+        <w:t xml:space="preserve"> </w:t>
+      </w:r>
+      <w:r>
+        <w:rPr>
+          <w:rStyle w:val="FootnoteReference"/>
+          <w:rFonts w:asciiTheme="minorHAnsi" w:hAnsiTheme="minorHAnsi" w:cstheme="minorHAnsi"/>
+        </w:rPr>
+        <w:footnoteReference w:id="51"/>
+      </w:r>
+      <w:r>
+        <w:rPr>
+          <w:rFonts w:asciiTheme="minorHAnsi" w:hAnsiTheme="minorHAnsi" w:cstheme="minorHAnsi"/>
+        </w:rPr>
+        <w:t xml:space="preserve"> </w:t>
+      </w:r>
+    </w:p>
+    <w:p>
+      <w:pPr>
+        <w:rPr>
+          <w:rFonts w:asciiTheme="minorHAnsi" w:hAnsiTheme="minorHAnsi" w:cstheme="minorHAnsi"/>
+        </w:rPr>
+      </w:pPr>
+    </w:p>
+    <w:p>
+      <w:pPr>
+        <w:rPr>
+          <w:rFonts w:asciiTheme="minorHAnsi" w:hAnsiTheme="minorHAnsi" w:cstheme="minorHAnsi"/>
+        </w:rPr>
+      </w:pPr>
+      <w:r>
+        <w:rPr>
+          <w:rFonts w:asciiTheme="minorHAnsi" w:hAnsiTheme="minorHAnsi" w:cstheme="minorHAnsi"/>
+        </w:rPr>
+        <w:t xml:space="preserve">With these definitions in hand, let’s formalize state-based conflict free replicated data types. </w:t>
+      </w:r>
+    </w:p>
+    <w:p>
+      <w:pPr>
+        <w:rPr>
+          <w:rFonts w:asciiTheme="minorHAnsi" w:hAnsiTheme="minorHAnsi" w:cstheme="minorHAnsi"/>
+        </w:rPr>
+      </w:pPr>
+    </w:p>
+    <w:p>
+      <w:pPr>
+        <w:rPr>
+          <w:rFonts w:asciiTheme="minorHAnsi" w:hAnsiTheme="minorHAnsi" w:cstheme="minorHAnsi"/>
+        </w:rPr>
+      </w:pPr>
+      <w:r>
+        <w:rPr>
+          <w:rFonts w:asciiTheme="minorHAnsi" w:hAnsiTheme="minorHAnsi" w:cstheme="minorHAnsi"/>
+          <w:b/>
+          <w:bCs/>
+        </w:rPr>
+        <w:t xml:space="preserve">Definition 2.5 </w:t>
+      </w:r>
+      <w:r>
+        <w:rPr>
+          <w:rFonts w:asciiTheme="minorHAnsi" w:hAnsiTheme="minorHAnsi" w:cstheme="minorHAnsi"/>
+          <w:b/>
+          <w:bCs/>
+        </w:rPr>
+        <w:t>– State-Based Conflict Free Convergent Replicated Data Types (</w:t>
+      </w:r>
+      <w:proofErr w:type="spellStart"/>
+      <w:r>
+        <w:rPr>
+          <w:rFonts w:asciiTheme="minorHAnsi" w:hAnsiTheme="minorHAnsi" w:cstheme="minorHAnsi"/>
+          <w:b/>
+          <w:bCs/>
+        </w:rPr>
+        <w:t>CvRDT</w:t>
+      </w:r>
+      <w:proofErr w:type="spellEnd"/>
+      <w:r>
+        <w:rPr>
+          <w:rFonts w:asciiTheme="minorHAnsi" w:hAnsiTheme="minorHAnsi" w:cstheme="minorHAnsi"/>
+          <w:b/>
+          <w:bCs/>
+        </w:rPr>
+        <w:t>)</w:t>
+      </w:r>
+      <w:r>
+        <w:rPr>
+          <w:rFonts w:asciiTheme="minorHAnsi" w:hAnsiTheme="minorHAnsi" w:cstheme="minorHAnsi"/>
+          <w:b/>
+          <w:bCs/>
+        </w:rPr>
+        <w:t xml:space="preserve">: </w:t>
+      </w:r>
+      <w:r>
+        <w:rPr>
+          <w:rFonts w:asciiTheme="minorHAnsi" w:hAnsiTheme="minorHAnsi" w:cstheme="minorHAnsi"/>
+        </w:rPr>
+        <w:t xml:space="preserve">A </w:t>
+      </w:r>
+      <w:proofErr w:type="spellStart"/>
+      <w:r>
+        <w:rPr>
+          <w:rFonts w:asciiTheme="minorHAnsi" w:hAnsiTheme="minorHAnsi" w:cstheme="minorHAnsi"/>
+        </w:rPr>
+        <w:t>CvRDT</w:t>
+      </w:r>
+      <w:proofErr w:type="spellEnd"/>
+      <w:r>
+        <w:rPr>
+          <w:rFonts w:asciiTheme="minorHAnsi" w:hAnsiTheme="minorHAnsi" w:cstheme="minorHAnsi"/>
+        </w:rPr>
+        <w:t xml:space="preserve"> </w:t>
+      </w:r>
+      <w:r>
+        <w:rPr>
+          <w:rFonts w:asciiTheme="minorHAnsi" w:hAnsiTheme="minorHAnsi" w:cstheme="minorHAnsi"/>
+        </w:rPr>
+        <w:t xml:space="preserve">is a </w:t>
+      </w:r>
+      <w:r>
+        <w:rPr>
+          <w:rFonts w:asciiTheme="minorHAnsi" w:hAnsiTheme="minorHAnsi" w:cstheme="minorHAnsi"/>
+        </w:rPr>
+        <w:t xml:space="preserve">distributed </w:t>
+      </w:r>
+      <w:r>
+        <w:rPr>
+          <w:rFonts w:asciiTheme="minorHAnsi" w:hAnsiTheme="minorHAnsi" w:cstheme="minorHAnsi"/>
+        </w:rPr>
+        <w:t xml:space="preserve">data structure composed of </w:t>
+      </w:r>
+      <w:r>
+        <w:rPr>
+          <w:rFonts w:asciiTheme="minorHAnsi" w:hAnsiTheme="minorHAnsi" w:cstheme="minorHAnsi"/>
+        </w:rPr>
+        <w:t xml:space="preserve">1) </w:t>
+      </w:r>
+      <w:r>
+        <w:rPr>
+          <w:rFonts w:asciiTheme="minorHAnsi" w:hAnsiTheme="minorHAnsi" w:cstheme="minorHAnsi"/>
+        </w:rPr>
+        <w:t xml:space="preserve">local state and algorithms 2) </w:t>
+      </w:r>
+      <w:r>
+        <w:rPr>
+          <w:rFonts w:asciiTheme="minorHAnsi" w:hAnsiTheme="minorHAnsi" w:cstheme="minorHAnsi"/>
+        </w:rPr>
+        <w:t>a</w:t>
+      </w:r>
+      <w:r>
+        <w:rPr>
+          <w:rFonts w:asciiTheme="minorHAnsi" w:hAnsiTheme="minorHAnsi" w:cstheme="minorHAnsi"/>
+        </w:rPr>
+        <w:t>n</w:t>
+      </w:r>
+      <w:r>
+        <w:rPr>
+          <w:rFonts w:asciiTheme="minorHAnsi" w:hAnsiTheme="minorHAnsi" w:cstheme="minorHAnsi"/>
+        </w:rPr>
+        <w:t xml:space="preserve"> </w:t>
+      </w:r>
+      <w:r>
+        <w:rPr>
+          <w:rFonts w:asciiTheme="minorHAnsi" w:hAnsiTheme="minorHAnsi" w:cstheme="minorHAnsi"/>
+        </w:rPr>
+        <w:t>anti-entropy</w:t>
+      </w:r>
+      <w:r>
+        <w:rPr>
+          <w:rFonts w:asciiTheme="minorHAnsi" w:hAnsiTheme="minorHAnsi" w:cstheme="minorHAnsi"/>
+        </w:rPr>
+        <w:t xml:space="preserve"> protocol.</w:t>
+      </w:r>
+      <w:r>
+        <w:rPr>
+          <w:rStyle w:val="FootnoteReference"/>
+          <w:rFonts w:asciiTheme="minorHAnsi" w:hAnsiTheme="minorHAnsi" w:cstheme="minorHAnsi"/>
+        </w:rPr>
+        <w:footnoteReference w:id="52"/>
+      </w:r>
+      <w:r>
+        <w:rPr>
+          <w:rStyle w:val="FootnoteReference"/>
+          <w:rFonts w:asciiTheme="minorHAnsi" w:hAnsiTheme="minorHAnsi" w:cstheme="minorHAnsi"/>
+        </w:rPr>
+        <w:footnoteReference w:id="53"/>
+      </w:r>
+      <w:r>
+        <w:rPr>
+          <w:rFonts w:asciiTheme="minorHAnsi" w:hAnsiTheme="minorHAnsi" w:cstheme="minorHAnsi"/>
+        </w:rPr>
+        <w:t xml:space="preserve"> </w:t>
+      </w:r>
+    </w:p>
+    <w:p>
+      <w:pPr>
+        <w:rPr>
+          <w:rFonts w:asciiTheme="minorHAnsi" w:hAnsiTheme="minorHAnsi" w:cstheme="minorHAnsi"/>
+        </w:rPr>
+      </w:pPr>
+    </w:p>
+    <w:p>
+      <w:pPr>
+        <w:rPr>
+          <w:rFonts w:asciiTheme="minorHAnsi" w:hAnsiTheme="minorHAnsi" w:cstheme="minorHAnsi"/>
+        </w:rPr>
+      </w:pPr>
+      <w:r>
+        <w:rPr>
+          <w:rFonts w:asciiTheme="minorHAnsi" w:hAnsiTheme="minorHAnsi" w:cstheme="minorHAnsi"/>
+        </w:rPr>
+        <w:t xml:space="preserve">The </w:t>
+      </w:r>
+      <w:r>
+        <w:rPr>
+          <w:rFonts w:asciiTheme="minorHAnsi" w:hAnsiTheme="minorHAnsi" w:cstheme="minorHAnsi"/>
+        </w:rPr>
+        <w:t xml:space="preserve">local </w:t>
+      </w:r>
+      <w:r>
+        <w:rPr>
+          <w:rFonts w:asciiTheme="minorHAnsi" w:hAnsiTheme="minorHAnsi" w:cstheme="minorHAnsi"/>
+        </w:rPr>
+        <w:t xml:space="preserve">state </w:t>
+      </w:r>
+      <w:r>
+        <w:rPr>
+          <w:rFonts w:asciiTheme="minorHAnsi" w:hAnsiTheme="minorHAnsi" w:cstheme="minorHAnsi"/>
+        </w:rPr>
+        <w:t xml:space="preserve">and </w:t>
+      </w:r>
+      <w:r>
+        <w:rPr>
+          <w:rFonts w:asciiTheme="minorHAnsi" w:hAnsiTheme="minorHAnsi" w:cstheme="minorHAnsi"/>
+        </w:rPr>
+        <w:t xml:space="preserve">algorithms </w:t>
+      </w:r>
+      <w:r>
+        <w:rPr>
+          <w:rFonts w:asciiTheme="minorHAnsi" w:hAnsiTheme="minorHAnsi" w:cstheme="minorHAnsi"/>
+        </w:rPr>
+        <w:t>are:</w:t>
+      </w:r>
+      <w:r>
+        <w:rPr>
+          <w:rFonts w:asciiTheme="minorHAnsi" w:hAnsiTheme="minorHAnsi" w:cstheme="minorHAnsi"/>
+        </w:rPr>
+        <w:t xml:space="preserve"> </w:t>
+      </w:r>
+      <w:r>
+        <w:rPr>
+          <w:rStyle w:val="FootnoteReference"/>
+          <w:rFonts w:asciiTheme="minorHAnsi" w:hAnsiTheme="minorHAnsi" w:cstheme="minorHAnsi"/>
+        </w:rPr>
+        <w:footnoteReference w:id="54"/>
+      </w:r>
+      <w:r>
+        <w:rPr>
+          <w:rFonts w:asciiTheme="minorHAnsi" w:hAnsiTheme="minorHAnsi" w:cstheme="minorHAnsi"/>
+        </w:rPr>
+        <w:t xml:space="preserve"> </w:t>
+      </w:r>
+      <w:r>
+        <w:rPr>
+          <w:rFonts w:asciiTheme="minorHAnsi" w:hAnsiTheme="minorHAnsi" w:cstheme="minorHAnsi"/>
+        </w:rPr>
+        <w:t xml:space="preserve"> </w:t>
+      </w:r>
+    </w:p>
+    <w:p>
+      <w:pPr>
+        <w:pStyle w:val="ListParagraph"/>
+        <w:numPr>
+          <w:ilvl w:val="0"/>
+          <w:numId w:val="5"/>
+        </w:numPr>
+        <w:rPr>
+          <w:rFonts w:asciiTheme="minorHAnsi" w:hAnsiTheme="minorHAnsi" w:cstheme="minorHAnsi"/>
+          <w:i/>
+          <w:iCs/>
+        </w:rPr>
+      </w:pPr>
+      <w:r>
+        <w:rPr>
+          <w:rFonts w:asciiTheme="minorHAnsi" w:hAnsiTheme="minorHAnsi" w:cstheme="minorHAnsi"/>
+          <w:i/>
+          <w:iCs/>
+        </w:rPr>
+        <w:t>S</w:t>
+      </w:r>
+      <w:r>
+        <w:rPr>
+          <w:rFonts w:asciiTheme="minorHAnsi" w:hAnsiTheme="minorHAnsi" w:cstheme="minorHAnsi"/>
+          <w:i/>
+          <w:iCs/>
+        </w:rPr>
+        <w:t xml:space="preserve">, </w:t>
+      </w:r>
+      <w:r>
+        <w:rPr>
+          <w:rFonts w:asciiTheme="minorHAnsi" w:hAnsiTheme="minorHAnsi" w:cstheme="minorHAnsi"/>
+        </w:rPr>
+        <w:t>a join semi-lattice</w:t>
+      </w:r>
+    </w:p>
+    <w:p>
+      <w:pPr>
+        <w:pStyle w:val="ListParagraph"/>
+        <w:numPr>
+          <w:ilvl w:val="0"/>
+          <w:numId w:val="5"/>
+        </w:numPr>
+        <w:rPr>
+          <w:rFonts w:asciiTheme="minorHAnsi" w:hAnsiTheme="minorHAnsi" w:cstheme="minorHAnsi"/>
+          <w:i/>
+          <w:iCs/>
+        </w:rPr>
+      </w:pPr>
+      <w:r>
+        <w:rPr>
+          <w:rFonts w:asciiTheme="minorHAnsi" w:hAnsiTheme="minorHAnsi" w:cstheme="minorHAnsi"/>
+          <w:i/>
+          <w:iCs/>
+        </w:rPr>
+        <w:t xml:space="preserve">M, </w:t>
+      </w:r>
+      <w:r>
+        <w:rPr>
+          <w:rFonts w:asciiTheme="minorHAnsi" w:hAnsiTheme="minorHAnsi" w:cstheme="minorHAnsi"/>
+        </w:rPr>
+        <w:t xml:space="preserve">a set of mutators that </w:t>
+      </w:r>
+      <w:r>
+        <w:rPr>
+          <w:rFonts w:asciiTheme="minorHAnsi" w:hAnsiTheme="minorHAnsi" w:cstheme="minorHAnsi"/>
+        </w:rPr>
+        <w:t xml:space="preserve">takes a state </w:t>
+      </w:r>
+      <m:oMath>
+        <m:r>
+          <w:rPr>
+            <w:rFonts w:ascii="Cambria Math" w:hAnsi="Cambria Math" w:cstheme="minorHAnsi"/>
+          </w:rPr>
+          <m:t>x</m:t>
+        </m:r>
+        <m:r>
+          <w:rPr>
+            <w:rFonts w:ascii="Cambria Math" w:hAnsi="Cambria Math" w:cstheme="minorHAnsi"/>
+          </w:rPr>
+          <m:t>∈</m:t>
+        </m:r>
+        <m:r>
+          <w:rPr>
+            <w:rFonts w:ascii="Cambria Math" w:hAnsi="Cambria Math" w:cstheme="minorHAnsi"/>
+          </w:rPr>
+          <m:t>S</m:t>
+        </m:r>
+      </m:oMath>
+      <w:r>
+        <w:rPr>
+          <w:rFonts w:asciiTheme="minorHAnsi" w:hAnsiTheme="minorHAnsi" w:cstheme="minorHAnsi"/>
+        </w:rPr>
+        <w:t xml:space="preserve"> and returns an updated state </w:t>
+      </w:r>
+      <m:oMath>
+        <m:r>
+          <w:rPr>
+            <w:rFonts w:ascii="Cambria Math" w:hAnsi="Cambria Math" w:cstheme="minorHAnsi"/>
+          </w:rPr>
+          <m:t>x</m:t>
+        </m:r>
+        <m:r>
+          <w:rPr>
+            <w:rFonts w:ascii="Cambria Math" w:hAnsi="Cambria Math" w:cstheme="minorHAnsi"/>
+          </w:rPr>
+          <m:t xml:space="preserve">'= </m:t>
+        </m:r>
+        <m:r>
+          <w:rPr>
+            <w:rFonts w:ascii="Cambria Math" w:hAnsi="Cambria Math" w:cstheme="minorHAnsi"/>
+          </w:rPr>
+          <m:t>m</m:t>
+        </m:r>
+        <m:r>
+          <w:rPr>
+            <w:rFonts w:ascii="Cambria Math" w:hAnsi="Cambria Math" w:cstheme="minorHAnsi"/>
+          </w:rPr>
+          <m:t>(</m:t>
+        </m:r>
+        <m:r>
+          <w:rPr>
+            <w:rFonts w:ascii="Cambria Math" w:hAnsi="Cambria Math" w:cstheme="minorHAnsi"/>
+          </w:rPr>
+          <m:t>x</m:t>
+        </m:r>
+        <m:r>
+          <w:rPr>
+            <w:rFonts w:ascii="Cambria Math" w:hAnsi="Cambria Math" w:cstheme="minorHAnsi"/>
+          </w:rPr>
+          <m:t>)</m:t>
+        </m:r>
+      </m:oMath>
+      <w:r>
+        <w:rPr>
+          <w:rFonts w:asciiTheme="minorHAnsi" w:hAnsiTheme="minorHAnsi" w:cstheme="minorHAnsi"/>
+        </w:rPr>
+        <w:t xml:space="preserve"> where </w:t>
+      </w:r>
+      <m:oMath>
+        <m:r>
+          <w:rPr>
+            <w:rFonts w:ascii="Cambria Math" w:hAnsi="Cambria Math" w:cstheme="minorHAnsi"/>
+          </w:rPr>
+          <m:t>∀</m:t>
+        </m:r>
+        <m:r>
+          <w:rPr>
+            <w:rFonts w:ascii="Cambria Math" w:hAnsi="Cambria Math" w:cstheme="minorHAnsi"/>
+          </w:rPr>
+          <m:t>m</m:t>
+        </m:r>
+        <m:r>
+          <w:rPr>
+            <w:rFonts w:ascii="Cambria Math" w:hAnsi="Cambria Math" w:cstheme="minorHAnsi"/>
+          </w:rPr>
+          <m:t>∈</m:t>
+        </m:r>
+        <m:r>
+          <w:rPr>
+            <w:rFonts w:ascii="Cambria Math" w:hAnsi="Cambria Math" w:cstheme="minorHAnsi"/>
+          </w:rPr>
+          <m:t>M</m:t>
+        </m:r>
+      </m:oMath>
+      <w:r>
+        <w:rPr>
+          <w:rFonts w:asciiTheme="minorHAnsi" w:hAnsiTheme="minorHAnsi" w:cstheme="minorHAnsi"/>
+        </w:rPr>
+        <w:t xml:space="preserve"> is an inflator </w:t>
+      </w:r>
+      <w:r>
+        <w:rPr>
+          <w:rFonts w:asciiTheme="minorHAnsi" w:hAnsiTheme="minorHAnsi" w:cstheme="minorHAnsi"/>
+        </w:rPr>
+        <w:t xml:space="preserve">such that </w:t>
+      </w:r>
+      <w:r>
+        <w:rPr>
+          <w:rFonts w:asciiTheme="minorHAnsi" w:hAnsiTheme="minorHAnsi" w:cstheme="minorHAnsi"/>
+        </w:rPr>
+        <w:t xml:space="preserve"> </w:t>
+      </w:r>
+      <m:oMath>
+        <m:sSub>
+          <m:sSubPr>
+            <m:ctrlPr>
+              <w:rPr>
+                <w:rFonts w:ascii="Cambria Math" w:hAnsi="Cambria Math" w:cstheme="minorHAnsi"/>
+                <w:i/>
+              </w:rPr>
+            </m:ctrlPr>
+          </m:sSubPr>
+          <m:e>
+            <m:r>
+              <w:rPr>
+                <w:rFonts w:ascii="Cambria Math" w:hAnsi="Cambria Math" w:cstheme="minorHAnsi"/>
+              </w:rPr>
+              <m:t>x</m:t>
+            </m:r>
+            <m:r>
+              <w:rPr>
+                <w:rFonts w:ascii="Cambria Math" w:hAnsi="Cambria Math" w:cstheme="minorHAnsi"/>
+              </w:rPr>
+              <m:t>≤</m:t>
+            </m:r>
+          </m:e>
+          <m:sub>
+            <m:r>
+              <w:rPr>
+                <w:rFonts w:ascii="Cambria Math" w:hAnsi="Cambria Math" w:cstheme="minorHAnsi"/>
+              </w:rPr>
+              <m:t>v</m:t>
+            </m:r>
+          </m:sub>
+        </m:sSub>
+        <m:r>
+          <w:rPr>
+            <w:rFonts w:ascii="Cambria Math" w:hAnsi="Cambria Math" w:cstheme="minorHAnsi"/>
+          </w:rPr>
+          <m:t xml:space="preserve"> </m:t>
+        </m:r>
+        <m:r>
+          <w:rPr>
+            <w:rFonts w:ascii="Cambria Math" w:hAnsi="Cambria Math" w:cstheme="minorHAnsi"/>
+          </w:rPr>
+          <m:t>m</m:t>
+        </m:r>
+        <m:r>
+          <w:rPr>
+            <w:rFonts w:ascii="Cambria Math" w:hAnsi="Cambria Math" w:cstheme="minorHAnsi"/>
+          </w:rPr>
+          <m:t>(x)</m:t>
+        </m:r>
+      </m:oMath>
+    </w:p>
+    <w:p>
+      <w:pPr>
+        <w:pStyle w:val="ListParagraph"/>
+        <w:numPr>
+          <w:ilvl w:val="0"/>
+          <w:numId w:val="5"/>
+        </w:numPr>
+        <w:rPr>
+          <w:rFonts w:asciiTheme="minorHAnsi" w:hAnsiTheme="minorHAnsi" w:cstheme="minorHAnsi"/>
+          <w:i/>
+          <w:iCs/>
+        </w:rPr>
+      </w:pPr>
+      <w:r>
+        <w:rPr>
+          <w:rFonts w:asciiTheme="minorHAnsi" w:hAnsiTheme="minorHAnsi" w:cstheme="minorHAnsi"/>
+          <w:i/>
+          <w:iCs/>
+        </w:rPr>
+        <w:t xml:space="preserve">Q, </w:t>
+      </w:r>
+      <w:r>
+        <w:rPr>
+          <w:rFonts w:asciiTheme="minorHAnsi" w:hAnsiTheme="minorHAnsi" w:cstheme="minorHAnsi"/>
+        </w:rPr>
+        <w:t>a set of query functions which return data without modifying the state.</w:t>
+      </w:r>
+    </w:p>
+    <w:p>
+      <w:pPr>
+        <w:rPr>
+          <w:rFonts w:asciiTheme="minorHAnsi" w:hAnsiTheme="minorHAnsi" w:cstheme="minorHAnsi"/>
+          <w:b/>
+          <w:bCs/>
+        </w:rPr>
+      </w:pPr>
+    </w:p>
+    <w:p>
+      <w:pPr>
+        <w:rPr>
+          <w:rFonts w:asciiTheme="minorHAnsi" w:hAnsiTheme="minorHAnsi" w:cstheme="minorHAnsi"/>
+        </w:rPr>
+      </w:pPr>
+      <w:r>
+        <w:rPr>
+          <w:rFonts w:asciiTheme="minorHAnsi" w:hAnsiTheme="minorHAnsi" w:cstheme="minorHAnsi"/>
+        </w:rPr>
+        <w:t xml:space="preserve">The anti-entropy algorithm </w:t>
+      </w:r>
+      <w:r>
+        <w:rPr>
+          <w:rFonts w:asciiTheme="minorHAnsi" w:hAnsiTheme="minorHAnsi" w:cstheme="minorHAnsi"/>
+        </w:rPr>
+        <w:t xml:space="preserve">is run by each of the replicas. </w:t>
+      </w:r>
+      <w:r>
+        <w:rPr>
+          <w:rFonts w:asciiTheme="minorHAnsi" w:hAnsiTheme="minorHAnsi" w:cstheme="minorHAnsi"/>
+        </w:rPr>
+        <w:t xml:space="preserve">When run by replica </w:t>
+      </w:r>
+      <m:oMath>
+        <m:sSub>
+          <m:sSubPr>
+            <m:ctrlPr>
+              <w:rPr>
+                <w:rFonts w:ascii="Cambria Math" w:hAnsi="Cambria Math" w:cstheme="minorHAnsi"/>
+                <w:i/>
+              </w:rPr>
+            </m:ctrlPr>
+          </m:sSubPr>
+          <m:e>
+            <m:r>
+              <w:rPr>
+                <w:rFonts w:ascii="Cambria Math" w:hAnsi="Cambria Math" w:cstheme="minorHAnsi"/>
+              </w:rPr>
+              <m:t>r</m:t>
+            </m:r>
+          </m:e>
+          <m:sub>
+            <m:r>
+              <w:rPr>
+                <w:rFonts w:ascii="Cambria Math" w:hAnsi="Cambria Math" w:cstheme="minorHAnsi"/>
+              </w:rPr>
+              <m:t>i</m:t>
+            </m:r>
+          </m:sub>
+        </m:sSub>
+      </m:oMath>
+      <w:r>
+        <w:rPr>
+          <w:rFonts w:asciiTheme="minorHAnsi" w:hAnsiTheme="minorHAnsi" w:cstheme="minorHAnsi"/>
+        </w:rPr>
+        <w:t>, it</w:t>
+      </w:r>
+      <w:r>
+        <w:rPr>
+          <w:rFonts w:asciiTheme="minorHAnsi" w:hAnsiTheme="minorHAnsi" w:cstheme="minorHAnsi"/>
+        </w:rPr>
+        <w:t>:</w:t>
+      </w:r>
+    </w:p>
+    <w:p>
+      <w:pPr>
+        <w:pStyle w:val="ListParagraph"/>
+        <w:numPr>
+          <w:ilvl w:val="0"/>
+          <w:numId w:val="6"/>
+        </w:numPr>
+        <w:rPr>
+          <w:rFonts w:asciiTheme="minorHAnsi" w:hAnsiTheme="minorHAnsi" w:cstheme="minorHAnsi"/>
+        </w:rPr>
+      </w:pPr>
+      <w:r>
+        <w:rPr>
+          <w:rFonts w:asciiTheme="minorHAnsi" w:hAnsiTheme="minorHAnsi" w:cstheme="minorHAnsi"/>
+        </w:rPr>
+        <w:t xml:space="preserve">Sends </w:t>
+      </w:r>
+      <w:r>
+        <w:rPr>
+          <w:rFonts w:asciiTheme="minorHAnsi" w:hAnsiTheme="minorHAnsi" w:cstheme="minorHAnsi"/>
+        </w:rPr>
+        <w:t xml:space="preserve">the </w:t>
+      </w:r>
+      <w:r>
+        <w:rPr>
+          <w:rFonts w:asciiTheme="minorHAnsi" w:hAnsiTheme="minorHAnsi" w:cstheme="minorHAnsi"/>
+        </w:rPr>
+        <w:t xml:space="preserve">state of </w:t>
+      </w:r>
+      <m:oMath>
+        <m:sSub>
+          <m:sSubPr>
+            <m:ctrlPr>
+              <w:rPr>
+                <w:rFonts w:ascii="Cambria Math" w:hAnsi="Cambria Math" w:cstheme="minorHAnsi"/>
+                <w:i/>
+              </w:rPr>
+            </m:ctrlPr>
+          </m:sSubPr>
+          <m:e>
+            <m:r>
+              <w:rPr>
+                <w:rFonts w:ascii="Cambria Math" w:hAnsi="Cambria Math" w:cstheme="minorHAnsi"/>
+              </w:rPr>
+              <m:t>r</m:t>
+            </m:r>
+          </m:e>
+          <m:sub>
+            <m:r>
+              <w:rPr>
+                <w:rFonts w:ascii="Cambria Math" w:hAnsi="Cambria Math" w:cstheme="minorHAnsi"/>
+              </w:rPr>
+              <m:t>i</m:t>
+            </m:r>
+          </m:sub>
+        </m:sSub>
+      </m:oMath>
+      <w:r>
+        <w:rPr>
+          <w:rFonts w:asciiTheme="minorHAnsi" w:hAnsiTheme="minorHAnsi" w:cstheme="minorHAnsi"/>
+        </w:rPr>
+        <w:t xml:space="preserve"> to other replicas</w:t>
+      </w:r>
+    </w:p>
+    <w:p>
+      <w:pPr>
+        <w:pStyle w:val="ListParagraph"/>
+        <w:numPr>
+          <w:ilvl w:val="0"/>
+          <w:numId w:val="6"/>
+        </w:numPr>
+        <w:rPr>
+          <w:rFonts w:asciiTheme="minorHAnsi" w:hAnsiTheme="minorHAnsi" w:cstheme="minorHAnsi"/>
+          <w:b/>
+          <w:bCs/>
+        </w:rPr>
+      </w:pPr>
+      <w:r>
+        <w:rPr>
+          <w:rFonts w:asciiTheme="minorHAnsi" w:hAnsiTheme="minorHAnsi" w:cstheme="minorHAnsi"/>
+        </w:rPr>
+        <w:t xml:space="preserve">Receives the state of other replicas and performs a </w:t>
+      </w:r>
+      <w:r>
+        <w:rPr>
+          <w:rFonts w:asciiTheme="minorHAnsi" w:hAnsiTheme="minorHAnsi" w:cstheme="minorHAnsi"/>
+        </w:rPr>
+        <w:t>merge operation</w:t>
+      </w:r>
+      <w:r>
+        <w:rPr>
+          <w:rFonts w:asciiTheme="minorHAnsi" w:hAnsiTheme="minorHAnsi" w:cstheme="minorHAnsi"/>
+        </w:rPr>
+        <w:t xml:space="preserve"> to merge the received state into its own state.</w:t>
+      </w:r>
+      <w:r>
+        <w:rPr>
+          <w:rFonts w:asciiTheme="minorHAnsi" w:hAnsiTheme="minorHAnsi" w:cstheme="minorHAnsi"/>
+        </w:rPr>
+        <w:t xml:space="preserve"> </w:t>
+      </w:r>
+      <w:r>
+        <w:rPr>
+          <w:rFonts w:asciiTheme="minorHAnsi" w:hAnsiTheme="minorHAnsi" w:cstheme="minorHAnsi"/>
+        </w:rPr>
+        <w:t>The merge operation is commutative, associative, and idempotent.</w:t>
+      </w:r>
+      <w:r>
+        <w:rPr>
+          <w:rFonts w:asciiTheme="minorHAnsi" w:hAnsiTheme="minorHAnsi" w:cstheme="minorHAnsi"/>
+        </w:rPr>
+        <w:t xml:space="preserve"> </w:t>
+      </w:r>
+      <w:r>
+        <w:rPr>
+          <w:rStyle w:val="FootnoteReference"/>
+          <w:rFonts w:asciiTheme="minorHAnsi" w:hAnsiTheme="minorHAnsi" w:cstheme="minorHAnsi"/>
+        </w:rPr>
+        <w:footnoteReference w:id="55"/>
+      </w:r>
+      <w:r>
+        <w:rPr>
+          <w:rFonts w:asciiTheme="minorHAnsi" w:hAnsiTheme="minorHAnsi" w:cstheme="minorHAnsi"/>
+        </w:rPr>
+        <w:t xml:space="preserve"> </w:t>
+      </w:r>
+    </w:p>
+    <w:p>
+      <w:pPr>
+        <w:rPr>
+          <w:rFonts w:asciiTheme="minorHAnsi" w:hAnsiTheme="minorHAnsi" w:cstheme="minorHAnsi"/>
+          <w:b/>
+          <w:bCs/>
+        </w:rPr>
+      </w:pPr>
+    </w:p>
+    <w:p>
+      <w:pPr>
+        <w:rPr>
+          <w:rFonts w:asciiTheme="minorHAnsi" w:hAnsiTheme="minorHAnsi" w:cstheme="minorHAnsi"/>
+        </w:rPr>
+      </w:pPr>
+      <w:r>
+        <w:rPr>
+          <w:rFonts w:asciiTheme="minorHAnsi" w:hAnsiTheme="minorHAnsi" w:cstheme="minorHAnsi"/>
+        </w:rPr>
+        <w:t>Because quer</w:t>
+      </w:r>
+      <w:r>
+        <w:rPr>
+          <w:rFonts w:asciiTheme="minorHAnsi" w:hAnsiTheme="minorHAnsi" w:cstheme="minorHAnsi"/>
+        </w:rPr>
+        <w:t>y</w:t>
+      </w:r>
+      <w:r>
+        <w:rPr>
+          <w:rFonts w:asciiTheme="minorHAnsi" w:hAnsiTheme="minorHAnsi" w:cstheme="minorHAnsi"/>
+        </w:rPr>
+        <w:t xml:space="preserve"> and mutator</w:t>
+      </w:r>
+      <w:r>
+        <w:rPr>
+          <w:rFonts w:asciiTheme="minorHAnsi" w:hAnsiTheme="minorHAnsi" w:cstheme="minorHAnsi"/>
+        </w:rPr>
+        <w:t xml:space="preserve"> operations </w:t>
+      </w:r>
+      <w:r>
+        <w:rPr>
+          <w:rFonts w:asciiTheme="minorHAnsi" w:hAnsiTheme="minorHAnsi" w:cstheme="minorHAnsi"/>
+        </w:rPr>
+        <w:t xml:space="preserve">are performed on the local state of the replica and are executed without communication between replicas, </w:t>
+      </w:r>
+      <w:r>
+        <w:rPr>
+          <w:rFonts w:asciiTheme="minorHAnsi" w:hAnsiTheme="minorHAnsi" w:cstheme="minorHAnsi"/>
+        </w:rPr>
+        <w:t xml:space="preserve">concurrent </w:t>
+      </w:r>
+      <w:r>
+        <w:rPr>
+          <w:rFonts w:asciiTheme="minorHAnsi" w:hAnsiTheme="minorHAnsi" w:cstheme="minorHAnsi"/>
+        </w:rPr>
+        <w:t xml:space="preserve">mutations </w:t>
+      </w:r>
+      <w:r>
+        <w:rPr>
+          <w:rFonts w:asciiTheme="minorHAnsi" w:hAnsiTheme="minorHAnsi" w:cstheme="minorHAnsi"/>
+        </w:rPr>
+        <w:t>causing replicas to diverge.</w:t>
+      </w:r>
+      <w:r>
+        <w:rPr>
+          <w:rFonts w:asciiTheme="minorHAnsi" w:hAnsiTheme="minorHAnsi" w:cstheme="minorHAnsi"/>
+        </w:rPr>
+        <w:t xml:space="preserve"> </w:t>
+      </w:r>
+      <w:r>
+        <w:rPr>
+          <w:rStyle w:val="FootnoteReference"/>
+          <w:rFonts w:asciiTheme="minorHAnsi" w:hAnsiTheme="minorHAnsi" w:cstheme="minorHAnsi"/>
+        </w:rPr>
+        <w:footnoteReference w:id="56"/>
+      </w:r>
+      <w:r>
+        <w:rPr>
+          <w:rFonts w:asciiTheme="minorHAnsi" w:hAnsiTheme="minorHAnsi" w:cstheme="minorHAnsi"/>
+        </w:rPr>
+        <w:t xml:space="preserve"> </w:t>
+      </w:r>
+      <w:r>
+        <w:rPr>
+          <w:rFonts w:asciiTheme="minorHAnsi" w:hAnsiTheme="minorHAnsi" w:cstheme="minorHAnsi"/>
+        </w:rPr>
+        <w:t>C</w:t>
+      </w:r>
+      <w:r>
+        <w:rPr>
+          <w:rFonts w:asciiTheme="minorHAnsi" w:hAnsiTheme="minorHAnsi" w:cstheme="minorHAnsi"/>
+        </w:rPr>
+        <w:t>onvergence is</w:t>
+      </w:r>
+      <w:r>
+        <w:rPr>
+          <w:rFonts w:asciiTheme="minorHAnsi" w:hAnsiTheme="minorHAnsi" w:cstheme="minorHAnsi"/>
+        </w:rPr>
+        <w:t xml:space="preserve"> </w:t>
+      </w:r>
+      <w:r>
+        <w:rPr>
+          <w:rFonts w:asciiTheme="minorHAnsi" w:hAnsiTheme="minorHAnsi" w:cstheme="minorHAnsi"/>
+        </w:rPr>
+        <w:t>eventually</w:t>
+      </w:r>
+      <w:r>
+        <w:rPr>
+          <w:rFonts w:asciiTheme="minorHAnsi" w:hAnsiTheme="minorHAnsi" w:cstheme="minorHAnsi"/>
+        </w:rPr>
+        <w:t xml:space="preserve"> achieved through the anti-entropy </w:t>
+      </w:r>
+      <w:r>
+        <w:rPr>
+          <w:rFonts w:asciiTheme="minorHAnsi" w:hAnsiTheme="minorHAnsi" w:cstheme="minorHAnsi"/>
+        </w:rPr>
+        <w:t>algorithm</w:t>
+      </w:r>
+      <w:r>
+        <w:rPr>
+          <w:rFonts w:asciiTheme="minorHAnsi" w:hAnsiTheme="minorHAnsi" w:cstheme="minorHAnsi"/>
+        </w:rPr>
+        <w:t xml:space="preserve">, which allows </w:t>
+      </w:r>
+      <w:r>
+        <w:rPr>
+          <w:rFonts w:asciiTheme="minorHAnsi" w:hAnsiTheme="minorHAnsi" w:cstheme="minorHAnsi"/>
+        </w:rPr>
+        <w:t xml:space="preserve">all </w:t>
+      </w:r>
+      <w:r>
+        <w:rPr>
+          <w:rFonts w:asciiTheme="minorHAnsi" w:hAnsiTheme="minorHAnsi" w:cstheme="minorHAnsi"/>
+        </w:rPr>
+        <w:t xml:space="preserve">replicas must receive </w:t>
+      </w:r>
+      <w:r>
+        <w:rPr>
+          <w:rFonts w:asciiTheme="minorHAnsi" w:hAnsiTheme="minorHAnsi" w:cstheme="minorHAnsi"/>
+        </w:rPr>
+        <w:t>the results of all</w:t>
+      </w:r>
+      <w:r>
+        <w:rPr>
+          <w:rFonts w:asciiTheme="minorHAnsi" w:hAnsiTheme="minorHAnsi" w:cstheme="minorHAnsi"/>
+        </w:rPr>
+        <w:t xml:space="preserve"> </w:t>
+      </w:r>
+      <w:r>
+        <w:rPr>
+          <w:rFonts w:asciiTheme="minorHAnsi" w:hAnsiTheme="minorHAnsi" w:cstheme="minorHAnsi"/>
+        </w:rPr>
+        <w:t>mutator operations</w:t>
+      </w:r>
+      <w:r>
+        <w:rPr>
+          <w:rFonts w:asciiTheme="minorHAnsi" w:hAnsiTheme="minorHAnsi" w:cstheme="minorHAnsi"/>
+        </w:rPr>
+        <w:t>.</w:t>
+      </w:r>
+      <w:r>
+        <w:rPr>
+          <w:rFonts w:asciiTheme="minorHAnsi" w:hAnsiTheme="minorHAnsi" w:cstheme="minorHAnsi"/>
+        </w:rPr>
+        <w:t xml:space="preserve"> </w:t>
+      </w:r>
+      <w:r>
+        <w:rPr>
+          <w:rFonts w:asciiTheme="minorHAnsi" w:hAnsiTheme="minorHAnsi" w:cstheme="minorHAnsi"/>
+          <w:highlight w:val="yellow"/>
+        </w:rPr>
+        <w:t>WHY IS THIS TRUE? WHAT IF THERE IS ONE ADD X AND ONE REMOVE X TRANSACTION? LOOK AT THE DEF OF EVENTUAL CONVERGENCE</w:t>
+      </w:r>
+      <w:r>
+        <w:rPr>
+          <w:rFonts w:asciiTheme="minorHAnsi" w:hAnsiTheme="minorHAnsi" w:cstheme="minorHAnsi"/>
+          <w:highlight w:val="yellow"/>
+        </w:rPr>
+        <w:t>.</w:t>
+      </w:r>
+      <w:r>
+        <w:rPr>
+          <w:rFonts w:asciiTheme="minorHAnsi" w:hAnsiTheme="minorHAnsi" w:cstheme="minorHAnsi"/>
+          <w:highlight w:val="yellow"/>
+        </w:rPr>
+        <w:t xml:space="preserve"> WE REQUIRE THE CAUSAL HISTORIES ARE THE SAME. MUST THEY BOTH BE PART OF THE CAUSAL HISTORY?</w:t>
+      </w:r>
+      <w:r>
+        <w:rPr>
+          <w:rFonts w:asciiTheme="minorHAnsi" w:hAnsiTheme="minorHAnsi" w:cstheme="minorHAnsi"/>
+        </w:rPr>
+        <w:t xml:space="preserve"> </w:t>
+      </w:r>
+    </w:p>
+    <w:p>
+      <w:pPr>
+        <w:rPr>
+          <w:rFonts w:asciiTheme="minorHAnsi" w:hAnsiTheme="minorHAnsi" w:cstheme="minorHAnsi"/>
+        </w:rPr>
+      </w:pPr>
+    </w:p>
+    <w:p>
+      <w:pPr>
+        <w:rPr>
+          <w:rFonts w:asciiTheme="minorHAnsi" w:hAnsiTheme="minorHAnsi" w:cstheme="minorHAnsi"/>
+        </w:rPr>
+      </w:pPr>
+    </w:p>
+    <w:p>
+      <w:pPr>
+        <w:rPr>
+          <w:rFonts w:asciiTheme="minorHAnsi" w:hAnsiTheme="minorHAnsi" w:cstheme="minorHAnsi"/>
+        </w:rPr>
+      </w:pPr>
+      <w:r>
+        <w:rPr>
+          <w:rFonts w:asciiTheme="minorHAnsi" w:hAnsiTheme="minorHAnsi" w:cstheme="minorHAnsi"/>
+        </w:rPr>
+        <w:t xml:space="preserve">Before we prove </w:t>
+      </w:r>
+      <w:r>
+        <w:rPr>
+          <w:rFonts w:asciiTheme="minorHAnsi" w:hAnsiTheme="minorHAnsi" w:cstheme="minorHAnsi"/>
+        </w:rPr>
+        <w:t xml:space="preserve">that </w:t>
+      </w:r>
+      <w:proofErr w:type="spellStart"/>
+      <w:r>
+        <w:rPr>
+          <w:rFonts w:asciiTheme="minorHAnsi" w:hAnsiTheme="minorHAnsi" w:cstheme="minorHAnsi"/>
+        </w:rPr>
+        <w:t>CvRDT’s</w:t>
+      </w:r>
+      <w:proofErr w:type="spellEnd"/>
+      <w:r>
+        <w:rPr>
+          <w:rFonts w:asciiTheme="minorHAnsi" w:hAnsiTheme="minorHAnsi" w:cstheme="minorHAnsi"/>
+        </w:rPr>
+        <w:t xml:space="preserve"> converge, let us walk through a</w:t>
+      </w:r>
+      <w:r>
+        <w:rPr>
+          <w:rFonts w:asciiTheme="minorHAnsi" w:hAnsiTheme="minorHAnsi" w:cstheme="minorHAnsi"/>
+        </w:rPr>
+        <w:t xml:space="preserve"> State based </w:t>
+      </w:r>
+      <w:proofErr w:type="spellStart"/>
+      <w:r>
+        <w:rPr>
+          <w:rFonts w:asciiTheme="minorHAnsi" w:hAnsiTheme="minorHAnsi" w:cstheme="minorHAnsi"/>
+        </w:rPr>
+        <w:t>CvRDT</w:t>
+      </w:r>
+      <w:proofErr w:type="spellEnd"/>
+      <w:r>
+        <w:rPr>
+          <w:rFonts w:asciiTheme="minorHAnsi" w:hAnsiTheme="minorHAnsi" w:cstheme="minorHAnsi"/>
+        </w:rPr>
+        <w:t xml:space="preserve"> </w:t>
+      </w:r>
+      <w:r>
+        <w:rPr>
+          <w:rFonts w:asciiTheme="minorHAnsi" w:hAnsiTheme="minorHAnsi" w:cstheme="minorHAnsi"/>
+        </w:rPr>
+        <w:t>grow</w:t>
+      </w:r>
+      <w:r>
+        <w:rPr>
+          <w:rFonts w:asciiTheme="minorHAnsi" w:hAnsiTheme="minorHAnsi" w:cstheme="minorHAnsi"/>
+        </w:rPr>
+        <w:t xml:space="preserve">-only </w:t>
+      </w:r>
+      <w:r>
+        <w:rPr>
+          <w:rFonts w:asciiTheme="minorHAnsi" w:hAnsiTheme="minorHAnsi" w:cstheme="minorHAnsi"/>
+        </w:rPr>
+        <w:t>set</w:t>
+      </w:r>
+      <w:r>
+        <w:rPr>
+          <w:rFonts w:asciiTheme="minorHAnsi" w:hAnsiTheme="minorHAnsi" w:cstheme="minorHAnsi"/>
+        </w:rPr>
+        <w:t xml:space="preserve"> with the following specification:</w:t>
+      </w:r>
+      <w:r>
+        <w:rPr>
+          <w:rFonts w:asciiTheme="minorHAnsi" w:hAnsiTheme="minorHAnsi" w:cstheme="minorHAnsi"/>
+        </w:rPr>
+        <w:t xml:space="preserve"> </w:t>
+      </w:r>
+      <w:r>
+        <w:rPr>
+          <w:rStyle w:val="FootnoteReference"/>
+          <w:rFonts w:asciiTheme="minorHAnsi" w:hAnsiTheme="minorHAnsi" w:cstheme="minorHAnsi"/>
+        </w:rPr>
+        <w:footnoteReference w:id="57"/>
+      </w:r>
+      <w:r>
+        <w:rPr>
+          <w:rFonts w:asciiTheme="minorHAnsi" w:hAnsiTheme="minorHAnsi" w:cstheme="minorHAnsi"/>
+        </w:rPr>
+        <w:t xml:space="preserve"> </w:t>
+      </w:r>
+    </w:p>
+    <w:p>
+      <w:pPr>
+        <w:rPr>
+          <w:rFonts w:asciiTheme="minorHAnsi" w:hAnsiTheme="minorHAnsi" w:cstheme="minorHAnsi"/>
+        </w:rPr>
+      </w:pPr>
+    </w:p>
+    <w:p>
+      <w:pPr>
+        <w:pStyle w:val="HTMLPreformatted"/>
+        <w:numPr>
+          <w:ilvl w:val="0"/>
+          <w:numId w:val="7"/>
+        </w:numPr>
+        <w:pBdr>
+          <w:top w:val="single" w:sz="6" w:space="2" w:color="888888"/>
+          <w:left w:val="single" w:sz="6" w:space="2" w:color="888888"/>
+          <w:bottom w:val="single" w:sz="6" w:space="2" w:color="888888"/>
+          <w:right w:val="single" w:sz="6" w:space="2" w:color="888888"/>
+        </w:pBdr>
+        <w:tabs>
+          <w:tab w:val="clear" w:pos="720"/>
+        </w:tabs>
+        <w:spacing w:before="100" w:beforeAutospacing="1" w:after="100" w:afterAutospacing="1"/>
+        <w:divId w:val="504438712"/>
+      </w:pPr>
+      <w:r>
+        <w:rPr>
+          <w:color w:val="660066"/>
+        </w:rPr>
+        <w:t>Class</w:t>
+      </w:r>
+      <w:r>
+        <w:rPr>
+          <w:color w:val="000000"/>
+        </w:rPr>
+        <w:t xml:space="preserve"> </w:t>
+      </w:r>
+      <w:r>
+        <w:rPr>
+          <w:color w:val="660066"/>
+        </w:rPr>
+        <w:t>GrowOnlySet</w:t>
+      </w:r>
+      <w:r>
+        <w:rPr>
+          <w:color w:val="660066"/>
+        </w:rPr>
+        <w:t>Replica</w:t>
+      </w:r>
+      <w:r>
+        <w:rPr>
+          <w:color w:val="666600"/>
+        </w:rPr>
+        <w:t>:</w:t>
+      </w:r>
+    </w:p>
+    <w:p>
+      <w:pPr>
+        <w:pStyle w:val="HTMLPreformatted"/>
+        <w:numPr>
+          <w:ilvl w:val="0"/>
+          <w:numId w:val="7"/>
+        </w:numPr>
+        <w:pBdr>
+          <w:top w:val="single" w:sz="6" w:space="2" w:color="888888"/>
+          <w:left w:val="single" w:sz="6" w:space="2" w:color="888888"/>
+          <w:bottom w:val="single" w:sz="6" w:space="2" w:color="888888"/>
+          <w:right w:val="single" w:sz="6" w:space="2" w:color="888888"/>
+        </w:pBdr>
+        <w:tabs>
+          <w:tab w:val="clear" w:pos="720"/>
+        </w:tabs>
+        <w:spacing w:before="100" w:beforeAutospacing="1" w:after="100" w:afterAutospacing="1"/>
+        <w:divId w:val="504438712"/>
+      </w:pPr>
+      <w:r>
+        <w:rPr>
+          <w:color w:val="000000"/>
+        </w:rPr>
+        <w:t> </w:t>
+      </w:r>
+      <w:r>
+        <w:rPr>
+          <w:color w:val="000000"/>
+        </w:rPr>
+        <w:t> </w:t>
+      </w:r>
+      <w:r>
+        <w:rPr>
+          <w:color w:val="000000"/>
+        </w:rPr>
+        <w:t> </w:t>
+      </w:r>
+    </w:p>
+    <w:p>
+      <w:pPr>
+        <w:pStyle w:val="HTMLPreformatted"/>
+        <w:numPr>
+          <w:ilvl w:val="0"/>
+          <w:numId w:val="7"/>
+        </w:numPr>
+        <w:pBdr>
+          <w:top w:val="single" w:sz="6" w:space="2" w:color="888888"/>
+          <w:left w:val="single" w:sz="6" w:space="2" w:color="888888"/>
+          <w:bottom w:val="single" w:sz="6" w:space="2" w:color="888888"/>
+          <w:right w:val="single" w:sz="6" w:space="2" w:color="888888"/>
+        </w:pBdr>
+        <w:tabs>
+          <w:tab w:val="clear" w:pos="720"/>
+        </w:tabs>
+        <w:spacing w:before="100" w:beforeAutospacing="1" w:after="100" w:afterAutospacing="1"/>
+        <w:divId w:val="504438712"/>
+      </w:pPr>
+      <w:r>
+        <w:t xml:space="preserve">  </w:t>
+      </w:r>
+      <w:r>
+        <w:rPr>
+          <w:color w:val="880000"/>
+        </w:rPr>
+        <w:t xml:space="preserve">/// </w:t>
+      </w:r>
+      <w:r>
+        <w:rPr>
+          <w:color w:val="880000"/>
+        </w:rPr>
+        <w:t>The Set of values stored by this replica</w:t>
+      </w:r>
+    </w:p>
+    <w:p>
+      <w:pPr>
+        <w:pStyle w:val="HTMLPreformatted"/>
+        <w:numPr>
+          <w:ilvl w:val="0"/>
+          <w:numId w:val="7"/>
+        </w:numPr>
+        <w:pBdr>
+          <w:top w:val="single" w:sz="6" w:space="2" w:color="888888"/>
+          <w:left w:val="single" w:sz="6" w:space="2" w:color="888888"/>
+          <w:bottom w:val="single" w:sz="6" w:space="2" w:color="888888"/>
+          <w:right w:val="single" w:sz="6" w:space="2" w:color="888888"/>
+        </w:pBdr>
+        <w:tabs>
+          <w:tab w:val="clear" w:pos="720"/>
+        </w:tabs>
+        <w:spacing w:before="100" w:beforeAutospacing="1" w:after="100" w:afterAutospacing="1"/>
+        <w:divId w:val="504438712"/>
+      </w:pPr>
+      <w:r>
+        <w:rPr>
+          <w:color w:val="000000"/>
+        </w:rPr>
+        <w:t xml:space="preserve">  </w:t>
+      </w:r>
+      <w:r>
+        <w:rPr>
+          <w:color w:val="000000"/>
+        </w:rPr>
+        <w:t>Set{} V;</w:t>
+      </w:r>
+    </w:p>
+    <w:p>
+      <w:pPr>
+        <w:pStyle w:val="HTMLPreformatted"/>
+        <w:numPr>
+          <w:ilvl w:val="0"/>
+          <w:numId w:val="7"/>
+        </w:numPr>
+        <w:pBdr>
+          <w:top w:val="single" w:sz="6" w:space="2" w:color="888888"/>
+          <w:left w:val="single" w:sz="6" w:space="2" w:color="888888"/>
+          <w:bottom w:val="single" w:sz="6" w:space="2" w:color="888888"/>
+          <w:right w:val="single" w:sz="6" w:space="2" w:color="888888"/>
+        </w:pBdr>
+        <w:tabs>
+          <w:tab w:val="clear" w:pos="720"/>
+        </w:tabs>
+        <w:spacing w:before="100" w:beforeAutospacing="1" w:after="100" w:afterAutospacing="1"/>
+        <w:divId w:val="504438712"/>
+      </w:pPr>
+      <w:r>
+        <w:t xml:space="preserve">  </w:t>
+      </w:r>
+    </w:p>
+    <w:p>
+      <w:pPr>
+        <w:pStyle w:val="HTMLPreformatted"/>
+        <w:numPr>
+          <w:ilvl w:val="0"/>
+          <w:numId w:val="7"/>
+        </w:numPr>
+        <w:pBdr>
+          <w:top w:val="single" w:sz="6" w:space="2" w:color="888888"/>
+          <w:left w:val="single" w:sz="6" w:space="2" w:color="888888"/>
+          <w:bottom w:val="single" w:sz="6" w:space="2" w:color="888888"/>
+          <w:right w:val="single" w:sz="6" w:space="2" w:color="888888"/>
+        </w:pBdr>
+        <w:tabs>
+          <w:tab w:val="clear" w:pos="720"/>
+        </w:tabs>
+        <w:spacing w:before="100" w:beforeAutospacing="1" w:after="100" w:afterAutospacing="1"/>
+        <w:divId w:val="504438712"/>
+      </w:pPr>
+      <w:r>
+        <w:t xml:space="preserve">  </w:t>
+      </w:r>
+      <w:r>
+        <w:rPr>
+          <w:color w:val="880000"/>
+        </w:rPr>
+        <w:t xml:space="preserve">/// </w:t>
+      </w:r>
+      <w:r>
+        <w:rPr>
+          <w:color w:val="880000"/>
+        </w:rPr>
+        <w:t>An Add element mutator which adds the element e to V</w:t>
+      </w:r>
+    </w:p>
+    <w:p>
+      <w:pPr>
+        <w:pStyle w:val="HTMLPreformatted"/>
+        <w:numPr>
+          <w:ilvl w:val="0"/>
+          <w:numId w:val="7"/>
+        </w:numPr>
+        <w:pBdr>
+          <w:top w:val="single" w:sz="6" w:space="2" w:color="888888"/>
+          <w:left w:val="single" w:sz="6" w:space="2" w:color="888888"/>
+          <w:bottom w:val="single" w:sz="6" w:space="2" w:color="888888"/>
+          <w:right w:val="single" w:sz="6" w:space="2" w:color="888888"/>
+        </w:pBdr>
+        <w:spacing w:before="100" w:beforeAutospacing="1" w:after="100" w:afterAutospacing="1"/>
+        <w:divId w:val="504438712"/>
+      </w:pPr>
+      <w:r>
+        <w:rPr>
+          <w:color w:val="000000"/>
+        </w:rPr>
+        <w:t xml:space="preserve">  Mutators</w:t>
+      </w:r>
+      <w:r>
+        <w:rPr>
+          <w:color w:val="000000"/>
+        </w:rPr>
+        <w:t>:</w:t>
+      </w:r>
+    </w:p>
+    <w:p>
+      <w:pPr>
+        <w:pStyle w:val="HTMLPreformatted"/>
+        <w:numPr>
+          <w:ilvl w:val="0"/>
+          <w:numId w:val="7"/>
+        </w:numPr>
+        <w:pBdr>
+          <w:top w:val="single" w:sz="6" w:space="2" w:color="888888"/>
+          <w:left w:val="single" w:sz="6" w:space="2" w:color="888888"/>
+          <w:bottom w:val="single" w:sz="6" w:space="2" w:color="888888"/>
+          <w:right w:val="single" w:sz="6" w:space="2" w:color="888888"/>
+        </w:pBdr>
+        <w:tabs>
+          <w:tab w:val="clear" w:pos="720"/>
+        </w:tabs>
+        <w:spacing w:before="100" w:beforeAutospacing="1" w:after="100" w:afterAutospacing="1"/>
+        <w:divId w:val="504438712"/>
+      </w:pPr>
+      <w:r>
+        <w:rPr>
+          <w:color w:val="000000"/>
+        </w:rPr>
+        <w:t xml:space="preserve">    </w:t>
+      </w:r>
+      <w:r>
+        <w:rPr>
+          <w:color w:val="000000"/>
+        </w:rPr>
+        <w:t>Add</w:t>
+      </w:r>
+      <w:r>
+        <w:rPr>
+          <w:color w:val="000000"/>
+        </w:rPr>
+        <w:t>(</w:t>
+      </w:r>
+      <w:r>
+        <w:rPr>
+          <w:color w:val="000000"/>
+        </w:rPr>
+        <w:t>element e</w:t>
+      </w:r>
+      <w:r>
+        <w:rPr>
+          <w:color w:val="000000"/>
+        </w:rPr>
+        <w:t>)</w:t>
+      </w:r>
+      <w:r>
+        <w:rPr>
+          <w:color w:val="000000"/>
+        </w:rPr>
+        <w:t>: V &lt;- V U {e}</w:t>
+      </w:r>
+      <w:r>
+        <w:t xml:space="preserve"> </w:t>
+      </w:r>
+    </w:p>
+    <w:p>
+      <w:pPr>
+        <w:pStyle w:val="HTMLPreformatted"/>
+        <w:numPr>
+          <w:ilvl w:val="0"/>
+          <w:numId w:val="7"/>
+        </w:numPr>
+        <w:pBdr>
+          <w:top w:val="single" w:sz="6" w:space="2" w:color="888888"/>
+          <w:left w:val="single" w:sz="6" w:space="2" w:color="888888"/>
+          <w:bottom w:val="single" w:sz="6" w:space="2" w:color="888888"/>
+          <w:right w:val="single" w:sz="6" w:space="2" w:color="888888"/>
+        </w:pBdr>
+        <w:tabs>
+          <w:tab w:val="clear" w:pos="720"/>
+        </w:tabs>
+        <w:spacing w:before="100" w:beforeAutospacing="1" w:after="100" w:afterAutospacing="1"/>
+        <w:divId w:val="504438712"/>
+      </w:pPr>
+      <w:r>
+        <w:t xml:space="preserve">  </w:t>
+      </w:r>
+    </w:p>
+    <w:p>
+      <w:pPr>
+        <w:pStyle w:val="HTMLPreformatted"/>
+        <w:numPr>
+          <w:ilvl w:val="0"/>
+          <w:numId w:val="7"/>
+        </w:numPr>
+        <w:pBdr>
+          <w:top w:val="single" w:sz="6" w:space="2" w:color="888888"/>
+          <w:left w:val="single" w:sz="6" w:space="2" w:color="888888"/>
+          <w:bottom w:val="single" w:sz="6" w:space="2" w:color="888888"/>
+          <w:right w:val="single" w:sz="6" w:space="2" w:color="888888"/>
+        </w:pBdr>
+        <w:tabs>
+          <w:tab w:val="clear" w:pos="720"/>
+        </w:tabs>
+        <w:spacing w:before="100" w:beforeAutospacing="1" w:after="100" w:afterAutospacing="1"/>
+        <w:divId w:val="504438712"/>
+      </w:pPr>
+      <w:r>
+        <w:rPr>
+          <w:color w:val="880000"/>
+        </w:rPr>
+        <w:t xml:space="preserve">/// </w:t>
+      </w:r>
+      <w:r>
+        <w:rPr>
+          <w:color w:val="880000"/>
+        </w:rPr>
+        <w:t>A Lookup query which returns true if e is in V</w:t>
+      </w:r>
+    </w:p>
+    <w:p>
+      <w:pPr>
+        <w:pStyle w:val="HTMLPreformatted"/>
+        <w:numPr>
+          <w:ilvl w:val="0"/>
+          <w:numId w:val="7"/>
+        </w:numPr>
+        <w:pBdr>
+          <w:top w:val="single" w:sz="6" w:space="2" w:color="888888"/>
+          <w:left w:val="single" w:sz="6" w:space="2" w:color="888888"/>
+          <w:bottom w:val="single" w:sz="6" w:space="2" w:color="888888"/>
+          <w:right w:val="single" w:sz="6" w:space="2" w:color="888888"/>
+        </w:pBdr>
+        <w:tabs>
+          <w:tab w:val="clear" w:pos="720"/>
+        </w:tabs>
+        <w:spacing w:before="100" w:beforeAutospacing="1" w:after="100" w:afterAutospacing="1"/>
+        <w:divId w:val="504438712"/>
+      </w:pPr>
+      <w:r>
+        <w:t>Query</w:t>
+      </w:r>
+      <w:r>
+        <w:t>:</w:t>
+      </w:r>
+    </w:p>
+    <w:p>
+      <w:pPr>
+        <w:pStyle w:val="HTMLPreformatted"/>
+        <w:numPr>
+          <w:ilvl w:val="0"/>
+          <w:numId w:val="7"/>
+        </w:numPr>
+        <w:pBdr>
+          <w:top w:val="single" w:sz="6" w:space="2" w:color="888888"/>
+          <w:left w:val="single" w:sz="6" w:space="2" w:color="888888"/>
+          <w:bottom w:val="single" w:sz="6" w:space="2" w:color="888888"/>
+          <w:right w:val="single" w:sz="6" w:space="2" w:color="888888"/>
+        </w:pBdr>
+        <w:tabs>
+          <w:tab w:val="clear" w:pos="720"/>
+        </w:tabs>
+        <w:spacing w:before="100" w:beforeAutospacing="1" w:after="100" w:afterAutospacing="1"/>
+        <w:divId w:val="504438712"/>
+      </w:pPr>
+      <w:r>
+        <w:t xml:space="preserve">  </w:t>
+      </w:r>
+      <w:r>
+        <w:t>Lookup</w:t>
+      </w:r>
+      <w:r>
+        <w:t>(</w:t>
+      </w:r>
+      <w:r>
+        <w:t>element e</w:t>
+      </w:r>
+      <w:r>
+        <w:t xml:space="preserve">): returns </w:t>
+      </w:r>
+      <w:r>
+        <w:t xml:space="preserve">e </w:t>
+      </w:r>
+      <m:oMath>
+        <m:r>
+          <w:rPr>
+            <w:rFonts w:ascii="Cambria Math" w:hAnsi="Cambria Math" w:cstheme="minorHAnsi"/>
+          </w:rPr>
+          <m:t>∈</m:t>
+        </m:r>
+      </m:oMath>
+      <w:r>
+        <w:t xml:space="preserve"> V</w:t>
+      </w:r>
+    </w:p>
+    <w:p>
+      <w:pPr>
+        <w:pStyle w:val="HTMLPreformatted"/>
+        <w:numPr>
+          <w:ilvl w:val="0"/>
+          <w:numId w:val="7"/>
+        </w:numPr>
+        <w:pBdr>
+          <w:top w:val="single" w:sz="6" w:space="2" w:color="888888"/>
+          <w:left w:val="single" w:sz="6" w:space="2" w:color="888888"/>
+          <w:bottom w:val="single" w:sz="6" w:space="2" w:color="888888"/>
+          <w:right w:val="single" w:sz="6" w:space="2" w:color="888888"/>
+        </w:pBdr>
+        <w:tabs>
+          <w:tab w:val="clear" w:pos="720"/>
+        </w:tabs>
+        <w:spacing w:before="100" w:beforeAutospacing="1" w:after="100" w:afterAutospacing="1"/>
+        <w:divId w:val="504438712"/>
+      </w:pPr>
+    </w:p>
+    <w:p>
+      <w:pPr>
+        <w:pStyle w:val="HTMLPreformatted"/>
+        <w:numPr>
+          <w:ilvl w:val="0"/>
+          <w:numId w:val="7"/>
+        </w:numPr>
+        <w:pBdr>
+          <w:top w:val="single" w:sz="6" w:space="2" w:color="888888"/>
+          <w:left w:val="single" w:sz="6" w:space="2" w:color="888888"/>
+          <w:bottom w:val="single" w:sz="6" w:space="2" w:color="888888"/>
+          <w:right w:val="single" w:sz="6" w:space="2" w:color="888888"/>
+        </w:pBdr>
+        <w:tabs>
+          <w:tab w:val="clear" w:pos="720"/>
+        </w:tabs>
+        <w:spacing w:before="100" w:beforeAutospacing="1" w:after="100" w:afterAutospacing="1"/>
+        <w:divId w:val="504438712"/>
+      </w:pPr>
+      <w:r>
+        <w:rPr>
+          <w:color w:val="880000"/>
+        </w:rPr>
+        <w:t xml:space="preserve">/// </w:t>
+      </w:r>
+      <w:r>
+        <w:rPr>
+          <w:color w:val="880000"/>
+        </w:rPr>
+        <w:t>The Anti-Entropy Algorithms</w:t>
+      </w:r>
+    </w:p>
+    <w:p>
+      <w:pPr>
+        <w:pStyle w:val="HTMLPreformatted"/>
+        <w:numPr>
+          <w:ilvl w:val="0"/>
+          <w:numId w:val="7"/>
+        </w:numPr>
+        <w:pBdr>
+          <w:top w:val="single" w:sz="6" w:space="2" w:color="888888"/>
+          <w:left w:val="single" w:sz="6" w:space="2" w:color="888888"/>
+          <w:bottom w:val="single" w:sz="6" w:space="2" w:color="888888"/>
+          <w:right w:val="single" w:sz="6" w:space="2" w:color="888888"/>
+        </w:pBdr>
+        <w:tabs>
+          <w:tab w:val="clear" w:pos="720"/>
+        </w:tabs>
+        <w:spacing w:before="100" w:beforeAutospacing="1" w:after="100" w:afterAutospacing="1"/>
+        <w:divId w:val="504438712"/>
+      </w:pPr>
+      <w:r>
+        <w:t>Anti-Entropy:</w:t>
+      </w:r>
+    </w:p>
+    <w:p>
+      <w:pPr>
+        <w:pStyle w:val="HTMLPreformatted"/>
+        <w:numPr>
+          <w:ilvl w:val="0"/>
+          <w:numId w:val="7"/>
+        </w:numPr>
+        <w:pBdr>
+          <w:top w:val="single" w:sz="6" w:space="2" w:color="888888"/>
+          <w:left w:val="single" w:sz="6" w:space="2" w:color="888888"/>
+          <w:bottom w:val="single" w:sz="6" w:space="2" w:color="888888"/>
+          <w:right w:val="single" w:sz="6" w:space="2" w:color="888888"/>
+        </w:pBdr>
+        <w:tabs>
+          <w:tab w:val="clear" w:pos="720"/>
+        </w:tabs>
+        <w:spacing w:before="100" w:beforeAutospacing="1" w:after="100" w:afterAutospacing="1"/>
+        <w:divId w:val="504438712"/>
+      </w:pPr>
+    </w:p>
+    <w:p>
+      <w:pPr>
+        <w:pStyle w:val="HTMLPreformatted"/>
+        <w:numPr>
+          <w:ilvl w:val="0"/>
+          <w:numId w:val="7"/>
+        </w:numPr>
+        <w:pBdr>
+          <w:top w:val="single" w:sz="6" w:space="2" w:color="888888"/>
+          <w:left w:val="single" w:sz="6" w:space="2" w:color="888888"/>
+          <w:bottom w:val="single" w:sz="6" w:space="2" w:color="888888"/>
+          <w:right w:val="single" w:sz="6" w:space="2" w:color="888888"/>
+        </w:pBdr>
+        <w:tabs>
+          <w:tab w:val="clear" w:pos="720"/>
+        </w:tabs>
+        <w:spacing w:before="100" w:beforeAutospacing="1" w:after="100" w:afterAutospacing="1"/>
+        <w:divId w:val="504438712"/>
+      </w:pPr>
+      <w:r>
+        <w:t xml:space="preserve">  </w:t>
+      </w:r>
+      <w:r>
+        <w:rPr>
+          <w:color w:val="880000"/>
+        </w:rPr>
+        <w:t xml:space="preserve">/// </w:t>
+      </w:r>
+      <w:r>
+        <w:rPr>
+          <w:color w:val="880000"/>
+        </w:rPr>
+        <w:t xml:space="preserve">Merges the </w:t>
+      </w:r>
+      <w:r>
+        <w:rPr>
+          <w:color w:val="880000"/>
+        </w:rPr>
+        <w:t>state of a different replica into V</w:t>
+      </w:r>
+    </w:p>
+    <w:p>
+      <w:pPr>
+        <w:pStyle w:val="HTMLPreformatted"/>
+        <w:numPr>
+          <w:ilvl w:val="0"/>
+          <w:numId w:val="7"/>
+        </w:numPr>
+        <w:pBdr>
+          <w:top w:val="single" w:sz="6" w:space="2" w:color="888888"/>
+          <w:left w:val="single" w:sz="6" w:space="2" w:color="888888"/>
+          <w:bottom w:val="single" w:sz="6" w:space="2" w:color="888888"/>
+          <w:right w:val="single" w:sz="6" w:space="2" w:color="888888"/>
+        </w:pBdr>
+        <w:tabs>
+          <w:tab w:val="clear" w:pos="720"/>
+        </w:tabs>
+        <w:spacing w:before="100" w:beforeAutospacing="1" w:after="100" w:afterAutospacing="1"/>
+        <w:divId w:val="504438712"/>
+      </w:pPr>
+      <w:r>
+        <w:t xml:space="preserve">  Merge(</w:t>
+      </w:r>
+      <w:r>
+        <w:t>Replica</w:t>
+      </w:r>
+      <w:r>
+        <w:t>State</w:t>
+      </w:r>
+      <w:r>
+        <w:t xml:space="preserve"> r</w:t>
+      </w:r>
+      <w:r>
+        <w:t>):</w:t>
+      </w:r>
+      <w:r>
+        <w:t xml:space="preserve"> </w:t>
+      </w:r>
+      <w:r>
+        <w:t xml:space="preserve"> </w:t>
+      </w:r>
+      <w:r>
+        <w:t>V &lt;- V U r.V</w:t>
+      </w:r>
+    </w:p>
+    <w:p>
+      <w:pPr>
+        <w:pStyle w:val="HTMLPreformatted"/>
+        <w:numPr>
+          <w:ilvl w:val="0"/>
+          <w:numId w:val="7"/>
+        </w:numPr>
+        <w:pBdr>
+          <w:top w:val="single" w:sz="6" w:space="2" w:color="888888"/>
+          <w:left w:val="single" w:sz="6" w:space="2" w:color="888888"/>
+          <w:bottom w:val="single" w:sz="6" w:space="2" w:color="888888"/>
+          <w:right w:val="single" w:sz="6" w:space="2" w:color="888888"/>
+        </w:pBdr>
+        <w:tabs>
+          <w:tab w:val="clear" w:pos="720"/>
+        </w:tabs>
+        <w:spacing w:before="100" w:beforeAutospacing="1" w:after="100" w:afterAutospacing="1"/>
+        <w:divId w:val="504438712"/>
+      </w:pPr>
+    </w:p>
+    <w:p>
+      <w:pPr>
+        <w:pStyle w:val="HTMLPreformatted"/>
+        <w:numPr>
+          <w:ilvl w:val="0"/>
+          <w:numId w:val="7"/>
+        </w:numPr>
+        <w:pBdr>
+          <w:top w:val="single" w:sz="6" w:space="2" w:color="888888"/>
+          <w:left w:val="single" w:sz="6" w:space="2" w:color="888888"/>
+          <w:bottom w:val="single" w:sz="6" w:space="2" w:color="888888"/>
+          <w:right w:val="single" w:sz="6" w:space="2" w:color="888888"/>
+        </w:pBdr>
+        <w:tabs>
+          <w:tab w:val="clear" w:pos="720"/>
+        </w:tabs>
+        <w:spacing w:before="100" w:beforeAutospacing="1" w:after="100" w:afterAutospacing="1"/>
+        <w:divId w:val="504438712"/>
+      </w:pPr>
+      <w:r>
+        <w:rPr>
+          <w:color w:val="880000"/>
+        </w:rPr>
+        <w:t xml:space="preserve">  </w:t>
+      </w:r>
+      <w:r>
+        <w:rPr>
+          <w:color w:val="880000"/>
+        </w:rPr>
+        <w:t xml:space="preserve">/// </w:t>
+      </w:r>
+      <w:r>
+        <w:rPr>
+          <w:color w:val="880000"/>
+        </w:rPr>
+        <w:t xml:space="preserve">Sends </w:t>
+      </w:r>
+      <w:r>
+        <w:rPr>
+          <w:color w:val="880000"/>
+        </w:rPr>
+        <w:t>V to another replica for merging</w:t>
+      </w:r>
+    </w:p>
+    <w:p>
+      <w:pPr>
+        <w:pStyle w:val="HTMLPreformatted"/>
+        <w:numPr>
+          <w:ilvl w:val="0"/>
+          <w:numId w:val="7"/>
+        </w:numPr>
+        <w:pBdr>
+          <w:top w:val="single" w:sz="6" w:space="2" w:color="888888"/>
+          <w:left w:val="single" w:sz="6" w:space="2" w:color="888888"/>
+          <w:bottom w:val="single" w:sz="6" w:space="2" w:color="888888"/>
+          <w:right w:val="single" w:sz="6" w:space="2" w:color="888888"/>
+        </w:pBdr>
+        <w:spacing w:before="100" w:beforeAutospacing="1" w:after="100" w:afterAutospacing="1"/>
+        <w:divId w:val="504438712"/>
+      </w:pPr>
+      <w:r>
+        <w:t xml:space="preserve">  SendState(Replica r): r.Merge(this</w:t>
+      </w:r>
+      <w:r>
+        <w:t>.V</w:t>
+      </w:r>
+      <w:r>
+        <w:t>)</w:t>
+      </w:r>
+    </w:p>
+    <w:p>
+      <w:pPr>
+        <w:pStyle w:val="HTMLPreformatted"/>
+        <w:numPr>
+          <w:ilvl w:val="0"/>
+          <w:numId w:val="7"/>
+        </w:numPr>
+        <w:pBdr>
+          <w:top w:val="single" w:sz="6" w:space="2" w:color="888888"/>
+          <w:left w:val="single" w:sz="6" w:space="2" w:color="888888"/>
+          <w:bottom w:val="single" w:sz="6" w:space="2" w:color="888888"/>
+          <w:right w:val="single" w:sz="6" w:space="2" w:color="888888"/>
+        </w:pBdr>
+        <w:spacing w:before="100" w:beforeAutospacing="1" w:after="100" w:afterAutospacing="1"/>
+        <w:divId w:val="504438712"/>
+      </w:pPr>
+      <w:r>
+        <w:rPr>
+          <w:color w:val="000000"/>
+        </w:rPr>
+        <w:t>   </w:t>
+      </w:r>
+    </w:p>
+    <w:p/>
+    <w:p>
+      <w:r>
+        <w:t xml:space="preserve">Checkout </w:t>
+      </w:r>
+      <w:r>
+        <w:t xml:space="preserve">page 22 a </w:t>
+      </w:r>
+      <w:proofErr w:type="spellStart"/>
+      <w:r>
+        <w:t>comprehsnevie</w:t>
+      </w:r>
+      <w:proofErr w:type="spellEnd"/>
+      <w:r>
+        <w:t xml:space="preserve"> study. They use compare and merges on S at T. Check that out and make sure the above specification is correct. </w:t>
+      </w:r>
+    </w:p>
+    <w:p>
+      <w:r>
+        <w:t xml:space="preserve">Explain this </w:t>
+      </w:r>
+      <w:proofErr w:type="spellStart"/>
+      <w:r>
+        <w:t>CvRDT</w:t>
+      </w:r>
+      <w:proofErr w:type="spellEnd"/>
+    </w:p>
+    <w:p>
+      <w:r>
+        <w:t>Formally Prove “A comprehensive study proposition 2.1”</w:t>
       </w:r>
     </w:p>
     <w:sectPr>
@@ -6587,13 +8468,7 @@
         <w:fldChar w:fldCharType="end"/>
       </w:r>
       <w:r>
-        <w:t xml:space="preserve"> </w:t>
-      </w:r>
-      <w:r>
-        <w:t>p</w:t>
-      </w:r>
-      <w:r>
-        <w:t>age 2</w:t>
+        <w:t xml:space="preserve"> page 2</w:t>
       </w:r>
     </w:p>
   </w:footnote>
@@ -7423,13 +9298,7 @@
         <w:rPr>
           <w:rFonts w:ascii="Calibri" w:cs="Calibri"/>
         </w:rPr>
-        <w:t xml:space="preserve"> page </w:t>
-      </w:r>
-      <w:r>
-        <w:rPr>
-          <w:rFonts w:ascii="Calibri" w:cs="Calibri"/>
-        </w:rPr>
-        <w:t>5</w:t>
+        <w:t xml:space="preserve"> page 5</w:t>
       </w:r>
       <w:r>
         <w:rPr>
@@ -8284,13 +10153,7 @@
         <w:rPr>
           <w:noProof/>
         </w:rPr>
-        <w:t>Shapiro et al</w:t>
-      </w:r>
-      <w:r>
-        <w:rPr>
-          <w:noProof/>
-        </w:rPr>
-        <w:t>. page 7</w:t>
+        <w:t>Shapiro et al. page 7</w:t>
       </w:r>
       <w:r>
         <w:fldChar w:fldCharType="end"/>
@@ -8426,31 +10289,7 @@
         <w:rPr>
           <w:noProof/>
         </w:rPr>
-        <w:t>Shapiro et al</w:t>
-      </w:r>
-      <w:r>
-        <w:rPr>
-          <w:noProof/>
-        </w:rPr>
-        <w:t>.</w:t>
-      </w:r>
-      <w:r>
-        <w:rPr>
-          <w:noProof/>
-        </w:rPr>
-        <w:t xml:space="preserve"> </w:t>
-      </w:r>
-      <w:r>
-        <w:rPr>
-          <w:noProof/>
-        </w:rPr>
-        <w:t xml:space="preserve">page </w:t>
-      </w:r>
-      <w:r>
-        <w:rPr>
-          <w:noProof/>
-        </w:rPr>
-        <w:t>9</w:t>
+        <w:t>Shapiro et al. page 9</w:t>
       </w:r>
       <w:r>
         <w:fldChar w:fldCharType="end"/>
@@ -8488,6 +10327,300 @@
           <w:noProof/>
         </w:rPr>
         <w:t xml:space="preserve">Shapiro et al. page 10 </w:t>
+      </w:r>
+      <w:r>
+        <w:fldChar w:fldCharType="end"/>
+      </w:r>
+    </w:p>
+  </w:footnote>
+  <w:footnote w:id="51">
+    <w:p>
+      <w:pPr>
+        <w:pStyle w:val="FootnoteText"/>
+      </w:pPr>
+      <w:r>
+        <w:rPr>
+          <w:rStyle w:val="FootnoteReference"/>
+        </w:rPr>
+        <w:footnoteRef/>
+      </w:r>
+      <w:r>
+        <w:t xml:space="preserve"> </w:t>
+      </w:r>
+      <w:r>
+        <w:fldChar w:fldCharType="begin"/>
+      </w:r>
+      <w:r>
+        <w:instrText xml:space="preserve"> ADDIN ZOTERO_ITEM CSL_CITATION {"citationID":"ydarXBOc","properties":{"formattedCitation":"Shapiro et al.","plainCitation":"Shapiro et al.","noteIndex":51},"citationItems":[{"id":3,"uris":["http://zotero.org/users/local/MVhi2670/items/UHUITP2N"],"uri":["http://zotero.org/users/local/MVhi2670/items/UHUITP2N"],"itemData":{"id":3,"type":"article-journal","abstract":"Eventual consistency aims to ensure that replicas of some mutable shared object converge without foreground synchronisation. Previous approaches to eventual consistency are ad-hoc and error-prone. We study a principled approach: to base the design of shared data types on some simple formal conditions that are sufficient to guarantee eventual consistency. We call these types Convergent or Commutative Replicated Data Types (CRDTs). This paper formalises asynchronous object replication, either state based or operation based, and provides a sufficient condition appropriate for each case. It describes\nseveral useful CRDTs, including container data types supporting both add and remove operations with clean semantics, and more complex types such as graphs, montonic DAGs, and sequences. It discusses some properties needed to implement non-trivial CRDTs.","container-title":"Hal-Inria","DOI":"inria-00555588","title":"A comprehensive study of Convergent and Commutative Replicated Data Types","URL":"https://hal.inria.fr/inria-00555588","author":[{"family":"Shapiro","given":"Marc"},{"family":"Preguica","given":"Nuno"},{"family":"Baquero","given":"Carlos"},{"family":"Zawirski","given":"Marek"}],"issued":{"date-parts":[["2011",1,13]]}}}],"schema":"https://github.com/citation-style-language/schema/raw/master/csl-citation.json"} </w:instrText>
+      </w:r>
+      <w:r>
+        <w:fldChar w:fldCharType="separate"/>
+      </w:r>
+      <w:r>
+        <w:rPr>
+          <w:noProof/>
+        </w:rPr>
+        <w:t xml:space="preserve">Shapiro et al. page 11 </w:t>
+      </w:r>
+      <w:r>
+        <w:fldChar w:fldCharType="end"/>
+      </w:r>
+    </w:p>
+  </w:footnote>
+  <w:footnote w:id="52">
+    <w:p>
+      <w:pPr>
+        <w:pStyle w:val="FootnoteText"/>
+      </w:pPr>
+      <w:r>
+        <w:rPr>
+          <w:rStyle w:val="FootnoteReference"/>
+        </w:rPr>
+        <w:footnoteRef/>
+      </w:r>
+      <w:r>
+        <w:t xml:space="preserve"> </w:t>
+      </w:r>
+      <w:r>
+        <w:fldChar w:fldCharType="begin"/>
+      </w:r>
+      <w:r>
+        <w:instrText xml:space="preserve"> ADDIN ZOTERO_ITEM CSL_CITATION {"citationID":"xctiXibv","properties":{"formattedCitation":"Sypytkowski, \\uc0\\u8220{}An Introduction to State-Based CRDTs.\\uc0\\u8221{}","plainCitation":"Sypytkowski, “An Introduction to State-Based CRDTs.”","noteIndex":52},"citationItems":[{"id":15,"uris":["http://zotero.org/users/local/MVhi2670/items/P8KSZVCM"],"uri":["http://zotero.org/users/local/MVhi2670/items/P8KSZVCM"],"itemData":{"id":15,"type":"post-weblog","container-title":"Bartosz Sypytkowski - Software Dev Blog","title":"An introduction to state-based CRDTs","URL":"https://bartoszsypytkowski.com/the-state-of-a-state-based-crdts/","author":[{"family":"Sypytkowski","given":"Bartosz"}],"issued":{"date-parts":[["2017",12,18]]}}}],"schema":"https://github.com/citation-style-language/schema/raw/master/csl-citation.json"} </w:instrText>
+      </w:r>
+      <w:r>
+        <w:fldChar w:fldCharType="separate"/>
+      </w:r>
+      <w:proofErr w:type="spellStart"/>
+      <w:r>
+        <w:rPr>
+          <w:rFonts w:ascii="Calibri" w:cs="Calibri"/>
+        </w:rPr>
+        <w:t>Sypytkowski</w:t>
+      </w:r>
+      <w:proofErr w:type="spellEnd"/>
+      <w:r>
+        <w:rPr>
+          <w:rFonts w:ascii="Calibri" w:cs="Calibri"/>
+        </w:rPr>
+        <w:t>, “An Introduction to State-Based CRDTs.”</w:t>
+      </w:r>
+      <w:r>
+        <w:fldChar w:fldCharType="end"/>
+      </w:r>
+    </w:p>
+  </w:footnote>
+  <w:footnote w:id="53">
+    <w:p>
+      <w:pPr>
+        <w:pStyle w:val="FootnoteText"/>
+      </w:pPr>
+      <w:r>
+        <w:rPr>
+          <w:rStyle w:val="FootnoteReference"/>
+        </w:rPr>
+        <w:footnoteRef/>
+      </w:r>
+      <w:r>
+        <w:t xml:space="preserve"> </w:t>
+      </w:r>
+      <w:r>
+        <w:fldChar w:fldCharType="begin"/>
+      </w:r>
+      <w:r>
+        <w:instrText xml:space="preserve"> ADDIN ZOTERO_ITEM CSL_CITATION {"citationID":"m9NflcMR","properties":{"formattedCitation":"Almeida, Shoker, and Baquero, \\uc0\\u8220{}Delta State Replicated Data Types.\\uc0\\u8221{}","plainCitation":"Almeida, Shoker, and Baquero, “Delta State Replicated Data Types.”","noteIndex":53},"citationItems":[{"id":17,"uris":["http://zotero.org/users/local/MVhi2670/items/76R46UMZ"],"uri":["http://zotero.org/users/local/MVhi2670/items/76R46UMZ"],"itemData":{"id":17,"type":"article-journal","container-title":"HASLab/INSEC TEC and Universidade do Minho, Portugal","title":"Delta State Replicated Data Types","URL":"https://arxiv.org/pdf/1603.01529.pdf","author":[{"family":"Almeida","given":"Paulo"},{"family":"Shoker","given":"Ali"},{"family":"Baquero","given":"Carlos"}],"issued":{"date-parts":[["2016",3,4]]}}}],"schema":"https://github.com/citation-style-language/schema/raw/master/csl-citation.json"} </w:instrText>
+      </w:r>
+      <w:r>
+        <w:fldChar w:fldCharType="separate"/>
+      </w:r>
+      <w:r>
+        <w:rPr>
+          <w:rFonts w:ascii="Calibri" w:cs="Calibri"/>
+        </w:rPr>
+        <w:t xml:space="preserve">Almeida, </w:t>
+      </w:r>
+      <w:proofErr w:type="spellStart"/>
+      <w:r>
+        <w:rPr>
+          <w:rFonts w:ascii="Calibri" w:cs="Calibri"/>
+        </w:rPr>
+        <w:t>Shoker</w:t>
+      </w:r>
+      <w:proofErr w:type="spellEnd"/>
+      <w:r>
+        <w:rPr>
+          <w:rFonts w:ascii="Calibri" w:cs="Calibri"/>
+        </w:rPr>
+        <w:t xml:space="preserve">, and </w:t>
+      </w:r>
+      <w:proofErr w:type="spellStart"/>
+      <w:r>
+        <w:rPr>
+          <w:rFonts w:ascii="Calibri" w:cs="Calibri"/>
+        </w:rPr>
+        <w:t>Baquero</w:t>
+      </w:r>
+      <w:proofErr w:type="spellEnd"/>
+      <w:r>
+        <w:rPr>
+          <w:rFonts w:ascii="Calibri" w:cs="Calibri"/>
+        </w:rPr>
+        <w:t>, “Delta State Replicated Data Types.</w:t>
+      </w:r>
+      <w:r>
+        <w:rPr>
+          <w:rFonts w:ascii="Calibri" w:cs="Calibri"/>
+        </w:rPr>
+        <w:t>" page 4</w:t>
+      </w:r>
+      <w:r>
+        <w:fldChar w:fldCharType="end"/>
+      </w:r>
+    </w:p>
+  </w:footnote>
+  <w:footnote w:id="54">
+    <w:p>
+      <w:pPr>
+        <w:pStyle w:val="FootnoteText"/>
+      </w:pPr>
+      <w:r>
+        <w:rPr>
+          <w:rStyle w:val="FootnoteReference"/>
+        </w:rPr>
+        <w:footnoteRef/>
+      </w:r>
+      <w:r>
+        <w:t xml:space="preserve"> </w:t>
+      </w:r>
+      <w:r>
+        <w:fldChar w:fldCharType="begin"/>
+      </w:r>
+      <w:r>
+        <w:instrText xml:space="preserve"> ADDIN ZOTERO_ITEM CSL_CITATION {"citationID":"vScI3eDb","properties":{"formattedCitation":"Almeida, Shoker, and Baquero.","plainCitation":"Almeida, Shoker, and Baquero.","dontUpdate":true,"noteIndex":54},"citationItems":[{"id":17,"uris":["http://zotero.org/users/local/MVhi2670/items/76R46UMZ"],"uri":["http://zotero.org/users/local/MVhi2670/items/76R46UMZ"],"itemData":{"id":17,"type":"article-journal","container-title":"HASLab/INSEC TEC and Universidade do Minho, Portugal","title":"Delta State Replicated Data Types","URL":"https://arxiv.org/pdf/1603.01529.pdf","author":[{"family":"Almeida","given":"Paulo"},{"family":"Shoker","given":"Ali"},{"family":"Baquero","given":"Carlos"}],"issued":{"date-parts":[["2016",3,4]]}}}],"schema":"https://github.com/citation-style-language/schema/raw/master/csl-citation.json"} </w:instrText>
+      </w:r>
+      <w:r>
+        <w:fldChar w:fldCharType="separate"/>
+      </w:r>
+      <w:r>
+        <w:rPr>
+          <w:noProof/>
+        </w:rPr>
+        <w:t>Almeida, Shoker, and Baquero. page 4</w:t>
+      </w:r>
+      <w:r>
+        <w:fldChar w:fldCharType="end"/>
+      </w:r>
+    </w:p>
+  </w:footnote>
+  <w:footnote w:id="55">
+    <w:p>
+      <w:pPr>
+        <w:pStyle w:val="FootnoteText"/>
+      </w:pPr>
+      <w:r>
+        <w:rPr>
+          <w:rStyle w:val="FootnoteReference"/>
+        </w:rPr>
+        <w:footnoteRef/>
+      </w:r>
+      <w:r>
+        <w:t xml:space="preserve"> </w:t>
+      </w:r>
+      <w:r>
+        <w:fldChar w:fldCharType="begin"/>
+      </w:r>
+      <w:r>
+        <w:instrText xml:space="preserve"> ADDIN ZOTERO_ITEM CSL_CITATION {"citationID":"oJKwhNes","properties":{"formattedCitation":"Sypytkowski, \\uc0\\u8220{}An Introduction to State-Based CRDTs.\\uc0\\u8221{}","plainCitation":"Sypytkowski, “An Introduction to State-Based CRDTs.”","noteIndex":55},"citationItems":[{"id":15,"uris":["http://zotero.org/users/local/MVhi2670/items/P8KSZVCM"],"uri":["http://zotero.org/users/local/MVhi2670/items/P8KSZVCM"],"itemData":{"id":15,"type":"post-weblog","container-title":"Bartosz Sypytkowski - Software Dev Blog","title":"An introduction to state-based CRDTs","URL":"https://bartoszsypytkowski.com/the-state-of-a-state-based-crdts/","author":[{"family":"Sypytkowski","given":"Bartosz"}],"issued":{"date-parts":[["2017",12,18]]}}}],"schema":"https://github.com/citation-style-language/schema/raw/master/csl-citation.json"} </w:instrText>
+      </w:r>
+      <w:r>
+        <w:fldChar w:fldCharType="separate"/>
+      </w:r>
+      <w:proofErr w:type="spellStart"/>
+      <w:r>
+        <w:rPr>
+          <w:rFonts w:ascii="Calibri" w:cs="Calibri"/>
+        </w:rPr>
+        <w:t>Sypytkowski</w:t>
+      </w:r>
+      <w:proofErr w:type="spellEnd"/>
+      <w:r>
+        <w:rPr>
+          <w:rFonts w:ascii="Calibri" w:cs="Calibri"/>
+        </w:rPr>
+        <w:t>, “An Introduction to State-Based CRDTs.”</w:t>
+      </w:r>
+      <w:r>
+        <w:fldChar w:fldCharType="end"/>
+      </w:r>
+    </w:p>
+  </w:footnote>
+  <w:footnote w:id="56">
+    <w:p>
+      <w:pPr>
+        <w:pStyle w:val="FootnoteText"/>
+      </w:pPr>
+      <w:r>
+        <w:rPr>
+          <w:rStyle w:val="FootnoteReference"/>
+        </w:rPr>
+        <w:footnoteRef/>
+      </w:r>
+      <w:r>
+        <w:t xml:space="preserve"> </w:t>
+      </w:r>
+      <w:r>
+        <w:fldChar w:fldCharType="begin"/>
+      </w:r>
+      <w:r>
+        <w:instrText xml:space="preserve"> ADDIN ZOTERO_ITEM CSL_CITATION {"citationID":"0jxguzwY","properties":{"formattedCitation":"Almeida, Shoker, and Baquero.","plainCitation":"Almeida, Shoker, and Baquero.","dontUpdate":true,"noteIndex":56},"citationItems":[{"id":17,"uris":["http://zotero.org/users/local/MVhi2670/items/76R46UMZ"],"uri":["http://zotero.org/users/local/MVhi2670/items/76R46UMZ"],"itemData":{"id":17,"type":"article-journal","container-title":"HASLab/INSEC TEC and Universidade do Minho, Portugal","title":"Delta State Replicated Data Types","URL":"https://arxiv.org/pdf/1603.01529.pdf","author":[{"family":"Almeida","given":"Paulo"},{"family":"Shoker","given":"Ali"},{"family":"Baquero","given":"Carlos"}],"issued":{"date-parts":[["2016",3,4]]}}}],"schema":"https://github.com/citation-style-language/schema/raw/master/csl-citation.json"} </w:instrText>
+      </w:r>
+      <w:r>
+        <w:fldChar w:fldCharType="separate"/>
+      </w:r>
+      <w:r>
+        <w:rPr>
+          <w:noProof/>
+        </w:rPr>
+        <w:t>Almeida, Shoker, and Baquero. page 4</w:t>
+      </w:r>
+      <w:r>
+        <w:fldChar w:fldCharType="end"/>
+      </w:r>
+    </w:p>
+  </w:footnote>
+  <w:footnote w:id="57">
+    <w:p>
+      <w:pPr>
+        <w:pStyle w:val="FootnoteText"/>
+      </w:pPr>
+      <w:r>
+        <w:rPr>
+          <w:rStyle w:val="FootnoteReference"/>
+        </w:rPr>
+        <w:footnoteRef/>
+      </w:r>
+      <w:r>
+        <w:t xml:space="preserve"> </w:t>
+      </w:r>
+      <w:r>
+        <w:fldChar w:fldCharType="begin"/>
+      </w:r>
+      <w:r>
+        <w:instrText xml:space="preserve"> ADDIN ZOTERO_ITEM CSL_CITATION {"citationID":"U0Sojibo","properties":{"formattedCitation":"Shapiro et al., \\uc0\\u8220{}A Comprehensive Study of Convergent and Commutative Replicated Data Types.\\uc0\\u8221{}","plainCitation":"Shapiro et al., “A Comprehensive Study of Convergent and Commutative Replicated Data Types.”","noteIndex":57},"citationItems":[{"id":3,"uris":["http://zotero.org/users/local/MVhi2670/items/UHUITP2N"],"uri":["http://zotero.org/users/local/MVhi2670/items/UHUITP2N"],"itemData":{"id":3,"type":"article-journal","abstract":"Eventual consistency aims to ensure that replicas of some mutable shared object converge without foreground synchronisation. Previous approaches to eventual consistency are ad-hoc and error-prone. We study a principled approach: to base the design of shared data types on some simple formal conditions that are sufficient to guarantee eventual consistency. We call these types Convergent or Commutative Replicated Data Types (CRDTs). This paper formalises asynchronous object replication, either state based or operation based, and provides a sufficient condition appropriate for each case. It describes\nseveral useful CRDTs, including container data types supporting both add and remove operations with clean semantics, and more complex types such as graphs, montonic DAGs, and sequences. It discusses some properties needed to implement non-trivial CRDTs.","container-title":"Hal-Inria","DOI":"inria-00555588","title":"A comprehensive study of Convergent and Commutative Replicated Data Types","URL":"https://hal.inria.fr/inria-00555588","author":[{"family":"Shapiro","given":"Marc"},{"family":"Preguica","given":"Nuno"},{"family":"Baquero","given":"Carlos"},{"family":"Zawirski","given":"Marek"}],"issued":{"date-parts":[["2011",1,13]]}}}],"schema":"https://github.com/citation-style-language/schema/raw/master/csl-citation.json"} </w:instrText>
+      </w:r>
+      <w:r>
+        <w:fldChar w:fldCharType="separate"/>
+      </w:r>
+      <w:r>
+        <w:rPr>
+          <w:rFonts w:ascii="Calibri" w:cs="Calibri"/>
+        </w:rPr>
+        <w:t>Shapiro et al., “A Comprehensive Study of Convergent and Commutative Replicated Data Types.</w:t>
+      </w:r>
+      <w:r>
+        <w:rPr>
+          <w:rFonts w:ascii="Calibri" w:cs="Calibri"/>
+        </w:rPr>
+        <w:t>" page 22</w:t>
       </w:r>
       <w:r>
         <w:fldChar w:fldCharType="end"/>
@@ -8725,9 +10858,9 @@
     </w:lvl>
   </w:abstractNum>
   <w:abstractNum w:abstractNumId="2" w15:restartNumberingAfterBreak="0">
-    <w:nsid w:val="4F0127BB"/>
+    <w:nsid w:val="4C436578"/>
     <w:multiLevelType w:val="hybridMultilevel"/>
-    <w:tmpl w:val="551EC278"/>
+    <w:tmpl w:val="D7B28918"/>
     <w:lvl w:ilvl="0" w:tplc="04090001">
       <w:start w:val="1"/>
       <w:numFmt w:val="bullet"/>
@@ -8838,6 +10971,345 @@
     </w:lvl>
   </w:abstractNum>
   <w:abstractNum w:abstractNumId="3" w15:restartNumberingAfterBreak="0">
+    <w:nsid w:val="4F0127BB"/>
+    <w:multiLevelType w:val="hybridMultilevel"/>
+    <w:tmpl w:val="551EC278"/>
+    <w:lvl w:ilvl="0" w:tplc="04090001">
+      <w:start w:val="1"/>
+      <w:numFmt w:val="bullet"/>
+      <w:lvlText w:val=""/>
+      <w:lvlJc w:val="left"/>
+      <w:pPr>
+        <w:ind w:left="720" w:hanging="360"/>
+      </w:pPr>
+      <w:rPr>
+        <w:rFonts w:ascii="Symbol" w:hAnsi="Symbol" w:hint="default"/>
+      </w:rPr>
+    </w:lvl>
+    <w:lvl w:ilvl="1" w:tplc="04090003" w:tentative="1">
+      <w:start w:val="1"/>
+      <w:numFmt w:val="bullet"/>
+      <w:lvlText w:val="o"/>
+      <w:lvlJc w:val="left"/>
+      <w:pPr>
+        <w:ind w:left="1440" w:hanging="360"/>
+      </w:pPr>
+      <w:rPr>
+        <w:rFonts w:ascii="Courier New" w:hAnsi="Courier New" w:cs="Courier New" w:hint="default"/>
+      </w:rPr>
+    </w:lvl>
+    <w:lvl w:ilvl="2" w:tplc="04090005" w:tentative="1">
+      <w:start w:val="1"/>
+      <w:numFmt w:val="bullet"/>
+      <w:lvlText w:val=""/>
+      <w:lvlJc w:val="left"/>
+      <w:pPr>
+        <w:ind w:left="2160" w:hanging="360"/>
+      </w:pPr>
+      <w:rPr>
+        <w:rFonts w:ascii="Wingdings" w:hAnsi="Wingdings" w:cs="Wingdings" w:hint="default"/>
+      </w:rPr>
+    </w:lvl>
+    <w:lvl w:ilvl="3" w:tplc="04090001" w:tentative="1">
+      <w:start w:val="1"/>
+      <w:numFmt w:val="bullet"/>
+      <w:lvlText w:val=""/>
+      <w:lvlJc w:val="left"/>
+      <w:pPr>
+        <w:ind w:left="2880" w:hanging="360"/>
+      </w:pPr>
+      <w:rPr>
+        <w:rFonts w:ascii="Symbol" w:hAnsi="Symbol" w:cs="Symbol" w:hint="default"/>
+      </w:rPr>
+    </w:lvl>
+    <w:lvl w:ilvl="4" w:tplc="04090003" w:tentative="1">
+      <w:start w:val="1"/>
+      <w:numFmt w:val="bullet"/>
+      <w:lvlText w:val="o"/>
+      <w:lvlJc w:val="left"/>
+      <w:pPr>
+        <w:ind w:left="3600" w:hanging="360"/>
+      </w:pPr>
+      <w:rPr>
+        <w:rFonts w:ascii="Courier New" w:hAnsi="Courier New" w:cs="Courier New" w:hint="default"/>
+      </w:rPr>
+    </w:lvl>
+    <w:lvl w:ilvl="5" w:tplc="04090005" w:tentative="1">
+      <w:start w:val="1"/>
+      <w:numFmt w:val="bullet"/>
+      <w:lvlText w:val=""/>
+      <w:lvlJc w:val="left"/>
+      <w:pPr>
+        <w:ind w:left="4320" w:hanging="360"/>
+      </w:pPr>
+      <w:rPr>
+        <w:rFonts w:ascii="Wingdings" w:hAnsi="Wingdings" w:cs="Wingdings" w:hint="default"/>
+      </w:rPr>
+    </w:lvl>
+    <w:lvl w:ilvl="6" w:tplc="04090001" w:tentative="1">
+      <w:start w:val="1"/>
+      <w:numFmt w:val="bullet"/>
+      <w:lvlText w:val=""/>
+      <w:lvlJc w:val="left"/>
+      <w:pPr>
+        <w:ind w:left="5040" w:hanging="360"/>
+      </w:pPr>
+      <w:rPr>
+        <w:rFonts w:ascii="Symbol" w:hAnsi="Symbol" w:cs="Symbol" w:hint="default"/>
+      </w:rPr>
+    </w:lvl>
+    <w:lvl w:ilvl="7" w:tplc="04090003" w:tentative="1">
+      <w:start w:val="1"/>
+      <w:numFmt w:val="bullet"/>
+      <w:lvlText w:val="o"/>
+      <w:lvlJc w:val="left"/>
+      <w:pPr>
+        <w:ind w:left="5760" w:hanging="360"/>
+      </w:pPr>
+      <w:rPr>
+        <w:rFonts w:ascii="Courier New" w:hAnsi="Courier New" w:cs="Courier New" w:hint="default"/>
+      </w:rPr>
+    </w:lvl>
+    <w:lvl w:ilvl="8" w:tplc="04090005" w:tentative="1">
+      <w:start w:val="1"/>
+      <w:numFmt w:val="bullet"/>
+      <w:lvlText w:val=""/>
+      <w:lvlJc w:val="left"/>
+      <w:pPr>
+        <w:ind w:left="6480" w:hanging="360"/>
+      </w:pPr>
+      <w:rPr>
+        <w:rFonts w:ascii="Wingdings" w:hAnsi="Wingdings" w:cs="Wingdings" w:hint="default"/>
+      </w:rPr>
+    </w:lvl>
+  </w:abstractNum>
+  <w:abstractNum w:abstractNumId="4" w15:restartNumberingAfterBreak="0">
+    <w:nsid w:val="6232726A"/>
+    <w:multiLevelType w:val="hybridMultilevel"/>
+    <w:tmpl w:val="29A06796"/>
+    <w:lvl w:ilvl="0" w:tplc="04090001">
+      <w:start w:val="1"/>
+      <w:numFmt w:val="bullet"/>
+      <w:lvlText w:val=""/>
+      <w:lvlJc w:val="left"/>
+      <w:pPr>
+        <w:ind w:left="720" w:hanging="360"/>
+      </w:pPr>
+      <w:rPr>
+        <w:rFonts w:ascii="Symbol" w:hAnsi="Symbol" w:hint="default"/>
+      </w:rPr>
+    </w:lvl>
+    <w:lvl w:ilvl="1" w:tplc="04090003" w:tentative="1">
+      <w:start w:val="1"/>
+      <w:numFmt w:val="bullet"/>
+      <w:lvlText w:val="o"/>
+      <w:lvlJc w:val="left"/>
+      <w:pPr>
+        <w:ind w:left="1440" w:hanging="360"/>
+      </w:pPr>
+      <w:rPr>
+        <w:rFonts w:ascii="Courier New" w:hAnsi="Courier New" w:cs="Courier New" w:hint="default"/>
+      </w:rPr>
+    </w:lvl>
+    <w:lvl w:ilvl="2" w:tplc="04090005" w:tentative="1">
+      <w:start w:val="1"/>
+      <w:numFmt w:val="bullet"/>
+      <w:lvlText w:val=""/>
+      <w:lvlJc w:val="left"/>
+      <w:pPr>
+        <w:ind w:left="2160" w:hanging="360"/>
+      </w:pPr>
+      <w:rPr>
+        <w:rFonts w:ascii="Wingdings" w:hAnsi="Wingdings" w:cs="Wingdings" w:hint="default"/>
+      </w:rPr>
+    </w:lvl>
+    <w:lvl w:ilvl="3" w:tplc="04090001" w:tentative="1">
+      <w:start w:val="1"/>
+      <w:numFmt w:val="bullet"/>
+      <w:lvlText w:val=""/>
+      <w:lvlJc w:val="left"/>
+      <w:pPr>
+        <w:ind w:left="2880" w:hanging="360"/>
+      </w:pPr>
+      <w:rPr>
+        <w:rFonts w:ascii="Symbol" w:hAnsi="Symbol" w:cs="Symbol" w:hint="default"/>
+      </w:rPr>
+    </w:lvl>
+    <w:lvl w:ilvl="4" w:tplc="04090003" w:tentative="1">
+      <w:start w:val="1"/>
+      <w:numFmt w:val="bullet"/>
+      <w:lvlText w:val="o"/>
+      <w:lvlJc w:val="left"/>
+      <w:pPr>
+        <w:ind w:left="3600" w:hanging="360"/>
+      </w:pPr>
+      <w:rPr>
+        <w:rFonts w:ascii="Courier New" w:hAnsi="Courier New" w:cs="Courier New" w:hint="default"/>
+      </w:rPr>
+    </w:lvl>
+    <w:lvl w:ilvl="5" w:tplc="04090005" w:tentative="1">
+      <w:start w:val="1"/>
+      <w:numFmt w:val="bullet"/>
+      <w:lvlText w:val=""/>
+      <w:lvlJc w:val="left"/>
+      <w:pPr>
+        <w:ind w:left="4320" w:hanging="360"/>
+      </w:pPr>
+      <w:rPr>
+        <w:rFonts w:ascii="Wingdings" w:hAnsi="Wingdings" w:cs="Wingdings" w:hint="default"/>
+      </w:rPr>
+    </w:lvl>
+    <w:lvl w:ilvl="6" w:tplc="04090001" w:tentative="1">
+      <w:start w:val="1"/>
+      <w:numFmt w:val="bullet"/>
+      <w:lvlText w:val=""/>
+      <w:lvlJc w:val="left"/>
+      <w:pPr>
+        <w:ind w:left="5040" w:hanging="360"/>
+      </w:pPr>
+      <w:rPr>
+        <w:rFonts w:ascii="Symbol" w:hAnsi="Symbol" w:cs="Symbol" w:hint="default"/>
+      </w:rPr>
+    </w:lvl>
+    <w:lvl w:ilvl="7" w:tplc="04090003" w:tentative="1">
+      <w:start w:val="1"/>
+      <w:numFmt w:val="bullet"/>
+      <w:lvlText w:val="o"/>
+      <w:lvlJc w:val="left"/>
+      <w:pPr>
+        <w:ind w:left="5760" w:hanging="360"/>
+      </w:pPr>
+      <w:rPr>
+        <w:rFonts w:ascii="Courier New" w:hAnsi="Courier New" w:cs="Courier New" w:hint="default"/>
+      </w:rPr>
+    </w:lvl>
+    <w:lvl w:ilvl="8" w:tplc="04090005" w:tentative="1">
+      <w:start w:val="1"/>
+      <w:numFmt w:val="bullet"/>
+      <w:lvlText w:val=""/>
+      <w:lvlJc w:val="left"/>
+      <w:pPr>
+        <w:ind w:left="6480" w:hanging="360"/>
+      </w:pPr>
+      <w:rPr>
+        <w:rFonts w:ascii="Wingdings" w:hAnsi="Wingdings" w:cs="Wingdings" w:hint="default"/>
+      </w:rPr>
+    </w:lvl>
+  </w:abstractNum>
+  <w:abstractNum w:abstractNumId="5" w15:restartNumberingAfterBreak="0">
+    <w:nsid w:val="7B1232CF"/>
+    <w:multiLevelType w:val="multilevel"/>
+    <w:tmpl w:val="F912C9D6"/>
+    <w:lvl w:ilvl="0">
+      <w:start w:val="1"/>
+      <w:numFmt w:val="decimal"/>
+      <w:lvlText w:val="%1."/>
+      <w:lvlJc w:val="left"/>
+      <w:pPr>
+        <w:tabs>
+          <w:tab w:val="num" w:pos="720"/>
+        </w:tabs>
+        <w:ind w:left="720" w:hanging="360"/>
+      </w:pPr>
+    </w:lvl>
+    <w:lvl w:ilvl="1" w:tentative="1">
+      <w:start w:val="1"/>
+      <w:numFmt w:val="decimal"/>
+      <w:lvlText w:val="%2."/>
+      <w:lvlJc w:val="left"/>
+      <w:pPr>
+        <w:tabs>
+          <w:tab w:val="num" w:pos="1440"/>
+        </w:tabs>
+        <w:ind w:left="1440" w:hanging="360"/>
+      </w:pPr>
+    </w:lvl>
+    <w:lvl w:ilvl="2" w:tentative="1">
+      <w:start w:val="1"/>
+      <w:numFmt w:val="decimal"/>
+      <w:lvlText w:val="%3."/>
+      <w:lvlJc w:val="left"/>
+      <w:pPr>
+        <w:tabs>
+          <w:tab w:val="num" w:pos="2160"/>
+        </w:tabs>
+        <w:ind w:left="2160" w:hanging="360"/>
+      </w:pPr>
+    </w:lvl>
+    <w:lvl w:ilvl="3" w:tentative="1">
+      <w:start w:val="1"/>
+      <w:numFmt w:val="decimal"/>
+      <w:lvlText w:val="%4."/>
+      <w:lvlJc w:val="left"/>
+      <w:pPr>
+        <w:tabs>
+          <w:tab w:val="num" w:pos="2880"/>
+        </w:tabs>
+        <w:ind w:left="2880" w:hanging="360"/>
+      </w:pPr>
+    </w:lvl>
+    <w:lvl w:ilvl="4" w:tentative="1">
+      <w:start w:val="1"/>
+      <w:numFmt w:val="decimal"/>
+      <w:lvlText w:val="%5."/>
+      <w:lvlJc w:val="left"/>
+      <w:pPr>
+        <w:tabs>
+          <w:tab w:val="num" w:pos="3600"/>
+        </w:tabs>
+        <w:ind w:left="3600" w:hanging="360"/>
+      </w:pPr>
+    </w:lvl>
+    <w:lvl w:ilvl="5" w:tentative="1">
+      <w:start w:val="1"/>
+      <w:numFmt w:val="decimal"/>
+      <w:lvlText w:val="%6."/>
+      <w:lvlJc w:val="left"/>
+      <w:pPr>
+        <w:tabs>
+          <w:tab w:val="num" w:pos="4320"/>
+        </w:tabs>
+        <w:ind w:left="4320" w:hanging="360"/>
+      </w:pPr>
+    </w:lvl>
+    <w:lvl w:ilvl="6" w:tentative="1">
+      <w:start w:val="1"/>
+      <w:numFmt w:val="decimal"/>
+      <w:lvlText w:val="%7."/>
+      <w:lvlJc w:val="left"/>
+      <w:pPr>
+        <w:tabs>
+          <w:tab w:val="num" w:pos="5040"/>
+        </w:tabs>
+        <w:ind w:left="5040" w:hanging="360"/>
+      </w:pPr>
+    </w:lvl>
+    <w:lvl w:ilvl="7" w:tentative="1">
+      <w:start w:val="1"/>
+      <w:numFmt w:val="decimal"/>
+      <w:lvlText w:val="%8."/>
+      <w:lvlJc w:val="left"/>
+      <w:pPr>
+        <w:tabs>
+          <w:tab w:val="num" w:pos="5760"/>
+        </w:tabs>
+        <w:ind w:left="5760" w:hanging="360"/>
+      </w:pPr>
+    </w:lvl>
+    <w:lvl w:ilvl="8" w:tentative="1">
+      <w:start w:val="1"/>
+      <w:numFmt w:val="decimal"/>
+      <w:lvlText w:val="%9."/>
+      <w:lvlJc w:val="left"/>
+      <w:pPr>
+        <w:tabs>
+          <w:tab w:val="num" w:pos="6480"/>
+        </w:tabs>
+        <w:ind w:left="6480" w:hanging="360"/>
+      </w:pPr>
+    </w:lvl>
+  </w:abstractNum>
+  <w:abstractNum w:abstractNumId="6" w15:restartNumberingAfterBreak="0">
     <w:nsid w:val="7C4D651E"/>
     <w:multiLevelType w:val="hybridMultilevel"/>
     <w:tmpl w:val="005654D2"/>
@@ -8949,6 +11421,119 @@
       </w:rPr>
     </w:lvl>
   </w:abstractNum>
+  <w:abstractNum w:abstractNumId="7" w15:restartNumberingAfterBreak="0">
+    <w:nsid w:val="7CEB0DE3"/>
+    <w:multiLevelType w:val="multilevel"/>
+    <w:tmpl w:val="C712973A"/>
+    <w:lvl w:ilvl="0">
+      <w:start w:val="1"/>
+      <w:numFmt w:val="decimal"/>
+      <w:lvlText w:val="%1."/>
+      <w:lvlJc w:val="left"/>
+      <w:pPr>
+        <w:tabs>
+          <w:tab w:val="num" w:pos="720"/>
+        </w:tabs>
+        <w:ind w:left="720" w:hanging="360"/>
+      </w:pPr>
+    </w:lvl>
+    <w:lvl w:ilvl="1">
+      <w:start w:val="1"/>
+      <w:numFmt w:val="decimal"/>
+      <w:lvlText w:val="%2."/>
+      <w:lvlJc w:val="left"/>
+      <w:pPr>
+        <w:tabs>
+          <w:tab w:val="num" w:pos="1440"/>
+        </w:tabs>
+        <w:ind w:left="1440" w:hanging="360"/>
+      </w:pPr>
+    </w:lvl>
+    <w:lvl w:ilvl="2" w:tentative="1">
+      <w:start w:val="1"/>
+      <w:numFmt w:val="decimal"/>
+      <w:lvlText w:val="%3."/>
+      <w:lvlJc w:val="left"/>
+      <w:pPr>
+        <w:tabs>
+          <w:tab w:val="num" w:pos="2160"/>
+        </w:tabs>
+        <w:ind w:left="2160" w:hanging="360"/>
+      </w:pPr>
+    </w:lvl>
+    <w:lvl w:ilvl="3" w:tentative="1">
+      <w:start w:val="1"/>
+      <w:numFmt w:val="decimal"/>
+      <w:lvlText w:val="%4."/>
+      <w:lvlJc w:val="left"/>
+      <w:pPr>
+        <w:tabs>
+          <w:tab w:val="num" w:pos="2880"/>
+        </w:tabs>
+        <w:ind w:left="2880" w:hanging="360"/>
+      </w:pPr>
+    </w:lvl>
+    <w:lvl w:ilvl="4" w:tentative="1">
+      <w:start w:val="1"/>
+      <w:numFmt w:val="decimal"/>
+      <w:lvlText w:val="%5."/>
+      <w:lvlJc w:val="left"/>
+      <w:pPr>
+        <w:tabs>
+          <w:tab w:val="num" w:pos="3600"/>
+        </w:tabs>
+        <w:ind w:left="3600" w:hanging="360"/>
+      </w:pPr>
+    </w:lvl>
+    <w:lvl w:ilvl="5" w:tentative="1">
+      <w:start w:val="1"/>
+      <w:numFmt w:val="decimal"/>
+      <w:lvlText w:val="%6."/>
+      <w:lvlJc w:val="left"/>
+      <w:pPr>
+        <w:tabs>
+          <w:tab w:val="num" w:pos="4320"/>
+        </w:tabs>
+        <w:ind w:left="4320" w:hanging="360"/>
+      </w:pPr>
+    </w:lvl>
+    <w:lvl w:ilvl="6" w:tentative="1">
+      <w:start w:val="1"/>
+      <w:numFmt w:val="decimal"/>
+      <w:lvlText w:val="%7."/>
+      <w:lvlJc w:val="left"/>
+      <w:pPr>
+        <w:tabs>
+          <w:tab w:val="num" w:pos="5040"/>
+        </w:tabs>
+        <w:ind w:left="5040" w:hanging="360"/>
+      </w:pPr>
+    </w:lvl>
+    <w:lvl w:ilvl="7" w:tentative="1">
+      <w:start w:val="1"/>
+      <w:numFmt w:val="decimal"/>
+      <w:lvlText w:val="%8."/>
+      <w:lvlJc w:val="left"/>
+      <w:pPr>
+        <w:tabs>
+          <w:tab w:val="num" w:pos="5760"/>
+        </w:tabs>
+        <w:ind w:left="5760" w:hanging="360"/>
+      </w:pPr>
+    </w:lvl>
+    <w:lvl w:ilvl="8" w:tentative="1">
+      <w:start w:val="1"/>
+      <w:numFmt w:val="decimal"/>
+      <w:lvlText w:val="%9."/>
+      <w:lvlJc w:val="left"/>
+      <w:pPr>
+        <w:tabs>
+          <w:tab w:val="num" w:pos="6480"/>
+        </w:tabs>
+        <w:ind w:left="6480" w:hanging="360"/>
+      </w:pPr>
+    </w:lvl>
+  </w:abstractNum>
   <w:num w:numId="1">
     <w:abstractNumId w:val="1"/>
   </w:num>
@@ -8956,10 +11541,22 @@
     <w:abstractNumId w:val="0"/>
   </w:num>
   <w:num w:numId="3">
+    <w:abstractNumId w:val="6"/>
+  </w:num>
+  <w:num w:numId="4">
     <w:abstractNumId w:val="3"/>
   </w:num>
-  <w:num w:numId="4">
+  <w:num w:numId="5">
+    <w:abstractNumId w:val="4"/>
+  </w:num>
+  <w:num w:numId="6">
     <w:abstractNumId w:val="2"/>
+  </w:num>
+  <w:num w:numId="7">
+    <w:abstractNumId w:val="7"/>
+  </w:num>
+  <w:num w:numId="8">
+    <w:abstractNumId w:val="5"/>
   </w:num>
 </w:numbering>
 </file>
@@ -9475,6 +12072,64 @@
       <w:szCs w:val="18"/>
     </w:rPr>
   </w:style>
+  <w:style w:type="paragraph" w:styleId="NormalWeb">
+    <w:name w:val="Normal (Web)"/>
+    <w:basedOn w:val="Normal"/>
+    <w:uiPriority w:val="99"/>
+    <w:unhideWhenUsed/>
+    <w:rsid w:val="00DE6EE0"/>
+    <w:pPr>
+      <w:spacing w:before="100" w:beforeAutospacing="1" w:after="100" w:afterAutospacing="1"/>
+    </w:pPr>
+    <w:rPr>
+      <w:rFonts w:eastAsiaTheme="minorEastAsia"/>
+    </w:rPr>
+  </w:style>
+  <w:style w:type="paragraph" w:styleId="HTMLPreformatted">
+    <w:name w:val="HTML Preformatted"/>
+    <w:basedOn w:val="Normal"/>
+    <w:link w:val="HTMLPreformattedChar"/>
+    <w:uiPriority w:val="99"/>
+    <w:unhideWhenUsed/>
+    <w:rsid w:val="00DE6EE0"/>
+    <w:pPr>
+      <w:tabs>
+        <w:tab w:val="left" w:pos="916"/>
+        <w:tab w:val="left" w:pos="1832"/>
+        <w:tab w:val="left" w:pos="2748"/>
+        <w:tab w:val="left" w:pos="3664"/>
+        <w:tab w:val="left" w:pos="4580"/>
+        <w:tab w:val="left" w:pos="5496"/>
+        <w:tab w:val="left" w:pos="6412"/>
+        <w:tab w:val="left" w:pos="7328"/>
+        <w:tab w:val="left" w:pos="8244"/>
+        <w:tab w:val="left" w:pos="9160"/>
+        <w:tab w:val="left" w:pos="10076"/>
+        <w:tab w:val="left" w:pos="10992"/>
+        <w:tab w:val="left" w:pos="11908"/>
+        <w:tab w:val="left" w:pos="12824"/>
+        <w:tab w:val="left" w:pos="13740"/>
+        <w:tab w:val="left" w:pos="14656"/>
+      </w:tabs>
+    </w:pPr>
+    <w:rPr>
+      <w:rFonts w:ascii="Courier New" w:eastAsiaTheme="minorEastAsia" w:hAnsi="Courier New" w:cs="Courier New"/>
+      <w:sz w:val="20"/>
+      <w:szCs w:val="20"/>
+    </w:rPr>
+  </w:style>
+  <w:style w:type="character" w:customStyle="1" w:styleId="HTMLPreformattedChar">
+    <w:name w:val="HTML Preformatted Char"/>
+    <w:basedOn w:val="DefaultParagraphFont"/>
+    <w:link w:val="HTMLPreformatted"/>
+    <w:uiPriority w:val="99"/>
+    <w:rsid w:val="00DE6EE0"/>
+    <w:rPr>
+      <w:rFonts w:ascii="Courier New" w:eastAsiaTheme="minorEastAsia" w:hAnsi="Courier New" w:cs="Courier New"/>
+      <w:sz w:val="20"/>
+      <w:szCs w:val="20"/>
+    </w:rPr>
+  </w:style>
 </w:styles>
 </file>
 
@@ -9739,6 +12394,32 @@
 </a:theme>
 </file>
 
+<file path=word/webextensions/taskpanes.xml><?xml version="1.0" encoding="utf-8"?>
+<wetp:taskpanes xmlns:wetp="http://schemas.microsoft.com/office/webextensions/taskpanes/2010/11">
+  <wetp:taskpane dockstate="right" visibility="0" width="350" row="0">
+    <wetp:webextensionref xmlns:r="http://schemas.openxmlformats.org/officeDocument/2006/relationships" r:id="rId1"/>
+  </wetp:taskpane>
+</wetp:taskpanes>
+</file>
+
+<file path=word/webextensions/webextension1.xml><?xml version="1.0" encoding="utf-8"?>
+<we:webextension xmlns:we="http://schemas.microsoft.com/office/webextensions/webextension/2010/11" id="{DF2EFA28-1965-B640-9155-2275AC48814B}">
+  <we:reference id="wa104382008" version="1.0.0.0" store="en-US" storeType="OMEX"/>
+  <we:alternateReferences>
+    <we:reference id="wa104382008" version="1.0.0.0" store="WA104382008" storeType="OMEX"/>
+  </we:alternateReferences>
+  <we:properties>
+    <we:property name="codify_consent" value="true"/>
+    <we:property name="lines" value="true"/>
+    <we:property name="theme" value="&quot;default&quot;"/>
+    <we:property name="rectangle" value="false"/>
+    <we:property name="color" value="&quot;#ff1414&quot;"/>
+  </we:properties>
+  <we:bindings/>
+  <we:snapshot xmlns:r="http://schemas.openxmlformats.org/officeDocument/2006/relationships"/>
+</we:webextension>
+</file>
+
 <file path=customXml/item1.xml><?xml version="1.0" encoding="utf-8"?>
 <b:Sources xmlns:b="http://schemas.openxmlformats.org/officeDocument/2006/bibliography" xmlns="http://schemas.openxmlformats.org/officeDocument/2006/bibliography" SelectedStyle="/CHICAGO.XSL" StyleName="Chicago" Version="16">
   <b:Source>

</xml_diff>

<commit_message>
finished operational tranforms section
</commit_message>
<xml_diff>
--- a/thesis.docx
+++ b/thesis.docx
@@ -1692,7 +1692,6 @@
         </w:rPr>
         <w:t xml:space="preserve"> </w:t>
       </w:r>
-      <w:proofErr w:type="gramStart"/>
       <w:r>
         <w:rPr>
           <w:rFonts w:asciiTheme="minorHAnsi" w:hAnsiTheme="minorHAnsi" w:cstheme="minorHAnsi"/>
@@ -1709,14 +1708,7 @@
         <w:rPr>
           <w:rFonts w:asciiTheme="minorHAnsi" w:hAnsiTheme="minorHAnsi" w:cstheme="minorHAnsi"/>
         </w:rPr>
-        <w:t>,</w:t>
-      </w:r>
-      <w:proofErr w:type="gramEnd"/>
-      <w:r>
-        <w:rPr>
-          <w:rFonts w:asciiTheme="minorHAnsi" w:hAnsiTheme="minorHAnsi" w:cstheme="minorHAnsi"/>
-        </w:rPr>
-        <w:t xml:space="preserve"> the idea of systems being unavailable became increasingly less tolerable. </w:t>
+        <w:t xml:space="preserve">, the idea of systems being unavailable became increasingly less tolerable. </w:t>
       </w:r>
       <w:r>
         <w:rPr>
@@ -2380,21 +2372,7 @@
         <w:rPr>
           <w:rFonts w:asciiTheme="minorHAnsi" w:hAnsiTheme="minorHAnsi" w:cstheme="minorHAnsi"/>
         </w:rPr>
-        <w:t xml:space="preserve">Consider the following example inspired by </w:t>
-      </w:r>
-      <w:proofErr w:type="spellStart"/>
-      <w:r>
-        <w:rPr>
-          <w:rFonts w:asciiTheme="minorHAnsi" w:hAnsiTheme="minorHAnsi" w:cstheme="minorHAnsi"/>
-        </w:rPr>
-        <w:t>Hackernoon</w:t>
-      </w:r>
-      <w:proofErr w:type="spellEnd"/>
-      <w:r>
-        <w:rPr>
-          <w:rFonts w:asciiTheme="minorHAnsi" w:hAnsiTheme="minorHAnsi" w:cstheme="minorHAnsi"/>
-        </w:rPr>
-        <w:t xml:space="preserve">. </w:t>
+        <w:t xml:space="preserve">Consider the following example inspired by Hackernoon. </w:t>
       </w:r>
     </w:p>
     <w:p>
@@ -2549,21 +2527,7 @@
         <w:rPr>
           <w:rFonts w:asciiTheme="minorHAnsi" w:hAnsiTheme="minorHAnsi" w:cstheme="minorHAnsi"/>
         </w:rPr>
-        <w:t xml:space="preserve">This is an eventually consistent model because I know that by the end of the next </w:t>
-      </w:r>
-      <w:proofErr w:type="gramStart"/>
-      <w:r>
-        <w:rPr>
-          <w:rFonts w:asciiTheme="minorHAnsi" w:hAnsiTheme="minorHAnsi" w:cstheme="minorHAnsi"/>
-        </w:rPr>
-        <w:t>20 day</w:t>
-      </w:r>
-      <w:proofErr w:type="gramEnd"/>
-      <w:r>
-        <w:rPr>
-          <w:rFonts w:asciiTheme="minorHAnsi" w:hAnsiTheme="minorHAnsi" w:cstheme="minorHAnsi"/>
-        </w:rPr>
-        <w:t xml:space="preserve"> cycle, my data will once again be consistent across all three replicas. </w:t>
+        <w:t xml:space="preserve">This is an eventually consistent model because I know that by the end of the next 20 day cycle, my data will once again be consistent across all three replicas. </w:t>
       </w:r>
     </w:p>
     <w:p>
@@ -2691,41 +2655,13 @@
         <w:rPr>
           <w:rFonts w:asciiTheme="minorHAnsi" w:hAnsiTheme="minorHAnsi" w:cstheme="minorHAnsi"/>
         </w:rPr>
-        <w:t xml:space="preserve">what I </w:t>
-      </w:r>
-      <w:proofErr w:type="gramStart"/>
-      <w:r>
-        <w:rPr>
-          <w:rFonts w:asciiTheme="minorHAnsi" w:hAnsiTheme="minorHAnsi" w:cstheme="minorHAnsi"/>
-        </w:rPr>
-        <w:t>reading</w:t>
-      </w:r>
-      <w:proofErr w:type="gramEnd"/>
-      <w:r>
-        <w:rPr>
-          <w:rFonts w:asciiTheme="minorHAnsi" w:hAnsiTheme="minorHAnsi" w:cstheme="minorHAnsi"/>
-        </w:rPr>
-        <w:t xml:space="preserve"> my paper, so I share with him a link to my Dropbox paper</w:t>
-      </w:r>
-      <w:r>
-        <w:rPr>
-          <w:rFonts w:asciiTheme="minorHAnsi" w:hAnsiTheme="minorHAnsi" w:cstheme="minorHAnsi"/>
-        </w:rPr>
-        <w:t xml:space="preserve">. But because I have been making edits to my paper while in the park and not connected to </w:t>
-      </w:r>
-      <w:proofErr w:type="spellStart"/>
-      <w:r>
-        <w:rPr>
-          <w:rFonts w:asciiTheme="minorHAnsi" w:hAnsiTheme="minorHAnsi" w:cstheme="minorHAnsi"/>
-        </w:rPr>
-        <w:t>wifi</w:t>
-      </w:r>
-      <w:proofErr w:type="spellEnd"/>
-      <w:r>
-        <w:rPr>
-          <w:rFonts w:asciiTheme="minorHAnsi" w:hAnsiTheme="minorHAnsi" w:cstheme="minorHAnsi"/>
-        </w:rPr>
-        <w:t>, I tell Jake to only access the link in an hour after I am able to return home</w:t>
+        <w:t>what I reading my paper, so I share with him a link to my Dropbox paper</w:t>
+      </w:r>
+      <w:r>
+        <w:rPr>
+          <w:rFonts w:asciiTheme="minorHAnsi" w:hAnsiTheme="minorHAnsi" w:cstheme="minorHAnsi"/>
+        </w:rPr>
+        <w:t>. But because I have been making edits to my paper while in the park and not connected to wifi, I tell Jake to only access the link in an hour after I am able to return home</w:t>
       </w:r>
       <w:r>
         <w:rPr>
@@ -2737,16 +2673,8 @@
         <w:rPr>
           <w:rFonts w:asciiTheme="minorHAnsi" w:hAnsiTheme="minorHAnsi" w:cstheme="minorHAnsi"/>
         </w:rPr>
-        <w:t xml:space="preserve"> reconnect to </w:t>
-      </w:r>
-      <w:proofErr w:type="spellStart"/>
-      <w:r>
-        <w:rPr>
-          <w:rFonts w:asciiTheme="minorHAnsi" w:hAnsiTheme="minorHAnsi" w:cstheme="minorHAnsi"/>
-        </w:rPr>
-        <w:t>wifi</w:t>
-      </w:r>
-      <w:proofErr w:type="spellEnd"/>
+        <w:t xml:space="preserve"> reconnect to wifi</w:t>
+      </w:r>
       <w:r>
         <w:rPr>
           <w:rFonts w:asciiTheme="minorHAnsi" w:hAnsiTheme="minorHAnsi" w:cstheme="minorHAnsi"/>
@@ -3282,21 +3210,7 @@
         <w:rPr>
           <w:rFonts w:asciiTheme="minorHAnsi" w:hAnsiTheme="minorHAnsi" w:cstheme="minorHAnsi"/>
         </w:rPr>
-        <w:t xml:space="preserve">It’s not that conflicts never occur, </w:t>
-      </w:r>
-      <w:proofErr w:type="spellStart"/>
-      <w:r>
-        <w:rPr>
-          <w:rFonts w:asciiTheme="minorHAnsi" w:hAnsiTheme="minorHAnsi" w:cstheme="minorHAnsi"/>
-        </w:rPr>
-        <w:t>its</w:t>
-      </w:r>
-      <w:proofErr w:type="spellEnd"/>
-      <w:r>
-        <w:rPr>
-          <w:rFonts w:asciiTheme="minorHAnsi" w:hAnsiTheme="minorHAnsi" w:cstheme="minorHAnsi"/>
-        </w:rPr>
-        <w:t xml:space="preserve"> that the replica can deterministically resolve the conflict without external information and every replica will resolve the conflict in the same way. </w:t>
+        <w:t xml:space="preserve">It’s not that conflicts never occur, its that the replica can deterministically resolve the conflict without external information and every replica will resolve the conflict in the same way. </w:t>
       </w:r>
       <w:r>
         <w:rPr>
@@ -3418,21 +3332,7 @@
         <w:rPr>
           <w:rFonts w:asciiTheme="minorHAnsi" w:hAnsiTheme="minorHAnsi" w:cstheme="minorHAnsi"/>
         </w:rPr>
-        <w:t xml:space="preserve"> The fundamental difference is how an update to one replica is shared with the others – is it incorporated into </w:t>
-      </w:r>
-      <w:proofErr w:type="gramStart"/>
-      <w:r>
-        <w:rPr>
-          <w:rFonts w:asciiTheme="minorHAnsi" w:hAnsiTheme="minorHAnsi" w:cstheme="minorHAnsi"/>
-        </w:rPr>
-        <w:t>a the</w:t>
-      </w:r>
-      <w:proofErr w:type="gramEnd"/>
-      <w:r>
-        <w:rPr>
-          <w:rFonts w:asciiTheme="minorHAnsi" w:hAnsiTheme="minorHAnsi" w:cstheme="minorHAnsi"/>
-        </w:rPr>
-        <w:t xml:space="preserve"> replica’s state and merged into the state of other replicas, or is it sent as an update transaction the each replica individually applies to its own state. </w:t>
+        <w:t xml:space="preserve"> The fundamental difference is how an update to one replica is shared with the others – is it incorporated into a the replica’s state and merged into the state of other replicas, or is it sent as an update transaction the each replica individually applies to its own state. </w:t>
       </w:r>
       <w:r>
         <w:rPr>
@@ -3468,75 +3368,35 @@
           <w:b/>
           <w:bCs/>
         </w:rPr>
-        <w:t>State-based Convergent Replicated Data Type (</w:t>
-      </w:r>
-      <w:proofErr w:type="spellStart"/>
-      <w:r>
+        <w:t>State-based Convergent Replicated Data Type (CvRDT)</w:t>
+      </w:r>
+    </w:p>
+    <w:p>
+      <w:pPr>
         <w:rPr>
           <w:rFonts w:asciiTheme="minorHAnsi" w:hAnsiTheme="minorHAnsi" w:cstheme="minorHAnsi"/>
           <w:b/>
           <w:bCs/>
         </w:rPr>
-        <w:t>CvRDT</w:t>
-      </w:r>
-      <w:proofErr w:type="spellEnd"/>
-      <w:r>
-        <w:rPr>
-          <w:rFonts w:asciiTheme="minorHAnsi" w:hAnsiTheme="minorHAnsi" w:cstheme="minorHAnsi"/>
-          <w:b/>
-          <w:bCs/>
-        </w:rPr>
-        <w:t>)</w:t>
-      </w:r>
-    </w:p>
-    <w:p>
-      <w:pPr>
-        <w:rPr>
-          <w:rFonts w:asciiTheme="minorHAnsi" w:hAnsiTheme="minorHAnsi" w:cstheme="minorHAnsi"/>
-          <w:b/>
-          <w:bCs/>
-        </w:rPr>
-      </w:pPr>
-    </w:p>
-    <w:p>
-      <w:pPr>
-        <w:rPr>
-          <w:rFonts w:asciiTheme="minorHAnsi" w:hAnsiTheme="minorHAnsi" w:cstheme="minorHAnsi"/>
-        </w:rPr>
-      </w:pPr>
-      <w:proofErr w:type="spellStart"/>
-      <w:r>
-        <w:rPr>
-          <w:rFonts w:asciiTheme="minorHAnsi" w:hAnsiTheme="minorHAnsi" w:cstheme="minorHAnsi"/>
-        </w:rPr>
-        <w:t>Baquero</w:t>
-      </w:r>
-      <w:proofErr w:type="spellEnd"/>
-      <w:r>
-        <w:rPr>
-          <w:rFonts w:asciiTheme="minorHAnsi" w:hAnsiTheme="minorHAnsi" w:cstheme="minorHAnsi"/>
-        </w:rPr>
-        <w:t xml:space="preserve"> et al. </w:t>
-      </w:r>
-      <w:r>
-        <w:rPr>
-          <w:rFonts w:asciiTheme="minorHAnsi" w:hAnsiTheme="minorHAnsi" w:cstheme="minorHAnsi"/>
-        </w:rPr>
-        <w:t xml:space="preserve">eloquently describe how </w:t>
-      </w:r>
-      <w:proofErr w:type="gramStart"/>
-      <w:r>
-        <w:rPr>
-          <w:rFonts w:asciiTheme="minorHAnsi" w:hAnsiTheme="minorHAnsi" w:cstheme="minorHAnsi"/>
-        </w:rPr>
-        <w:t>state-based</w:t>
-      </w:r>
-      <w:proofErr w:type="gramEnd"/>
-      <w:r>
-        <w:rPr>
-          <w:rFonts w:asciiTheme="minorHAnsi" w:hAnsiTheme="minorHAnsi" w:cstheme="minorHAnsi"/>
-        </w:rPr>
-        <w:t xml:space="preserve"> CRDT’s guarantee eventual convergence. They state, </w:t>
+      </w:pPr>
+    </w:p>
+    <w:p>
+      <w:pPr>
+        <w:rPr>
+          <w:rFonts w:asciiTheme="minorHAnsi" w:hAnsiTheme="minorHAnsi" w:cstheme="minorHAnsi"/>
+        </w:rPr>
+      </w:pPr>
+      <w:r>
+        <w:rPr>
+          <w:rFonts w:asciiTheme="minorHAnsi" w:hAnsiTheme="minorHAnsi" w:cstheme="minorHAnsi"/>
+        </w:rPr>
+        <w:t xml:space="preserve">Baquero et al. </w:t>
+      </w:r>
+      <w:r>
+        <w:rPr>
+          <w:rFonts w:asciiTheme="minorHAnsi" w:hAnsiTheme="minorHAnsi" w:cstheme="minorHAnsi"/>
+        </w:rPr>
+        <w:t xml:space="preserve">eloquently describe how state-based CRDT’s guarantee eventual convergence. They state, </w:t>
       </w:r>
       <w:r>
         <w:rPr>
@@ -3549,21 +3409,7 @@
           <w:rFonts w:asciiTheme="minorHAnsi" w:hAnsiTheme="minorHAnsi" w:cstheme="minorHAnsi"/>
         </w:rPr>
         <w:lastRenderedPageBreak/>
-        <w:t xml:space="preserve">replica </w:t>
-      </w:r>
-      <w:proofErr w:type="spellStart"/>
-      <w:r>
-        <w:rPr>
-          <w:rFonts w:asciiTheme="minorHAnsi" w:hAnsiTheme="minorHAnsi" w:cstheme="minorHAnsi"/>
-        </w:rPr>
-        <w:t>propgates</w:t>
-      </w:r>
-      <w:proofErr w:type="spellEnd"/>
-      <w:r>
-        <w:rPr>
-          <w:rFonts w:asciiTheme="minorHAnsi" w:hAnsiTheme="minorHAnsi" w:cstheme="minorHAnsi"/>
-        </w:rPr>
-        <w:t xml:space="preserve"> its local changes to other replicas through shipping its entire state. A received state is incorporated with the local state via a merge function that, deterministically, reconciles the merged states.”</w:t>
+        <w:t>replica propgates its local changes to other replicas through shipping its entire state. A received state is incorporated with the local state via a merge function that, deterministically, reconciles the merged states.”</w:t>
       </w:r>
       <w:r>
         <w:rPr>
@@ -4458,21 +4304,7 @@
         <w:rPr>
           <w:rFonts w:asciiTheme="minorHAnsi" w:hAnsiTheme="minorHAnsi" w:cstheme="minorHAnsi"/>
         </w:rPr>
-        <w:t xml:space="preserve"> (read: may have </w:t>
-      </w:r>
-      <w:proofErr w:type="gramStart"/>
-      <w:r>
-        <w:rPr>
-          <w:rFonts w:asciiTheme="minorHAnsi" w:hAnsiTheme="minorHAnsi" w:cstheme="minorHAnsi"/>
-        </w:rPr>
-        <w:t>effected</w:t>
-      </w:r>
-      <w:proofErr w:type="gramEnd"/>
-      <w:r>
-        <w:rPr>
-          <w:rFonts w:asciiTheme="minorHAnsi" w:hAnsiTheme="minorHAnsi" w:cstheme="minorHAnsi"/>
-        </w:rPr>
-        <w:t xml:space="preserve">) </w:t>
+        <w:t xml:space="preserve"> (read: may have effected) </w:t>
       </w:r>
       <w:r>
         <w:rPr>
@@ -4571,21 +4403,8 @@
         </w:r>
       </w:fldSimple>
       <w:r>
-        <w:t xml:space="preserve">. A time diagram of events across three replicas in a distributed system. source: Detecting Causal Relationships in </w:t>
-      </w:r>
-      <w:proofErr w:type="spellStart"/>
-      <w:r>
-        <w:t>Distibuted</w:t>
-      </w:r>
-      <w:proofErr w:type="spellEnd"/>
-      <w:r>
-        <w:t xml:space="preserve"> Computations by Schwarz and </w:t>
-      </w:r>
-      <w:proofErr w:type="spellStart"/>
-      <w:r>
-        <w:t>Mattern</w:t>
-      </w:r>
-      <w:proofErr w:type="spellEnd"/>
+        <w:t>. A time diagram of events across three replicas in a distributed system. source: Detecting Causal Relationships in Distibuted Computations by Schwarz and Mattern</w:t>
+      </w:r>
     </w:p>
     <w:p>
       <w:pPr>
@@ -4738,21 +4557,7 @@
         <w:rPr>
           <w:rFonts w:asciiTheme="minorHAnsi" w:hAnsiTheme="minorHAnsi" w:cstheme="minorHAnsi"/>
         </w:rPr>
-        <w:t xml:space="preserve"> may </w:t>
-      </w:r>
-      <w:proofErr w:type="gramStart"/>
-      <w:r>
-        <w:rPr>
-          <w:rFonts w:asciiTheme="minorHAnsi" w:hAnsiTheme="minorHAnsi" w:cstheme="minorHAnsi"/>
-        </w:rPr>
-        <w:t>effect</w:t>
-      </w:r>
-      <w:proofErr w:type="gramEnd"/>
-      <w:r>
-        <w:rPr>
-          <w:rFonts w:asciiTheme="minorHAnsi" w:hAnsiTheme="minorHAnsi" w:cstheme="minorHAnsi"/>
-        </w:rPr>
-        <w:t xml:space="preserve"> local events </w:t>
+        <w:t xml:space="preserve"> may effect local events </w:t>
       </w:r>
       <m:oMath>
         <m:sSub>
@@ -5070,21 +4875,7 @@
           <w:rFonts w:asciiTheme="minorHAnsi" w:hAnsiTheme="minorHAnsi" w:cstheme="minorHAnsi"/>
         </w:rPr>
         <w:lastRenderedPageBreak/>
-        <w:t xml:space="preserve">We will use this formalization of causal history to reason about the convergence of a </w:t>
-      </w:r>
-      <w:proofErr w:type="gramStart"/>
-      <w:r>
-        <w:rPr>
-          <w:rFonts w:asciiTheme="minorHAnsi" w:hAnsiTheme="minorHAnsi" w:cstheme="minorHAnsi"/>
-        </w:rPr>
-        <w:t>state-based</w:t>
-      </w:r>
-      <w:proofErr w:type="gramEnd"/>
-      <w:r>
-        <w:rPr>
-          <w:rFonts w:asciiTheme="minorHAnsi" w:hAnsiTheme="minorHAnsi" w:cstheme="minorHAnsi"/>
-        </w:rPr>
-        <w:t xml:space="preserve"> CRDT. </w:t>
+        <w:t xml:space="preserve">We will use this formalization of causal history to reason about the convergence of a state-based CRDT. </w:t>
       </w:r>
     </w:p>
     <w:p>
@@ -6420,48 +6211,22 @@
           <w:b/>
           <w:bCs/>
         </w:rPr>
-        <w:t>– State-Based Conflict Free Convergent Replicated Data Types (</w:t>
-      </w:r>
-      <w:proofErr w:type="spellStart"/>
+        <w:t>– State-Based Conflict Free Convergent Replicated Data Types (CvRDT)</w:t>
+      </w:r>
       <w:r>
         <w:rPr>
           <w:rFonts w:asciiTheme="minorHAnsi" w:hAnsiTheme="minorHAnsi" w:cstheme="minorHAnsi"/>
           <w:b/>
           <w:bCs/>
         </w:rPr>
-        <w:t>CvRDT</w:t>
-      </w:r>
-      <w:proofErr w:type="spellEnd"/>
-      <w:r>
-        <w:rPr>
-          <w:rFonts w:asciiTheme="minorHAnsi" w:hAnsiTheme="minorHAnsi" w:cstheme="minorHAnsi"/>
-          <w:b/>
-          <w:bCs/>
-        </w:rPr>
-        <w:t>)</w:t>
-      </w:r>
-      <w:r>
-        <w:rPr>
-          <w:rFonts w:asciiTheme="minorHAnsi" w:hAnsiTheme="minorHAnsi" w:cstheme="minorHAnsi"/>
-          <w:b/>
-          <w:bCs/>
-        </w:rPr>
         <w:t xml:space="preserve">: </w:t>
       </w:r>
       <w:r>
         <w:rPr>
           <w:rFonts w:asciiTheme="minorHAnsi" w:hAnsiTheme="minorHAnsi" w:cstheme="minorHAnsi"/>
         </w:rPr>
-        <w:t xml:space="preserve">A </w:t>
-      </w:r>
-      <w:proofErr w:type="spellStart"/>
-      <w:r>
-        <w:rPr>
-          <w:rFonts w:asciiTheme="minorHAnsi" w:hAnsiTheme="minorHAnsi" w:cstheme="minorHAnsi"/>
-        </w:rPr>
-        <w:t>CvRDT</w:t>
-      </w:r>
-      <w:proofErr w:type="spellEnd"/>
+        <w:t>A CvRDT</w:t>
+      </w:r>
       <w:r>
         <w:rPr>
           <w:rFonts w:asciiTheme="minorHAnsi" w:hAnsiTheme="minorHAnsi" w:cstheme="minorHAnsi"/>
@@ -7224,41 +6989,13 @@
         <w:rPr>
           <w:rFonts w:asciiTheme="minorHAnsi" w:hAnsiTheme="minorHAnsi" w:cstheme="minorHAnsi"/>
         </w:rPr>
-        <w:t xml:space="preserve">that </w:t>
-      </w:r>
-      <w:proofErr w:type="spellStart"/>
-      <w:r>
-        <w:rPr>
-          <w:rFonts w:asciiTheme="minorHAnsi" w:hAnsiTheme="minorHAnsi" w:cstheme="minorHAnsi"/>
-        </w:rPr>
-        <w:t>CvRDT’s</w:t>
-      </w:r>
-      <w:proofErr w:type="spellEnd"/>
-      <w:r>
-        <w:rPr>
-          <w:rFonts w:asciiTheme="minorHAnsi" w:hAnsiTheme="minorHAnsi" w:cstheme="minorHAnsi"/>
-        </w:rPr>
-        <w:t xml:space="preserve"> converge, let us walk through a</w:t>
-      </w:r>
-      <w:r>
-        <w:rPr>
-          <w:rFonts w:asciiTheme="minorHAnsi" w:hAnsiTheme="minorHAnsi" w:cstheme="minorHAnsi"/>
-        </w:rPr>
-        <w:t xml:space="preserve"> State based </w:t>
-      </w:r>
-      <w:proofErr w:type="spellStart"/>
-      <w:r>
-        <w:rPr>
-          <w:rFonts w:asciiTheme="minorHAnsi" w:hAnsiTheme="minorHAnsi" w:cstheme="minorHAnsi"/>
-        </w:rPr>
-        <w:t>CvRDT</w:t>
-      </w:r>
-      <w:proofErr w:type="spellEnd"/>
-      <w:r>
-        <w:rPr>
-          <w:rFonts w:asciiTheme="minorHAnsi" w:hAnsiTheme="minorHAnsi" w:cstheme="minorHAnsi"/>
-        </w:rPr>
-        <w:t xml:space="preserve"> </w:t>
+        <w:t>that CvRDT’s converge, let us walk through a</w:t>
+      </w:r>
+      <w:r>
+        <w:rPr>
+          <w:rFonts w:asciiTheme="minorHAnsi" w:hAnsiTheme="minorHAnsi" w:cstheme="minorHAnsi"/>
+        </w:rPr>
+        <w:t xml:space="preserve"> State based CvRDT </w:t>
       </w:r>
       <w:r>
         <w:rPr>
@@ -7897,21 +7634,14 @@
         <w:divId w:val="504438712"/>
       </w:pPr>
       <w:r>
-        <w:t xml:space="preserve">  </w:t>
-      </w:r>
-      <w:proofErr w:type="gramStart"/>
-      <w:r>
-        <w:t>Merge(</w:t>
-      </w:r>
-      <w:proofErr w:type="spellStart"/>
-      <w:proofErr w:type="gramEnd"/>
+        <w:t xml:space="preserve">  Merge(</w:t>
+      </w:r>
       <w:r>
         <w:t>Replica</w:t>
       </w:r>
       <w:r>
         <w:t>State</w:t>
       </w:r>
-      <w:proofErr w:type="spellEnd"/>
       <w:r>
         <w:t xml:space="preserve"> </w:t>
       </w:r>
@@ -8059,21 +7789,7 @@
         <w:rPr>
           <w:highlight w:val="yellow"/>
         </w:rPr>
-        <w:t xml:space="preserve">page 22 a </w:t>
-      </w:r>
-      <w:proofErr w:type="spellStart"/>
-      <w:r>
-        <w:rPr>
-          <w:highlight w:val="yellow"/>
-        </w:rPr>
-        <w:t>comprehsnevie</w:t>
-      </w:r>
-      <w:proofErr w:type="spellEnd"/>
-      <w:r>
-        <w:rPr>
-          <w:highlight w:val="yellow"/>
-        </w:rPr>
-        <w:t xml:space="preserve"> study. They use compare and merges on S at T. Check that out and make sure the above specification is correct.</w:t>
+        <w:t>page 22 a comprehsnevie study. They use compare and merges on S at T. Check that out and make sure the above specification is correct.</w:t>
       </w:r>
       <w:r>
         <w:t xml:space="preserve"> </w:t>
@@ -8098,34 +7814,10 @@
         <w:t xml:space="preserve"> Let us map this CRDT schema to our previously developed definition. </w:t>
       </w:r>
       <w:r>
-        <w:t xml:space="preserve">The </w:t>
-      </w:r>
-      <w:proofErr w:type="spellStart"/>
-      <w:r>
-        <w:t>GrowOnlySetReplica</w:t>
-      </w:r>
-      <w:proofErr w:type="spellEnd"/>
-      <w:r>
-        <w:t xml:space="preserve"> above has local state, the Set V. It also has mutator and query functions, Add and Lookup. </w:t>
-      </w:r>
-      <w:r>
-        <w:t xml:space="preserve">Finally, it has an anti-entropy system that allows the replicas to converge. The </w:t>
-      </w:r>
-      <w:proofErr w:type="spellStart"/>
-      <w:r>
-        <w:t>GrowOnlySetReplica</w:t>
-      </w:r>
-      <w:proofErr w:type="spellEnd"/>
-      <w:r>
-        <w:t xml:space="preserve"> uses a Merge function which takes another replica’s state as an argument and updates the current replica’s state to be the union of the current replica’s state and the argument state. It also has a </w:t>
-      </w:r>
-      <w:proofErr w:type="spellStart"/>
-      <w:r>
-        <w:t>SendState</w:t>
-      </w:r>
-      <w:proofErr w:type="spellEnd"/>
-      <w:r>
-        <w:t xml:space="preserve"> function which call the Merge function on a different replica. </w:t>
+        <w:t xml:space="preserve">The GrowOnlySetReplica above has local state, the Set V. It also has mutator and query functions, Add and Lookup. </w:t>
+      </w:r>
+      <w:r>
+        <w:t xml:space="preserve">Finally, it has an anti-entropy system that allows the replicas to converge. The GrowOnlySetReplica uses a Merge function which takes another replica’s state as an argument and updates the current replica’s state to be the union of the current replica’s state and the argument state. It also has a SendState function which call the Merge function on a different replica. </w:t>
       </w:r>
     </w:p>
     <w:p/>
@@ -8134,15 +7826,7 @@
         <w:t xml:space="preserve">Although this is a very trivial example, </w:t>
       </w:r>
       <w:r>
-        <w:t xml:space="preserve">CRDT’s get much more complicated. But before looking at those more complicated structures, lets formally prove that </w:t>
-      </w:r>
-      <w:proofErr w:type="spellStart"/>
-      <w:r>
-        <w:t>CvRDT’s</w:t>
-      </w:r>
-      <w:proofErr w:type="spellEnd"/>
-      <w:r>
-        <w:t xml:space="preserve"> do indeed converge. </w:t>
+        <w:t xml:space="preserve">CRDT’s get much more complicated. But before looking at those more complicated structures, lets formally prove that CvRDT’s do indeed converge. </w:t>
       </w:r>
       <w:r>
         <w:t xml:space="preserve">As Shapiro et al. do, we will prove the following claim: </w:t>
@@ -8161,15 +7845,7 @@
         <w:t xml:space="preserve">Any two replicas </w:t>
       </w:r>
       <w:r>
-        <w:t xml:space="preserve">of a </w:t>
-      </w:r>
-      <w:proofErr w:type="spellStart"/>
-      <w:r>
-        <w:t>CvRDT</w:t>
-      </w:r>
-      <w:proofErr w:type="spellEnd"/>
-      <w:r>
-        <w:t xml:space="preserve"> eventually converge assuming that each replica eventually receives all updates.</w:t>
+        <w:t>of a CvRDT eventually converge assuming that each replica eventually receives all updates.</w:t>
       </w:r>
       <w:r>
         <w:rPr>
@@ -8255,18 +7931,10 @@
         <w:t xml:space="preserve">Because </w:t>
       </w:r>
       <w:r>
-        <w:t xml:space="preserve">the </w:t>
-      </w:r>
-      <w:proofErr w:type="spellStart"/>
-      <w:r>
-        <w:t>CvRDT</w:t>
-      </w:r>
-      <w:r>
-        <w:t>’s</w:t>
-      </w:r>
-      <w:proofErr w:type="spellEnd"/>
-      <w:r>
-        <w:t xml:space="preserve"> state forms a monotonic semilattice, it is always possible for the replicas to merge states. </w:t>
+        <w:t>the CvRDT</w:t>
+      </w:r>
+      <w:r>
+        <w:t xml:space="preserve">’s state forms a monotonic semilattice, it is always possible for the replicas to merge states. </w:t>
       </w:r>
       <w:r>
         <w:t xml:space="preserve">Therefore, by the </w:t>
@@ -8547,15 +8215,7 @@
         <w:t xml:space="preserve">because we have satisfied both necessary properties, </w:t>
       </w:r>
       <w:r>
-        <w:t xml:space="preserve">we have proven that this </w:t>
-      </w:r>
-      <w:proofErr w:type="spellStart"/>
-      <w:r>
-        <w:t>CvRDT</w:t>
-      </w:r>
-      <w:proofErr w:type="spellEnd"/>
-      <w:r>
-        <w:t xml:space="preserve"> will eventually converge. </w:t>
+        <w:t xml:space="preserve">we have proven that this CvRDT will eventually converge. </w:t>
       </w:r>
       <w:r>
         <w:rPr>
@@ -8580,25 +8240,7 @@
           <w:b/>
           <w:bCs/>
         </w:rPr>
-        <w:t>Operation-based or Commutative Replicated Data Type (</w:t>
-      </w:r>
-      <w:proofErr w:type="spellStart"/>
-      <w:r>
-        <w:rPr>
-          <w:rFonts w:asciiTheme="minorHAnsi" w:hAnsiTheme="minorHAnsi" w:cstheme="minorHAnsi"/>
-          <w:b/>
-          <w:bCs/>
-        </w:rPr>
-        <w:t>CmRDT</w:t>
-      </w:r>
-      <w:proofErr w:type="spellEnd"/>
-      <w:r>
-        <w:rPr>
-          <w:rFonts w:asciiTheme="minorHAnsi" w:hAnsiTheme="minorHAnsi" w:cstheme="minorHAnsi"/>
-          <w:b/>
-          <w:bCs/>
-        </w:rPr>
-        <w:t>)</w:t>
+        <w:t>Operation-based or Commutative Replicated Data Type (CmRDT)</w:t>
       </w:r>
     </w:p>
     <w:p>
@@ -8624,21 +8266,7 @@
         <w:rPr>
           <w:rFonts w:asciiTheme="minorHAnsi" w:hAnsiTheme="minorHAnsi" w:cstheme="minorHAnsi"/>
         </w:rPr>
-        <w:t xml:space="preserve">Again, let us turn to the words of </w:t>
-      </w:r>
-      <w:proofErr w:type="spellStart"/>
-      <w:r>
-        <w:rPr>
-          <w:rFonts w:asciiTheme="minorHAnsi" w:hAnsiTheme="minorHAnsi" w:cstheme="minorHAnsi"/>
-        </w:rPr>
-        <w:t>Baquero</w:t>
-      </w:r>
-      <w:proofErr w:type="spellEnd"/>
-      <w:r>
-        <w:rPr>
-          <w:rFonts w:asciiTheme="minorHAnsi" w:hAnsiTheme="minorHAnsi" w:cstheme="minorHAnsi"/>
-        </w:rPr>
-        <w:t xml:space="preserve"> et al. to begin our analysis of operation-based replicated data types. </w:t>
+        <w:t xml:space="preserve">Again, let us turn to the words of Baquero et al. to begin our analysis of operation-based replicated data types. </w:t>
       </w:r>
       <w:r>
         <w:rPr>
@@ -8751,15 +8379,7 @@
         </w:r>
       </w:fldSimple>
       <w:r>
-        <w:t xml:space="preserve">: The general scheme of an operation-based conflict free replicated data type. Source: Pure Operation-Based Replicated Data Types by </w:t>
-      </w:r>
-      <w:proofErr w:type="spellStart"/>
-      <w:r>
-        <w:t>Baquero</w:t>
-      </w:r>
-      <w:proofErr w:type="spellEnd"/>
-      <w:r>
-        <w:t xml:space="preserve"> et al.</w:t>
+        <w:t>: The general scheme of an operation-based conflict free replicated data type. Source: Pure Operation-Based Replicated Data Types by Baquero et al.</w:t>
       </w:r>
     </w:p>
     <w:p>
@@ -9015,19 +8635,7 @@
           <w:rPr>
             <w:rFonts w:ascii="Cambria Math" w:hAnsi="Cambria Math"/>
           </w:rPr>
-          <m:t>:</m:t>
-        </m:r>
-        <m:r>
-          <w:rPr>
-            <w:rFonts w:ascii="Cambria Math" w:hAnsi="Cambria Math"/>
-          </w:rPr>
-          <m:t>g</m:t>
-        </m:r>
-        <m:r>
-          <w:rPr>
-            <w:rFonts w:ascii="Cambria Math" w:hAnsi="Cambria Math"/>
-          </w:rPr>
-          <m:t>∈</m:t>
+          <m:t>:g∈</m:t>
         </m:r>
         <m:r>
           <m:rPr>
@@ -9080,19 +8688,7 @@
           <w:rPr>
             <w:rFonts w:ascii="Cambria Math" w:hAnsi="Cambria Math"/>
           </w:rPr>
-          <m:t xml:space="preserve"> ⟹</m:t>
-        </m:r>
-        <m:r>
-          <w:rPr>
-            <w:rFonts w:ascii="Cambria Math" w:hAnsi="Cambria Math"/>
-          </w:rPr>
-          <m:t>f</m:t>
-        </m:r>
-        <m:r>
-          <w:rPr>
-            <w:rFonts w:ascii="Cambria Math" w:hAnsi="Cambria Math"/>
-          </w:rPr>
-          <m:t>∈</m:t>
+          <m:t xml:space="preserve"> ⟹f∈</m:t>
         </m:r>
         <m:r>
           <m:rPr>
@@ -9253,13 +8849,7 @@
         <w:rPr>
           <w:rFonts w:asciiTheme="minorHAnsi" w:hAnsiTheme="minorHAnsi" w:cstheme="minorHAnsi"/>
         </w:rPr>
-        <w:t>,</w:t>
-      </w:r>
-      <w:r>
-        <w:rPr>
-          <w:rFonts w:asciiTheme="minorHAnsi" w:hAnsiTheme="minorHAnsi" w:cstheme="minorHAnsi"/>
-        </w:rPr>
-        <w:t xml:space="preserve"> </w:t>
+        <w:t xml:space="preserve">, </w:t>
       </w:r>
       <w:r>
         <w:rPr>
@@ -9284,31 +8874,7 @@
           <w:rPr>
             <w:rFonts w:ascii="Cambria Math" w:hAnsi="Cambria Math" w:cstheme="minorHAnsi"/>
           </w:rPr>
-          <m:t>f</m:t>
-        </m:r>
-        <m:r>
-          <w:rPr>
-            <w:rFonts w:ascii="Cambria Math" w:hAnsi="Cambria Math" w:cstheme="minorHAnsi"/>
-          </w:rPr>
-          <m:t xml:space="preserve"> || </m:t>
-        </m:r>
-        <m:r>
-          <w:rPr>
-            <w:rFonts w:ascii="Cambria Math" w:hAnsi="Cambria Math" w:cstheme="minorHAnsi"/>
-          </w:rPr>
-          <m:t>g</m:t>
-        </m:r>
-        <m:r>
-          <w:rPr>
-            <w:rFonts w:ascii="Cambria Math" w:hAnsi="Cambria Math" w:cstheme="minorHAnsi"/>
-          </w:rPr>
-          <m:t xml:space="preserve"> ⟺ </m:t>
-        </m:r>
-        <m:r>
-          <w:rPr>
-            <w:rFonts w:ascii="Cambria Math" w:hAnsi="Cambria Math" w:cstheme="minorHAnsi"/>
-          </w:rPr>
-          <m:t>f</m:t>
+          <m:t>f || g ⟺ f</m:t>
         </m:r>
         <m:r>
           <w:rPr>
@@ -9547,6 +9113,7 @@
           <w:rFonts w:asciiTheme="minorHAnsi" w:hAnsiTheme="minorHAnsi" w:cstheme="minorHAnsi"/>
           <w:b/>
           <w:bCs/>
+          <w:highlight w:val="yellow"/>
         </w:rPr>
         <w:t>Definition 2.5 –</w:t>
       </w:r>
@@ -9555,6 +9122,7 @@
           <w:rFonts w:asciiTheme="minorHAnsi" w:hAnsiTheme="minorHAnsi" w:cstheme="minorHAnsi"/>
           <w:b/>
           <w:bCs/>
+          <w:highlight w:val="yellow"/>
         </w:rPr>
         <w:t xml:space="preserve"> </w:t>
       </w:r>
@@ -9563,63 +9131,43 @@
           <w:rFonts w:asciiTheme="minorHAnsi" w:hAnsiTheme="minorHAnsi" w:cstheme="minorHAnsi"/>
           <w:b/>
           <w:bCs/>
-        </w:rPr>
-        <w:t>Operation-Based Conflict Free Convergent Replicated Data Types (</w:t>
-      </w:r>
-      <w:proofErr w:type="spellStart"/>
-      <w:r>
-        <w:rPr>
-          <w:rFonts w:asciiTheme="minorHAnsi" w:hAnsiTheme="minorHAnsi" w:cstheme="minorHAnsi"/>
-          <w:b/>
-          <w:bCs/>
-        </w:rPr>
-        <w:t>CmRDT</w:t>
-      </w:r>
-      <w:proofErr w:type="spellEnd"/>
-      <w:r>
-        <w:rPr>
-          <w:rFonts w:asciiTheme="minorHAnsi" w:hAnsiTheme="minorHAnsi" w:cstheme="minorHAnsi"/>
-          <w:b/>
-          <w:bCs/>
-        </w:rPr>
-        <w:t xml:space="preserve">): </w:t>
-      </w:r>
-      <w:proofErr w:type="spellStart"/>
-      <w:r>
-        <w:rPr>
-          <w:rFonts w:asciiTheme="minorHAnsi" w:hAnsiTheme="minorHAnsi" w:cstheme="minorHAnsi"/>
+          <w:highlight w:val="yellow"/>
+        </w:rPr>
+        <w:t xml:space="preserve">Operation-Based Conflict Free Convergent Replicated Data Types (CmRDT): </w:t>
+      </w:r>
+      <w:r>
+        <w:rPr>
+          <w:rFonts w:asciiTheme="minorHAnsi" w:hAnsiTheme="minorHAnsi" w:cstheme="minorHAnsi"/>
+          <w:highlight w:val="yellow"/>
         </w:rPr>
         <w:t>C</w:t>
       </w:r>
       <w:r>
         <w:rPr>
           <w:rFonts w:asciiTheme="minorHAnsi" w:hAnsiTheme="minorHAnsi" w:cstheme="minorHAnsi"/>
+          <w:highlight w:val="yellow"/>
         </w:rPr>
         <w:t>m</w:t>
       </w:r>
       <w:r>
         <w:rPr>
           <w:rFonts w:asciiTheme="minorHAnsi" w:hAnsiTheme="minorHAnsi" w:cstheme="minorHAnsi"/>
-        </w:rPr>
-        <w:t>RDT</w:t>
-      </w:r>
-      <w:proofErr w:type="spellEnd"/>
-      <w:r>
-        <w:rPr>
-          <w:rFonts w:asciiTheme="minorHAnsi" w:hAnsiTheme="minorHAnsi" w:cstheme="minorHAnsi"/>
-        </w:rPr>
-        <w:t xml:space="preserve"> is a distributed data structure composed of 1) local state and algorithms 2) an anti-entropy protocol.</w:t>
-      </w:r>
-      <w:r>
-        <w:rPr>
-          <w:rFonts w:asciiTheme="minorHAnsi" w:hAnsiTheme="minorHAnsi" w:cstheme="minorHAnsi"/>
-        </w:rPr>
-        <w:t xml:space="preserve"> </w:t>
-      </w:r>
-      <w:r>
-        <w:rPr>
-          <w:rStyle w:val="FootnoteReference"/>
-          <w:rFonts w:asciiTheme="minorHAnsi" w:hAnsiTheme="minorHAnsi" w:cstheme="minorHAnsi"/>
+          <w:highlight w:val="yellow"/>
+        </w:rPr>
+        <w:t>RDT is a distributed data structure composed of 1) local state and algorithms 2) an anti-entropy protocol.</w:t>
+      </w:r>
+      <w:r>
+        <w:rPr>
+          <w:rFonts w:asciiTheme="minorHAnsi" w:hAnsiTheme="minorHAnsi" w:cstheme="minorHAnsi"/>
+          <w:highlight w:val="yellow"/>
+        </w:rPr>
+        <w:t xml:space="preserve"> </w:t>
+      </w:r>
+      <w:r>
+        <w:rPr>
+          <w:rStyle w:val="FootnoteReference"/>
+          <w:rFonts w:asciiTheme="minorHAnsi" w:hAnsiTheme="minorHAnsi" w:cstheme="minorHAnsi"/>
+          <w:highlight w:val="yellow"/>
         </w:rPr>
         <w:footnoteReference w:id="69"/>
       </w:r>
@@ -9827,15 +9375,7 @@
         <w:t xml:space="preserve">n </w:t>
       </w:r>
       <w:r>
-        <w:t xml:space="preserve">op-based increment-only counter. source: Pure Operation-Based Replicated Data Types by </w:t>
-      </w:r>
-      <w:proofErr w:type="spellStart"/>
-      <w:r>
-        <w:t>Bauero</w:t>
-      </w:r>
-      <w:proofErr w:type="spellEnd"/>
-      <w:r>
-        <w:t xml:space="preserve"> et al.</w:t>
+        <w:t>op-based increment-only counter. source: Pure Operation-Based Replicated Data Types by Bauero et al.</w:t>
       </w:r>
     </w:p>
     <w:p>
@@ -10021,21 +9561,7 @@
         <w:rPr>
           <w:rFonts w:asciiTheme="minorHAnsi" w:hAnsiTheme="minorHAnsi" w:cstheme="minorHAnsi"/>
         </w:rPr>
-        <w:t xml:space="preserve"> Any two replicas of a </w:t>
-      </w:r>
-      <w:proofErr w:type="spellStart"/>
-      <w:r>
-        <w:rPr>
-          <w:rFonts w:asciiTheme="minorHAnsi" w:hAnsiTheme="minorHAnsi" w:cstheme="minorHAnsi"/>
-        </w:rPr>
-        <w:t>CmRDT</w:t>
-      </w:r>
-      <w:proofErr w:type="spellEnd"/>
-      <w:r>
-        <w:rPr>
-          <w:rFonts w:asciiTheme="minorHAnsi" w:hAnsiTheme="minorHAnsi" w:cstheme="minorHAnsi"/>
-        </w:rPr>
-        <w:t xml:space="preserve"> eventually converge assuming that they are delivered in the delivery order, </w:t>
+        <w:t xml:space="preserve"> Any two replicas of a CmRDT eventually converge assuming that they are delivered in the delivery order, </w:t>
       </w:r>
       <m:oMath>
         <m:sSub>
@@ -10672,35 +10198,7 @@
           <w:rFonts w:asciiTheme="minorHAnsi" w:hAnsiTheme="minorHAnsi" w:cstheme="minorHAnsi"/>
         </w:rPr>
         <w:lastRenderedPageBreak/>
-        <w:t xml:space="preserve">We have proven that both </w:t>
-      </w:r>
-      <w:proofErr w:type="spellStart"/>
-      <w:r>
-        <w:rPr>
-          <w:rFonts w:asciiTheme="minorHAnsi" w:hAnsiTheme="minorHAnsi" w:cstheme="minorHAnsi"/>
-        </w:rPr>
-        <w:t>CvRDTs</w:t>
-      </w:r>
-      <w:proofErr w:type="spellEnd"/>
-      <w:r>
-        <w:rPr>
-          <w:rFonts w:asciiTheme="minorHAnsi" w:hAnsiTheme="minorHAnsi" w:cstheme="minorHAnsi"/>
-        </w:rPr>
-        <w:t xml:space="preserve"> and </w:t>
-      </w:r>
-      <w:proofErr w:type="spellStart"/>
-      <w:r>
-        <w:rPr>
-          <w:rFonts w:asciiTheme="minorHAnsi" w:hAnsiTheme="minorHAnsi" w:cstheme="minorHAnsi"/>
-        </w:rPr>
-        <w:t>CmRDTS</w:t>
-      </w:r>
-      <w:proofErr w:type="spellEnd"/>
-      <w:r>
-        <w:rPr>
-          <w:rFonts w:asciiTheme="minorHAnsi" w:hAnsiTheme="minorHAnsi" w:cstheme="minorHAnsi"/>
-        </w:rPr>
-        <w:t xml:space="preserve"> accomplish the same goa</w:t>
+        <w:t>We have proven that both CvRDTs and CmRDTS accomplish the same goa</w:t>
       </w:r>
       <w:r>
         <w:rPr>
@@ -10809,21 +10307,7 @@
         <w:rPr>
           <w:rFonts w:asciiTheme="minorHAnsi" w:hAnsiTheme="minorHAnsi" w:cstheme="minorHAnsi"/>
         </w:rPr>
-        <w:t xml:space="preserve">However, </w:t>
-      </w:r>
-      <w:proofErr w:type="gramStart"/>
-      <w:r>
-        <w:rPr>
-          <w:rFonts w:asciiTheme="minorHAnsi" w:hAnsiTheme="minorHAnsi" w:cstheme="minorHAnsi"/>
-        </w:rPr>
-        <w:t>op-based</w:t>
-      </w:r>
-      <w:proofErr w:type="gramEnd"/>
-      <w:r>
-        <w:rPr>
-          <w:rFonts w:asciiTheme="minorHAnsi" w:hAnsiTheme="minorHAnsi" w:cstheme="minorHAnsi"/>
-        </w:rPr>
-        <w:t xml:space="preserve"> CRDTs are generally more </w:t>
+        <w:t xml:space="preserve">However, op-based CRDTs are generally more </w:t>
       </w:r>
       <w:r>
         <w:rPr>
@@ -11011,9 +10495,6 @@
       <w:pPr>
         <w:pStyle w:val="Caption"/>
         <w:jc w:val="center"/>
-        <w:rPr>
-          <w:rFonts w:asciiTheme="minorHAnsi" w:hAnsiTheme="minorHAnsi" w:cstheme="minorHAnsi"/>
-        </w:rPr>
       </w:pPr>
       <w:r>
         <w:t xml:space="preserve">Figure </w:t>
@@ -11027,21 +10508,1648 @@
         </w:r>
       </w:fldSimple>
       <w:r>
-        <w:t xml:space="preserve">: Schema for an op-based Add-Wins Set CRDT. Source: Pure Operation-Based Replicated Data Types by </w:t>
-      </w:r>
-      <w:proofErr w:type="spellStart"/>
-      <w:r>
-        <w:t>Baquero</w:t>
-      </w:r>
-      <w:proofErr w:type="spellEnd"/>
-      <w:r>
-        <w:t xml:space="preserve"> </w:t>
-      </w:r>
-      <w:proofErr w:type="gramStart"/>
-      <w:r>
-        <w:t>et al..</w:t>
-      </w:r>
-      <w:proofErr w:type="gramEnd"/>
+        <w:t>: Schema for an op-based Add-Wins Set CRDT. Source: Pure Operation-Based Replicated Data Types by Baquero et al</w:t>
+      </w:r>
+      <w:r>
+        <w:t>.</w:t>
+      </w:r>
+      <w:r>
+        <w:t>.</w:t>
+      </w:r>
+    </w:p>
+    <w:p/>
+    <w:p>
+      <w:pPr>
+        <w:rPr>
+          <w:rFonts w:asciiTheme="minorHAnsi" w:hAnsiTheme="minorHAnsi" w:cstheme="minorHAnsi"/>
+        </w:rPr>
+      </w:pPr>
+      <w:r>
+        <w:rPr>
+          <w:rFonts w:asciiTheme="minorHAnsi" w:hAnsiTheme="minorHAnsi" w:cstheme="minorHAnsi"/>
+        </w:rPr>
+        <w:t xml:space="preserve">We are now going to shift gears </w:t>
+      </w:r>
+      <w:r>
+        <w:rPr>
+          <w:rFonts w:asciiTheme="minorHAnsi" w:hAnsiTheme="minorHAnsi" w:cstheme="minorHAnsi"/>
+        </w:rPr>
+        <w:t xml:space="preserve">to </w:t>
+      </w:r>
+      <w:r>
+        <w:rPr>
+          <w:rFonts w:asciiTheme="minorHAnsi" w:hAnsiTheme="minorHAnsi" w:cstheme="minorHAnsi"/>
+        </w:rPr>
+        <w:t>discuss collaborative editing</w:t>
+      </w:r>
+      <w:r>
+        <w:rPr>
+          <w:rFonts w:asciiTheme="minorHAnsi" w:hAnsiTheme="minorHAnsi" w:cstheme="minorHAnsi"/>
+        </w:rPr>
+        <w:t xml:space="preserve"> before discussing how CRDT’s can be used to implement collaborative editing software. </w:t>
+      </w:r>
+    </w:p>
+    <w:p>
+      <w:pPr>
+        <w:rPr>
+          <w:rFonts w:asciiTheme="minorHAnsi" w:hAnsiTheme="minorHAnsi" w:cstheme="minorHAnsi"/>
+          <w:b/>
+          <w:bCs/>
+        </w:rPr>
+      </w:pPr>
+    </w:p>
+    <w:p>
+      <w:pPr>
+        <w:rPr>
+          <w:rFonts w:asciiTheme="minorHAnsi" w:hAnsiTheme="minorHAnsi" w:cstheme="minorHAnsi"/>
+          <w:b/>
+          <w:bCs/>
+        </w:rPr>
+      </w:pPr>
+      <w:r>
+        <w:rPr>
+          <w:rFonts w:asciiTheme="minorHAnsi" w:hAnsiTheme="minorHAnsi" w:cstheme="minorHAnsi"/>
+          <w:b/>
+          <w:bCs/>
+        </w:rPr>
+        <w:lastRenderedPageBreak/>
+        <w:t xml:space="preserve">Collaborative Editing </w:t>
+      </w:r>
+    </w:p>
+    <w:p>
+      <w:pPr>
+        <w:rPr>
+          <w:rFonts w:asciiTheme="minorHAnsi" w:hAnsiTheme="minorHAnsi" w:cstheme="minorHAnsi"/>
+          <w:b/>
+          <w:bCs/>
+        </w:rPr>
+      </w:pPr>
+    </w:p>
+    <w:p>
+      <w:pPr>
+        <w:rPr>
+          <w:rFonts w:asciiTheme="minorHAnsi" w:hAnsiTheme="minorHAnsi" w:cstheme="minorHAnsi"/>
+        </w:rPr>
+      </w:pPr>
+      <w:r>
+        <w:rPr>
+          <w:rFonts w:asciiTheme="minorHAnsi" w:hAnsiTheme="minorHAnsi" w:cstheme="minorHAnsi"/>
+        </w:rPr>
+        <w:t xml:space="preserve">As the name implies, collaborative editing </w:t>
+      </w:r>
+      <w:r>
+        <w:rPr>
+          <w:rFonts w:asciiTheme="minorHAnsi" w:hAnsiTheme="minorHAnsi" w:cstheme="minorHAnsi"/>
+        </w:rPr>
+        <w:t>is a system that allows multiple individuals to edit a document at the same time from their own computer.</w:t>
+      </w:r>
+      <w:r>
+        <w:rPr>
+          <w:rFonts w:asciiTheme="minorHAnsi" w:hAnsiTheme="minorHAnsi" w:cstheme="minorHAnsi"/>
+        </w:rPr>
+        <w:t xml:space="preserve"> </w:t>
+      </w:r>
+      <w:r>
+        <w:rPr>
+          <w:rStyle w:val="FootnoteReference"/>
+          <w:rFonts w:asciiTheme="minorHAnsi" w:hAnsiTheme="minorHAnsi" w:cstheme="minorHAnsi"/>
+        </w:rPr>
+        <w:footnoteReference w:id="83"/>
+      </w:r>
+      <w:r>
+        <w:rPr>
+          <w:rStyle w:val="FootnoteReference"/>
+          <w:rFonts w:asciiTheme="minorHAnsi" w:hAnsiTheme="minorHAnsi" w:cstheme="minorHAnsi"/>
+        </w:rPr>
+        <w:footnoteReference w:id="84"/>
+      </w:r>
+      <w:r>
+        <w:rPr>
+          <w:rFonts w:asciiTheme="minorHAnsi" w:hAnsiTheme="minorHAnsi" w:cstheme="minorHAnsi"/>
+        </w:rPr>
+        <w:t xml:space="preserve"> </w:t>
+      </w:r>
+      <w:r>
+        <w:rPr>
+          <w:rFonts w:asciiTheme="minorHAnsi" w:hAnsiTheme="minorHAnsi" w:cstheme="minorHAnsi"/>
+        </w:rPr>
+        <w:t xml:space="preserve"> </w:t>
+      </w:r>
+      <w:r>
+        <w:rPr>
+          <w:rFonts w:asciiTheme="minorHAnsi" w:hAnsiTheme="minorHAnsi" w:cstheme="minorHAnsi"/>
+        </w:rPr>
+        <w:t xml:space="preserve">Collaborative editing software must resolve conflicts that occur when two clients make conflicting changes to the same part of the text at the same time. </w:t>
+      </w:r>
+      <w:r>
+        <w:rPr>
+          <w:rStyle w:val="FootnoteReference"/>
+          <w:rFonts w:asciiTheme="minorHAnsi" w:hAnsiTheme="minorHAnsi" w:cstheme="minorHAnsi"/>
+        </w:rPr>
+        <w:footnoteReference w:id="85"/>
+      </w:r>
+      <w:r>
+        <w:rPr>
+          <w:rFonts w:asciiTheme="minorHAnsi" w:hAnsiTheme="minorHAnsi" w:cstheme="minorHAnsi"/>
+        </w:rPr>
+        <w:t xml:space="preserve"> </w:t>
+      </w:r>
+      <w:r>
+        <w:rPr>
+          <w:rFonts w:asciiTheme="minorHAnsi" w:hAnsiTheme="minorHAnsi" w:cstheme="minorHAnsi"/>
+        </w:rPr>
+        <w:t xml:space="preserve">In order to replicate the user experience of editing a document locally on a system like Microsoft Word, collaborative editing software requires that each client maintains a local copy of the document. </w:t>
+      </w:r>
+      <w:r>
+        <w:rPr>
+          <w:rStyle w:val="FootnoteReference"/>
+          <w:rFonts w:asciiTheme="minorHAnsi" w:hAnsiTheme="minorHAnsi" w:cstheme="minorHAnsi"/>
+        </w:rPr>
+        <w:footnoteReference w:id="86"/>
+      </w:r>
+      <w:r>
+        <w:rPr>
+          <w:rFonts w:asciiTheme="minorHAnsi" w:hAnsiTheme="minorHAnsi" w:cstheme="minorHAnsi"/>
+        </w:rPr>
+        <w:t xml:space="preserve"> Therefore, </w:t>
+      </w:r>
+      <w:r>
+        <w:rPr>
+          <w:rFonts w:asciiTheme="minorHAnsi" w:hAnsiTheme="minorHAnsi" w:cstheme="minorHAnsi"/>
+        </w:rPr>
+        <w:t xml:space="preserve">the biggest issue that collaborative editing software faces is </w:t>
+      </w:r>
+      <w:r>
+        <w:rPr>
+          <w:rFonts w:asciiTheme="minorHAnsi" w:hAnsiTheme="minorHAnsi" w:cstheme="minorHAnsi"/>
+        </w:rPr>
+        <w:t>maintaining consistency between each of the clients</w:t>
+      </w:r>
+      <w:r>
+        <w:rPr>
+          <w:rFonts w:asciiTheme="minorHAnsi" w:hAnsiTheme="minorHAnsi" w:cstheme="minorHAnsi"/>
+        </w:rPr>
+        <w:t>.</w:t>
+      </w:r>
+      <w:r>
+        <w:rPr>
+          <w:rFonts w:asciiTheme="minorHAnsi" w:hAnsiTheme="minorHAnsi" w:cstheme="minorHAnsi"/>
+        </w:rPr>
+        <w:t xml:space="preserve"> </w:t>
+      </w:r>
+      <w:r>
+        <w:rPr>
+          <w:rStyle w:val="FootnoteReference"/>
+          <w:rFonts w:asciiTheme="minorHAnsi" w:hAnsiTheme="minorHAnsi" w:cstheme="minorHAnsi"/>
+        </w:rPr>
+        <w:footnoteReference w:id="87"/>
+      </w:r>
+      <w:r>
+        <w:rPr>
+          <w:rStyle w:val="FootnoteReference"/>
+          <w:rFonts w:asciiTheme="minorHAnsi" w:hAnsiTheme="minorHAnsi" w:cstheme="minorHAnsi"/>
+        </w:rPr>
+        <w:footnoteReference w:id="88"/>
+      </w:r>
+      <w:r>
+        <w:rPr>
+          <w:rFonts w:asciiTheme="minorHAnsi" w:hAnsiTheme="minorHAnsi" w:cstheme="minorHAnsi"/>
+        </w:rPr>
+        <w:t xml:space="preserve"> </w:t>
+      </w:r>
+      <w:r>
+        <w:rPr>
+          <w:rFonts w:asciiTheme="minorHAnsi" w:hAnsiTheme="minorHAnsi" w:cstheme="minorHAnsi"/>
+        </w:rPr>
+        <w:t xml:space="preserve">Each client, or replica, to borrow stay consistent with our previous language, </w:t>
+      </w:r>
+      <w:r>
+        <w:rPr>
+          <w:rFonts w:asciiTheme="minorHAnsi" w:hAnsiTheme="minorHAnsi" w:cstheme="minorHAnsi"/>
+        </w:rPr>
+        <w:t xml:space="preserve">must converge on the same, “correct” version of the document. </w:t>
+      </w:r>
+      <w:r>
+        <w:rPr>
+          <w:rStyle w:val="FootnoteReference"/>
+          <w:rFonts w:asciiTheme="minorHAnsi" w:hAnsiTheme="minorHAnsi" w:cstheme="minorHAnsi"/>
+        </w:rPr>
+        <w:footnoteReference w:id="89"/>
+      </w:r>
+      <w:r>
+        <w:rPr>
+          <w:rFonts w:asciiTheme="minorHAnsi" w:hAnsiTheme="minorHAnsi" w:cstheme="minorHAnsi"/>
+        </w:rPr>
+        <w:t xml:space="preserve"> </w:t>
+      </w:r>
+      <w:r>
+        <w:rPr>
+          <w:rFonts w:asciiTheme="minorHAnsi" w:hAnsiTheme="minorHAnsi" w:cstheme="minorHAnsi"/>
+        </w:rPr>
+        <w:t xml:space="preserve">Sound familiar? </w:t>
+      </w:r>
+    </w:p>
+    <w:p>
+      <w:pPr>
+        <w:rPr>
+          <w:rFonts w:asciiTheme="minorHAnsi" w:hAnsiTheme="minorHAnsi" w:cstheme="minorHAnsi"/>
+        </w:rPr>
+      </w:pPr>
+    </w:p>
+    <w:p>
+      <w:pPr>
+        <w:rPr>
+          <w:rFonts w:asciiTheme="minorHAnsi" w:hAnsiTheme="minorHAnsi" w:cstheme="minorHAnsi"/>
+        </w:rPr>
+      </w:pPr>
+      <w:r>
+        <w:rPr>
+          <w:rFonts w:asciiTheme="minorHAnsi" w:hAnsiTheme="minorHAnsi" w:cstheme="minorHAnsi"/>
+        </w:rPr>
+        <w:t xml:space="preserve">Before we look at </w:t>
+      </w:r>
+      <w:r>
+        <w:rPr>
+          <w:rFonts w:asciiTheme="minorHAnsi" w:hAnsiTheme="minorHAnsi" w:cstheme="minorHAnsi"/>
+        </w:rPr>
+        <w:t>using CRDTs to build collaborative editing software, let’s first look at an alternative implementation</w:t>
+      </w:r>
+      <w:r>
+        <w:rPr>
+          <w:rFonts w:asciiTheme="minorHAnsi" w:hAnsiTheme="minorHAnsi" w:cstheme="minorHAnsi"/>
+        </w:rPr>
+        <w:t xml:space="preserve"> – operational </w:t>
+      </w:r>
+      <w:r>
+        <w:rPr>
+          <w:rFonts w:asciiTheme="minorHAnsi" w:hAnsiTheme="minorHAnsi" w:cstheme="minorHAnsi"/>
+        </w:rPr>
+        <w:t>transforms</w:t>
+      </w:r>
+      <w:r>
+        <w:rPr>
+          <w:rFonts w:asciiTheme="minorHAnsi" w:hAnsiTheme="minorHAnsi" w:cstheme="minorHAnsi"/>
+        </w:rPr>
+        <w:t xml:space="preserve"> used in the </w:t>
+      </w:r>
+      <w:r>
+        <w:rPr>
+          <w:rFonts w:asciiTheme="minorHAnsi" w:hAnsiTheme="minorHAnsi" w:cstheme="minorHAnsi"/>
+        </w:rPr>
+        <w:t>preeminent collaborative document editor</w:t>
+      </w:r>
+      <w:r>
+        <w:rPr>
+          <w:rFonts w:asciiTheme="minorHAnsi" w:hAnsiTheme="minorHAnsi" w:cstheme="minorHAnsi"/>
+        </w:rPr>
+        <w:t>,</w:t>
+      </w:r>
+      <w:r>
+        <w:rPr>
+          <w:rFonts w:asciiTheme="minorHAnsi" w:hAnsiTheme="minorHAnsi" w:cstheme="minorHAnsi"/>
+        </w:rPr>
+        <w:t xml:space="preserve"> </w:t>
+      </w:r>
+      <w:r>
+        <w:rPr>
+          <w:rFonts w:asciiTheme="minorHAnsi" w:hAnsiTheme="minorHAnsi" w:cstheme="minorHAnsi"/>
+        </w:rPr>
+        <w:t xml:space="preserve">Google Docs. </w:t>
+      </w:r>
+    </w:p>
+    <w:p>
+      <w:pPr>
+        <w:rPr>
+          <w:rFonts w:asciiTheme="minorHAnsi" w:hAnsiTheme="minorHAnsi" w:cstheme="minorHAnsi"/>
+        </w:rPr>
+      </w:pPr>
+    </w:p>
+    <w:p>
+      <w:pPr>
+        <w:rPr>
+          <w:rFonts w:asciiTheme="minorHAnsi" w:hAnsiTheme="minorHAnsi" w:cstheme="minorHAnsi"/>
+          <w:b/>
+          <w:bCs/>
+        </w:rPr>
+      </w:pPr>
+      <w:r>
+        <w:rPr>
+          <w:rFonts w:asciiTheme="minorHAnsi" w:hAnsiTheme="minorHAnsi" w:cstheme="minorHAnsi"/>
+          <w:b/>
+          <w:bCs/>
+        </w:rPr>
+        <w:t>Google Docs</w:t>
+      </w:r>
+      <w:r>
+        <w:rPr>
+          <w:rFonts w:asciiTheme="minorHAnsi" w:hAnsiTheme="minorHAnsi" w:cstheme="minorHAnsi"/>
+          <w:b/>
+          <w:bCs/>
+        </w:rPr>
+        <w:t xml:space="preserve"> Implements Collaborative Editing using Operational Transforms</w:t>
+      </w:r>
+    </w:p>
+    <w:p>
+      <w:pPr>
+        <w:rPr>
+          <w:rFonts w:asciiTheme="minorHAnsi" w:hAnsiTheme="minorHAnsi" w:cstheme="minorHAnsi"/>
+        </w:rPr>
+      </w:pPr>
+    </w:p>
+    <w:p>
+      <w:pPr>
+        <w:rPr>
+          <w:rFonts w:asciiTheme="minorHAnsi" w:hAnsiTheme="minorHAnsi" w:cstheme="minorHAnsi"/>
+        </w:rPr>
+      </w:pPr>
+      <w:r>
+        <w:rPr>
+          <w:rFonts w:asciiTheme="minorHAnsi" w:hAnsiTheme="minorHAnsi" w:cstheme="minorHAnsi"/>
+        </w:rPr>
+        <w:t>Let’s motivate our discussion with the following example.</w:t>
+      </w:r>
+      <w:r>
+        <w:rPr>
+          <w:rFonts w:asciiTheme="minorHAnsi" w:hAnsiTheme="minorHAnsi" w:cstheme="minorHAnsi"/>
+        </w:rPr>
+        <w:t xml:space="preserve"> </w:t>
+      </w:r>
+      <w:r>
+        <w:rPr>
+          <w:rStyle w:val="FootnoteReference"/>
+          <w:rFonts w:asciiTheme="minorHAnsi" w:hAnsiTheme="minorHAnsi" w:cstheme="minorHAnsi"/>
+        </w:rPr>
+        <w:footnoteReference w:id="90"/>
+      </w:r>
+      <w:r>
+        <w:rPr>
+          <w:rFonts w:asciiTheme="minorHAnsi" w:hAnsiTheme="minorHAnsi" w:cstheme="minorHAnsi"/>
+        </w:rPr>
+        <w:t xml:space="preserve"> </w:t>
+      </w:r>
+      <w:r>
+        <w:rPr>
+          <w:rFonts w:asciiTheme="minorHAnsi" w:hAnsiTheme="minorHAnsi" w:cstheme="minorHAnsi"/>
+        </w:rPr>
+        <w:t xml:space="preserve">Imagine that Alice and Bob are working together to edit a document, using a server to propagate changes from one client to the other. </w:t>
+      </w:r>
+      <w:r>
+        <w:rPr>
+          <w:rFonts w:asciiTheme="minorHAnsi" w:hAnsiTheme="minorHAnsi" w:cstheme="minorHAnsi"/>
+        </w:rPr>
+        <w:t xml:space="preserve">In this example, both Alice and Bob start with a document that says “The quick brown fox.” </w:t>
+      </w:r>
+      <w:r>
+        <w:rPr>
+          <w:rFonts w:asciiTheme="minorHAnsi" w:hAnsiTheme="minorHAnsi" w:cstheme="minorHAnsi"/>
+        </w:rPr>
+        <w:t>The collaborative editing software keeps clients up to date by propagating changes between clients using a central server.</w:t>
+      </w:r>
+      <w:r>
+        <w:rPr>
+          <w:rFonts w:asciiTheme="minorHAnsi" w:hAnsiTheme="minorHAnsi" w:cstheme="minorHAnsi"/>
+        </w:rPr>
+        <w:t xml:space="preserve"> </w:t>
+      </w:r>
+      <w:r>
+        <w:rPr>
+          <w:rFonts w:asciiTheme="minorHAnsi" w:hAnsiTheme="minorHAnsi" w:cstheme="minorHAnsi"/>
+        </w:rPr>
+        <w:t xml:space="preserve">Let’s suppose that Alice and Bob make incompatible </w:t>
+      </w:r>
+      <w:r>
+        <w:rPr>
+          <w:rFonts w:asciiTheme="minorHAnsi" w:hAnsiTheme="minorHAnsi" w:cstheme="minorHAnsi"/>
+        </w:rPr>
+        <w:t>simultaneous</w:t>
+      </w:r>
+      <w:r>
+        <w:rPr>
+          <w:rFonts w:asciiTheme="minorHAnsi" w:hAnsiTheme="minorHAnsi" w:cstheme="minorHAnsi"/>
+        </w:rPr>
+        <w:t xml:space="preserve"> changes</w:t>
+      </w:r>
+      <w:r>
+        <w:rPr>
+          <w:rFonts w:asciiTheme="minorHAnsi" w:hAnsiTheme="minorHAnsi" w:cstheme="minorHAnsi"/>
+        </w:rPr>
+        <w:t xml:space="preserve"> – Alice bolds the words “brown fox” while bob replaced them with “brown dog.”</w:t>
+      </w:r>
+      <w:r>
+        <w:rPr>
+          <w:rFonts w:asciiTheme="minorHAnsi" w:hAnsiTheme="minorHAnsi" w:cstheme="minorHAnsi"/>
+        </w:rPr>
+        <w:t xml:space="preserve"> </w:t>
+      </w:r>
+      <w:r>
+        <w:rPr>
+          <w:rFonts w:asciiTheme="minorHAnsi" w:hAnsiTheme="minorHAnsi" w:cstheme="minorHAnsi"/>
+        </w:rPr>
+        <w:t xml:space="preserve">The server does not know how to </w:t>
+      </w:r>
+      <w:r>
+        <w:rPr>
+          <w:rFonts w:asciiTheme="minorHAnsi" w:hAnsiTheme="minorHAnsi" w:cstheme="minorHAnsi"/>
+        </w:rPr>
+        <w:t xml:space="preserve">reconcile these changes. </w:t>
+      </w:r>
+      <w:r>
+        <w:rPr>
+          <w:rFonts w:asciiTheme="minorHAnsi" w:hAnsiTheme="minorHAnsi" w:cstheme="minorHAnsi"/>
+        </w:rPr>
+        <w:t xml:space="preserve">From Bob’s perspective, “The quick </w:t>
+      </w:r>
+      <w:r>
+        <w:rPr>
+          <w:rFonts w:asciiTheme="minorHAnsi" w:hAnsiTheme="minorHAnsi" w:cstheme="minorHAnsi"/>
+          <w:b/>
+          <w:bCs/>
+        </w:rPr>
+        <w:t>brown fox</w:t>
+      </w:r>
+      <w:r>
+        <w:rPr>
+          <w:rFonts w:asciiTheme="minorHAnsi" w:hAnsiTheme="minorHAnsi" w:cstheme="minorHAnsi"/>
+        </w:rPr>
+        <w:t xml:space="preserve"> dog,” “The quick </w:t>
+      </w:r>
+      <w:r>
+        <w:rPr>
+          <w:rFonts w:asciiTheme="minorHAnsi" w:hAnsiTheme="minorHAnsi" w:cstheme="minorHAnsi"/>
+          <w:b/>
+          <w:bCs/>
+        </w:rPr>
+        <w:t>brown</w:t>
+      </w:r>
+      <w:r>
+        <w:rPr>
+          <w:rFonts w:asciiTheme="minorHAnsi" w:hAnsiTheme="minorHAnsi" w:cstheme="minorHAnsi"/>
+        </w:rPr>
+        <w:t xml:space="preserve"> dog,” and “The quick </w:t>
+      </w:r>
+      <w:r>
+        <w:rPr>
+          <w:rFonts w:asciiTheme="minorHAnsi" w:hAnsiTheme="minorHAnsi" w:cstheme="minorHAnsi"/>
+          <w:b/>
+          <w:bCs/>
+        </w:rPr>
+        <w:t>brown</w:t>
+      </w:r>
+      <w:r>
+        <w:rPr>
+          <w:rFonts w:asciiTheme="minorHAnsi" w:hAnsiTheme="minorHAnsi" w:cstheme="minorHAnsi"/>
+        </w:rPr>
+        <w:t xml:space="preserve"> dog </w:t>
+      </w:r>
+      <w:r>
+        <w:rPr>
+          <w:rFonts w:asciiTheme="minorHAnsi" w:hAnsiTheme="minorHAnsi" w:cstheme="minorHAnsi"/>
+          <w:b/>
+          <w:bCs/>
+        </w:rPr>
+        <w:t>fox</w:t>
+      </w:r>
+      <w:r>
+        <w:rPr>
+          <w:rFonts w:asciiTheme="minorHAnsi" w:hAnsiTheme="minorHAnsi" w:cstheme="minorHAnsi"/>
+        </w:rPr>
+        <w:t xml:space="preserve">” are all valid ways of merging these documents. </w:t>
+      </w:r>
+      <w:r>
+        <w:rPr>
+          <w:rStyle w:val="FootnoteReference"/>
+          <w:rFonts w:asciiTheme="minorHAnsi" w:hAnsiTheme="minorHAnsi" w:cstheme="minorHAnsi"/>
+        </w:rPr>
+        <w:footnoteReference w:id="91"/>
+      </w:r>
+      <w:r>
+        <w:rPr>
+          <w:rFonts w:asciiTheme="minorHAnsi" w:hAnsiTheme="minorHAnsi" w:cstheme="minorHAnsi"/>
+        </w:rPr>
+        <w:t xml:space="preserve">The </w:t>
+      </w:r>
+      <w:r>
+        <w:rPr>
+          <w:rFonts w:asciiTheme="minorHAnsi" w:hAnsiTheme="minorHAnsi" w:cstheme="minorHAnsi"/>
+        </w:rPr>
+        <w:t xml:space="preserve">software needs </w:t>
+      </w:r>
+      <w:r>
+        <w:rPr>
+          <w:rFonts w:asciiTheme="minorHAnsi" w:hAnsiTheme="minorHAnsi" w:cstheme="minorHAnsi"/>
+        </w:rPr>
+        <w:t xml:space="preserve">more information to correctly </w:t>
+      </w:r>
+      <w:r>
+        <w:rPr>
+          <w:rFonts w:asciiTheme="minorHAnsi" w:hAnsiTheme="minorHAnsi" w:cstheme="minorHAnsi"/>
+        </w:rPr>
+        <w:t>incorporate</w:t>
+      </w:r>
+      <w:r>
+        <w:rPr>
+          <w:rFonts w:asciiTheme="minorHAnsi" w:hAnsiTheme="minorHAnsi" w:cstheme="minorHAnsi"/>
+        </w:rPr>
+        <w:t xml:space="preserve"> these incompatible concurrent changes</w:t>
+      </w:r>
+      <w:r>
+        <w:rPr>
+          <w:rFonts w:asciiTheme="minorHAnsi" w:hAnsiTheme="minorHAnsi" w:cstheme="minorHAnsi"/>
+        </w:rPr>
+        <w:t>.</w:t>
+      </w:r>
+    </w:p>
+    <w:p>
+      <w:pPr>
+        <w:rPr>
+          <w:rFonts w:asciiTheme="minorHAnsi" w:hAnsiTheme="minorHAnsi" w:cstheme="minorHAnsi"/>
+          <w:b/>
+          <w:bCs/>
+        </w:rPr>
+      </w:pPr>
+    </w:p>
+    <w:p>
+      <w:pPr>
+        <w:keepNext/>
+        <w:jc w:val="center"/>
+      </w:pPr>
+      <w:r>
+        <w:rPr>
+          <w:rFonts w:asciiTheme="minorHAnsi" w:hAnsiTheme="minorHAnsi" w:cstheme="minorHAnsi"/>
+          <w:noProof/>
+        </w:rPr>
+        <w:lastRenderedPageBreak/>
+        <w:drawing>
+          <wp:inline distT="0" distB="0" distL="0" distR="0" wp14:anchorId="4AA9F185" wp14:editId="14774F9F">
+            <wp:extent cx="2956787" cy="2678089"/>
+            <wp:effectExtent l="0" t="0" r="2540" b="1905"/>
+            <wp:docPr id="5" name="Picture 5" descr="A close up of a map&#10;&#10;Description automatically generated"/>
+            <wp:cNvGraphicFramePr>
+              <a:graphicFrameLocks xmlns:a="http://schemas.openxmlformats.org/drawingml/2006/main" noChangeAspect="1"/>
+            </wp:cNvGraphicFramePr>
+            <a:graphic xmlns:a="http://schemas.openxmlformats.org/drawingml/2006/main">
+              <a:graphicData uri="http://schemas.openxmlformats.org/drawingml/2006/picture">
+                <pic:pic xmlns:pic="http://schemas.openxmlformats.org/drawingml/2006/picture">
+                  <pic:nvPicPr>
+                    <pic:cNvPr id="5" name="Screen Shot 2020-04-22 at 4.23.41 PM.png"/>
+                    <pic:cNvPicPr/>
+                  </pic:nvPicPr>
+                  <pic:blipFill rotWithShape="1">
+                    <a:blip r:embed="rId12">
+                      <a:extLst>
+                        <a:ext uri="{28A0092B-C50C-407E-A947-70E740481C1C}">
+                          <a14:useLocalDpi xmlns:a14="http://schemas.microsoft.com/office/drawing/2010/main" val="0"/>
+                        </a:ext>
+                      </a:extLst>
+                    </a:blip>
+                    <a:srcRect b="6570"/>
+                    <a:stretch/>
+                  </pic:blipFill>
+                  <pic:spPr bwMode="auto">
+                    <a:xfrm>
+                      <a:off x="0" y="0"/>
+                      <a:ext cx="3030600" cy="2744944"/>
+                    </a:xfrm>
+                    <a:prstGeom prst="rect">
+                      <a:avLst/>
+                    </a:prstGeom>
+                    <a:ln>
+                      <a:noFill/>
+                    </a:ln>
+                    <a:extLst>
+                      <a:ext uri="{53640926-AAD7-44D8-BBD7-CCE9431645EC}">
+                        <a14:shadowObscured xmlns:a14="http://schemas.microsoft.com/office/drawing/2010/main"/>
+                      </a:ext>
+                    </a:extLst>
+                  </pic:spPr>
+                </pic:pic>
+              </a:graphicData>
+            </a:graphic>
+          </wp:inline>
+        </w:drawing>
+      </w:r>
+    </w:p>
+    <w:p>
+      <w:pPr>
+        <w:keepNext/>
+        <w:jc w:val="center"/>
+      </w:pPr>
+    </w:p>
+    <w:p>
+      <w:pPr>
+        <w:pStyle w:val="Caption"/>
+        <w:jc w:val="center"/>
+      </w:pPr>
+      <w:r>
+        <w:t xml:space="preserve">Figure </w:t>
+      </w:r>
+      <w:fldSimple w:instr=" SEQ Figure \* ARABIC ">
+        <w:r>
+          <w:rPr>
+            <w:noProof/>
+          </w:rPr>
+          <w:t>5</w:t>
+        </w:r>
+      </w:fldSimple>
+      <w:r>
+        <w:t>: Display of the collaborative editting consistency problem. Source: Operational Transformations as an algorithm for automatic conflict resolution</w:t>
+      </w:r>
+    </w:p>
+    <w:p/>
+    <w:p>
+      <w:pPr>
+        <w:rPr>
+          <w:rFonts w:asciiTheme="minorHAnsi" w:hAnsiTheme="minorHAnsi" w:cstheme="minorHAnsi"/>
+        </w:rPr>
+      </w:pPr>
+      <w:r>
+        <w:rPr>
+          <w:rFonts w:asciiTheme="minorHAnsi" w:hAnsiTheme="minorHAnsi" w:cstheme="minorHAnsi"/>
+        </w:rPr>
+        <w:t xml:space="preserve">To resolve the problem presented above, </w:t>
+      </w:r>
+      <w:r>
+        <w:rPr>
+          <w:rFonts w:asciiTheme="minorHAnsi" w:hAnsiTheme="minorHAnsi" w:cstheme="minorHAnsi"/>
+        </w:rPr>
+        <w:t xml:space="preserve">Google docs saves each document not as a document of text, but as a revision log composed of the operations insert text, delete text, and style range of text. </w:t>
+      </w:r>
+      <w:r>
+        <w:rPr>
+          <w:rStyle w:val="FootnoteReference"/>
+          <w:rFonts w:asciiTheme="minorHAnsi" w:hAnsiTheme="minorHAnsi" w:cstheme="minorHAnsi"/>
+        </w:rPr>
+        <w:footnoteReference w:id="92"/>
+      </w:r>
+      <w:r>
+        <w:rPr>
+          <w:rFonts w:asciiTheme="minorHAnsi" w:hAnsiTheme="minorHAnsi" w:cstheme="minorHAnsi"/>
+        </w:rPr>
+        <w:t xml:space="preserve"> Editing the document is not editing the actual character of the Google Doc, but instead, it is appending an operation onto the end of the revision log. </w:t>
+      </w:r>
+      <w:r>
+        <w:rPr>
+          <w:rStyle w:val="FootnoteReference"/>
+          <w:rFonts w:asciiTheme="minorHAnsi" w:hAnsiTheme="minorHAnsi" w:cstheme="minorHAnsi"/>
+        </w:rPr>
+        <w:footnoteReference w:id="93"/>
+      </w:r>
+      <w:r>
+        <w:rPr>
+          <w:rFonts w:asciiTheme="minorHAnsi" w:hAnsiTheme="minorHAnsi" w:cstheme="minorHAnsi"/>
+        </w:rPr>
+        <w:t xml:space="preserve"> In order to display a document, a client must apply all of the revisions in the revision log in chronological order. </w:t>
+      </w:r>
+      <w:r>
+        <w:rPr>
+          <w:rStyle w:val="FootnoteReference"/>
+          <w:rFonts w:asciiTheme="minorHAnsi" w:hAnsiTheme="minorHAnsi" w:cstheme="minorHAnsi"/>
+        </w:rPr>
+        <w:footnoteReference w:id="94"/>
+      </w:r>
+      <w:r>
+        <w:rPr>
+          <w:rFonts w:asciiTheme="minorHAnsi" w:hAnsiTheme="minorHAnsi" w:cstheme="minorHAnsi"/>
+        </w:rPr>
+        <w:t xml:space="preserve"> </w:t>
+      </w:r>
+    </w:p>
+    <w:p>
+      <w:pPr>
+        <w:rPr>
+          <w:rFonts w:asciiTheme="minorHAnsi" w:hAnsiTheme="minorHAnsi" w:cstheme="minorHAnsi"/>
+        </w:rPr>
+      </w:pPr>
+    </w:p>
+    <w:p>
+      <w:pPr>
+        <w:rPr>
+          <w:rFonts w:asciiTheme="minorHAnsi" w:hAnsiTheme="minorHAnsi" w:cstheme="minorHAnsi"/>
+          <w:color w:val="000000"/>
+        </w:rPr>
+      </w:pPr>
+      <w:r>
+        <w:rPr>
+          <w:rFonts w:asciiTheme="minorHAnsi" w:hAnsiTheme="minorHAnsi" w:cstheme="minorHAnsi"/>
+        </w:rPr>
+        <w:t xml:space="preserve">However, there is one more twist. </w:t>
+      </w:r>
+      <w:r>
+        <w:rPr>
+          <w:rFonts w:asciiTheme="minorHAnsi" w:hAnsiTheme="minorHAnsi" w:cstheme="minorHAnsi"/>
+        </w:rPr>
+        <w:t xml:space="preserve">Consider the following example presented by Google. </w:t>
+      </w:r>
+      <w:r>
+        <w:rPr>
+          <w:rStyle w:val="FootnoteReference"/>
+          <w:rFonts w:asciiTheme="minorHAnsi" w:hAnsiTheme="minorHAnsi" w:cstheme="minorHAnsi"/>
+        </w:rPr>
+        <w:footnoteReference w:id="95"/>
+      </w:r>
+      <w:r>
+        <w:rPr>
+          <w:rFonts w:asciiTheme="minorHAnsi" w:hAnsiTheme="minorHAnsi" w:cstheme="minorHAnsi"/>
+        </w:rPr>
+        <w:t xml:space="preserve"> </w:t>
+      </w:r>
+      <w:r>
+        <w:rPr>
+          <w:rFonts w:asciiTheme="minorHAnsi" w:hAnsiTheme="minorHAnsi" w:cstheme="minorHAnsi"/>
+        </w:rPr>
+        <w:t xml:space="preserve">Imagine </w:t>
+      </w:r>
+      <w:r>
+        <w:rPr>
+          <w:rFonts w:asciiTheme="minorHAnsi" w:hAnsiTheme="minorHAnsi" w:cstheme="minorHAnsi"/>
+        </w:rPr>
+        <w:t xml:space="preserve">again that Alice and Bob are collaborating. </w:t>
+      </w:r>
+      <w:r>
+        <w:rPr>
+          <w:rFonts w:asciiTheme="minorHAnsi" w:hAnsiTheme="minorHAnsi" w:cstheme="minorHAnsi"/>
+        </w:rPr>
+        <w:t xml:space="preserve">This time, they start with the sentence, </w:t>
+      </w:r>
+      <w:r>
+        <w:rPr>
+          <w:rFonts w:asciiTheme="minorHAnsi" w:hAnsiTheme="minorHAnsi" w:cstheme="minorHAnsi"/>
+        </w:rPr>
+        <w:t>“</w:t>
+      </w:r>
+      <w:r>
+        <w:rPr>
+          <w:rFonts w:asciiTheme="minorHAnsi" w:hAnsiTheme="minorHAnsi" w:cstheme="minorHAnsi"/>
+        </w:rPr>
+        <w:t>E</w:t>
+      </w:r>
+      <w:r>
+        <w:rPr>
+          <w:rFonts w:asciiTheme="minorHAnsi" w:hAnsiTheme="minorHAnsi" w:cstheme="minorHAnsi"/>
+        </w:rPr>
+        <w:t>asy as 123</w:t>
+      </w:r>
+      <w:r>
+        <w:rPr>
+          <w:rFonts w:asciiTheme="minorHAnsi" w:hAnsiTheme="minorHAnsi" w:cstheme="minorHAnsi"/>
+        </w:rPr>
+        <w:t>.</w:t>
+      </w:r>
+      <w:r>
+        <w:rPr>
+          <w:rFonts w:asciiTheme="minorHAnsi" w:hAnsiTheme="minorHAnsi" w:cstheme="minorHAnsi"/>
+        </w:rPr>
+        <w:t>”</w:t>
+      </w:r>
+      <w:r>
+        <w:rPr>
+          <w:rFonts w:asciiTheme="minorHAnsi" w:hAnsiTheme="minorHAnsi" w:cstheme="minorHAnsi"/>
+        </w:rPr>
+        <w:t xml:space="preserve"> Again, imagine that Alice and Bob make concurrent changes</w:t>
+      </w:r>
+      <w:r>
+        <w:rPr>
+          <w:rFonts w:asciiTheme="minorHAnsi" w:hAnsiTheme="minorHAnsi" w:cstheme="minorHAnsi"/>
+        </w:rPr>
+        <w:t xml:space="preserve"> – Alice changes the document to read “Easy as ABC</w:t>
+      </w:r>
+      <w:r>
+        <w:rPr>
+          <w:rFonts w:asciiTheme="minorHAnsi" w:hAnsiTheme="minorHAnsi" w:cstheme="minorHAnsi"/>
+        </w:rPr>
+        <w:t>” while Bob changes the document to read, “It’s Easy as 123</w:t>
+      </w:r>
+      <w:r>
+        <w:rPr>
+          <w:rFonts w:asciiTheme="minorHAnsi" w:hAnsiTheme="minorHAnsi" w:cstheme="minorHAnsi"/>
+        </w:rPr>
+        <w:t>.</w:t>
+      </w:r>
+      <w:r>
+        <w:rPr>
+          <w:rFonts w:asciiTheme="minorHAnsi" w:hAnsiTheme="minorHAnsi" w:cstheme="minorHAnsi"/>
+        </w:rPr>
+        <w:t>”</w:t>
+      </w:r>
+      <w:r>
+        <w:rPr>
+          <w:rFonts w:asciiTheme="minorHAnsi" w:hAnsiTheme="minorHAnsi" w:cstheme="minorHAnsi"/>
+        </w:rPr>
+        <w:t xml:space="preserve"> </w:t>
+      </w:r>
+      <w:r>
+        <w:rPr>
+          <w:rFonts w:asciiTheme="minorHAnsi" w:hAnsiTheme="minorHAnsi" w:cstheme="minorHAnsi"/>
+        </w:rPr>
+        <w:t>Alice’s edits would be represented by the following four operations:</w:t>
+      </w:r>
+      <w:r>
+        <w:rPr>
+          <w:rFonts w:asciiTheme="minorHAnsi" w:hAnsiTheme="minorHAnsi" w:cstheme="minorHAnsi"/>
+          <w:color w:val="000000"/>
+        </w:rPr>
+        <w:t> </w:t>
+      </w:r>
+      <w:r>
+        <w:rPr>
+          <w:rFonts w:asciiTheme="minorHAnsi" w:hAnsiTheme="minorHAnsi" w:cstheme="minorHAnsi"/>
+          <w:color w:val="000000"/>
+        </w:rPr>
+        <w:t>[</w:t>
+      </w:r>
+      <w:r>
+        <w:rPr>
+          <w:rFonts w:asciiTheme="minorHAnsi" w:hAnsiTheme="minorHAnsi" w:cstheme="minorHAnsi"/>
+          <w:color w:val="000000"/>
+        </w:rPr>
+        <w:t xml:space="preserve">Delete(9-11), Insert(A, 9), Insert(B, 10), Insert(C,11)]. </w:t>
+      </w:r>
+      <w:r>
+        <w:rPr>
+          <w:rFonts w:asciiTheme="minorHAnsi" w:hAnsiTheme="minorHAnsi" w:cstheme="minorHAnsi"/>
+        </w:rPr>
+        <w:t>While Bob’s edits would be represented as:</w:t>
+      </w:r>
+      <w:r>
+        <w:rPr>
+          <w:rFonts w:asciiTheme="minorHAnsi" w:hAnsiTheme="minorHAnsi" w:cstheme="minorHAnsi"/>
+          <w:color w:val="000000"/>
+        </w:rPr>
+        <w:t> [</w:t>
+      </w:r>
+      <w:r>
+        <w:rPr>
+          <w:rFonts w:asciiTheme="minorHAnsi" w:hAnsiTheme="minorHAnsi" w:cstheme="minorHAnsi"/>
+          <w:color w:val="000000"/>
+        </w:rPr>
+        <w:t>Insert(I, 1)</w:t>
+      </w:r>
+      <w:r>
+        <w:rPr>
+          <w:rFonts w:asciiTheme="minorHAnsi" w:hAnsiTheme="minorHAnsi" w:cstheme="minorHAnsi"/>
+          <w:color w:val="000000"/>
+        </w:rPr>
+        <w:t>, Insert(</w:t>
+      </w:r>
+      <w:r>
+        <w:rPr>
+          <w:rFonts w:asciiTheme="minorHAnsi" w:hAnsiTheme="minorHAnsi" w:cstheme="minorHAnsi"/>
+          <w:color w:val="000000"/>
+        </w:rPr>
+        <w:t>T</w:t>
+      </w:r>
+      <w:r>
+        <w:rPr>
+          <w:rFonts w:asciiTheme="minorHAnsi" w:hAnsiTheme="minorHAnsi" w:cstheme="minorHAnsi"/>
+          <w:color w:val="000000"/>
+        </w:rPr>
+        <w:t xml:space="preserve">, </w:t>
+      </w:r>
+      <w:r>
+        <w:rPr>
+          <w:rFonts w:asciiTheme="minorHAnsi" w:hAnsiTheme="minorHAnsi" w:cstheme="minorHAnsi"/>
+          <w:color w:val="000000"/>
+        </w:rPr>
+        <w:t>2</w:t>
+      </w:r>
+      <w:r>
+        <w:rPr>
+          <w:rFonts w:asciiTheme="minorHAnsi" w:hAnsiTheme="minorHAnsi" w:cstheme="minorHAnsi"/>
+          <w:color w:val="000000"/>
+        </w:rPr>
+        <w:t xml:space="preserve">)]. </w:t>
+      </w:r>
+      <w:r>
+        <w:rPr>
+          <w:rFonts w:asciiTheme="minorHAnsi" w:hAnsiTheme="minorHAnsi" w:cstheme="minorHAnsi"/>
+          <w:color w:val="000000"/>
+        </w:rPr>
+        <w:t>If Bob applies Alice’s changes as he receives them, then after applying the first operation, he will have deleted the string “S 1”</w:t>
+      </w:r>
+      <w:r>
+        <w:rPr>
+          <w:rFonts w:asciiTheme="minorHAnsi" w:hAnsiTheme="minorHAnsi" w:cstheme="minorHAnsi"/>
+          <w:color w:val="000000"/>
+        </w:rPr>
+        <w:t xml:space="preserve"> because the operations that he first applied on his client shifted the indexes of the</w:t>
+      </w:r>
+      <w:r>
+        <w:rPr>
+          <w:rFonts w:asciiTheme="minorHAnsi" w:hAnsiTheme="minorHAnsi" w:cstheme="minorHAnsi"/>
+          <w:color w:val="000000"/>
+        </w:rPr>
+        <w:t xml:space="preserve"> elements in the document. </w:t>
+      </w:r>
+      <w:r>
+        <w:rPr>
+          <w:rFonts w:asciiTheme="minorHAnsi" w:hAnsiTheme="minorHAnsi" w:cstheme="minorHAnsi"/>
+          <w:color w:val="000000"/>
+        </w:rPr>
+        <w:t xml:space="preserve">Bob deleted the wrong characters. </w:t>
+      </w:r>
+      <w:r>
+        <w:rPr>
+          <w:rFonts w:asciiTheme="minorHAnsi" w:hAnsiTheme="minorHAnsi" w:cstheme="minorHAnsi"/>
+          <w:color w:val="000000"/>
+        </w:rPr>
+        <w:t xml:space="preserve"> </w:t>
+      </w:r>
+    </w:p>
+    <w:p>
+      <w:pPr>
+        <w:rPr>
+          <w:rFonts w:asciiTheme="minorHAnsi" w:hAnsiTheme="minorHAnsi" w:cstheme="minorHAnsi"/>
+          <w:color w:val="000000"/>
+        </w:rPr>
+      </w:pPr>
+    </w:p>
+    <w:p>
+      <w:pPr>
+        <w:rPr>
+          <w:rFonts w:asciiTheme="minorHAnsi" w:hAnsiTheme="minorHAnsi" w:cstheme="minorHAnsi"/>
+          <w:color w:val="000000"/>
+        </w:rPr>
+      </w:pPr>
+      <w:r>
+        <w:rPr>
+          <w:rFonts w:asciiTheme="minorHAnsi" w:hAnsiTheme="minorHAnsi" w:cstheme="minorHAnsi"/>
+          <w:color w:val="000000"/>
+        </w:rPr>
+        <w:t xml:space="preserve">Operational transforms help </w:t>
+      </w:r>
+      <w:r>
+        <w:rPr>
+          <w:rFonts w:asciiTheme="minorHAnsi" w:hAnsiTheme="minorHAnsi" w:cstheme="minorHAnsi"/>
+          <w:color w:val="000000"/>
+        </w:rPr>
+        <w:t xml:space="preserve">clients preserve the intent of </w:t>
+      </w:r>
+      <w:r>
+        <w:rPr>
+          <w:rFonts w:asciiTheme="minorHAnsi" w:hAnsiTheme="minorHAnsi" w:cstheme="minorHAnsi"/>
+          <w:color w:val="000000"/>
+        </w:rPr>
+        <w:t xml:space="preserve">each edit by </w:t>
+      </w:r>
+      <w:r>
+        <w:rPr>
+          <w:rFonts w:asciiTheme="minorHAnsi" w:hAnsiTheme="minorHAnsi" w:cstheme="minorHAnsi"/>
+          <w:color w:val="000000"/>
+        </w:rPr>
+        <w:t>applying updates in accordance with the happened-before relation and transforming operations accordingly.</w:t>
+      </w:r>
+      <w:r>
+        <w:rPr>
+          <w:rFonts w:asciiTheme="minorHAnsi" w:hAnsiTheme="minorHAnsi" w:cstheme="minorHAnsi"/>
+          <w:color w:val="000000"/>
+        </w:rPr>
+        <w:t xml:space="preserve"> </w:t>
+      </w:r>
+      <w:r>
+        <w:rPr>
+          <w:rStyle w:val="FootnoteReference"/>
+          <w:rFonts w:asciiTheme="minorHAnsi" w:hAnsiTheme="minorHAnsi" w:cstheme="minorHAnsi"/>
+          <w:color w:val="000000"/>
+        </w:rPr>
+        <w:footnoteReference w:id="96"/>
+      </w:r>
+      <w:r>
+        <w:rPr>
+          <w:rFonts w:asciiTheme="minorHAnsi" w:hAnsiTheme="minorHAnsi" w:cstheme="minorHAnsi"/>
+          <w:color w:val="000000"/>
+        </w:rPr>
+        <w:t xml:space="preserve"> Transformation functions take two forms</w:t>
+      </w:r>
+      <w:r>
+        <w:rPr>
+          <w:rFonts w:asciiTheme="minorHAnsi" w:hAnsiTheme="minorHAnsi" w:cstheme="minorHAnsi"/>
+          <w:color w:val="000000"/>
+        </w:rPr>
+        <w:t xml:space="preserve">. </w:t>
+      </w:r>
+    </w:p>
+    <w:p>
+      <w:pPr>
+        <w:pStyle w:val="ListParagraph"/>
+        <w:numPr>
+          <w:ilvl w:val="0"/>
+          <w:numId w:val="10"/>
+        </w:numPr>
+        <w:rPr>
+          <w:rFonts w:asciiTheme="minorHAnsi" w:hAnsiTheme="minorHAnsi" w:cstheme="minorHAnsi"/>
+          <w:color w:val="000000"/>
+        </w:rPr>
+      </w:pPr>
+      <w:r>
+        <w:rPr>
+          <w:rFonts w:asciiTheme="minorHAnsi" w:hAnsiTheme="minorHAnsi" w:cstheme="minorHAnsi"/>
+          <w:color w:val="000000"/>
+        </w:rPr>
+        <w:lastRenderedPageBreak/>
+        <w:t>I</w:t>
+      </w:r>
+      <w:r>
+        <w:rPr>
+          <w:rFonts w:asciiTheme="minorHAnsi" w:hAnsiTheme="minorHAnsi" w:cstheme="minorHAnsi"/>
+          <w:color w:val="000000"/>
+        </w:rPr>
+        <w:t xml:space="preserve">nclusion/forward </w:t>
+      </w:r>
+      <w:r>
+        <w:rPr>
+          <w:rFonts w:asciiTheme="minorHAnsi" w:hAnsiTheme="minorHAnsi" w:cstheme="minorHAnsi"/>
+          <w:color w:val="000000"/>
+        </w:rPr>
+        <w:t xml:space="preserve">transformation: </w:t>
+      </w:r>
+      <w:r>
+        <w:rPr>
+          <w:rFonts w:asciiTheme="minorHAnsi" w:hAnsiTheme="minorHAnsi" w:cstheme="minorHAnsi"/>
+          <w:color w:val="000000"/>
+        </w:rPr>
+        <w:t xml:space="preserve">The goal of inclusion transformations is for two operations, </w:t>
+      </w:r>
+      <m:oMath>
+        <m:r>
+          <w:rPr>
+            <w:rFonts w:ascii="Cambria Math" w:hAnsi="Cambria Math" w:cstheme="minorHAnsi"/>
+            <w:color w:val="000000"/>
+          </w:rPr>
+          <m:t>f</m:t>
+        </m:r>
+      </m:oMath>
+      <w:r>
+        <w:rPr>
+          <w:rFonts w:asciiTheme="minorHAnsi" w:hAnsiTheme="minorHAnsi" w:cstheme="minorHAnsi"/>
+          <w:color w:val="000000"/>
+        </w:rPr>
+        <w:t xml:space="preserve"> </w:t>
+      </w:r>
+      <w:r>
+        <w:rPr>
+          <w:rFonts w:asciiTheme="minorHAnsi" w:hAnsiTheme="minorHAnsi" w:cstheme="minorHAnsi"/>
+          <w:color w:val="000000"/>
+        </w:rPr>
+        <w:t>happens-before</w:t>
+      </w:r>
+      <w:r>
+        <w:rPr>
+          <w:rFonts w:asciiTheme="minorHAnsi" w:hAnsiTheme="minorHAnsi" w:cstheme="minorHAnsi"/>
+          <w:color w:val="000000"/>
+        </w:rPr>
+        <w:t xml:space="preserve"> </w:t>
+      </w:r>
+      <w:r>
+        <w:rPr>
+          <w:rFonts w:asciiTheme="minorHAnsi" w:hAnsiTheme="minorHAnsi" w:cstheme="minorHAnsi"/>
+          <w:i/>
+          <w:iCs/>
+          <w:color w:val="000000"/>
+        </w:rPr>
+        <w:t xml:space="preserve">g, </w:t>
+      </w:r>
+      <w:r>
+        <w:rPr>
+          <w:rFonts w:asciiTheme="minorHAnsi" w:hAnsiTheme="minorHAnsi" w:cstheme="minorHAnsi"/>
+          <w:color w:val="000000"/>
+        </w:rPr>
+        <w:t xml:space="preserve">to make sure that </w:t>
+      </w:r>
+      <w:r>
+        <w:rPr>
+          <w:rFonts w:asciiTheme="minorHAnsi" w:hAnsiTheme="minorHAnsi" w:cstheme="minorHAnsi"/>
+          <w:color w:val="000000"/>
+        </w:rPr>
+        <w:t xml:space="preserve">that the effect of </w:t>
+      </w:r>
+      <w:r>
+        <w:rPr>
+          <w:rFonts w:asciiTheme="minorHAnsi" w:hAnsiTheme="minorHAnsi" w:cstheme="minorHAnsi"/>
+          <w:i/>
+          <w:iCs/>
+          <w:color w:val="000000"/>
+        </w:rPr>
+        <w:t xml:space="preserve">g </w:t>
+      </w:r>
+      <w:r>
+        <w:rPr>
+          <w:rFonts w:asciiTheme="minorHAnsi" w:hAnsiTheme="minorHAnsi" w:cstheme="minorHAnsi"/>
+          <w:color w:val="000000"/>
+        </w:rPr>
+        <w:t xml:space="preserve">is included. </w:t>
+      </w:r>
+      <w:r>
+        <w:rPr>
+          <w:rFonts w:asciiTheme="minorHAnsi" w:hAnsiTheme="minorHAnsi" w:cstheme="minorHAnsi"/>
+          <w:color w:val="000000"/>
+        </w:rPr>
+        <w:t xml:space="preserve">For example, an inclusion transformation would </w:t>
+      </w:r>
+      <w:r>
+        <w:rPr>
+          <w:rFonts w:asciiTheme="minorHAnsi" w:hAnsiTheme="minorHAnsi" w:cstheme="minorHAnsi"/>
+          <w:color w:val="000000"/>
+        </w:rPr>
+        <w:t xml:space="preserve">occur when </w:t>
+      </w:r>
+      <w:r>
+        <w:rPr>
+          <w:rFonts w:asciiTheme="minorHAnsi" w:hAnsiTheme="minorHAnsi" w:cstheme="minorHAnsi"/>
+          <w:i/>
+          <w:iCs/>
+          <w:color w:val="000000"/>
+        </w:rPr>
+        <w:t xml:space="preserve">f </w:t>
+      </w:r>
+      <w:r>
+        <w:rPr>
+          <w:rFonts w:asciiTheme="minorHAnsi" w:hAnsiTheme="minorHAnsi" w:cstheme="minorHAnsi"/>
+          <w:color w:val="000000"/>
+        </w:rPr>
+        <w:t xml:space="preserve">and </w:t>
+      </w:r>
+      <w:r>
+        <w:rPr>
+          <w:rFonts w:asciiTheme="minorHAnsi" w:hAnsiTheme="minorHAnsi" w:cstheme="minorHAnsi"/>
+          <w:i/>
+          <w:iCs/>
+          <w:color w:val="000000"/>
+        </w:rPr>
+        <w:t>g</w:t>
+      </w:r>
+      <w:r>
+        <w:rPr>
+          <w:rFonts w:asciiTheme="minorHAnsi" w:hAnsiTheme="minorHAnsi" w:cstheme="minorHAnsi"/>
+          <w:color w:val="000000"/>
+        </w:rPr>
+        <w:t xml:space="preserve"> are both insertion operations. </w:t>
+      </w:r>
+      <w:r>
+        <w:rPr>
+          <w:rStyle w:val="FootnoteReference"/>
+          <w:rFonts w:asciiTheme="minorHAnsi" w:hAnsiTheme="minorHAnsi" w:cstheme="minorHAnsi"/>
+          <w:color w:val="000000"/>
+        </w:rPr>
+        <w:footnoteReference w:id="97"/>
+      </w:r>
+    </w:p>
+    <w:p>
+      <w:pPr>
+        <w:pStyle w:val="ListParagraph"/>
+        <w:numPr>
+          <w:ilvl w:val="0"/>
+          <w:numId w:val="10"/>
+        </w:numPr>
+        <w:rPr>
+          <w:rFonts w:asciiTheme="minorHAnsi" w:hAnsiTheme="minorHAnsi" w:cstheme="minorHAnsi"/>
+          <w:color w:val="000000"/>
+        </w:rPr>
+      </w:pPr>
+      <w:r>
+        <w:rPr>
+          <w:rFonts w:asciiTheme="minorHAnsi" w:hAnsiTheme="minorHAnsi" w:cstheme="minorHAnsi"/>
+          <w:color w:val="000000"/>
+        </w:rPr>
+        <w:t>Exclusion/backward transformations:</w:t>
+      </w:r>
+      <w:r>
+        <w:rPr>
+          <w:rFonts w:asciiTheme="minorHAnsi" w:hAnsiTheme="minorHAnsi" w:cstheme="minorHAnsi"/>
+          <w:color w:val="000000"/>
+        </w:rPr>
+        <w:t xml:space="preserve"> </w:t>
+      </w:r>
+      <w:r>
+        <w:rPr>
+          <w:rFonts w:asciiTheme="minorHAnsi" w:hAnsiTheme="minorHAnsi" w:cstheme="minorHAnsi"/>
+          <w:color w:val="000000"/>
+        </w:rPr>
+        <w:t xml:space="preserve">The goal of exclusion transformations is for two operations, </w:t>
+      </w:r>
+      <w:r>
+        <w:rPr>
+          <w:rFonts w:asciiTheme="minorHAnsi" w:hAnsiTheme="minorHAnsi" w:cstheme="minorHAnsi"/>
+          <w:i/>
+          <w:iCs/>
+          <w:color w:val="000000"/>
+        </w:rPr>
+        <w:t xml:space="preserve">f </w:t>
+      </w:r>
+      <w:r>
+        <w:rPr>
+          <w:rFonts w:asciiTheme="minorHAnsi" w:hAnsiTheme="minorHAnsi" w:cstheme="minorHAnsi"/>
+          <w:color w:val="000000"/>
+        </w:rPr>
+        <w:t xml:space="preserve">happens-before </w:t>
+      </w:r>
+      <w:r>
+        <w:rPr>
+          <w:rFonts w:asciiTheme="minorHAnsi" w:hAnsiTheme="minorHAnsi" w:cstheme="minorHAnsi"/>
+          <w:i/>
+          <w:iCs/>
+          <w:color w:val="000000"/>
+        </w:rPr>
+        <w:t>g,</w:t>
+      </w:r>
+      <w:r>
+        <w:rPr>
+          <w:rFonts w:asciiTheme="minorHAnsi" w:hAnsiTheme="minorHAnsi" w:cstheme="minorHAnsi"/>
+          <w:color w:val="000000"/>
+        </w:rPr>
+        <w:t xml:space="preserve"> to make sure that the effect of </w:t>
+      </w:r>
+      <w:r>
+        <w:rPr>
+          <w:rFonts w:asciiTheme="minorHAnsi" w:hAnsiTheme="minorHAnsi" w:cstheme="minorHAnsi"/>
+          <w:i/>
+          <w:iCs/>
+          <w:color w:val="000000"/>
+        </w:rPr>
+        <w:t>g</w:t>
+      </w:r>
+      <w:r>
+        <w:rPr>
+          <w:rFonts w:asciiTheme="minorHAnsi" w:hAnsiTheme="minorHAnsi" w:cstheme="minorHAnsi"/>
+          <w:color w:val="000000"/>
+        </w:rPr>
+        <w:t xml:space="preserve"> is not included. </w:t>
+      </w:r>
+      <w:r>
+        <w:rPr>
+          <w:rFonts w:asciiTheme="minorHAnsi" w:hAnsiTheme="minorHAnsi" w:cstheme="minorHAnsi"/>
+          <w:color w:val="000000"/>
+        </w:rPr>
+        <w:t xml:space="preserve">For example, an exclusion transformation would occur when </w:t>
+      </w:r>
+      <w:r>
+        <w:rPr>
+          <w:rFonts w:asciiTheme="minorHAnsi" w:hAnsiTheme="minorHAnsi" w:cstheme="minorHAnsi"/>
+          <w:i/>
+          <w:iCs/>
+          <w:color w:val="000000"/>
+        </w:rPr>
+        <w:t xml:space="preserve">f </w:t>
+      </w:r>
+      <w:r>
+        <w:rPr>
+          <w:rFonts w:asciiTheme="minorHAnsi" w:hAnsiTheme="minorHAnsi" w:cstheme="minorHAnsi"/>
+          <w:color w:val="000000"/>
+        </w:rPr>
+        <w:t xml:space="preserve">is a deletion and </w:t>
+      </w:r>
+      <w:r>
+        <w:rPr>
+          <w:rFonts w:asciiTheme="minorHAnsi" w:hAnsiTheme="minorHAnsi" w:cstheme="minorHAnsi"/>
+          <w:i/>
+          <w:iCs/>
+          <w:color w:val="000000"/>
+        </w:rPr>
+        <w:t>g</w:t>
+      </w:r>
+      <w:r>
+        <w:rPr>
+          <w:rFonts w:asciiTheme="minorHAnsi" w:hAnsiTheme="minorHAnsi" w:cstheme="minorHAnsi"/>
+          <w:color w:val="000000"/>
+        </w:rPr>
+        <w:t xml:space="preserve"> is an insertion. </w:t>
+      </w:r>
+      <w:r>
+        <w:rPr>
+          <w:rStyle w:val="FootnoteReference"/>
+          <w:rFonts w:asciiTheme="minorHAnsi" w:hAnsiTheme="minorHAnsi" w:cstheme="minorHAnsi"/>
+          <w:color w:val="000000"/>
+        </w:rPr>
+        <w:footnoteReference w:id="98"/>
+      </w:r>
+    </w:p>
+    <w:p>
+      <w:pPr>
+        <w:rPr>
+          <w:rFonts w:asciiTheme="minorHAnsi" w:hAnsiTheme="minorHAnsi" w:cstheme="minorHAnsi"/>
+          <w:color w:val="000000"/>
+        </w:rPr>
+      </w:pPr>
+    </w:p>
+    <w:p>
+      <w:pPr>
+        <w:rPr>
+          <w:rFonts w:asciiTheme="minorHAnsi" w:hAnsiTheme="minorHAnsi" w:cstheme="minorHAnsi"/>
+          <w:color w:val="000000"/>
+        </w:rPr>
+      </w:pPr>
+      <w:r>
+        <w:rPr>
+          <w:rFonts w:asciiTheme="minorHAnsi" w:hAnsiTheme="minorHAnsi" w:cstheme="minorHAnsi"/>
+          <w:color w:val="000000"/>
+        </w:rPr>
+        <w:t xml:space="preserve">As a final example, consider Alice and Bob again. </w:t>
+      </w:r>
+      <w:r>
+        <w:rPr>
+          <w:rFonts w:asciiTheme="minorHAnsi" w:hAnsiTheme="minorHAnsi" w:cstheme="minorHAnsi"/>
+          <w:color w:val="000000"/>
+        </w:rPr>
+        <w:t>This time, they start with the document “LIFE 20</w:t>
+      </w:r>
+      <w:r>
+        <w:rPr>
+          <w:rFonts w:asciiTheme="minorHAnsi" w:hAnsiTheme="minorHAnsi" w:cstheme="minorHAnsi"/>
+          <w:color w:val="000000"/>
+        </w:rPr>
+        <w:t>1</w:t>
+      </w:r>
+      <w:r>
+        <w:rPr>
+          <w:rFonts w:asciiTheme="minorHAnsi" w:hAnsiTheme="minorHAnsi" w:cstheme="minorHAnsi"/>
+          <w:color w:val="000000"/>
+        </w:rPr>
+        <w:t>8</w:t>
+      </w:r>
+      <w:r>
+        <w:rPr>
+          <w:rFonts w:asciiTheme="minorHAnsi" w:hAnsiTheme="minorHAnsi" w:cstheme="minorHAnsi"/>
+          <w:color w:val="000000"/>
+        </w:rPr>
+        <w:t>.”</w:t>
+      </w:r>
+      <w:r>
+        <w:rPr>
+          <w:rFonts w:asciiTheme="minorHAnsi" w:hAnsiTheme="minorHAnsi" w:cstheme="minorHAnsi"/>
+          <w:color w:val="000000"/>
+        </w:rPr>
+        <w:t xml:space="preserve"> Alice updates the sentence to read, “LIFE 20</w:t>
+      </w:r>
+      <w:r>
+        <w:rPr>
+          <w:rFonts w:asciiTheme="minorHAnsi" w:hAnsiTheme="minorHAnsi" w:cstheme="minorHAnsi"/>
+          <w:color w:val="000000"/>
+        </w:rPr>
+        <w:t>19</w:t>
+      </w:r>
+      <w:r>
+        <w:rPr>
+          <w:rFonts w:asciiTheme="minorHAnsi" w:hAnsiTheme="minorHAnsi" w:cstheme="minorHAnsi"/>
+          <w:color w:val="000000"/>
+        </w:rPr>
+        <w:t>,”</w:t>
+      </w:r>
+      <w:r>
+        <w:rPr>
+          <w:rFonts w:asciiTheme="minorHAnsi" w:hAnsiTheme="minorHAnsi" w:cstheme="minorHAnsi"/>
+          <w:color w:val="000000"/>
+        </w:rPr>
+        <w:t xml:space="preserve"> which is done by the following operations: [Delete(8), Insert(</w:t>
+      </w:r>
+      <w:r>
+        <w:rPr>
+          <w:rFonts w:asciiTheme="minorHAnsi" w:hAnsiTheme="minorHAnsi" w:cstheme="minorHAnsi"/>
+          <w:color w:val="000000"/>
+        </w:rPr>
+        <w:t xml:space="preserve">9,8)]. </w:t>
+      </w:r>
+      <w:r>
+        <w:rPr>
+          <w:rFonts w:asciiTheme="minorHAnsi" w:hAnsiTheme="minorHAnsi" w:cstheme="minorHAnsi"/>
+          <w:color w:val="000000"/>
+        </w:rPr>
+        <w:t xml:space="preserve">Concurrently, </w:t>
+      </w:r>
+      <w:r>
+        <w:rPr>
+          <w:rFonts w:asciiTheme="minorHAnsi" w:hAnsiTheme="minorHAnsi" w:cstheme="minorHAnsi"/>
+          <w:color w:val="000000"/>
+        </w:rPr>
+        <w:t>Bob updates the document to read, “</w:t>
+      </w:r>
+      <w:r>
+        <w:rPr>
+          <w:rFonts w:asciiTheme="minorHAnsi" w:hAnsiTheme="minorHAnsi" w:cstheme="minorHAnsi"/>
+          <w:color w:val="000000"/>
+        </w:rPr>
+        <w:t>CRAZY LIFE 2018”</w:t>
+      </w:r>
+      <w:r>
+        <w:rPr>
+          <w:rFonts w:asciiTheme="minorHAnsi" w:hAnsiTheme="minorHAnsi" w:cstheme="minorHAnsi"/>
+          <w:color w:val="000000"/>
+        </w:rPr>
+        <w:t xml:space="preserve"> by applying: [Insert(C,0), Insert(R,1), Insert(A,2), Insert(Z,3), Insert(Y, 4), Insert(“ “, 5)].</w:t>
+      </w:r>
+      <w:r>
+        <w:rPr>
+          <w:rFonts w:asciiTheme="minorHAnsi" w:hAnsiTheme="minorHAnsi" w:cstheme="minorHAnsi"/>
+          <w:color w:val="000000"/>
+        </w:rPr>
+        <w:t xml:space="preserve"> </w:t>
+      </w:r>
+      <w:r>
+        <w:rPr>
+          <w:rFonts w:asciiTheme="minorHAnsi" w:hAnsiTheme="minorHAnsi" w:cstheme="minorHAnsi"/>
+          <w:color w:val="000000"/>
+        </w:rPr>
+        <w:t xml:space="preserve">Now, when Bob receives Alice’s operations, he transforms them locally </w:t>
+      </w:r>
+      <w:r>
+        <w:rPr>
+          <w:rFonts w:asciiTheme="minorHAnsi" w:hAnsiTheme="minorHAnsi" w:cstheme="minorHAnsi"/>
+          <w:color w:val="000000"/>
+        </w:rPr>
+        <w:t xml:space="preserve">given using the information he has about the local operations that he has already applied to his client. </w:t>
+      </w:r>
+      <w:r>
+        <w:rPr>
+          <w:rFonts w:asciiTheme="minorHAnsi" w:hAnsiTheme="minorHAnsi" w:cstheme="minorHAnsi"/>
+          <w:color w:val="000000"/>
+        </w:rPr>
+        <w:t xml:space="preserve">Thus, Bob updates the operations Delete(8) to Delete(14) and </w:t>
+      </w:r>
+      <w:r>
+        <w:rPr>
+          <w:rFonts w:asciiTheme="minorHAnsi" w:hAnsiTheme="minorHAnsi" w:cstheme="minorHAnsi"/>
+          <w:color w:val="000000"/>
+        </w:rPr>
+        <w:t xml:space="preserve">Insert(9,8) to Insert(9,14). </w:t>
+      </w:r>
+      <w:r>
+        <w:rPr>
+          <w:rFonts w:asciiTheme="minorHAnsi" w:hAnsiTheme="minorHAnsi" w:cstheme="minorHAnsi"/>
+          <w:color w:val="000000"/>
+        </w:rPr>
+        <w:t>Now, when Bob applies the transformed operations, he computes the document, “</w:t>
+      </w:r>
+      <w:r>
+        <w:rPr>
+          <w:rFonts w:asciiTheme="minorHAnsi" w:hAnsiTheme="minorHAnsi" w:cstheme="minorHAnsi"/>
+          <w:color w:val="000000"/>
+        </w:rPr>
+        <w:t>CRAZY LIFE 2019</w:t>
+      </w:r>
+      <w:r>
+        <w:rPr>
+          <w:rFonts w:asciiTheme="minorHAnsi" w:hAnsiTheme="minorHAnsi" w:cstheme="minorHAnsi"/>
+          <w:color w:val="000000"/>
+        </w:rPr>
+        <w:t>.</w:t>
+      </w:r>
+      <w:r>
+        <w:rPr>
+          <w:rFonts w:asciiTheme="minorHAnsi" w:hAnsiTheme="minorHAnsi" w:cstheme="minorHAnsi"/>
+          <w:color w:val="000000"/>
+        </w:rPr>
+        <w:t>”</w:t>
+      </w:r>
+      <w:r>
+        <w:rPr>
+          <w:rFonts w:asciiTheme="minorHAnsi" w:hAnsiTheme="minorHAnsi" w:cstheme="minorHAnsi"/>
+          <w:color w:val="000000"/>
+        </w:rPr>
+        <w:t xml:space="preserve"> </w:t>
+      </w:r>
+      <w:r>
+        <w:rPr>
+          <w:rStyle w:val="FootnoteReference"/>
+          <w:rFonts w:asciiTheme="minorHAnsi" w:hAnsiTheme="minorHAnsi" w:cstheme="minorHAnsi"/>
+          <w:color w:val="000000"/>
+        </w:rPr>
+        <w:footnoteReference w:id="99"/>
+      </w:r>
+    </w:p>
+    <w:p>
+      <w:pPr>
+        <w:rPr>
+          <w:rFonts w:asciiTheme="minorHAnsi" w:hAnsiTheme="minorHAnsi" w:cstheme="minorHAnsi"/>
+        </w:rPr>
+      </w:pPr>
+    </w:p>
+    <w:p>
+      <w:pPr>
+        <w:rPr>
+          <w:rFonts w:asciiTheme="minorHAnsi" w:hAnsiTheme="minorHAnsi" w:cstheme="minorHAnsi"/>
+        </w:rPr>
+      </w:pPr>
+      <w:r>
+        <w:rPr>
+          <w:rFonts w:asciiTheme="minorHAnsi" w:hAnsiTheme="minorHAnsi" w:cstheme="minorHAnsi"/>
+        </w:rPr>
+        <w:t xml:space="preserve">The trouble with </w:t>
+      </w:r>
+      <w:r>
+        <w:rPr>
+          <w:rFonts w:asciiTheme="minorHAnsi" w:hAnsiTheme="minorHAnsi" w:cstheme="minorHAnsi"/>
+        </w:rPr>
+        <w:t xml:space="preserve">operational transforms is that they are actually quite difficult to implement because it requires so much indexes </w:t>
+      </w:r>
+      <w:r>
+        <w:rPr>
+          <w:rFonts w:asciiTheme="minorHAnsi" w:hAnsiTheme="minorHAnsi" w:cstheme="minorHAnsi"/>
+        </w:rPr>
+        <w:t>transformations</w:t>
+      </w:r>
+      <w:r>
+        <w:rPr>
+          <w:rFonts w:asciiTheme="minorHAnsi" w:hAnsiTheme="minorHAnsi" w:cstheme="minorHAnsi"/>
+        </w:rPr>
+        <w:t>.</w:t>
+      </w:r>
+      <w:r>
+        <w:rPr>
+          <w:rFonts w:asciiTheme="minorHAnsi" w:hAnsiTheme="minorHAnsi" w:cstheme="minorHAnsi"/>
+        </w:rPr>
+        <w:t xml:space="preserve"> </w:t>
+      </w:r>
+      <w:r>
+        <w:rPr>
+          <w:rStyle w:val="FootnoteReference"/>
+          <w:rFonts w:asciiTheme="minorHAnsi" w:hAnsiTheme="minorHAnsi" w:cstheme="minorHAnsi"/>
+        </w:rPr>
+        <w:footnoteReference w:id="100"/>
+      </w:r>
+      <w:r>
+        <w:rPr>
+          <w:rFonts w:asciiTheme="minorHAnsi" w:hAnsiTheme="minorHAnsi" w:cstheme="minorHAnsi"/>
+        </w:rPr>
+        <w:t xml:space="preserve"> </w:t>
+      </w:r>
+      <w:r>
+        <w:rPr>
+          <w:rFonts w:asciiTheme="minorHAnsi" w:hAnsiTheme="minorHAnsi" w:cstheme="minorHAnsi"/>
+        </w:rPr>
+        <w:t xml:space="preserve">If you have ever had to do a lot of index shifting, you know it is a painful, tedious, excruciating task. </w:t>
+      </w:r>
+      <w:r>
+        <w:rPr>
+          <w:rFonts w:asciiTheme="minorHAnsi" w:hAnsiTheme="minorHAnsi" w:cstheme="minorHAnsi"/>
+        </w:rPr>
+        <w:t xml:space="preserve">Take the word of </w:t>
+      </w:r>
+      <w:r>
+        <w:rPr>
+          <w:rFonts w:asciiTheme="minorHAnsi" w:hAnsiTheme="minorHAnsi" w:cstheme="minorHAnsi"/>
+        </w:rPr>
+        <w:t>Joseph Gen</w:t>
+      </w:r>
+      <w:r>
+        <w:rPr>
+          <w:rFonts w:asciiTheme="minorHAnsi" w:hAnsiTheme="minorHAnsi" w:cstheme="minorHAnsi"/>
+        </w:rPr>
+        <w:t xml:space="preserve">tle, a  </w:t>
+      </w:r>
+      <w:r>
+        <w:rPr>
+          <w:rFonts w:asciiTheme="minorHAnsi" w:hAnsiTheme="minorHAnsi" w:cstheme="minorHAnsi"/>
+        </w:rPr>
+        <w:t>former Google Wave engineer</w:t>
+      </w:r>
+      <w:r>
+        <w:rPr>
+          <w:rFonts w:asciiTheme="minorHAnsi" w:hAnsiTheme="minorHAnsi" w:cstheme="minorHAnsi"/>
+        </w:rPr>
+        <w:t xml:space="preserve"> </w:t>
+      </w:r>
+      <w:r>
+        <w:rPr>
+          <w:rFonts w:asciiTheme="minorHAnsi" w:hAnsiTheme="minorHAnsi" w:cstheme="minorHAnsi"/>
+        </w:rPr>
+        <w:t xml:space="preserve">who </w:t>
+      </w:r>
+      <w:r>
+        <w:rPr>
+          <w:rFonts w:asciiTheme="minorHAnsi" w:hAnsiTheme="minorHAnsi" w:cstheme="minorHAnsi"/>
+        </w:rPr>
+        <w:t xml:space="preserve">wrote, </w:t>
+      </w:r>
+      <w:r>
+        <w:rPr>
+          <w:rFonts w:asciiTheme="minorHAnsi" w:hAnsiTheme="minorHAnsi" w:cstheme="minorHAnsi"/>
+          <w:spacing w:val="-1"/>
+          <w:shd w:val="clear" w:color="auto" w:fill="FFFFFF"/>
+        </w:rPr>
+        <w:t>“Unfortunately, implementing OT sucks. There’s a million algorithms with different tradeoffs, mostly trapped in academic papers. The algorithms are really hard and time consuming to implement correctly. […] Wave took 2 years to write and if we rewrote it today, it would take almost as long to write a second time.”</w:t>
+      </w:r>
+      <w:r>
+        <w:rPr>
+          <w:rFonts w:asciiTheme="minorHAnsi" w:hAnsiTheme="minorHAnsi" w:cstheme="minorHAnsi"/>
+          <w:spacing w:val="-1"/>
+          <w:shd w:val="clear" w:color="auto" w:fill="FFFFFF"/>
+        </w:rPr>
+        <w:t xml:space="preserve"> </w:t>
+      </w:r>
+      <w:r>
+        <w:rPr>
+          <w:rStyle w:val="FootnoteReference"/>
+          <w:rFonts w:asciiTheme="minorHAnsi" w:hAnsiTheme="minorHAnsi" w:cstheme="minorHAnsi"/>
+          <w:spacing w:val="-1"/>
+          <w:shd w:val="clear" w:color="auto" w:fill="FFFFFF"/>
+        </w:rPr>
+        <w:footnoteReference w:id="101"/>
+      </w:r>
+    </w:p>
+    <w:p>
+      <w:pPr>
+        <w:rPr>
+          <w:rFonts w:asciiTheme="minorHAnsi" w:hAnsiTheme="minorHAnsi" w:cstheme="minorHAnsi"/>
+        </w:rPr>
+      </w:pPr>
     </w:p>
     <w:sectPr>
       <w:pgSz w:w="12240" w:h="15840"/>
@@ -11212,21 +12320,7 @@
         <w:rPr>
           <w:rFonts w:ascii="Calibri" w:cs="Calibri"/>
         </w:rPr>
-        <w:t xml:space="preserve">Werner </w:t>
-      </w:r>
-      <w:proofErr w:type="spellStart"/>
-      <w:r>
-        <w:rPr>
-          <w:rFonts w:ascii="Calibri" w:cs="Calibri"/>
-        </w:rPr>
-        <w:t>Vogels</w:t>
-      </w:r>
-      <w:proofErr w:type="spellEnd"/>
-      <w:r>
-        <w:rPr>
-          <w:rFonts w:ascii="Calibri" w:cs="Calibri"/>
-        </w:rPr>
-        <w:t xml:space="preserve">, “Eventually Consistent,” </w:t>
+        <w:t xml:space="preserve">Werner Vogels, “Eventually Consistent,” </w:t>
       </w:r>
       <w:r>
         <w:rPr>
@@ -12828,7 +13922,7 @@
         <w:fldChar w:fldCharType="begin"/>
       </w:r>
       <w:r>
-        <w:instrText xml:space="preserve"> ADDIN ZOTERO_ITEM CSL_CITATION {"citationID":"oBhimI1J","properties":{"formattedCitation":"Baquero, Paulo, and Shoker.","plainCitation":"Baquero, Paulo, and Shoker.","noteIndex":44},"citationItems":[{"id":19,"uris":["http://zotero.org/users/local/MVhi2670/items/7CHUANIR"],"uri":["http://zotero.org/users/local/MVhi2670/items/7CHUANIR"],"itemData":{"id":19,"type":"article-journal","container-title":"Cornell University","DOI":"arXiv:1710.04469","title":"Pure Operation-Based Replicated Data Types","author":[{"family":"Baquero","given":"Carlos"},{"family":"Paulo","given":"Almeida"},{"family":"Shoker","given":"Ali"}],"issued":{"date-parts":[["2017",10,13]]}}}],"schema":"https://github.com/citation-style-language/schema/raw/master/csl-citation.json"} </w:instrText>
+        <w:instrText xml:space="preserve"> ADDIN ZOTERO_ITEM CSL_CITATION {"citationID":"oBhimI1J","properties":{"formattedCitation":"Baquero, Paulo, and Shoker.","plainCitation":"Baquero, Paulo, and Shoker.","dontUpdate":true,"noteIndex":44},"citationItems":[{"id":19,"uris":["http://zotero.org/users/local/MVhi2670/items/7CHUANIR"],"uri":["http://zotero.org/users/local/MVhi2670/items/7CHUANIR"],"itemData":{"id":19,"type":"article-journal","container-title":"Cornell University","DOI":"arXiv:1710.04469","title":"Pure Operation-Based Replicated Data Types","author":[{"family":"Baquero","given":"Carlos"},{"family":"Paulo","given":"Almeida"},{"family":"Shoker","given":"Ali"}],"issued":{"date-parts":[["2017",10,13]]}}}],"schema":"https://github.com/citation-style-language/schema/raw/master/csl-citation.json"} </w:instrText>
       </w:r>
       <w:r>
         <w:fldChar w:fldCharType="separate"/>
@@ -12862,7 +13956,7 @@
         <w:fldChar w:fldCharType="begin"/>
       </w:r>
       <w:r>
-        <w:instrText xml:space="preserve"> ADDIN ZOTERO_ITEM CSL_CITATION {"citationID":"tPhKB2zp","properties":{"formattedCitation":"Baquero, Paulo, and Shoker.","plainCitation":"Baquero, Paulo, and Shoker.","noteIndex":45},"citationItems":[{"id":19,"uris":["http://zotero.org/users/local/MVhi2670/items/7CHUANIR"],"uri":["http://zotero.org/users/local/MVhi2670/items/7CHUANIR"],"itemData":{"id":19,"type":"article-journal","container-title":"Cornell University","DOI":"arXiv:1710.04469","title":"Pure Operation-Based Replicated Data Types","author":[{"family":"Baquero","given":"Carlos"},{"family":"Paulo","given":"Almeida"},{"family":"Shoker","given":"Ali"}],"issued":{"date-parts":[["2017",10,13]]}}}],"schema":"https://github.com/citation-style-language/schema/raw/master/csl-citation.json"} </w:instrText>
+        <w:instrText xml:space="preserve"> ADDIN ZOTERO_ITEM CSL_CITATION {"citationID":"tPhKB2zp","properties":{"formattedCitation":"Baquero, Paulo, and Shoker.","plainCitation":"Baquero, Paulo, and Shoker.","dontUpdate":true,"noteIndex":45},"citationItems":[{"id":19,"uris":["http://zotero.org/users/local/MVhi2670/items/7CHUANIR"],"uri":["http://zotero.org/users/local/MVhi2670/items/7CHUANIR"],"itemData":{"id":19,"type":"article-journal","container-title":"Cornell University","DOI":"arXiv:1710.04469","title":"Pure Operation-Based Replicated Data Types","author":[{"family":"Baquero","given":"Carlos"},{"family":"Paulo","given":"Almeida"},{"family":"Shoker","given":"Ali"}],"issued":{"date-parts":[["2017",10,13]]}}}],"schema":"https://github.com/citation-style-language/schema/raw/master/csl-citation.json"} </w:instrText>
       </w:r>
       <w:r>
         <w:fldChar w:fldCharType="separate"/>
@@ -12896,7 +13990,7 @@
         <w:fldChar w:fldCharType="begin"/>
       </w:r>
       <w:r>
-        <w:instrText xml:space="preserve"> ADDIN ZOTERO_ITEM CSL_CITATION {"citationID":"l8CzVk9q","properties":{"formattedCitation":"Sypytkowski, \\uc0\\u8220{}An Introduction to State-Based CRDTs.\\uc0\\u8221{}","plainCitation":"Sypytkowski, “An Introduction to State-Based CRDTs.”","noteIndex":43},"citationItems":[{"id":15,"uris":["http://zotero.org/users/local/MVhi2670/items/P8KSZVCM"],"uri":["http://zotero.org/users/local/MVhi2670/items/P8KSZVCM"],"itemData":{"id":15,"type":"post-weblog","container-title":"Bartosz Sypytkowski - Software Dev Blog","title":"An introduction to state-based CRDTs","URL":"https://bartoszsypytkowski.com/the-state-of-a-state-based-crdts/","author":[{"family":"Sypytkowski","given":"Bartosz"}],"issued":{"date-parts":[["2017",12,18]]}}}],"schema":"https://github.com/citation-style-language/schema/raw/master/csl-citation.json"} </w:instrText>
+        <w:instrText xml:space="preserve"> ADDIN ZOTERO_ITEM CSL_CITATION {"citationID":"l8CzVk9q","properties":{"formattedCitation":"Sypytkowski, \\uc0\\u8220{}An Introduction to State-Based CRDTs.\\uc0\\u8221{}","plainCitation":"Sypytkowski, “An Introduction to State-Based CRDTs.”","noteIndex":46},"citationItems":[{"id":15,"uris":["http://zotero.org/users/local/MVhi2670/items/P8KSZVCM"],"uri":["http://zotero.org/users/local/MVhi2670/items/P8KSZVCM"],"itemData":{"id":15,"type":"post-weblog","container-title":"Bartosz Sypytkowski - Software Dev Blog","title":"An introduction to state-based CRDTs","URL":"https://bartoszsypytkowski.com/the-state-of-a-state-based-crdts/","author":[{"family":"Sypytkowski","given":"Bartosz"}],"issued":{"date-parts":[["2017",12,18]]}}}],"schema":"https://github.com/citation-style-language/schema/raw/master/csl-citation.json"} </w:instrText>
       </w:r>
       <w:r>
         <w:fldChar w:fldCharType="separate"/>
@@ -12930,7 +14024,7 @@
         <w:fldChar w:fldCharType="begin"/>
       </w:r>
       <w:r>
-        <w:instrText xml:space="preserve"> ADDIN ZOTERO_ITEM CSL_CITATION {"citationID":"rkSMberM","properties":{"formattedCitation":"Almeida, Shoker, and Baquero, \\uc0\\u8220{}Delta State Replicated Data Types.\\uc0\\u8221{}","plainCitation":"Almeida, Shoker, and Baquero, “Delta State Replicated Data Types.”","dontUpdate":true,"noteIndex":44},"citationItems":[{"id":17,"uris":["http://zotero.org/users/local/MVhi2670/items/76R46UMZ"],"uri":["http://zotero.org/users/local/MVhi2670/items/76R46UMZ"],"itemData":{"id":17,"type":"article-journal","container-title":"HASLab/INSEC TEC and Universidade do Minho, Portugal","title":"Delta State Replicated Data Types","URL":"https://arxiv.org/pdf/1603.01529.pdf","author":[{"family":"Almeida","given":"Paulo"},{"family":"Shoker","given":"Ali"},{"family":"Baquero","given":"Carlos"}],"issued":{"date-parts":[["2016",3,4]]}}}],"schema":"https://github.com/citation-style-language/schema/raw/master/csl-citation.json"} </w:instrText>
+        <w:instrText xml:space="preserve"> ADDIN ZOTERO_ITEM CSL_CITATION {"citationID":"rkSMberM","properties":{"formattedCitation":"Almeida, Shoker, and Baquero, \\uc0\\u8220{}Delta State Replicated Data Types.\\uc0\\u8221{}","plainCitation":"Almeida, Shoker, and Baquero, “Delta State Replicated Data Types.”","dontUpdate":true,"noteIndex":47},"citationItems":[{"id":17,"uris":["http://zotero.org/users/local/MVhi2670/items/76R46UMZ"],"uri":["http://zotero.org/users/local/MVhi2670/items/76R46UMZ"],"itemData":{"id":17,"type":"article-journal","container-title":"HASLab/INSEC TEC and Universidade do Minho, Portugal","title":"Delta State Replicated Data Types","URL":"https://arxiv.org/pdf/1603.01529.pdf","author":[{"family":"Almeida","given":"Paulo"},{"family":"Shoker","given":"Ali"},{"family":"Baquero","given":"Carlos"}],"issued":{"date-parts":[["2016",3,4]]}}}],"schema":"https://github.com/citation-style-language/schema/raw/master/csl-citation.json"} </w:instrText>
       </w:r>
       <w:r>
         <w:fldChar w:fldCharType="separate"/>
@@ -12970,7 +14064,7 @@
         <w:fldChar w:fldCharType="begin"/>
       </w:r>
       <w:r>
-        <w:instrText xml:space="preserve"> ADDIN ZOTERO_ITEM CSL_CITATION {"citationID":"cYukZ8Vp","properties":{"formattedCitation":"Shapiro et al., \\uc0\\u8220{}A Comprehensive Study of Convergent and Commutative Replicated Data Types.\\uc0\\u8221{}","plainCitation":"Shapiro et al., “A Comprehensive Study of Convergent and Commutative Replicated Data Types.”","dontUpdate":true,"noteIndex":45},"citationItems":[{"id":3,"uris":["http://zotero.org/users/local/MVhi2670/items/UHUITP2N"],"uri":["http://zotero.org/users/local/MVhi2670/items/UHUITP2N"],"itemData":{"id":3,"type":"article-journal","abstract":"Eventual consistency aims to ensure that replicas of some mutable shared object converge without foreground synchronisation. Previous approaches to eventual consistency are ad-hoc and error-prone. We study a principled approach: to base the design of shared data types on some simple formal conditions that are sufficient to guarantee eventual consistency. We call these types Convergent or Commutative Replicated Data Types (CRDTs). This paper formalises asynchronous object replication, either state based or operation based, and provides a sufficient condition appropriate for each case. It describes\nseveral useful CRDTs, including container data types supporting both add and remove operations with clean semantics, and more complex types such as graphs, montonic DAGs, and sequences. It discusses some properties needed to implement non-trivial CRDTs.","container-title":"Hal-Inria","DOI":"inria-00555588","title":"A comprehensive study of Convergent and Commutative Replicated Data Types","URL":"https://hal.inria.fr/inria-00555588","author":[{"family":"Shapiro","given":"Marc"},{"family":"Preguica","given":"Nuno"},{"family":"Baquero","given":"Carlos"},{"family":"Zawirski","given":"Marek"}],"issued":{"date-parts":[["2011",1,13]]}}}],"schema":"https://github.com/citation-style-language/schema/raw/master/csl-citation.json"} </w:instrText>
+        <w:instrText xml:space="preserve"> ADDIN ZOTERO_ITEM CSL_CITATION {"citationID":"cYukZ8Vp","properties":{"formattedCitation":"Shapiro et al., \\uc0\\u8220{}A Comprehensive Study of Convergent and Commutative Replicated Data Types.\\uc0\\u8221{}","plainCitation":"Shapiro et al., “A Comprehensive Study of Convergent and Commutative Replicated Data Types.”","dontUpdate":true,"noteIndex":48},"citationItems":[{"id":3,"uris":["http://zotero.org/users/local/MVhi2670/items/UHUITP2N"],"uri":["http://zotero.org/users/local/MVhi2670/items/UHUITP2N"],"itemData":{"id":3,"type":"article-journal","abstract":"Eventual consistency aims to ensure that replicas of some mutable shared object converge without foreground synchronisation. Previous approaches to eventual consistency are ad-hoc and error-prone. We study a principled approach: to base the design of shared data types on some simple formal conditions that are sufficient to guarantee eventual consistency. We call these types Convergent or Commutative Replicated Data Types (CRDTs). This paper formalises asynchronous object replication, either state based or operation based, and provides a sufficient condition appropriate for each case. It describes\nseveral useful CRDTs, including container data types supporting both add and remove operations with clean semantics, and more complex types such as graphs, montonic DAGs, and sequences. It discusses some properties needed to implement non-trivial CRDTs.","container-title":"Hal-Inria","DOI":"inria-00555588","title":"A comprehensive study of Convergent and Commutative Replicated Data Types","URL":"https://hal.inria.fr/inria-00555588","author":[{"family":"Shapiro","given":"Marc"},{"family":"Preguica","given":"Nuno"},{"family":"Baquero","given":"Carlos"},{"family":"Zawirski","given":"Marek"}],"issued":{"date-parts":[["2011",1,13]]}}}],"schema":"https://github.com/citation-style-language/schema/raw/master/csl-citation.json"} </w:instrText>
       </w:r>
       <w:r>
         <w:fldChar w:fldCharType="separate"/>
@@ -13016,7 +14110,7 @@
         <w:fldChar w:fldCharType="begin"/>
       </w:r>
       <w:r>
-        <w:instrText xml:space="preserve"> ADDIN ZOTERO_ITEM CSL_CITATION {"citationID":"M0LzG5Xo","properties":{"formattedCitation":"Shapiro et al.","plainCitation":"Shapiro et al.","dontUpdate":true,"noteIndex":46},"citationItems":[{"id":3,"uris":["http://zotero.org/users/local/MVhi2670/items/UHUITP2N"],"uri":["http://zotero.org/users/local/MVhi2670/items/UHUITP2N"],"itemData":{"id":3,"type":"article-journal","abstract":"Eventual consistency aims to ensure that replicas of some mutable shared object converge without foreground synchronisation. Previous approaches to eventual consistency are ad-hoc and error-prone. We study a principled approach: to base the design of shared data types on some simple formal conditions that are sufficient to guarantee eventual consistency. We call these types Convergent or Commutative Replicated Data Types (CRDTs). This paper formalises asynchronous object replication, either state based or operation based, and provides a sufficient condition appropriate for each case. It describes\nseveral useful CRDTs, including container data types supporting both add and remove operations with clean semantics, and more complex types such as graphs, montonic DAGs, and sequences. It discusses some properties needed to implement non-trivial CRDTs.","container-title":"Hal-Inria","DOI":"inria-00555588","title":"A comprehensive study of Convergent and Commutative Replicated Data Types","URL":"https://hal.inria.fr/inria-00555588","author":[{"family":"Shapiro","given":"Marc"},{"family":"Preguica","given":"Nuno"},{"family":"Baquero","given":"Carlos"},{"family":"Zawirski","given":"Marek"}],"issued":{"date-parts":[["2011",1,13]]}}}],"schema":"https://github.com/citation-style-language/schema/raw/master/csl-citation.json"} </w:instrText>
+        <w:instrText xml:space="preserve"> ADDIN ZOTERO_ITEM CSL_CITATION {"citationID":"M0LzG5Xo","properties":{"formattedCitation":"Shapiro et al.","plainCitation":"Shapiro et al.","dontUpdate":true,"noteIndex":49},"citationItems":[{"id":3,"uris":["http://zotero.org/users/local/MVhi2670/items/UHUITP2N"],"uri":["http://zotero.org/users/local/MVhi2670/items/UHUITP2N"],"itemData":{"id":3,"type":"article-journal","abstract":"Eventual consistency aims to ensure that replicas of some mutable shared object converge without foreground synchronisation. Previous approaches to eventual consistency are ad-hoc and error-prone. We study a principled approach: to base the design of shared data types on some simple formal conditions that are sufficient to guarantee eventual consistency. We call these types Convergent or Commutative Replicated Data Types (CRDTs). This paper formalises asynchronous object replication, either state based or operation based, and provides a sufficient condition appropriate for each case. It describes\nseveral useful CRDTs, including container data types supporting both add and remove operations with clean semantics, and more complex types such as graphs, montonic DAGs, and sequences. It discusses some properties needed to implement non-trivial CRDTs.","container-title":"Hal-Inria","DOI":"inria-00555588","title":"A comprehensive study of Convergent and Commutative Replicated Data Types","URL":"https://hal.inria.fr/inria-00555588","author":[{"family":"Shapiro","given":"Marc"},{"family":"Preguica","given":"Nuno"},{"family":"Baquero","given":"Carlos"},{"family":"Zawirski","given":"Marek"}],"issued":{"date-parts":[["2011",1,13]]}}}],"schema":"https://github.com/citation-style-language/schema/raw/master/csl-citation.json"} </w:instrText>
       </w:r>
       <w:r>
         <w:fldChar w:fldCharType="separate"/>
@@ -13050,7 +14144,7 @@
         <w:fldChar w:fldCharType="begin"/>
       </w:r>
       <w:r>
-        <w:instrText xml:space="preserve"> ADDIN ZOTERO_ITEM CSL_CITATION {"citationID":"iXJqhWL8","properties":{"formattedCitation":"Reinhard Schwarz and Friedemann Mattern, \\uc0\\u8220{}Detecting Causal Relationships in Distributed Computations: In Search of the Holy Grail\\uc0\\u8221{} (Germany: University of Kaiserslautern, University of Saarland, n.d.), https://www.vs.inf.ethz.ch/publ/papers/holygrail.pdf.","plainCitation":"Reinhard Schwarz and Friedemann Mattern, “Detecting Causal Relationships in Distributed Computations: In Search of the Holy Grail” (Germany: University of Kaiserslautern, University of Saarland, n.d.), https://www.vs.inf.ethz.ch/publ/papers/holygrail.pdf.","dontUpdate":true,"noteIndex":47},"citationItems":[{"id":18,"uris":["http://zotero.org/users/local/MVhi2670/items/DAW2Y537"],"uri":["http://zotero.org/users/local/MVhi2670/items/DAW2Y537"],"itemData":{"id":18,"type":"report","event-place":"Germany","publisher":"University of Kaiserslautern, University of Saarland","publisher-place":"Germany","title":"Detecting Causal Relationships in Distributed Computations: In Search of the Holy Grail","URL":"https://www.vs.inf.ethz.ch/publ/papers/holygrail.pdf","author":[{"family":"Schwarz","given":"Reinhard"},{"family":"Mattern","given":"Friedemann"}]}}],"schema":"https://github.com/citation-style-language/schema/raw/master/csl-citation.json"} </w:instrText>
+        <w:instrText xml:space="preserve"> ADDIN ZOTERO_ITEM CSL_CITATION {"citationID":"iXJqhWL8","properties":{"formattedCitation":"Reinhard Schwarz and Friedemann Mattern, \\uc0\\u8220{}Detecting Causal Relationships in Distributed Computations: In Search of the Holy Grail\\uc0\\u8221{} (Germany: University of Kaiserslautern, University of Saarland, n.d.), https://www.vs.inf.ethz.ch/publ/papers/holygrail.pdf.","plainCitation":"Reinhard Schwarz and Friedemann Mattern, “Detecting Causal Relationships in Distributed Computations: In Search of the Holy Grail” (Germany: University of Kaiserslautern, University of Saarland, n.d.), https://www.vs.inf.ethz.ch/publ/papers/holygrail.pdf.","dontUpdate":true,"noteIndex":50},"citationItems":[{"id":18,"uris":["http://zotero.org/users/local/MVhi2670/items/DAW2Y537"],"uri":["http://zotero.org/users/local/MVhi2670/items/DAW2Y537"],"itemData":{"id":18,"type":"report","event-place":"Germany","publisher":"University of Kaiserslautern, University of Saarland","publisher-place":"Germany","title":"Detecting Causal Relationships in Distributed Computations: In Search of the Holy Grail","URL":"https://www.vs.inf.ethz.ch/publ/papers/holygrail.pdf","author":[{"family":"Schwarz","given":"Reinhard"},{"family":"Mattern","given":"Friedemann"}]}}],"schema":"https://github.com/citation-style-language/schema/raw/master/csl-citation.json"} </w:instrText>
       </w:r>
       <w:r>
         <w:fldChar w:fldCharType="separate"/>
@@ -13090,7 +14184,7 @@
         <w:fldChar w:fldCharType="begin"/>
       </w:r>
       <w:r>
-        <w:instrText xml:space="preserve"> ADDIN ZOTERO_ITEM CSL_CITATION {"citationID":"Aezyoo2n","properties":{"formattedCitation":"Shapiro et al.","plainCitation":"Shapiro et al.","dontUpdate":true,"noteIndex":48},"citationItems":[{"id":3,"uris":["http://zotero.org/users/local/MVhi2670/items/UHUITP2N"],"uri":["http://zotero.org/users/local/MVhi2670/items/UHUITP2N"],"itemData":{"id":3,"type":"article-journal","abstract":"Eventual consistency aims to ensure that replicas of some mutable shared object converge without foreground synchronisation. Previous approaches to eventual consistency are ad-hoc and error-prone. We study a principled approach: to base the design of shared data types on some simple formal conditions that are sufficient to guarantee eventual consistency. We call these types Convergent or Commutative Replicated Data Types (CRDTs). This paper formalises asynchronous object replication, either state based or operation based, and provides a sufficient condition appropriate for each case. It describes\nseveral useful CRDTs, including container data types supporting both add and remove operations with clean semantics, and more complex types such as graphs, montonic DAGs, and sequences. It discusses some properties needed to implement non-trivial CRDTs.","container-title":"Hal-Inria","DOI":"inria-00555588","title":"A comprehensive study of Convergent and Commutative Replicated Data Types","URL":"https://hal.inria.fr/inria-00555588","author":[{"family":"Shapiro","given":"Marc"},{"family":"Preguica","given":"Nuno"},{"family":"Baquero","given":"Carlos"},{"family":"Zawirski","given":"Marek"}],"issued":{"date-parts":[["2011",1,13]]}}}],"schema":"https://github.com/citation-style-language/schema/raw/master/csl-citation.json"} </w:instrText>
+        <w:instrText xml:space="preserve"> ADDIN ZOTERO_ITEM CSL_CITATION {"citationID":"Aezyoo2n","properties":{"formattedCitation":"Shapiro et al.","plainCitation":"Shapiro et al.","dontUpdate":true,"noteIndex":51},"citationItems":[{"id":3,"uris":["http://zotero.org/users/local/MVhi2670/items/UHUITP2N"],"uri":["http://zotero.org/users/local/MVhi2670/items/UHUITP2N"],"itemData":{"id":3,"type":"article-journal","abstract":"Eventual consistency aims to ensure that replicas of some mutable shared object converge without foreground synchronisation. Previous approaches to eventual consistency are ad-hoc and error-prone. We study a principled approach: to base the design of shared data types on some simple formal conditions that are sufficient to guarantee eventual consistency. We call these types Convergent or Commutative Replicated Data Types (CRDTs). This paper formalises asynchronous object replication, either state based or operation based, and provides a sufficient condition appropriate for each case. It describes\nseveral useful CRDTs, including container data types supporting both add and remove operations with clean semantics, and more complex types such as graphs, montonic DAGs, and sequences. It discusses some properties needed to implement non-trivial CRDTs.","container-title":"Hal-Inria","DOI":"inria-00555588","title":"A comprehensive study of Convergent and Commutative Replicated Data Types","URL":"https://hal.inria.fr/inria-00555588","author":[{"family":"Shapiro","given":"Marc"},{"family":"Preguica","given":"Nuno"},{"family":"Baquero","given":"Carlos"},{"family":"Zawirski","given":"Marek"}],"issued":{"date-parts":[["2011",1,13]]}}}],"schema":"https://github.com/citation-style-language/schema/raw/master/csl-citation.json"} </w:instrText>
       </w:r>
       <w:r>
         <w:fldChar w:fldCharType="separate"/>
@@ -13124,7 +14218,7 @@
         <w:fldChar w:fldCharType="begin"/>
       </w:r>
       <w:r>
-        <w:instrText xml:space="preserve"> ADDIN ZOTERO_ITEM CSL_CITATION {"citationID":"MDW1cP4X","properties":{"formattedCitation":"Shapiro et al.","plainCitation":"Shapiro et al.","dontUpdate":true,"noteIndex":49},"citationItems":[{"id":3,"uris":["http://zotero.org/users/local/MVhi2670/items/UHUITP2N"],"uri":["http://zotero.org/users/local/MVhi2670/items/UHUITP2N"],"itemData":{"id":3,"type":"article-journal","abstract":"Eventual consistency aims to ensure that replicas of some mutable shared object converge without foreground synchronisation. Previous approaches to eventual consistency are ad-hoc and error-prone. We study a principled approach: to base the design of shared data types on some simple formal conditions that are sufficient to guarantee eventual consistency. We call these types Convergent or Commutative Replicated Data Types (CRDTs). This paper formalises asynchronous object replication, either state based or operation based, and provides a sufficient condition appropriate for each case. It describes\nseveral useful CRDTs, including container data types supporting both add and remove operations with clean semantics, and more complex types such as graphs, montonic DAGs, and sequences. It discusses some properties needed to implement non-trivial CRDTs.","container-title":"Hal-Inria","DOI":"inria-00555588","title":"A comprehensive study of Convergent and Commutative Replicated Data Types","URL":"https://hal.inria.fr/inria-00555588","author":[{"family":"Shapiro","given":"Marc"},{"family":"Preguica","given":"Nuno"},{"family":"Baquero","given":"Carlos"},{"family":"Zawirski","given":"Marek"}],"issued":{"date-parts":[["2011",1,13]]}}}],"schema":"https://github.com/citation-style-language/schema/raw/master/csl-citation.json"} </w:instrText>
+        <w:instrText xml:space="preserve"> ADDIN ZOTERO_ITEM CSL_CITATION {"citationID":"MDW1cP4X","properties":{"formattedCitation":"Shapiro et al.","plainCitation":"Shapiro et al.","dontUpdate":true,"noteIndex":52},"citationItems":[{"id":3,"uris":["http://zotero.org/users/local/MVhi2670/items/UHUITP2N"],"uri":["http://zotero.org/users/local/MVhi2670/items/UHUITP2N"],"itemData":{"id":3,"type":"article-journal","abstract":"Eventual consistency aims to ensure that replicas of some mutable shared object converge without foreground synchronisation. Previous approaches to eventual consistency are ad-hoc and error-prone. We study a principled approach: to base the design of shared data types on some simple formal conditions that are sufficient to guarantee eventual consistency. We call these types Convergent or Commutative Replicated Data Types (CRDTs). This paper formalises asynchronous object replication, either state based or operation based, and provides a sufficient condition appropriate for each case. It describes\nseveral useful CRDTs, including container data types supporting both add and remove operations with clean semantics, and more complex types such as graphs, montonic DAGs, and sequences. It discusses some properties needed to implement non-trivial CRDTs.","container-title":"Hal-Inria","DOI":"inria-00555588","title":"A comprehensive study of Convergent and Commutative Replicated Data Types","URL":"https://hal.inria.fr/inria-00555588","author":[{"family":"Shapiro","given":"Marc"},{"family":"Preguica","given":"Nuno"},{"family":"Baquero","given":"Carlos"},{"family":"Zawirski","given":"Marek"}],"issued":{"date-parts":[["2011",1,13]]}}}],"schema":"https://github.com/citation-style-language/schema/raw/master/csl-citation.json"} </w:instrText>
       </w:r>
       <w:r>
         <w:fldChar w:fldCharType="separate"/>
@@ -13161,7 +14255,7 @@
         <w:fldChar w:fldCharType="begin"/>
       </w:r>
       <w:r>
-        <w:instrText xml:space="preserve"> ADDIN ZOTERO_ITEM CSL_CITATION {"citationID":"2adJHsAr","properties":{"formattedCitation":"Shapiro et al.","plainCitation":"Shapiro et al.","dontUpdate":true,"noteIndex":50},"citationItems":[{"id":3,"uris":["http://zotero.org/users/local/MVhi2670/items/UHUITP2N"],"uri":["http://zotero.org/users/local/MVhi2670/items/UHUITP2N"],"itemData":{"id":3,"type":"article-journal","abstract":"Eventual consistency aims to ensure that replicas of some mutable shared object converge without foreground synchronisation. Previous approaches to eventual consistency are ad-hoc and error-prone. We study a principled approach: to base the design of shared data types on some simple formal conditions that are sufficient to guarantee eventual consistency. We call these types Convergent or Commutative Replicated Data Types (CRDTs). This paper formalises asynchronous object replication, either state based or operation based, and provides a sufficient condition appropriate for each case. It describes\nseveral useful CRDTs, including container data types supporting both add and remove operations with clean semantics, and more complex types such as graphs, montonic DAGs, and sequences. It discusses some properties needed to implement non-trivial CRDTs.","container-title":"Hal-Inria","DOI":"inria-00555588","title":"A comprehensive study of Convergent and Commutative Replicated Data Types","URL":"https://hal.inria.fr/inria-00555588","author":[{"family":"Shapiro","given":"Marc"},{"family":"Preguica","given":"Nuno"},{"family":"Baquero","given":"Carlos"},{"family":"Zawirski","given":"Marek"}],"issued":{"date-parts":[["2011",1,13]]}}}],"schema":"https://github.com/citation-style-language/schema/raw/master/csl-citation.json"} </w:instrText>
+        <w:instrText xml:space="preserve"> ADDIN ZOTERO_ITEM CSL_CITATION {"citationID":"2adJHsAr","properties":{"formattedCitation":"Shapiro et al.","plainCitation":"Shapiro et al.","dontUpdate":true,"noteIndex":53},"citationItems":[{"id":3,"uris":["http://zotero.org/users/local/MVhi2670/items/UHUITP2N"],"uri":["http://zotero.org/users/local/MVhi2670/items/UHUITP2N"],"itemData":{"id":3,"type":"article-journal","abstract":"Eventual consistency aims to ensure that replicas of some mutable shared object converge without foreground synchronisation. Previous approaches to eventual consistency are ad-hoc and error-prone. We study a principled approach: to base the design of shared data types on some simple formal conditions that are sufficient to guarantee eventual consistency. We call these types Convergent or Commutative Replicated Data Types (CRDTs). This paper formalises asynchronous object replication, either state based or operation based, and provides a sufficient condition appropriate for each case. It describes\nseveral useful CRDTs, including container data types supporting both add and remove operations with clean semantics, and more complex types such as graphs, montonic DAGs, and sequences. It discusses some properties needed to implement non-trivial CRDTs.","container-title":"Hal-Inria","DOI":"inria-00555588","title":"A comprehensive study of Convergent and Commutative Replicated Data Types","URL":"https://hal.inria.fr/inria-00555588","author":[{"family":"Shapiro","given":"Marc"},{"family":"Preguica","given":"Nuno"},{"family":"Baquero","given":"Carlos"},{"family":"Zawirski","given":"Marek"}],"issued":{"date-parts":[["2011",1,13]]}}}],"schema":"https://github.com/citation-style-language/schema/raw/master/csl-citation.json"} </w:instrText>
       </w:r>
       <w:r>
         <w:fldChar w:fldCharType="separate"/>
@@ -13195,7 +14289,7 @@
         <w:fldChar w:fldCharType="begin"/>
       </w:r>
       <w:r>
-        <w:instrText xml:space="preserve"> ADDIN ZOTERO_ITEM CSL_CITATION {"citationID":"ydarXBOc","properties":{"formattedCitation":"Shapiro et al.","plainCitation":"Shapiro et al.","dontUpdate":true,"noteIndex":51},"citationItems":[{"id":3,"uris":["http://zotero.org/users/local/MVhi2670/items/UHUITP2N"],"uri":["http://zotero.org/users/local/MVhi2670/items/UHUITP2N"],"itemData":{"id":3,"type":"article-journal","abstract":"Eventual consistency aims to ensure that replicas of some mutable shared object converge without foreground synchronisation. Previous approaches to eventual consistency are ad-hoc and error-prone. We study a principled approach: to base the design of shared data types on some simple formal conditions that are sufficient to guarantee eventual consistency. We call these types Convergent or Commutative Replicated Data Types (CRDTs). This paper formalises asynchronous object replication, either state based or operation based, and provides a sufficient condition appropriate for each case. It describes\nseveral useful CRDTs, including container data types supporting both add and remove operations with clean semantics, and more complex types such as graphs, montonic DAGs, and sequences. It discusses some properties needed to implement non-trivial CRDTs.","container-title":"Hal-Inria","DOI":"inria-00555588","title":"A comprehensive study of Convergent and Commutative Replicated Data Types","URL":"https://hal.inria.fr/inria-00555588","author":[{"family":"Shapiro","given":"Marc"},{"family":"Preguica","given":"Nuno"},{"family":"Baquero","given":"Carlos"},{"family":"Zawirski","given":"Marek"}],"issued":{"date-parts":[["2011",1,13]]}}}],"schema":"https://github.com/citation-style-language/schema/raw/master/csl-citation.json"} </w:instrText>
+        <w:instrText xml:space="preserve"> ADDIN ZOTERO_ITEM CSL_CITATION {"citationID":"ydarXBOc","properties":{"formattedCitation":"Shapiro et al.","plainCitation":"Shapiro et al.","dontUpdate":true,"noteIndex":54},"citationItems":[{"id":3,"uris":["http://zotero.org/users/local/MVhi2670/items/UHUITP2N"],"uri":["http://zotero.org/users/local/MVhi2670/items/UHUITP2N"],"itemData":{"id":3,"type":"article-journal","abstract":"Eventual consistency aims to ensure that replicas of some mutable shared object converge without foreground synchronisation. Previous approaches to eventual consistency are ad-hoc and error-prone. We study a principled approach: to base the design of shared data types on some simple formal conditions that are sufficient to guarantee eventual consistency. We call these types Convergent or Commutative Replicated Data Types (CRDTs). This paper formalises asynchronous object replication, either state based or operation based, and provides a sufficient condition appropriate for each case. It describes\nseveral useful CRDTs, including container data types supporting both add and remove operations with clean semantics, and more complex types such as graphs, montonic DAGs, and sequences. It discusses some properties needed to implement non-trivial CRDTs.","container-title":"Hal-Inria","DOI":"inria-00555588","title":"A comprehensive study of Convergent and Commutative Replicated Data Types","URL":"https://hal.inria.fr/inria-00555588","author":[{"family":"Shapiro","given":"Marc"},{"family":"Preguica","given":"Nuno"},{"family":"Baquero","given":"Carlos"},{"family":"Zawirski","given":"Marek"}],"issued":{"date-parts":[["2011",1,13]]}}}],"schema":"https://github.com/citation-style-language/schema/raw/master/csl-citation.json"} </w:instrText>
       </w:r>
       <w:r>
         <w:fldChar w:fldCharType="separate"/>
@@ -13342,19 +14436,11 @@
       <w:r>
         <w:fldChar w:fldCharType="separate"/>
       </w:r>
-      <w:proofErr w:type="spellStart"/>
       <w:r>
         <w:rPr>
           <w:rFonts w:ascii="Calibri" w:cs="Calibri"/>
         </w:rPr>
-        <w:t>Sypytkowski</w:t>
-      </w:r>
-      <w:proofErr w:type="spellEnd"/>
-      <w:r>
-        <w:rPr>
-          <w:rFonts w:ascii="Calibri" w:cs="Calibri"/>
-        </w:rPr>
-        <w:t>, “An Introduction to State-Based CRDTs.”</w:t>
+        <w:t>Sypytkowski, “An Introduction to State-Based CRDTs.”</w:t>
       </w:r>
       <w:r>
         <w:fldChar w:fldCharType="end"/>
@@ -13413,7 +14499,7 @@
         <w:fldChar w:fldCharType="begin"/>
       </w:r>
       <w:r>
-        <w:instrText xml:space="preserve"> ADDIN ZOTERO_ITEM CSL_CITATION {"citationID":"U0Sojibo","properties":{"formattedCitation":"Shapiro et al., \\uc0\\u8220{}A Comprehensive Study of Convergent and Commutative Replicated Data Types.\\uc0\\u8221{}","plainCitation":"Shapiro et al., “A Comprehensive Study of Convergent and Commutative Replicated Data Types.”","dontUpdate":true,"noteIndex":57},"citationItems":[{"id":3,"uris":["http://zotero.org/users/local/MVhi2670/items/UHUITP2N"],"uri":["http://zotero.org/users/local/MVhi2670/items/UHUITP2N"],"itemData":{"id":3,"type":"article-journal","abstract":"Eventual consistency aims to ensure that replicas of some mutable shared object converge without foreground synchronisation. Previous approaches to eventual consistency are ad-hoc and error-prone. We study a principled approach: to base the design of shared data types on some simple formal conditions that are sufficient to guarantee eventual consistency. We call these types Convergent or Commutative Replicated Data Types (CRDTs). This paper formalises asynchronous object replication, either state based or operation based, and provides a sufficient condition appropriate for each case. It describes\nseveral useful CRDTs, including container data types supporting both add and remove operations with clean semantics, and more complex types such as graphs, montonic DAGs, and sequences. It discusses some properties needed to implement non-trivial CRDTs.","container-title":"Hal-Inria","DOI":"inria-00555588","title":"A comprehensive study of Convergent and Commutative Replicated Data Types","URL":"https://hal.inria.fr/inria-00555588","author":[{"family":"Shapiro","given":"Marc"},{"family":"Preguica","given":"Nuno"},{"family":"Baquero","given":"Carlos"},{"family":"Zawirski","given":"Marek"}],"issued":{"date-parts":[["2011",1,13]]}}}],"schema":"https://github.com/citation-style-language/schema/raw/master/csl-citation.json"} </w:instrText>
+        <w:instrText xml:space="preserve"> ADDIN ZOTERO_ITEM CSL_CITATION {"citationID":"U0Sojibo","properties":{"formattedCitation":"Shapiro et al., \\uc0\\u8220{}A Comprehensive Study of Convergent and Commutative Replicated Data Types.\\uc0\\u8221{}","plainCitation":"Shapiro et al., “A Comprehensive Study of Convergent and Commutative Replicated Data Types.”","dontUpdate":true,"noteIndex":60},"citationItems":[{"id":3,"uris":["http://zotero.org/users/local/MVhi2670/items/UHUITP2N"],"uri":["http://zotero.org/users/local/MVhi2670/items/UHUITP2N"],"itemData":{"id":3,"type":"article-journal","abstract":"Eventual consistency aims to ensure that replicas of some mutable shared object converge without foreground synchronisation. Previous approaches to eventual consistency are ad-hoc and error-prone. We study a principled approach: to base the design of shared data types on some simple formal conditions that are sufficient to guarantee eventual consistency. We call these types Convergent or Commutative Replicated Data Types (CRDTs). This paper formalises asynchronous object replication, either state based or operation based, and provides a sufficient condition appropriate for each case. It describes\nseveral useful CRDTs, including container data types supporting both add and remove operations with clean semantics, and more complex types such as graphs, montonic DAGs, and sequences. It discusses some properties needed to implement non-trivial CRDTs.","container-title":"Hal-Inria","DOI":"inria-00555588","title":"A comprehensive study of Convergent and Commutative Replicated Data Types","URL":"https://hal.inria.fr/inria-00555588","author":[{"family":"Shapiro","given":"Marc"},{"family":"Preguica","given":"Nuno"},{"family":"Baquero","given":"Carlos"},{"family":"Zawirski","given":"Marek"}],"issued":{"date-parts":[["2011",1,13]]}}}],"schema":"https://github.com/citation-style-language/schema/raw/master/csl-citation.json"} </w:instrText>
       </w:r>
       <w:r>
         <w:fldChar w:fldCharType="separate"/>
@@ -13453,7 +14539,7 @@
         <w:fldChar w:fldCharType="begin"/>
       </w:r>
       <w:r>
-        <w:instrText xml:space="preserve"> ADDIN ZOTERO_ITEM CSL_CITATION {"citationID":"Mvpvzv90","properties":{"formattedCitation":"Shapiro et al.","plainCitation":"Shapiro et al.","noteIndex":58},"citationItems":[{"id":3,"uris":["http://zotero.org/users/local/MVhi2670/items/UHUITP2N"],"uri":["http://zotero.org/users/local/MVhi2670/items/UHUITP2N"],"itemData":{"id":3,"type":"article-journal","abstract":"Eventual consistency aims to ensure that replicas of some mutable shared object converge without foreground synchronisation. Previous approaches to eventual consistency are ad-hoc and error-prone. We study a principled approach: to base the design of shared data types on some simple formal conditions that are sufficient to guarantee eventual consistency. We call these types Convergent or Commutative Replicated Data Types (CRDTs). This paper formalises asynchronous object replication, either state based or operation based, and provides a sufficient condition appropriate for each case. It describes\nseveral useful CRDTs, including container data types supporting both add and remove operations with clean semantics, and more complex types such as graphs, montonic DAGs, and sequences. It discusses some properties needed to implement non-trivial CRDTs.","container-title":"Hal-Inria","DOI":"inria-00555588","title":"A comprehensive study of Convergent and Commutative Replicated Data Types","URL":"https://hal.inria.fr/inria-00555588","author":[{"family":"Shapiro","given":"Marc"},{"family":"Preguica","given":"Nuno"},{"family":"Baquero","given":"Carlos"},{"family":"Zawirski","given":"Marek"}],"issued":{"date-parts":[["2011",1,13]]}}}],"schema":"https://github.com/citation-style-language/schema/raw/master/csl-citation.json"} </w:instrText>
+        <w:instrText xml:space="preserve"> ADDIN ZOTERO_ITEM CSL_CITATION {"citationID":"Mvpvzv90","properties":{"formattedCitation":"Shapiro et al.","plainCitation":"Shapiro et al.","dontUpdate":true,"noteIndex":61},"citationItems":[{"id":3,"uris":["http://zotero.org/users/local/MVhi2670/items/UHUITP2N"],"uri":["http://zotero.org/users/local/MVhi2670/items/UHUITP2N"],"itemData":{"id":3,"type":"article-journal","abstract":"Eventual consistency aims to ensure that replicas of some mutable shared object converge without foreground synchronisation. Previous approaches to eventual consistency are ad-hoc and error-prone. We study a principled approach: to base the design of shared data types on some simple formal conditions that are sufficient to guarantee eventual consistency. We call these types Convergent or Commutative Replicated Data Types (CRDTs). This paper formalises asynchronous object replication, either state based or operation based, and provides a sufficient condition appropriate for each case. It describes\nseveral useful CRDTs, including container data types supporting both add and remove operations with clean semantics, and more complex types such as graphs, montonic DAGs, and sequences. It discusses some properties needed to implement non-trivial CRDTs.","container-title":"Hal-Inria","DOI":"inria-00555588","title":"A comprehensive study of Convergent and Commutative Replicated Data Types","URL":"https://hal.inria.fr/inria-00555588","author":[{"family":"Shapiro","given":"Marc"},{"family":"Preguica","given":"Nuno"},{"family":"Baquero","given":"Carlos"},{"family":"Zawirski","given":"Marek"}],"issued":{"date-parts":[["2011",1,13]]}}}],"schema":"https://github.com/citation-style-language/schema/raw/master/csl-citation.json"} </w:instrText>
       </w:r>
       <w:r>
         <w:fldChar w:fldCharType="separate"/>
@@ -13487,7 +14573,7 @@
         <w:fldChar w:fldCharType="begin"/>
       </w:r>
       <w:r>
-        <w:instrText xml:space="preserve"> ADDIN ZOTERO_ITEM CSL_CITATION {"citationID":"FzNE5pFU","properties":{"formattedCitation":"Shapiro et al.","plainCitation":"Shapiro et al.","noteIndex":59},"citationItems":[{"id":3,"uris":["http://zotero.org/users/local/MVhi2670/items/UHUITP2N"],"uri":["http://zotero.org/users/local/MVhi2670/items/UHUITP2N"],"itemData":{"id":3,"type":"article-journal","abstract":"Eventual consistency aims to ensure that replicas of some mutable shared object converge without foreground synchronisation. Previous approaches to eventual consistency are ad-hoc and error-prone. We study a principled approach: to base the design of shared data types on some simple formal conditions that are sufficient to guarantee eventual consistency. We call these types Convergent or Commutative Replicated Data Types (CRDTs). This paper formalises asynchronous object replication, either state based or operation based, and provides a sufficient condition appropriate for each case. It describes\nseveral useful CRDTs, including container data types supporting both add and remove operations with clean semantics, and more complex types such as graphs, montonic DAGs, and sequences. It discusses some properties needed to implement non-trivial CRDTs.","container-title":"Hal-Inria","DOI":"inria-00555588","title":"A comprehensive study of Convergent and Commutative Replicated Data Types","URL":"https://hal.inria.fr/inria-00555588","author":[{"family":"Shapiro","given":"Marc"},{"family":"Preguica","given":"Nuno"},{"family":"Baquero","given":"Carlos"},{"family":"Zawirski","given":"Marek"}],"issued":{"date-parts":[["2011",1,13]]}}}],"schema":"https://github.com/citation-style-language/schema/raw/master/csl-citation.json"} </w:instrText>
+        <w:instrText xml:space="preserve"> ADDIN ZOTERO_ITEM CSL_CITATION {"citationID":"FzNE5pFU","properties":{"formattedCitation":"Shapiro et al.","plainCitation":"Shapiro et al.","dontUpdate":true,"noteIndex":62},"citationItems":[{"id":3,"uris":["http://zotero.org/users/local/MVhi2670/items/UHUITP2N"],"uri":["http://zotero.org/users/local/MVhi2670/items/UHUITP2N"],"itemData":{"id":3,"type":"article-journal","abstract":"Eventual consistency aims to ensure that replicas of some mutable shared object converge without foreground synchronisation. Previous approaches to eventual consistency are ad-hoc and error-prone. We study a principled approach: to base the design of shared data types on some simple formal conditions that are sufficient to guarantee eventual consistency. We call these types Convergent or Commutative Replicated Data Types (CRDTs). This paper formalises asynchronous object replication, either state based or operation based, and provides a sufficient condition appropriate for each case. It describes\nseveral useful CRDTs, including container data types supporting both add and remove operations with clean semantics, and more complex types such as graphs, montonic DAGs, and sequences. It discusses some properties needed to implement non-trivial CRDTs.","container-title":"Hal-Inria","DOI":"inria-00555588","title":"A comprehensive study of Convergent and Commutative Replicated Data Types","URL":"https://hal.inria.fr/inria-00555588","author":[{"family":"Shapiro","given":"Marc"},{"family":"Preguica","given":"Nuno"},{"family":"Baquero","given":"Carlos"},{"family":"Zawirski","given":"Marek"}],"issued":{"date-parts":[["2011",1,13]]}}}],"schema":"https://github.com/citation-style-language/schema/raw/master/csl-citation.json"} </w:instrText>
       </w:r>
       <w:r>
         <w:fldChar w:fldCharType="separate"/>
@@ -13524,7 +14610,7 @@
         <w:fldChar w:fldCharType="begin"/>
       </w:r>
       <w:r>
-        <w:instrText xml:space="preserve"> ADDIN ZOTERO_ITEM CSL_CITATION {"citationID":"tC6dHpGf","properties":{"formattedCitation":"Baquero, Paulo, and Shoker, \\uc0\\u8220{}Pure Operation-Based Replicated Data Types.\\uc0\\u8221{}","plainCitation":"Baquero, Paulo, and Shoker, “Pure Operation-Based Replicated Data Types.”","noteIndex":63},"citationItems":[{"id":19,"uris":["http://zotero.org/users/local/MVhi2670/items/7CHUANIR"],"uri":["http://zotero.org/users/local/MVhi2670/items/7CHUANIR"],"itemData":{"id":19,"type":"article-journal","container-title":"Cornell University","DOI":"arXiv:1710.04469","title":"Pure Operation-Based Replicated Data Types","author":[{"family":"Baquero","given":"Carlos"},{"family":"Paulo","given":"Almeida"},{"family":"Shoker","given":"Ali"}],"issued":{"date-parts":[["2017",10,13]]}}}],"schema":"https://github.com/citation-style-language/schema/raw/master/csl-citation.json"} </w:instrText>
+        <w:instrText xml:space="preserve"> ADDIN ZOTERO_ITEM CSL_CITATION {"citationID":"tC6dHpGf","properties":{"formattedCitation":"Baquero, Paulo, and Shoker, \\uc0\\u8220{}Pure Operation-Based Replicated Data Types.\\uc0\\u8221{}","plainCitation":"Baquero, Paulo, and Shoker, “Pure Operation-Based Replicated Data Types.”","dontUpdate":true,"noteIndex":63},"citationItems":[{"id":19,"uris":["http://zotero.org/users/local/MVhi2670/items/7CHUANIR"],"uri":["http://zotero.org/users/local/MVhi2670/items/7CHUANIR"],"itemData":{"id":19,"type":"article-journal","container-title":"Cornell University","DOI":"arXiv:1710.04469","title":"Pure Operation-Based Replicated Data Types","author":[{"family":"Baquero","given":"Carlos"},{"family":"Paulo","given":"Almeida"},{"family":"Shoker","given":"Ali"}],"issued":{"date-parts":[["2017",10,13]]}}}],"schema":"https://github.com/citation-style-language/schema/raw/master/csl-citation.json"} </w:instrText>
       </w:r>
       <w:r>
         <w:fldChar w:fldCharType="separate"/>
@@ -13564,7 +14650,7 @@
         <w:fldChar w:fldCharType="begin"/>
       </w:r>
       <w:r>
-        <w:instrText xml:space="preserve"> ADDIN ZOTERO_ITEM CSL_CITATION {"citationID":"jMZSouYP","properties":{"formattedCitation":"Baquero, Paulo, and Shoker.","plainCitation":"Baquero, Paulo, and Shoker.","noteIndex":64},"citationItems":[{"id":19,"uris":["http://zotero.org/users/local/MVhi2670/items/7CHUANIR"],"uri":["http://zotero.org/users/local/MVhi2670/items/7CHUANIR"],"itemData":{"id":19,"type":"article-journal","container-title":"Cornell University","DOI":"arXiv:1710.04469","title":"Pure Operation-Based Replicated Data Types","author":[{"family":"Baquero","given":"Carlos"},{"family":"Paulo","given":"Almeida"},{"family":"Shoker","given":"Ali"}],"issued":{"date-parts":[["2017",10,13]]}}}],"schema":"https://github.com/citation-style-language/schema/raw/master/csl-citation.json"} </w:instrText>
+        <w:instrText xml:space="preserve"> ADDIN ZOTERO_ITEM CSL_CITATION {"citationID":"jMZSouYP","properties":{"formattedCitation":"Baquero, Paulo, and Shoker.","plainCitation":"Baquero, Paulo, and Shoker.","dontUpdate":true,"noteIndex":64},"citationItems":[{"id":19,"uris":["http://zotero.org/users/local/MVhi2670/items/7CHUANIR"],"uri":["http://zotero.org/users/local/MVhi2670/items/7CHUANIR"],"itemData":{"id":19,"type":"article-journal","container-title":"Cornell University","DOI":"arXiv:1710.04469","title":"Pure Operation-Based Replicated Data Types","author":[{"family":"Baquero","given":"Carlos"},{"family":"Paulo","given":"Almeida"},{"family":"Shoker","given":"Ali"}],"issued":{"date-parts":[["2017",10,13]]}}}],"schema":"https://github.com/citation-style-language/schema/raw/master/csl-citation.json"} </w:instrText>
       </w:r>
       <w:r>
         <w:fldChar w:fldCharType="separate"/>
@@ -13598,7 +14684,7 @@
         <w:fldChar w:fldCharType="begin"/>
       </w:r>
       <w:r>
-        <w:instrText xml:space="preserve"> ADDIN ZOTERO_ITEM CSL_CITATION {"citationID":"eavkhaIU","properties":{"formattedCitation":"Baquero, Paulo, and Shoker.","plainCitation":"Baquero, Paulo, and Shoker.","noteIndex":65},"citationItems":[{"id":19,"uris":["http://zotero.org/users/local/MVhi2670/items/7CHUANIR"],"uri":["http://zotero.org/users/local/MVhi2670/items/7CHUANIR"],"itemData":{"id":19,"type":"article-journal","container-title":"Cornell University","DOI":"arXiv:1710.04469","title":"Pure Operation-Based Replicated Data Types","author":[{"family":"Baquero","given":"Carlos"},{"family":"Paulo","given":"Almeida"},{"family":"Shoker","given":"Ali"}],"issued":{"date-parts":[["2017",10,13]]}}}],"schema":"https://github.com/citation-style-language/schema/raw/master/csl-citation.json"} </w:instrText>
+        <w:instrText xml:space="preserve"> ADDIN ZOTERO_ITEM CSL_CITATION {"citationID":"eavkhaIU","properties":{"formattedCitation":"Baquero, Paulo, and Shoker.","plainCitation":"Baquero, Paulo, and Shoker.","dontUpdate":true,"noteIndex":65},"citationItems":[{"id":19,"uris":["http://zotero.org/users/local/MVhi2670/items/7CHUANIR"],"uri":["http://zotero.org/users/local/MVhi2670/items/7CHUANIR"],"itemData":{"id":19,"type":"article-journal","container-title":"Cornell University","DOI":"arXiv:1710.04469","title":"Pure Operation-Based Replicated Data Types","author":[{"family":"Baquero","given":"Carlos"},{"family":"Paulo","given":"Almeida"},{"family":"Shoker","given":"Ali"}],"issued":{"date-parts":[["2017",10,13]]}}}],"schema":"https://github.com/citation-style-language/schema/raw/master/csl-citation.json"} </w:instrText>
       </w:r>
       <w:r>
         <w:fldChar w:fldCharType="separate"/>
@@ -13661,13 +14747,7 @@
         <w:rPr>
           <w:rFonts w:ascii="Calibri" w:cs="Times New Roman"/>
         </w:rPr>
-        <w:t>.</w:t>
-      </w:r>
-      <w:r>
-        <w:rPr>
-          <w:rFonts w:ascii="Calibri" w:cs="Times New Roman"/>
-        </w:rPr>
-        <w:t xml:space="preserve"> page 72</w:t>
+        <w:t>. page 72</w:t>
       </w:r>
       <w:r>
         <w:rPr>
@@ -13707,19 +14787,7 @@
         <w:rPr>
           <w:noProof/>
         </w:rPr>
-        <w:t>Shapiro et al</w:t>
-      </w:r>
-      <w:r>
-        <w:rPr>
-          <w:noProof/>
-        </w:rPr>
-        <w:t xml:space="preserve"> page 72</w:t>
-      </w:r>
-      <w:r>
-        <w:rPr>
-          <w:noProof/>
-        </w:rPr>
-        <w:t>.</w:t>
+        <w:t>Shapiro et al page 72.</w:t>
       </w:r>
       <w:r>
         <w:fldChar w:fldCharType="end"/>
@@ -13744,7 +14812,7 @@
         <w:fldChar w:fldCharType="begin"/>
       </w:r>
       <w:r>
-        <w:instrText xml:space="preserve"> ADDIN ZOTERO_ITEM CSL_CITATION {"citationID":"Tt2BqP5b","properties":{"formattedCitation":"Baquero, Paulo, and Shoker.","plainCitation":"Baquero, Paulo, and Shoker.","dontUpdate":true,"noteIndex":65},"citationItems":[{"id":19,"uris":["http://zotero.org/users/local/MVhi2670/items/7CHUANIR"],"uri":["http://zotero.org/users/local/MVhi2670/items/7CHUANIR"],"itemData":{"id":19,"type":"article-journal","container-title":"Cornell University","DOI":"arXiv:1710.04469","title":"Pure Operation-Based Replicated Data Types","author":[{"family":"Baquero","given":"Carlos"},{"family":"Paulo","given":"Almeida"},{"family":"Shoker","given":"Ali"}],"issued":{"date-parts":[["2017",10,13]]}}}],"schema":"https://github.com/citation-style-language/schema/raw/master/csl-citation.json"} </w:instrText>
+        <w:instrText xml:space="preserve"> ADDIN ZOTERO_ITEM CSL_CITATION {"citationID":"Tt2BqP5b","properties":{"formattedCitation":"Baquero, Paulo, and Shoker.","plainCitation":"Baquero, Paulo, and Shoker.","dontUpdate":true,"noteIndex":68},"citationItems":[{"id":19,"uris":["http://zotero.org/users/local/MVhi2670/items/7CHUANIR"],"uri":["http://zotero.org/users/local/MVhi2670/items/7CHUANIR"],"itemData":{"id":19,"type":"article-journal","container-title":"Cornell University","DOI":"arXiv:1710.04469","title":"Pure Operation-Based Replicated Data Types","author":[{"family":"Baquero","given":"Carlos"},{"family":"Paulo","given":"Almeida"},{"family":"Shoker","given":"Ali"}],"issued":{"date-parts":[["2017",10,13]]}}}],"schema":"https://github.com/citation-style-language/schema/raw/master/csl-citation.json"} </w:instrText>
       </w:r>
       <w:r>
         <w:fldChar w:fldCharType="separate"/>
@@ -13778,7 +14846,7 @@
         <w:fldChar w:fldCharType="begin"/>
       </w:r>
       <w:r>
-        <w:instrText xml:space="preserve"> ADDIN ZOTERO_ITEM CSL_CITATION {"citationID":"RSJX4gX8","properties":{"formattedCitation":"Baquero, Paulo, and Shoker.","plainCitation":"Baquero, Paulo, and Shoker.","noteIndex":65},"citationItems":[{"id":19,"uris":["http://zotero.org/users/local/MVhi2670/items/7CHUANIR"],"uri":["http://zotero.org/users/local/MVhi2670/items/7CHUANIR"],"itemData":{"id":19,"type":"article-journal","container-title":"Cornell University","DOI":"arXiv:1710.04469","title":"Pure Operation-Based Replicated Data Types","author":[{"family":"Baquero","given":"Carlos"},{"family":"Paulo","given":"Almeida"},{"family":"Shoker","given":"Ali"}],"issued":{"date-parts":[["2017",10,13]]}}}],"schema":"https://github.com/citation-style-language/schema/raw/master/csl-citation.json"} </w:instrText>
+        <w:instrText xml:space="preserve"> ADDIN ZOTERO_ITEM CSL_CITATION {"citationID":"RSJX4gX8","properties":{"formattedCitation":"Baquero, Paulo, and Shoker.","plainCitation":"Baquero, Paulo, and Shoker.","dontUpdate":true,"noteIndex":69},"citationItems":[{"id":19,"uris":["http://zotero.org/users/local/MVhi2670/items/7CHUANIR"],"uri":["http://zotero.org/users/local/MVhi2670/items/7CHUANIR"],"itemData":{"id":19,"type":"article-journal","container-title":"Cornell University","DOI":"arXiv:1710.04469","title":"Pure Operation-Based Replicated Data Types","author":[{"family":"Baquero","given":"Carlos"},{"family":"Paulo","given":"Almeida"},{"family":"Shoker","given":"Ali"}],"issued":{"date-parts":[["2017",10,13]]}}}],"schema":"https://github.com/citation-style-language/schema/raw/master/csl-citation.json"} </w:instrText>
       </w:r>
       <w:r>
         <w:fldChar w:fldCharType="separate"/>
@@ -13812,7 +14880,7 @@
         <w:fldChar w:fldCharType="begin"/>
       </w:r>
       <w:r>
-        <w:instrText xml:space="preserve"> ADDIN ZOTERO_ITEM CSL_CITATION {"citationID":"2RcCpP2T","properties":{"formattedCitation":"Baquero, Paulo, and Shoker.","plainCitation":"Baquero, Paulo, and Shoker.","noteIndex":70},"citationItems":[{"id":19,"uris":["http://zotero.org/users/local/MVhi2670/items/7CHUANIR"],"uri":["http://zotero.org/users/local/MVhi2670/items/7CHUANIR"],"itemData":{"id":19,"type":"article-journal","container-title":"Cornell University","DOI":"arXiv:1710.04469","title":"Pure Operation-Based Replicated Data Types","author":[{"family":"Baquero","given":"Carlos"},{"family":"Paulo","given":"Almeida"},{"family":"Shoker","given":"Ali"}],"issued":{"date-parts":[["2017",10,13]]}}}],"schema":"https://github.com/citation-style-language/schema/raw/master/csl-citation.json"} </w:instrText>
+        <w:instrText xml:space="preserve"> ADDIN ZOTERO_ITEM CSL_CITATION {"citationID":"2RcCpP2T","properties":{"formattedCitation":"Baquero, Paulo, and Shoker.","plainCitation":"Baquero, Paulo, and Shoker.","dontUpdate":true,"noteIndex":70},"citationItems":[{"id":19,"uris":["http://zotero.org/users/local/MVhi2670/items/7CHUANIR"],"uri":["http://zotero.org/users/local/MVhi2670/items/7CHUANIR"],"itemData":{"id":19,"type":"article-journal","container-title":"Cornell University","DOI":"arXiv:1710.04469","title":"Pure Operation-Based Replicated Data Types","author":[{"family":"Baquero","given":"Carlos"},{"family":"Paulo","given":"Almeida"},{"family":"Shoker","given":"Ali"}],"issued":{"date-parts":[["2017",10,13]]}}}],"schema":"https://github.com/citation-style-language/schema/raw/master/csl-citation.json"} </w:instrText>
       </w:r>
       <w:r>
         <w:fldChar w:fldCharType="separate"/>
@@ -13846,7 +14914,7 @@
         <w:fldChar w:fldCharType="begin"/>
       </w:r>
       <w:r>
-        <w:instrText xml:space="preserve"> ADDIN ZOTERO_ITEM CSL_CITATION {"citationID":"QyS7SOdn","properties":{"formattedCitation":"Baquero, Paulo, and Shoker.","plainCitation":"Baquero, Paulo, and Shoker.","noteIndex":71},"citationItems":[{"id":19,"uris":["http://zotero.org/users/local/MVhi2670/items/7CHUANIR"],"uri":["http://zotero.org/users/local/MVhi2670/items/7CHUANIR"],"itemData":{"id":19,"type":"article-journal","container-title":"Cornell University","DOI":"arXiv:1710.04469","title":"Pure Operation-Based Replicated Data Types","author":[{"family":"Baquero","given":"Carlos"},{"family":"Paulo","given":"Almeida"},{"family":"Shoker","given":"Ali"}],"issued":{"date-parts":[["2017",10,13]]}}}],"schema":"https://github.com/citation-style-language/schema/raw/master/csl-citation.json"} </w:instrText>
+        <w:instrText xml:space="preserve"> ADDIN ZOTERO_ITEM CSL_CITATION {"citationID":"QyS7SOdn","properties":{"formattedCitation":"Baquero, Paulo, and Shoker.","plainCitation":"Baquero, Paulo, and Shoker.","dontUpdate":true,"noteIndex":71},"citationItems":[{"id":19,"uris":["http://zotero.org/users/local/MVhi2670/items/7CHUANIR"],"uri":["http://zotero.org/users/local/MVhi2670/items/7CHUANIR"],"itemData":{"id":19,"type":"article-journal","container-title":"Cornell University","DOI":"arXiv:1710.04469","title":"Pure Operation-Based Replicated Data Types","author":[{"family":"Baquero","given":"Carlos"},{"family":"Paulo","given":"Almeida"},{"family":"Shoker","given":"Ali"}],"issued":{"date-parts":[["2017",10,13]]}}}],"schema":"https://github.com/citation-style-language/schema/raw/master/csl-citation.json"} </w:instrText>
       </w:r>
       <w:r>
         <w:fldChar w:fldCharType="separate"/>
@@ -13880,7 +14948,7 @@
         <w:fldChar w:fldCharType="begin"/>
       </w:r>
       <w:r>
-        <w:instrText xml:space="preserve"> ADDIN ZOTERO_ITEM CSL_CITATION {"citationID":"lNuOBLjd","properties":{"formattedCitation":"Baquero, Paulo, and Shoker.","plainCitation":"Baquero, Paulo, and Shoker.","noteIndex":72},"citationItems":[{"id":19,"uris":["http://zotero.org/users/local/MVhi2670/items/7CHUANIR"],"uri":["http://zotero.org/users/local/MVhi2670/items/7CHUANIR"],"itemData":{"id":19,"type":"article-journal","container-title":"Cornell University","DOI":"arXiv:1710.04469","title":"Pure Operation-Based Replicated Data Types","author":[{"family":"Baquero","given":"Carlos"},{"family":"Paulo","given":"Almeida"},{"family":"Shoker","given":"Ali"}],"issued":{"date-parts":[["2017",10,13]]}}}],"schema":"https://github.com/citation-style-language/schema/raw/master/csl-citation.json"} </w:instrText>
+        <w:instrText xml:space="preserve"> ADDIN ZOTERO_ITEM CSL_CITATION {"citationID":"lNuOBLjd","properties":{"formattedCitation":"Baquero, Paulo, and Shoker.","plainCitation":"Baquero, Paulo, and Shoker.","dontUpdate":true,"noteIndex":72},"citationItems":[{"id":19,"uris":["http://zotero.org/users/local/MVhi2670/items/7CHUANIR"],"uri":["http://zotero.org/users/local/MVhi2670/items/7CHUANIR"],"itemData":{"id":19,"type":"article-journal","container-title":"Cornell University","DOI":"arXiv:1710.04469","title":"Pure Operation-Based Replicated Data Types","author":[{"family":"Baquero","given":"Carlos"},{"family":"Paulo","given":"Almeida"},{"family":"Shoker","given":"Ali"}],"issued":{"date-parts":[["2017",10,13]]}}}],"schema":"https://github.com/citation-style-language/schema/raw/master/csl-citation.json"} </w:instrText>
       </w:r>
       <w:r>
         <w:fldChar w:fldCharType="separate"/>
@@ -13914,7 +14982,7 @@
         <w:fldChar w:fldCharType="begin"/>
       </w:r>
       <w:r>
-        <w:instrText xml:space="preserve"> ADDIN ZOTERO_ITEM CSL_CITATION {"citationID":"Yjt86Wwx","properties":{"formattedCitation":"Baquero, Paulo, and Shoker.","plainCitation":"Baquero, Paulo, and Shoker.","noteIndex":73},"citationItems":[{"id":19,"uris":["http://zotero.org/users/local/MVhi2670/items/7CHUANIR"],"uri":["http://zotero.org/users/local/MVhi2670/items/7CHUANIR"],"itemData":{"id":19,"type":"article-journal","container-title":"Cornell University","DOI":"arXiv:1710.04469","title":"Pure Operation-Based Replicated Data Types","author":[{"family":"Baquero","given":"Carlos"},{"family":"Paulo","given":"Almeida"},{"family":"Shoker","given":"Ali"}],"issued":{"date-parts":[["2017",10,13]]}}}],"schema":"https://github.com/citation-style-language/schema/raw/master/csl-citation.json"} </w:instrText>
+        <w:instrText xml:space="preserve"> ADDIN ZOTERO_ITEM CSL_CITATION {"citationID":"Yjt86Wwx","properties":{"formattedCitation":"Baquero, Paulo, and Shoker.","plainCitation":"Baquero, Paulo, and Shoker.","dontUpdate":true,"noteIndex":73},"citationItems":[{"id":19,"uris":["http://zotero.org/users/local/MVhi2670/items/7CHUANIR"],"uri":["http://zotero.org/users/local/MVhi2670/items/7CHUANIR"],"itemData":{"id":19,"type":"article-journal","container-title":"Cornell University","DOI":"arXiv:1710.04469","title":"Pure Operation-Based Replicated Data Types","author":[{"family":"Baquero","given":"Carlos"},{"family":"Paulo","given":"Almeida"},{"family":"Shoker","given":"Ali"}],"issued":{"date-parts":[["2017",10,13]]}}}],"schema":"https://github.com/citation-style-language/schema/raw/master/csl-citation.json"} </w:instrText>
       </w:r>
       <w:r>
         <w:fldChar w:fldCharType="separate"/>
@@ -13948,7 +15016,7 @@
         <w:fldChar w:fldCharType="begin"/>
       </w:r>
       <w:r>
-        <w:instrText xml:space="preserve"> ADDIN ZOTERO_ITEM CSL_CITATION {"citationID":"8IcKSqrk","properties":{"formattedCitation":"Baquero, Paulo, and Shoker.","plainCitation":"Baquero, Paulo, and Shoker.","noteIndex":74},"citationItems":[{"id":19,"uris":["http://zotero.org/users/local/MVhi2670/items/7CHUANIR"],"uri":["http://zotero.org/users/local/MVhi2670/items/7CHUANIR"],"itemData":{"id":19,"type":"article-journal","container-title":"Cornell University","DOI":"arXiv:1710.04469","title":"Pure Operation-Based Replicated Data Types","author":[{"family":"Baquero","given":"Carlos"},{"family":"Paulo","given":"Almeida"},{"family":"Shoker","given":"Ali"}],"issued":{"date-parts":[["2017",10,13]]}}}],"schema":"https://github.com/citation-style-language/schema/raw/master/csl-citation.json"} </w:instrText>
+        <w:instrText xml:space="preserve"> ADDIN ZOTERO_ITEM CSL_CITATION {"citationID":"8IcKSqrk","properties":{"formattedCitation":"Baquero, Paulo, and Shoker.","plainCitation":"Baquero, Paulo, and Shoker.","dontUpdate":true,"noteIndex":74},"citationItems":[{"id":19,"uris":["http://zotero.org/users/local/MVhi2670/items/7CHUANIR"],"uri":["http://zotero.org/users/local/MVhi2670/items/7CHUANIR"],"itemData":{"id":19,"type":"article-journal","container-title":"Cornell University","DOI":"arXiv:1710.04469","title":"Pure Operation-Based Replicated Data Types","author":[{"family":"Baquero","given":"Carlos"},{"family":"Paulo","given":"Almeida"},{"family":"Shoker","given":"Ali"}],"issued":{"date-parts":[["2017",10,13]]}}}],"schema":"https://github.com/citation-style-language/schema/raw/master/csl-citation.json"} </w:instrText>
       </w:r>
       <w:r>
         <w:fldChar w:fldCharType="separate"/>
@@ -13982,7 +15050,7 @@
         <w:fldChar w:fldCharType="begin"/>
       </w:r>
       <w:r>
-        <w:instrText xml:space="preserve"> ADDIN ZOTERO_ITEM CSL_CITATION {"citationID":"1nibIV4C","properties":{"formattedCitation":"Shapiro et al., \\uc0\\u8220{}A Comprehensive Study of Convergent and Commutative Replicated Data Types.\\uc0\\u8221{}","plainCitation":"Shapiro et al., “A Comprehensive Study of Convergent and Commutative Replicated Data Types.”","dontUpdate":true,"noteIndex":68},"citationItems":[{"id":3,"uris":["http://zotero.org/users/local/MVhi2670/items/UHUITP2N"],"uri":["http://zotero.org/users/local/MVhi2670/items/UHUITP2N"],"itemData":{"id":3,"type":"article-journal","abstract":"Eventual consistency aims to ensure that replicas of some mutable shared object converge without foreground synchronisation. Previous approaches to eventual consistency are ad-hoc and error-prone. We study a principled approach: to base the design of shared data types on some simple formal conditions that are sufficient to guarantee eventual consistency. We call these types Convergent or Commutative Replicated Data Types (CRDTs). This paper formalises asynchronous object replication, either state based or operation based, and provides a sufficient condition appropriate for each case. It describes\nseveral useful CRDTs, including container data types supporting both add and remove operations with clean semantics, and more complex types such as graphs, montonic DAGs, and sequences. It discusses some properties needed to implement non-trivial CRDTs.","container-title":"Hal-Inria","DOI":"inria-00555588","title":"A comprehensive study of Convergent and Commutative Replicated Data Types","URL":"https://hal.inria.fr/inria-00555588","author":[{"family":"Shapiro","given":"Marc"},{"family":"Preguica","given":"Nuno"},{"family":"Baquero","given":"Carlos"},{"family":"Zawirski","given":"Marek"}],"issued":{"date-parts":[["2011",1,13]]}}}],"schema":"https://github.com/citation-style-language/schema/raw/master/csl-citation.json"} </w:instrText>
+        <w:instrText xml:space="preserve"> ADDIN ZOTERO_ITEM CSL_CITATION {"citationID":"1nibIV4C","properties":{"formattedCitation":"Shapiro et al., \\uc0\\u8220{}A Comprehensive Study of Convergent and Commutative Replicated Data Types.\\uc0\\u8221{}","plainCitation":"Shapiro et al., “A Comprehensive Study of Convergent and Commutative Replicated Data Types.”","dontUpdate":true,"noteIndex":75},"citationItems":[{"id":3,"uris":["http://zotero.org/users/local/MVhi2670/items/UHUITP2N"],"uri":["http://zotero.org/users/local/MVhi2670/items/UHUITP2N"],"itemData":{"id":3,"type":"article-journal","abstract":"Eventual consistency aims to ensure that replicas of some mutable shared object converge without foreground synchronisation. Previous approaches to eventual consistency are ad-hoc and error-prone. We study a principled approach: to base the design of shared data types on some simple formal conditions that are sufficient to guarantee eventual consistency. We call these types Convergent or Commutative Replicated Data Types (CRDTs). This paper formalises asynchronous object replication, either state based or operation based, and provides a sufficient condition appropriate for each case. It describes\nseveral useful CRDTs, including container data types supporting both add and remove operations with clean semantics, and more complex types such as graphs, montonic DAGs, and sequences. It discusses some properties needed to implement non-trivial CRDTs.","container-title":"Hal-Inria","DOI":"inria-00555588","title":"A comprehensive study of Convergent and Commutative Replicated Data Types","URL":"https://hal.inria.fr/inria-00555588","author":[{"family":"Shapiro","given":"Marc"},{"family":"Preguica","given":"Nuno"},{"family":"Baquero","given":"Carlos"},{"family":"Zawirski","given":"Marek"}],"issued":{"date-parts":[["2011",1,13]]}}}],"schema":"https://github.com/citation-style-language/schema/raw/master/csl-citation.json"} </w:instrText>
       </w:r>
       <w:r>
         <w:fldChar w:fldCharType="separate"/>
@@ -14022,7 +15090,7 @@
         <w:fldChar w:fldCharType="begin"/>
       </w:r>
       <w:r>
-        <w:instrText xml:space="preserve"> ADDIN ZOTERO_ITEM CSL_CITATION {"citationID":"ruhWAllL","properties":{"formattedCitation":"Shapiro et al.","plainCitation":"Shapiro et al.","noteIndex":70},"citationItems":[{"id":3,"uris":["http://zotero.org/users/local/MVhi2670/items/UHUITP2N"],"uri":["http://zotero.org/users/local/MVhi2670/items/UHUITP2N"],"itemData":{"id":3,"type":"article-journal","abstract":"Eventual consistency aims to ensure that replicas of some mutable shared object converge without foreground synchronisation. Previous approaches to eventual consistency are ad-hoc and error-prone. We study a principled approach: to base the design of shared data types on some simple formal conditions that are sufficient to guarantee eventual consistency. We call these types Convergent or Commutative Replicated Data Types (CRDTs). This paper formalises asynchronous object replication, either state based or operation based, and provides a sufficient condition appropriate for each case. It describes\nseveral useful CRDTs, including container data types supporting both add and remove operations with clean semantics, and more complex types such as graphs, montonic DAGs, and sequences. It discusses some properties needed to implement non-trivial CRDTs.","container-title":"Hal-Inria","DOI":"inria-00555588","title":"A comprehensive study of Convergent and Commutative Replicated Data Types","URL":"https://hal.inria.fr/inria-00555588","author":[{"family":"Shapiro","given":"Marc"},{"family":"Preguica","given":"Nuno"},{"family":"Baquero","given":"Carlos"},{"family":"Zawirski","given":"Marek"}],"issued":{"date-parts":[["2011",1,13]]}}}],"schema":"https://github.com/citation-style-language/schema/raw/master/csl-citation.json"} </w:instrText>
+        <w:instrText xml:space="preserve"> ADDIN ZOTERO_ITEM CSL_CITATION {"citationID":"ruhWAllL","properties":{"formattedCitation":"Shapiro et al.","plainCitation":"Shapiro et al.","dontUpdate":true,"noteIndex":76},"citationItems":[{"id":3,"uris":["http://zotero.org/users/local/MVhi2670/items/UHUITP2N"],"uri":["http://zotero.org/users/local/MVhi2670/items/UHUITP2N"],"itemData":{"id":3,"type":"article-journal","abstract":"Eventual consistency aims to ensure that replicas of some mutable shared object converge without foreground synchronisation. Previous approaches to eventual consistency are ad-hoc and error-prone. We study a principled approach: to base the design of shared data types on some simple formal conditions that are sufficient to guarantee eventual consistency. We call these types Convergent or Commutative Replicated Data Types (CRDTs). This paper formalises asynchronous object replication, either state based or operation based, and provides a sufficient condition appropriate for each case. It describes\nseveral useful CRDTs, including container data types supporting both add and remove operations with clean semantics, and more complex types such as graphs, montonic DAGs, and sequences. It discusses some properties needed to implement non-trivial CRDTs.","container-title":"Hal-Inria","DOI":"inria-00555588","title":"A comprehensive study of Convergent and Commutative Replicated Data Types","URL":"https://hal.inria.fr/inria-00555588","author":[{"family":"Shapiro","given":"Marc"},{"family":"Preguica","given":"Nuno"},{"family":"Baquero","given":"Carlos"},{"family":"Zawirski","given":"Marek"}],"issued":{"date-parts":[["2011",1,13]]}}}],"schema":"https://github.com/citation-style-language/schema/raw/master/csl-citation.json"} </w:instrText>
       </w:r>
       <w:r>
         <w:fldChar w:fldCharType="separate"/>
@@ -14056,7 +15124,7 @@
         <w:fldChar w:fldCharType="begin"/>
       </w:r>
       <w:r>
-        <w:instrText xml:space="preserve"> ADDIN ZOTERO_ITEM CSL_CITATION {"citationID":"6hehqicn","properties":{"formattedCitation":"Shapiro et al.","plainCitation":"Shapiro et al.","noteIndex":77},"citationItems":[{"id":3,"uris":["http://zotero.org/users/local/MVhi2670/items/UHUITP2N"],"uri":["http://zotero.org/users/local/MVhi2670/items/UHUITP2N"],"itemData":{"id":3,"type":"article-journal","abstract":"Eventual consistency aims to ensure that replicas of some mutable shared object converge without foreground synchronisation. Previous approaches to eventual consistency are ad-hoc and error-prone. We study a principled approach: to base the design of shared data types on some simple formal conditions that are sufficient to guarantee eventual consistency. We call these types Convergent or Commutative Replicated Data Types (CRDTs). This paper formalises asynchronous object replication, either state based or operation based, and provides a sufficient condition appropriate for each case. It describes\nseveral useful CRDTs, including container data types supporting both add and remove operations with clean semantics, and more complex types such as graphs, montonic DAGs, and sequences. It discusses some properties needed to implement non-trivial CRDTs.","container-title":"Hal-Inria","DOI":"inria-00555588","title":"A comprehensive study of Convergent and Commutative Replicated Data Types","URL":"https://hal.inria.fr/inria-00555588","author":[{"family":"Shapiro","given":"Marc"},{"family":"Preguica","given":"Nuno"},{"family":"Baquero","given":"Carlos"},{"family":"Zawirski","given":"Marek"}],"issued":{"date-parts":[["2011",1,13]]}}}],"schema":"https://github.com/citation-style-language/schema/raw/master/csl-citation.json"} </w:instrText>
+        <w:instrText xml:space="preserve"> ADDIN ZOTERO_ITEM CSL_CITATION {"citationID":"6hehqicn","properties":{"formattedCitation":"Shapiro et al.","plainCitation":"Shapiro et al.","dontUpdate":true,"noteIndex":77},"citationItems":[{"id":3,"uris":["http://zotero.org/users/local/MVhi2670/items/UHUITP2N"],"uri":["http://zotero.org/users/local/MVhi2670/items/UHUITP2N"],"itemData":{"id":3,"type":"article-journal","abstract":"Eventual consistency aims to ensure that replicas of some mutable shared object converge without foreground synchronisation. Previous approaches to eventual consistency are ad-hoc and error-prone. We study a principled approach: to base the design of shared data types on some simple formal conditions that are sufficient to guarantee eventual consistency. We call these types Convergent or Commutative Replicated Data Types (CRDTs). This paper formalises asynchronous object replication, either state based or operation based, and provides a sufficient condition appropriate for each case. It describes\nseveral useful CRDTs, including container data types supporting both add and remove operations with clean semantics, and more complex types such as graphs, montonic DAGs, and sequences. It discusses some properties needed to implement non-trivial CRDTs.","container-title":"Hal-Inria","DOI":"inria-00555588","title":"A comprehensive study of Convergent and Commutative Replicated Data Types","URL":"https://hal.inria.fr/inria-00555588","author":[{"family":"Shapiro","given":"Marc"},{"family":"Preguica","given":"Nuno"},{"family":"Baquero","given":"Carlos"},{"family":"Zawirski","given":"Marek"}],"issued":{"date-parts":[["2011",1,13]]}}}],"schema":"https://github.com/citation-style-language/schema/raw/master/csl-citation.json"} </w:instrText>
       </w:r>
       <w:r>
         <w:fldChar w:fldCharType="separate"/>
@@ -14090,7 +15158,7 @@
         <w:fldChar w:fldCharType="begin"/>
       </w:r>
       <w:r>
-        <w:instrText xml:space="preserve"> ADDIN ZOTERO_ITEM CSL_CITATION {"citationID":"BOAXkDaV","properties":{"formattedCitation":"Shapiro et al.","plainCitation":"Shapiro et al.","noteIndex":78},"citationItems":[{"id":3,"uris":["http://zotero.org/users/local/MVhi2670/items/UHUITP2N"],"uri":["http://zotero.org/users/local/MVhi2670/items/UHUITP2N"],"itemData":{"id":3,"type":"article-journal","abstract":"Eventual consistency aims to ensure that replicas of some mutable shared object converge without foreground synchronisation. Previous approaches to eventual consistency are ad-hoc and error-prone. We study a principled approach: to base the design of shared data types on some simple formal conditions that are sufficient to guarantee eventual consistency. We call these types Convergent or Commutative Replicated Data Types (CRDTs). This paper formalises asynchronous object replication, either state based or operation based, and provides a sufficient condition appropriate for each case. It describes\nseveral useful CRDTs, including container data types supporting both add and remove operations with clean semantics, and more complex types such as graphs, montonic DAGs, and sequences. It discusses some properties needed to implement non-trivial CRDTs.","container-title":"Hal-Inria","DOI":"inria-00555588","title":"A comprehensive study of Convergent and Commutative Replicated Data Types","URL":"https://hal.inria.fr/inria-00555588","author":[{"family":"Shapiro","given":"Marc"},{"family":"Preguica","given":"Nuno"},{"family":"Baquero","given":"Carlos"},{"family":"Zawirski","given":"Marek"}],"issued":{"date-parts":[["2011",1,13]]}}}],"schema":"https://github.com/citation-style-language/schema/raw/master/csl-citation.json"} </w:instrText>
+        <w:instrText xml:space="preserve"> ADDIN ZOTERO_ITEM CSL_CITATION {"citationID":"BOAXkDaV","properties":{"formattedCitation":"Shapiro et al.","plainCitation":"Shapiro et al.","dontUpdate":true,"noteIndex":78},"citationItems":[{"id":3,"uris":["http://zotero.org/users/local/MVhi2670/items/UHUITP2N"],"uri":["http://zotero.org/users/local/MVhi2670/items/UHUITP2N"],"itemData":{"id":3,"type":"article-journal","abstract":"Eventual consistency aims to ensure that replicas of some mutable shared object converge without foreground synchronisation. Previous approaches to eventual consistency are ad-hoc and error-prone. We study a principled approach: to base the design of shared data types on some simple formal conditions that are sufficient to guarantee eventual consistency. We call these types Convergent or Commutative Replicated Data Types (CRDTs). This paper formalises asynchronous object replication, either state based or operation based, and provides a sufficient condition appropriate for each case. It describes\nseveral useful CRDTs, including container data types supporting both add and remove operations with clean semantics, and more complex types such as graphs, montonic DAGs, and sequences. It discusses some properties needed to implement non-trivial CRDTs.","container-title":"Hal-Inria","DOI":"inria-00555588","title":"A comprehensive study of Convergent and Commutative Replicated Data Types","URL":"https://hal.inria.fr/inria-00555588","author":[{"family":"Shapiro","given":"Marc"},{"family":"Preguica","given":"Nuno"},{"family":"Baquero","given":"Carlos"},{"family":"Zawirski","given":"Marek"}],"issued":{"date-parts":[["2011",1,13]]}}}],"schema":"https://github.com/citation-style-language/schema/raw/master/csl-citation.json"} </w:instrText>
       </w:r>
       <w:r>
         <w:fldChar w:fldCharType="separate"/>
@@ -14124,7 +15192,7 @@
         <w:fldChar w:fldCharType="begin"/>
       </w:r>
       <w:r>
-        <w:instrText xml:space="preserve"> ADDIN ZOTERO_ITEM CSL_CITATION {"citationID":"lo21tWpU","properties":{"formattedCitation":"Shapiro et al.","plainCitation":"Shapiro et al.","noteIndex":79},"citationItems":[{"id":3,"uris":["http://zotero.org/users/local/MVhi2670/items/UHUITP2N"],"uri":["http://zotero.org/users/local/MVhi2670/items/UHUITP2N"],"itemData":{"id":3,"type":"article-journal","abstract":"Eventual consistency aims to ensure that replicas of some mutable shared object converge without foreground synchronisation. Previous approaches to eventual consistency are ad-hoc and error-prone. We study a principled approach: to base the design of shared data types on some simple formal conditions that are sufficient to guarantee eventual consistency. We call these types Convergent or Commutative Replicated Data Types (CRDTs). This paper formalises asynchronous object replication, either state based or operation based, and provides a sufficient condition appropriate for each case. It describes\nseveral useful CRDTs, including container data types supporting both add and remove operations with clean semantics, and more complex types such as graphs, montonic DAGs, and sequences. It discusses some properties needed to implement non-trivial CRDTs.","container-title":"Hal-Inria","DOI":"inria-00555588","title":"A comprehensive study of Convergent and Commutative Replicated Data Types","URL":"https://hal.inria.fr/inria-00555588","author":[{"family":"Shapiro","given":"Marc"},{"family":"Preguica","given":"Nuno"},{"family":"Baquero","given":"Carlos"},{"family":"Zawirski","given":"Marek"}],"issued":{"date-parts":[["2011",1,13]]}}}],"schema":"https://github.com/citation-style-language/schema/raw/master/csl-citation.json"} </w:instrText>
+        <w:instrText xml:space="preserve"> ADDIN ZOTERO_ITEM CSL_CITATION {"citationID":"lo21tWpU","properties":{"formattedCitation":"Shapiro et al.","plainCitation":"Shapiro et al.","dontUpdate":true,"noteIndex":79},"citationItems":[{"id":3,"uris":["http://zotero.org/users/local/MVhi2670/items/UHUITP2N"],"uri":["http://zotero.org/users/local/MVhi2670/items/UHUITP2N"],"itemData":{"id":3,"type":"article-journal","abstract":"Eventual consistency aims to ensure that replicas of some mutable shared object converge without foreground synchronisation. Previous approaches to eventual consistency are ad-hoc and error-prone. We study a principled approach: to base the design of shared data types on some simple formal conditions that are sufficient to guarantee eventual consistency. We call these types Convergent or Commutative Replicated Data Types (CRDTs). This paper formalises asynchronous object replication, either state based or operation based, and provides a sufficient condition appropriate for each case. It describes\nseveral useful CRDTs, including container data types supporting both add and remove operations with clean semantics, and more complex types such as graphs, montonic DAGs, and sequences. It discusses some properties needed to implement non-trivial CRDTs.","container-title":"Hal-Inria","DOI":"inria-00555588","title":"A comprehensive study of Convergent and Commutative Replicated Data Types","URL":"https://hal.inria.fr/inria-00555588","author":[{"family":"Shapiro","given":"Marc"},{"family":"Preguica","given":"Nuno"},{"family":"Baquero","given":"Carlos"},{"family":"Zawirski","given":"Marek"}],"issued":{"date-parts":[["2011",1,13]]}}}],"schema":"https://github.com/citation-style-language/schema/raw/master/csl-citation.json"} </w:instrText>
       </w:r>
       <w:r>
         <w:fldChar w:fldCharType="separate"/>
@@ -14158,7 +15226,7 @@
         <w:fldChar w:fldCharType="begin"/>
       </w:r>
       <w:r>
-        <w:instrText xml:space="preserve"> ADDIN ZOTERO_ITEM CSL_CITATION {"citationID":"flP4MdVR","properties":{"formattedCitation":"Shapiro et al.","plainCitation":"Shapiro et al.","noteIndex":79},"citationItems":[{"id":3,"uris":["http://zotero.org/users/local/MVhi2670/items/UHUITP2N"],"uri":["http://zotero.org/users/local/MVhi2670/items/UHUITP2N"],"itemData":{"id":3,"type":"article-journal","abstract":"Eventual consistency aims to ensure that replicas of some mutable shared object converge without foreground synchronisation. Previous approaches to eventual consistency are ad-hoc and error-prone. We study a principled approach: to base the design of shared data types on some simple formal conditions that are sufficient to guarantee eventual consistency. We call these types Convergent or Commutative Replicated Data Types (CRDTs). This paper formalises asynchronous object replication, either state based or operation based, and provides a sufficient condition appropriate for each case. It describes\nseveral useful CRDTs, including container data types supporting both add and remove operations with clean semantics, and more complex types such as graphs, montonic DAGs, and sequences. It discusses some properties needed to implement non-trivial CRDTs.","container-title":"Hal-Inria","DOI":"inria-00555588","title":"A comprehensive study of Convergent and Commutative Replicated Data Types","URL":"https://hal.inria.fr/inria-00555588","author":[{"family":"Shapiro","given":"Marc"},{"family":"Preguica","given":"Nuno"},{"family":"Baquero","given":"Carlos"},{"family":"Zawirski","given":"Marek"}],"issued":{"date-parts":[["2011",1,13]]}}}],"schema":"https://github.com/citation-style-language/schema/raw/master/csl-citation.json"} </w:instrText>
+        <w:instrText xml:space="preserve"> ADDIN ZOTERO_ITEM CSL_CITATION {"citationID":"flP4MdVR","properties":{"formattedCitation":"Shapiro et al.","plainCitation":"Shapiro et al.","dontUpdate":true,"noteIndex":80},"citationItems":[{"id":3,"uris":["http://zotero.org/users/local/MVhi2670/items/UHUITP2N"],"uri":["http://zotero.org/users/local/MVhi2670/items/UHUITP2N"],"itemData":{"id":3,"type":"article-journal","abstract":"Eventual consistency aims to ensure that replicas of some mutable shared object converge without foreground synchronisation. Previous approaches to eventual consistency are ad-hoc and error-prone. We study a principled approach: to base the design of shared data types on some simple formal conditions that are sufficient to guarantee eventual consistency. We call these types Convergent or Commutative Replicated Data Types (CRDTs). This paper formalises asynchronous object replication, either state based or operation based, and provides a sufficient condition appropriate for each case. It describes\nseveral useful CRDTs, including container data types supporting both add and remove operations with clean semantics, and more complex types such as graphs, montonic DAGs, and sequences. It discusses some properties needed to implement non-trivial CRDTs.","container-title":"Hal-Inria","DOI":"inria-00555588","title":"A comprehensive study of Convergent and Commutative Replicated Data Types","URL":"https://hal.inria.fr/inria-00555588","author":[{"family":"Shapiro","given":"Marc"},{"family":"Preguica","given":"Nuno"},{"family":"Baquero","given":"Carlos"},{"family":"Zawirski","given":"Marek"}],"issued":{"date-parts":[["2011",1,13]]}}}],"schema":"https://github.com/citation-style-language/schema/raw/master/csl-citation.json"} </w:instrText>
       </w:r>
       <w:r>
         <w:fldChar w:fldCharType="separate"/>
@@ -14192,38 +15260,16 @@
         <w:fldChar w:fldCharType="begin"/>
       </w:r>
       <w:r>
-        <w:instrText xml:space="preserve"> ADDIN ZOTERO_ITEM CSL_CITATION {"citationID":"aEaGzvG2","properties":{"formattedCitation":"Baquero, Paulo, and Shoker, \\uc0\\u8220{}Pure Operation-Based Replicated Data Types.\\uc0\\u8221{}","plainCitation":"Baquero, Paulo, and Shoker, “Pure Operation-Based Replicated Data Types.”","noteIndex":81},"citationItems":[{"id":19,"uris":["http://zotero.org/users/local/MVhi2670/items/7CHUANIR"],"uri":["http://zotero.org/users/local/MVhi2670/items/7CHUANIR"],"itemData":{"id":19,"type":"article-journal","container-title":"Cornell University","DOI":"arXiv:1710.04469","title":"Pure Operation-Based Replicated Data Types","author":[{"family":"Baquero","given":"Carlos"},{"family":"Paulo","given":"Almeida"},{"family":"Shoker","given":"Ali"}],"issued":{"date-parts":[["2017",10,13]]}}}],"schema":"https://github.com/citation-style-language/schema/raw/master/csl-citation.json"} </w:instrText>
+        <w:instrText xml:space="preserve"> ADDIN ZOTERO_ITEM CSL_CITATION {"citationID":"aEaGzvG2","properties":{"formattedCitation":"Baquero, Paulo, and Shoker, \\uc0\\u8220{}Pure Operation-Based Replicated Data Types.\\uc0\\u8221{}","plainCitation":"Baquero, Paulo, and Shoker, “Pure Operation-Based Replicated Data Types.”","dontUpdate":true,"noteIndex":81},"citationItems":[{"id":19,"uris":["http://zotero.org/users/local/MVhi2670/items/7CHUANIR"],"uri":["http://zotero.org/users/local/MVhi2670/items/7CHUANIR"],"itemData":{"id":19,"type":"article-journal","container-title":"Cornell University","DOI":"arXiv:1710.04469","title":"Pure Operation-Based Replicated Data Types","author":[{"family":"Baquero","given":"Carlos"},{"family":"Paulo","given":"Almeida"},{"family":"Shoker","given":"Ali"}],"issued":{"date-parts":[["2017",10,13]]}}}],"schema":"https://github.com/citation-style-language/schema/raw/master/csl-citation.json"} </w:instrText>
       </w:r>
       <w:r>
         <w:fldChar w:fldCharType="separate"/>
       </w:r>
-      <w:proofErr w:type="spellStart"/>
       <w:r>
         <w:rPr>
           <w:rFonts w:ascii="Calibri" w:cs="Times New Roman"/>
         </w:rPr>
-        <w:t>Baquero</w:t>
-      </w:r>
-      <w:proofErr w:type="spellEnd"/>
-      <w:r>
-        <w:rPr>
-          <w:rFonts w:ascii="Calibri" w:cs="Times New Roman"/>
-        </w:rPr>
-        <w:t xml:space="preserve">, Paulo, and </w:t>
-      </w:r>
-      <w:proofErr w:type="spellStart"/>
-      <w:r>
-        <w:rPr>
-          <w:rFonts w:ascii="Calibri" w:cs="Times New Roman"/>
-        </w:rPr>
-        <w:t>Shoker</w:t>
-      </w:r>
-      <w:proofErr w:type="spellEnd"/>
-      <w:r>
-        <w:rPr>
-          <w:rFonts w:ascii="Calibri" w:cs="Times New Roman"/>
-        </w:rPr>
-        <w:t>, “Pure Operation-Based Replicated Data Types.</w:t>
+        <w:t>Baquero, Paulo, and Shoker, “Pure Operation-Based Replicated Data Types.</w:t>
       </w:r>
       <w:r>
         <w:rPr>
@@ -14260,50 +15306,716 @@
         <w:fldChar w:fldCharType="begin"/>
       </w:r>
       <w:r>
-        <w:instrText xml:space="preserve"> ADDIN ZOTERO_ITEM CSL_CITATION {"citationID":"B5x4PoeT","properties":{"formattedCitation":"Ranadeep Biswas, Michael Emmi, and Constantin Enea, \\uc0\\u8220{}On the Complexity of Checking Consistency for Replicated Data Types\\uc0\\u8221{} (University de Paris, SRI International, n.d.), https://www.irif.fr/~cenea/papers/crdts-cav19.pdf.","plainCitation":"Ranadeep Biswas, Michael Emmi, and Constantin Enea, “On the Complexity of Checking Consistency for Replicated Data Types” (University de Paris, SRI International, n.d.), https://www.irif.fr/~cenea/papers/crdts-cav19.pdf.","noteIndex":82},"citationItems":[{"id":22,"uris":["http://zotero.org/users/local/MVhi2670/items/Z9N4P7SF"],"uri":["http://zotero.org/users/local/MVhi2670/items/Z9N4P7SF"],"itemData":{"id":22,"type":"report","publisher":"University de Paris, SRI International","title":"On the Complexity of Checking Consistency for Replicated Data Types","URL":"https://www.irif.fr/~cenea/papers/crdts-cav19.pdf","author":[{"family":"Biswas","given":"Ranadeep"},{"family":"Emmi","given":"Michael"},{"family":"Enea","given":"Constantin"}]}}],"schema":"https://github.com/citation-style-language/schema/raw/master/csl-citation.json"} </w:instrText>
+        <w:instrText xml:space="preserve"> ADDIN ZOTERO_ITEM CSL_CITATION {"citationID":"B5x4PoeT","properties":{"formattedCitation":"Ranadeep Biswas, Michael Emmi, and Constantin Enea, \\uc0\\u8220{}On the Complexity of Checking Consistency for Replicated Data Types\\uc0\\u8221{} (University de Paris, SRI International, n.d.), https://www.irif.fr/~cenea/papers/crdts-cav19.pdf.","plainCitation":"Ranadeep Biswas, Michael Emmi, and Constantin Enea, “On the Complexity of Checking Consistency for Replicated Data Types” (University de Paris, SRI International, n.d.), https://www.irif.fr/~cenea/papers/crdts-cav19.pdf.","dontUpdate":true,"noteIndex":82},"citationItems":[{"id":22,"uris":["http://zotero.org/users/local/MVhi2670/items/Z9N4P7SF"],"uri":["http://zotero.org/users/local/MVhi2670/items/Z9N4P7SF"],"itemData":{"id":22,"type":"report","publisher":"University de Paris, SRI International","title":"On the Complexity of Checking Consistency for Replicated Data Types","URL":"https://www.irif.fr/~cenea/papers/crdts-cav19.pdf","author":[{"family":"Biswas","given":"Ranadeep"},{"family":"Emmi","given":"Michael"},{"family":"Enea","given":"Constantin"}]}}],"schema":"https://github.com/citation-style-language/schema/raw/master/csl-citation.json"} </w:instrText>
       </w:r>
       <w:r>
         <w:fldChar w:fldCharType="separate"/>
       </w:r>
-      <w:proofErr w:type="spellStart"/>
       <w:r>
         <w:rPr>
           <w:rFonts w:ascii="Calibri" w:cs="Times New Roman"/>
         </w:rPr>
-        <w:t>Ranadeep</w:t>
-      </w:r>
-      <w:proofErr w:type="spellEnd"/>
+        <w:t>Ranadeep Biswas, Michael Emmi, and Constantin Enea, “On the Complexity of Checking Consistency for Replicated Data Types” (University de Paris, SRI International, n.d.), https://www.irif.fr/~cenea/papers/crdts-cav19.pdf</w:t>
+      </w:r>
       <w:r>
         <w:rPr>
           <w:rFonts w:ascii="Calibri" w:cs="Times New Roman"/>
         </w:rPr>
-        <w:t xml:space="preserve"> Biswas, Michael Emmi, and Constantin </w:t>
-      </w:r>
-      <w:proofErr w:type="spellStart"/>
+        <w:t>. page 5</w:t>
+      </w:r>
       <w:r>
         <w:rPr>
           <w:rFonts w:ascii="Calibri" w:cs="Times New Roman"/>
         </w:rPr>
-        <w:t>Enea</w:t>
-      </w:r>
-      <w:proofErr w:type="spellEnd"/>
-      <w:r>
-        <w:rPr>
-          <w:rFonts w:ascii="Calibri" w:cs="Times New Roman"/>
-        </w:rPr>
-        <w:t>, “On the Complexity of Checking Consistency for Replicated Data Types” (University de Paris, SRI International, n.d.), https://www.irif.fr/~cenea/papers/crdts-cav19.pdf</w:t>
-      </w:r>
-      <w:r>
-        <w:rPr>
-          <w:rFonts w:ascii="Calibri" w:cs="Times New Roman"/>
-        </w:rPr>
-        <w:t>. page 5</w:t>
-      </w:r>
-      <w:r>
-        <w:rPr>
-          <w:rFonts w:ascii="Calibri" w:cs="Times New Roman"/>
-        </w:rPr>
         <w:t>.</w:t>
+      </w:r>
+      <w:r>
+        <w:fldChar w:fldCharType="end"/>
+      </w:r>
+    </w:p>
+  </w:footnote>
+  <w:footnote w:id="83">
+    <w:p>
+      <w:pPr>
+        <w:pStyle w:val="FootnoteText"/>
+      </w:pPr>
+      <w:r>
+        <w:rPr>
+          <w:rStyle w:val="FootnoteReference"/>
+        </w:rPr>
+        <w:footnoteRef/>
+      </w:r>
+      <w:r>
+        <w:t xml:space="preserve"> </w:t>
+      </w:r>
+      <w:r>
+        <w:fldChar w:fldCharType="begin"/>
+      </w:r>
+      <w:r>
+        <w:instrText xml:space="preserve"> ADDIN ZOTERO_ITEM CSL_CITATION {"citationID":"9b0IjQIt","properties":{"formattedCitation":"Chengzheng Sun, {\\i{}Issues and Experiences in Designing Real-Time Collaborative Editing Systems}, Lecture (YouTube, GoogleTechTalks, n.d.), https://www.youtube.com/watch?v=84zqbXUQIHc.","plainCitation":"Chengzheng Sun, Issues and Experiences in Designing Real-Time Collaborative Editing Systems, Lecture (YouTube, GoogleTechTalks, n.d.), https://www.youtube.com/watch?v=84zqbXUQIHc.","noteIndex":83},"citationItems":[{"id":26,"uris":["http://zotero.org/users/local/MVhi2670/items/9KXYV2DK"],"uri":["http://zotero.org/users/local/MVhi2670/items/9KXYV2DK"],"itemData":{"id":26,"type":"motion_picture","medium":"Lecture","publisher":"YouTube, GoogleTechTalks","title":"Issues and Experiences in Designing Real-time Collaborative Editing Systems","URL":"https://www.youtube.com/watch?v=84zqbXUQIHc","author":[{"family":"Sun","given":"Chengzheng"}]}}],"schema":"https://github.com/citation-style-language/schema/raw/master/csl-citation.json"} </w:instrText>
+      </w:r>
+      <w:r>
+        <w:fldChar w:fldCharType="separate"/>
+      </w:r>
+      <w:r>
+        <w:rPr>
+          <w:rFonts w:ascii="Calibri" w:cs="Calibri"/>
+        </w:rPr>
+        <w:t xml:space="preserve">Chengzheng Sun, </w:t>
+      </w:r>
+      <w:r>
+        <w:rPr>
+          <w:rFonts w:ascii="Calibri" w:cs="Calibri"/>
+          <w:i/>
+          <w:iCs/>
+        </w:rPr>
+        <w:t>Issues and Experiences in Designing Real-Time Collaborative Editing Systems</w:t>
+      </w:r>
+      <w:r>
+        <w:rPr>
+          <w:rFonts w:ascii="Calibri" w:cs="Calibri"/>
+        </w:rPr>
+        <w:t>, Lecture (YouTube, GoogleTechTalks, n.d.), https://www.youtube.com/watch?v=84zqbXUQIHc.</w:t>
+      </w:r>
+      <w:r>
+        <w:fldChar w:fldCharType="end"/>
+      </w:r>
+    </w:p>
+  </w:footnote>
+  <w:footnote w:id="84">
+    <w:p>
+      <w:pPr>
+        <w:pStyle w:val="FootnoteText"/>
+      </w:pPr>
+      <w:r>
+        <w:rPr>
+          <w:rStyle w:val="FootnoteReference"/>
+        </w:rPr>
+        <w:footnoteRef/>
+      </w:r>
+      <w:r>
+        <w:t xml:space="preserve"> </w:t>
+      </w:r>
+      <w:r>
+        <w:fldChar w:fldCharType="begin"/>
+      </w:r>
+      <w:r>
+        <w:instrText xml:space="preserve"> ADDIN ZOTERO_ITEM CSL_CITATION {"citationID":"OxqyrrMV","properties":{"formattedCitation":"Anton Zagorskii, \\uc0\\u8220{}Operational Transformations as an Algorithm for Automatic Conflict Resolution,\\uc0\\u8221{} {\\i{}Coinmonks} (blog), n.d., https://medium.com/coinmonks/operational-transformations-as-an-algorithm-for-automatic-conflict-resolution-3bf8920ea447.","plainCitation":"Anton Zagorskii, “Operational Transformations as an Algorithm for Automatic Conflict Resolution,” Coinmonks (blog), n.d., https://medium.com/coinmonks/operational-transformations-as-an-algorithm-for-automatic-conflict-resolution-3bf8920ea447.","noteIndex":84},"citationItems":[{"id":23,"uris":["http://zotero.org/users/local/MVhi2670/items/3JIJCAJV"],"uri":["http://zotero.org/users/local/MVhi2670/items/3JIJCAJV"],"itemData":{"id":23,"type":"post-weblog","container-title":"Coinmonks","title":"Operational Transformations as an algorithm for automatic conflict resolution","URL":"https://medium.com/coinmonks/operational-transformations-as-an-algorithm-for-automatic-conflict-resolution-3bf8920ea447","author":[{"family":"Zagorskii","given":"Anton"}]}}],"schema":"https://github.com/citation-style-language/schema/raw/master/csl-citation.json"} </w:instrText>
+      </w:r>
+      <w:r>
+        <w:fldChar w:fldCharType="separate"/>
+      </w:r>
+      <w:r>
+        <w:rPr>
+          <w:rFonts w:ascii="Calibri" w:cs="Calibri"/>
+        </w:rPr>
+        <w:t xml:space="preserve">Anton Zagorskii, “Operational Transformations as an Algorithm for Automatic Conflict Resolution,” </w:t>
+      </w:r>
+      <w:r>
+        <w:rPr>
+          <w:rFonts w:ascii="Calibri" w:cs="Calibri"/>
+          <w:i/>
+          <w:iCs/>
+        </w:rPr>
+        <w:t>Coinmonks</w:t>
+      </w:r>
+      <w:r>
+        <w:rPr>
+          <w:rFonts w:ascii="Calibri" w:cs="Calibri"/>
+        </w:rPr>
+        <w:t xml:space="preserve"> (blog), n.d., https://medium.com/coinmonks/operational-transformations-as-an-algorithm-for-automatic-conflict-resolution-3bf8920ea447.</w:t>
+      </w:r>
+      <w:r>
+        <w:fldChar w:fldCharType="end"/>
+      </w:r>
+    </w:p>
+  </w:footnote>
+  <w:footnote w:id="85">
+    <w:p>
+      <w:pPr>
+        <w:pStyle w:val="FootnoteText"/>
+      </w:pPr>
+      <w:r>
+        <w:rPr>
+          <w:rStyle w:val="FootnoteReference"/>
+        </w:rPr>
+        <w:footnoteRef/>
+      </w:r>
+      <w:r>
+        <w:t xml:space="preserve"> </w:t>
+      </w:r>
+      <w:r>
+        <w:fldChar w:fldCharType="begin"/>
+      </w:r>
+      <w:r>
+        <w:instrText xml:space="preserve"> ADDIN ZOTERO_ITEM CSL_CITATION {"citationID":"TXNatcOg","properties":{"formattedCitation":"Zagorskii.","plainCitation":"Zagorskii.","noteIndex":85},"citationItems":[{"id":23,"uris":["http://zotero.org/users/local/MVhi2670/items/3JIJCAJV"],"uri":["http://zotero.org/users/local/MVhi2670/items/3JIJCAJV"],"itemData":{"id":23,"type":"post-weblog","container-title":"Coinmonks","title":"Operational Transformations as an algorithm for automatic conflict resolution","URL":"https://medium.com/coinmonks/operational-transformations-as-an-algorithm-for-automatic-conflict-resolution-3bf8920ea447","author":[{"family":"Zagorskii","given":"Anton"}]}}],"schema":"https://github.com/citation-style-language/schema/raw/master/csl-citation.json"} </w:instrText>
+      </w:r>
+      <w:r>
+        <w:fldChar w:fldCharType="separate"/>
+      </w:r>
+      <w:r>
+        <w:rPr>
+          <w:noProof/>
+        </w:rPr>
+        <w:t>Zagorskii.</w:t>
+      </w:r>
+      <w:r>
+        <w:fldChar w:fldCharType="end"/>
+      </w:r>
+    </w:p>
+  </w:footnote>
+  <w:footnote w:id="86">
+    <w:p>
+      <w:pPr>
+        <w:pStyle w:val="FootnoteText"/>
+      </w:pPr>
+      <w:r>
+        <w:rPr>
+          <w:rStyle w:val="FootnoteReference"/>
+        </w:rPr>
+        <w:footnoteRef/>
+      </w:r>
+      <w:r>
+        <w:t xml:space="preserve"> </w:t>
+      </w:r>
+      <w:r>
+        <w:fldChar w:fldCharType="begin"/>
+      </w:r>
+      <w:r>
+        <w:instrText xml:space="preserve"> ADDIN ZOTERO_ITEM CSL_CITATION {"citationID":"Izs080Fl","properties":{"formattedCitation":"Zagorskii.","plainCitation":"Zagorskii.","noteIndex":86},"citationItems":[{"id":23,"uris":["http://zotero.org/users/local/MVhi2670/items/3JIJCAJV"],"uri":["http://zotero.org/users/local/MVhi2670/items/3JIJCAJV"],"itemData":{"id":23,"type":"post-weblog","container-title":"Coinmonks","title":"Operational Transformations as an algorithm for automatic conflict resolution","URL":"https://medium.com/coinmonks/operational-transformations-as-an-algorithm-for-automatic-conflict-resolution-3bf8920ea447","author":[{"family":"Zagorskii","given":"Anton"}]}}],"schema":"https://github.com/citation-style-language/schema/raw/master/csl-citation.json"} </w:instrText>
+      </w:r>
+      <w:r>
+        <w:fldChar w:fldCharType="separate"/>
+      </w:r>
+      <w:r>
+        <w:rPr>
+          <w:noProof/>
+        </w:rPr>
+        <w:t>Zagorskii.</w:t>
+      </w:r>
+      <w:r>
+        <w:fldChar w:fldCharType="end"/>
+      </w:r>
+    </w:p>
+  </w:footnote>
+  <w:footnote w:id="87">
+    <w:p>
+      <w:pPr>
+        <w:pStyle w:val="FootnoteText"/>
+      </w:pPr>
+      <w:r>
+        <w:rPr>
+          <w:rStyle w:val="FootnoteReference"/>
+        </w:rPr>
+        <w:footnoteRef/>
+      </w:r>
+      <w:r>
+        <w:t xml:space="preserve"> </w:t>
+      </w:r>
+      <w:r>
+        <w:fldChar w:fldCharType="begin"/>
+      </w:r>
+      <w:r>
+        <w:instrText xml:space="preserve"> ADDIN ZOTERO_ITEM CSL_CITATION {"citationID":"IJDcMmQD","properties":{"formattedCitation":"Google, \\uc0\\u8220{}What\\uc0\\u8217{}s Different about the New Google Docs: Working Together, Even Apart,\\uc0\\u8221{} n.d., https://drive.googleblog.com/2010/09/whats-different-about-new-google-docs_21.html.","plainCitation":"Google, “What’s Different about the New Google Docs: Working Together, Even Apart,” n.d., https://drive.googleblog.com/2010/09/whats-different-about-new-google-docs_21.html.","noteIndex":87},"citationItems":[{"id":24,"uris":["http://zotero.org/users/local/MVhi2670/items/GVVAYJ8D"],"uri":["http://zotero.org/users/local/MVhi2670/items/GVVAYJ8D"],"itemData":{"id":24,"type":"post-weblog","container-title":"Google Drive Blog","title":"What's different about the new Google Docs: Working together, even apart","URL":"https://drive.googleblog.com/2010/09/whats-different-about-new-google-docs_21.html","author":[{"family":"Google","given":""}],"issued":{"date-parts":[["2010",9,21]]}}}],"schema":"https://github.com/citation-style-language/schema/raw/master/csl-citation.json"} </w:instrText>
+      </w:r>
+      <w:r>
+        <w:fldChar w:fldCharType="separate"/>
+      </w:r>
+      <w:r>
+        <w:rPr>
+          <w:rFonts w:ascii="Calibri" w:cs="Calibri"/>
+        </w:rPr>
+        <w:t>Google, “What’s Different about the New Google Docs: Working Together, Even Apart,” n.d., https://drive.googleblog.com/2010/09/whats-different-about-new-google-docs_21.html.</w:t>
+      </w:r>
+      <w:r>
+        <w:fldChar w:fldCharType="end"/>
+      </w:r>
+    </w:p>
+  </w:footnote>
+  <w:footnote w:id="88">
+    <w:p>
+      <w:pPr>
+        <w:pStyle w:val="FootnoteText"/>
+      </w:pPr>
+      <w:r>
+        <w:rPr>
+          <w:rStyle w:val="FootnoteReference"/>
+        </w:rPr>
+        <w:footnoteRef/>
+      </w:r>
+      <w:r>
+        <w:t xml:space="preserve"> </w:t>
+      </w:r>
+      <w:r>
+        <w:fldChar w:fldCharType="begin"/>
+      </w:r>
+      <w:r>
+        <w:instrText xml:space="preserve"> ADDIN ZOTERO_ITEM CSL_CITATION {"citationID":"4EKOfV7o","properties":{"formattedCitation":"Zagorskii, \\uc0\\u8220{}Operational Transformations as an Algorithm for Automatic Conflict Resolution.\\uc0\\u8221{}","plainCitation":"Zagorskii, “Operational Transformations as an Algorithm for Automatic Conflict Resolution.”","noteIndex":88},"citationItems":[{"id":23,"uris":["http://zotero.org/users/local/MVhi2670/items/3JIJCAJV"],"uri":["http://zotero.org/users/local/MVhi2670/items/3JIJCAJV"],"itemData":{"id":23,"type":"post-weblog","container-title":"Coinmonks","title":"Operational Transformations as an algorithm for automatic conflict resolution","URL":"https://medium.com/coinmonks/operational-transformations-as-an-algorithm-for-automatic-conflict-resolution-3bf8920ea447","author":[{"family":"Zagorskii","given":"Anton"}]}}],"schema":"https://github.com/citation-style-language/schema/raw/master/csl-citation.json"} </w:instrText>
+      </w:r>
+      <w:r>
+        <w:fldChar w:fldCharType="separate"/>
+      </w:r>
+      <w:r>
+        <w:rPr>
+          <w:rFonts w:ascii="Calibri" w:cs="Calibri"/>
+        </w:rPr>
+        <w:t>Zagorskii, “Operational Transformations as an Algorithm for Automatic Conflict Resolution.”</w:t>
+      </w:r>
+      <w:r>
+        <w:fldChar w:fldCharType="end"/>
+      </w:r>
+    </w:p>
+  </w:footnote>
+  <w:footnote w:id="89">
+    <w:p>
+      <w:pPr>
+        <w:pStyle w:val="FootnoteText"/>
+      </w:pPr>
+      <w:r>
+        <w:rPr>
+          <w:rStyle w:val="FootnoteReference"/>
+        </w:rPr>
+        <w:footnoteRef/>
+      </w:r>
+      <w:r>
+        <w:t xml:space="preserve"> </w:t>
+      </w:r>
+      <w:r>
+        <w:fldChar w:fldCharType="begin"/>
+      </w:r>
+      <w:r>
+        <w:instrText xml:space="preserve"> ADDIN ZOTERO_ITEM CSL_CITATION {"citationID":"WunUeRMa","properties":{"formattedCitation":"Zagorskii.","plainCitation":"Zagorskii.","noteIndex":89},"citationItems":[{"id":23,"uris":["http://zotero.org/users/local/MVhi2670/items/3JIJCAJV"],"uri":["http://zotero.org/users/local/MVhi2670/items/3JIJCAJV"],"itemData":{"id":23,"type":"post-weblog","container-title":"Coinmonks","title":"Operational Transformations as an algorithm for automatic conflict resolution","URL":"https://medium.com/coinmonks/operational-transformations-as-an-algorithm-for-automatic-conflict-resolution-3bf8920ea447","author":[{"family":"Zagorskii","given":"Anton"}]}}],"schema":"https://github.com/citation-style-language/schema/raw/master/csl-citation.json"} </w:instrText>
+      </w:r>
+      <w:r>
+        <w:fldChar w:fldCharType="separate"/>
+      </w:r>
+      <w:r>
+        <w:rPr>
+          <w:noProof/>
+        </w:rPr>
+        <w:t>Zagorskii.</w:t>
+      </w:r>
+      <w:r>
+        <w:fldChar w:fldCharType="end"/>
+      </w:r>
+    </w:p>
+  </w:footnote>
+  <w:footnote w:id="90">
+    <w:p>
+      <w:pPr>
+        <w:pStyle w:val="FootnoteText"/>
+      </w:pPr>
+      <w:r>
+        <w:rPr>
+          <w:rStyle w:val="FootnoteReference"/>
+        </w:rPr>
+        <w:footnoteRef/>
+      </w:r>
+      <w:r>
+        <w:t xml:space="preserve"> </w:t>
+      </w:r>
+      <w:r>
+        <w:fldChar w:fldCharType="begin"/>
+      </w:r>
+      <w:r>
+        <w:instrText xml:space="preserve"> ADDIN ZOTERO_ITEM CSL_CITATION {"citationID":"9KMjecwk","properties":{"formattedCitation":"Zagorskii.","plainCitation":"Zagorskii.","noteIndex":90},"citationItems":[{"id":23,"uris":["http://zotero.org/users/local/MVhi2670/items/3JIJCAJV"],"uri":["http://zotero.org/users/local/MVhi2670/items/3JIJCAJV"],"itemData":{"id":23,"type":"post-weblog","container-title":"Coinmonks","title":"Operational Transformations as an algorithm for automatic conflict resolution","URL":"https://medium.com/coinmonks/operational-transformations-as-an-algorithm-for-automatic-conflict-resolution-3bf8920ea447","author":[{"family":"Zagorskii","given":"Anton"}]}}],"schema":"https://github.com/citation-style-language/schema/raw/master/csl-citation.json"} </w:instrText>
+      </w:r>
+      <w:r>
+        <w:fldChar w:fldCharType="separate"/>
+      </w:r>
+      <w:r>
+        <w:rPr>
+          <w:noProof/>
+        </w:rPr>
+        <w:t>Zagorskii.</w:t>
+      </w:r>
+      <w:r>
+        <w:fldChar w:fldCharType="end"/>
+      </w:r>
+    </w:p>
+  </w:footnote>
+  <w:footnote w:id="91">
+    <w:p>
+      <w:pPr>
+        <w:pStyle w:val="FootnoteText"/>
+      </w:pPr>
+      <w:r>
+        <w:rPr>
+          <w:rStyle w:val="FootnoteReference"/>
+        </w:rPr>
+        <w:footnoteRef/>
+      </w:r>
+      <w:r>
+        <w:t xml:space="preserve"> </w:t>
+      </w:r>
+      <w:r>
+        <w:fldChar w:fldCharType="begin"/>
+      </w:r>
+      <w:r>
+        <w:instrText xml:space="preserve"> ADDIN ZOTERO_ITEM CSL_CITATION {"citationID":"DZe05vRD","properties":{"formattedCitation":"Google, \\uc0\\u8220{}What\\uc0\\u8217{}s Different about the New Google Docs: Working Together, Even Apart.\\uc0\\u8221{}","plainCitation":"Google, “What’s Different about the New Google Docs: Working Together, Even Apart.”","noteIndex":91},"citationItems":[{"id":24,"uris":["http://zotero.org/users/local/MVhi2670/items/GVVAYJ8D"],"uri":["http://zotero.org/users/local/MVhi2670/items/GVVAYJ8D"],"itemData":{"id":24,"type":"post-weblog","container-title":"Google Drive Blog","title":"What's different about the new Google Docs: Working together, even apart","URL":"https://drive.googleblog.com/2010/09/whats-different-about-new-google-docs_21.html","author":[{"family":"Google","given":""}],"issued":{"date-parts":[["2010",9,21]]}}}],"schema":"https://github.com/citation-style-language/schema/raw/master/csl-citation.json"} </w:instrText>
+      </w:r>
+      <w:r>
+        <w:fldChar w:fldCharType="separate"/>
+      </w:r>
+      <w:r>
+        <w:rPr>
+          <w:rFonts w:ascii="Calibri" w:cs="Calibri"/>
+        </w:rPr>
+        <w:t>Google, “What’s Different about the New Google Docs: Working Together, Even Apart.”</w:t>
+      </w:r>
+      <w:r>
+        <w:fldChar w:fldCharType="end"/>
+      </w:r>
+    </w:p>
+  </w:footnote>
+  <w:footnote w:id="92">
+    <w:p>
+      <w:pPr>
+        <w:pStyle w:val="FootnoteText"/>
+      </w:pPr>
+      <w:r>
+        <w:rPr>
+          <w:rStyle w:val="FootnoteReference"/>
+        </w:rPr>
+        <w:footnoteRef/>
+      </w:r>
+      <w:r>
+        <w:t xml:space="preserve"> </w:t>
+      </w:r>
+      <w:r>
+        <w:fldChar w:fldCharType="begin"/>
+      </w:r>
+      <w:r>
+        <w:instrText xml:space="preserve"> ADDIN ZOTERO_ITEM CSL_CITATION {"citationID":"OAYY6Fmu","properties":{"formattedCitation":"Google, \\uc0\\u8220{}What\\uc0\\u8217{}s Different about the New Google Docs: Conflict Resolution,\\uc0\\u8221{} {\\i{}Google Drive Blog} (blog), September 22, 2010, https://drive.googleblog.com/2010/09/whats-different-about-new-google-docs_22.html.","plainCitation":"Google, “What’s Different about the New Google Docs: Conflict Resolution,” Google Drive Blog (blog), September 22, 2010, https://drive.googleblog.com/2010/09/whats-different-about-new-google-docs_22.html.","noteIndex":92},"citationItems":[{"id":25,"uris":["http://zotero.org/users/local/MVhi2670/items/HKWJU2TS"],"uri":["http://zotero.org/users/local/MVhi2670/items/HKWJU2TS"],"itemData":{"id":25,"type":"post-weblog","container-title":"Google Drive Blog","title":"What's different about the new Google Docs: Conflict Resolution","URL":"https://drive.googleblog.com/2010/09/whats-different-about-new-google-docs_22.html","author":[{"family":"Google","given":""}],"issued":{"date-parts":[["2010",9,22]]}}}],"schema":"https://github.com/citation-style-language/schema/raw/master/csl-citation.json"} </w:instrText>
+      </w:r>
+      <w:r>
+        <w:fldChar w:fldCharType="separate"/>
+      </w:r>
+      <w:r>
+        <w:rPr>
+          <w:rFonts w:ascii="Calibri" w:cs="Calibri"/>
+        </w:rPr>
+        <w:t xml:space="preserve">Google, “What’s Different about the New Google Docs: Conflict Resolution,” </w:t>
+      </w:r>
+      <w:r>
+        <w:rPr>
+          <w:rFonts w:ascii="Calibri" w:cs="Calibri"/>
+          <w:i/>
+          <w:iCs/>
+        </w:rPr>
+        <w:t>Google Drive Blog</w:t>
+      </w:r>
+      <w:r>
+        <w:rPr>
+          <w:rFonts w:ascii="Calibri" w:cs="Calibri"/>
+        </w:rPr>
+        <w:t xml:space="preserve"> (blog), September 22, 2010, https://drive.googleblog.com/2010/09/whats-different-about-new-google-docs_22.html.</w:t>
+      </w:r>
+      <w:r>
+        <w:fldChar w:fldCharType="end"/>
+      </w:r>
+    </w:p>
+  </w:footnote>
+  <w:footnote w:id="93">
+    <w:p>
+      <w:pPr>
+        <w:pStyle w:val="FootnoteText"/>
+      </w:pPr>
+      <w:r>
+        <w:rPr>
+          <w:rStyle w:val="FootnoteReference"/>
+        </w:rPr>
+        <w:footnoteRef/>
+      </w:r>
+      <w:r>
+        <w:t xml:space="preserve"> </w:t>
+      </w:r>
+      <w:r>
+        <w:fldChar w:fldCharType="begin"/>
+      </w:r>
+      <w:r>
+        <w:instrText xml:space="preserve"> ADDIN ZOTERO_ITEM CSL_CITATION {"citationID":"Fi5gdq1C","properties":{"formattedCitation":"Google.","plainCitation":"Google.","noteIndex":93},"citationItems":[{"id":25,"uris":["http://zotero.org/users/local/MVhi2670/items/HKWJU2TS"],"uri":["http://zotero.org/users/local/MVhi2670/items/HKWJU2TS"],"itemData":{"id":25,"type":"post-weblog","container-title":"Google Drive Blog","title":"What's different about the new Google Docs: Conflict Resolution","URL":"https://drive.googleblog.com/2010/09/whats-different-about-new-google-docs_22.html","author":[{"family":"Google","given":""}],"issued":{"date-parts":[["2010",9,22]]}}}],"schema":"https://github.com/citation-style-language/schema/raw/master/csl-citation.json"} </w:instrText>
+      </w:r>
+      <w:r>
+        <w:fldChar w:fldCharType="separate"/>
+      </w:r>
+      <w:r>
+        <w:rPr>
+          <w:noProof/>
+        </w:rPr>
+        <w:t>Google.</w:t>
+      </w:r>
+      <w:r>
+        <w:fldChar w:fldCharType="end"/>
+      </w:r>
+    </w:p>
+  </w:footnote>
+  <w:footnote w:id="94">
+    <w:p>
+      <w:pPr>
+        <w:pStyle w:val="FootnoteText"/>
+      </w:pPr>
+      <w:r>
+        <w:rPr>
+          <w:rStyle w:val="FootnoteReference"/>
+        </w:rPr>
+        <w:footnoteRef/>
+      </w:r>
+      <w:r>
+        <w:t xml:space="preserve"> </w:t>
+      </w:r>
+      <w:r>
+        <w:fldChar w:fldCharType="begin"/>
+      </w:r>
+      <w:r>
+        <w:instrText xml:space="preserve"> ADDIN ZOTERO_ITEM CSL_CITATION {"citationID":"jMswOV5x","properties":{"formattedCitation":"Google.","plainCitation":"Google.","noteIndex":94},"citationItems":[{"id":25,"uris":["http://zotero.org/users/local/MVhi2670/items/HKWJU2TS"],"uri":["http://zotero.org/users/local/MVhi2670/items/HKWJU2TS"],"itemData":{"id":25,"type":"post-weblog","container-title":"Google Drive Blog","title":"What's different about the new Google Docs: Conflict Resolution","URL":"https://drive.googleblog.com/2010/09/whats-different-about-new-google-docs_22.html","author":[{"family":"Google","given":""}],"issued":{"date-parts":[["2010",9,22]]}}}],"schema":"https://github.com/citation-style-language/schema/raw/master/csl-citation.json"} </w:instrText>
+      </w:r>
+      <w:r>
+        <w:fldChar w:fldCharType="separate"/>
+      </w:r>
+      <w:r>
+        <w:rPr>
+          <w:noProof/>
+        </w:rPr>
+        <w:t>Google.</w:t>
+      </w:r>
+      <w:r>
+        <w:fldChar w:fldCharType="end"/>
+      </w:r>
+    </w:p>
+  </w:footnote>
+  <w:footnote w:id="95">
+    <w:p>
+      <w:pPr>
+        <w:pStyle w:val="FootnoteText"/>
+      </w:pPr>
+      <w:r>
+        <w:rPr>
+          <w:rStyle w:val="FootnoteReference"/>
+        </w:rPr>
+        <w:footnoteRef/>
+      </w:r>
+      <w:r>
+        <w:t xml:space="preserve"> </w:t>
+      </w:r>
+      <w:r>
+        <w:fldChar w:fldCharType="begin"/>
+      </w:r>
+      <w:r>
+        <w:instrText xml:space="preserve"> ADDIN ZOTERO_ITEM CSL_CITATION {"citationID":"TctUIZnR","properties":{"formattedCitation":"Google.","plainCitation":"Google.","noteIndex":95},"citationItems":[{"id":25,"uris":["http://zotero.org/users/local/MVhi2670/items/HKWJU2TS"],"uri":["http://zotero.org/users/local/MVhi2670/items/HKWJU2TS"],"itemData":{"id":25,"type":"post-weblog","container-title":"Google Drive Blog","title":"What's different about the new Google Docs: Conflict Resolution","URL":"https://drive.googleblog.com/2010/09/whats-different-about-new-google-docs_22.html","author":[{"family":"Google","given":""}],"issued":{"date-parts":[["2010",9,22]]}}}],"schema":"https://github.com/citation-style-language/schema/raw/master/csl-citation.json"} </w:instrText>
+      </w:r>
+      <w:r>
+        <w:fldChar w:fldCharType="separate"/>
+      </w:r>
+      <w:r>
+        <w:rPr>
+          <w:noProof/>
+        </w:rPr>
+        <w:t>Google.</w:t>
+      </w:r>
+      <w:r>
+        <w:fldChar w:fldCharType="end"/>
+      </w:r>
+    </w:p>
+  </w:footnote>
+  <w:footnote w:id="96">
+    <w:p>
+      <w:pPr>
+        <w:pStyle w:val="FootnoteText"/>
+      </w:pPr>
+      <w:r>
+        <w:rPr>
+          <w:rStyle w:val="FootnoteReference"/>
+        </w:rPr>
+        <w:footnoteRef/>
+      </w:r>
+      <w:r>
+        <w:t xml:space="preserve"> </w:t>
+      </w:r>
+      <w:r>
+        <w:fldChar w:fldCharType="begin"/>
+      </w:r>
+      <w:r>
+        <w:instrText xml:space="preserve"> ADDIN ZOTERO_ITEM CSL_CITATION {"citationID":"BDl2z9Bn","properties":{"formattedCitation":"Zagorskii, \\uc0\\u8220{}Operational Transformations as an Algorithm for Automatic Conflict Resolution.\\uc0\\u8221{}","plainCitation":"Zagorskii, “Operational Transformations as an Algorithm for Automatic Conflict Resolution.”","noteIndex":96},"citationItems":[{"id":23,"uris":["http://zotero.org/users/local/MVhi2670/items/3JIJCAJV"],"uri":["http://zotero.org/users/local/MVhi2670/items/3JIJCAJV"],"itemData":{"id":23,"type":"post-weblog","container-title":"Coinmonks","title":"Operational Transformations as an algorithm for automatic conflict resolution","URL":"https://medium.com/coinmonks/operational-transformations-as-an-algorithm-for-automatic-conflict-resolution-3bf8920ea447","author":[{"family":"Zagorskii","given":"Anton"}]}}],"schema":"https://github.com/citation-style-language/schema/raw/master/csl-citation.json"} </w:instrText>
+      </w:r>
+      <w:r>
+        <w:fldChar w:fldCharType="separate"/>
+      </w:r>
+      <w:r>
+        <w:rPr>
+          <w:rFonts w:ascii="Calibri" w:cs="Calibri"/>
+        </w:rPr>
+        <w:t>Zagorskii, “Operational Transformations as an Algorithm for Automatic Conflict Resolution.”</w:t>
+      </w:r>
+      <w:r>
+        <w:fldChar w:fldCharType="end"/>
+      </w:r>
+    </w:p>
+  </w:footnote>
+  <w:footnote w:id="97">
+    <w:p>
+      <w:pPr>
+        <w:pStyle w:val="FootnoteText"/>
+      </w:pPr>
+      <w:r>
+        <w:rPr>
+          <w:rStyle w:val="FootnoteReference"/>
+        </w:rPr>
+        <w:footnoteRef/>
+      </w:r>
+      <w:r>
+        <w:t xml:space="preserve"> </w:t>
+      </w:r>
+      <w:r>
+        <w:fldChar w:fldCharType="begin"/>
+      </w:r>
+      <w:r>
+        <w:instrText xml:space="preserve"> ADDIN ZOTERO_ITEM CSL_CITATION {"citationID":"bVDlhKN4","properties":{"formattedCitation":"Zagorskii.","plainCitation":"Zagorskii.","noteIndex":97},"citationItems":[{"id":23,"uris":["http://zotero.org/users/local/MVhi2670/items/3JIJCAJV"],"uri":["http://zotero.org/users/local/MVhi2670/items/3JIJCAJV"],"itemData":{"id":23,"type":"post-weblog","container-title":"Coinmonks","title":"Operational Transformations as an algorithm for automatic conflict resolution","URL":"https://medium.com/coinmonks/operational-transformations-as-an-algorithm-for-automatic-conflict-resolution-3bf8920ea447","author":[{"family":"Zagorskii","given":"Anton"}]}}],"schema":"https://github.com/citation-style-language/schema/raw/master/csl-citation.json"} </w:instrText>
+      </w:r>
+      <w:r>
+        <w:fldChar w:fldCharType="separate"/>
+      </w:r>
+      <w:r>
+        <w:rPr>
+          <w:noProof/>
+        </w:rPr>
+        <w:t>Zagorskii.</w:t>
+      </w:r>
+      <w:r>
+        <w:fldChar w:fldCharType="end"/>
+      </w:r>
+    </w:p>
+  </w:footnote>
+  <w:footnote w:id="98">
+    <w:p>
+      <w:pPr>
+        <w:pStyle w:val="FootnoteText"/>
+      </w:pPr>
+      <w:r>
+        <w:rPr>
+          <w:rStyle w:val="FootnoteReference"/>
+        </w:rPr>
+        <w:footnoteRef/>
+      </w:r>
+      <w:r>
+        <w:t xml:space="preserve"> </w:t>
+      </w:r>
+      <w:r>
+        <w:fldChar w:fldCharType="begin"/>
+      </w:r>
+      <w:r>
+        <w:instrText xml:space="preserve"> ADDIN ZOTERO_ITEM CSL_CITATION {"citationID":"L2QvucRu","properties":{"formattedCitation":"Zagorskii.","plainCitation":"Zagorskii.","noteIndex":98},"citationItems":[{"id":23,"uris":["http://zotero.org/users/local/MVhi2670/items/3JIJCAJV"],"uri":["http://zotero.org/users/local/MVhi2670/items/3JIJCAJV"],"itemData":{"id":23,"type":"post-weblog","container-title":"Coinmonks","title":"Operational Transformations as an algorithm for automatic conflict resolution","URL":"https://medium.com/coinmonks/operational-transformations-as-an-algorithm-for-automatic-conflict-resolution-3bf8920ea447","author":[{"family":"Zagorskii","given":"Anton"}]}}],"schema":"https://github.com/citation-style-language/schema/raw/master/csl-citation.json"} </w:instrText>
+      </w:r>
+      <w:r>
+        <w:fldChar w:fldCharType="separate"/>
+      </w:r>
+      <w:r>
+        <w:rPr>
+          <w:noProof/>
+        </w:rPr>
+        <w:t>Zagorskii.</w:t>
+      </w:r>
+      <w:r>
+        <w:fldChar w:fldCharType="end"/>
+      </w:r>
+    </w:p>
+  </w:footnote>
+  <w:footnote w:id="99">
+    <w:p>
+      <w:pPr>
+        <w:pStyle w:val="FootnoteText"/>
+      </w:pPr>
+      <w:r>
+        <w:rPr>
+          <w:rStyle w:val="FootnoteReference"/>
+        </w:rPr>
+        <w:footnoteRef/>
+      </w:r>
+      <w:r>
+        <w:t xml:space="preserve"> </w:t>
+      </w:r>
+      <w:r>
+        <w:fldChar w:fldCharType="begin"/>
+      </w:r>
+      <w:r>
+        <w:instrText xml:space="preserve"> ADDIN ZOTERO_ITEM CSL_CITATION {"citationID":"1AqLyhjZ","properties":{"formattedCitation":"Zagorskii.","plainCitation":"Zagorskii.","noteIndex":99},"citationItems":[{"id":23,"uris":["http://zotero.org/users/local/MVhi2670/items/3JIJCAJV"],"uri":["http://zotero.org/users/local/MVhi2670/items/3JIJCAJV"],"itemData":{"id":23,"type":"post-weblog","container-title":"Coinmonks","title":"Operational Transformations as an algorithm for automatic conflict resolution","URL":"https://medium.com/coinmonks/operational-transformations-as-an-algorithm-for-automatic-conflict-resolution-3bf8920ea447","author":[{"family":"Zagorskii","given":"Anton"}]}}],"schema":"https://github.com/citation-style-language/schema/raw/master/csl-citation.json"} </w:instrText>
+      </w:r>
+      <w:r>
+        <w:fldChar w:fldCharType="separate"/>
+      </w:r>
+      <w:r>
+        <w:rPr>
+          <w:noProof/>
+        </w:rPr>
+        <w:t>Zagorskii.</w:t>
+      </w:r>
+      <w:r>
+        <w:fldChar w:fldCharType="end"/>
+      </w:r>
+    </w:p>
+  </w:footnote>
+  <w:footnote w:id="100">
+    <w:p>
+      <w:pPr>
+        <w:pStyle w:val="FootnoteText"/>
+      </w:pPr>
+      <w:r>
+        <w:rPr>
+          <w:rStyle w:val="FootnoteReference"/>
+        </w:rPr>
+        <w:footnoteRef/>
+      </w:r>
+      <w:r>
+        <w:t xml:space="preserve"> </w:t>
+      </w:r>
+      <w:r>
+        <w:fldChar w:fldCharType="begin"/>
+      </w:r>
+      <w:r>
+        <w:instrText xml:space="preserve"> ADDIN ZOTERO_ITEM CSL_CITATION {"citationID":"62lTFRwq","properties":{"formattedCitation":"Zagorskii.","plainCitation":"Zagorskii.","noteIndex":100},"citationItems":[{"id":23,"uris":["http://zotero.org/users/local/MVhi2670/items/3JIJCAJV"],"uri":["http://zotero.org/users/local/MVhi2670/items/3JIJCAJV"],"itemData":{"id":23,"type":"post-weblog","container-title":"Coinmonks","title":"Operational Transformations as an algorithm for automatic conflict resolution","URL":"https://medium.com/coinmonks/operational-transformations-as-an-algorithm-for-automatic-conflict-resolution-3bf8920ea447","author":[{"family":"Zagorskii","given":"Anton"}]}}],"schema":"https://github.com/citation-style-language/schema/raw/master/csl-citation.json"} </w:instrText>
+      </w:r>
+      <w:r>
+        <w:fldChar w:fldCharType="separate"/>
+      </w:r>
+      <w:r>
+        <w:rPr>
+          <w:rFonts w:ascii="Calibri" w:cs="Calibri"/>
+        </w:rPr>
+        <w:t>Zagorskii.</w:t>
+      </w:r>
+      <w:r>
+        <w:fldChar w:fldCharType="end"/>
+      </w:r>
+    </w:p>
+  </w:footnote>
+  <w:footnote w:id="101">
+    <w:p>
+      <w:pPr>
+        <w:pStyle w:val="FootnoteText"/>
+      </w:pPr>
+      <w:r>
+        <w:rPr>
+          <w:rStyle w:val="FootnoteReference"/>
+        </w:rPr>
+        <w:footnoteRef/>
+      </w:r>
+      <w:r>
+        <w:t xml:space="preserve"> </w:t>
+      </w:r>
+      <w:r>
+        <w:fldChar w:fldCharType="begin"/>
+      </w:r>
+      <w:r>
+        <w:instrText xml:space="preserve"> ADDIN ZOTERO_ITEM CSL_CITATION {"citationID":"EUfdnnUw","properties":{"formattedCitation":"Zagorskii.","plainCitation":"Zagorskii.","noteIndex":101},"citationItems":[{"id":23,"uris":["http://zotero.org/users/local/MVhi2670/items/3JIJCAJV"],"uri":["http://zotero.org/users/local/MVhi2670/items/3JIJCAJV"],"itemData":{"id":23,"type":"post-weblog","container-title":"Coinmonks","title":"Operational Transformations as an algorithm for automatic conflict resolution","URL":"https://medium.com/coinmonks/operational-transformations-as-an-algorithm-for-automatic-conflict-resolution-3bf8920ea447","author":[{"family":"Zagorskii","given":"Anton"}]}}],"schema":"https://github.com/citation-style-language/schema/raw/master/csl-citation.json"} </w:instrText>
+      </w:r>
+      <w:r>
+        <w:fldChar w:fldCharType="separate"/>
+      </w:r>
+      <w:r>
+        <w:rPr>
+          <w:noProof/>
+        </w:rPr>
+        <w:t>Zagorskii.</w:t>
       </w:r>
       <w:r>
         <w:fldChar w:fldCharType="end"/>
@@ -14316,6 +16028,95 @@
 <file path=word/numbering.xml><?xml version="1.0" encoding="utf-8"?>
 <w:numbering xmlns:wpc="http://schemas.microsoft.com/office/word/2010/wordprocessingCanvas" xmlns:cx="http://schemas.microsoft.com/office/drawing/2014/chartex" xmlns:cx1="http://schemas.microsoft.com/office/drawing/2015/9/8/chartex" xmlns:cx2="http://schemas.microsoft.com/office/drawing/2015/10/21/chartex" xmlns:cx3="http://schemas.microsoft.com/office/drawing/2016/5/9/chartex" xmlns:cx4="http://schemas.microsoft.com/office/drawing/2016/5/10/chartex" xmlns:cx5="http://schemas.microsoft.com/office/drawing/2016/5/11/chartex" xmlns:cx6="http://schemas.microsoft.com/office/drawing/2016/5/12/chartex" xmlns:cx7="http://schemas.microsoft.com/office/drawing/2016/5/13/chartex" xmlns:cx8="http://schemas.microsoft.com/office/drawing/2016/5/14/chartex" xmlns:mc="http://schemas.openxmlformats.org/markup-compatibility/2006" xmlns:aink="http://schemas.microsoft.com/office/drawing/2016/ink" xmlns:am3d="http://schemas.microsoft.com/office/drawing/2017/model3d" xmlns:o="urn:schemas-microsoft-com:office:office" xmlns:r="http://schemas.openxmlformats.org/officeDocument/2006/relationships" xmlns:m="http://schemas.openxmlformats.org/officeDocument/2006/math" xmlns:v="urn:schemas-microsoft-com:vml" xmlns:wp14="http://schemas.microsoft.com/office/word/2010/wordprocessingDrawing" xmlns:wp="http://schemas.openxmlformats.org/drawingml/2006/wordprocessingDrawing" xmlns:w10="urn:schemas-microsoft-com:office:word" xmlns:w="http://schemas.openxmlformats.org/wordprocessingml/2006/main" xmlns:w14="http://schemas.microsoft.com/office/word/2010/wordml" xmlns:w15="http://schemas.microsoft.com/office/word/2012/wordml" xmlns:w16cid="http://schemas.microsoft.com/office/word/2016/wordml/cid" xmlns:w16se="http://schemas.microsoft.com/office/word/2015/wordml/symex" xmlns:wpg="http://schemas.microsoft.com/office/word/2010/wordprocessingGroup" xmlns:wpi="http://schemas.microsoft.com/office/word/2010/wordprocessingInk" xmlns:wne="http://schemas.microsoft.com/office/word/2006/wordml" xmlns:wps="http://schemas.microsoft.com/office/word/2010/wordprocessingShape" mc:Ignorable="w14 w15 w16se w16cid wp14">
   <w:abstractNum w:abstractNumId="0" w15:restartNumberingAfterBreak="0">
+    <w:nsid w:val="121447D6"/>
+    <w:multiLevelType w:val="hybridMultilevel"/>
+    <w:tmpl w:val="806404D0"/>
+    <w:lvl w:ilvl="0" w:tplc="04090011">
+      <w:start w:val="1"/>
+      <w:numFmt w:val="decimal"/>
+      <w:lvlText w:val="%1)"/>
+      <w:lvlJc w:val="left"/>
+      <w:pPr>
+        <w:ind w:left="720" w:hanging="360"/>
+      </w:pPr>
+      <w:rPr>
+        <w:rFonts w:hint="default"/>
+      </w:rPr>
+    </w:lvl>
+    <w:lvl w:ilvl="1" w:tplc="04090019" w:tentative="1">
+      <w:start w:val="1"/>
+      <w:numFmt w:val="lowerLetter"/>
+      <w:lvlText w:val="%2."/>
+      <w:lvlJc w:val="left"/>
+      <w:pPr>
+        <w:ind w:left="1440" w:hanging="360"/>
+      </w:pPr>
+    </w:lvl>
+    <w:lvl w:ilvl="2" w:tplc="0409001B" w:tentative="1">
+      <w:start w:val="1"/>
+      <w:numFmt w:val="lowerRoman"/>
+      <w:lvlText w:val="%3."/>
+      <w:lvlJc w:val="right"/>
+      <w:pPr>
+        <w:ind w:left="2160" w:hanging="180"/>
+      </w:pPr>
+    </w:lvl>
+    <w:lvl w:ilvl="3" w:tplc="0409000F" w:tentative="1">
+      <w:start w:val="1"/>
+      <w:numFmt w:val="decimal"/>
+      <w:lvlText w:val="%4."/>
+      <w:lvlJc w:val="left"/>
+      <w:pPr>
+        <w:ind w:left="2880" w:hanging="360"/>
+      </w:pPr>
+    </w:lvl>
+    <w:lvl w:ilvl="4" w:tplc="04090019" w:tentative="1">
+      <w:start w:val="1"/>
+      <w:numFmt w:val="lowerLetter"/>
+      <w:lvlText w:val="%5."/>
+      <w:lvlJc w:val="left"/>
+      <w:pPr>
+        <w:ind w:left="3600" w:hanging="360"/>
+      </w:pPr>
+    </w:lvl>
+    <w:lvl w:ilvl="5" w:tplc="0409001B" w:tentative="1">
+      <w:start w:val="1"/>
+      <w:numFmt w:val="lowerRoman"/>
+      <w:lvlText w:val="%6."/>
+      <w:lvlJc w:val="right"/>
+      <w:pPr>
+        <w:ind w:left="4320" w:hanging="180"/>
+      </w:pPr>
+    </w:lvl>
+    <w:lvl w:ilvl="6" w:tplc="0409000F" w:tentative="1">
+      <w:start w:val="1"/>
+      <w:numFmt w:val="decimal"/>
+      <w:lvlText w:val="%7."/>
+      <w:lvlJc w:val="left"/>
+      <w:pPr>
+        <w:ind w:left="5040" w:hanging="360"/>
+      </w:pPr>
+    </w:lvl>
+    <w:lvl w:ilvl="7" w:tplc="04090019" w:tentative="1">
+      <w:start w:val="1"/>
+      <w:numFmt w:val="lowerLetter"/>
+      <w:lvlText w:val="%8."/>
+      <w:lvlJc w:val="left"/>
+      <w:pPr>
+        <w:ind w:left="5760" w:hanging="360"/>
+      </w:pPr>
+    </w:lvl>
+    <w:lvl w:ilvl="8" w:tplc="0409001B" w:tentative="1">
+      <w:start w:val="1"/>
+      <w:numFmt w:val="lowerRoman"/>
+      <w:lvlText w:val="%9."/>
+      <w:lvlJc w:val="right"/>
+      <w:pPr>
+        <w:ind w:left="6480" w:hanging="180"/>
+      </w:pPr>
+    </w:lvl>
+  </w:abstractNum>
+  <w:abstractNum w:abstractNumId="1" w15:restartNumberingAfterBreak="0">
     <w:nsid w:val="215D20B1"/>
     <w:multiLevelType w:val="hybridMultilevel"/>
     <w:tmpl w:val="4EAC9B0C"/>
@@ -14428,7 +16229,7 @@
       </w:rPr>
     </w:lvl>
   </w:abstractNum>
-  <w:abstractNum w:abstractNumId="1" w15:restartNumberingAfterBreak="0">
+  <w:abstractNum w:abstractNumId="2" w15:restartNumberingAfterBreak="0">
     <w:nsid w:val="2E3F731D"/>
     <w:multiLevelType w:val="hybridMultilevel"/>
     <w:tmpl w:val="045C906A"/>
@@ -14540,7 +16341,7 @@
       </w:rPr>
     </w:lvl>
   </w:abstractNum>
-  <w:abstractNum w:abstractNumId="2" w15:restartNumberingAfterBreak="0">
+  <w:abstractNum w:abstractNumId="3" w15:restartNumberingAfterBreak="0">
     <w:nsid w:val="4C436578"/>
     <w:multiLevelType w:val="hybridMultilevel"/>
     <w:tmpl w:val="D7B28918"/>
@@ -14653,7 +16454,7 @@
       </w:rPr>
     </w:lvl>
   </w:abstractNum>
-  <w:abstractNum w:abstractNumId="3" w15:restartNumberingAfterBreak="0">
+  <w:abstractNum w:abstractNumId="4" w15:restartNumberingAfterBreak="0">
     <w:nsid w:val="4F0127BB"/>
     <w:multiLevelType w:val="hybridMultilevel"/>
     <w:tmpl w:val="551EC278"/>
@@ -14766,7 +16567,7 @@
       </w:rPr>
     </w:lvl>
   </w:abstractNum>
-  <w:abstractNum w:abstractNumId="4" w15:restartNumberingAfterBreak="0">
+  <w:abstractNum w:abstractNumId="5" w15:restartNumberingAfterBreak="0">
     <w:nsid w:val="51E348E4"/>
     <w:multiLevelType w:val="hybridMultilevel"/>
     <w:tmpl w:val="352C2B4E"/>
@@ -14879,7 +16680,7 @@
       </w:rPr>
     </w:lvl>
   </w:abstractNum>
-  <w:abstractNum w:abstractNumId="5" w15:restartNumberingAfterBreak="0">
+  <w:abstractNum w:abstractNumId="6" w15:restartNumberingAfterBreak="0">
     <w:nsid w:val="6232726A"/>
     <w:multiLevelType w:val="hybridMultilevel"/>
     <w:tmpl w:val="29A06796"/>
@@ -14992,7 +16793,7 @@
       </w:rPr>
     </w:lvl>
   </w:abstractNum>
-  <w:abstractNum w:abstractNumId="6" w15:restartNumberingAfterBreak="0">
+  <w:abstractNum w:abstractNumId="7" w15:restartNumberingAfterBreak="0">
     <w:nsid w:val="7B1232CF"/>
     <w:multiLevelType w:val="multilevel"/>
     <w:tmpl w:val="F912C9D6"/>
@@ -15105,7 +16906,7 @@
       </w:pPr>
     </w:lvl>
   </w:abstractNum>
-  <w:abstractNum w:abstractNumId="7" w15:restartNumberingAfterBreak="0">
+  <w:abstractNum w:abstractNumId="8" w15:restartNumberingAfterBreak="0">
     <w:nsid w:val="7C4D651E"/>
     <w:multiLevelType w:val="hybridMultilevel"/>
     <w:tmpl w:val="005654D2"/>
@@ -15217,7 +17018,7 @@
       </w:rPr>
     </w:lvl>
   </w:abstractNum>
-  <w:abstractNum w:abstractNumId="8" w15:restartNumberingAfterBreak="0">
+  <w:abstractNum w:abstractNumId="9" w15:restartNumberingAfterBreak="0">
     <w:nsid w:val="7CEB0DE3"/>
     <w:multiLevelType w:val="multilevel"/>
     <w:tmpl w:val="C712973A"/>
@@ -15331,31 +17132,34 @@
     </w:lvl>
   </w:abstractNum>
   <w:num w:numId="1">
+    <w:abstractNumId w:val="2"/>
+  </w:num>
+  <w:num w:numId="2">
     <w:abstractNumId w:val="1"/>
   </w:num>
-  <w:num w:numId="2">
-    <w:abstractNumId w:val="0"/>
+  <w:num w:numId="3">
+    <w:abstractNumId w:val="8"/>
   </w:num>
-  <w:num w:numId="3">
+  <w:num w:numId="4">
+    <w:abstractNumId w:val="4"/>
+  </w:num>
+  <w:num w:numId="5">
+    <w:abstractNumId w:val="6"/>
+  </w:num>
+  <w:num w:numId="6">
+    <w:abstractNumId w:val="3"/>
+  </w:num>
+  <w:num w:numId="7">
+    <w:abstractNumId w:val="9"/>
+  </w:num>
+  <w:num w:numId="8">
     <w:abstractNumId w:val="7"/>
   </w:num>
-  <w:num w:numId="4">
-    <w:abstractNumId w:val="3"/>
-  </w:num>
-  <w:num w:numId="5">
+  <w:num w:numId="9">
     <w:abstractNumId w:val="5"/>
   </w:num>
-  <w:num w:numId="6">
-    <w:abstractNumId w:val="2"/>
-  </w:num>
-  <w:num w:numId="7">
-    <w:abstractNumId w:val="8"/>
-  </w:num>
-  <w:num w:numId="8">
-    <w:abstractNumId w:val="6"/>
-  </w:num>
-  <w:num w:numId="9">
-    <w:abstractNumId w:val="4"/>
+  <w:num w:numId="10">
+    <w:abstractNumId w:val="0"/>
   </w:num>
 </w:numbering>
 </file>

</xml_diff>